<commit_message>
Updated vstemplates to include full qualified assembly name
</commit_message>
<xml_diff>
--- a/Docs/Release Notes.docx
+++ b/Docs/Release Notes.docx
@@ -219,15 +219,39 @@
         <w:pStyle w:val="Heading1"/>
       </w:pPr>
       <w:r>
-        <w:t>What are the main differences in this version? Signing key? Owner?</w:t>
-      </w:r>
+        <w:lastRenderedPageBreak/>
+        <w:t xml:space="preserve">What are the main differences in this version? Signing key? </w:t>
+      </w:r>
+      <w:proofErr w:type="gramStart"/>
+      <w:r>
+        <w:t>Owner?</w:t>
+      </w:r>
+      <w:bookmarkStart w:id="0" w:name="_GoBack"/>
+      <w:bookmarkEnd w:id="0"/>
+      <w:proofErr w:type="gramEnd"/>
     </w:p>
     <w:p>
       <w:pPr>
         <w:pStyle w:val="Heading1"/>
       </w:pPr>
       <w:r>
-        <w:t>What happens if the FERT is already installed or is installed after this version?</w:t>
+        <w:t>What happens if I want to target my toolkit for VS2010, or VS2012?</w:t>
+      </w:r>
+    </w:p>
+    <w:p>
+      <w:pPr>
+        <w:pStyle w:val="Heading1"/>
+      </w:pPr>
+      <w:r>
+        <w:t xml:space="preserve">What happens if the FERT is already installed or is </w:t>
+      </w:r>
+      <w:proofErr w:type="gramStart"/>
+      <w:r>
+        <w:t>installed</w:t>
+      </w:r>
+      <w:proofErr w:type="gramEnd"/>
+      <w:r>
+        <w:t xml:space="preserve"> after this version?</w:t>
       </w:r>
     </w:p>
     <w:p>
@@ -251,6 +275,7 @@
       <w:r>
         <w:rPr>
           <w:noProof/>
+          <w:lang w:val="en-NZ" w:eastAsia="en-NZ"/>
         </w:rPr>
         <w:drawing>
           <wp:inline distT="0" distB="0" distL="0" distR="0" wp14:anchorId="5CB12F40" wp14:editId="58A40528">
@@ -327,7 +352,9 @@
       <w:r>
         <w:rPr>
           <w:noProof/>
-        </w:rPr>
+          <w:lang w:val="en-NZ" w:eastAsia="en-NZ"/>
+        </w:rPr>
+        <w:lastRenderedPageBreak/>
         <w:drawing>
           <wp:inline distT="0" distB="0" distL="0" distR="0" wp14:anchorId="3991EC97" wp14:editId="264C964D">
             <wp:extent cx="5943600" cy="4110872"/>
@@ -389,7 +416,6 @@
         <w:rPr>
           <w:highlight w:val="yellow"/>
         </w:rPr>
-        <w:lastRenderedPageBreak/>
         <w:t>What</w:t>
       </w:r>
       <w:r>
@@ -496,8 +522,8 @@
           <w:highlight w:val="yellow"/>
         </w:rPr>
       </w:pPr>
-      <w:bookmarkStart w:id="0" w:name="_Migration_Notes:"/>
-      <w:bookmarkEnd w:id="0"/>
+      <w:bookmarkStart w:id="1" w:name="_Migration_Notes:"/>
+      <w:bookmarkEnd w:id="1"/>
       <w:r>
         <w:rPr>
           <w:highlight w:val="yellow"/>
@@ -725,7 +751,21 @@
         <w:rPr>
           <w:highlight w:val="yellow"/>
         </w:rPr>
-        <w:t xml:space="preserve">, and existing toolkit users with existing installed pattern toolkits (built against previous versions of VSPAT) are free to download and install the latest version of VSPAT for creating their own pattern toolkits. Should they either install the latest version of VSPAT ( the ‘Pattern Toolkit Builder’ extension) or install </w:t>
+        <w:t xml:space="preserve">, and existing toolkit users with existing installed pattern toolkits (built against previous versions of VSPAT) are free to download and install the latest version of VSPAT for creating their own pattern toolkits. Should they either install the latest version of VSPAT </w:t>
+      </w:r>
+      <w:proofErr w:type="gramStart"/>
+      <w:r>
+        <w:rPr>
+          <w:highlight w:val="yellow"/>
+        </w:rPr>
+        <w:t>( the</w:t>
+      </w:r>
+      <w:proofErr w:type="gramEnd"/>
+      <w:r>
+        <w:rPr>
+          <w:highlight w:val="yellow"/>
+        </w:rPr>
+        <w:t xml:space="preserve"> ‘Pattern Toolkit Builder’ extension) or install </w:t>
       </w:r>
       <w:r>
         <w:rPr>
@@ -794,7 +834,21 @@
         <w:rPr>
           <w:highlight w:val="yellow"/>
         </w:rPr>
-        <w:t xml:space="preserve">You need to migrate existing pattern toolkits in </w:t>
+        <w:t xml:space="preserve">You need to </w:t>
+      </w:r>
+      <w:proofErr w:type="gramStart"/>
+      <w:r>
+        <w:rPr>
+          <w:highlight w:val="yellow"/>
+        </w:rPr>
+        <w:t>migrate</w:t>
+      </w:r>
+      <w:proofErr w:type="gramEnd"/>
+      <w:r>
+        <w:rPr>
+          <w:highlight w:val="yellow"/>
+        </w:rPr>
+        <w:t xml:space="preserve"> existing pattern toolkits in </w:t>
       </w:r>
       <w:r>
         <w:rPr>
@@ -934,11 +988,19 @@
         </w:rPr>
         <w:t xml:space="preserve">This upgrade will require </w:t>
       </w:r>
-      <w:r>
-        <w:rPr>
-          <w:highlight w:val="yellow"/>
-        </w:rPr>
-        <w:t xml:space="preserve">your </w:t>
+      <w:proofErr w:type="spellStart"/>
+      <w:r>
+        <w:rPr>
+          <w:highlight w:val="yellow"/>
+        </w:rPr>
+        <w:t>your</w:t>
+      </w:r>
+      <w:proofErr w:type="spellEnd"/>
+      <w:r>
+        <w:rPr>
+          <w:highlight w:val="yellow"/>
+        </w:rPr>
+        <w:t xml:space="preserve"> </w:t>
       </w:r>
       <w:r>
         <w:rPr>
@@ -962,7 +1024,21 @@
         <w:rPr>
           <w:highlight w:val="yellow"/>
         </w:rPr>
-        <w:t>Obtain a newer version of your pattern toolkit from the orginal author, who has already upgraded it to the latest version of VSPAT (see next scenario for details).</w:t>
+        <w:t xml:space="preserve">Obtain a newer version of your pattern toolkit from the </w:t>
+      </w:r>
+      <w:proofErr w:type="spellStart"/>
+      <w:r>
+        <w:rPr>
+          <w:highlight w:val="yellow"/>
+        </w:rPr>
+        <w:t>orginal</w:t>
+      </w:r>
+      <w:proofErr w:type="spellEnd"/>
+      <w:r>
+        <w:rPr>
+          <w:highlight w:val="yellow"/>
+        </w:rPr>
+        <w:t xml:space="preserve"> author, who has already upgraded it to the latest version of VSPAT (see next scenario for details).</w:t>
       </w:r>
     </w:p>
     <w:p>
@@ -1208,8 +1284,16 @@
         <w:rPr>
           <w:highlight w:val="yellow"/>
         </w:rPr>
-        <w:t>Pattern Toolkit Library Suppport</w:t>
-      </w:r>
+        <w:t xml:space="preserve">Pattern Toolkit Library </w:t>
+      </w:r>
+      <w:proofErr w:type="spellStart"/>
+      <w:r>
+        <w:rPr>
+          <w:highlight w:val="yellow"/>
+        </w:rPr>
+        <w:t>Suppport</w:t>
+      </w:r>
+      <w:proofErr w:type="spellEnd"/>
       <w:r>
         <w:rPr>
           <w:highlight w:val="yellow"/>
@@ -1306,11 +1390,19 @@
           <w:highlight w:val="yellow"/>
         </w:rPr>
       </w:pPr>
-      <w:r>
-        <w:rPr>
-          <w:highlight w:val="yellow"/>
-        </w:rPr>
-        <w:t>Migrate the pattern toolkit to the latest version of VSPAT.</w:t>
+      <w:proofErr w:type="gramStart"/>
+      <w:r>
+        <w:rPr>
+          <w:highlight w:val="yellow"/>
+        </w:rPr>
+        <w:t>Migrate</w:t>
+      </w:r>
+      <w:proofErr w:type="gramEnd"/>
+      <w:r>
+        <w:rPr>
+          <w:highlight w:val="yellow"/>
+        </w:rPr>
+        <w:t xml:space="preserve"> the pattern toolkit to the latest version of VSPAT.</w:t>
       </w:r>
     </w:p>
     <w:p>
@@ -1354,12 +1446,14 @@
         </w:rPr>
         <w:t xml:space="preserve">Before starting the migration , it you are strongly recommend to </w:t>
       </w:r>
+      <w:proofErr w:type="spellStart"/>
       <w:r>
         <w:rPr>
           <w:highlight w:val="yellow"/>
         </w:rPr>
         <w:t>backup</w:t>
       </w:r>
+      <w:proofErr w:type="spellEnd"/>
       <w:r>
         <w:rPr>
           <w:highlight w:val="yellow"/>
@@ -1414,7 +1508,15 @@
         <w:pStyle w:val="Heading4"/>
       </w:pPr>
       <w:r>
-        <w:t>Solution file (*.sln)</w:t>
+        <w:t>Solution file (*.</w:t>
+      </w:r>
+      <w:proofErr w:type="spellStart"/>
+      <w:r>
+        <w:t>sln</w:t>
+      </w:r>
+      <w:proofErr w:type="spellEnd"/>
+      <w:r>
+        <w:t>)</w:t>
       </w:r>
     </w:p>
     <w:p>
@@ -1454,6 +1556,8 @@
           <w:szCs w:val="22"/>
         </w:rPr>
       </w:pPr>
+      <w:proofErr w:type="spellStart"/>
+      <w:proofErr w:type="gramStart"/>
       <w:r>
         <w:rPr>
           <w:rFonts w:ascii="Consolas" w:hAnsi="Consolas" w:cs="Consolas"/>
@@ -1461,8 +1565,50 @@
           <w:sz w:val="20"/>
           <w:szCs w:val="22"/>
         </w:rPr>
-        <w:t>GlobalSection(ExtensibilityGlobals) = postSolution</w:t>
-      </w:r>
+        <w:t>GlobalSection</w:t>
+      </w:r>
+      <w:proofErr w:type="spellEnd"/>
+      <w:r>
+        <w:rPr>
+          <w:rFonts w:ascii="Consolas" w:hAnsi="Consolas" w:cs="Consolas"/>
+          <w:color w:val="0070C0"/>
+          <w:sz w:val="20"/>
+          <w:szCs w:val="22"/>
+        </w:rPr>
+        <w:t>(</w:t>
+      </w:r>
+      <w:proofErr w:type="spellStart"/>
+      <w:proofErr w:type="gramEnd"/>
+      <w:r>
+        <w:rPr>
+          <w:rFonts w:ascii="Consolas" w:hAnsi="Consolas" w:cs="Consolas"/>
+          <w:color w:val="0070C0"/>
+          <w:sz w:val="20"/>
+          <w:szCs w:val="22"/>
+        </w:rPr>
+        <w:t>ExtensibilityGlobals</w:t>
+      </w:r>
+      <w:proofErr w:type="spellEnd"/>
+      <w:r>
+        <w:rPr>
+          <w:rFonts w:ascii="Consolas" w:hAnsi="Consolas" w:cs="Consolas"/>
+          <w:color w:val="0070C0"/>
+          <w:sz w:val="20"/>
+          <w:szCs w:val="22"/>
+        </w:rPr>
+        <w:t xml:space="preserve">) = </w:t>
+      </w:r>
+      <w:proofErr w:type="spellStart"/>
+      <w:r>
+        <w:rPr>
+          <w:rFonts w:ascii="Consolas" w:hAnsi="Consolas" w:cs="Consolas"/>
+          <w:color w:val="0070C0"/>
+          <w:sz w:val="20"/>
+          <w:szCs w:val="22"/>
+        </w:rPr>
+        <w:t>postSolution</w:t>
+      </w:r>
+      <w:proofErr w:type="spellEnd"/>
     </w:p>
     <w:p>
       <w:pPr>
@@ -1483,7 +1629,27 @@
           <w:sz w:val="20"/>
           <w:szCs w:val="22"/>
         </w:rPr>
-        <w:t>Features = 9f6dc301-6f66-4d21-9f9c-b37412b162f6:Creating Pattern Toolkits:</w:t>
+        <w:t>Features = 9f6dc301-6f66-4d21-9f9c-b37412b162f6</w:t>
+      </w:r>
+      <w:proofErr w:type="gramStart"/>
+      <w:r>
+        <w:rPr>
+          <w:rFonts w:ascii="Consolas" w:hAnsi="Consolas" w:cs="Consolas"/>
+          <w:color w:val="0070C0"/>
+          <w:sz w:val="20"/>
+          <w:szCs w:val="22"/>
+        </w:rPr>
+        <w:t>:Creating</w:t>
+      </w:r>
+      <w:proofErr w:type="gramEnd"/>
+      <w:r>
+        <w:rPr>
+          <w:rFonts w:ascii="Consolas" w:hAnsi="Consolas" w:cs="Consolas"/>
+          <w:color w:val="0070C0"/>
+          <w:sz w:val="20"/>
+          <w:szCs w:val="22"/>
+        </w:rPr>
+        <w:t xml:space="preserve"> Pattern Toolkits:</w:t>
       </w:r>
       <w:r>
         <w:rPr>
@@ -1548,6 +1714,7 @@
           <w:szCs w:val="22"/>
         </w:rPr>
       </w:pPr>
+      <w:proofErr w:type="spellStart"/>
       <w:r>
         <w:rPr>
           <w:rFonts w:ascii="Consolas" w:hAnsi="Consolas" w:cs="Consolas"/>
@@ -1557,13 +1724,22 @@
         </w:rPr>
         <w:t>EndGlobalSection</w:t>
       </w:r>
+      <w:proofErr w:type="spellEnd"/>
     </w:p>
     <w:p>
       <w:pPr>
         <w:pStyle w:val="Heading4"/>
       </w:pPr>
       <w:r>
-        <w:t>Solution Builder File (*.slnbldr)</w:t>
+        <w:t>Solution Builder File (*.</w:t>
+      </w:r>
+      <w:proofErr w:type="spellStart"/>
+      <w:r>
+        <w:t>slnbldr</w:t>
+      </w:r>
+      <w:proofErr w:type="spellEnd"/>
+      <w:r>
+        <w:t>)</w:t>
       </w:r>
     </w:p>
     <w:p>
@@ -1588,21 +1764,26 @@
         <w:ind w:left="1800"/>
       </w:pPr>
       <w:r>
-        <w:t xml:space="preserve">Modify </w:t>
-      </w:r>
-      <w:r>
-        <w:t xml:space="preserve">any &lt;product&gt; elements </w:t>
+        <w:t xml:space="preserve">Modify any &lt;product&gt; elements </w:t>
       </w:r>
       <w:r>
         <w:t xml:space="preserve">where </w:t>
       </w:r>
-      <w:bookmarkStart w:id="1" w:name="_GoBack"/>
-      <w:bookmarkEnd w:id="1"/>
-      <w:r>
-        <w:t xml:space="preserve">DefinitionName=”PatternToolkit” to </w:t>
-      </w:r>
-      <w:r>
-        <w:t>the following:</w:t>
+      <w:proofErr w:type="spellStart"/>
+      <w:r>
+        <w:t>DefinitionName</w:t>
+      </w:r>
+      <w:proofErr w:type="spellEnd"/>
+      <w:r>
+        <w:t>=”</w:t>
+      </w:r>
+      <w:proofErr w:type="spellStart"/>
+      <w:r>
+        <w:t>PatternToolkit</w:t>
+      </w:r>
+      <w:proofErr w:type="spellEnd"/>
+      <w:r>
+        <w:t>” to the following:</w:t>
       </w:r>
     </w:p>
     <w:p>
@@ -1842,7 +2023,15 @@
         <w:t xml:space="preserve">Toolkit </w:t>
       </w:r>
       <w:r>
-        <w:t>Project File (csproj):</w:t>
+        <w:t>Project File (</w:t>
+      </w:r>
+      <w:proofErr w:type="spellStart"/>
+      <w:r>
+        <w:t>csproj</w:t>
+      </w:r>
+      <w:proofErr w:type="spellEnd"/>
+      <w:r>
+        <w:t>):</w:t>
       </w:r>
     </w:p>
     <w:p>
@@ -1990,8 +2179,13 @@
         <w:t xml:space="preserve"> Project and Item Templates Files (*</w:t>
       </w:r>
       <w:r>
-        <w:t>.vstemplate</w:t>
-      </w:r>
+        <w:t>.</w:t>
+      </w:r>
+      <w:proofErr w:type="spellStart"/>
+      <w:r>
+        <w:t>vstemplate</w:t>
+      </w:r>
+      <w:proofErr w:type="spellEnd"/>
       <w:r>
         <w:t>)</w:t>
       </w:r>
@@ -2008,14 +2202,19 @@
         </w:numPr>
       </w:pPr>
       <w:r>
-        <w:t>Update</w:t>
+        <w:t>Add version and u</w:t>
+      </w:r>
+      <w:r>
+        <w:t>pdate</w:t>
       </w:r>
       <w:r>
         <w:t xml:space="preserve"> the '</w:t>
       </w:r>
+      <w:proofErr w:type="spellStart"/>
       <w:r>
         <w:t>PublicKeyToken</w:t>
       </w:r>
+      <w:proofErr w:type="spellEnd"/>
       <w:r>
         <w:t xml:space="preserve">' strings from </w:t>
       </w:r>
@@ -2033,6 +2232,7 @@
         </w:rPr>
         <w:t>&lt;</w:t>
       </w:r>
+      <w:proofErr w:type="spellStart"/>
       <w:r>
         <w:rPr>
           <w:rFonts w:asciiTheme="minorHAnsi" w:hAnsiTheme="minorHAnsi" w:cstheme="minorHAnsi"/>
@@ -2041,6 +2241,7 @@
         </w:rPr>
         <w:t>WizardExtension</w:t>
       </w:r>
+      <w:proofErr w:type="spellEnd"/>
       <w:r>
         <w:rPr>
           <w:rFonts w:asciiTheme="minorHAnsi" w:hAnsiTheme="minorHAnsi" w:cstheme="minorHAnsi"/>
@@ -2060,9 +2261,11 @@
       <w:r>
         <w:t>elements for assemblies beginning with ‘</w:t>
       </w:r>
+      <w:proofErr w:type="spellStart"/>
       <w:r>
         <w:t>Microsoft.VisualStudio.Patterning</w:t>
       </w:r>
+      <w:proofErr w:type="spellEnd"/>
       <w:r>
         <w:t>’</w:t>
       </w:r>
@@ -2094,6 +2297,7 @@
         </w:rPr>
         <w:t>&lt;</w:t>
       </w:r>
+      <w:proofErr w:type="spellStart"/>
       <w:r>
         <w:rPr>
           <w:rFonts w:ascii="Consolas" w:hAnsi="Consolas" w:cs="Consolas"/>
@@ -2104,6 +2308,7 @@
         </w:rPr>
         <w:t>WizardExtension</w:t>
       </w:r>
+      <w:proofErr w:type="spellEnd"/>
       <w:r>
         <w:rPr>
           <w:rFonts w:ascii="Consolas" w:hAnsi="Consolas" w:cs="Consolas"/>
@@ -2161,7 +2366,56 @@
           <w:sz w:val="20"/>
           <w:szCs w:val="22"/>
         </w:rPr>
-        <w:t>Microsoft.VisualStudio.Patterning.Library, PublicKeyToken=</w:t>
+        <w:t>Microsoft.VisualStudio.Patterning.Library</w:t>
+      </w:r>
+      <w:r>
+        <w:rPr>
+          <w:rFonts w:ascii="Consolas" w:hAnsi="Consolas" w:cs="Consolas"/>
+          <w:color w:val="000000"/>
+          <w:sz w:val="20"/>
+          <w:szCs w:val="22"/>
+          <w:highlight w:val="yellow"/>
+        </w:rPr>
+        <w:t>, </w:t>
+      </w:r>
+      <w:r>
+        <w:rPr>
+          <w:rFonts w:ascii="Consolas" w:hAnsi="Consolas" w:cs="Consolas"/>
+          <w:color w:val="000000"/>
+          <w:sz w:val="20"/>
+          <w:szCs w:val="22"/>
+          <w:highlight w:val="yellow"/>
+        </w:rPr>
+        <w:t>Version=1.3.20.0,</w:t>
+      </w:r>
+      <w:r>
+        <w:rPr>
+          <w:rFonts w:ascii="Consolas" w:hAnsi="Consolas" w:cs="Consolas"/>
+          <w:color w:val="000000"/>
+          <w:sz w:val="20"/>
+          <w:szCs w:val="22"/>
+        </w:rPr>
+        <w:t xml:space="preserve"> </w:t>
+      </w:r>
+      <w:proofErr w:type="spellStart"/>
+      <w:r>
+        <w:rPr>
+          <w:rFonts w:ascii="Consolas" w:hAnsi="Consolas" w:cs="Consolas"/>
+          <w:color w:val="000000"/>
+          <w:sz w:val="20"/>
+          <w:szCs w:val="22"/>
+        </w:rPr>
+        <w:t>PublicKeyToken</w:t>
+      </w:r>
+      <w:proofErr w:type="spellEnd"/>
+      <w:r>
+        <w:rPr>
+          <w:rFonts w:ascii="Consolas" w:hAnsi="Consolas" w:cs="Consolas"/>
+          <w:color w:val="000000"/>
+          <w:sz w:val="20"/>
+          <w:szCs w:val="22"/>
+        </w:rPr>
+        <w:t>=</w:t>
       </w:r>
       <w:r>
         <w:rPr>
@@ -2248,7 +2502,15 @@
         <w:t xml:space="preserve">Add a </w:t>
       </w:r>
       <w:r>
-        <w:t>&lt;SupportedVersion&gt;</w:t>
+        <w:t>&lt;</w:t>
+      </w:r>
+      <w:proofErr w:type="spellStart"/>
+      <w:r>
+        <w:t>SupportedVersion</w:t>
+      </w:r>
+      <w:proofErr w:type="spellEnd"/>
+      <w:r>
+        <w:t>&gt;</w:t>
       </w:r>
       <w:r>
         <w:t>:</w:t>
@@ -4452,24 +4714,6 @@
 </file>
 
 <file path=customXml/item1.xml><?xml version="1.0" encoding="utf-8"?>
-<?mso-contentType ?>
-<FormTemplates xmlns="http://schemas.microsoft.com/sharepoint/v3/contenttype/forms">
-  <Display>DocumentLibraryForm</Display>
-  <Edit>DocumentLibraryForm</Edit>
-  <New>DocumentLibraryForm</New>
-</FormTemplates>
-</file>
-
-<file path=customXml/item2.xml><?xml version="1.0" encoding="utf-8"?>
-<p:properties xmlns:p="http://schemas.microsoft.com/office/2006/metadata/properties" xmlns:xsi="http://www.w3.org/2001/XMLSchema-instance">
-  <documentManagement>
-    <Description0 xmlns="da9c3dc4-e6fb-4089-8e3d-1a07821d8779">Please read these notes before installing v.1.12.15.1 over previous versions of the bits.</Description0>
-    <Archived xmlns="da9c3dc4-e6fb-4089-8e3d-1a07821d8779">false</Archived>
-  </documentManagement>
-</p:properties>
-</file>
-
-<file path=customXml/item3.xml><?xml version="1.0" encoding="utf-8"?>
 <ct:contentTypeSchema xmlns:ct="http://schemas.microsoft.com/office/2006/metadata/contentType" xmlns:ma="http://schemas.microsoft.com/office/2006/metadata/properties/metaAttributes" ct:_="" ma:_="" ma:contentTypeName="Document" ma:contentTypeID="0x010100B657FAE4D5F25B4395DE9206E31ED736" ma:contentTypeVersion="2" ma:contentTypeDescription="Create a new document." ma:contentTypeScope="" ma:versionID="611b520dbd708079050fb7c15998bce2">
   <xsd:schema xmlns:xsd="http://www.w3.org/2001/XMLSchema" xmlns:p="http://schemas.microsoft.com/office/2006/metadata/properties" xmlns:ns2="da9c3dc4-e6fb-4089-8e3d-1a07821d8779" targetNamespace="http://schemas.microsoft.com/office/2006/metadata/properties" ma:root="true" ma:fieldsID="4781228e672b262abbcb4ba5a52b6231" ns2:_="">
     <xsd:import namespace="da9c3dc4-e6fb-4089-8e3d-1a07821d8779"/>
@@ -4535,10 +4779,37 @@
 </ct:contentTypeSchema>
 </file>
 
+<file path=customXml/item2.xml><?xml version="1.0" encoding="utf-8"?>
+<p:properties xmlns:p="http://schemas.microsoft.com/office/2006/metadata/properties" xmlns:xsi="http://www.w3.org/2001/XMLSchema-instance">
+  <documentManagement>
+    <Description0 xmlns="da9c3dc4-e6fb-4089-8e3d-1a07821d8779">Please read these notes before installing v.1.12.15.1 over previous versions of the bits.</Description0>
+    <Archived xmlns="da9c3dc4-e6fb-4089-8e3d-1a07821d8779">false</Archived>
+  </documentManagement>
+</p:properties>
+</file>
+
+<file path=customXml/item3.xml><?xml version="1.0" encoding="utf-8"?>
+<?mso-contentType ?>
+<FormTemplates xmlns="http://schemas.microsoft.com/sharepoint/v3/contenttype/forms">
+  <Display>DocumentLibraryForm</Display>
+  <Edit>DocumentLibraryForm</Edit>
+  <New>DocumentLibraryForm</New>
+</FormTemplates>
+</file>
+
 <file path=customXml/itemProps1.xml><?xml version="1.0" encoding="utf-8"?>
-<ds:datastoreItem xmlns:ds="http://schemas.openxmlformats.org/officeDocument/2006/customXml" ds:itemID="{009AB443-E0F8-4BFD-AF49-7E17831D3C84}">
+<ds:datastoreItem xmlns:ds="http://schemas.openxmlformats.org/officeDocument/2006/customXml" ds:itemID="{BF4982B2-263A-40F2-8549-865BFD9AA2A4}">
   <ds:schemaRefs>
-    <ds:schemaRef ds:uri="http://schemas.microsoft.com/sharepoint/v3/contenttype/forms"/>
+    <ds:schemaRef ds:uri="http://schemas.microsoft.com/office/2006/metadata/contentType"/>
+    <ds:schemaRef ds:uri="http://schemas.microsoft.com/office/2006/metadata/properties/metaAttributes"/>
+    <ds:schemaRef ds:uri="http://www.w3.org/2001/XMLSchema"/>
+    <ds:schemaRef ds:uri="http://schemas.microsoft.com/office/2006/metadata/properties"/>
+    <ds:schemaRef ds:uri="da9c3dc4-e6fb-4089-8e3d-1a07821d8779"/>
+    <ds:schemaRef ds:uri="http://schemas.microsoft.com/office/2006/documentManagement/types"/>
+    <ds:schemaRef ds:uri="http://schemas.openxmlformats.org/package/2006/metadata/core-properties"/>
+    <ds:schemaRef ds:uri="http://purl.org/dc/elements/1.1/"/>
+    <ds:schemaRef ds:uri="http://purl.org/dc/terms/"/>
+    <ds:schemaRef ds:uri="http://schemas.microsoft.com/office/internal/2005/internalDocumentation"/>
   </ds:schemaRefs>
 </ds:datastoreItem>
 </file>
@@ -4553,18 +4824,9 @@
 </file>
 
 <file path=customXml/itemProps3.xml><?xml version="1.0" encoding="utf-8"?>
-<ds:datastoreItem xmlns:ds="http://schemas.openxmlformats.org/officeDocument/2006/customXml" ds:itemID="{BF4982B2-263A-40F2-8549-865BFD9AA2A4}">
+<ds:datastoreItem xmlns:ds="http://schemas.openxmlformats.org/officeDocument/2006/customXml" ds:itemID="{009AB443-E0F8-4BFD-AF49-7E17831D3C84}">
   <ds:schemaRefs>
-    <ds:schemaRef ds:uri="http://schemas.microsoft.com/office/2006/metadata/contentType"/>
-    <ds:schemaRef ds:uri="http://schemas.microsoft.com/office/2006/metadata/properties/metaAttributes"/>
-    <ds:schemaRef ds:uri="http://www.w3.org/2001/XMLSchema"/>
-    <ds:schemaRef ds:uri="http://schemas.microsoft.com/office/2006/metadata/properties"/>
-    <ds:schemaRef ds:uri="da9c3dc4-e6fb-4089-8e3d-1a07821d8779"/>
-    <ds:schemaRef ds:uri="http://schemas.microsoft.com/office/2006/documentManagement/types"/>
-    <ds:schemaRef ds:uri="http://schemas.openxmlformats.org/package/2006/metadata/core-properties"/>
-    <ds:schemaRef ds:uri="http://purl.org/dc/elements/1.1/"/>
-    <ds:schemaRef ds:uri="http://purl.org/dc/terms/"/>
-    <ds:schemaRef ds:uri="http://schemas.microsoft.com/office/internal/2005/internalDocumentation"/>
+    <ds:schemaRef ds:uri="http://schemas.microsoft.com/sharepoint/v3/contenttype/forms"/>
   </ds:schemaRefs>
 </ds:datastoreItem>
 </file>
</xml_diff>

<commit_message>
Fixed InstantationTemplateWizard  toolkit find bug Fixed all runtime integration tests
</commit_message>
<xml_diff>
--- a/Docs/Release Notes.docx
+++ b/Docs/Release Notes.docx
@@ -226,8 +226,6 @@
       <w:r>
         <w:t>Owner?</w:t>
       </w:r>
-      <w:bookmarkStart w:id="0" w:name="_GoBack"/>
-      <w:bookmarkEnd w:id="0"/>
       <w:proofErr w:type="gramEnd"/>
     </w:p>
     <w:p>
@@ -243,15 +241,7 @@
         <w:pStyle w:val="Heading1"/>
       </w:pPr>
       <w:r>
-        <w:t xml:space="preserve">What happens if the FERT is already installed or is </w:t>
-      </w:r>
-      <w:proofErr w:type="gramStart"/>
-      <w:r>
-        <w:t>installed</w:t>
-      </w:r>
-      <w:proofErr w:type="gramEnd"/>
-      <w:r>
-        <w:t xml:space="preserve"> after this version?</w:t>
+        <w:t>What happens if the FERT is already installed or is installed after this version?</w:t>
       </w:r>
     </w:p>
     <w:p>
@@ -522,8 +512,8 @@
           <w:highlight w:val="yellow"/>
         </w:rPr>
       </w:pPr>
-      <w:bookmarkStart w:id="1" w:name="_Migration_Notes:"/>
-      <w:bookmarkEnd w:id="1"/>
+      <w:bookmarkStart w:id="0" w:name="_Migration_Notes:"/>
+      <w:bookmarkEnd w:id="0"/>
       <w:r>
         <w:rPr>
           <w:highlight w:val="yellow"/>
@@ -1477,6 +1467,692 @@
           <w:highlight w:val="yellow"/>
         </w:rPr>
         <w:t xml:space="preserve"> to manage any changes you make in migrating your toolkits projects.</w:t>
+      </w:r>
+    </w:p>
+    <w:p>
+      <w:pPr>
+        <w:spacing w:after="200" w:line="276" w:lineRule="auto"/>
+      </w:pPr>
+      <w:r>
+        <w:t>Migration notes (In progress):</w:t>
+      </w:r>
+      <w:bookmarkStart w:id="1" w:name="_GoBack"/>
+      <w:bookmarkEnd w:id="1"/>
+    </w:p>
+    <w:p>
+      <w:pPr>
+        <w:numPr>
+          <w:ilvl w:val="0"/>
+          <w:numId w:val="9"/>
+        </w:numPr>
+        <w:spacing w:before="100" w:beforeAutospacing="1" w:after="100" w:afterAutospacing="1"/>
+        <w:rPr>
+          <w:rFonts w:ascii="Tahoma" w:eastAsia="Times New Roman" w:hAnsi="Tahoma" w:cs="Tahoma"/>
+          <w:color w:val="000000"/>
+          <w:sz w:val="24"/>
+          <w:szCs w:val="24"/>
+          <w:lang w:val="en-NZ" w:eastAsia="en-NZ"/>
+        </w:rPr>
+      </w:pPr>
+      <w:r>
+        <w:rPr>
+          <w:rFonts w:ascii="Tahoma" w:eastAsia="Times New Roman" w:hAnsi="Tahoma" w:cs="Tahoma"/>
+          <w:color w:val="000000"/>
+          <w:sz w:val="24"/>
+          <w:szCs w:val="24"/>
+          <w:lang w:val="en-NZ" w:eastAsia="en-NZ"/>
+        </w:rPr>
+        <w:t xml:space="preserve">Convert projects using </w:t>
+      </w:r>
+      <w:proofErr w:type="spellStart"/>
+      <w:r>
+        <w:rPr>
+          <w:rFonts w:ascii="Tahoma" w:eastAsia="Times New Roman" w:hAnsi="Tahoma" w:cs="Tahoma"/>
+          <w:color w:val="000000"/>
+          <w:sz w:val="24"/>
+          <w:szCs w:val="24"/>
+          <w:lang w:val="en-NZ" w:eastAsia="en-NZ"/>
+        </w:rPr>
+        <w:t>DSLConverterTool</w:t>
+      </w:r>
+      <w:proofErr w:type="spellEnd"/>
+      <w:r>
+        <w:rPr>
+          <w:rFonts w:ascii="Tahoma" w:eastAsia="Times New Roman" w:hAnsi="Tahoma" w:cs="Tahoma"/>
+          <w:color w:val="000000"/>
+          <w:sz w:val="24"/>
+          <w:szCs w:val="24"/>
+          <w:lang w:val="en-NZ" w:eastAsia="en-NZ"/>
+        </w:rPr>
+        <w:t xml:space="preserve"> </w:t>
+      </w:r>
+    </w:p>
+    <w:p>
+      <w:pPr>
+        <w:numPr>
+          <w:ilvl w:val="0"/>
+          <w:numId w:val="9"/>
+        </w:numPr>
+        <w:spacing w:before="100" w:beforeAutospacing="1" w:after="100" w:afterAutospacing="1"/>
+        <w:rPr>
+          <w:rFonts w:ascii="Tahoma" w:eastAsia="Times New Roman" w:hAnsi="Tahoma" w:cs="Tahoma"/>
+          <w:color w:val="000000"/>
+          <w:sz w:val="24"/>
+          <w:szCs w:val="24"/>
+          <w:lang w:val="en-NZ" w:eastAsia="en-NZ"/>
+        </w:rPr>
+      </w:pPr>
+      <w:r>
+        <w:rPr>
+          <w:rFonts w:ascii="Tahoma" w:eastAsia="Times New Roman" w:hAnsi="Tahoma" w:cs="Tahoma"/>
+          <w:b/>
+          <w:bCs/>
+          <w:color w:val="C0504D"/>
+          <w:sz w:val="24"/>
+          <w:szCs w:val="24"/>
+          <w:lang w:val="en-NZ" w:eastAsia="en-NZ"/>
+        </w:rPr>
+        <w:t>Do we really need this step? Our customers don't typically have actual DSLs in toolkit projects, and my experience with the DSL migration tool teaches me that we don’t actually need this step for pattern toolkit projects – I don’t think? But I can make a note for those toolkit authors that do.</w:t>
+      </w:r>
+      <w:r>
+        <w:rPr>
+          <w:rFonts w:ascii="Tahoma" w:eastAsia="Times New Roman" w:hAnsi="Tahoma" w:cs="Tahoma"/>
+          <w:color w:val="000000"/>
+          <w:sz w:val="24"/>
+          <w:szCs w:val="24"/>
+          <w:lang w:val="en-NZ" w:eastAsia="en-NZ"/>
+        </w:rPr>
+        <w:t xml:space="preserve"> </w:t>
+      </w:r>
+    </w:p>
+    <w:p>
+      <w:pPr>
+        <w:numPr>
+          <w:ilvl w:val="0"/>
+          <w:numId w:val="9"/>
+        </w:numPr>
+        <w:spacing w:before="100" w:beforeAutospacing="1" w:after="100" w:afterAutospacing="1"/>
+        <w:rPr>
+          <w:rFonts w:ascii="Tahoma" w:eastAsia="Times New Roman" w:hAnsi="Tahoma" w:cs="Tahoma"/>
+          <w:color w:val="000000"/>
+          <w:sz w:val="24"/>
+          <w:szCs w:val="24"/>
+          <w:lang w:val="en-NZ" w:eastAsia="en-NZ"/>
+        </w:rPr>
+      </w:pPr>
+    </w:p>
+    <w:p>
+      <w:pPr>
+        <w:numPr>
+          <w:ilvl w:val="0"/>
+          <w:numId w:val="9"/>
+        </w:numPr>
+        <w:spacing w:before="100" w:beforeAutospacing="1" w:after="100" w:afterAutospacing="1"/>
+        <w:rPr>
+          <w:rFonts w:ascii="Tahoma" w:eastAsia="Times New Roman" w:hAnsi="Tahoma" w:cs="Tahoma"/>
+          <w:color w:val="000000"/>
+          <w:sz w:val="24"/>
+          <w:szCs w:val="24"/>
+          <w:lang w:val="en-NZ" w:eastAsia="en-NZ"/>
+        </w:rPr>
+      </w:pPr>
+      <w:r>
+        <w:rPr>
+          <w:rFonts w:ascii="Tahoma" w:eastAsia="Times New Roman" w:hAnsi="Tahoma" w:cs="Tahoma"/>
+          <w:color w:val="000000"/>
+          <w:sz w:val="24"/>
+          <w:szCs w:val="24"/>
+          <w:lang w:val="en-NZ" w:eastAsia="en-NZ"/>
+        </w:rPr>
+        <w:lastRenderedPageBreak/>
+        <w:t xml:space="preserve">Changed target file: $(MSBuildExtensionsPath)\Microsoft\VisualStudio\TextTemplating\v10.0\Microsoft.TextTemplating.targets </w:t>
+      </w:r>
+    </w:p>
+    <w:p>
+      <w:pPr>
+        <w:rPr>
+          <w:rFonts w:ascii="Tahoma" w:eastAsia="Times New Roman" w:hAnsi="Tahoma" w:cs="Tahoma"/>
+          <w:color w:val="000000"/>
+          <w:sz w:val="24"/>
+          <w:szCs w:val="24"/>
+          <w:lang w:val="en-NZ" w:eastAsia="en-NZ"/>
+        </w:rPr>
+      </w:pPr>
+      <w:r>
+        <w:rPr>
+          <w:rFonts w:ascii="Tahoma" w:eastAsia="Times New Roman" w:hAnsi="Tahoma" w:cs="Tahoma"/>
+          <w:color w:val="000000"/>
+          <w:sz w:val="24"/>
+          <w:szCs w:val="24"/>
+          <w:lang w:val="en-NZ" w:eastAsia="en-NZ"/>
+        </w:rPr>
+        <w:t xml:space="preserve">To: </w:t>
+      </w:r>
+    </w:p>
+    <w:p>
+      <w:pPr>
+        <w:rPr>
+          <w:rFonts w:eastAsia="Times New Roman"/>
+          <w:color w:val="000000"/>
+          <w:sz w:val="24"/>
+          <w:szCs w:val="24"/>
+          <w:lang w:val="en-NZ" w:eastAsia="en-NZ"/>
+        </w:rPr>
+      </w:pPr>
+      <w:r>
+        <w:rPr>
+          <w:rFonts w:ascii="Tahoma" w:eastAsia="Times New Roman" w:hAnsi="Tahoma" w:cs="Tahoma"/>
+          <w:color w:val="000000"/>
+          <w:sz w:val="24"/>
+          <w:szCs w:val="24"/>
+          <w:lang w:val="en-NZ" w:eastAsia="en-NZ"/>
+        </w:rPr>
+        <w:t>$(MSBuildExtensionsPath)\Microsoft\VisualStudio\v11.0\TextTemplating\Microsoft.TextTemplating.targets</w:t>
+      </w:r>
+    </w:p>
+    <w:p>
+      <w:pPr>
+        <w:rPr>
+          <w:rFonts w:eastAsia="Times New Roman"/>
+          <w:color w:val="000000"/>
+          <w:sz w:val="24"/>
+          <w:szCs w:val="24"/>
+          <w:lang w:val="en-NZ" w:eastAsia="en-NZ"/>
+        </w:rPr>
+      </w:pPr>
+      <w:r>
+        <w:rPr>
+          <w:rFonts w:ascii="Tahoma" w:eastAsia="Times New Roman" w:hAnsi="Tahoma" w:cs="Tahoma"/>
+          <w:b/>
+          <w:bCs/>
+          <w:color w:val="C0504D"/>
+          <w:sz w:val="24"/>
+          <w:szCs w:val="24"/>
+          <w:lang w:val="en-NZ" w:eastAsia="en-NZ"/>
+        </w:rPr>
+        <w:t xml:space="preserve">OK, again I don’t think is </w:t>
+      </w:r>
+      <w:proofErr w:type="spellStart"/>
+      <w:r>
+        <w:rPr>
+          <w:rFonts w:ascii="Tahoma" w:eastAsia="Times New Roman" w:hAnsi="Tahoma" w:cs="Tahoma"/>
+          <w:b/>
+          <w:bCs/>
+          <w:color w:val="C0504D"/>
+          <w:sz w:val="24"/>
+          <w:szCs w:val="24"/>
+          <w:lang w:val="en-NZ" w:eastAsia="en-NZ"/>
+        </w:rPr>
+        <w:t>is</w:t>
+      </w:r>
+      <w:proofErr w:type="spellEnd"/>
+      <w:r>
+        <w:rPr>
+          <w:rFonts w:ascii="Tahoma" w:eastAsia="Times New Roman" w:hAnsi="Tahoma" w:cs="Tahoma"/>
+          <w:b/>
+          <w:bCs/>
+          <w:color w:val="C0504D"/>
+          <w:sz w:val="24"/>
+          <w:szCs w:val="24"/>
+          <w:lang w:val="en-NZ" w:eastAsia="en-NZ"/>
+        </w:rPr>
+        <w:t xml:space="preserve"> typical for most toolkit projects, at least the out-of-the-box pattern toolkit projects does not put these targets in the project file. But I will put a note in the migration notes for anyone who actually put this import in their project file.</w:t>
+      </w:r>
+    </w:p>
+    <w:p>
+      <w:pPr>
+        <w:numPr>
+          <w:ilvl w:val="0"/>
+          <w:numId w:val="10"/>
+        </w:numPr>
+        <w:spacing w:before="100" w:beforeAutospacing="1" w:after="100" w:afterAutospacing="1"/>
+        <w:rPr>
+          <w:rFonts w:ascii="Tahoma" w:eastAsia="Times New Roman" w:hAnsi="Tahoma" w:cs="Tahoma"/>
+          <w:color w:val="000000"/>
+          <w:sz w:val="24"/>
+          <w:szCs w:val="24"/>
+          <w:lang w:val="en-NZ" w:eastAsia="en-NZ"/>
+        </w:rPr>
+      </w:pPr>
+      <w:r>
+        <w:rPr>
+          <w:rFonts w:ascii="Tahoma" w:eastAsia="Times New Roman" w:hAnsi="Tahoma" w:cs="Tahoma"/>
+          <w:color w:val="000000"/>
+          <w:sz w:val="24"/>
+          <w:szCs w:val="24"/>
+          <w:lang w:val="en-NZ" w:eastAsia="en-NZ"/>
+        </w:rPr>
+        <w:t xml:space="preserve">Updated VSPAT assemblies references to find on the correct folder (updated VSPAT version) </w:t>
+      </w:r>
+    </w:p>
+    <w:p>
+      <w:pPr>
+        <w:numPr>
+          <w:ilvl w:val="0"/>
+          <w:numId w:val="10"/>
+        </w:numPr>
+        <w:spacing w:before="100" w:beforeAutospacing="1" w:after="100" w:afterAutospacing="1"/>
+        <w:rPr>
+          <w:rFonts w:ascii="Tahoma" w:eastAsia="Times New Roman" w:hAnsi="Tahoma" w:cs="Tahoma"/>
+          <w:color w:val="000000"/>
+          <w:sz w:val="24"/>
+          <w:szCs w:val="24"/>
+          <w:lang w:val="en-NZ" w:eastAsia="en-NZ"/>
+        </w:rPr>
+      </w:pPr>
+      <w:r>
+        <w:rPr>
+          <w:rFonts w:ascii="Tahoma" w:eastAsia="Times New Roman" w:hAnsi="Tahoma" w:cs="Tahoma"/>
+          <w:b/>
+          <w:bCs/>
+          <w:color w:val="C0504D"/>
+          <w:sz w:val="24"/>
+          <w:szCs w:val="24"/>
+          <w:lang w:val="en-NZ" w:eastAsia="en-NZ"/>
+        </w:rPr>
+        <w:t>This will be handled automatically when the new VSPAT version is installed.</w:t>
+      </w:r>
+      <w:r>
+        <w:rPr>
+          <w:rFonts w:ascii="Tahoma" w:eastAsia="Times New Roman" w:hAnsi="Tahoma" w:cs="Tahoma"/>
+          <w:color w:val="000000"/>
+          <w:sz w:val="24"/>
+          <w:szCs w:val="24"/>
+          <w:lang w:val="en-NZ" w:eastAsia="en-NZ"/>
+        </w:rPr>
+        <w:t xml:space="preserve"> </w:t>
+      </w:r>
+    </w:p>
+    <w:p>
+      <w:pPr>
+        <w:numPr>
+          <w:ilvl w:val="0"/>
+          <w:numId w:val="10"/>
+        </w:numPr>
+        <w:spacing w:before="100" w:beforeAutospacing="1" w:after="100" w:afterAutospacing="1"/>
+        <w:rPr>
+          <w:rFonts w:ascii="Tahoma" w:eastAsia="Times New Roman" w:hAnsi="Tahoma" w:cs="Tahoma"/>
+          <w:color w:val="000000"/>
+          <w:sz w:val="24"/>
+          <w:szCs w:val="24"/>
+          <w:lang w:val="en-NZ" w:eastAsia="en-NZ"/>
+        </w:rPr>
+      </w:pPr>
+      <w:r>
+        <w:rPr>
+          <w:rFonts w:ascii="Tahoma" w:eastAsia="Times New Roman" w:hAnsi="Tahoma" w:cs="Tahoma"/>
+          <w:color w:val="000000"/>
+          <w:sz w:val="24"/>
+          <w:szCs w:val="24"/>
+          <w:lang w:val="en-NZ" w:eastAsia="en-NZ"/>
+        </w:rPr>
+        <w:t xml:space="preserve">Fix references to VSSDK 10 assemblies on XAMLs files </w:t>
+      </w:r>
+    </w:p>
+    <w:p>
+      <w:pPr>
+        <w:numPr>
+          <w:ilvl w:val="0"/>
+          <w:numId w:val="10"/>
+        </w:numPr>
+        <w:spacing w:before="100" w:beforeAutospacing="1" w:after="100" w:afterAutospacing="1"/>
+        <w:rPr>
+          <w:rFonts w:ascii="Tahoma" w:eastAsia="Times New Roman" w:hAnsi="Tahoma" w:cs="Tahoma"/>
+          <w:color w:val="000000"/>
+          <w:sz w:val="24"/>
+          <w:szCs w:val="24"/>
+          <w:lang w:val="en-NZ" w:eastAsia="en-NZ"/>
+        </w:rPr>
+      </w:pPr>
+      <w:r>
+        <w:rPr>
+          <w:rFonts w:ascii="Tahoma" w:eastAsia="Times New Roman" w:hAnsi="Tahoma" w:cs="Tahoma"/>
+          <w:b/>
+          <w:bCs/>
+          <w:color w:val="C0504D"/>
+          <w:sz w:val="24"/>
+          <w:szCs w:val="24"/>
+          <w:lang w:val="en-NZ" w:eastAsia="en-NZ"/>
+        </w:rPr>
+        <w:t>Confirm</w:t>
+      </w:r>
+      <w:proofErr w:type="gramStart"/>
+      <w:r>
+        <w:rPr>
+          <w:rFonts w:ascii="Tahoma" w:eastAsia="Times New Roman" w:hAnsi="Tahoma" w:cs="Tahoma"/>
+          <w:b/>
+          <w:bCs/>
+          <w:color w:val="C0504D"/>
+          <w:sz w:val="24"/>
+          <w:szCs w:val="24"/>
+          <w:lang w:val="en-NZ" w:eastAsia="en-NZ"/>
+        </w:rPr>
+        <w:t>,</w:t>
+      </w:r>
+      <w:proofErr w:type="gramEnd"/>
+      <w:r>
+        <w:rPr>
+          <w:rFonts w:ascii="Tahoma" w:eastAsia="Times New Roman" w:hAnsi="Tahoma" w:cs="Tahoma"/>
+          <w:b/>
+          <w:bCs/>
+          <w:color w:val="C0504D"/>
+          <w:sz w:val="24"/>
+          <w:szCs w:val="24"/>
+          <w:lang w:val="en-NZ" w:eastAsia="en-NZ"/>
+        </w:rPr>
+        <w:t xml:space="preserve"> this is definitely a manual step at this point in time.</w:t>
+      </w:r>
+      <w:r>
+        <w:rPr>
+          <w:rFonts w:ascii="Tahoma" w:eastAsia="Times New Roman" w:hAnsi="Tahoma" w:cs="Tahoma"/>
+          <w:color w:val="000000"/>
+          <w:sz w:val="24"/>
+          <w:szCs w:val="24"/>
+          <w:lang w:val="en-NZ" w:eastAsia="en-NZ"/>
+        </w:rPr>
+        <w:t xml:space="preserve"> </w:t>
+      </w:r>
+    </w:p>
+    <w:p>
+      <w:pPr>
+        <w:numPr>
+          <w:ilvl w:val="0"/>
+          <w:numId w:val="10"/>
+        </w:numPr>
+        <w:spacing w:before="100" w:beforeAutospacing="1" w:after="100" w:afterAutospacing="1"/>
+        <w:rPr>
+          <w:rFonts w:ascii="Tahoma" w:eastAsia="Times New Roman" w:hAnsi="Tahoma" w:cs="Tahoma"/>
+          <w:color w:val="000000"/>
+          <w:sz w:val="24"/>
+          <w:szCs w:val="24"/>
+          <w:lang w:val="en-NZ" w:eastAsia="en-NZ"/>
+        </w:rPr>
+      </w:pPr>
+      <w:r>
+        <w:rPr>
+          <w:rFonts w:ascii="Tahoma" w:eastAsia="Times New Roman" w:hAnsi="Tahoma" w:cs="Tahoma"/>
+          <w:color w:val="000000"/>
+          <w:sz w:val="24"/>
+          <w:szCs w:val="24"/>
+          <w:lang w:val="en-NZ" w:eastAsia="en-NZ"/>
+        </w:rPr>
+        <w:t xml:space="preserve">Make sure there are not references to .10.0 assemblies in the code </w:t>
+      </w:r>
+    </w:p>
+    <w:p>
+      <w:pPr>
+        <w:numPr>
+          <w:ilvl w:val="0"/>
+          <w:numId w:val="10"/>
+        </w:numPr>
+        <w:spacing w:before="100" w:beforeAutospacing="1" w:after="100" w:afterAutospacing="1"/>
+        <w:rPr>
+          <w:rFonts w:ascii="Tahoma" w:eastAsia="Times New Roman" w:hAnsi="Tahoma" w:cs="Tahoma"/>
+          <w:color w:val="000000"/>
+          <w:sz w:val="24"/>
+          <w:szCs w:val="24"/>
+          <w:lang w:val="en-NZ" w:eastAsia="en-NZ"/>
+        </w:rPr>
+      </w:pPr>
+      <w:r>
+        <w:rPr>
+          <w:rFonts w:ascii="Tahoma" w:eastAsia="Times New Roman" w:hAnsi="Tahoma" w:cs="Tahoma"/>
+          <w:b/>
+          <w:bCs/>
+          <w:color w:val="C0504D"/>
+          <w:sz w:val="24"/>
+          <w:szCs w:val="24"/>
+          <w:lang w:val="en-NZ" w:eastAsia="en-NZ"/>
+        </w:rPr>
+        <w:t>Yes, I will leave a note about this in the migration guide as well.</w:t>
+      </w:r>
+      <w:r>
+        <w:rPr>
+          <w:rFonts w:ascii="Tahoma" w:eastAsia="Times New Roman" w:hAnsi="Tahoma" w:cs="Tahoma"/>
+          <w:color w:val="000000"/>
+          <w:sz w:val="24"/>
+          <w:szCs w:val="24"/>
+          <w:lang w:val="en-NZ" w:eastAsia="en-NZ"/>
+        </w:rPr>
+        <w:t xml:space="preserve"> </w:t>
+      </w:r>
+    </w:p>
+    <w:p>
+      <w:pPr>
+        <w:numPr>
+          <w:ilvl w:val="0"/>
+          <w:numId w:val="10"/>
+        </w:numPr>
+        <w:spacing w:before="100" w:beforeAutospacing="1" w:after="100" w:afterAutospacing="1"/>
+        <w:rPr>
+          <w:rFonts w:ascii="Tahoma" w:eastAsia="Times New Roman" w:hAnsi="Tahoma" w:cs="Tahoma"/>
+          <w:color w:val="000000"/>
+          <w:sz w:val="24"/>
+          <w:szCs w:val="24"/>
+          <w:lang w:val="en-NZ" w:eastAsia="en-NZ"/>
+        </w:rPr>
+      </w:pPr>
+      <w:r>
+        <w:rPr>
+          <w:rFonts w:ascii="Tahoma" w:eastAsia="Times New Roman" w:hAnsi="Tahoma" w:cs="Tahoma"/>
+          <w:color w:val="000000"/>
+          <w:sz w:val="24"/>
+          <w:szCs w:val="24"/>
+          <w:lang w:val="en-NZ" w:eastAsia="en-NZ"/>
+        </w:rPr>
+        <w:t xml:space="preserve">NOT REMOVE </w:t>
+      </w:r>
+      <w:proofErr w:type="spellStart"/>
+      <w:r>
+        <w:rPr>
+          <w:rFonts w:ascii="Tahoma" w:eastAsia="Times New Roman" w:hAnsi="Tahoma" w:cs="Tahoma"/>
+          <w:color w:val="000000"/>
+          <w:sz w:val="24"/>
+          <w:szCs w:val="24"/>
+          <w:lang w:val="en-NZ" w:eastAsia="en-NZ"/>
+        </w:rPr>
+        <w:t>VSSDK.targets</w:t>
+      </w:r>
+      <w:proofErr w:type="spellEnd"/>
+      <w:r>
+        <w:rPr>
+          <w:rFonts w:ascii="Tahoma" w:eastAsia="Times New Roman" w:hAnsi="Tahoma" w:cs="Tahoma"/>
+          <w:color w:val="000000"/>
+          <w:sz w:val="24"/>
+          <w:szCs w:val="24"/>
+          <w:lang w:val="en-NZ" w:eastAsia="en-NZ"/>
+        </w:rPr>
+        <w:t xml:space="preserve"> file, that's the one who install the toolkit into the </w:t>
+      </w:r>
+      <w:proofErr w:type="spellStart"/>
+      <w:r>
+        <w:rPr>
+          <w:rFonts w:ascii="Tahoma" w:eastAsia="Times New Roman" w:hAnsi="Tahoma" w:cs="Tahoma"/>
+          <w:color w:val="000000"/>
+          <w:sz w:val="24"/>
+          <w:szCs w:val="24"/>
+          <w:lang w:val="en-NZ" w:eastAsia="en-NZ"/>
+        </w:rPr>
+        <w:t>ExpHive</w:t>
+      </w:r>
+      <w:proofErr w:type="spellEnd"/>
+      <w:r>
+        <w:rPr>
+          <w:rFonts w:ascii="Tahoma" w:eastAsia="Times New Roman" w:hAnsi="Tahoma" w:cs="Tahoma"/>
+          <w:color w:val="000000"/>
+          <w:sz w:val="24"/>
+          <w:szCs w:val="24"/>
+          <w:lang w:val="en-NZ" w:eastAsia="en-NZ"/>
+        </w:rPr>
+        <w:t xml:space="preserve"> and generate the VSIX </w:t>
+      </w:r>
+    </w:p>
+    <w:p>
+      <w:pPr>
+        <w:numPr>
+          <w:ilvl w:val="0"/>
+          <w:numId w:val="10"/>
+        </w:numPr>
+        <w:spacing w:before="100" w:beforeAutospacing="1" w:after="100" w:afterAutospacing="1"/>
+        <w:rPr>
+          <w:rFonts w:ascii="Tahoma" w:eastAsia="Times New Roman" w:hAnsi="Tahoma" w:cs="Tahoma"/>
+          <w:color w:val="000000"/>
+          <w:sz w:val="24"/>
+          <w:szCs w:val="24"/>
+          <w:lang w:val="en-NZ" w:eastAsia="en-NZ"/>
+        </w:rPr>
+      </w:pPr>
+      <w:r>
+        <w:rPr>
+          <w:rFonts w:ascii="Tahoma" w:eastAsia="Times New Roman" w:hAnsi="Tahoma" w:cs="Tahoma"/>
+          <w:b/>
+          <w:bCs/>
+          <w:color w:val="C0504D"/>
+          <w:sz w:val="24"/>
+          <w:szCs w:val="24"/>
+          <w:lang w:val="en-NZ" w:eastAsia="en-NZ"/>
+        </w:rPr>
+        <w:t>We will be replacing the standard Import: &lt;Import Project="$(MSBuildExtensionsPath)\Microsoft\VisualStudio\v10.0\VSSDK\Microsoft.VsSDK.targets" /&gt;</w:t>
+      </w:r>
+      <w:r>
+        <w:rPr>
+          <w:rFonts w:ascii="Tahoma" w:eastAsia="Times New Roman" w:hAnsi="Tahoma" w:cs="Tahoma"/>
+          <w:color w:val="000000"/>
+          <w:sz w:val="24"/>
+          <w:szCs w:val="24"/>
+          <w:lang w:val="en-NZ" w:eastAsia="en-NZ"/>
+        </w:rPr>
+        <w:t xml:space="preserve"> </w:t>
+      </w:r>
+    </w:p>
+    <w:p>
+      <w:pPr>
+        <w:numPr>
+          <w:ilvl w:val="0"/>
+          <w:numId w:val="10"/>
+        </w:numPr>
+        <w:spacing w:before="100" w:beforeAutospacing="1" w:after="100" w:afterAutospacing="1"/>
+        <w:rPr>
+          <w:rFonts w:ascii="Tahoma" w:eastAsia="Times New Roman" w:hAnsi="Tahoma" w:cs="Tahoma"/>
+          <w:color w:val="000000"/>
+          <w:sz w:val="24"/>
+          <w:szCs w:val="24"/>
+          <w:lang w:val="en-NZ" w:eastAsia="en-NZ"/>
+        </w:rPr>
+      </w:pPr>
+      <w:proofErr w:type="gramStart"/>
+      <w:r>
+        <w:rPr>
+          <w:rFonts w:ascii="Tahoma" w:eastAsia="Times New Roman" w:hAnsi="Tahoma" w:cs="Tahoma"/>
+          <w:b/>
+          <w:bCs/>
+          <w:color w:val="C0504D"/>
+          <w:sz w:val="24"/>
+          <w:szCs w:val="24"/>
+          <w:lang w:val="en-NZ" w:eastAsia="en-NZ"/>
+        </w:rPr>
+        <w:t>with</w:t>
+      </w:r>
+      <w:proofErr w:type="gramEnd"/>
+      <w:r>
+        <w:rPr>
+          <w:rFonts w:ascii="Tahoma" w:eastAsia="Times New Roman" w:hAnsi="Tahoma" w:cs="Tahoma"/>
+          <w:b/>
+          <w:bCs/>
+          <w:color w:val="C0504D"/>
+          <w:sz w:val="24"/>
+          <w:szCs w:val="24"/>
+          <w:lang w:val="en-NZ" w:eastAsia="en-NZ"/>
+        </w:rPr>
+        <w:t xml:space="preserve"> something that pre-calculates the targets path for them, so in the future they </w:t>
+      </w:r>
+      <w:proofErr w:type="spellStart"/>
+      <w:r>
+        <w:rPr>
+          <w:rFonts w:ascii="Tahoma" w:eastAsia="Times New Roman" w:hAnsi="Tahoma" w:cs="Tahoma"/>
+          <w:b/>
+          <w:bCs/>
+          <w:color w:val="C0504D"/>
+          <w:sz w:val="24"/>
+          <w:szCs w:val="24"/>
+          <w:lang w:val="en-NZ" w:eastAsia="en-NZ"/>
+        </w:rPr>
+        <w:t>wont</w:t>
+      </w:r>
+      <w:proofErr w:type="spellEnd"/>
+      <w:r>
+        <w:rPr>
+          <w:rFonts w:ascii="Tahoma" w:eastAsia="Times New Roman" w:hAnsi="Tahoma" w:cs="Tahoma"/>
+          <w:b/>
+          <w:bCs/>
+          <w:color w:val="C0504D"/>
+          <w:sz w:val="24"/>
+          <w:szCs w:val="24"/>
+          <w:lang w:val="en-NZ" w:eastAsia="en-NZ"/>
+        </w:rPr>
+        <w:t xml:space="preserve"> have to worry about this. Something like this: &lt;Import Project="$(</w:t>
+      </w:r>
+      <w:proofErr w:type="spellStart"/>
+      <w:r>
+        <w:rPr>
+          <w:rFonts w:ascii="Tahoma" w:eastAsia="Times New Roman" w:hAnsi="Tahoma" w:cs="Tahoma"/>
+          <w:b/>
+          <w:bCs/>
+          <w:color w:val="C0504D"/>
+          <w:sz w:val="24"/>
+          <w:szCs w:val="24"/>
+          <w:lang w:val="en-NZ" w:eastAsia="en-NZ"/>
+        </w:rPr>
+        <w:t>VsSDKTargetPath</w:t>
+      </w:r>
+      <w:proofErr w:type="spellEnd"/>
+      <w:r>
+        <w:rPr>
+          <w:rFonts w:ascii="Tahoma" w:eastAsia="Times New Roman" w:hAnsi="Tahoma" w:cs="Tahoma"/>
+          <w:b/>
+          <w:bCs/>
+          <w:color w:val="C0504D"/>
+          <w:sz w:val="24"/>
+          <w:szCs w:val="24"/>
+          <w:lang w:val="en-NZ" w:eastAsia="en-NZ"/>
+        </w:rPr>
+        <w:t>)\</w:t>
+      </w:r>
+      <w:proofErr w:type="spellStart"/>
+      <w:r>
+        <w:rPr>
+          <w:rFonts w:ascii="Tahoma" w:eastAsia="Times New Roman" w:hAnsi="Tahoma" w:cs="Tahoma"/>
+          <w:b/>
+          <w:bCs/>
+          <w:color w:val="C0504D"/>
+          <w:sz w:val="24"/>
+          <w:szCs w:val="24"/>
+          <w:lang w:val="en-NZ" w:eastAsia="en-NZ"/>
+        </w:rPr>
+        <w:t>Microsoft.VsSDK.targets</w:t>
+      </w:r>
+      <w:proofErr w:type="spellEnd"/>
+      <w:r>
+        <w:rPr>
+          <w:rFonts w:ascii="Tahoma" w:eastAsia="Times New Roman" w:hAnsi="Tahoma" w:cs="Tahoma"/>
+          <w:b/>
+          <w:bCs/>
+          <w:color w:val="C0504D"/>
+          <w:sz w:val="24"/>
+          <w:szCs w:val="24"/>
+          <w:lang w:val="en-NZ" w:eastAsia="en-NZ"/>
+        </w:rPr>
+        <w:t>" /&gt;</w:t>
+      </w:r>
+      <w:r>
+        <w:rPr>
+          <w:rFonts w:ascii="Tahoma" w:eastAsia="Times New Roman" w:hAnsi="Tahoma" w:cs="Tahoma"/>
+          <w:color w:val="000000"/>
+          <w:sz w:val="24"/>
+          <w:szCs w:val="24"/>
+          <w:lang w:val="en-NZ" w:eastAsia="en-NZ"/>
+        </w:rPr>
+        <w:t xml:space="preserve"> </w:t>
       </w:r>
     </w:p>
     <w:p>
@@ -3115,6 +3791,304 @@
     </w:lvl>
   </w:abstractNum>
   <w:abstractNum w:abstractNumId="6">
+    <w:nsid w:val="45A03CBC"/>
+    <w:multiLevelType w:val="multilevel"/>
+    <w:tmpl w:val="4FAAAB38"/>
+    <w:lvl w:ilvl="0">
+      <w:start w:val="1"/>
+      <w:numFmt w:val="bullet"/>
+      <w:lvlText w:val=""/>
+      <w:lvlJc w:val="left"/>
+      <w:pPr>
+        <w:tabs>
+          <w:tab w:val="num" w:pos="720"/>
+        </w:tabs>
+        <w:ind w:left="720" w:hanging="360"/>
+      </w:pPr>
+      <w:rPr>
+        <w:rFonts w:ascii="Symbol" w:hAnsi="Symbol" w:hint="default"/>
+        <w:sz w:val="20"/>
+      </w:rPr>
+    </w:lvl>
+    <w:lvl w:ilvl="1" w:tentative="1">
+      <w:start w:val="1"/>
+      <w:numFmt w:val="bullet"/>
+      <w:lvlText w:val="o"/>
+      <w:lvlJc w:val="left"/>
+      <w:pPr>
+        <w:tabs>
+          <w:tab w:val="num" w:pos="1440"/>
+        </w:tabs>
+        <w:ind w:left="1440" w:hanging="360"/>
+      </w:pPr>
+      <w:rPr>
+        <w:rFonts w:ascii="Courier New" w:hAnsi="Courier New" w:hint="default"/>
+        <w:sz w:val="20"/>
+      </w:rPr>
+    </w:lvl>
+    <w:lvl w:ilvl="2" w:tentative="1">
+      <w:start w:val="1"/>
+      <w:numFmt w:val="bullet"/>
+      <w:lvlText w:val=""/>
+      <w:lvlJc w:val="left"/>
+      <w:pPr>
+        <w:tabs>
+          <w:tab w:val="num" w:pos="2160"/>
+        </w:tabs>
+        <w:ind w:left="2160" w:hanging="360"/>
+      </w:pPr>
+      <w:rPr>
+        <w:rFonts w:ascii="Wingdings" w:hAnsi="Wingdings" w:hint="default"/>
+        <w:sz w:val="20"/>
+      </w:rPr>
+    </w:lvl>
+    <w:lvl w:ilvl="3" w:tentative="1">
+      <w:start w:val="1"/>
+      <w:numFmt w:val="bullet"/>
+      <w:lvlText w:val=""/>
+      <w:lvlJc w:val="left"/>
+      <w:pPr>
+        <w:tabs>
+          <w:tab w:val="num" w:pos="2880"/>
+        </w:tabs>
+        <w:ind w:left="2880" w:hanging="360"/>
+      </w:pPr>
+      <w:rPr>
+        <w:rFonts w:ascii="Wingdings" w:hAnsi="Wingdings" w:hint="default"/>
+        <w:sz w:val="20"/>
+      </w:rPr>
+    </w:lvl>
+    <w:lvl w:ilvl="4" w:tentative="1">
+      <w:start w:val="1"/>
+      <w:numFmt w:val="bullet"/>
+      <w:lvlText w:val=""/>
+      <w:lvlJc w:val="left"/>
+      <w:pPr>
+        <w:tabs>
+          <w:tab w:val="num" w:pos="3600"/>
+        </w:tabs>
+        <w:ind w:left="3600" w:hanging="360"/>
+      </w:pPr>
+      <w:rPr>
+        <w:rFonts w:ascii="Wingdings" w:hAnsi="Wingdings" w:hint="default"/>
+        <w:sz w:val="20"/>
+      </w:rPr>
+    </w:lvl>
+    <w:lvl w:ilvl="5" w:tentative="1">
+      <w:start w:val="1"/>
+      <w:numFmt w:val="bullet"/>
+      <w:lvlText w:val=""/>
+      <w:lvlJc w:val="left"/>
+      <w:pPr>
+        <w:tabs>
+          <w:tab w:val="num" w:pos="4320"/>
+        </w:tabs>
+        <w:ind w:left="4320" w:hanging="360"/>
+      </w:pPr>
+      <w:rPr>
+        <w:rFonts w:ascii="Wingdings" w:hAnsi="Wingdings" w:hint="default"/>
+        <w:sz w:val="20"/>
+      </w:rPr>
+    </w:lvl>
+    <w:lvl w:ilvl="6" w:tentative="1">
+      <w:start w:val="1"/>
+      <w:numFmt w:val="bullet"/>
+      <w:lvlText w:val=""/>
+      <w:lvlJc w:val="left"/>
+      <w:pPr>
+        <w:tabs>
+          <w:tab w:val="num" w:pos="5040"/>
+        </w:tabs>
+        <w:ind w:left="5040" w:hanging="360"/>
+      </w:pPr>
+      <w:rPr>
+        <w:rFonts w:ascii="Wingdings" w:hAnsi="Wingdings" w:hint="default"/>
+        <w:sz w:val="20"/>
+      </w:rPr>
+    </w:lvl>
+    <w:lvl w:ilvl="7" w:tentative="1">
+      <w:start w:val="1"/>
+      <w:numFmt w:val="bullet"/>
+      <w:lvlText w:val=""/>
+      <w:lvlJc w:val="left"/>
+      <w:pPr>
+        <w:tabs>
+          <w:tab w:val="num" w:pos="5760"/>
+        </w:tabs>
+        <w:ind w:left="5760" w:hanging="360"/>
+      </w:pPr>
+      <w:rPr>
+        <w:rFonts w:ascii="Wingdings" w:hAnsi="Wingdings" w:hint="default"/>
+        <w:sz w:val="20"/>
+      </w:rPr>
+    </w:lvl>
+    <w:lvl w:ilvl="8" w:tentative="1">
+      <w:start w:val="1"/>
+      <w:numFmt w:val="bullet"/>
+      <w:lvlText w:val=""/>
+      <w:lvlJc w:val="left"/>
+      <w:pPr>
+        <w:tabs>
+          <w:tab w:val="num" w:pos="6480"/>
+        </w:tabs>
+        <w:ind w:left="6480" w:hanging="360"/>
+      </w:pPr>
+      <w:rPr>
+        <w:rFonts w:ascii="Wingdings" w:hAnsi="Wingdings" w:hint="default"/>
+        <w:sz w:val="20"/>
+      </w:rPr>
+    </w:lvl>
+  </w:abstractNum>
+  <w:abstractNum w:abstractNumId="7">
+    <w:nsid w:val="67683BB4"/>
+    <w:multiLevelType w:val="multilevel"/>
+    <w:tmpl w:val="5C6271D2"/>
+    <w:lvl w:ilvl="0">
+      <w:start w:val="1"/>
+      <w:numFmt w:val="bullet"/>
+      <w:lvlText w:val=""/>
+      <w:lvlJc w:val="left"/>
+      <w:pPr>
+        <w:tabs>
+          <w:tab w:val="num" w:pos="720"/>
+        </w:tabs>
+        <w:ind w:left="720" w:hanging="360"/>
+      </w:pPr>
+      <w:rPr>
+        <w:rFonts w:ascii="Symbol" w:hAnsi="Symbol" w:hint="default"/>
+        <w:sz w:val="20"/>
+      </w:rPr>
+    </w:lvl>
+    <w:lvl w:ilvl="1" w:tentative="1">
+      <w:start w:val="1"/>
+      <w:numFmt w:val="bullet"/>
+      <w:lvlText w:val="o"/>
+      <w:lvlJc w:val="left"/>
+      <w:pPr>
+        <w:tabs>
+          <w:tab w:val="num" w:pos="1440"/>
+        </w:tabs>
+        <w:ind w:left="1440" w:hanging="360"/>
+      </w:pPr>
+      <w:rPr>
+        <w:rFonts w:ascii="Courier New" w:hAnsi="Courier New" w:hint="default"/>
+        <w:sz w:val="20"/>
+      </w:rPr>
+    </w:lvl>
+    <w:lvl w:ilvl="2" w:tentative="1">
+      <w:start w:val="1"/>
+      <w:numFmt w:val="bullet"/>
+      <w:lvlText w:val=""/>
+      <w:lvlJc w:val="left"/>
+      <w:pPr>
+        <w:tabs>
+          <w:tab w:val="num" w:pos="2160"/>
+        </w:tabs>
+        <w:ind w:left="2160" w:hanging="360"/>
+      </w:pPr>
+      <w:rPr>
+        <w:rFonts w:ascii="Wingdings" w:hAnsi="Wingdings" w:hint="default"/>
+        <w:sz w:val="20"/>
+      </w:rPr>
+    </w:lvl>
+    <w:lvl w:ilvl="3" w:tentative="1">
+      <w:start w:val="1"/>
+      <w:numFmt w:val="bullet"/>
+      <w:lvlText w:val=""/>
+      <w:lvlJc w:val="left"/>
+      <w:pPr>
+        <w:tabs>
+          <w:tab w:val="num" w:pos="2880"/>
+        </w:tabs>
+        <w:ind w:left="2880" w:hanging="360"/>
+      </w:pPr>
+      <w:rPr>
+        <w:rFonts w:ascii="Wingdings" w:hAnsi="Wingdings" w:hint="default"/>
+        <w:sz w:val="20"/>
+      </w:rPr>
+    </w:lvl>
+    <w:lvl w:ilvl="4" w:tentative="1">
+      <w:start w:val="1"/>
+      <w:numFmt w:val="bullet"/>
+      <w:lvlText w:val=""/>
+      <w:lvlJc w:val="left"/>
+      <w:pPr>
+        <w:tabs>
+          <w:tab w:val="num" w:pos="3600"/>
+        </w:tabs>
+        <w:ind w:left="3600" w:hanging="360"/>
+      </w:pPr>
+      <w:rPr>
+        <w:rFonts w:ascii="Wingdings" w:hAnsi="Wingdings" w:hint="default"/>
+        <w:sz w:val="20"/>
+      </w:rPr>
+    </w:lvl>
+    <w:lvl w:ilvl="5" w:tentative="1">
+      <w:start w:val="1"/>
+      <w:numFmt w:val="bullet"/>
+      <w:lvlText w:val=""/>
+      <w:lvlJc w:val="left"/>
+      <w:pPr>
+        <w:tabs>
+          <w:tab w:val="num" w:pos="4320"/>
+        </w:tabs>
+        <w:ind w:left="4320" w:hanging="360"/>
+      </w:pPr>
+      <w:rPr>
+        <w:rFonts w:ascii="Wingdings" w:hAnsi="Wingdings" w:hint="default"/>
+        <w:sz w:val="20"/>
+      </w:rPr>
+    </w:lvl>
+    <w:lvl w:ilvl="6" w:tentative="1">
+      <w:start w:val="1"/>
+      <w:numFmt w:val="bullet"/>
+      <w:lvlText w:val=""/>
+      <w:lvlJc w:val="left"/>
+      <w:pPr>
+        <w:tabs>
+          <w:tab w:val="num" w:pos="5040"/>
+        </w:tabs>
+        <w:ind w:left="5040" w:hanging="360"/>
+      </w:pPr>
+      <w:rPr>
+        <w:rFonts w:ascii="Wingdings" w:hAnsi="Wingdings" w:hint="default"/>
+        <w:sz w:val="20"/>
+      </w:rPr>
+    </w:lvl>
+    <w:lvl w:ilvl="7" w:tentative="1">
+      <w:start w:val="1"/>
+      <w:numFmt w:val="bullet"/>
+      <w:lvlText w:val=""/>
+      <w:lvlJc w:val="left"/>
+      <w:pPr>
+        <w:tabs>
+          <w:tab w:val="num" w:pos="5760"/>
+        </w:tabs>
+        <w:ind w:left="5760" w:hanging="360"/>
+      </w:pPr>
+      <w:rPr>
+        <w:rFonts w:ascii="Wingdings" w:hAnsi="Wingdings" w:hint="default"/>
+        <w:sz w:val="20"/>
+      </w:rPr>
+    </w:lvl>
+    <w:lvl w:ilvl="8" w:tentative="1">
+      <w:start w:val="1"/>
+      <w:numFmt w:val="bullet"/>
+      <w:lvlText w:val=""/>
+      <w:lvlJc w:val="left"/>
+      <w:pPr>
+        <w:tabs>
+          <w:tab w:val="num" w:pos="6480"/>
+        </w:tabs>
+        <w:ind w:left="6480" w:hanging="360"/>
+      </w:pPr>
+      <w:rPr>
+        <w:rFonts w:ascii="Wingdings" w:hAnsi="Wingdings" w:hint="default"/>
+        <w:sz w:val="20"/>
+      </w:rPr>
+    </w:lvl>
+  </w:abstractNum>
+  <w:abstractNum w:abstractNumId="8">
     <w:nsid w:val="73612BCC"/>
     <w:multiLevelType w:val="hybridMultilevel"/>
     <w:tmpl w:val="4E34B544"/>
@@ -3203,7 +4177,7 @@
       </w:pPr>
     </w:lvl>
   </w:abstractNum>
-  <w:abstractNum w:abstractNumId="7">
+  <w:abstractNum w:abstractNumId="9">
     <w:nsid w:val="74B33593"/>
     <w:multiLevelType w:val="hybridMultilevel"/>
     <w:tmpl w:val="043820D6"/>
@@ -3302,10 +4276,10 @@
     <w:abstractNumId w:val="2"/>
   </w:num>
   <w:num w:numId="4">
-    <w:abstractNumId w:val="6"/>
+    <w:abstractNumId w:val="8"/>
   </w:num>
   <w:num w:numId="5">
-    <w:abstractNumId w:val="7"/>
+    <w:abstractNumId w:val="9"/>
   </w:num>
   <w:num w:numId="6">
     <w:abstractNumId w:val="5"/>
@@ -3315,6 +4289,12 @@
   </w:num>
   <w:num w:numId="8">
     <w:abstractNumId w:val="1"/>
+  </w:num>
+  <w:num w:numId="9">
+    <w:abstractNumId w:val="6"/>
+  </w:num>
+  <w:num w:numId="10">
+    <w:abstractNumId w:val="7"/>
   </w:num>
   <w:numIdMacAtCleanup w:val="8"/>
 </w:numbering>
@@ -3871,6 +4851,22 @@
       <w:szCs w:val="16"/>
     </w:rPr>
   </w:style>
+  <w:style w:type="character" w:styleId="Strong">
+    <w:name w:val="Strong"/>
+    <w:basedOn w:val="DefaultParagraphFont"/>
+    <w:uiPriority w:val="22"/>
+    <w:qFormat/>
+    <w:rsid w:val="009D6F06"/>
+    <w:rPr>
+      <w:b/>
+      <w:bCs/>
+    </w:rPr>
+  </w:style>
+  <w:style w:type="character" w:customStyle="1" w:styleId="apple-tab-span">
+    <w:name w:val="apple-tab-span"/>
+    <w:basedOn w:val="DefaultParagraphFont"/>
+    <w:rsid w:val="009D6F06"/>
+  </w:style>
 </w:styles>
 </file>
 
@@ -4425,6 +5421,22 @@
       <w:szCs w:val="16"/>
     </w:rPr>
   </w:style>
+  <w:style w:type="character" w:styleId="Strong">
+    <w:name w:val="Strong"/>
+    <w:basedOn w:val="DefaultParagraphFont"/>
+    <w:uiPriority w:val="22"/>
+    <w:qFormat/>
+    <w:rsid w:val="009D6F06"/>
+    <w:rPr>
+      <w:b/>
+      <w:bCs/>
+    </w:rPr>
+  </w:style>
+  <w:style w:type="character" w:customStyle="1" w:styleId="apple-tab-span">
+    <w:name w:val="apple-tab-span"/>
+    <w:basedOn w:val="DefaultParagraphFont"/>
+    <w:rsid w:val="009D6F06"/>
+  </w:style>
 </w:styles>
 </file>
 
@@ -4714,6 +5726,24 @@
 </file>
 
 <file path=customXml/item1.xml><?xml version="1.0" encoding="utf-8"?>
+<?mso-contentType ?>
+<FormTemplates xmlns="http://schemas.microsoft.com/sharepoint/v3/contenttype/forms">
+  <Display>DocumentLibraryForm</Display>
+  <Edit>DocumentLibraryForm</Edit>
+  <New>DocumentLibraryForm</New>
+</FormTemplates>
+</file>
+
+<file path=customXml/item2.xml><?xml version="1.0" encoding="utf-8"?>
+<p:properties xmlns:p="http://schemas.microsoft.com/office/2006/metadata/properties" xmlns:xsi="http://www.w3.org/2001/XMLSchema-instance">
+  <documentManagement>
+    <Description0 xmlns="da9c3dc4-e6fb-4089-8e3d-1a07821d8779">Please read these notes before installing v.1.12.15.1 over previous versions of the bits.</Description0>
+    <Archived xmlns="da9c3dc4-e6fb-4089-8e3d-1a07821d8779">false</Archived>
+  </documentManagement>
+</p:properties>
+</file>
+
+<file path=customXml/item3.xml><?xml version="1.0" encoding="utf-8"?>
 <ct:contentTypeSchema xmlns:ct="http://schemas.microsoft.com/office/2006/metadata/contentType" xmlns:ma="http://schemas.microsoft.com/office/2006/metadata/properties/metaAttributes" ct:_="" ma:_="" ma:contentTypeName="Document" ma:contentTypeID="0x010100B657FAE4D5F25B4395DE9206E31ED736" ma:contentTypeVersion="2" ma:contentTypeDescription="Create a new document." ma:contentTypeScope="" ma:versionID="611b520dbd708079050fb7c15998bce2">
   <xsd:schema xmlns:xsd="http://www.w3.org/2001/XMLSchema" xmlns:p="http://schemas.microsoft.com/office/2006/metadata/properties" xmlns:ns2="da9c3dc4-e6fb-4089-8e3d-1a07821d8779" targetNamespace="http://schemas.microsoft.com/office/2006/metadata/properties" ma:root="true" ma:fieldsID="4781228e672b262abbcb4ba5a52b6231" ns2:_="">
     <xsd:import namespace="da9c3dc4-e6fb-4089-8e3d-1a07821d8779"/>
@@ -4779,25 +5809,24 @@
 </ct:contentTypeSchema>
 </file>
 
-<file path=customXml/item2.xml><?xml version="1.0" encoding="utf-8"?>
-<p:properties xmlns:p="http://schemas.microsoft.com/office/2006/metadata/properties" xmlns:xsi="http://www.w3.org/2001/XMLSchema-instance">
-  <documentManagement>
-    <Description0 xmlns="da9c3dc4-e6fb-4089-8e3d-1a07821d8779">Please read these notes before installing v.1.12.15.1 over previous versions of the bits.</Description0>
-    <Archived xmlns="da9c3dc4-e6fb-4089-8e3d-1a07821d8779">false</Archived>
-  </documentManagement>
-</p:properties>
+<file path=customXml/itemProps1.xml><?xml version="1.0" encoding="utf-8"?>
+<ds:datastoreItem xmlns:ds="http://schemas.openxmlformats.org/officeDocument/2006/customXml" ds:itemID="{009AB443-E0F8-4BFD-AF49-7E17831D3C84}">
+  <ds:schemaRefs>
+    <ds:schemaRef ds:uri="http://schemas.microsoft.com/sharepoint/v3/contenttype/forms"/>
+  </ds:schemaRefs>
+</ds:datastoreItem>
 </file>
 
-<file path=customXml/item3.xml><?xml version="1.0" encoding="utf-8"?>
-<?mso-contentType ?>
-<FormTemplates xmlns="http://schemas.microsoft.com/sharepoint/v3/contenttype/forms">
-  <Display>DocumentLibraryForm</Display>
-  <Edit>DocumentLibraryForm</Edit>
-  <New>DocumentLibraryForm</New>
-</FormTemplates>
+<file path=customXml/itemProps2.xml><?xml version="1.0" encoding="utf-8"?>
+<ds:datastoreItem xmlns:ds="http://schemas.openxmlformats.org/officeDocument/2006/customXml" ds:itemID="{A7CD0ACA-0EAB-4BD4-8B21-4AE803A2D540}">
+  <ds:schemaRefs>
+    <ds:schemaRef ds:uri="http://schemas.microsoft.com/office/2006/metadata/properties"/>
+    <ds:schemaRef ds:uri="da9c3dc4-e6fb-4089-8e3d-1a07821d8779"/>
+  </ds:schemaRefs>
+</ds:datastoreItem>
 </file>
 
-<file path=customXml/itemProps1.xml><?xml version="1.0" encoding="utf-8"?>
+<file path=customXml/itemProps3.xml><?xml version="1.0" encoding="utf-8"?>
 <ds:datastoreItem xmlns:ds="http://schemas.openxmlformats.org/officeDocument/2006/customXml" ds:itemID="{BF4982B2-263A-40F2-8549-865BFD9AA2A4}">
   <ds:schemaRefs>
     <ds:schemaRef ds:uri="http://schemas.microsoft.com/office/2006/metadata/contentType"/>
@@ -4812,21 +5841,4 @@
     <ds:schemaRef ds:uri="http://schemas.microsoft.com/office/internal/2005/internalDocumentation"/>
   </ds:schemaRefs>
 </ds:datastoreItem>
-</file>
-
-<file path=customXml/itemProps2.xml><?xml version="1.0" encoding="utf-8"?>
-<ds:datastoreItem xmlns:ds="http://schemas.openxmlformats.org/officeDocument/2006/customXml" ds:itemID="{A7CD0ACA-0EAB-4BD4-8B21-4AE803A2D540}">
-  <ds:schemaRefs>
-    <ds:schemaRef ds:uri="http://schemas.microsoft.com/office/2006/metadata/properties"/>
-    <ds:schemaRef ds:uri="da9c3dc4-e6fb-4089-8e3d-1a07821d8779"/>
-  </ds:schemaRefs>
-</ds:datastoreItem>
-</file>
-
-<file path=customXml/itemProps3.xml><?xml version="1.0" encoding="utf-8"?>
-<ds:datastoreItem xmlns:ds="http://schemas.openxmlformats.org/officeDocument/2006/customXml" ds:itemID="{009AB443-E0F8-4BFD-AF49-7E17831D3C84}">
-  <ds:schemaRefs>
-    <ds:schemaRef ds:uri="http://schemas.microsoft.com/sharepoint/v3/contenttype/forms"/>
-  </ds:schemaRefs>
-</ds:datastoreItem>
 </file>
</xml_diff>

<commit_message>
Updated version number of built VSIXes
</commit_message>
<xml_diff>
--- a/Docs/Release Notes.docx
+++ b/Docs/Release Notes.docx
@@ -5981,7 +5981,1282 @@
           <w:numId w:val="18"/>
         </w:numPr>
       </w:pPr>
-      <w:commentRangeStart w:id="6"/>
+      <w:r>
+        <w:rPr>
+          <w:b/>
+        </w:rPr>
+        <w:t>VS2010</w:t>
+      </w:r>
+      <w:r>
+        <w:t>: Change the path to the linked ‘</w:t>
+      </w:r>
+      <w:proofErr w:type="spellStart"/>
+      <w:r>
+        <w:t>PatternToolkitManager</w:t>
+      </w:r>
+      <w:proofErr w:type="spellEnd"/>
+      <w:r>
+        <w:t>’ VSIX:</w:t>
+      </w:r>
+    </w:p>
+    <w:p>
+      <w:pPr>
+        <w:autoSpaceDE w:val="0"/>
+        <w:autoSpaceDN w:val="0"/>
+        <w:adjustRightInd w:val="0"/>
+        <w:spacing w:before="0"/>
+        <w:ind w:left="1440"/>
+        <w:rPr>
+          <w:rFonts w:ascii="Consolas" w:hAnsi="Consolas" w:cs="Consolas"/>
+          <w:color w:val="000000"/>
+          <w:sz w:val="19"/>
+          <w:szCs w:val="19"/>
+          <w:highlight w:val="white"/>
+          <w:lang w:val="en-NZ"/>
+        </w:rPr>
+      </w:pPr>
+      <w:r>
+        <w:rPr>
+          <w:rFonts w:ascii="Consolas" w:hAnsi="Consolas" w:cs="Consolas"/>
+          <w:color w:val="0000FF"/>
+          <w:sz w:val="19"/>
+          <w:szCs w:val="19"/>
+          <w:highlight w:val="white"/>
+          <w:lang w:val="en-NZ"/>
+        </w:rPr>
+        <w:lastRenderedPageBreak/>
+        <w:t xml:space="preserve">    &lt;</w:t>
+      </w:r>
+      <w:r>
+        <w:rPr>
+          <w:rFonts w:ascii="Consolas" w:hAnsi="Consolas" w:cs="Consolas"/>
+          <w:color w:val="A31515"/>
+          <w:sz w:val="19"/>
+          <w:szCs w:val="19"/>
+          <w:highlight w:val="white"/>
+          <w:lang w:val="en-NZ"/>
+        </w:rPr>
+        <w:t>Content</w:t>
+      </w:r>
+      <w:r>
+        <w:rPr>
+          <w:rFonts w:ascii="Consolas" w:hAnsi="Consolas" w:cs="Consolas"/>
+          <w:color w:val="0000FF"/>
+          <w:sz w:val="19"/>
+          <w:szCs w:val="19"/>
+          <w:highlight w:val="white"/>
+          <w:lang w:val="en-NZ"/>
+        </w:rPr>
+        <w:t xml:space="preserve"> </w:t>
+      </w:r>
+      <w:r>
+        <w:rPr>
+          <w:rFonts w:ascii="Consolas" w:hAnsi="Consolas" w:cs="Consolas"/>
+          <w:color w:val="FF0000"/>
+          <w:sz w:val="19"/>
+          <w:szCs w:val="19"/>
+          <w:highlight w:val="white"/>
+          <w:lang w:val="en-NZ"/>
+        </w:rPr>
+        <w:t>Include</w:t>
+      </w:r>
+      <w:r>
+        <w:rPr>
+          <w:rFonts w:ascii="Consolas" w:hAnsi="Consolas" w:cs="Consolas"/>
+          <w:color w:val="0000FF"/>
+          <w:sz w:val="19"/>
+          <w:szCs w:val="19"/>
+          <w:highlight w:val="white"/>
+          <w:lang w:val="en-NZ"/>
+        </w:rPr>
+        <w:t>=</w:t>
+      </w:r>
+      <w:r>
+        <w:rPr>
+          <w:rFonts w:ascii="Consolas" w:hAnsi="Consolas" w:cs="Consolas"/>
+          <w:color w:val="000000"/>
+          <w:sz w:val="19"/>
+          <w:szCs w:val="19"/>
+          <w:highlight w:val="white"/>
+          <w:lang w:val="en-NZ"/>
+        </w:rPr>
+        <w:t>"</w:t>
+      </w:r>
+      <w:r>
+        <w:rPr>
+          <w:rFonts w:ascii="Consolas" w:hAnsi="Consolas" w:cs="Consolas"/>
+          <w:color w:val="0000FF"/>
+          <w:sz w:val="19"/>
+          <w:szCs w:val="19"/>
+          <w:highlight w:val="white"/>
+          <w:lang w:val="en-NZ"/>
+        </w:rPr>
+        <w:t>$(PatternToolkitBuilder)\PatternToolkitManager</w:t>
+      </w:r>
+      <w:r>
+        <w:rPr>
+          <w:rFonts w:ascii="Consolas" w:hAnsi="Consolas" w:cs="Consolas"/>
+          <w:color w:val="0000FF"/>
+          <w:sz w:val="19"/>
+          <w:szCs w:val="19"/>
+          <w:highlight w:val="yellow"/>
+          <w:lang w:val="en-NZ"/>
+        </w:rPr>
+        <w:t>.10</w:t>
+      </w:r>
+      <w:r>
+        <w:rPr>
+          <w:rFonts w:ascii="Consolas" w:hAnsi="Consolas" w:cs="Consolas"/>
+          <w:color w:val="0000FF"/>
+          <w:sz w:val="19"/>
+          <w:szCs w:val="19"/>
+          <w:highlight w:val="yellow"/>
+          <w:lang w:val="en-NZ"/>
+        </w:rPr>
+        <w:t>.0</w:t>
+      </w:r>
+      <w:r>
+        <w:rPr>
+          <w:rFonts w:ascii="Consolas" w:hAnsi="Consolas" w:cs="Consolas"/>
+          <w:color w:val="0000FF"/>
+          <w:sz w:val="19"/>
+          <w:szCs w:val="19"/>
+          <w:highlight w:val="white"/>
+          <w:lang w:val="en-NZ"/>
+        </w:rPr>
+        <w:t>.vsix</w:t>
+      </w:r>
+      <w:r>
+        <w:rPr>
+          <w:rFonts w:ascii="Consolas" w:hAnsi="Consolas" w:cs="Consolas"/>
+          <w:color w:val="000000"/>
+          <w:sz w:val="19"/>
+          <w:szCs w:val="19"/>
+          <w:highlight w:val="white"/>
+          <w:lang w:val="en-NZ"/>
+        </w:rPr>
+        <w:t>"</w:t>
+      </w:r>
+      <w:r>
+        <w:rPr>
+          <w:rFonts w:ascii="Consolas" w:hAnsi="Consolas" w:cs="Consolas"/>
+          <w:color w:val="0000FF"/>
+          <w:sz w:val="19"/>
+          <w:szCs w:val="19"/>
+          <w:highlight w:val="white"/>
+          <w:lang w:val="en-NZ"/>
+        </w:rPr>
+        <w:t>&gt;</w:t>
+      </w:r>
+    </w:p>
+    <w:p>
+      <w:pPr>
+        <w:autoSpaceDE w:val="0"/>
+        <w:autoSpaceDN w:val="0"/>
+        <w:adjustRightInd w:val="0"/>
+        <w:spacing w:before="0"/>
+        <w:ind w:left="1440"/>
+        <w:rPr>
+          <w:rFonts w:ascii="Consolas" w:hAnsi="Consolas" w:cs="Consolas"/>
+          <w:color w:val="000000"/>
+          <w:sz w:val="19"/>
+          <w:szCs w:val="19"/>
+          <w:highlight w:val="white"/>
+          <w:lang w:val="en-NZ"/>
+        </w:rPr>
+      </w:pPr>
+      <w:r>
+        <w:rPr>
+          <w:rFonts w:ascii="Consolas" w:hAnsi="Consolas" w:cs="Consolas"/>
+          <w:color w:val="0000FF"/>
+          <w:sz w:val="19"/>
+          <w:szCs w:val="19"/>
+          <w:highlight w:val="white"/>
+          <w:lang w:val="en-NZ"/>
+        </w:rPr>
+        <w:t xml:space="preserve">      &lt;</w:t>
+      </w:r>
+      <w:r>
+        <w:rPr>
+          <w:rFonts w:ascii="Consolas" w:hAnsi="Consolas" w:cs="Consolas"/>
+          <w:color w:val="A31515"/>
+          <w:sz w:val="19"/>
+          <w:szCs w:val="19"/>
+          <w:highlight w:val="white"/>
+          <w:lang w:val="en-NZ"/>
+        </w:rPr>
+        <w:t>Visible</w:t>
+      </w:r>
+      <w:r>
+        <w:rPr>
+          <w:rFonts w:ascii="Consolas" w:hAnsi="Consolas" w:cs="Consolas"/>
+          <w:color w:val="0000FF"/>
+          <w:sz w:val="19"/>
+          <w:szCs w:val="19"/>
+          <w:highlight w:val="white"/>
+          <w:lang w:val="en-NZ"/>
+        </w:rPr>
+        <w:t>&gt;</w:t>
+      </w:r>
+      <w:r>
+        <w:rPr>
+          <w:rFonts w:ascii="Consolas" w:hAnsi="Consolas" w:cs="Consolas"/>
+          <w:color w:val="000000"/>
+          <w:sz w:val="19"/>
+          <w:szCs w:val="19"/>
+          <w:highlight w:val="white"/>
+          <w:lang w:val="en-NZ"/>
+        </w:rPr>
+        <w:t>false</w:t>
+      </w:r>
+      <w:r>
+        <w:rPr>
+          <w:rFonts w:ascii="Consolas" w:hAnsi="Consolas" w:cs="Consolas"/>
+          <w:color w:val="0000FF"/>
+          <w:sz w:val="19"/>
+          <w:szCs w:val="19"/>
+          <w:highlight w:val="white"/>
+          <w:lang w:val="en-NZ"/>
+        </w:rPr>
+        <w:t>&lt;/</w:t>
+      </w:r>
+      <w:r>
+        <w:rPr>
+          <w:rFonts w:ascii="Consolas" w:hAnsi="Consolas" w:cs="Consolas"/>
+          <w:color w:val="A31515"/>
+          <w:sz w:val="19"/>
+          <w:szCs w:val="19"/>
+          <w:highlight w:val="white"/>
+          <w:lang w:val="en-NZ"/>
+        </w:rPr>
+        <w:t>Visible</w:t>
+      </w:r>
+      <w:r>
+        <w:rPr>
+          <w:rFonts w:ascii="Consolas" w:hAnsi="Consolas" w:cs="Consolas"/>
+          <w:color w:val="0000FF"/>
+          <w:sz w:val="19"/>
+          <w:szCs w:val="19"/>
+          <w:highlight w:val="white"/>
+          <w:lang w:val="en-NZ"/>
+        </w:rPr>
+        <w:t>&gt;</w:t>
+      </w:r>
+    </w:p>
+    <w:p>
+      <w:pPr>
+        <w:autoSpaceDE w:val="0"/>
+        <w:autoSpaceDN w:val="0"/>
+        <w:adjustRightInd w:val="0"/>
+        <w:spacing w:before="0"/>
+        <w:ind w:left="1440"/>
+        <w:rPr>
+          <w:rFonts w:ascii="Consolas" w:hAnsi="Consolas" w:cs="Consolas"/>
+          <w:color w:val="000000"/>
+          <w:sz w:val="19"/>
+          <w:szCs w:val="19"/>
+          <w:highlight w:val="white"/>
+          <w:lang w:val="en-NZ"/>
+        </w:rPr>
+      </w:pPr>
+      <w:r>
+        <w:rPr>
+          <w:rFonts w:ascii="Consolas" w:hAnsi="Consolas" w:cs="Consolas"/>
+          <w:color w:val="0000FF"/>
+          <w:sz w:val="19"/>
+          <w:szCs w:val="19"/>
+          <w:highlight w:val="white"/>
+          <w:lang w:val="en-NZ"/>
+        </w:rPr>
+        <w:t xml:space="preserve">      &lt;</w:t>
+      </w:r>
+      <w:r>
+        <w:rPr>
+          <w:rFonts w:ascii="Consolas" w:hAnsi="Consolas" w:cs="Consolas"/>
+          <w:color w:val="A31515"/>
+          <w:sz w:val="19"/>
+          <w:szCs w:val="19"/>
+          <w:highlight w:val="white"/>
+          <w:lang w:val="en-NZ"/>
+        </w:rPr>
+        <w:t>Link</w:t>
+      </w:r>
+      <w:r>
+        <w:rPr>
+          <w:rFonts w:ascii="Consolas" w:hAnsi="Consolas" w:cs="Consolas"/>
+          <w:color w:val="0000FF"/>
+          <w:sz w:val="19"/>
+          <w:szCs w:val="19"/>
+          <w:highlight w:val="white"/>
+          <w:lang w:val="en-NZ"/>
+        </w:rPr>
+        <w:t>&gt;</w:t>
+      </w:r>
+      <w:r>
+        <w:rPr>
+          <w:rFonts w:ascii="Consolas" w:hAnsi="Consolas" w:cs="Consolas"/>
+          <w:color w:val="000000"/>
+          <w:sz w:val="19"/>
+          <w:szCs w:val="19"/>
+          <w:highlight w:val="white"/>
+          <w:lang w:val="en-NZ"/>
+        </w:rPr>
+        <w:t>PatternToolkitManager</w:t>
+      </w:r>
+      <w:r>
+        <w:rPr>
+          <w:rFonts w:ascii="Consolas" w:hAnsi="Consolas" w:cs="Consolas"/>
+          <w:color w:val="000000"/>
+          <w:sz w:val="19"/>
+          <w:szCs w:val="19"/>
+          <w:highlight w:val="yellow"/>
+          <w:lang w:val="en-NZ"/>
+        </w:rPr>
+        <w:t>.1</w:t>
+      </w:r>
+      <w:r>
+        <w:rPr>
+          <w:rFonts w:ascii="Consolas" w:hAnsi="Consolas" w:cs="Consolas"/>
+          <w:color w:val="000000"/>
+          <w:sz w:val="19"/>
+          <w:szCs w:val="19"/>
+          <w:highlight w:val="yellow"/>
+          <w:lang w:val="en-NZ"/>
+        </w:rPr>
+        <w:t>0</w:t>
+      </w:r>
+      <w:r>
+        <w:rPr>
+          <w:rFonts w:ascii="Consolas" w:hAnsi="Consolas" w:cs="Consolas"/>
+          <w:color w:val="000000"/>
+          <w:sz w:val="19"/>
+          <w:szCs w:val="19"/>
+          <w:highlight w:val="yellow"/>
+          <w:lang w:val="en-NZ"/>
+        </w:rPr>
+        <w:t>.0</w:t>
+      </w:r>
+      <w:r>
+        <w:rPr>
+          <w:rFonts w:ascii="Consolas" w:hAnsi="Consolas" w:cs="Consolas"/>
+          <w:color w:val="000000"/>
+          <w:sz w:val="19"/>
+          <w:szCs w:val="19"/>
+          <w:highlight w:val="white"/>
+          <w:lang w:val="en-NZ"/>
+        </w:rPr>
+        <w:t>.vsix</w:t>
+      </w:r>
+      <w:r>
+        <w:rPr>
+          <w:rFonts w:ascii="Consolas" w:hAnsi="Consolas" w:cs="Consolas"/>
+          <w:color w:val="0000FF"/>
+          <w:sz w:val="19"/>
+          <w:szCs w:val="19"/>
+          <w:highlight w:val="white"/>
+          <w:lang w:val="en-NZ"/>
+        </w:rPr>
+        <w:t>&lt;/</w:t>
+      </w:r>
+      <w:r>
+        <w:rPr>
+          <w:rFonts w:ascii="Consolas" w:hAnsi="Consolas" w:cs="Consolas"/>
+          <w:color w:val="A31515"/>
+          <w:sz w:val="19"/>
+          <w:szCs w:val="19"/>
+          <w:highlight w:val="white"/>
+          <w:lang w:val="en-NZ"/>
+        </w:rPr>
+        <w:t>Link</w:t>
+      </w:r>
+      <w:r>
+        <w:rPr>
+          <w:rFonts w:ascii="Consolas" w:hAnsi="Consolas" w:cs="Consolas"/>
+          <w:color w:val="0000FF"/>
+          <w:sz w:val="19"/>
+          <w:szCs w:val="19"/>
+          <w:highlight w:val="white"/>
+          <w:lang w:val="en-NZ"/>
+        </w:rPr>
+        <w:t>&gt;</w:t>
+      </w:r>
+    </w:p>
+    <w:p>
+      <w:pPr>
+        <w:autoSpaceDE w:val="0"/>
+        <w:autoSpaceDN w:val="0"/>
+        <w:adjustRightInd w:val="0"/>
+        <w:spacing w:before="0"/>
+        <w:ind w:left="1440"/>
+        <w:rPr>
+          <w:rFonts w:ascii="Consolas" w:hAnsi="Consolas" w:cs="Consolas"/>
+          <w:color w:val="000000"/>
+          <w:sz w:val="19"/>
+          <w:szCs w:val="19"/>
+          <w:highlight w:val="white"/>
+          <w:lang w:val="en-NZ"/>
+        </w:rPr>
+      </w:pPr>
+      <w:r>
+        <w:rPr>
+          <w:rFonts w:ascii="Consolas" w:hAnsi="Consolas" w:cs="Consolas"/>
+          <w:color w:val="0000FF"/>
+          <w:sz w:val="19"/>
+          <w:szCs w:val="19"/>
+          <w:highlight w:val="white"/>
+          <w:lang w:val="en-NZ"/>
+        </w:rPr>
+        <w:t xml:space="preserve">      &lt;</w:t>
+      </w:r>
+      <w:proofErr w:type="spellStart"/>
+      <w:r>
+        <w:rPr>
+          <w:rFonts w:ascii="Consolas" w:hAnsi="Consolas" w:cs="Consolas"/>
+          <w:color w:val="A31515"/>
+          <w:sz w:val="19"/>
+          <w:szCs w:val="19"/>
+          <w:highlight w:val="white"/>
+          <w:lang w:val="en-NZ"/>
+        </w:rPr>
+        <w:t>FixedLink</w:t>
+      </w:r>
+      <w:proofErr w:type="spellEnd"/>
+      <w:r>
+        <w:rPr>
+          <w:rFonts w:ascii="Consolas" w:hAnsi="Consolas" w:cs="Consolas"/>
+          <w:color w:val="0000FF"/>
+          <w:sz w:val="19"/>
+          <w:szCs w:val="19"/>
+          <w:highlight w:val="white"/>
+          <w:lang w:val="en-NZ"/>
+        </w:rPr>
+        <w:t>&gt;</w:t>
+      </w:r>
+    </w:p>
+    <w:p>
+      <w:pPr>
+        <w:autoSpaceDE w:val="0"/>
+        <w:autoSpaceDN w:val="0"/>
+        <w:adjustRightInd w:val="0"/>
+        <w:spacing w:before="0"/>
+        <w:ind w:left="1440"/>
+        <w:rPr>
+          <w:rFonts w:ascii="Consolas" w:hAnsi="Consolas" w:cs="Consolas"/>
+          <w:color w:val="000000"/>
+          <w:sz w:val="19"/>
+          <w:szCs w:val="19"/>
+          <w:highlight w:val="white"/>
+          <w:lang w:val="en-NZ"/>
+        </w:rPr>
+      </w:pPr>
+      <w:r>
+        <w:rPr>
+          <w:rFonts w:ascii="Consolas" w:hAnsi="Consolas" w:cs="Consolas"/>
+          <w:color w:val="0000FF"/>
+          <w:sz w:val="19"/>
+          <w:szCs w:val="19"/>
+          <w:highlight w:val="white"/>
+          <w:lang w:val="en-NZ"/>
+        </w:rPr>
+        <w:t xml:space="preserve">      &lt;/</w:t>
+      </w:r>
+      <w:proofErr w:type="spellStart"/>
+      <w:r>
+        <w:rPr>
+          <w:rFonts w:ascii="Consolas" w:hAnsi="Consolas" w:cs="Consolas"/>
+          <w:color w:val="A31515"/>
+          <w:sz w:val="19"/>
+          <w:szCs w:val="19"/>
+          <w:highlight w:val="white"/>
+          <w:lang w:val="en-NZ"/>
+        </w:rPr>
+        <w:t>FixedLink</w:t>
+      </w:r>
+      <w:proofErr w:type="spellEnd"/>
+      <w:r>
+        <w:rPr>
+          <w:rFonts w:ascii="Consolas" w:hAnsi="Consolas" w:cs="Consolas"/>
+          <w:color w:val="0000FF"/>
+          <w:sz w:val="19"/>
+          <w:szCs w:val="19"/>
+          <w:highlight w:val="white"/>
+          <w:lang w:val="en-NZ"/>
+        </w:rPr>
+        <w:t>&gt;</w:t>
+      </w:r>
+    </w:p>
+    <w:p>
+      <w:pPr>
+        <w:autoSpaceDE w:val="0"/>
+        <w:autoSpaceDN w:val="0"/>
+        <w:adjustRightInd w:val="0"/>
+        <w:spacing w:before="0"/>
+        <w:ind w:left="1440"/>
+        <w:rPr>
+          <w:rFonts w:ascii="Consolas" w:hAnsi="Consolas" w:cs="Consolas"/>
+          <w:color w:val="0000FF"/>
+          <w:sz w:val="19"/>
+          <w:szCs w:val="19"/>
+          <w:highlight w:val="white"/>
+          <w:lang w:val="en-NZ"/>
+        </w:rPr>
+      </w:pPr>
+      <w:r>
+        <w:rPr>
+          <w:rFonts w:ascii="Consolas" w:hAnsi="Consolas" w:cs="Consolas"/>
+          <w:color w:val="0000FF"/>
+          <w:sz w:val="19"/>
+          <w:szCs w:val="19"/>
+          <w:highlight w:val="white"/>
+          <w:lang w:val="en-NZ"/>
+        </w:rPr>
+        <w:t xml:space="preserve">      &lt;</w:t>
+      </w:r>
+      <w:proofErr w:type="spellStart"/>
+      <w:r>
+        <w:rPr>
+          <w:rFonts w:ascii="Consolas" w:hAnsi="Consolas" w:cs="Consolas"/>
+          <w:color w:val="A31515"/>
+          <w:sz w:val="19"/>
+          <w:szCs w:val="19"/>
+          <w:highlight w:val="white"/>
+          <w:lang w:val="en-NZ"/>
+        </w:rPr>
+        <w:t>IncludeInVSIX</w:t>
+      </w:r>
+      <w:proofErr w:type="spellEnd"/>
+      <w:r>
+        <w:rPr>
+          <w:rFonts w:ascii="Consolas" w:hAnsi="Consolas" w:cs="Consolas"/>
+          <w:color w:val="0000FF"/>
+          <w:sz w:val="19"/>
+          <w:szCs w:val="19"/>
+          <w:highlight w:val="white"/>
+          <w:lang w:val="en-NZ"/>
+        </w:rPr>
+        <w:t>&gt;</w:t>
+      </w:r>
+      <w:r>
+        <w:rPr>
+          <w:rFonts w:ascii="Consolas" w:hAnsi="Consolas" w:cs="Consolas"/>
+          <w:color w:val="000000"/>
+          <w:sz w:val="19"/>
+          <w:szCs w:val="19"/>
+          <w:highlight w:val="white"/>
+          <w:lang w:val="en-NZ"/>
+        </w:rPr>
+        <w:t>true</w:t>
+      </w:r>
+      <w:r>
+        <w:rPr>
+          <w:rFonts w:ascii="Consolas" w:hAnsi="Consolas" w:cs="Consolas"/>
+          <w:color w:val="0000FF"/>
+          <w:sz w:val="19"/>
+          <w:szCs w:val="19"/>
+          <w:highlight w:val="white"/>
+          <w:lang w:val="en-NZ"/>
+        </w:rPr>
+        <w:t>&lt;/</w:t>
+      </w:r>
+      <w:proofErr w:type="spellStart"/>
+      <w:r>
+        <w:rPr>
+          <w:rFonts w:ascii="Consolas" w:hAnsi="Consolas" w:cs="Consolas"/>
+          <w:color w:val="A31515"/>
+          <w:sz w:val="19"/>
+          <w:szCs w:val="19"/>
+          <w:highlight w:val="white"/>
+          <w:lang w:val="en-NZ"/>
+        </w:rPr>
+        <w:t>IncludeInVSIX</w:t>
+      </w:r>
+      <w:proofErr w:type="spellEnd"/>
+      <w:r>
+        <w:rPr>
+          <w:rFonts w:ascii="Consolas" w:hAnsi="Consolas" w:cs="Consolas"/>
+          <w:color w:val="0000FF"/>
+          <w:sz w:val="19"/>
+          <w:szCs w:val="19"/>
+          <w:highlight w:val="white"/>
+          <w:lang w:val="en-NZ"/>
+        </w:rPr>
+        <w:t>&gt;</w:t>
+      </w:r>
+    </w:p>
+    <w:p>
+      <w:pPr>
+        <w:autoSpaceDE w:val="0"/>
+        <w:autoSpaceDN w:val="0"/>
+        <w:adjustRightInd w:val="0"/>
+        <w:spacing w:before="0"/>
+        <w:ind w:left="1440"/>
+      </w:pPr>
+      <w:r>
+        <w:rPr>
+          <w:rFonts w:ascii="Consolas" w:hAnsi="Consolas" w:cs="Consolas"/>
+          <w:color w:val="0000FF"/>
+          <w:sz w:val="19"/>
+          <w:szCs w:val="19"/>
+          <w:highlight w:val="white"/>
+          <w:lang w:val="en-NZ"/>
+        </w:rPr>
+        <w:t xml:space="preserve">    &lt;/</w:t>
+      </w:r>
+      <w:r>
+        <w:rPr>
+          <w:rFonts w:ascii="Consolas" w:hAnsi="Consolas" w:cs="Consolas"/>
+          <w:color w:val="A31515"/>
+          <w:sz w:val="19"/>
+          <w:szCs w:val="19"/>
+          <w:highlight w:val="white"/>
+          <w:lang w:val="en-NZ"/>
+        </w:rPr>
+        <w:t>Content</w:t>
+      </w:r>
+      <w:r>
+        <w:rPr>
+          <w:rFonts w:ascii="Consolas" w:hAnsi="Consolas" w:cs="Consolas"/>
+          <w:color w:val="0000FF"/>
+          <w:sz w:val="19"/>
+          <w:szCs w:val="19"/>
+          <w:highlight w:val="white"/>
+          <w:lang w:val="en-NZ"/>
+        </w:rPr>
+        <w:t>&gt;</w:t>
+      </w:r>
+    </w:p>
+    <w:p>
+      <w:pPr>
+        <w:pStyle w:val="ListParagraph"/>
+        <w:numPr>
+          <w:ilvl w:val="0"/>
+          <w:numId w:val="18"/>
+        </w:numPr>
+      </w:pPr>
+      <w:r>
+        <w:rPr>
+          <w:b/>
+        </w:rPr>
+        <w:t>VS2012</w:t>
+      </w:r>
+      <w:r>
+        <w:t xml:space="preserve">: </w:t>
+      </w:r>
+      <w:r>
+        <w:t>Change the path to the linked ‘</w:t>
+      </w:r>
+      <w:proofErr w:type="spellStart"/>
+      <w:r>
+        <w:t>PatternToolkitManager</w:t>
+      </w:r>
+      <w:proofErr w:type="spellEnd"/>
+      <w:r>
+        <w:t>’ VSIX:</w:t>
+      </w:r>
+    </w:p>
+    <w:p>
+      <w:pPr>
+        <w:autoSpaceDE w:val="0"/>
+        <w:autoSpaceDN w:val="0"/>
+        <w:adjustRightInd w:val="0"/>
+        <w:spacing w:before="0"/>
+        <w:ind w:left="1440"/>
+        <w:rPr>
+          <w:rFonts w:ascii="Consolas" w:hAnsi="Consolas" w:cs="Consolas"/>
+          <w:color w:val="000000"/>
+          <w:sz w:val="19"/>
+          <w:szCs w:val="19"/>
+          <w:highlight w:val="white"/>
+          <w:lang w:val="en-NZ"/>
+        </w:rPr>
+      </w:pPr>
+      <w:r>
+        <w:rPr>
+          <w:rFonts w:ascii="Consolas" w:hAnsi="Consolas" w:cs="Consolas"/>
+          <w:color w:val="0000FF"/>
+          <w:sz w:val="19"/>
+          <w:szCs w:val="19"/>
+          <w:highlight w:val="white"/>
+          <w:lang w:val="en-NZ"/>
+        </w:rPr>
+        <w:t xml:space="preserve">    &lt;</w:t>
+      </w:r>
+      <w:r>
+        <w:rPr>
+          <w:rFonts w:ascii="Consolas" w:hAnsi="Consolas" w:cs="Consolas"/>
+          <w:color w:val="A31515"/>
+          <w:sz w:val="19"/>
+          <w:szCs w:val="19"/>
+          <w:highlight w:val="white"/>
+          <w:lang w:val="en-NZ"/>
+        </w:rPr>
+        <w:t>Content</w:t>
+      </w:r>
+      <w:r>
+        <w:rPr>
+          <w:rFonts w:ascii="Consolas" w:hAnsi="Consolas" w:cs="Consolas"/>
+          <w:color w:val="0000FF"/>
+          <w:sz w:val="19"/>
+          <w:szCs w:val="19"/>
+          <w:highlight w:val="white"/>
+          <w:lang w:val="en-NZ"/>
+        </w:rPr>
+        <w:t xml:space="preserve"> </w:t>
+      </w:r>
+      <w:r>
+        <w:rPr>
+          <w:rFonts w:ascii="Consolas" w:hAnsi="Consolas" w:cs="Consolas"/>
+          <w:color w:val="FF0000"/>
+          <w:sz w:val="19"/>
+          <w:szCs w:val="19"/>
+          <w:highlight w:val="white"/>
+          <w:lang w:val="en-NZ"/>
+        </w:rPr>
+        <w:t>Include</w:t>
+      </w:r>
+      <w:r>
+        <w:rPr>
+          <w:rFonts w:ascii="Consolas" w:hAnsi="Consolas" w:cs="Consolas"/>
+          <w:color w:val="0000FF"/>
+          <w:sz w:val="19"/>
+          <w:szCs w:val="19"/>
+          <w:highlight w:val="white"/>
+          <w:lang w:val="en-NZ"/>
+        </w:rPr>
+        <w:t>=</w:t>
+      </w:r>
+      <w:r>
+        <w:rPr>
+          <w:rFonts w:ascii="Consolas" w:hAnsi="Consolas" w:cs="Consolas"/>
+          <w:color w:val="000000"/>
+          <w:sz w:val="19"/>
+          <w:szCs w:val="19"/>
+          <w:highlight w:val="white"/>
+          <w:lang w:val="en-NZ"/>
+        </w:rPr>
+        <w:t>"</w:t>
+      </w:r>
+      <w:r>
+        <w:rPr>
+          <w:rFonts w:ascii="Consolas" w:hAnsi="Consolas" w:cs="Consolas"/>
+          <w:color w:val="0000FF"/>
+          <w:sz w:val="19"/>
+          <w:szCs w:val="19"/>
+          <w:highlight w:val="white"/>
+          <w:lang w:val="en-NZ"/>
+        </w:rPr>
+        <w:t>$(PatternToolkitBuilder)\PatternToolkitManager</w:t>
+      </w:r>
+      <w:r>
+        <w:rPr>
+          <w:rFonts w:ascii="Consolas" w:hAnsi="Consolas" w:cs="Consolas"/>
+          <w:color w:val="0000FF"/>
+          <w:sz w:val="19"/>
+          <w:szCs w:val="19"/>
+          <w:highlight w:val="yellow"/>
+          <w:lang w:val="en-NZ"/>
+        </w:rPr>
+        <w:t>.11.0</w:t>
+      </w:r>
+      <w:r>
+        <w:rPr>
+          <w:rFonts w:ascii="Consolas" w:hAnsi="Consolas" w:cs="Consolas"/>
+          <w:color w:val="0000FF"/>
+          <w:sz w:val="19"/>
+          <w:szCs w:val="19"/>
+          <w:highlight w:val="white"/>
+          <w:lang w:val="en-NZ"/>
+        </w:rPr>
+        <w:t>.vsix</w:t>
+      </w:r>
+      <w:r>
+        <w:rPr>
+          <w:rFonts w:ascii="Consolas" w:hAnsi="Consolas" w:cs="Consolas"/>
+          <w:color w:val="000000"/>
+          <w:sz w:val="19"/>
+          <w:szCs w:val="19"/>
+          <w:highlight w:val="white"/>
+          <w:lang w:val="en-NZ"/>
+        </w:rPr>
+        <w:t>"</w:t>
+      </w:r>
+      <w:r>
+        <w:rPr>
+          <w:rFonts w:ascii="Consolas" w:hAnsi="Consolas" w:cs="Consolas"/>
+          <w:color w:val="0000FF"/>
+          <w:sz w:val="19"/>
+          <w:szCs w:val="19"/>
+          <w:highlight w:val="white"/>
+          <w:lang w:val="en-NZ"/>
+        </w:rPr>
+        <w:t>&gt;</w:t>
+      </w:r>
+    </w:p>
+    <w:p>
+      <w:pPr>
+        <w:autoSpaceDE w:val="0"/>
+        <w:autoSpaceDN w:val="0"/>
+        <w:adjustRightInd w:val="0"/>
+        <w:spacing w:before="0"/>
+        <w:ind w:left="1440"/>
+        <w:rPr>
+          <w:rFonts w:ascii="Consolas" w:hAnsi="Consolas" w:cs="Consolas"/>
+          <w:color w:val="000000"/>
+          <w:sz w:val="19"/>
+          <w:szCs w:val="19"/>
+          <w:highlight w:val="white"/>
+          <w:lang w:val="en-NZ"/>
+        </w:rPr>
+      </w:pPr>
+      <w:r>
+        <w:rPr>
+          <w:rFonts w:ascii="Consolas" w:hAnsi="Consolas" w:cs="Consolas"/>
+          <w:color w:val="0000FF"/>
+          <w:sz w:val="19"/>
+          <w:szCs w:val="19"/>
+          <w:highlight w:val="white"/>
+          <w:lang w:val="en-NZ"/>
+        </w:rPr>
+        <w:t xml:space="preserve">      &lt;</w:t>
+      </w:r>
+      <w:r>
+        <w:rPr>
+          <w:rFonts w:ascii="Consolas" w:hAnsi="Consolas" w:cs="Consolas"/>
+          <w:color w:val="A31515"/>
+          <w:sz w:val="19"/>
+          <w:szCs w:val="19"/>
+          <w:highlight w:val="white"/>
+          <w:lang w:val="en-NZ"/>
+        </w:rPr>
+        <w:t>Visible</w:t>
+      </w:r>
+      <w:r>
+        <w:rPr>
+          <w:rFonts w:ascii="Consolas" w:hAnsi="Consolas" w:cs="Consolas"/>
+          <w:color w:val="0000FF"/>
+          <w:sz w:val="19"/>
+          <w:szCs w:val="19"/>
+          <w:highlight w:val="white"/>
+          <w:lang w:val="en-NZ"/>
+        </w:rPr>
+        <w:t>&gt;</w:t>
+      </w:r>
+      <w:r>
+        <w:rPr>
+          <w:rFonts w:ascii="Consolas" w:hAnsi="Consolas" w:cs="Consolas"/>
+          <w:color w:val="000000"/>
+          <w:sz w:val="19"/>
+          <w:szCs w:val="19"/>
+          <w:highlight w:val="white"/>
+          <w:lang w:val="en-NZ"/>
+        </w:rPr>
+        <w:t>false</w:t>
+      </w:r>
+      <w:r>
+        <w:rPr>
+          <w:rFonts w:ascii="Consolas" w:hAnsi="Consolas" w:cs="Consolas"/>
+          <w:color w:val="0000FF"/>
+          <w:sz w:val="19"/>
+          <w:szCs w:val="19"/>
+          <w:highlight w:val="white"/>
+          <w:lang w:val="en-NZ"/>
+        </w:rPr>
+        <w:t>&lt;/</w:t>
+      </w:r>
+      <w:r>
+        <w:rPr>
+          <w:rFonts w:ascii="Consolas" w:hAnsi="Consolas" w:cs="Consolas"/>
+          <w:color w:val="A31515"/>
+          <w:sz w:val="19"/>
+          <w:szCs w:val="19"/>
+          <w:highlight w:val="white"/>
+          <w:lang w:val="en-NZ"/>
+        </w:rPr>
+        <w:t>Visible</w:t>
+      </w:r>
+      <w:r>
+        <w:rPr>
+          <w:rFonts w:ascii="Consolas" w:hAnsi="Consolas" w:cs="Consolas"/>
+          <w:color w:val="0000FF"/>
+          <w:sz w:val="19"/>
+          <w:szCs w:val="19"/>
+          <w:highlight w:val="white"/>
+          <w:lang w:val="en-NZ"/>
+        </w:rPr>
+        <w:t>&gt;</w:t>
+      </w:r>
+    </w:p>
+    <w:p>
+      <w:pPr>
+        <w:autoSpaceDE w:val="0"/>
+        <w:autoSpaceDN w:val="0"/>
+        <w:adjustRightInd w:val="0"/>
+        <w:spacing w:before="0"/>
+        <w:ind w:left="1440"/>
+        <w:rPr>
+          <w:rFonts w:ascii="Consolas" w:hAnsi="Consolas" w:cs="Consolas"/>
+          <w:color w:val="000000"/>
+          <w:sz w:val="19"/>
+          <w:szCs w:val="19"/>
+          <w:highlight w:val="white"/>
+          <w:lang w:val="en-NZ"/>
+        </w:rPr>
+      </w:pPr>
+      <w:r>
+        <w:rPr>
+          <w:rFonts w:ascii="Consolas" w:hAnsi="Consolas" w:cs="Consolas"/>
+          <w:color w:val="0000FF"/>
+          <w:sz w:val="19"/>
+          <w:szCs w:val="19"/>
+          <w:highlight w:val="white"/>
+          <w:lang w:val="en-NZ"/>
+        </w:rPr>
+        <w:t xml:space="preserve">      &lt;</w:t>
+      </w:r>
+      <w:r>
+        <w:rPr>
+          <w:rFonts w:ascii="Consolas" w:hAnsi="Consolas" w:cs="Consolas"/>
+          <w:color w:val="A31515"/>
+          <w:sz w:val="19"/>
+          <w:szCs w:val="19"/>
+          <w:highlight w:val="white"/>
+          <w:lang w:val="en-NZ"/>
+        </w:rPr>
+        <w:t>Link</w:t>
+      </w:r>
+      <w:r>
+        <w:rPr>
+          <w:rFonts w:ascii="Consolas" w:hAnsi="Consolas" w:cs="Consolas"/>
+          <w:color w:val="0000FF"/>
+          <w:sz w:val="19"/>
+          <w:szCs w:val="19"/>
+          <w:highlight w:val="white"/>
+          <w:lang w:val="en-NZ"/>
+        </w:rPr>
+        <w:t>&gt;</w:t>
+      </w:r>
+      <w:r>
+        <w:rPr>
+          <w:rFonts w:ascii="Consolas" w:hAnsi="Consolas" w:cs="Consolas"/>
+          <w:color w:val="000000"/>
+          <w:sz w:val="19"/>
+          <w:szCs w:val="19"/>
+          <w:highlight w:val="white"/>
+          <w:lang w:val="en-NZ"/>
+        </w:rPr>
+        <w:t>PatternToolkitManager</w:t>
+      </w:r>
+      <w:r>
+        <w:rPr>
+          <w:rFonts w:ascii="Consolas" w:hAnsi="Consolas" w:cs="Consolas"/>
+          <w:color w:val="000000"/>
+          <w:sz w:val="19"/>
+          <w:szCs w:val="19"/>
+          <w:highlight w:val="yellow"/>
+          <w:lang w:val="en-NZ"/>
+        </w:rPr>
+        <w:t>.11.0</w:t>
+      </w:r>
+      <w:r>
+        <w:rPr>
+          <w:rFonts w:ascii="Consolas" w:hAnsi="Consolas" w:cs="Consolas"/>
+          <w:color w:val="000000"/>
+          <w:sz w:val="19"/>
+          <w:szCs w:val="19"/>
+          <w:highlight w:val="white"/>
+          <w:lang w:val="en-NZ"/>
+        </w:rPr>
+        <w:t>.vsix</w:t>
+      </w:r>
+      <w:r>
+        <w:rPr>
+          <w:rFonts w:ascii="Consolas" w:hAnsi="Consolas" w:cs="Consolas"/>
+          <w:color w:val="0000FF"/>
+          <w:sz w:val="19"/>
+          <w:szCs w:val="19"/>
+          <w:highlight w:val="white"/>
+          <w:lang w:val="en-NZ"/>
+        </w:rPr>
+        <w:t>&lt;/</w:t>
+      </w:r>
+      <w:r>
+        <w:rPr>
+          <w:rFonts w:ascii="Consolas" w:hAnsi="Consolas" w:cs="Consolas"/>
+          <w:color w:val="A31515"/>
+          <w:sz w:val="19"/>
+          <w:szCs w:val="19"/>
+          <w:highlight w:val="white"/>
+          <w:lang w:val="en-NZ"/>
+        </w:rPr>
+        <w:t>Link</w:t>
+      </w:r>
+      <w:r>
+        <w:rPr>
+          <w:rFonts w:ascii="Consolas" w:hAnsi="Consolas" w:cs="Consolas"/>
+          <w:color w:val="0000FF"/>
+          <w:sz w:val="19"/>
+          <w:szCs w:val="19"/>
+          <w:highlight w:val="white"/>
+          <w:lang w:val="en-NZ"/>
+        </w:rPr>
+        <w:t>&gt;</w:t>
+      </w:r>
+    </w:p>
+    <w:p>
+      <w:pPr>
+        <w:autoSpaceDE w:val="0"/>
+        <w:autoSpaceDN w:val="0"/>
+        <w:adjustRightInd w:val="0"/>
+        <w:spacing w:before="0"/>
+        <w:ind w:left="1440"/>
+        <w:rPr>
+          <w:rFonts w:ascii="Consolas" w:hAnsi="Consolas" w:cs="Consolas"/>
+          <w:color w:val="000000"/>
+          <w:sz w:val="19"/>
+          <w:szCs w:val="19"/>
+          <w:highlight w:val="white"/>
+          <w:lang w:val="en-NZ"/>
+        </w:rPr>
+      </w:pPr>
+      <w:r>
+        <w:rPr>
+          <w:rFonts w:ascii="Consolas" w:hAnsi="Consolas" w:cs="Consolas"/>
+          <w:color w:val="0000FF"/>
+          <w:sz w:val="19"/>
+          <w:szCs w:val="19"/>
+          <w:highlight w:val="white"/>
+          <w:lang w:val="en-NZ"/>
+        </w:rPr>
+        <w:t xml:space="preserve">      &lt;</w:t>
+      </w:r>
+      <w:proofErr w:type="spellStart"/>
+      <w:r>
+        <w:rPr>
+          <w:rFonts w:ascii="Consolas" w:hAnsi="Consolas" w:cs="Consolas"/>
+          <w:color w:val="A31515"/>
+          <w:sz w:val="19"/>
+          <w:szCs w:val="19"/>
+          <w:highlight w:val="white"/>
+          <w:lang w:val="en-NZ"/>
+        </w:rPr>
+        <w:t>FixedLink</w:t>
+      </w:r>
+      <w:proofErr w:type="spellEnd"/>
+      <w:r>
+        <w:rPr>
+          <w:rFonts w:ascii="Consolas" w:hAnsi="Consolas" w:cs="Consolas"/>
+          <w:color w:val="0000FF"/>
+          <w:sz w:val="19"/>
+          <w:szCs w:val="19"/>
+          <w:highlight w:val="white"/>
+          <w:lang w:val="en-NZ"/>
+        </w:rPr>
+        <w:t>&gt;</w:t>
+      </w:r>
+    </w:p>
+    <w:p>
+      <w:pPr>
+        <w:autoSpaceDE w:val="0"/>
+        <w:autoSpaceDN w:val="0"/>
+        <w:adjustRightInd w:val="0"/>
+        <w:spacing w:before="0"/>
+        <w:ind w:left="1440"/>
+        <w:rPr>
+          <w:rFonts w:ascii="Consolas" w:hAnsi="Consolas" w:cs="Consolas"/>
+          <w:color w:val="000000"/>
+          <w:sz w:val="19"/>
+          <w:szCs w:val="19"/>
+          <w:highlight w:val="white"/>
+          <w:lang w:val="en-NZ"/>
+        </w:rPr>
+      </w:pPr>
+      <w:r>
+        <w:rPr>
+          <w:rFonts w:ascii="Consolas" w:hAnsi="Consolas" w:cs="Consolas"/>
+          <w:color w:val="0000FF"/>
+          <w:sz w:val="19"/>
+          <w:szCs w:val="19"/>
+          <w:highlight w:val="white"/>
+          <w:lang w:val="en-NZ"/>
+        </w:rPr>
+        <w:t xml:space="preserve">      &lt;/</w:t>
+      </w:r>
+      <w:proofErr w:type="spellStart"/>
+      <w:r>
+        <w:rPr>
+          <w:rFonts w:ascii="Consolas" w:hAnsi="Consolas" w:cs="Consolas"/>
+          <w:color w:val="A31515"/>
+          <w:sz w:val="19"/>
+          <w:szCs w:val="19"/>
+          <w:highlight w:val="white"/>
+          <w:lang w:val="en-NZ"/>
+        </w:rPr>
+        <w:t>FixedLink</w:t>
+      </w:r>
+      <w:proofErr w:type="spellEnd"/>
+      <w:r>
+        <w:rPr>
+          <w:rFonts w:ascii="Consolas" w:hAnsi="Consolas" w:cs="Consolas"/>
+          <w:color w:val="0000FF"/>
+          <w:sz w:val="19"/>
+          <w:szCs w:val="19"/>
+          <w:highlight w:val="white"/>
+          <w:lang w:val="en-NZ"/>
+        </w:rPr>
+        <w:t>&gt;</w:t>
+      </w:r>
+    </w:p>
+    <w:p>
+      <w:pPr>
+        <w:autoSpaceDE w:val="0"/>
+        <w:autoSpaceDN w:val="0"/>
+        <w:adjustRightInd w:val="0"/>
+        <w:spacing w:before="0"/>
+        <w:ind w:left="1440"/>
+        <w:rPr>
+          <w:rFonts w:ascii="Consolas" w:hAnsi="Consolas" w:cs="Consolas"/>
+          <w:color w:val="0000FF"/>
+          <w:sz w:val="19"/>
+          <w:szCs w:val="19"/>
+          <w:highlight w:val="white"/>
+          <w:lang w:val="en-NZ"/>
+        </w:rPr>
+      </w:pPr>
+      <w:r>
+        <w:rPr>
+          <w:rFonts w:ascii="Consolas" w:hAnsi="Consolas" w:cs="Consolas"/>
+          <w:color w:val="0000FF"/>
+          <w:sz w:val="19"/>
+          <w:szCs w:val="19"/>
+          <w:highlight w:val="white"/>
+          <w:lang w:val="en-NZ"/>
+        </w:rPr>
+        <w:t xml:space="preserve">      &lt;</w:t>
+      </w:r>
+      <w:proofErr w:type="spellStart"/>
+      <w:r>
+        <w:rPr>
+          <w:rFonts w:ascii="Consolas" w:hAnsi="Consolas" w:cs="Consolas"/>
+          <w:color w:val="A31515"/>
+          <w:sz w:val="19"/>
+          <w:szCs w:val="19"/>
+          <w:highlight w:val="white"/>
+          <w:lang w:val="en-NZ"/>
+        </w:rPr>
+        <w:t>IncludeInVSIX</w:t>
+      </w:r>
+      <w:proofErr w:type="spellEnd"/>
+      <w:r>
+        <w:rPr>
+          <w:rFonts w:ascii="Consolas" w:hAnsi="Consolas" w:cs="Consolas"/>
+          <w:color w:val="0000FF"/>
+          <w:sz w:val="19"/>
+          <w:szCs w:val="19"/>
+          <w:highlight w:val="white"/>
+          <w:lang w:val="en-NZ"/>
+        </w:rPr>
+        <w:t>&gt;</w:t>
+      </w:r>
+      <w:r>
+        <w:rPr>
+          <w:rFonts w:ascii="Consolas" w:hAnsi="Consolas" w:cs="Consolas"/>
+          <w:color w:val="000000"/>
+          <w:sz w:val="19"/>
+          <w:szCs w:val="19"/>
+          <w:highlight w:val="white"/>
+          <w:lang w:val="en-NZ"/>
+        </w:rPr>
+        <w:t>true</w:t>
+      </w:r>
+      <w:r>
+        <w:rPr>
+          <w:rFonts w:ascii="Consolas" w:hAnsi="Consolas" w:cs="Consolas"/>
+          <w:color w:val="0000FF"/>
+          <w:sz w:val="19"/>
+          <w:szCs w:val="19"/>
+          <w:highlight w:val="white"/>
+          <w:lang w:val="en-NZ"/>
+        </w:rPr>
+        <w:t>&lt;/</w:t>
+      </w:r>
+      <w:proofErr w:type="spellStart"/>
+      <w:r>
+        <w:rPr>
+          <w:rFonts w:ascii="Consolas" w:hAnsi="Consolas" w:cs="Consolas"/>
+          <w:color w:val="A31515"/>
+          <w:sz w:val="19"/>
+          <w:szCs w:val="19"/>
+          <w:highlight w:val="white"/>
+          <w:lang w:val="en-NZ"/>
+        </w:rPr>
+        <w:t>IncludeInVSIX</w:t>
+      </w:r>
+      <w:proofErr w:type="spellEnd"/>
+      <w:r>
+        <w:rPr>
+          <w:rFonts w:ascii="Consolas" w:hAnsi="Consolas" w:cs="Consolas"/>
+          <w:color w:val="0000FF"/>
+          <w:sz w:val="19"/>
+          <w:szCs w:val="19"/>
+          <w:highlight w:val="white"/>
+          <w:lang w:val="en-NZ"/>
+        </w:rPr>
+        <w:t>&gt;</w:t>
+      </w:r>
+    </w:p>
+    <w:p>
+      <w:pPr>
+        <w:autoSpaceDE w:val="0"/>
+        <w:autoSpaceDN w:val="0"/>
+        <w:adjustRightInd w:val="0"/>
+        <w:spacing w:before="0"/>
+        <w:ind w:left="1440"/>
+      </w:pPr>
+      <w:r>
+        <w:rPr>
+          <w:rFonts w:ascii="Consolas" w:hAnsi="Consolas" w:cs="Consolas"/>
+          <w:color w:val="0000FF"/>
+          <w:sz w:val="19"/>
+          <w:szCs w:val="19"/>
+          <w:highlight w:val="white"/>
+          <w:lang w:val="en-NZ"/>
+        </w:rPr>
+        <w:t xml:space="preserve">    &lt;/</w:t>
+      </w:r>
+      <w:r>
+        <w:rPr>
+          <w:rFonts w:ascii="Consolas" w:hAnsi="Consolas" w:cs="Consolas"/>
+          <w:color w:val="A31515"/>
+          <w:sz w:val="19"/>
+          <w:szCs w:val="19"/>
+          <w:highlight w:val="white"/>
+          <w:lang w:val="en-NZ"/>
+        </w:rPr>
+        <w:t>Content</w:t>
+      </w:r>
+      <w:r>
+        <w:rPr>
+          <w:rFonts w:ascii="Consolas" w:hAnsi="Consolas" w:cs="Consolas"/>
+          <w:color w:val="0000FF"/>
+          <w:sz w:val="19"/>
+          <w:szCs w:val="19"/>
+          <w:highlight w:val="white"/>
+          <w:lang w:val="en-NZ"/>
+        </w:rPr>
+        <w:t>&gt;</w:t>
+      </w:r>
+    </w:p>
+    <w:p>
+      <w:pPr>
+        <w:pStyle w:val="ListParagraph"/>
+        <w:numPr>
+          <w:ilvl w:val="0"/>
+          <w:numId w:val="18"/>
+        </w:numPr>
+      </w:pPr>
+      <w:bookmarkStart w:id="6" w:name="_GoBack"/>
+      <w:bookmarkEnd w:id="6"/>
+      <w:commentRangeStart w:id="7"/>
       <w:r>
         <w:t xml:space="preserve">Change the </w:t>
       </w:r>
@@ -6025,7 +7300,6 @@
           <w:highlight w:val="white"/>
           <w:lang w:val="en-NZ"/>
         </w:rPr>
-        <w:lastRenderedPageBreak/>
         <w:t>&lt;</w:t>
       </w:r>
       <w:r>
@@ -6164,14 +7438,21 @@
         </w:rPr>
         <w:t xml:space="preserve"> /&gt;</w:t>
       </w:r>
-      <w:commentRangeEnd w:id="6"/>
+      <w:commentRangeEnd w:id="7"/>
       <w:r>
         <w:rPr>
           <w:rStyle w:val="CommentReference"/>
           <w:rFonts w:ascii="Calibri" w:eastAsiaTheme="minorHAnsi" w:hAnsi="Calibri" w:cs="Calibri"/>
         </w:rPr>
-        <w:commentReference w:id="6"/>
-      </w:r>
+        <w:commentReference w:id="7"/>
+      </w:r>
+    </w:p>
+    <w:p>
+      <w:pPr>
+        <w:rPr>
+          <w:shd w:val="clear" w:color="auto" w:fill="FFFFFF"/>
+        </w:rPr>
+      </w:pPr>
     </w:p>
     <w:p>
       <w:pPr>
@@ -7473,6 +8754,7 @@
           <w:highlight w:val="white"/>
           <w:lang w:val="en-NZ"/>
         </w:rPr>
+        <w:lastRenderedPageBreak/>
         <w:tab/>
       </w:r>
       <w:r>
@@ -8106,6 +9388,1075 @@
     </w:p>
     <w:p>
       <w:pPr>
+        <w:pStyle w:val="ListParagraph"/>
+        <w:numPr>
+          <w:ilvl w:val="0"/>
+          <w:numId w:val="21"/>
+        </w:numPr>
+      </w:pPr>
+      <w:r>
+        <w:rPr>
+          <w:b/>
+        </w:rPr>
+        <w:t>VS2010</w:t>
+      </w:r>
+      <w:r>
+        <w:t>: Change the value of the “</w:t>
+      </w:r>
+      <w:proofErr w:type="spellStart"/>
+      <w:r>
+        <w:t>VsixPath</w:t>
+      </w:r>
+      <w:proofErr w:type="spellEnd"/>
+      <w:r>
+        <w:t>” in the reference to ‘Pattern Toolkit Manager’ VSIX:</w:t>
+      </w:r>
+    </w:p>
+    <w:p>
+      <w:pPr>
+        <w:autoSpaceDE w:val="0"/>
+        <w:autoSpaceDN w:val="0"/>
+        <w:adjustRightInd w:val="0"/>
+        <w:spacing w:before="0"/>
+        <w:rPr>
+          <w:rFonts w:ascii="Consolas" w:hAnsi="Consolas" w:cs="Consolas"/>
+          <w:color w:val="000000"/>
+          <w:sz w:val="19"/>
+          <w:szCs w:val="19"/>
+          <w:highlight w:val="white"/>
+          <w:lang w:val="en-NZ"/>
+        </w:rPr>
+      </w:pPr>
+      <w:r>
+        <w:rPr>
+          <w:rFonts w:ascii="Consolas" w:hAnsi="Consolas" w:cs="Consolas"/>
+          <w:color w:val="0000FF"/>
+          <w:sz w:val="19"/>
+          <w:szCs w:val="19"/>
+          <w:highlight w:val="white"/>
+          <w:lang w:val="en-NZ"/>
+        </w:rPr>
+        <w:tab/>
+      </w:r>
+      <w:r>
+        <w:rPr>
+          <w:rFonts w:ascii="Consolas" w:hAnsi="Consolas" w:cs="Consolas"/>
+          <w:color w:val="0000FF"/>
+          <w:sz w:val="19"/>
+          <w:szCs w:val="19"/>
+          <w:highlight w:val="white"/>
+          <w:lang w:val="en-NZ"/>
+        </w:rPr>
+        <w:tab/>
+        <w:t>&lt;</w:t>
+      </w:r>
+      <w:r>
+        <w:rPr>
+          <w:rFonts w:ascii="Consolas" w:hAnsi="Consolas" w:cs="Consolas"/>
+          <w:color w:val="A31515"/>
+          <w:sz w:val="19"/>
+          <w:szCs w:val="19"/>
+          <w:highlight w:val="white"/>
+          <w:lang w:val="en-NZ"/>
+        </w:rPr>
+        <w:t>Reference</w:t>
+      </w:r>
+      <w:r>
+        <w:rPr>
+          <w:rFonts w:ascii="Consolas" w:hAnsi="Consolas" w:cs="Consolas"/>
+          <w:color w:val="0000FF"/>
+          <w:sz w:val="19"/>
+          <w:szCs w:val="19"/>
+          <w:highlight w:val="white"/>
+          <w:lang w:val="en-NZ"/>
+        </w:rPr>
+        <w:t xml:space="preserve"> </w:t>
+      </w:r>
+      <w:r>
+        <w:rPr>
+          <w:rFonts w:ascii="Consolas" w:hAnsi="Consolas" w:cs="Consolas"/>
+          <w:color w:val="FF0000"/>
+          <w:sz w:val="19"/>
+          <w:szCs w:val="19"/>
+          <w:highlight w:val="white"/>
+          <w:lang w:val="en-NZ"/>
+        </w:rPr>
+        <w:t>Id</w:t>
+      </w:r>
+      <w:r>
+        <w:rPr>
+          <w:rFonts w:ascii="Consolas" w:hAnsi="Consolas" w:cs="Consolas"/>
+          <w:color w:val="0000FF"/>
+          <w:sz w:val="19"/>
+          <w:szCs w:val="19"/>
+          <w:highlight w:val="white"/>
+          <w:lang w:val="en-NZ"/>
+        </w:rPr>
+        <w:t>=</w:t>
+      </w:r>
+      <w:r>
+        <w:rPr>
+          <w:rFonts w:ascii="Consolas" w:hAnsi="Consolas" w:cs="Consolas"/>
+          <w:color w:val="000000"/>
+          <w:sz w:val="19"/>
+          <w:szCs w:val="19"/>
+          <w:highlight w:val="white"/>
+          <w:lang w:val="en-NZ"/>
+        </w:rPr>
+        <w:t>"</w:t>
+      </w:r>
+      <w:r>
+        <w:rPr>
+          <w:rFonts w:ascii="Consolas" w:hAnsi="Consolas" w:cs="Consolas"/>
+          <w:color w:val="0000FF"/>
+          <w:sz w:val="19"/>
+          <w:szCs w:val="19"/>
+          <w:highlight w:val="white"/>
+          <w:lang w:val="en-NZ"/>
+        </w:rPr>
+        <w:t>93373818-600f-414b-8181-3a0cb79fa785</w:t>
+      </w:r>
+      <w:r>
+        <w:rPr>
+          <w:rFonts w:ascii="Consolas" w:hAnsi="Consolas" w:cs="Consolas"/>
+          <w:color w:val="000000"/>
+          <w:sz w:val="19"/>
+          <w:szCs w:val="19"/>
+          <w:highlight w:val="white"/>
+          <w:lang w:val="en-NZ"/>
+        </w:rPr>
+        <w:t>"</w:t>
+      </w:r>
+      <w:r>
+        <w:rPr>
+          <w:rFonts w:ascii="Consolas" w:hAnsi="Consolas" w:cs="Consolas"/>
+          <w:color w:val="0000FF"/>
+          <w:sz w:val="19"/>
+          <w:szCs w:val="19"/>
+          <w:highlight w:val="white"/>
+          <w:lang w:val="en-NZ"/>
+        </w:rPr>
+        <w:t xml:space="preserve"> </w:t>
+      </w:r>
+      <w:proofErr w:type="spellStart"/>
+      <w:r>
+        <w:rPr>
+          <w:rFonts w:ascii="Consolas" w:hAnsi="Consolas" w:cs="Consolas"/>
+          <w:color w:val="FF0000"/>
+          <w:sz w:val="19"/>
+          <w:szCs w:val="19"/>
+          <w:highlight w:val="white"/>
+          <w:lang w:val="en-NZ"/>
+        </w:rPr>
+        <w:t>MinVersion</w:t>
+      </w:r>
+      <w:proofErr w:type="spellEnd"/>
+      <w:r>
+        <w:rPr>
+          <w:rFonts w:ascii="Consolas" w:hAnsi="Consolas" w:cs="Consolas"/>
+          <w:color w:val="0000FF"/>
+          <w:sz w:val="19"/>
+          <w:szCs w:val="19"/>
+          <w:highlight w:val="white"/>
+          <w:lang w:val="en-NZ"/>
+        </w:rPr>
+        <w:t>=</w:t>
+      </w:r>
+      <w:r>
+        <w:rPr>
+          <w:rFonts w:ascii="Consolas" w:hAnsi="Consolas" w:cs="Consolas"/>
+          <w:color w:val="000000"/>
+          <w:sz w:val="19"/>
+          <w:szCs w:val="19"/>
+          <w:highlight w:val="white"/>
+          <w:lang w:val="en-NZ"/>
+        </w:rPr>
+        <w:t>"</w:t>
+      </w:r>
+      <w:r>
+        <w:rPr>
+          <w:rFonts w:ascii="Consolas" w:hAnsi="Consolas" w:cs="Consolas"/>
+          <w:color w:val="0000FF"/>
+          <w:sz w:val="19"/>
+          <w:szCs w:val="19"/>
+          <w:highlight w:val="white"/>
+          <w:lang w:val="en-NZ"/>
+        </w:rPr>
+        <w:t>1.3.20.0</w:t>
+      </w:r>
+      <w:r>
+        <w:rPr>
+          <w:rFonts w:ascii="Consolas" w:hAnsi="Consolas" w:cs="Consolas"/>
+          <w:color w:val="000000"/>
+          <w:sz w:val="19"/>
+          <w:szCs w:val="19"/>
+          <w:highlight w:val="white"/>
+          <w:lang w:val="en-NZ"/>
+        </w:rPr>
+        <w:t>"</w:t>
+      </w:r>
+      <w:r>
+        <w:rPr>
+          <w:rFonts w:ascii="Consolas" w:hAnsi="Consolas" w:cs="Consolas"/>
+          <w:color w:val="0000FF"/>
+          <w:sz w:val="19"/>
+          <w:szCs w:val="19"/>
+          <w:highlight w:val="white"/>
+          <w:lang w:val="en-NZ"/>
+        </w:rPr>
+        <w:t>&gt;</w:t>
+      </w:r>
+    </w:p>
+    <w:p>
+      <w:pPr>
+        <w:autoSpaceDE w:val="0"/>
+        <w:autoSpaceDN w:val="0"/>
+        <w:adjustRightInd w:val="0"/>
+        <w:spacing w:before="0"/>
+        <w:rPr>
+          <w:rFonts w:ascii="Consolas" w:hAnsi="Consolas" w:cs="Consolas"/>
+          <w:color w:val="000000"/>
+          <w:sz w:val="19"/>
+          <w:szCs w:val="19"/>
+          <w:highlight w:val="white"/>
+          <w:lang w:val="en-NZ"/>
+        </w:rPr>
+      </w:pPr>
+      <w:r>
+        <w:rPr>
+          <w:rFonts w:ascii="Consolas" w:hAnsi="Consolas" w:cs="Consolas"/>
+          <w:color w:val="0000FF"/>
+          <w:sz w:val="19"/>
+          <w:szCs w:val="19"/>
+          <w:highlight w:val="white"/>
+          <w:lang w:val="en-NZ"/>
+        </w:rPr>
+        <w:tab/>
+      </w:r>
+      <w:r>
+        <w:rPr>
+          <w:rFonts w:ascii="Consolas" w:hAnsi="Consolas" w:cs="Consolas"/>
+          <w:color w:val="0000FF"/>
+          <w:sz w:val="19"/>
+          <w:szCs w:val="19"/>
+          <w:highlight w:val="white"/>
+          <w:lang w:val="en-NZ"/>
+        </w:rPr>
+        <w:tab/>
+      </w:r>
+      <w:r>
+        <w:rPr>
+          <w:rFonts w:ascii="Consolas" w:hAnsi="Consolas" w:cs="Consolas"/>
+          <w:color w:val="0000FF"/>
+          <w:sz w:val="19"/>
+          <w:szCs w:val="19"/>
+          <w:highlight w:val="white"/>
+          <w:lang w:val="en-NZ"/>
+        </w:rPr>
+        <w:tab/>
+        <w:t>&lt;</w:t>
+      </w:r>
+      <w:r>
+        <w:rPr>
+          <w:rFonts w:ascii="Consolas" w:hAnsi="Consolas" w:cs="Consolas"/>
+          <w:color w:val="A31515"/>
+          <w:sz w:val="19"/>
+          <w:szCs w:val="19"/>
+          <w:highlight w:val="white"/>
+          <w:lang w:val="en-NZ"/>
+        </w:rPr>
+        <w:t>Name</w:t>
+      </w:r>
+      <w:r>
+        <w:rPr>
+          <w:rFonts w:ascii="Consolas" w:hAnsi="Consolas" w:cs="Consolas"/>
+          <w:color w:val="0000FF"/>
+          <w:sz w:val="19"/>
+          <w:szCs w:val="19"/>
+          <w:highlight w:val="white"/>
+          <w:lang w:val="en-NZ"/>
+        </w:rPr>
+        <w:t>&gt;</w:t>
+      </w:r>
+      <w:r>
+        <w:rPr>
+          <w:rFonts w:ascii="Consolas" w:hAnsi="Consolas" w:cs="Consolas"/>
+          <w:color w:val="000000"/>
+          <w:sz w:val="19"/>
+          <w:szCs w:val="19"/>
+          <w:highlight w:val="white"/>
+          <w:lang w:val="en-NZ"/>
+        </w:rPr>
+        <w:t>Pattern Toolkit Manager</w:t>
+      </w:r>
+      <w:r>
+        <w:rPr>
+          <w:rFonts w:ascii="Consolas" w:hAnsi="Consolas" w:cs="Consolas"/>
+          <w:color w:val="0000FF"/>
+          <w:sz w:val="19"/>
+          <w:szCs w:val="19"/>
+          <w:highlight w:val="white"/>
+          <w:lang w:val="en-NZ"/>
+        </w:rPr>
+        <w:t>&lt;/</w:t>
+      </w:r>
+      <w:r>
+        <w:rPr>
+          <w:rFonts w:ascii="Consolas" w:hAnsi="Consolas" w:cs="Consolas"/>
+          <w:color w:val="A31515"/>
+          <w:sz w:val="19"/>
+          <w:szCs w:val="19"/>
+          <w:highlight w:val="white"/>
+          <w:lang w:val="en-NZ"/>
+        </w:rPr>
+        <w:t>Name</w:t>
+      </w:r>
+      <w:r>
+        <w:rPr>
+          <w:rFonts w:ascii="Consolas" w:hAnsi="Consolas" w:cs="Consolas"/>
+          <w:color w:val="0000FF"/>
+          <w:sz w:val="19"/>
+          <w:szCs w:val="19"/>
+          <w:highlight w:val="white"/>
+          <w:lang w:val="en-NZ"/>
+        </w:rPr>
+        <w:t>&gt;</w:t>
+      </w:r>
+    </w:p>
+    <w:p>
+      <w:pPr>
+        <w:autoSpaceDE w:val="0"/>
+        <w:autoSpaceDN w:val="0"/>
+        <w:adjustRightInd w:val="0"/>
+        <w:spacing w:before="0"/>
+        <w:rPr>
+          <w:rFonts w:ascii="Consolas" w:hAnsi="Consolas" w:cs="Consolas"/>
+          <w:color w:val="000000"/>
+          <w:sz w:val="19"/>
+          <w:szCs w:val="19"/>
+          <w:highlight w:val="white"/>
+          <w:lang w:val="en-NZ"/>
+        </w:rPr>
+      </w:pPr>
+      <w:r>
+        <w:rPr>
+          <w:rFonts w:ascii="Consolas" w:hAnsi="Consolas" w:cs="Consolas"/>
+          <w:color w:val="0000FF"/>
+          <w:sz w:val="19"/>
+          <w:szCs w:val="19"/>
+          <w:highlight w:val="white"/>
+          <w:lang w:val="en-NZ"/>
+        </w:rPr>
+        <w:tab/>
+      </w:r>
+      <w:r>
+        <w:rPr>
+          <w:rFonts w:ascii="Consolas" w:hAnsi="Consolas" w:cs="Consolas"/>
+          <w:color w:val="0000FF"/>
+          <w:sz w:val="19"/>
+          <w:szCs w:val="19"/>
+          <w:highlight w:val="white"/>
+          <w:lang w:val="en-NZ"/>
+        </w:rPr>
+        <w:tab/>
+      </w:r>
+      <w:r>
+        <w:rPr>
+          <w:rFonts w:ascii="Consolas" w:hAnsi="Consolas" w:cs="Consolas"/>
+          <w:color w:val="0000FF"/>
+          <w:sz w:val="19"/>
+          <w:szCs w:val="19"/>
+          <w:highlight w:val="white"/>
+          <w:lang w:val="en-NZ"/>
+        </w:rPr>
+        <w:tab/>
+        <w:t>&lt;</w:t>
+      </w:r>
+      <w:proofErr w:type="spellStart"/>
+      <w:r>
+        <w:rPr>
+          <w:rFonts w:ascii="Consolas" w:hAnsi="Consolas" w:cs="Consolas"/>
+          <w:color w:val="A31515"/>
+          <w:sz w:val="19"/>
+          <w:szCs w:val="19"/>
+          <w:highlight w:val="white"/>
+          <w:lang w:val="en-NZ"/>
+        </w:rPr>
+        <w:t>VsixPath</w:t>
+      </w:r>
+      <w:proofErr w:type="spellEnd"/>
+      <w:r>
+        <w:rPr>
+          <w:rFonts w:ascii="Consolas" w:hAnsi="Consolas" w:cs="Consolas"/>
+          <w:color w:val="0000FF"/>
+          <w:sz w:val="19"/>
+          <w:szCs w:val="19"/>
+          <w:highlight w:val="white"/>
+          <w:lang w:val="en-NZ"/>
+        </w:rPr>
+        <w:t>&gt;</w:t>
+      </w:r>
+      <w:r>
+        <w:rPr>
+          <w:rFonts w:ascii="Consolas" w:hAnsi="Consolas" w:cs="Consolas"/>
+          <w:color w:val="000000"/>
+          <w:sz w:val="19"/>
+          <w:szCs w:val="19"/>
+          <w:highlight w:val="white"/>
+          <w:lang w:val="en-NZ"/>
+        </w:rPr>
+        <w:t>PatternToolkitManager</w:t>
+      </w:r>
+      <w:r>
+        <w:rPr>
+          <w:rFonts w:ascii="Consolas" w:hAnsi="Consolas" w:cs="Consolas"/>
+          <w:color w:val="000000"/>
+          <w:sz w:val="19"/>
+          <w:szCs w:val="19"/>
+          <w:highlight w:val="yellow"/>
+          <w:lang w:val="en-NZ"/>
+        </w:rPr>
+        <w:t>.10</w:t>
+      </w:r>
+      <w:r>
+        <w:rPr>
+          <w:rFonts w:ascii="Consolas" w:hAnsi="Consolas" w:cs="Consolas"/>
+          <w:color w:val="000000"/>
+          <w:sz w:val="19"/>
+          <w:szCs w:val="19"/>
+          <w:highlight w:val="yellow"/>
+          <w:lang w:val="en-NZ"/>
+        </w:rPr>
+        <w:t>.0</w:t>
+      </w:r>
+      <w:r>
+        <w:rPr>
+          <w:rFonts w:ascii="Consolas" w:hAnsi="Consolas" w:cs="Consolas"/>
+          <w:color w:val="000000"/>
+          <w:sz w:val="19"/>
+          <w:szCs w:val="19"/>
+          <w:highlight w:val="white"/>
+          <w:lang w:val="en-NZ"/>
+        </w:rPr>
+        <w:t>.vsix</w:t>
+      </w:r>
+      <w:r>
+        <w:rPr>
+          <w:rFonts w:ascii="Consolas" w:hAnsi="Consolas" w:cs="Consolas"/>
+          <w:color w:val="0000FF"/>
+          <w:sz w:val="19"/>
+          <w:szCs w:val="19"/>
+          <w:highlight w:val="white"/>
+          <w:lang w:val="en-NZ"/>
+        </w:rPr>
+        <w:t>&lt;/</w:t>
+      </w:r>
+      <w:proofErr w:type="spellStart"/>
+      <w:r>
+        <w:rPr>
+          <w:rFonts w:ascii="Consolas" w:hAnsi="Consolas" w:cs="Consolas"/>
+          <w:color w:val="A31515"/>
+          <w:sz w:val="19"/>
+          <w:szCs w:val="19"/>
+          <w:highlight w:val="white"/>
+          <w:lang w:val="en-NZ"/>
+        </w:rPr>
+        <w:t>VsixPath</w:t>
+      </w:r>
+      <w:proofErr w:type="spellEnd"/>
+      <w:r>
+        <w:rPr>
+          <w:rFonts w:ascii="Consolas" w:hAnsi="Consolas" w:cs="Consolas"/>
+          <w:color w:val="0000FF"/>
+          <w:sz w:val="19"/>
+          <w:szCs w:val="19"/>
+          <w:highlight w:val="white"/>
+          <w:lang w:val="en-NZ"/>
+        </w:rPr>
+        <w:t>&gt;</w:t>
+      </w:r>
+    </w:p>
+    <w:p>
+      <w:r>
+        <w:rPr>
+          <w:rFonts w:ascii="Consolas" w:hAnsi="Consolas" w:cs="Consolas"/>
+          <w:color w:val="0000FF"/>
+          <w:sz w:val="19"/>
+          <w:szCs w:val="19"/>
+          <w:highlight w:val="white"/>
+          <w:lang w:val="en-NZ"/>
+        </w:rPr>
+        <w:tab/>
+      </w:r>
+      <w:r>
+        <w:rPr>
+          <w:rFonts w:ascii="Consolas" w:hAnsi="Consolas" w:cs="Consolas"/>
+          <w:color w:val="0000FF"/>
+          <w:sz w:val="19"/>
+          <w:szCs w:val="19"/>
+          <w:highlight w:val="white"/>
+          <w:lang w:val="en-NZ"/>
+        </w:rPr>
+        <w:tab/>
+        <w:t>&lt;/</w:t>
+      </w:r>
+      <w:r>
+        <w:rPr>
+          <w:rFonts w:ascii="Consolas" w:hAnsi="Consolas" w:cs="Consolas"/>
+          <w:color w:val="A31515"/>
+          <w:sz w:val="19"/>
+          <w:szCs w:val="19"/>
+          <w:highlight w:val="white"/>
+          <w:lang w:val="en-NZ"/>
+        </w:rPr>
+        <w:t>Reference</w:t>
+      </w:r>
+      <w:r>
+        <w:rPr>
+          <w:rFonts w:ascii="Consolas" w:hAnsi="Consolas" w:cs="Consolas"/>
+          <w:color w:val="0000FF"/>
+          <w:sz w:val="19"/>
+          <w:szCs w:val="19"/>
+          <w:highlight w:val="white"/>
+          <w:lang w:val="en-NZ"/>
+        </w:rPr>
+        <w:t>&gt;</w:t>
+      </w:r>
+    </w:p>
+    <w:p>
+      <w:pPr>
+        <w:pStyle w:val="ListParagraph"/>
+        <w:numPr>
+          <w:ilvl w:val="0"/>
+          <w:numId w:val="21"/>
+        </w:numPr>
+      </w:pPr>
+      <w:r>
+        <w:rPr>
+          <w:b/>
+        </w:rPr>
+        <w:t>VS201</w:t>
+      </w:r>
+      <w:r>
+        <w:rPr>
+          <w:b/>
+        </w:rPr>
+        <w:t>2</w:t>
+      </w:r>
+      <w:r>
+        <w:t>: Change the value of the “</w:t>
+      </w:r>
+      <w:proofErr w:type="spellStart"/>
+      <w:r>
+        <w:t>VsixPath</w:t>
+      </w:r>
+      <w:proofErr w:type="spellEnd"/>
+      <w:r>
+        <w:t>” in the reference to ‘Pattern Toolkit Manager’ VSIX:</w:t>
+      </w:r>
+    </w:p>
+    <w:p>
+      <w:pPr>
+        <w:autoSpaceDE w:val="0"/>
+        <w:autoSpaceDN w:val="0"/>
+        <w:adjustRightInd w:val="0"/>
+        <w:spacing w:before="0"/>
+        <w:rPr>
+          <w:rFonts w:ascii="Consolas" w:hAnsi="Consolas" w:cs="Consolas"/>
+          <w:color w:val="000000"/>
+          <w:sz w:val="19"/>
+          <w:szCs w:val="19"/>
+          <w:highlight w:val="white"/>
+          <w:lang w:val="en-NZ"/>
+        </w:rPr>
+      </w:pPr>
+      <w:r>
+        <w:rPr>
+          <w:rFonts w:ascii="Consolas" w:hAnsi="Consolas" w:cs="Consolas"/>
+          <w:color w:val="0000FF"/>
+          <w:sz w:val="19"/>
+          <w:szCs w:val="19"/>
+          <w:highlight w:val="white"/>
+          <w:lang w:val="en-NZ"/>
+        </w:rPr>
+        <w:tab/>
+      </w:r>
+      <w:r>
+        <w:rPr>
+          <w:rFonts w:ascii="Consolas" w:hAnsi="Consolas" w:cs="Consolas"/>
+          <w:color w:val="0000FF"/>
+          <w:sz w:val="19"/>
+          <w:szCs w:val="19"/>
+          <w:highlight w:val="white"/>
+          <w:lang w:val="en-NZ"/>
+        </w:rPr>
+        <w:tab/>
+        <w:t>&lt;</w:t>
+      </w:r>
+      <w:r>
+        <w:rPr>
+          <w:rFonts w:ascii="Consolas" w:hAnsi="Consolas" w:cs="Consolas"/>
+          <w:color w:val="A31515"/>
+          <w:sz w:val="19"/>
+          <w:szCs w:val="19"/>
+          <w:highlight w:val="white"/>
+          <w:lang w:val="en-NZ"/>
+        </w:rPr>
+        <w:t>Reference</w:t>
+      </w:r>
+      <w:r>
+        <w:rPr>
+          <w:rFonts w:ascii="Consolas" w:hAnsi="Consolas" w:cs="Consolas"/>
+          <w:color w:val="0000FF"/>
+          <w:sz w:val="19"/>
+          <w:szCs w:val="19"/>
+          <w:highlight w:val="white"/>
+          <w:lang w:val="en-NZ"/>
+        </w:rPr>
+        <w:t xml:space="preserve"> </w:t>
+      </w:r>
+      <w:r>
+        <w:rPr>
+          <w:rFonts w:ascii="Consolas" w:hAnsi="Consolas" w:cs="Consolas"/>
+          <w:color w:val="FF0000"/>
+          <w:sz w:val="19"/>
+          <w:szCs w:val="19"/>
+          <w:highlight w:val="white"/>
+          <w:lang w:val="en-NZ"/>
+        </w:rPr>
+        <w:t>Id</w:t>
+      </w:r>
+      <w:r>
+        <w:rPr>
+          <w:rFonts w:ascii="Consolas" w:hAnsi="Consolas" w:cs="Consolas"/>
+          <w:color w:val="0000FF"/>
+          <w:sz w:val="19"/>
+          <w:szCs w:val="19"/>
+          <w:highlight w:val="white"/>
+          <w:lang w:val="en-NZ"/>
+        </w:rPr>
+        <w:t>=</w:t>
+      </w:r>
+      <w:r>
+        <w:rPr>
+          <w:rFonts w:ascii="Consolas" w:hAnsi="Consolas" w:cs="Consolas"/>
+          <w:color w:val="000000"/>
+          <w:sz w:val="19"/>
+          <w:szCs w:val="19"/>
+          <w:highlight w:val="white"/>
+          <w:lang w:val="en-NZ"/>
+        </w:rPr>
+        <w:t>"</w:t>
+      </w:r>
+      <w:r>
+        <w:rPr>
+          <w:rFonts w:ascii="Consolas" w:hAnsi="Consolas" w:cs="Consolas"/>
+          <w:color w:val="0000FF"/>
+          <w:sz w:val="19"/>
+          <w:szCs w:val="19"/>
+          <w:highlight w:val="white"/>
+          <w:lang w:val="en-NZ"/>
+        </w:rPr>
+        <w:t>93373818-600f-414b-8181-3a0cb79fa785</w:t>
+      </w:r>
+      <w:r>
+        <w:rPr>
+          <w:rFonts w:ascii="Consolas" w:hAnsi="Consolas" w:cs="Consolas"/>
+          <w:color w:val="000000"/>
+          <w:sz w:val="19"/>
+          <w:szCs w:val="19"/>
+          <w:highlight w:val="white"/>
+          <w:lang w:val="en-NZ"/>
+        </w:rPr>
+        <w:t>"</w:t>
+      </w:r>
+      <w:r>
+        <w:rPr>
+          <w:rFonts w:ascii="Consolas" w:hAnsi="Consolas" w:cs="Consolas"/>
+          <w:color w:val="0000FF"/>
+          <w:sz w:val="19"/>
+          <w:szCs w:val="19"/>
+          <w:highlight w:val="white"/>
+          <w:lang w:val="en-NZ"/>
+        </w:rPr>
+        <w:t xml:space="preserve"> </w:t>
+      </w:r>
+      <w:proofErr w:type="spellStart"/>
+      <w:r>
+        <w:rPr>
+          <w:rFonts w:ascii="Consolas" w:hAnsi="Consolas" w:cs="Consolas"/>
+          <w:color w:val="FF0000"/>
+          <w:sz w:val="19"/>
+          <w:szCs w:val="19"/>
+          <w:highlight w:val="white"/>
+          <w:lang w:val="en-NZ"/>
+        </w:rPr>
+        <w:t>MinVersion</w:t>
+      </w:r>
+      <w:proofErr w:type="spellEnd"/>
+      <w:r>
+        <w:rPr>
+          <w:rFonts w:ascii="Consolas" w:hAnsi="Consolas" w:cs="Consolas"/>
+          <w:color w:val="0000FF"/>
+          <w:sz w:val="19"/>
+          <w:szCs w:val="19"/>
+          <w:highlight w:val="white"/>
+          <w:lang w:val="en-NZ"/>
+        </w:rPr>
+        <w:t>=</w:t>
+      </w:r>
+      <w:r>
+        <w:rPr>
+          <w:rFonts w:ascii="Consolas" w:hAnsi="Consolas" w:cs="Consolas"/>
+          <w:color w:val="000000"/>
+          <w:sz w:val="19"/>
+          <w:szCs w:val="19"/>
+          <w:highlight w:val="white"/>
+          <w:lang w:val="en-NZ"/>
+        </w:rPr>
+        <w:t>"</w:t>
+      </w:r>
+      <w:r>
+        <w:rPr>
+          <w:rFonts w:ascii="Consolas" w:hAnsi="Consolas" w:cs="Consolas"/>
+          <w:color w:val="0000FF"/>
+          <w:sz w:val="19"/>
+          <w:szCs w:val="19"/>
+          <w:highlight w:val="white"/>
+          <w:lang w:val="en-NZ"/>
+        </w:rPr>
+        <w:t>1.3.20.0</w:t>
+      </w:r>
+      <w:r>
+        <w:rPr>
+          <w:rFonts w:ascii="Consolas" w:hAnsi="Consolas" w:cs="Consolas"/>
+          <w:color w:val="000000"/>
+          <w:sz w:val="19"/>
+          <w:szCs w:val="19"/>
+          <w:highlight w:val="white"/>
+          <w:lang w:val="en-NZ"/>
+        </w:rPr>
+        <w:t>"</w:t>
+      </w:r>
+      <w:r>
+        <w:rPr>
+          <w:rFonts w:ascii="Consolas" w:hAnsi="Consolas" w:cs="Consolas"/>
+          <w:color w:val="0000FF"/>
+          <w:sz w:val="19"/>
+          <w:szCs w:val="19"/>
+          <w:highlight w:val="white"/>
+          <w:lang w:val="en-NZ"/>
+        </w:rPr>
+        <w:t>&gt;</w:t>
+      </w:r>
+    </w:p>
+    <w:p>
+      <w:pPr>
+        <w:autoSpaceDE w:val="0"/>
+        <w:autoSpaceDN w:val="0"/>
+        <w:adjustRightInd w:val="0"/>
+        <w:spacing w:before="0"/>
+        <w:rPr>
+          <w:rFonts w:ascii="Consolas" w:hAnsi="Consolas" w:cs="Consolas"/>
+          <w:color w:val="000000"/>
+          <w:sz w:val="19"/>
+          <w:szCs w:val="19"/>
+          <w:highlight w:val="white"/>
+          <w:lang w:val="en-NZ"/>
+        </w:rPr>
+      </w:pPr>
+      <w:r>
+        <w:rPr>
+          <w:rFonts w:ascii="Consolas" w:hAnsi="Consolas" w:cs="Consolas"/>
+          <w:color w:val="0000FF"/>
+          <w:sz w:val="19"/>
+          <w:szCs w:val="19"/>
+          <w:highlight w:val="white"/>
+          <w:lang w:val="en-NZ"/>
+        </w:rPr>
+        <w:tab/>
+      </w:r>
+      <w:r>
+        <w:rPr>
+          <w:rFonts w:ascii="Consolas" w:hAnsi="Consolas" w:cs="Consolas"/>
+          <w:color w:val="0000FF"/>
+          <w:sz w:val="19"/>
+          <w:szCs w:val="19"/>
+          <w:highlight w:val="white"/>
+          <w:lang w:val="en-NZ"/>
+        </w:rPr>
+        <w:tab/>
+      </w:r>
+      <w:r>
+        <w:rPr>
+          <w:rFonts w:ascii="Consolas" w:hAnsi="Consolas" w:cs="Consolas"/>
+          <w:color w:val="0000FF"/>
+          <w:sz w:val="19"/>
+          <w:szCs w:val="19"/>
+          <w:highlight w:val="white"/>
+          <w:lang w:val="en-NZ"/>
+        </w:rPr>
+        <w:tab/>
+        <w:t>&lt;</w:t>
+      </w:r>
+      <w:r>
+        <w:rPr>
+          <w:rFonts w:ascii="Consolas" w:hAnsi="Consolas" w:cs="Consolas"/>
+          <w:color w:val="A31515"/>
+          <w:sz w:val="19"/>
+          <w:szCs w:val="19"/>
+          <w:highlight w:val="white"/>
+          <w:lang w:val="en-NZ"/>
+        </w:rPr>
+        <w:t>Name</w:t>
+      </w:r>
+      <w:r>
+        <w:rPr>
+          <w:rFonts w:ascii="Consolas" w:hAnsi="Consolas" w:cs="Consolas"/>
+          <w:color w:val="0000FF"/>
+          <w:sz w:val="19"/>
+          <w:szCs w:val="19"/>
+          <w:highlight w:val="white"/>
+          <w:lang w:val="en-NZ"/>
+        </w:rPr>
+        <w:t>&gt;</w:t>
+      </w:r>
+      <w:r>
+        <w:rPr>
+          <w:rFonts w:ascii="Consolas" w:hAnsi="Consolas" w:cs="Consolas"/>
+          <w:color w:val="000000"/>
+          <w:sz w:val="19"/>
+          <w:szCs w:val="19"/>
+          <w:highlight w:val="white"/>
+          <w:lang w:val="en-NZ"/>
+        </w:rPr>
+        <w:t>Pattern Toolkit Manager</w:t>
+      </w:r>
+      <w:r>
+        <w:rPr>
+          <w:rFonts w:ascii="Consolas" w:hAnsi="Consolas" w:cs="Consolas"/>
+          <w:color w:val="0000FF"/>
+          <w:sz w:val="19"/>
+          <w:szCs w:val="19"/>
+          <w:highlight w:val="white"/>
+          <w:lang w:val="en-NZ"/>
+        </w:rPr>
+        <w:t>&lt;/</w:t>
+      </w:r>
+      <w:r>
+        <w:rPr>
+          <w:rFonts w:ascii="Consolas" w:hAnsi="Consolas" w:cs="Consolas"/>
+          <w:color w:val="A31515"/>
+          <w:sz w:val="19"/>
+          <w:szCs w:val="19"/>
+          <w:highlight w:val="white"/>
+          <w:lang w:val="en-NZ"/>
+        </w:rPr>
+        <w:t>Name</w:t>
+      </w:r>
+      <w:r>
+        <w:rPr>
+          <w:rFonts w:ascii="Consolas" w:hAnsi="Consolas" w:cs="Consolas"/>
+          <w:color w:val="0000FF"/>
+          <w:sz w:val="19"/>
+          <w:szCs w:val="19"/>
+          <w:highlight w:val="white"/>
+          <w:lang w:val="en-NZ"/>
+        </w:rPr>
+        <w:t>&gt;</w:t>
+      </w:r>
+    </w:p>
+    <w:p>
+      <w:pPr>
+        <w:autoSpaceDE w:val="0"/>
+        <w:autoSpaceDN w:val="0"/>
+        <w:adjustRightInd w:val="0"/>
+        <w:spacing w:before="0"/>
+        <w:rPr>
+          <w:rFonts w:ascii="Consolas" w:hAnsi="Consolas" w:cs="Consolas"/>
+          <w:color w:val="000000"/>
+          <w:sz w:val="19"/>
+          <w:szCs w:val="19"/>
+          <w:highlight w:val="white"/>
+          <w:lang w:val="en-NZ"/>
+        </w:rPr>
+      </w:pPr>
+      <w:r>
+        <w:rPr>
+          <w:rFonts w:ascii="Consolas" w:hAnsi="Consolas" w:cs="Consolas"/>
+          <w:color w:val="0000FF"/>
+          <w:sz w:val="19"/>
+          <w:szCs w:val="19"/>
+          <w:highlight w:val="white"/>
+          <w:lang w:val="en-NZ"/>
+        </w:rPr>
+        <w:tab/>
+      </w:r>
+      <w:r>
+        <w:rPr>
+          <w:rFonts w:ascii="Consolas" w:hAnsi="Consolas" w:cs="Consolas"/>
+          <w:color w:val="0000FF"/>
+          <w:sz w:val="19"/>
+          <w:szCs w:val="19"/>
+          <w:highlight w:val="white"/>
+          <w:lang w:val="en-NZ"/>
+        </w:rPr>
+        <w:tab/>
+      </w:r>
+      <w:r>
+        <w:rPr>
+          <w:rFonts w:ascii="Consolas" w:hAnsi="Consolas" w:cs="Consolas"/>
+          <w:color w:val="0000FF"/>
+          <w:sz w:val="19"/>
+          <w:szCs w:val="19"/>
+          <w:highlight w:val="white"/>
+          <w:lang w:val="en-NZ"/>
+        </w:rPr>
+        <w:tab/>
+        <w:t>&lt;</w:t>
+      </w:r>
+      <w:proofErr w:type="spellStart"/>
+      <w:r>
+        <w:rPr>
+          <w:rFonts w:ascii="Consolas" w:hAnsi="Consolas" w:cs="Consolas"/>
+          <w:color w:val="A31515"/>
+          <w:sz w:val="19"/>
+          <w:szCs w:val="19"/>
+          <w:highlight w:val="white"/>
+          <w:lang w:val="en-NZ"/>
+        </w:rPr>
+        <w:t>VsixPath</w:t>
+      </w:r>
+      <w:proofErr w:type="spellEnd"/>
+      <w:r>
+        <w:rPr>
+          <w:rFonts w:ascii="Consolas" w:hAnsi="Consolas" w:cs="Consolas"/>
+          <w:color w:val="0000FF"/>
+          <w:sz w:val="19"/>
+          <w:szCs w:val="19"/>
+          <w:highlight w:val="white"/>
+          <w:lang w:val="en-NZ"/>
+        </w:rPr>
+        <w:t>&gt;</w:t>
+      </w:r>
+      <w:r>
+        <w:rPr>
+          <w:rFonts w:ascii="Consolas" w:hAnsi="Consolas" w:cs="Consolas"/>
+          <w:color w:val="000000"/>
+          <w:sz w:val="19"/>
+          <w:szCs w:val="19"/>
+          <w:highlight w:val="white"/>
+          <w:lang w:val="en-NZ"/>
+        </w:rPr>
+        <w:t>PatternToolkitManager</w:t>
+      </w:r>
+      <w:r>
+        <w:rPr>
+          <w:rFonts w:ascii="Consolas" w:hAnsi="Consolas" w:cs="Consolas"/>
+          <w:color w:val="000000"/>
+          <w:sz w:val="19"/>
+          <w:szCs w:val="19"/>
+          <w:highlight w:val="yellow"/>
+          <w:lang w:val="en-NZ"/>
+        </w:rPr>
+        <w:t>.11.0</w:t>
+      </w:r>
+      <w:r>
+        <w:rPr>
+          <w:rFonts w:ascii="Consolas" w:hAnsi="Consolas" w:cs="Consolas"/>
+          <w:color w:val="000000"/>
+          <w:sz w:val="19"/>
+          <w:szCs w:val="19"/>
+          <w:highlight w:val="white"/>
+          <w:lang w:val="en-NZ"/>
+        </w:rPr>
+        <w:t>.vsix</w:t>
+      </w:r>
+      <w:r>
+        <w:rPr>
+          <w:rFonts w:ascii="Consolas" w:hAnsi="Consolas" w:cs="Consolas"/>
+          <w:color w:val="0000FF"/>
+          <w:sz w:val="19"/>
+          <w:szCs w:val="19"/>
+          <w:highlight w:val="white"/>
+          <w:lang w:val="en-NZ"/>
+        </w:rPr>
+        <w:t>&lt;/</w:t>
+      </w:r>
+      <w:proofErr w:type="spellStart"/>
+      <w:r>
+        <w:rPr>
+          <w:rFonts w:ascii="Consolas" w:hAnsi="Consolas" w:cs="Consolas"/>
+          <w:color w:val="A31515"/>
+          <w:sz w:val="19"/>
+          <w:szCs w:val="19"/>
+          <w:highlight w:val="white"/>
+          <w:lang w:val="en-NZ"/>
+        </w:rPr>
+        <w:t>VsixPath</w:t>
+      </w:r>
+      <w:proofErr w:type="spellEnd"/>
+      <w:r>
+        <w:rPr>
+          <w:rFonts w:ascii="Consolas" w:hAnsi="Consolas" w:cs="Consolas"/>
+          <w:color w:val="0000FF"/>
+          <w:sz w:val="19"/>
+          <w:szCs w:val="19"/>
+          <w:highlight w:val="white"/>
+          <w:lang w:val="en-NZ"/>
+        </w:rPr>
+        <w:t>&gt;</w:t>
+      </w:r>
+    </w:p>
+    <w:p>
+      <w:r>
+        <w:rPr>
+          <w:rFonts w:ascii="Consolas" w:hAnsi="Consolas" w:cs="Consolas"/>
+          <w:color w:val="0000FF"/>
+          <w:sz w:val="19"/>
+          <w:szCs w:val="19"/>
+          <w:highlight w:val="white"/>
+          <w:lang w:val="en-NZ"/>
+        </w:rPr>
+        <w:tab/>
+      </w:r>
+      <w:r>
+        <w:rPr>
+          <w:rFonts w:ascii="Consolas" w:hAnsi="Consolas" w:cs="Consolas"/>
+          <w:color w:val="0000FF"/>
+          <w:sz w:val="19"/>
+          <w:szCs w:val="19"/>
+          <w:highlight w:val="white"/>
+          <w:lang w:val="en-NZ"/>
+        </w:rPr>
+        <w:tab/>
+        <w:t>&lt;/</w:t>
+      </w:r>
+      <w:r>
+        <w:rPr>
+          <w:rFonts w:ascii="Consolas" w:hAnsi="Consolas" w:cs="Consolas"/>
+          <w:color w:val="A31515"/>
+          <w:sz w:val="19"/>
+          <w:szCs w:val="19"/>
+          <w:highlight w:val="white"/>
+          <w:lang w:val="en-NZ"/>
+        </w:rPr>
+        <w:t>Reference</w:t>
+      </w:r>
+      <w:r>
+        <w:rPr>
+          <w:rFonts w:ascii="Consolas" w:hAnsi="Consolas" w:cs="Consolas"/>
+          <w:color w:val="0000FF"/>
+          <w:sz w:val="19"/>
+          <w:szCs w:val="19"/>
+          <w:highlight w:val="white"/>
+          <w:lang w:val="en-NZ"/>
+        </w:rPr>
+        <w:t>&gt;</w:t>
+      </w:r>
+    </w:p>
+    <w:p>
+      <w:pPr>
         <w:pStyle w:val="Heading4"/>
       </w:pPr>
       <w:r>
@@ -8370,8 +10721,6 @@
         </w:rPr>
         <w:t xml:space="preserve">, </w:t>
       </w:r>
-      <w:bookmarkStart w:id="7" w:name="_GoBack"/>
-      <w:bookmarkEnd w:id="7"/>
       <w:proofErr w:type="spellStart"/>
       <w:r>
         <w:rPr>
@@ -8606,7 +10955,6 @@
           <w:highlight w:val="white"/>
           <w:lang w:val="en-NZ"/>
         </w:rPr>
-        <w:lastRenderedPageBreak/>
         <w:t>Condition</w:t>
       </w:r>
       <w:r>
@@ -8725,7 +11073,7 @@
       </w:r>
     </w:p>
   </w:comment>
-  <w:comment w:id="6" w:author="Jezz" w:date="2012-11-12T13:48:00Z" w:initials="J">
+  <w:comment w:id="7" w:author="Jezz" w:date="2012-11-12T13:48:00Z" w:initials="J">
     <w:p>
       <w:pPr>
         <w:pStyle w:val="CommentText"/>
@@ -8768,6 +11116,119 @@
     </w:lvl>
   </w:abstractNum>
   <w:abstractNum w:abstractNumId="1">
+    <w:nsid w:val="01570CCB"/>
+    <w:multiLevelType w:val="hybridMultilevel"/>
+    <w:tmpl w:val="F782C6A4"/>
+    <w:lvl w:ilvl="0" w:tplc="14090001">
+      <w:start w:val="1"/>
+      <w:numFmt w:val="bullet"/>
+      <w:lvlText w:val=""/>
+      <w:lvlJc w:val="left"/>
+      <w:pPr>
+        <w:ind w:left="720" w:hanging="360"/>
+      </w:pPr>
+      <w:rPr>
+        <w:rFonts w:ascii="Symbol" w:hAnsi="Symbol" w:hint="default"/>
+      </w:rPr>
+    </w:lvl>
+    <w:lvl w:ilvl="1" w:tplc="14090003" w:tentative="1">
+      <w:start w:val="1"/>
+      <w:numFmt w:val="bullet"/>
+      <w:lvlText w:val="o"/>
+      <w:lvlJc w:val="left"/>
+      <w:pPr>
+        <w:ind w:left="1440" w:hanging="360"/>
+      </w:pPr>
+      <w:rPr>
+        <w:rFonts w:ascii="Courier New" w:hAnsi="Courier New" w:cs="Courier New" w:hint="default"/>
+      </w:rPr>
+    </w:lvl>
+    <w:lvl w:ilvl="2" w:tplc="14090005" w:tentative="1">
+      <w:start w:val="1"/>
+      <w:numFmt w:val="bullet"/>
+      <w:lvlText w:val=""/>
+      <w:lvlJc w:val="left"/>
+      <w:pPr>
+        <w:ind w:left="2160" w:hanging="360"/>
+      </w:pPr>
+      <w:rPr>
+        <w:rFonts w:ascii="Wingdings" w:hAnsi="Wingdings" w:hint="default"/>
+      </w:rPr>
+    </w:lvl>
+    <w:lvl w:ilvl="3" w:tplc="14090001" w:tentative="1">
+      <w:start w:val="1"/>
+      <w:numFmt w:val="bullet"/>
+      <w:lvlText w:val=""/>
+      <w:lvlJc w:val="left"/>
+      <w:pPr>
+        <w:ind w:left="2880" w:hanging="360"/>
+      </w:pPr>
+      <w:rPr>
+        <w:rFonts w:ascii="Symbol" w:hAnsi="Symbol" w:hint="default"/>
+      </w:rPr>
+    </w:lvl>
+    <w:lvl w:ilvl="4" w:tplc="14090003" w:tentative="1">
+      <w:start w:val="1"/>
+      <w:numFmt w:val="bullet"/>
+      <w:lvlText w:val="o"/>
+      <w:lvlJc w:val="left"/>
+      <w:pPr>
+        <w:ind w:left="3600" w:hanging="360"/>
+      </w:pPr>
+      <w:rPr>
+        <w:rFonts w:ascii="Courier New" w:hAnsi="Courier New" w:cs="Courier New" w:hint="default"/>
+      </w:rPr>
+    </w:lvl>
+    <w:lvl w:ilvl="5" w:tplc="14090005" w:tentative="1">
+      <w:start w:val="1"/>
+      <w:numFmt w:val="bullet"/>
+      <w:lvlText w:val=""/>
+      <w:lvlJc w:val="left"/>
+      <w:pPr>
+        <w:ind w:left="4320" w:hanging="360"/>
+      </w:pPr>
+      <w:rPr>
+        <w:rFonts w:ascii="Wingdings" w:hAnsi="Wingdings" w:hint="default"/>
+      </w:rPr>
+    </w:lvl>
+    <w:lvl w:ilvl="6" w:tplc="14090001" w:tentative="1">
+      <w:start w:val="1"/>
+      <w:numFmt w:val="bullet"/>
+      <w:lvlText w:val=""/>
+      <w:lvlJc w:val="left"/>
+      <w:pPr>
+        <w:ind w:left="5040" w:hanging="360"/>
+      </w:pPr>
+      <w:rPr>
+        <w:rFonts w:ascii="Symbol" w:hAnsi="Symbol" w:hint="default"/>
+      </w:rPr>
+    </w:lvl>
+    <w:lvl w:ilvl="7" w:tplc="14090003" w:tentative="1">
+      <w:start w:val="1"/>
+      <w:numFmt w:val="bullet"/>
+      <w:lvlText w:val="o"/>
+      <w:lvlJc w:val="left"/>
+      <w:pPr>
+        <w:ind w:left="5760" w:hanging="360"/>
+      </w:pPr>
+      <w:rPr>
+        <w:rFonts w:ascii="Courier New" w:hAnsi="Courier New" w:cs="Courier New" w:hint="default"/>
+      </w:rPr>
+    </w:lvl>
+    <w:lvl w:ilvl="8" w:tplc="14090005" w:tentative="1">
+      <w:start w:val="1"/>
+      <w:numFmt w:val="bullet"/>
+      <w:lvlText w:val=""/>
+      <w:lvlJc w:val="left"/>
+      <w:pPr>
+        <w:ind w:left="6480" w:hanging="360"/>
+      </w:pPr>
+      <w:rPr>
+        <w:rFonts w:ascii="Wingdings" w:hAnsi="Wingdings" w:hint="default"/>
+      </w:rPr>
+    </w:lvl>
+  </w:abstractNum>
+  <w:abstractNum w:abstractNumId="2">
     <w:nsid w:val="0B2B311B"/>
     <w:multiLevelType w:val="hybridMultilevel"/>
     <w:tmpl w:val="33A6F8D0"/>
@@ -8880,7 +11341,7 @@
       </w:rPr>
     </w:lvl>
   </w:abstractNum>
-  <w:abstractNum w:abstractNumId="2">
+  <w:abstractNum w:abstractNumId="3">
     <w:nsid w:val="0E02053E"/>
     <w:multiLevelType w:val="hybridMultilevel"/>
     <w:tmpl w:val="3588F994"/>
@@ -8993,7 +11454,7 @@
       </w:rPr>
     </w:lvl>
   </w:abstractNum>
-  <w:abstractNum w:abstractNumId="3">
+  <w:abstractNum w:abstractNumId="4">
     <w:nsid w:val="15355502"/>
     <w:multiLevelType w:val="hybridMultilevel"/>
     <w:tmpl w:val="F9FA87F8"/>
@@ -9106,7 +11567,7 @@
       </w:rPr>
     </w:lvl>
   </w:abstractNum>
-  <w:abstractNum w:abstractNumId="4">
+  <w:abstractNum w:abstractNumId="5">
     <w:nsid w:val="16E4551C"/>
     <w:multiLevelType w:val="hybridMultilevel"/>
     <w:tmpl w:val="7AE64334"/>
@@ -9219,7 +11680,7 @@
       </w:rPr>
     </w:lvl>
   </w:abstractNum>
-  <w:abstractNum w:abstractNumId="5">
+  <w:abstractNum w:abstractNumId="6">
     <w:nsid w:val="20D41D34"/>
     <w:multiLevelType w:val="hybridMultilevel"/>
     <w:tmpl w:val="125A7510"/>
@@ -9332,7 +11793,7 @@
       </w:rPr>
     </w:lvl>
   </w:abstractNum>
-  <w:abstractNum w:abstractNumId="6">
+  <w:abstractNum w:abstractNumId="7">
     <w:nsid w:val="27E47F36"/>
     <w:multiLevelType w:val="hybridMultilevel"/>
     <w:tmpl w:val="13F60A62"/>
@@ -9445,7 +11906,7 @@
       </w:rPr>
     </w:lvl>
   </w:abstractNum>
-  <w:abstractNum w:abstractNumId="7">
+  <w:abstractNum w:abstractNumId="8">
     <w:nsid w:val="3AD828FC"/>
     <w:multiLevelType w:val="hybridMultilevel"/>
     <w:tmpl w:val="05062102"/>
@@ -9558,7 +12019,7 @@
       </w:rPr>
     </w:lvl>
   </w:abstractNum>
-  <w:abstractNum w:abstractNumId="8">
+  <w:abstractNum w:abstractNumId="9">
     <w:nsid w:val="40E26A88"/>
     <w:multiLevelType w:val="hybridMultilevel"/>
     <w:tmpl w:val="822EAF92"/>
@@ -9671,7 +12132,7 @@
       </w:rPr>
     </w:lvl>
   </w:abstractNum>
-  <w:abstractNum w:abstractNumId="9">
+  <w:abstractNum w:abstractNumId="10">
     <w:nsid w:val="44CA4AB7"/>
     <w:multiLevelType w:val="hybridMultilevel"/>
     <w:tmpl w:val="2F90151E"/>
@@ -9784,7 +12245,7 @@
       </w:rPr>
     </w:lvl>
   </w:abstractNum>
-  <w:abstractNum w:abstractNumId="10">
+  <w:abstractNum w:abstractNumId="11">
     <w:nsid w:val="45A03CBC"/>
     <w:multiLevelType w:val="multilevel"/>
     <w:tmpl w:val="4FAAAB38"/>
@@ -9933,7 +12394,7 @@
       </w:rPr>
     </w:lvl>
   </w:abstractNum>
-  <w:abstractNum w:abstractNumId="11">
+  <w:abstractNum w:abstractNumId="12">
     <w:nsid w:val="485F1917"/>
     <w:multiLevelType w:val="hybridMultilevel"/>
     <w:tmpl w:val="6486E370"/>
@@ -10046,7 +12507,7 @@
       </w:rPr>
     </w:lvl>
   </w:abstractNum>
-  <w:abstractNum w:abstractNumId="12">
+  <w:abstractNum w:abstractNumId="13">
     <w:nsid w:val="4D271A32"/>
     <w:multiLevelType w:val="hybridMultilevel"/>
     <w:tmpl w:val="68061906"/>
@@ -10159,7 +12620,7 @@
       </w:rPr>
     </w:lvl>
   </w:abstractNum>
-  <w:abstractNum w:abstractNumId="13">
+  <w:abstractNum w:abstractNumId="14">
     <w:nsid w:val="4D9F15F3"/>
     <w:multiLevelType w:val="hybridMultilevel"/>
     <w:tmpl w:val="66D67F84"/>
@@ -10272,7 +12733,7 @@
       </w:rPr>
     </w:lvl>
   </w:abstractNum>
-  <w:abstractNum w:abstractNumId="14">
+  <w:abstractNum w:abstractNumId="15">
     <w:nsid w:val="5B227752"/>
     <w:multiLevelType w:val="hybridMultilevel"/>
     <w:tmpl w:val="C10A341A"/>
@@ -10385,7 +12846,7 @@
       </w:rPr>
     </w:lvl>
   </w:abstractNum>
-  <w:abstractNum w:abstractNumId="15">
+  <w:abstractNum w:abstractNumId="16">
     <w:nsid w:val="625075E3"/>
     <w:multiLevelType w:val="hybridMultilevel"/>
     <w:tmpl w:val="A11C2CD4"/>
@@ -10471,7 +12932,7 @@
       </w:pPr>
     </w:lvl>
   </w:abstractNum>
-  <w:abstractNum w:abstractNumId="16">
+  <w:abstractNum w:abstractNumId="17">
     <w:nsid w:val="67683BB4"/>
     <w:multiLevelType w:val="multilevel"/>
     <w:tmpl w:val="5C6271D2"/>
@@ -10620,7 +13081,7 @@
       </w:rPr>
     </w:lvl>
   </w:abstractNum>
-  <w:abstractNum w:abstractNumId="17">
+  <w:abstractNum w:abstractNumId="18">
     <w:nsid w:val="73612BCC"/>
     <w:multiLevelType w:val="hybridMultilevel"/>
     <w:tmpl w:val="4E34B544"/>
@@ -10709,7 +13170,7 @@
       </w:pPr>
     </w:lvl>
   </w:abstractNum>
-  <w:abstractNum w:abstractNumId="18">
+  <w:abstractNum w:abstractNumId="19">
     <w:nsid w:val="74B33593"/>
     <w:multiLevelType w:val="hybridMultilevel"/>
     <w:tmpl w:val="043820D6"/>
@@ -10796,64 +13257,183 @@
       <w:pPr>
         <w:ind w:left="6480" w:hanging="180"/>
       </w:pPr>
+    </w:lvl>
+  </w:abstractNum>
+  <w:abstractNum w:abstractNumId="20">
+    <w:nsid w:val="7F316058"/>
+    <w:multiLevelType w:val="hybridMultilevel"/>
+    <w:tmpl w:val="D06092E0"/>
+    <w:lvl w:ilvl="0" w:tplc="14090001">
+      <w:start w:val="1"/>
+      <w:numFmt w:val="bullet"/>
+      <w:lvlText w:val=""/>
+      <w:lvlJc w:val="left"/>
+      <w:pPr>
+        <w:ind w:left="720" w:hanging="360"/>
+      </w:pPr>
+      <w:rPr>
+        <w:rFonts w:ascii="Symbol" w:hAnsi="Symbol" w:hint="default"/>
+      </w:rPr>
+    </w:lvl>
+    <w:lvl w:ilvl="1" w:tplc="14090003" w:tentative="1">
+      <w:start w:val="1"/>
+      <w:numFmt w:val="bullet"/>
+      <w:lvlText w:val="o"/>
+      <w:lvlJc w:val="left"/>
+      <w:pPr>
+        <w:ind w:left="1440" w:hanging="360"/>
+      </w:pPr>
+      <w:rPr>
+        <w:rFonts w:ascii="Courier New" w:hAnsi="Courier New" w:cs="Courier New" w:hint="default"/>
+      </w:rPr>
+    </w:lvl>
+    <w:lvl w:ilvl="2" w:tplc="14090005" w:tentative="1">
+      <w:start w:val="1"/>
+      <w:numFmt w:val="bullet"/>
+      <w:lvlText w:val=""/>
+      <w:lvlJc w:val="left"/>
+      <w:pPr>
+        <w:ind w:left="2160" w:hanging="360"/>
+      </w:pPr>
+      <w:rPr>
+        <w:rFonts w:ascii="Wingdings" w:hAnsi="Wingdings" w:hint="default"/>
+      </w:rPr>
+    </w:lvl>
+    <w:lvl w:ilvl="3" w:tplc="14090001" w:tentative="1">
+      <w:start w:val="1"/>
+      <w:numFmt w:val="bullet"/>
+      <w:lvlText w:val=""/>
+      <w:lvlJc w:val="left"/>
+      <w:pPr>
+        <w:ind w:left="2880" w:hanging="360"/>
+      </w:pPr>
+      <w:rPr>
+        <w:rFonts w:ascii="Symbol" w:hAnsi="Symbol" w:hint="default"/>
+      </w:rPr>
+    </w:lvl>
+    <w:lvl w:ilvl="4" w:tplc="14090003" w:tentative="1">
+      <w:start w:val="1"/>
+      <w:numFmt w:val="bullet"/>
+      <w:lvlText w:val="o"/>
+      <w:lvlJc w:val="left"/>
+      <w:pPr>
+        <w:ind w:left="3600" w:hanging="360"/>
+      </w:pPr>
+      <w:rPr>
+        <w:rFonts w:ascii="Courier New" w:hAnsi="Courier New" w:cs="Courier New" w:hint="default"/>
+      </w:rPr>
+    </w:lvl>
+    <w:lvl w:ilvl="5" w:tplc="14090005" w:tentative="1">
+      <w:start w:val="1"/>
+      <w:numFmt w:val="bullet"/>
+      <w:lvlText w:val=""/>
+      <w:lvlJc w:val="left"/>
+      <w:pPr>
+        <w:ind w:left="4320" w:hanging="360"/>
+      </w:pPr>
+      <w:rPr>
+        <w:rFonts w:ascii="Wingdings" w:hAnsi="Wingdings" w:hint="default"/>
+      </w:rPr>
+    </w:lvl>
+    <w:lvl w:ilvl="6" w:tplc="14090001" w:tentative="1">
+      <w:start w:val="1"/>
+      <w:numFmt w:val="bullet"/>
+      <w:lvlText w:val=""/>
+      <w:lvlJc w:val="left"/>
+      <w:pPr>
+        <w:ind w:left="5040" w:hanging="360"/>
+      </w:pPr>
+      <w:rPr>
+        <w:rFonts w:ascii="Symbol" w:hAnsi="Symbol" w:hint="default"/>
+      </w:rPr>
+    </w:lvl>
+    <w:lvl w:ilvl="7" w:tplc="14090003" w:tentative="1">
+      <w:start w:val="1"/>
+      <w:numFmt w:val="bullet"/>
+      <w:lvlText w:val="o"/>
+      <w:lvlJc w:val="left"/>
+      <w:pPr>
+        <w:ind w:left="5760" w:hanging="360"/>
+      </w:pPr>
+      <w:rPr>
+        <w:rFonts w:ascii="Courier New" w:hAnsi="Courier New" w:cs="Courier New" w:hint="default"/>
+      </w:rPr>
+    </w:lvl>
+    <w:lvl w:ilvl="8" w:tplc="14090005" w:tentative="1">
+      <w:start w:val="1"/>
+      <w:numFmt w:val="bullet"/>
+      <w:lvlText w:val=""/>
+      <w:lvlJc w:val="left"/>
+      <w:pPr>
+        <w:ind w:left="6480" w:hanging="360"/>
+      </w:pPr>
+      <w:rPr>
+        <w:rFonts w:ascii="Wingdings" w:hAnsi="Wingdings" w:hint="default"/>
+      </w:rPr>
     </w:lvl>
   </w:abstractNum>
   <w:num w:numId="1">
     <w:abstractNumId w:val="0"/>
   </w:num>
   <w:num w:numId="2">
+    <w:abstractNumId w:val="5"/>
+  </w:num>
+  <w:num w:numId="3">
+    <w:abstractNumId w:val="3"/>
+  </w:num>
+  <w:num w:numId="4">
+    <w:abstractNumId w:val="18"/>
+  </w:num>
+  <w:num w:numId="5">
+    <w:abstractNumId w:val="19"/>
+  </w:num>
+  <w:num w:numId="6">
+    <w:abstractNumId w:val="10"/>
+  </w:num>
+  <w:num w:numId="7">
+    <w:abstractNumId w:val="9"/>
+  </w:num>
+  <w:num w:numId="8">
+    <w:abstractNumId w:val="2"/>
+  </w:num>
+  <w:num w:numId="9">
+    <w:abstractNumId w:val="11"/>
+  </w:num>
+  <w:num w:numId="10">
+    <w:abstractNumId w:val="17"/>
+  </w:num>
+  <w:num w:numId="11">
+    <w:abstractNumId w:val="16"/>
+  </w:num>
+  <w:num w:numId="12">
+    <w:abstractNumId w:val="6"/>
+  </w:num>
+  <w:num w:numId="13">
+    <w:abstractNumId w:val="7"/>
+  </w:num>
+  <w:num w:numId="14">
+    <w:abstractNumId w:val="8"/>
+  </w:num>
+  <w:num w:numId="15">
+    <w:abstractNumId w:val="12"/>
+  </w:num>
+  <w:num w:numId="16">
+    <w:abstractNumId w:val="15"/>
+  </w:num>
+  <w:num w:numId="17">
+    <w:abstractNumId w:val="13"/>
+  </w:num>
+  <w:num w:numId="18">
     <w:abstractNumId w:val="4"/>
   </w:num>
-  <w:num w:numId="3">
-    <w:abstractNumId w:val="2"/>
-  </w:num>
-  <w:num w:numId="4">
-    <w:abstractNumId w:val="17"/>
-  </w:num>
-  <w:num w:numId="5">
-    <w:abstractNumId w:val="18"/>
-  </w:num>
-  <w:num w:numId="6">
-    <w:abstractNumId w:val="9"/>
-  </w:num>
-  <w:num w:numId="7">
-    <w:abstractNumId w:val="8"/>
-  </w:num>
-  <w:num w:numId="8">
-    <w:abstractNumId w:val="1"/>
-  </w:num>
-  <w:num w:numId="9">
-    <w:abstractNumId w:val="10"/>
-  </w:num>
-  <w:num w:numId="10">
-    <w:abstractNumId w:val="16"/>
-  </w:num>
-  <w:num w:numId="11">
-    <w:abstractNumId w:val="15"/>
-  </w:num>
-  <w:num w:numId="12">
-    <w:abstractNumId w:val="5"/>
-  </w:num>
-  <w:num w:numId="13">
-    <w:abstractNumId w:val="6"/>
-  </w:num>
-  <w:num w:numId="14">
-    <w:abstractNumId w:val="7"/>
-  </w:num>
-  <w:num w:numId="15">
-    <w:abstractNumId w:val="11"/>
-  </w:num>
-  <w:num w:numId="16">
+  <w:num w:numId="19">
     <w:abstractNumId w:val="14"/>
   </w:num>
-  <w:num w:numId="17">
-    <w:abstractNumId w:val="12"/>
+  <w:num w:numId="20">
+    <w:abstractNumId w:val="20"/>
   </w:num>
-  <w:num w:numId="18">
-    <w:abstractNumId w:val="3"/>
-  </w:num>
-  <w:num w:numId="19">
-    <w:abstractNumId w:val="13"/>
+  <w:num w:numId="21">
+    <w:abstractNumId w:val="1"/>
   </w:num>
   <w:numIdMacAtCleanup w:val="8"/>
 </w:numbering>
@@ -12459,6 +15039,24 @@
 </file>
 
 <file path=customXml/item1.xml><?xml version="1.0" encoding="utf-8"?>
+<?mso-contentType ?>
+<FormTemplates xmlns="http://schemas.microsoft.com/sharepoint/v3/contenttype/forms">
+  <Display>DocumentLibraryForm</Display>
+  <Edit>DocumentLibraryForm</Edit>
+  <New>DocumentLibraryForm</New>
+</FormTemplates>
+</file>
+
+<file path=customXml/item2.xml><?xml version="1.0" encoding="utf-8"?>
+<p:properties xmlns:p="http://schemas.microsoft.com/office/2006/metadata/properties" xmlns:xsi="http://www.w3.org/2001/XMLSchema-instance">
+  <documentManagement>
+    <Description0 xmlns="da9c3dc4-e6fb-4089-8e3d-1a07821d8779">Please read these notes before installing v.1.12.15.1 over previous versions of the bits.</Description0>
+    <Archived xmlns="da9c3dc4-e6fb-4089-8e3d-1a07821d8779">false</Archived>
+  </documentManagement>
+</p:properties>
+</file>
+
+<file path=customXml/item3.xml><?xml version="1.0" encoding="utf-8"?>
 <ct:contentTypeSchema xmlns:ct="http://schemas.microsoft.com/office/2006/metadata/contentType" xmlns:ma="http://schemas.microsoft.com/office/2006/metadata/properties/metaAttributes" ct:_="" ma:_="" ma:contentTypeName="Document" ma:contentTypeID="0x010100B657FAE4D5F25B4395DE9206E31ED736" ma:contentTypeVersion="2" ma:contentTypeDescription="Create a new document." ma:contentTypeScope="" ma:versionID="611b520dbd708079050fb7c15998bce2">
   <xsd:schema xmlns:xsd="http://www.w3.org/2001/XMLSchema" xmlns:p="http://schemas.microsoft.com/office/2006/metadata/properties" xmlns:ns2="da9c3dc4-e6fb-4089-8e3d-1a07821d8779" targetNamespace="http://schemas.microsoft.com/office/2006/metadata/properties" ma:root="true" ma:fieldsID="4781228e672b262abbcb4ba5a52b6231" ns2:_="">
     <xsd:import namespace="da9c3dc4-e6fb-4089-8e3d-1a07821d8779"/>
@@ -12524,25 +15122,24 @@
 </ct:contentTypeSchema>
 </file>
 
-<file path=customXml/item2.xml><?xml version="1.0" encoding="utf-8"?>
-<p:properties xmlns:p="http://schemas.microsoft.com/office/2006/metadata/properties" xmlns:xsi="http://www.w3.org/2001/XMLSchema-instance">
-  <documentManagement>
-    <Description0 xmlns="da9c3dc4-e6fb-4089-8e3d-1a07821d8779">Please read these notes before installing v.1.12.15.1 over previous versions of the bits.</Description0>
-    <Archived xmlns="da9c3dc4-e6fb-4089-8e3d-1a07821d8779">false</Archived>
-  </documentManagement>
-</p:properties>
+<file path=customXml/itemProps1.xml><?xml version="1.0" encoding="utf-8"?>
+<ds:datastoreItem xmlns:ds="http://schemas.openxmlformats.org/officeDocument/2006/customXml" ds:itemID="{009AB443-E0F8-4BFD-AF49-7E17831D3C84}">
+  <ds:schemaRefs>
+    <ds:schemaRef ds:uri="http://schemas.microsoft.com/sharepoint/v3/contenttype/forms"/>
+  </ds:schemaRefs>
+</ds:datastoreItem>
 </file>
 
-<file path=customXml/item3.xml><?xml version="1.0" encoding="utf-8"?>
-<?mso-contentType ?>
-<FormTemplates xmlns="http://schemas.microsoft.com/sharepoint/v3/contenttype/forms">
-  <Display>DocumentLibraryForm</Display>
-  <Edit>DocumentLibraryForm</Edit>
-  <New>DocumentLibraryForm</New>
-</FormTemplates>
+<file path=customXml/itemProps2.xml><?xml version="1.0" encoding="utf-8"?>
+<ds:datastoreItem xmlns:ds="http://schemas.openxmlformats.org/officeDocument/2006/customXml" ds:itemID="{A7CD0ACA-0EAB-4BD4-8B21-4AE803A2D540}">
+  <ds:schemaRefs>
+    <ds:schemaRef ds:uri="http://schemas.microsoft.com/office/2006/metadata/properties"/>
+    <ds:schemaRef ds:uri="da9c3dc4-e6fb-4089-8e3d-1a07821d8779"/>
+  </ds:schemaRefs>
+</ds:datastoreItem>
 </file>
 
-<file path=customXml/itemProps1.xml><?xml version="1.0" encoding="utf-8"?>
+<file path=customXml/itemProps3.xml><?xml version="1.0" encoding="utf-8"?>
 <ds:datastoreItem xmlns:ds="http://schemas.openxmlformats.org/officeDocument/2006/customXml" ds:itemID="{BF4982B2-263A-40F2-8549-865BFD9AA2A4}">
   <ds:schemaRefs>
     <ds:schemaRef ds:uri="http://schemas.microsoft.com/office/2006/metadata/contentType"/>
@@ -12557,21 +15154,4 @@
     <ds:schemaRef ds:uri="http://schemas.microsoft.com/office/internal/2005/internalDocumentation"/>
   </ds:schemaRefs>
 </ds:datastoreItem>
-</file>
-
-<file path=customXml/itemProps2.xml><?xml version="1.0" encoding="utf-8"?>
-<ds:datastoreItem xmlns:ds="http://schemas.openxmlformats.org/officeDocument/2006/customXml" ds:itemID="{A7CD0ACA-0EAB-4BD4-8B21-4AE803A2D540}">
-  <ds:schemaRefs>
-    <ds:schemaRef ds:uri="http://schemas.microsoft.com/office/2006/metadata/properties"/>
-    <ds:schemaRef ds:uri="da9c3dc4-e6fb-4089-8e3d-1a07821d8779"/>
-  </ds:schemaRefs>
-</ds:datastoreItem>
-</file>
-
-<file path=customXml/itemProps3.xml><?xml version="1.0" encoding="utf-8"?>
-<ds:datastoreItem xmlns:ds="http://schemas.openxmlformats.org/officeDocument/2006/customXml" ds:itemID="{009AB443-E0F8-4BFD-AF49-7E17831D3C84}">
-  <ds:schemaRefs>
-    <ds:schemaRef ds:uri="http://schemas.microsoft.com/sharepoint/v3/contenttype/forms"/>
-  </ds:schemaRefs>
-</ds:datastoreItem>
 </file>
</xml_diff>

<commit_message>
Renamed RootNamespaces and product details for authoring
</commit_message>
<xml_diff>
--- a/Docs/Release Notes.docx
+++ b/Docs/Release Notes.docx
@@ -10,215 +10,312 @@
         <w:t xml:space="preserve">Release Notes </w:t>
       </w:r>
       <w:r>
+        <w:t>NuPattern</w:t>
+      </w:r>
+      <w:r>
+        <w:t xml:space="preserve"> </w:t>
+      </w:r>
+      <w:r>
+        <w:t>1.</w:t>
+      </w:r>
+      <w:r>
+        <w:t>3</w:t>
+      </w:r>
+      <w:r>
+        <w:t>.</w:t>
+      </w:r>
+      <w:r>
+        <w:t>20</w:t>
+      </w:r>
+      <w:r>
+        <w:t>.</w:t>
+      </w:r>
+      <w:r>
+        <w:t>0</w:t>
+      </w:r>
+    </w:p>
+    <w:p>
+      <w:r>
+        <w:t>This</w:t>
+      </w:r>
+      <w:r>
+        <w:t xml:space="preserve"> </w:t>
+      </w:r>
+      <w:r>
+        <w:t xml:space="preserve">is a </w:t>
+      </w:r>
+      <w:r>
+        <w:t xml:space="preserve">major </w:t>
+      </w:r>
+      <w:r>
+        <w:t>release</w:t>
+      </w:r>
+      <w:r>
+        <w:t xml:space="preserve"> of </w:t>
+      </w:r>
+      <w:r>
+        <w:t>NuPattern (formerly known as VSPAT). It</w:t>
+      </w:r>
+      <w:r>
+        <w:t xml:space="preserve"> </w:t>
+      </w:r>
+      <w:r>
+        <w:t>is a compatibility release for Visual Studio 2012.</w:t>
+      </w:r>
+      <w:r>
+        <w:t xml:space="preserve"> This release introduces two </w:t>
+      </w:r>
+      <w:r>
+        <w:t xml:space="preserve">separate </w:t>
+      </w:r>
+      <w:r>
+        <w:t>version</w:t>
+      </w:r>
+      <w:r>
+        <w:t>s</w:t>
+      </w:r>
+      <w:r>
+        <w:t xml:space="preserve"> of </w:t>
+      </w:r>
+      <w:r>
+        <w:t>NuPattern that are released to the Visual Studio Gallery</w:t>
+      </w:r>
+      <w:r>
+        <w:t xml:space="preserve">: </w:t>
+      </w:r>
+      <w:bookmarkStart w:id="0" w:name="OLE_LINK1"/>
+      <w:bookmarkStart w:id="1" w:name="OLE_LINK2"/>
+      <w:r>
+        <w:rPr>
+          <w:b/>
+        </w:rPr>
+        <w:t>NuPattern</w:t>
+      </w:r>
+      <w:bookmarkEnd w:id="0"/>
+      <w:bookmarkEnd w:id="1"/>
+      <w:r>
+        <w:rPr>
+          <w:b/>
+        </w:rPr>
+        <w:t xml:space="preserve"> </w:t>
+      </w:r>
+      <w:r>
+        <w:rPr>
+          <w:b/>
+        </w:rPr>
+        <w:t>for Visual Studio 2010</w:t>
+      </w:r>
+      <w:r>
+        <w:t xml:space="preserve">, and </w:t>
+      </w:r>
+      <w:r>
+        <w:rPr>
+          <w:b/>
+        </w:rPr>
+        <w:t>NuPattern</w:t>
+      </w:r>
+      <w:r>
+        <w:rPr>
+          <w:b/>
+        </w:rPr>
+        <w:t xml:space="preserve"> for Visual Studio 2012</w:t>
+      </w:r>
+      <w:r>
+        <w:t xml:space="preserve">. </w:t>
+      </w:r>
+    </w:p>
+    <w:p>
+      <w:r>
+        <w:t>W</w:t>
+      </w:r>
+      <w:r>
+        <w:t>e strongly recommend moving</w:t>
+      </w:r>
+      <w:r>
+        <w:t xml:space="preserve"> existing pattern toolkits </w:t>
+      </w:r>
+      <w:r>
+        <w:t xml:space="preserve">to this version, as several critical changes have been made to transition to the future of </w:t>
+      </w:r>
+      <w:r>
+        <w:t>NuPattern</w:t>
+      </w:r>
+      <w:r>
+        <w:t xml:space="preserve"> and pattern toolkits.</w:t>
+      </w:r>
+      <w:r>
+        <w:t xml:space="preserve"> </w:t>
+      </w:r>
+      <w:r>
+        <w:t>Support for previous versions of VSPAT will be delivered as updates to new versions</w:t>
+      </w:r>
+      <w:r>
+        <w:t xml:space="preserve"> of NuPattern</w:t>
+      </w:r>
+      <w:r>
+        <w:t>.</w:t>
+      </w:r>
+    </w:p>
+    <w:p>
+      <w:pPr>
+        <w:pStyle w:val="Important"/>
+      </w:pPr>
+      <w:r>
+        <w:rPr>
+          <w:b/>
+        </w:rPr>
+        <w:t>IMPORTANT NOTICE:</w:t>
+      </w:r>
+      <w:r>
+        <w:t xml:space="preserve"> </w:t>
+      </w:r>
+      <w:r>
+        <w:t xml:space="preserve">This version of </w:t>
+      </w:r>
+      <w:r>
+        <w:t>NuPattern</w:t>
+      </w:r>
+      <w:r>
+        <w:t xml:space="preserve">, and any toolkits built with a previous version of </w:t>
+      </w:r>
+      <w:r>
+        <w:t>NuPattern</w:t>
+      </w:r>
+      <w:r>
+        <w:t xml:space="preserve"> </w:t>
+      </w:r>
+      <w:r>
+        <w:t>(</w:t>
+      </w:r>
+      <w:proofErr w:type="spellStart"/>
+      <w:r>
+        <w:t>a.k.a</w:t>
+      </w:r>
+      <w:proofErr w:type="spellEnd"/>
+      <w:r>
+        <w:t xml:space="preserve"> </w:t>
+      </w:r>
+      <w:r>
         <w:t>VSPAT</w:t>
       </w:r>
       <w:r>
+        <w:t>), are not forward</w:t>
+      </w:r>
+      <w:r>
+        <w:t xml:space="preserve"> compatible with this version of </w:t>
+      </w:r>
+      <w:r>
+        <w:t>NuPattern</w:t>
+      </w:r>
+      <w:r>
+        <w:t>.</w:t>
+      </w:r>
+    </w:p>
+    <w:p>
+      <w:pPr>
+        <w:pStyle w:val="Important"/>
+        <w:rPr>
+          <w:b/>
+        </w:rPr>
+      </w:pPr>
+    </w:p>
+    <w:p>
+      <w:pPr>
+        <w:pStyle w:val="Important"/>
+      </w:pPr>
+      <w:r>
+        <w:t>To upgrade to this release</w:t>
+      </w:r>
+      <w:r>
+        <w:t xml:space="preserve"> of </w:t>
+      </w:r>
+      <w:r>
+        <w:t>NuPattern</w:t>
+      </w:r>
+      <w:r>
+        <w:t>,</w:t>
+      </w:r>
+      <w:r>
+        <w:t xml:space="preserve"> existing Pattern Toolkit projects </w:t>
+      </w:r>
+      <w:r>
+        <w:t xml:space="preserve">are </w:t>
+      </w:r>
+      <w:r>
+        <w:t>require</w:t>
+      </w:r>
+      <w:r>
+        <w:t>d</w:t>
+      </w:r>
+      <w:r>
         <w:t xml:space="preserve"> </w:t>
       </w:r>
       <w:r>
-        <w:t>1.</w:t>
-      </w:r>
-      <w:r>
-        <w:t>3</w:t>
+        <w:t xml:space="preserve">to be </w:t>
+      </w:r>
+      <w:r>
+        <w:t>manual</w:t>
+      </w:r>
+      <w:r>
+        <w:t>ly</w:t>
+      </w:r>
+      <w:r>
+        <w:t xml:space="preserve"> </w:t>
+      </w:r>
+      <w:r>
+        <w:t xml:space="preserve">migrated for running in </w:t>
+      </w:r>
+      <w:r>
+        <w:t>Visual Studio 201</w:t>
+      </w:r>
+      <w:r>
+        <w:t>0</w:t>
+      </w:r>
+      <w:r>
+        <w:t xml:space="preserve">, </w:t>
+      </w:r>
+      <w:r>
+        <w:t xml:space="preserve">or </w:t>
+      </w:r>
+      <w:r>
+        <w:t xml:space="preserve">running </w:t>
+      </w:r>
+      <w:r>
+        <w:t>Visual Studio 201</w:t>
+      </w:r>
+      <w:r>
+        <w:t>2</w:t>
       </w:r>
       <w:r>
         <w:t>.</w:t>
       </w:r>
       <w:r>
-        <w:t>20</w:t>
+        <w:t xml:space="preserve"> </w:t>
+      </w:r>
+    </w:p>
+    <w:p>
+      <w:pPr>
+        <w:pStyle w:val="Important"/>
+      </w:pPr>
+    </w:p>
+    <w:p>
+      <w:pPr>
+        <w:pStyle w:val="Important"/>
+      </w:pPr>
+      <w:r>
+        <w:t xml:space="preserve">Existing pattern toolkits that are not migrated may not work correctly with this version of </w:t>
+      </w:r>
+      <w:r>
+        <w:t>NuPattern</w:t>
+      </w:r>
+      <w:r>
+        <w:t xml:space="preserve">, or with other toolkits built with this version of </w:t>
+      </w:r>
+      <w:r>
+        <w:t>NuPattern</w:t>
       </w:r>
       <w:r>
         <w:t>.</w:t>
-      </w:r>
-      <w:r>
-        <w:t>0</w:t>
-      </w:r>
-    </w:p>
-    <w:p>
-      <w:r>
-        <w:t>This</w:t>
-      </w:r>
-      <w:r>
-        <w:t xml:space="preserve"> </w:t>
-      </w:r>
-      <w:r>
-        <w:t xml:space="preserve">major </w:t>
-      </w:r>
-      <w:r>
-        <w:t>release</w:t>
-      </w:r>
-      <w:r>
-        <w:t xml:space="preserve"> of VSPAT</w:t>
-      </w:r>
-      <w:r>
-        <w:t xml:space="preserve"> </w:t>
-      </w:r>
-      <w:r>
-        <w:t>is a compatibility release for Visual Studio 2012.</w:t>
-      </w:r>
-      <w:r>
-        <w:t xml:space="preserve"> This release introduces two </w:t>
-      </w:r>
-      <w:r>
-        <w:t xml:space="preserve">new </w:t>
-      </w:r>
-      <w:r>
-        <w:t>version</w:t>
-      </w:r>
-      <w:r>
-        <w:t>s</w:t>
-      </w:r>
-      <w:r>
-        <w:t xml:space="preserve"> of VSPAT: </w:t>
-      </w:r>
-      <w:r>
-        <w:rPr>
-          <w:b/>
-        </w:rPr>
-        <w:t>VSPAT for Visual Studio 2010</w:t>
-      </w:r>
-      <w:r>
-        <w:t xml:space="preserve">, and </w:t>
-      </w:r>
-      <w:r>
-        <w:rPr>
-          <w:b/>
-        </w:rPr>
-        <w:t>VSPAT for Visual Studio 2012</w:t>
-      </w:r>
-      <w:r>
-        <w:t xml:space="preserve">. </w:t>
-      </w:r>
-    </w:p>
-    <w:p>
-      <w:r>
-        <w:t xml:space="preserve">These two releases are </w:t>
-      </w:r>
-      <w:r>
-        <w:t xml:space="preserve">deployed on the Visual Studio Gallery as </w:t>
-      </w:r>
-      <w:r>
-        <w:t xml:space="preserve">two separate </w:t>
-      </w:r>
-      <w:r>
-        <w:t>downloads, we strongly recommend moving to this latest version, as several critical changes have been made to transition to the future of VSPAT and pattern toolkits.</w:t>
-      </w:r>
-      <w:r>
-        <w:t xml:space="preserve"> </w:t>
-      </w:r>
-    </w:p>
-    <w:p>
-      <w:pPr>
-        <w:pStyle w:val="Important"/>
-      </w:pPr>
-      <w:r>
-        <w:rPr>
-          <w:b/>
-        </w:rPr>
-        <w:t>IMPORTANT NOTICE:</w:t>
-      </w:r>
-      <w:r>
-        <w:t xml:space="preserve"> </w:t>
-      </w:r>
-      <w:proofErr w:type="gramStart"/>
-      <w:r>
-        <w:t>This version of VSPAT, and any toolkits built with a previous version of VSPAT, are</w:t>
-      </w:r>
-      <w:proofErr w:type="gramEnd"/>
-      <w:r>
-        <w:t xml:space="preserve"> not forwards compatible with this version of VSPAT.</w:t>
-      </w:r>
-    </w:p>
-    <w:p>
-      <w:pPr>
-        <w:pStyle w:val="Important"/>
-        <w:rPr>
-          <w:b/>
-        </w:rPr>
-      </w:pPr>
-    </w:p>
-    <w:p>
-      <w:pPr>
-        <w:pStyle w:val="Important"/>
-      </w:pPr>
-      <w:r>
-        <w:t>To upgrade to this release</w:t>
-      </w:r>
-      <w:r>
-        <w:t xml:space="preserve"> of VSPAT,</w:t>
-      </w:r>
-      <w:r>
-        <w:t xml:space="preserve"> existing Pattern Toolkit projects </w:t>
-      </w:r>
-      <w:r>
-        <w:t xml:space="preserve">are </w:t>
-      </w:r>
-      <w:r>
-        <w:t>require</w:t>
-      </w:r>
-      <w:r>
-        <w:t>d</w:t>
-      </w:r>
-      <w:r>
-        <w:t xml:space="preserve"> </w:t>
-      </w:r>
-      <w:r>
-        <w:t xml:space="preserve">to be </w:t>
-      </w:r>
-      <w:r>
-        <w:t>manual</w:t>
-      </w:r>
-      <w:r>
-        <w:t>ly</w:t>
-      </w:r>
-      <w:r>
-        <w:t xml:space="preserve"> </w:t>
-      </w:r>
-      <w:r>
-        <w:t xml:space="preserve">migrated for running in </w:t>
-      </w:r>
-      <w:r>
-        <w:t>Visual Studio 201</w:t>
-      </w:r>
-      <w:r>
-        <w:t>0</w:t>
-      </w:r>
-      <w:r>
-        <w:t xml:space="preserve">, </w:t>
-      </w:r>
-      <w:r>
-        <w:t xml:space="preserve">or </w:t>
-      </w:r>
-      <w:r>
-        <w:t xml:space="preserve">running </w:t>
-      </w:r>
-      <w:r>
-        <w:t>Visual Studio 201</w:t>
-      </w:r>
-      <w:r>
-        <w:t>2</w:t>
-      </w:r>
-      <w:r>
-        <w:t>.</w:t>
-      </w:r>
-      <w:r>
-        <w:t xml:space="preserve"> </w:t>
-      </w:r>
-    </w:p>
-    <w:p>
-      <w:pPr>
-        <w:pStyle w:val="Important"/>
-      </w:pPr>
-    </w:p>
-    <w:p>
-      <w:pPr>
-        <w:pStyle w:val="Important"/>
-      </w:pPr>
-      <w:r>
-        <w:t xml:space="preserve">Existing pattern toolkits that are not migrated may not work correctly with this version of </w:t>
-      </w:r>
-      <w:r>
-        <w:t>VSPAT, or with other toolkits built with this version of VSPAT.</w:t>
       </w:r>
     </w:p>
     <w:p>
@@ -297,7 +394,10 @@
         </w:numPr>
       </w:pPr>
       <w:r>
-        <w:t xml:space="preserve">This version of VSPAT </w:t>
+        <w:t xml:space="preserve">This version of </w:t>
+      </w:r>
+      <w:r>
+        <w:t xml:space="preserve">NuPattern </w:t>
       </w:r>
       <w:r>
         <w:t xml:space="preserve">supports both </w:t>
@@ -354,7 +454,16 @@
         </w:numPr>
       </w:pPr>
       <w:r>
-        <w:t xml:space="preserve">Pattern Toolkits that were built with a previous version of VSPAT (version 1.2.19.0 or earlier) will </w:t>
+        <w:t xml:space="preserve">Pattern Toolkits that were built with a previous version of </w:t>
+      </w:r>
+      <w:r>
+        <w:t>NuPattern</w:t>
+      </w:r>
+      <w:r>
+        <w:t xml:space="preserve"> </w:t>
+      </w:r>
+      <w:r>
+        <w:t xml:space="preserve">(version 1.2.19.0 or earlier) will </w:t>
       </w:r>
       <w:r>
         <w:t xml:space="preserve">ultimately </w:t>
@@ -369,10 +478,19 @@
         <w:t>with this ve</w:t>
       </w:r>
       <w:r>
-        <w:t xml:space="preserve">rsion of VSPAT in order to work </w:t>
-      </w:r>
-      <w:r>
-        <w:t>with future versions of VSPAT</w:t>
+        <w:t xml:space="preserve">rsion of </w:t>
+      </w:r>
+      <w:r>
+        <w:t xml:space="preserve">NuPattern </w:t>
+      </w:r>
+      <w:r>
+        <w:t xml:space="preserve">in order to work </w:t>
+      </w:r>
+      <w:r>
+        <w:t xml:space="preserve">with future versions of </w:t>
+      </w:r>
+      <w:r>
+        <w:t>NuPattern</w:t>
       </w:r>
       <w:r>
         <w:t>.</w:t>
@@ -380,7 +498,10 @@
     </w:p>
     <w:p>
       <w:r>
-        <w:t xml:space="preserve">This version of VSPAT </w:t>
+        <w:t xml:space="preserve">This version of </w:t>
+      </w:r>
+      <w:r>
+        <w:t xml:space="preserve">NuPattern </w:t>
       </w:r>
       <w:r>
         <w:t xml:space="preserve">now </w:t>
@@ -405,35 +526,127 @@
       </w:r>
     </w:p>
     <w:p>
-      <w:r>
-        <w:t xml:space="preserve">The ‘Feature Extension Runtime’ extension </w:t>
-      </w:r>
-      <w:r>
-        <w:t xml:space="preserve">can be downloaded and installed in the </w:t>
+      <w:pPr>
+        <w:pStyle w:val="Note"/>
+      </w:pPr>
+      <w:r>
+        <w:rPr>
+          <w:b/>
+        </w:rPr>
+        <w:t>Note:</w:t>
+      </w:r>
+      <w:r>
+        <w:t xml:space="preserve"> Independent of NuPattern, t</w:t>
+      </w:r>
+      <w:r>
+        <w:t xml:space="preserve">he ‘Feature Extension Runtime’ extension </w:t>
+      </w:r>
+      <w:r>
+        <w:t xml:space="preserve">can be </w:t>
+      </w:r>
+      <w:r>
+        <w:t xml:space="preserve">separately </w:t>
+      </w:r>
+      <w:r>
+        <w:t xml:space="preserve">downloaded and installed </w:t>
+      </w:r>
+      <w:r>
+        <w:t xml:space="preserve">by installing </w:t>
+      </w:r>
+      <w:r>
+        <w:t xml:space="preserve">the </w:t>
       </w:r>
       <w:r>
         <w:t>‘Feature Builder Power Tool’</w:t>
       </w:r>
       <w:r>
-        <w:t>, or by any ‘</w:t>
+        <w:t xml:space="preserve">, or by </w:t>
+      </w:r>
+      <w:r>
+        <w:t xml:space="preserve">installing </w:t>
+      </w:r>
+      <w:r>
+        <w:t>any ‘</w:t>
       </w:r>
       <w:r>
         <w:t>F</w:t>
       </w:r>
       <w:r>
-        <w:t>eature Extensions’</w:t>
+        <w:t>eature Extension</w:t>
+      </w:r>
+      <w:r>
+        <w:t>’</w:t>
       </w:r>
       <w:r>
         <w:t xml:space="preserve"> </w:t>
       </w:r>
       <w:r>
-        <w:t xml:space="preserve">built with the power tool, and was also installed </w:t>
-      </w:r>
-      <w:r>
-        <w:t xml:space="preserve">by previous version of VSPAT in Visual </w:t>
-      </w:r>
-      <w:r>
-        <w:t>Studio 2010. The ‘Feature Extension Runtime’ is no longer supported as a standalone extension.</w:t>
+        <w:t xml:space="preserve">that was </w:t>
+      </w:r>
+      <w:r>
+        <w:t xml:space="preserve">built </w:t>
+      </w:r>
+      <w:r>
+        <w:t xml:space="preserve">by </w:t>
+      </w:r>
+      <w:r>
+        <w:t xml:space="preserve">the </w:t>
+      </w:r>
+      <w:r>
+        <w:t xml:space="preserve">‘Feature Builder’ </w:t>
+      </w:r>
+      <w:r>
+        <w:t>power tool</w:t>
+      </w:r>
+      <w:r>
+        <w:t xml:space="preserve">. The ‘Feature Extension Runtime’ was </w:t>
+      </w:r>
+      <w:r>
+        <w:t xml:space="preserve">also installed </w:t>
+      </w:r>
+      <w:r>
+        <w:t>by previous version</w:t>
+      </w:r>
+      <w:r>
+        <w:t>s</w:t>
+      </w:r>
+      <w:r>
+        <w:t xml:space="preserve"> of </w:t>
+      </w:r>
+      <w:r>
+        <w:t xml:space="preserve">NuPattern (a.k.a. </w:t>
+      </w:r>
+      <w:r>
+        <w:t>VSPAT</w:t>
+      </w:r>
+      <w:r>
+        <w:t>)</w:t>
+      </w:r>
+      <w:r>
+        <w:t xml:space="preserve"> in Visual </w:t>
+      </w:r>
+      <w:r>
+        <w:t xml:space="preserve">Studio 2010. </w:t>
+      </w:r>
+    </w:p>
+    <w:p>
+      <w:pPr>
+        <w:pStyle w:val="Note"/>
+      </w:pPr>
+      <w:r>
+        <w:t>According to Microsoft, t</w:t>
+      </w:r>
+      <w:r>
+        <w:t xml:space="preserve">he ‘Feature Extension Runtime’ </w:t>
+      </w:r>
+      <w:r>
+        <w:t xml:space="preserve">and the ‘Feature Builder Power Tool’ are </w:t>
+      </w:r>
+      <w:r>
+        <w:t>no longer supported</w:t>
+      </w:r>
+      <w:r>
+        <w:t>, and no version will be shipped for Visual Studio 2012.</w:t>
       </w:r>
     </w:p>
     <w:p>
@@ -444,29 +657,47 @@
         <w:rPr>
           <w:b/>
         </w:rPr>
+        <w:lastRenderedPageBreak/>
         <w:t>IMPORTANT</w:t>
       </w:r>
       <w:r>
-        <w:t xml:space="preserve">: We strongly recommended that you uninstall or disable the ‘Feature Builder Power Tool’ and ‘Feature Extension Runtime’ </w:t>
+        <w:t xml:space="preserve">: We strongly recommended that you </w:t>
+      </w:r>
+      <w:r>
+        <w:t xml:space="preserve">install the new version of NuPattern, and </w:t>
+      </w:r>
+      <w:r>
+        <w:t xml:space="preserve">uninstall or disable the ‘Feature Builder Power Tool’ and ‘Feature Extension Runtime’ </w:t>
+      </w:r>
+      <w:r>
+        <w:t xml:space="preserve">extensions </w:t>
       </w:r>
       <w:r>
         <w:t>when</w:t>
       </w:r>
       <w:r>
-        <w:t xml:space="preserve"> upgrading to this version of VSPAT</w:t>
-      </w:r>
-      <w:r>
-        <w:t>, or when installing any toolkit built with this version of VSPAT.</w:t>
+        <w:t xml:space="preserve"> upgrading to this version of </w:t>
+      </w:r>
+      <w:r>
+        <w:t>NuPattern</w:t>
+      </w:r>
+      <w:r>
+        <w:t xml:space="preserve">, or when installing any toolkit built with this version of </w:t>
+      </w:r>
+      <w:r>
+        <w:t>NuPattern</w:t>
+      </w:r>
+      <w:r>
+        <w:t>.</w:t>
       </w:r>
     </w:p>
     <w:p>
       <w:pPr>
         <w:pStyle w:val="Heading1"/>
       </w:pPr>
-      <w:bookmarkStart w:id="0" w:name="_Who_Needs_to"/>
-      <w:bookmarkEnd w:id="0"/>
-      <w:r>
-        <w:lastRenderedPageBreak/>
+      <w:bookmarkStart w:id="2" w:name="_Who_Needs_to"/>
+      <w:bookmarkEnd w:id="2"/>
+      <w:r>
         <w:t>Who Needs to Migrate?</w:t>
       </w:r>
     </w:p>
@@ -496,7 +727,10 @@
         <w:t>t</w:t>
       </w:r>
       <w:r>
-        <w:t xml:space="preserve"> with previous versions of VSPAT</w:t>
+        <w:t xml:space="preserve"> with previous versions of </w:t>
+      </w:r>
+      <w:r>
+        <w:t>NuPattern</w:t>
       </w:r>
       <w:r>
         <w:t xml:space="preserve"> (prior to version 1.3.20.0)</w:t>
@@ -519,7 +753,10 @@
         <w:t xml:space="preserve">: </w:t>
       </w:r>
       <w:r>
-        <w:t>New pattern toolkits created with this version of VSPAT</w:t>
+        <w:t xml:space="preserve">New pattern toolkits created with this version of </w:t>
+      </w:r>
+      <w:r>
+        <w:t>NuPattern</w:t>
       </w:r>
       <w:r>
         <w:t xml:space="preserve"> will </w:t>
@@ -546,7 +783,13 @@
         <w:t>target</w:t>
       </w:r>
       <w:r>
-        <w:t xml:space="preserve"> the version of Visual Studio with which they were built.</w:t>
+        <w:t xml:space="preserve"> </w:t>
+      </w:r>
+      <w:r>
+        <w:t xml:space="preserve">only </w:t>
+      </w:r>
+      <w:r>
+        <w:t>the version of Visual Studio with which they were built.</w:t>
       </w:r>
     </w:p>
     <w:p>
@@ -595,7 +838,13 @@
         <w:t>(</w:t>
       </w:r>
       <w:r>
-        <w:t xml:space="preserve">built against a previous version VSPAT), </w:t>
+        <w:t xml:space="preserve">built against a previous version </w:t>
+      </w:r>
+      <w:r>
+        <w:t>NuPattern</w:t>
+      </w:r>
+      <w:r>
+        <w:t xml:space="preserve">), </w:t>
       </w:r>
       <w:r>
         <w:t xml:space="preserve">you </w:t>
@@ -604,7 +853,13 @@
         <w:t xml:space="preserve">wish </w:t>
       </w:r>
       <w:r>
-        <w:t>your toolkit to work with the new 1.3.20.0 version of VSPAT, in either Visual Studio 2010, or in Visual Studio 2012.</w:t>
+        <w:t xml:space="preserve">your toolkit to work with the new 1.3.20.0 version of </w:t>
+      </w:r>
+      <w:r>
+        <w:t>NuPattern</w:t>
+      </w:r>
+      <w:r>
+        <w:t>, in either Visual Studio 2010, or in Visual Studio 2012.</w:t>
       </w:r>
     </w:p>
     <w:p>
@@ -655,7 +910,16 @@
         </w:numPr>
       </w:pPr>
       <w:r>
-        <w:t>Uninstall the current version of VSPAT (i.e. the ‘Pattern Toolkit Builder’</w:t>
+        <w:t xml:space="preserve">Uninstall the current version of </w:t>
+      </w:r>
+      <w:r>
+        <w:t>NuPattern</w:t>
+      </w:r>
+      <w:r>
+        <w:t xml:space="preserve"> </w:t>
+      </w:r>
+      <w:r>
+        <w:t>(i.e. the ‘Pattern Toolkit Builder’</w:t>
       </w:r>
       <w:r>
         <w:t xml:space="preserve"> extension</w:t>
@@ -685,7 +949,13 @@
         </w:numPr>
       </w:pPr>
       <w:r>
-        <w:t>Install the latest version of ‘Pattern Toolkit Builder’ extension.</w:t>
+        <w:t>Install the latest version of ‘</w:t>
+      </w:r>
+      <w:r>
+        <w:t>Nu</w:t>
+      </w:r>
+      <w:r>
+        <w:t>Pattern Toolkit Builder’ extension.</w:t>
       </w:r>
     </w:p>
     <w:p>
@@ -700,7 +970,19 @@
         <w:t>Migrate the pattern toolkit</w:t>
       </w:r>
       <w:r>
-        <w:t xml:space="preserve"> to the latest version of VSPAT (using the notes at the end of this document)</w:t>
+        <w:t xml:space="preserve"> to the latest version of </w:t>
+      </w:r>
+      <w:r>
+        <w:t xml:space="preserve">NuPattern </w:t>
+      </w:r>
+      <w:r>
+        <w:t xml:space="preserve">(using the </w:t>
+      </w:r>
+      <w:r>
+        <w:t xml:space="preserve">migration </w:t>
+      </w:r>
+      <w:r>
+        <w:t>notes at the end of this document)</w:t>
       </w:r>
     </w:p>
     <w:p>
@@ -718,7 +1000,13 @@
         <w:t xml:space="preserve"> of a toolkit</w:t>
       </w:r>
       <w:r>
-        <w:t xml:space="preserve"> (built against a previous version VSPAT), </w:t>
+        <w:t xml:space="preserve"> (built against a previous version </w:t>
+      </w:r>
+      <w:r>
+        <w:t>NuPattern</w:t>
+      </w:r>
+      <w:r>
+        <w:t xml:space="preserve">), </w:t>
       </w:r>
       <w:r>
         <w:t xml:space="preserve">you </w:t>
@@ -727,7 +1015,10 @@
         <w:t xml:space="preserve">wish </w:t>
       </w:r>
       <w:r>
-        <w:t>your toolkit to work with the new 1.3.20.0 version of VSPAT</w:t>
+        <w:t xml:space="preserve">your toolkit to work with the new 1.3.20.0 version of </w:t>
+      </w:r>
+      <w:r>
+        <w:t>NuPattern</w:t>
       </w:r>
       <w:r>
         <w:t>,</w:t>
@@ -759,7 +1050,19 @@
         <w:t>Important</w:t>
       </w:r>
       <w:r>
-        <w:t>: Toolkits that were built with previous versions of VSPAT will continue to install and work in Visual Studio 2010, and will not require immediate migration, provided the user of the toolkit does not install another toolkit that was built with a newer version of VSPAT into their Visual Studio.</w:t>
+        <w:t xml:space="preserve">: Toolkits that were built with previous versions of </w:t>
+      </w:r>
+      <w:r>
+        <w:t xml:space="preserve">NuPattern </w:t>
+      </w:r>
+      <w:r>
+        <w:t xml:space="preserve">will continue to install and work in Visual Studio 2010, and will not require immediate migration, provided the user of the toolkit does not install another toolkit that was built with a newer version of </w:t>
+      </w:r>
+      <w:r>
+        <w:t xml:space="preserve">NuPattern </w:t>
+      </w:r>
+      <w:r>
+        <w:t>into their Visual Studio.</w:t>
       </w:r>
     </w:p>
     <w:p>
@@ -772,7 +1075,19 @@
         <w:pStyle w:val="Important"/>
       </w:pPr>
       <w:r>
-        <w:t>In development projects where the development tools are strictly controlled this will likely not be an issue. However, for development environments that are not strictly controlled, where developers are downloading and updating their own extensions for Visual Studio, this will ultimately be an issue.</w:t>
+        <w:t xml:space="preserve">In development projects where the development tools are strictly controlled this will likely not be an issue. However, for development environments that are not strictly controlled, where developers are </w:t>
+      </w:r>
+      <w:r>
+        <w:t>permitted to download</w:t>
+      </w:r>
+      <w:r>
+        <w:t xml:space="preserve"> and updat</w:t>
+      </w:r>
+      <w:r>
+        <w:t>e</w:t>
+      </w:r>
+      <w:r>
+        <w:t xml:space="preserve"> their own extensions for Visual Studio, this will ultimately be an issue.</w:t>
       </w:r>
     </w:p>
     <w:p>
@@ -800,7 +1115,21 @@
         <w:t xml:space="preserve">all toolkits </w:t>
       </w:r>
       <w:r>
-        <w:t xml:space="preserve">built with previous versions of VSPAT are </w:t>
+        <w:t xml:space="preserve">built with previous versions of </w:t>
+      </w:r>
+      <w:r>
+        <w:t>NuPattern (</w:t>
+      </w:r>
+      <w:proofErr w:type="spellStart"/>
+      <w:r>
+        <w:t>a.k.a</w:t>
+      </w:r>
+      <w:proofErr w:type="spellEnd"/>
+      <w:r>
+        <w:t xml:space="preserve"> VSPAT) </w:t>
+      </w:r>
+      <w:r>
+        <w:t xml:space="preserve">are </w:t>
       </w:r>
       <w:r>
         <w:t xml:space="preserve">eventually </w:t>
@@ -860,6 +1189,7 @@
         </w:numPr>
       </w:pPr>
       <w:r>
+        <w:lastRenderedPageBreak/>
         <w:t>Obtain a newer version of your pattern toolkit from the or</w:t>
       </w:r>
       <w:r>
@@ -899,7 +1229,16 @@
         </w:numPr>
       </w:pPr>
       <w:r>
-        <w:t>Uninstall all VSPAT related extensions (i.e. the ‘Pattern Toolkit Runtime’ extension)</w:t>
+        <w:t xml:space="preserve">Uninstall all </w:t>
+      </w:r>
+      <w:r>
+        <w:t>NuPattern</w:t>
+      </w:r>
+      <w:r>
+        <w:t xml:space="preserve"> </w:t>
+      </w:r>
+      <w:r>
+        <w:t>related extensions (i.e. the ‘Pattern Toolkit Runtime’ extension)</w:t>
       </w:r>
     </w:p>
     <w:p>
@@ -946,7 +1285,6 @@
         <w:rPr>
           <w:b/>
         </w:rPr>
-        <w:lastRenderedPageBreak/>
         <w:t>Note</w:t>
       </w:r>
       <w:r>
@@ -1012,6 +1350,20 @@
       <w:r>
         <w:t>There are 2 main migration scenarios for existing toolkits that are documented and supported in this version. Other scenarios may exist, but the reader will need to determine the detailed steps to execute them.</w:t>
       </w:r>
+      <w:r>
+        <w:t xml:space="preserve"> Additional help can be sought from the project site </w:t>
+      </w:r>
+      <w:hyperlink r:id="rId9" w:history="1">
+        <w:r>
+          <w:rPr>
+            <w:rStyle w:val="Hyperlink"/>
+          </w:rPr>
+          <w:t>http://nupattern.codeplex.com</w:t>
+        </w:r>
+      </w:hyperlink>
+      <w:r>
+        <w:t xml:space="preserve"> </w:t>
+      </w:r>
     </w:p>
     <w:p>
       <w:pPr>
@@ -1048,7 +1400,13 @@
         <w:t>Note</w:t>
       </w:r>
       <w:r>
-        <w:t xml:space="preserve">: Previous versions of VSPAT only supported Visual Studio </w:t>
+        <w:t xml:space="preserve">: Previous versions of </w:t>
+      </w:r>
+      <w:r>
+        <w:t xml:space="preserve">NuPattern </w:t>
+      </w:r>
+      <w:r>
+        <w:t xml:space="preserve">only supported Visual Studio </w:t>
       </w:r>
       <w:proofErr w:type="gramStart"/>
       <w:r>
@@ -1056,7 +1414,13 @@
       </w:r>
       <w:proofErr w:type="gramEnd"/>
       <w:r>
-        <w:t xml:space="preserve"> the new version of VSPAT is supported in both Visual Studio 2010 and Visual Studio 2012.</w:t>
+        <w:t xml:space="preserve"> the new version of </w:t>
+      </w:r>
+      <w:r>
+        <w:t xml:space="preserve">NuPattern </w:t>
+      </w:r>
+      <w:r>
+        <w:t>is supported in both Visual Studio 2010 and Visual Studio 2012.</w:t>
       </w:r>
       <w:r>
         <w:t xml:space="preserve"> </w:t>
@@ -1073,7 +1437,19 @@
         <w:t>Note</w:t>
       </w:r>
       <w:r>
-        <w:t>: New versions of VSPAT may support the building of toolkits that run in both Visual Studio 2010 and Visual Studio 2012.</w:t>
+        <w:t>: New</w:t>
+      </w:r>
+      <w:r>
+        <w:t>er</w:t>
+      </w:r>
+      <w:r>
+        <w:t xml:space="preserve"> versions of </w:t>
+      </w:r>
+      <w:r>
+        <w:t xml:space="preserve">NuPattern in the future </w:t>
+      </w:r>
+      <w:r>
+        <w:t>may support the building of toolkits that run in both Visual Studio 2010 and Visual Studio 2012.</w:t>
       </w:r>
     </w:p>
     <w:p>
@@ -1086,7 +1462,21 @@
     </w:p>
     <w:p>
       <w:r>
-        <w:t>In this scenario you wish to migrate an existing toolkit (built with a previous version of VSPAT in Visual Studio 2010), for use in Visual Studio 2010.</w:t>
+        <w:t xml:space="preserve">In this scenario you wish to migrate an existing toolkit (built with a previous version of </w:t>
+      </w:r>
+      <w:r>
+        <w:t>NuPattern (</w:t>
+      </w:r>
+      <w:proofErr w:type="spellStart"/>
+      <w:r>
+        <w:t>a.k.a</w:t>
+      </w:r>
+      <w:proofErr w:type="spellEnd"/>
+      <w:r>
+        <w:t xml:space="preserve"> VSPAT </w:t>
+      </w:r>
+      <w:r>
+        <w:t>in Visual Studio 2010), for use in Visual Studio 2010.</w:t>
       </w:r>
     </w:p>
     <w:p>
@@ -1135,7 +1525,21 @@
     </w:p>
     <w:p>
       <w:r>
-        <w:t>In this scenario you wish to migrate an existing toolkit (built with a previous version of VSPAT in Visual Studio 2010), for use in Visual Studio 2012.</w:t>
+        <w:t xml:space="preserve">In this scenario you wish to migrate an existing toolkit (built with a previous version of </w:t>
+      </w:r>
+      <w:r>
+        <w:t>NuPattern (</w:t>
+      </w:r>
+      <w:proofErr w:type="spellStart"/>
+      <w:r>
+        <w:t>a.k.a</w:t>
+      </w:r>
+      <w:proofErr w:type="spellEnd"/>
+      <w:r>
+        <w:t xml:space="preserve"> VSPAT </w:t>
+      </w:r>
+      <w:r>
+        <w:t>in Visual Studio 2010), for use in Visual Studio 2012.</w:t>
       </w:r>
     </w:p>
     <w:p>
@@ -1173,8 +1577,8 @@
       <w:r>
         <w:t>toolkit will never be installed into Visual Studio 2010.</w:t>
       </w:r>
-      <w:bookmarkStart w:id="1" w:name="_Migration_FAQ"/>
-      <w:bookmarkEnd w:id="1"/>
+      <w:bookmarkStart w:id="3" w:name="_Migration_FAQ"/>
+      <w:bookmarkEnd w:id="3"/>
       <w:r>
         <w:br w:type="page"/>
       </w:r>
@@ -1193,7 +1597,21 @@
         <w:pStyle w:val="Heading3"/>
       </w:pPr>
       <w:r>
-        <w:t>Do existing toolkits that were built with a previous version of VSPAT require migration?</w:t>
+        <w:t xml:space="preserve">Do existing toolkits that were built with a previous version of </w:t>
+      </w:r>
+      <w:r>
+        <w:t>NuPattern (</w:t>
+      </w:r>
+      <w:proofErr w:type="spellStart"/>
+      <w:r>
+        <w:t>a.k.a</w:t>
+      </w:r>
+      <w:proofErr w:type="spellEnd"/>
+      <w:r>
+        <w:t xml:space="preserve"> VSPAT) </w:t>
+      </w:r>
+      <w:r>
+        <w:t>require migration?</w:t>
       </w:r>
     </w:p>
     <w:p>
@@ -1245,7 +1663,21 @@
         <w:pStyle w:val="Heading3"/>
       </w:pPr>
       <w:r>
-        <w:t>What happens to existing toolkits built with a previous version of VSPAT?</w:t>
+        <w:t xml:space="preserve">What happens to existing toolkits built with a previous version of </w:t>
+      </w:r>
+      <w:r>
+        <w:t>NuPattern (</w:t>
+      </w:r>
+      <w:proofErr w:type="spellStart"/>
+      <w:r>
+        <w:t>a.k.a</w:t>
+      </w:r>
+      <w:proofErr w:type="spellEnd"/>
+      <w:r>
+        <w:t xml:space="preserve"> VSPAT)</w:t>
+      </w:r>
+      <w:r>
+        <w:t>?</w:t>
       </w:r>
     </w:p>
     <w:p>
@@ -1271,7 +1703,13 @@
         <w:t>work in Visual Studio 2010 as before</w:t>
       </w:r>
       <w:r>
-        <w:t>, provided a new pattern toolkit built with this version of VSPAT (or later version) is not installed into Visual Studio.</w:t>
+        <w:t xml:space="preserve">, provided a new pattern toolkit built with this version of </w:t>
+      </w:r>
+      <w:r>
+        <w:t>NuPattern</w:t>
+      </w:r>
+      <w:r>
+        <w:t xml:space="preserve"> (or later version) is not installed into Visual Studio.</w:t>
       </w:r>
       <w:r>
         <w:t xml:space="preserve"> See </w:t>
@@ -1312,7 +1750,13 @@
       </w:r>
       <w:proofErr w:type="gramEnd"/>
       <w:r>
-        <w:t xml:space="preserve"> previous version of VSPAT, or pattern toolkits supported Visual Studio 2012</w:t>
+        <w:t xml:space="preserve"> previous version of </w:t>
+      </w:r>
+      <w:r>
+        <w:t>NuPattern</w:t>
+      </w:r>
+      <w:r>
+        <w:t>, or pattern toolkits supported Visual Studio 2012</w:t>
       </w:r>
       <w:r>
         <w:t xml:space="preserve"> installation</w:t>
@@ -1326,7 +1770,13 @@
         <w:pStyle w:val="Heading3"/>
       </w:pPr>
       <w:r>
-        <w:t>Will VSPAT update from the Visual Studio Gallery?</w:t>
+        <w:t xml:space="preserve">Will </w:t>
+      </w:r>
+      <w:r>
+        <w:t xml:space="preserve">NuPattern </w:t>
+      </w:r>
+      <w:r>
+        <w:t>update from the Visual Studio Gallery?</w:t>
       </w:r>
     </w:p>
     <w:p>
@@ -1337,7 +1787,19 @@
         <w:t>For Visual Studio 2010</w:t>
       </w:r>
       <w:r>
-        <w:t xml:space="preserve">: Yes, authors of existing toolkits (or those who have already installed VSPAT) can be notified of the new version of VSPAT from the Visual Studio Gallery, and they can choose to install the new version. At which point, they will need to </w:t>
+        <w:t xml:space="preserve">: Yes, authors of existing toolkits (or those who have already installed </w:t>
+      </w:r>
+      <w:r>
+        <w:t>NuPattern</w:t>
+      </w:r>
+      <w:r>
+        <w:t xml:space="preserve">) can be notified of the new version of </w:t>
+      </w:r>
+      <w:r>
+        <w:t xml:space="preserve">NuPattern </w:t>
+      </w:r>
+      <w:r>
+        <w:t xml:space="preserve">from the Visual Studio Gallery, and they can choose to install the new version. At which point, they will need to </w:t>
       </w:r>
       <w:proofErr w:type="gramStart"/>
       <w:r>
@@ -1373,7 +1835,13 @@
         <w:t>For Visual Studio 2012</w:t>
       </w:r>
       <w:r>
-        <w:t>: No, there was no previous version of VSPAT for Visual Studio 2012 to update.</w:t>
+        <w:t xml:space="preserve">: No, there was no previous version of </w:t>
+      </w:r>
+      <w:r>
+        <w:t xml:space="preserve">NuPattern </w:t>
+      </w:r>
+      <w:r>
+        <w:t>for Visual Studio 2012 to update.</w:t>
       </w:r>
     </w:p>
     <w:p>
@@ -1385,7 +1853,7 @@
       </w:r>
     </w:p>
     <w:p>
-      <w:commentRangeStart w:id="2"/>
+      <w:commentRangeStart w:id="4"/>
       <w:r>
         <w:rPr>
           <w:b/>
@@ -1404,16 +1872,28 @@
         <w:rPr>
           <w:highlight w:val="red"/>
         </w:rPr>
-        <w:t>If you want your toolkit to run in Visual Studio 2012, you must build (or migrate) your toolkit in Visual Studio 2012.</w:t>
-      </w:r>
-      <w:commentRangeEnd w:id="2"/>
+        <w:t xml:space="preserve">If you want your toolkit to run in Visual Studio 2012, you must build (or migrate) your toolkit </w:t>
+      </w:r>
+      <w:r>
+        <w:rPr>
+          <w:highlight w:val="red"/>
+        </w:rPr>
+        <w:t>to</w:t>
+      </w:r>
+      <w:r>
+        <w:rPr>
+          <w:highlight w:val="red"/>
+        </w:rPr>
+        <w:t xml:space="preserve"> Visual Studio 2012.</w:t>
+      </w:r>
+      <w:commentRangeEnd w:id="4"/>
       <w:proofErr w:type="gramEnd"/>
       <w:r>
         <w:rPr>
           <w:rStyle w:val="CommentReference"/>
           <w:highlight w:val="red"/>
         </w:rPr>
-        <w:commentReference w:id="2"/>
+        <w:commentReference w:id="4"/>
       </w:r>
     </w:p>
     <w:p>
@@ -1446,12 +1926,30 @@
       <w:r>
         <w:t>VS2010 and VS2012?</w:t>
       </w:r>
-      <w:bookmarkStart w:id="3" w:name="_Migration_Notes"/>
-      <w:bookmarkEnd w:id="3"/>
-    </w:p>
-    <w:p>
-      <w:r>
-        <w:t xml:space="preserve">This is currently not supported in this version of VSPAT. Multi-targeting toolkits is limited to general issues in multi-targeting any VSIX in Visual Studio. A toolkit is simply just another VSIX extension. However, a toolkit currently has </w:t>
+      <w:bookmarkStart w:id="5" w:name="_Migration_Notes"/>
+      <w:bookmarkEnd w:id="5"/>
+    </w:p>
+    <w:p>
+      <w:r>
+        <w:t xml:space="preserve">This is currently not supported in this version of </w:t>
+      </w:r>
+      <w:r>
+        <w:t>NuPattern</w:t>
+      </w:r>
+      <w:r>
+        <w:t xml:space="preserve">. Multi-targeting toolkits is limited to general issues in multi-targeting any VSIX </w:t>
+      </w:r>
+      <w:r>
+        <w:t xml:space="preserve">to multiple versions of </w:t>
+      </w:r>
+      <w:r>
+        <w:t>Visual Studio</w:t>
+      </w:r>
+      <w:r>
+        <w:t>, as a pattern</w:t>
+      </w:r>
+      <w:r>
+        <w:t xml:space="preserve"> toolkit is simply just another VSIX extension. However, a toolkit currently has </w:t>
       </w:r>
       <w:proofErr w:type="spellStart"/>
       <w:r>
@@ -1459,7 +1957,30 @@
       </w:r>
       <w:proofErr w:type="spellEnd"/>
       <w:r>
-        <w:t xml:space="preserve"> dependencies, and sub-dependencies that are not necessarily available in both versions of Visual Studio. Whilst multi-targeting a toolkit may be technically possible, it is not currently supported in this version of VSPAT. The VSPAT project is investigating future approaches and techniques that may help toolkit builders target their toolkit to either Visual Studio 2010 or Visual Studio 2012 using the same codebase of a toolkit.</w:t>
+        <w:t xml:space="preserve"> dependencies, and sub-dependencies that are not necessarily available in both versions of Visual Studio. Whilst multi-targeting a toolkit may be technically possible, it is not currently supported in this version of </w:t>
+      </w:r>
+      <w:r>
+        <w:t>NuPattern</w:t>
+      </w:r>
+      <w:r>
+        <w:t xml:space="preserve">. </w:t>
+      </w:r>
+    </w:p>
+    <w:p>
+      <w:r>
+        <w:t xml:space="preserve">The </w:t>
+      </w:r>
+      <w:r>
+        <w:t xml:space="preserve">NuPattern </w:t>
+      </w:r>
+      <w:r>
+        <w:t xml:space="preserve">project is investigating future approaches and techniques that may help toolkit builders target their toolkit to either Visual Studio 2010 or Visual Studio 2012 using </w:t>
+      </w:r>
+      <w:r>
+        <w:t xml:space="preserve">a single </w:t>
+      </w:r>
+      <w:r>
+        <w:t>codebase of a toolkit.</w:t>
       </w:r>
     </w:p>
     <w:p>
@@ -1467,6 +1988,7 @@
         <w:pStyle w:val="Heading3"/>
       </w:pPr>
       <w:r>
+        <w:lastRenderedPageBreak/>
         <w:t xml:space="preserve">Technically, why do we need to </w:t>
       </w:r>
       <w:proofErr w:type="gramStart"/>
@@ -1480,13 +2002,24 @@
     </w:p>
     <w:p>
       <w:r>
-        <w:t xml:space="preserve">This new version of VSPAT has had to undergo a number of major changes in its binary compatibility, in its dependencies, and its ownership. </w:t>
-      </w:r>
-    </w:p>
-    <w:p>
-      <w:r>
-        <w:lastRenderedPageBreak/>
-        <w:t xml:space="preserve">This version of VSPAT now addresses a new version of Visual Studio 2012, which brings changes in how toolkits (VSIX extensions) are built and deployed. Generally speaking, a Visual Studio </w:t>
+        <w:t xml:space="preserve">This new version of </w:t>
+      </w:r>
+      <w:r>
+        <w:t xml:space="preserve">NuPattern </w:t>
+      </w:r>
+      <w:r>
+        <w:t xml:space="preserve">has had to undergo a number of major changes in its binary compatibility, in its dependencies, and its ownership. </w:t>
+      </w:r>
+    </w:p>
+    <w:p>
+      <w:r>
+        <w:t xml:space="preserve">This version of </w:t>
+      </w:r>
+      <w:r>
+        <w:t xml:space="preserve">NuPattern </w:t>
+      </w:r>
+      <w:r>
+        <w:t xml:space="preserve">now addresses a new version of Visual Studio 2012, which brings changes in how toolkits (VSIX extensions) are built and deployed. Generally speaking, a Visual Studio </w:t>
       </w:r>
       <w:proofErr w:type="spellStart"/>
       <w:r>
@@ -1494,12 +2027,36 @@
       </w:r>
       <w:proofErr w:type="spellEnd"/>
       <w:r>
-        <w:t xml:space="preserve"> (VSIX) that is built with Visual Studio 2010 is not compatible with Visual Studio 2012 without some changes to its dependencies and registration information. It is because of these compatibility issues that two versions of the VSPAT extensions will need to be deployed, targeted separately at Visual Studio 2010 and at Visual Studio 2012.</w:t>
-      </w:r>
-    </w:p>
-    <w:p>
-      <w:r>
-        <w:t xml:space="preserve">In addition, a major dependency of VSPAT to date has been the ‘Feature Extension Runtime’ extension, which is a sub-component of the ‘Feature Builder Power Tool’ extension. Support for the ‘Feature Builder Power Tool’ extension from Microsoft has ended, and there will be no release of the Power Tool for Visual Studio 2012. Therefore, this dependency has necessarily been packaged into the VSPAT extension. The version of the ‘Feature Extension Runtime’ contained within this version of VSPAT is not compatible with previous versions of </w:t>
+        <w:t xml:space="preserve"> (VSIX) that is built with Visual Studio 2010 is not compatible with Visual Studio 2012 without some changes to its dependencies and registration information. It is because of these compatibility issues that two versions of the </w:t>
+      </w:r>
+      <w:r>
+        <w:t xml:space="preserve">NuPattern </w:t>
+      </w:r>
+      <w:r>
+        <w:t>extensions will need to be deployed, targeted separately at Visual Studio 2010 and at Visual Studio 2012.</w:t>
+      </w:r>
+    </w:p>
+    <w:p>
+      <w:r>
+        <w:t xml:space="preserve">In addition, a major dependency of </w:t>
+      </w:r>
+      <w:r>
+        <w:t xml:space="preserve">NuPattern </w:t>
+      </w:r>
+      <w:r>
+        <w:t xml:space="preserve">to date has been the ‘Feature Extension Runtime’ extension, which is a sub-component of the ‘Feature Builder Power Tool’ extension. Support for the ‘Feature Builder Power Tool’ extension from Microsoft has ended, and there will be no release of the Power Tool for Visual Studio 2012. Therefore, this dependency has necessarily been packaged into the </w:t>
+      </w:r>
+      <w:r>
+        <w:t xml:space="preserve">NuPattern </w:t>
+      </w:r>
+      <w:r>
+        <w:t xml:space="preserve">extension. The version of the ‘Feature Extension Runtime’ contained within this version of </w:t>
+      </w:r>
+      <w:r>
+        <w:t xml:space="preserve">NuPattern </w:t>
+      </w:r>
+      <w:r>
+        <w:t xml:space="preserve">is not compatible with previous versions of </w:t>
       </w:r>
       <w:proofErr w:type="gramStart"/>
       <w:r>
@@ -1512,17 +2069,107 @@
     </w:p>
     <w:p>
       <w:r>
-        <w:t>In addition, the ownership of the VSPAT project has recently been transferred to ‘The Outercurve Foundation’ where it benefits from being a supported open source project. This has necessarily had to change the registration and ownership and identification of the binary deliverables of VSPAT, and again these are not compatible with previous versions of VSPAT.</w:t>
-      </w:r>
-    </w:p>
-    <w:p>
-      <w:r>
-        <w:t>These changes have led to a new major version of VSPAT being released that is unfortunately not backwardly compatible with previous versions of VSPAT, and not compatible with toolkits built with a previous version of VSPAT. The long term goal of this version of VSPAT is to replace previous installations of VSPAT and upgrade any versions of toolkits built with previous versions of VSPAT. Once this version migration is complete, no such detailed migration will be required again.</w:t>
-      </w:r>
-    </w:p>
-    <w:p>
-      <w:r>
-        <w:t>As this version of VSPAT is not backwardly compatible with previous versions, any toolkits that were built with previous versions of VSPAT will no longer work correctly if installed alongside toolkits that are built with this version of VSPAT. This is why we strongly recommend migration of any existing toolkits.</w:t>
+        <w:t xml:space="preserve">In addition, the ownership of the </w:t>
+      </w:r>
+      <w:r>
+        <w:t xml:space="preserve">NuPattern </w:t>
+      </w:r>
+      <w:r>
+        <w:t xml:space="preserve">project has recently been transferred to ‘The Outercurve Foundation’ where it benefits from being a supported open source project. This has necessarily had to change the registration and ownership and identification of the binary deliverables of </w:t>
+      </w:r>
+      <w:r>
+        <w:t>NuPattern</w:t>
+      </w:r>
+      <w:r>
+        <w:t xml:space="preserve">, and again these are not compatible with previous versions of </w:t>
+      </w:r>
+      <w:r>
+        <w:t>NuPattern (</w:t>
+      </w:r>
+      <w:proofErr w:type="spellStart"/>
+      <w:r>
+        <w:t>a.k.a</w:t>
+      </w:r>
+      <w:proofErr w:type="spellEnd"/>
+      <w:r>
+        <w:t xml:space="preserve"> VSPAT)</w:t>
+      </w:r>
+      <w:r>
+        <w:t>.</w:t>
+      </w:r>
+    </w:p>
+    <w:p>
+      <w:r>
+        <w:t xml:space="preserve">These changes have led to a new major version of </w:t>
+      </w:r>
+      <w:r>
+        <w:t xml:space="preserve">NuPattern </w:t>
+      </w:r>
+      <w:r>
+        <w:t xml:space="preserve">being released that is unfortunately not backwardly compatible with previous versions of </w:t>
+      </w:r>
+      <w:r>
+        <w:t>NuPattern</w:t>
+      </w:r>
+      <w:r>
+        <w:t xml:space="preserve">, and not compatible with toolkits built with a previous version of </w:t>
+      </w:r>
+      <w:r>
+        <w:t>NuPattern</w:t>
+      </w:r>
+      <w:r>
+        <w:t xml:space="preserve">. The long term goal of this version of </w:t>
+      </w:r>
+      <w:r>
+        <w:t xml:space="preserve">NuPattern </w:t>
+      </w:r>
+      <w:r>
+        <w:t xml:space="preserve">is to replace previous installations of </w:t>
+      </w:r>
+      <w:r>
+        <w:t>NuPattern (</w:t>
+      </w:r>
+      <w:proofErr w:type="spellStart"/>
+      <w:r>
+        <w:t>a.k.a</w:t>
+      </w:r>
+      <w:proofErr w:type="spellEnd"/>
+      <w:r>
+        <w:t xml:space="preserve"> VSPAT) </w:t>
+      </w:r>
+      <w:r>
+        <w:t xml:space="preserve">and upgrade any versions of toolkits built with previous versions of </w:t>
+      </w:r>
+      <w:r>
+        <w:t>NuPattern (</w:t>
+      </w:r>
+      <w:proofErr w:type="spellStart"/>
+      <w:r>
+        <w:t>a.k.a</w:t>
+      </w:r>
+      <w:proofErr w:type="spellEnd"/>
+      <w:r>
+        <w:t xml:space="preserve"> VSPAT)</w:t>
+      </w:r>
+      <w:r>
+        <w:t>. Once this version migration is complete, no such detailed migration will be required again.</w:t>
+      </w:r>
+    </w:p>
+    <w:p>
+      <w:r>
+        <w:t xml:space="preserve">As this version of </w:t>
+      </w:r>
+      <w:r>
+        <w:t>NuPattern</w:t>
+      </w:r>
+      <w:r>
+        <w:t xml:space="preserve"> is not backwardly compatible with previous versions, any toolkits that were built with previous versions of VSPAT will no longer work correctly if installed alongside toolkits that are built with this version of </w:t>
+      </w:r>
+      <w:r>
+        <w:t>NuPattern</w:t>
+      </w:r>
+      <w:r>
+        <w:t>. This is why we strongly recommend migration of any existing toolkits.</w:t>
       </w:r>
       <w:r>
         <w:rPr>
@@ -1538,7 +2185,7 @@
           <w:highlight w:val="red"/>
         </w:rPr>
       </w:pPr>
-      <w:commentRangeStart w:id="4"/>
+      <w:commentRangeStart w:id="6"/>
       <w:r>
         <w:rPr>
           <w:highlight w:val="red"/>
@@ -1595,21 +2242,51 @@
         <w:rPr>
           <w:highlight w:val="red"/>
         </w:rPr>
-        <w:t>: If a Visual Studio 2010 user already has a toolkit installed into Visual Studio, and then either installs VSPAT</w:t>
+        <w:t xml:space="preserve">: If a Visual Studio 2010 user already has a toolkit installed in Visual Studio, and then either installs </w:t>
+      </w:r>
+      <w:r>
+        <w:t>NuPattern</w:t>
       </w:r>
       <w:r>
         <w:rPr>
           <w:highlight w:val="red"/>
         </w:rPr>
-        <w:t xml:space="preserve"> (‘Pattern Toolkit Builder’ extension) or installs a pattern toolkit built with the new version of VSPAT, then the older version of the ‘Pattern Toolkit Manger’ will be upgraded automatically for them. Their toolkit should continue to work as before.</w:t>
-      </w:r>
-      <w:commentRangeEnd w:id="4"/>
+        <w:t xml:space="preserve"> </w:t>
+      </w:r>
+      <w:r>
+        <w:rPr>
+          <w:highlight w:val="red"/>
+        </w:rPr>
+        <w:t>(‘</w:t>
+      </w:r>
+      <w:r>
+        <w:rPr>
+          <w:highlight w:val="red"/>
+        </w:rPr>
+        <w:t>Nu</w:t>
+      </w:r>
+      <w:r>
+        <w:rPr>
+          <w:highlight w:val="red"/>
+        </w:rPr>
+        <w:t xml:space="preserve">Pattern Toolkit Builder’ extension) or installs a pattern toolkit built with the new version of </w:t>
+      </w:r>
+      <w:r>
+        <w:t>NuPattern</w:t>
+      </w:r>
+      <w:r>
+        <w:rPr>
+          <w:highlight w:val="red"/>
+        </w:rPr>
+        <w:t>, then the older version of the ‘Pattern Toolkit Manger’ will be upgraded automatically for them. Their toolkit should continue to work as before.</w:t>
+      </w:r>
+      <w:commentRangeEnd w:id="6"/>
       <w:r>
         <w:rPr>
           <w:rStyle w:val="CommentReference"/>
           <w:highlight w:val="red"/>
         </w:rPr>
-        <w:commentReference w:id="4"/>
+        <w:commentReference w:id="6"/>
       </w:r>
     </w:p>
     <w:p>
@@ -1628,7 +2305,13 @@
       </w:r>
       <w:proofErr w:type="gramEnd"/>
       <w:r>
-        <w:t xml:space="preserve"> previous version of VSPAT, or pattern toolkits supported Visual Studio 2012</w:t>
+        <w:t xml:space="preserve"> previous version of </w:t>
+      </w:r>
+      <w:r>
+        <w:t>NuPattern</w:t>
+      </w:r>
+      <w:r>
+        <w:t>, or pattern toolkits supported Visual Studio 2012</w:t>
       </w:r>
       <w:r>
         <w:t xml:space="preserve"> installation</w:t>
@@ -1651,7 +2334,13 @@
         <w:t xml:space="preserve"> extension</w:t>
       </w:r>
       <w:r>
-        <w:t xml:space="preserve"> (or ‘Feature Builder Power Tool’ extension is already installed when I install this version of VSPAT?</w:t>
+        <w:t xml:space="preserve"> (or ‘Feature Builder Power Tool’ extension is already installed when I install this version of </w:t>
+      </w:r>
+      <w:r>
+        <w:t>NuPattern</w:t>
+      </w:r>
+      <w:r>
+        <w:t>?</w:t>
       </w:r>
     </w:p>
     <w:p>
@@ -1709,7 +2398,7 @@
                     </pic:cNvPicPr>
                   </pic:nvPicPr>
                   <pic:blipFill>
-                    <a:blip r:embed="rId10">
+                    <a:blip r:embed="rId11">
                       <a:extLst>
                         <a:ext uri="{28A0092B-C50C-407E-A947-70E740481C1C}">
                           <a14:useLocalDpi xmlns:a14="http://schemas.microsoft.com/office/drawing/2010/main" val="0"/>
@@ -1797,7 +2486,7 @@
                     </pic:cNvPicPr>
                   </pic:nvPicPr>
                   <pic:blipFill>
-                    <a:blip r:embed="rId11">
+                    <a:blip r:embed="rId12">
                       <a:extLst>
                         <a:ext uri="{28A0092B-C50C-407E-A947-70E740481C1C}">
                           <a14:useLocalDpi xmlns:a14="http://schemas.microsoft.com/office/drawing/2010/main" val="0"/>
@@ -1841,8 +2530,8 @@
           <w:highlight w:val="yellow"/>
         </w:rPr>
       </w:pPr>
-      <w:bookmarkStart w:id="5" w:name="_Migration_Notes:"/>
-      <w:bookmarkEnd w:id="5"/>
+      <w:bookmarkStart w:id="7" w:name="_Migration_Notes:"/>
+      <w:bookmarkEnd w:id="7"/>
       <w:r>
         <w:rPr>
           <w:b/>
@@ -1922,10 +2611,13 @@
         <w:t xml:space="preserve">version of </w:t>
       </w:r>
       <w:r>
-        <w:t>VSPAT</w:t>
-      </w:r>
-      <w:r>
-        <w:t xml:space="preserve"> (v.1.3.20.0)</w:t>
+        <w:t>NuPattern</w:t>
+      </w:r>
+      <w:r>
+        <w:t xml:space="preserve"> </w:t>
+      </w:r>
+      <w:r>
+        <w:t>(v.1.3.20.0)</w:t>
       </w:r>
       <w:r>
         <w:t xml:space="preserve">, from </w:t>
@@ -1990,7 +2682,10 @@
     </w:p>
     <w:p>
       <w:r>
-        <w:t xml:space="preserve">Since this version of VSPAT </w:t>
+        <w:t xml:space="preserve">Since this version of </w:t>
+      </w:r>
+      <w:r>
+        <w:t xml:space="preserve">NuPattern </w:t>
       </w:r>
       <w:r>
         <w:t>supports both Visual Studio 2010 and Visual Studio 2012. The migration steps are different depending on which version of Visual Studio you wish to target your toolkit for.</w:t>
@@ -2007,7 +2702,13 @@
         <w:t>Note</w:t>
       </w:r>
       <w:r>
-        <w:t xml:space="preserve">: In this version of VSPAT, you must </w:t>
+        <w:t xml:space="preserve">: In this version of </w:t>
+      </w:r>
+      <w:r>
+        <w:t>NuPattern</w:t>
+      </w:r>
+      <w:r>
+        <w:t xml:space="preserve">, you must </w:t>
       </w:r>
       <w:proofErr w:type="gramStart"/>
       <w:r>
@@ -2762,7 +3463,6 @@
         </w:rPr>
         <w:t>"</w:t>
       </w:r>
-      <w:proofErr w:type="spellStart"/>
       <w:r>
         <w:rPr>
           <w:rFonts w:ascii="Consolas" w:eastAsia="Times New Roman" w:hAnsi="Consolas" w:cs="Consolas"/>
@@ -2773,7 +3473,6 @@
         </w:rPr>
         <w:t>NuPattern</w:t>
       </w:r>
-      <w:proofErr w:type="spellEnd"/>
       <w:r>
         <w:rPr>
           <w:rFonts w:ascii="Consolas" w:eastAsia="Times New Roman" w:hAnsi="Consolas" w:cs="Consolas"/>
@@ -2975,8 +3674,19 @@
           <w:color w:val="0000FF"/>
           <w:sz w:val="20"/>
           <w:szCs w:val="20"/>
-        </w:rPr>
-        <w:t>AutomationLibrary</w:t>
+          <w:highlight w:val="yellow"/>
+        </w:rPr>
+        <w:t>PatternToolkit</w:t>
+      </w:r>
+      <w:r>
+        <w:rPr>
+          <w:rFonts w:ascii="Consolas" w:eastAsia="Times New Roman" w:hAnsi="Consolas" w:cs="Consolas"/>
+          <w:color w:val="0000FF"/>
+          <w:sz w:val="20"/>
+          <w:szCs w:val="20"/>
+          <w:highlight w:val="yellow"/>
+        </w:rPr>
+        <w:t>Library</w:t>
       </w:r>
       <w:r>
         <w:rPr>
@@ -3053,8 +3763,6 @@
         </w:rPr>
         <w:t>Toolkit</w:t>
       </w:r>
-      <w:bookmarkStart w:id="6" w:name="_GoBack"/>
-      <w:bookmarkEnd w:id="6"/>
       <w:r>
         <w:rPr>
           <w:rFonts w:ascii="Consolas" w:hAnsi="Consolas" w:cs="Consolas"/>
@@ -3110,7 +3818,6 @@
         </w:rPr>
         <w:t>"</w:t>
       </w:r>
-      <w:proofErr w:type="spellStart"/>
       <w:r>
         <w:rPr>
           <w:rFonts w:ascii="Consolas" w:eastAsia="Times New Roman" w:hAnsi="Consolas" w:cs="Consolas"/>
@@ -3121,7 +3828,6 @@
         </w:rPr>
         <w:t>NuPattern</w:t>
       </w:r>
-      <w:proofErr w:type="spellEnd"/>
       <w:r>
         <w:rPr>
           <w:rFonts w:ascii="Consolas" w:eastAsia="Times New Roman" w:hAnsi="Consolas" w:cs="Consolas"/>
@@ -7686,7 +8392,7 @@
           <w:numId w:val="18"/>
         </w:numPr>
       </w:pPr>
-      <w:commentRangeStart w:id="7"/>
+      <w:commentRangeStart w:id="8"/>
       <w:r>
         <w:t xml:space="preserve">Change the </w:t>
       </w:r>
@@ -7868,13 +8574,13 @@
         </w:rPr>
         <w:t xml:space="preserve"> /&gt;</w:t>
       </w:r>
-      <w:commentRangeEnd w:id="7"/>
+      <w:commentRangeEnd w:id="8"/>
       <w:r>
         <w:rPr>
           <w:rStyle w:val="CommentReference"/>
           <w:rFonts w:ascii="Calibri" w:eastAsiaTheme="minorHAnsi" w:hAnsi="Calibri" w:cs="Calibri"/>
         </w:rPr>
-        <w:commentReference w:id="7"/>
+        <w:commentReference w:id="8"/>
       </w:r>
     </w:p>
     <w:p>
@@ -10925,13 +11631,16 @@
         </w:numPr>
       </w:pPr>
       <w:r>
-        <w:t>Add version and u</w:t>
-      </w:r>
-      <w:r>
-        <w:t>pdate</w:t>
-      </w:r>
-      <w:r>
-        <w:t xml:space="preserve"> the '</w:t>
+        <w:t xml:space="preserve">Update new </w:t>
+      </w:r>
+      <w:r>
+        <w:t>version</w:t>
+      </w:r>
+      <w:r>
+        <w:t xml:space="preserve">, namespace and </w:t>
+      </w:r>
+      <w:r>
+        <w:t>'</w:t>
       </w:r>
       <w:proofErr w:type="spellStart"/>
       <w:r>
@@ -11082,15 +11791,29 @@
         </w:rPr>
         <w:t>&gt;</w:t>
       </w:r>
+      <w:proofErr w:type="spellStart"/>
       <w:r>
         <w:rPr>
           <w:rFonts w:ascii="Consolas" w:hAnsi="Consolas" w:cs="Consolas"/>
           <w:color w:val="000000"/>
           <w:sz w:val="20"/>
           <w:szCs w:val="22"/>
-        </w:rPr>
-        <w:t>Microsoft.VisualStudio.Patterning.Library</w:t>
-      </w:r>
+          <w:highlight w:val="yellow"/>
+        </w:rPr>
+        <w:t>NuPattern</w:t>
+      </w:r>
+      <w:bookmarkStart w:id="9" w:name="_GoBack"/>
+      <w:bookmarkEnd w:id="9"/>
+      <w:r>
+        <w:rPr>
+          <w:rFonts w:ascii="Consolas" w:hAnsi="Consolas" w:cs="Consolas"/>
+          <w:color w:val="000000"/>
+          <w:sz w:val="20"/>
+          <w:szCs w:val="22"/>
+        </w:rPr>
+        <w:t>.Library</w:t>
+      </w:r>
+      <w:proofErr w:type="spellEnd"/>
       <w:r>
         <w:rPr>
           <w:rFonts w:ascii="Consolas" w:hAnsi="Consolas" w:cs="Consolas"/>
@@ -11471,7 +12194,7 @@
 
 <file path=word/comments.xml><?xml version="1.0" encoding="utf-8"?>
 <w:comments xmlns:wpc="http://schemas.microsoft.com/office/word/2010/wordprocessingCanvas" xmlns:mc="http://schemas.openxmlformats.org/markup-compatibility/2006" xmlns:o="urn:schemas-microsoft-com:office:office" xmlns:r="http://schemas.openxmlformats.org/officeDocument/2006/relationships" xmlns:m="http://schemas.openxmlformats.org/officeDocument/2006/math" xmlns:v="urn:schemas-microsoft-com:vml" xmlns:wp14="http://schemas.microsoft.com/office/word/2010/wordprocessingDrawing" xmlns:wp="http://schemas.openxmlformats.org/drawingml/2006/wordprocessingDrawing" xmlns:w10="urn:schemas-microsoft-com:office:word" xmlns:w="http://schemas.openxmlformats.org/wordprocessingml/2006/main" xmlns:w14="http://schemas.microsoft.com/office/word/2010/wordml" xmlns:wpg="http://schemas.microsoft.com/office/word/2010/wordprocessingGroup" xmlns:wpi="http://schemas.microsoft.com/office/word/2010/wordprocessingInk" xmlns:wne="http://schemas.microsoft.com/office/word/2006/wordml" xmlns:wps="http://schemas.microsoft.com/office/word/2010/wordprocessingShape" mc:Ignorable="w14 wp14">
-  <w:comment w:id="2" w:author="Jezz" w:date="2012-11-12T12:13:00Z" w:initials="J">
+  <w:comment w:id="4" w:author="Jezz" w:date="2012-11-12T12:13:00Z" w:initials="J">
     <w:p>
       <w:pPr>
         <w:pStyle w:val="CommentText"/>
@@ -11487,7 +12210,7 @@
       </w:r>
     </w:p>
   </w:comment>
-  <w:comment w:id="4" w:author="Jezz" w:date="2012-11-11T21:05:00Z" w:initials="J">
+  <w:comment w:id="6" w:author="Jezz" w:date="2012-11-11T21:05:00Z" w:initials="J">
     <w:p>
       <w:pPr>
         <w:pStyle w:val="CommentText"/>
@@ -11503,7 +12226,7 @@
       </w:r>
     </w:p>
   </w:comment>
-  <w:comment w:id="7" w:author="Jezz" w:date="2012-11-12T13:48:00Z" w:initials="J">
+  <w:comment w:id="8" w:author="Jezz" w:date="2012-11-12T13:48:00Z" w:initials="J">
     <w:p>
       <w:pPr>
         <w:pStyle w:val="CommentText"/>

</xml_diff>

<commit_message>
Added support for multi-targeting
Added support for multi-targeting
</commit_message>
<xml_diff>
--- a/Docs/Release Notes.docx
+++ b/Docs/Release Notes.docx
@@ -11734,8 +11734,6 @@
         </w:rPr>
         <w:t>&gt;</w:t>
       </w:r>
-      <w:bookmarkStart w:id="16" w:name="_GoBack"/>
-      <w:bookmarkEnd w:id="16"/>
     </w:p>
     <w:p>
       <w:pPr>
@@ -12008,7 +12006,23 @@
         <w:t>"</w:t>
       </w:r>
       <w:r>
-        <w:t>$(localappdata)\Microsoft\MSBuild\</w:t>
+        <w:t>$(</w:t>
+      </w:r>
+      <w:proofErr w:type="spellStart"/>
+      <w:r>
+        <w:t>localappdata</w:t>
+      </w:r>
+      <w:proofErr w:type="spellEnd"/>
+      <w:r>
+        <w:t>)\Microsoft\</w:t>
+      </w:r>
+      <w:proofErr w:type="spellStart"/>
+      <w:r>
+        <w:t>MSBuild</w:t>
+      </w:r>
+      <w:proofErr w:type="spellEnd"/>
+      <w:r>
+        <w:t>\</w:t>
       </w:r>
       <w:r>
         <w:rPr>
@@ -12117,7 +12131,23 @@
         <w:t>"</w:t>
       </w:r>
       <w:r>
-        <w:t>$(localappdata)\Microsoft\MSBuild\</w:t>
+        <w:t>$(</w:t>
+      </w:r>
+      <w:proofErr w:type="spellStart"/>
+      <w:r>
+        <w:t>localappdata</w:t>
+      </w:r>
+      <w:proofErr w:type="spellEnd"/>
+      <w:r>
+        <w:t>)\Microsoft\</w:t>
+      </w:r>
+      <w:proofErr w:type="spellStart"/>
+      <w:r>
+        <w:t>MSBuild</w:t>
+      </w:r>
+      <w:proofErr w:type="spellEnd"/>
+      <w:r>
+        <w:t>\</w:t>
       </w:r>
       <w:r>
         <w:rPr>
@@ -12203,107 +12233,59 @@
         <w:ind w:left="1800"/>
       </w:pPr>
       <w:r>
-        <w:t>Change the text template directives:</w:t>
-      </w:r>
-    </w:p>
-    <w:p>
-      <w:pPr>
-        <w:shd w:val="clear" w:color="auto" w:fill="FFFFFF"/>
-        <w:tabs>
-          <w:tab w:val="left" w:pos="916"/>
-          <w:tab w:val="left" w:pos="1832"/>
-          <w:tab w:val="left" w:pos="2748"/>
-          <w:tab w:val="left" w:pos="3664"/>
-          <w:tab w:val="left" w:pos="4580"/>
-          <w:tab w:val="left" w:pos="5496"/>
-          <w:tab w:val="left" w:pos="6412"/>
-          <w:tab w:val="left" w:pos="7328"/>
-          <w:tab w:val="left" w:pos="8244"/>
-          <w:tab w:val="left" w:pos="9160"/>
-          <w:tab w:val="left" w:pos="10076"/>
-          <w:tab w:val="left" w:pos="10992"/>
-          <w:tab w:val="left" w:pos="11908"/>
-          <w:tab w:val="left" w:pos="12824"/>
-          <w:tab w:val="left" w:pos="13740"/>
-          <w:tab w:val="left" w:pos="14656"/>
-        </w:tabs>
-        <w:spacing w:before="0"/>
-        <w:ind w:left="2160"/>
-        <w:rPr>
-          <w:rFonts w:ascii="Consolas" w:eastAsia="Times New Roman" w:hAnsi="Consolas" w:cs="Consolas"/>
-          <w:color w:val="000000"/>
-          <w:sz w:val="20"/>
-          <w:szCs w:val="20"/>
-        </w:rPr>
-      </w:pPr>
-      <w:r>
-        <w:rPr>
-          <w:rFonts w:ascii="Consolas" w:eastAsia="Times New Roman" w:hAnsi="Consolas" w:cs="Consolas"/>
-          <w:color w:val="000000"/>
-          <w:sz w:val="20"/>
-          <w:szCs w:val="20"/>
-        </w:rPr>
-        <w:t>&lt;#@ Assembly Name="NuPattern.Authoring.Toolkit.Automation.dll" #&gt;</w:t>
-      </w:r>
-    </w:p>
-    <w:p>
-      <w:pPr>
-        <w:shd w:val="clear" w:color="auto" w:fill="FFFFFF"/>
-        <w:tabs>
-          <w:tab w:val="left" w:pos="916"/>
-          <w:tab w:val="left" w:pos="1832"/>
-          <w:tab w:val="left" w:pos="2748"/>
-          <w:tab w:val="left" w:pos="3664"/>
-          <w:tab w:val="left" w:pos="4580"/>
-          <w:tab w:val="left" w:pos="5496"/>
-          <w:tab w:val="left" w:pos="6412"/>
-          <w:tab w:val="left" w:pos="7328"/>
-          <w:tab w:val="left" w:pos="8244"/>
-          <w:tab w:val="left" w:pos="9160"/>
-          <w:tab w:val="left" w:pos="10076"/>
-          <w:tab w:val="left" w:pos="10992"/>
-          <w:tab w:val="left" w:pos="11908"/>
-          <w:tab w:val="left" w:pos="12824"/>
-          <w:tab w:val="left" w:pos="13740"/>
-          <w:tab w:val="left" w:pos="14656"/>
-        </w:tabs>
-        <w:spacing w:before="0"/>
-        <w:ind w:left="2160"/>
-        <w:rPr>
-          <w:rFonts w:ascii="Consolas" w:eastAsia="Times New Roman" w:hAnsi="Consolas" w:cs="Consolas"/>
-          <w:color w:val="000000"/>
-          <w:sz w:val="20"/>
-          <w:szCs w:val="20"/>
-        </w:rPr>
-      </w:pPr>
-      <w:r>
-        <w:rPr>
-          <w:rFonts w:ascii="Consolas" w:eastAsia="Times New Roman" w:hAnsi="Consolas" w:cs="Consolas"/>
-          <w:color w:val="000000"/>
-          <w:sz w:val="20"/>
-          <w:szCs w:val="20"/>
-        </w:rPr>
-        <w:t>&lt;#@ Import Namespace="</w:t>
+        <w:t xml:space="preserve">(Optional) Remove all </w:t>
+      </w:r>
+      <w:r>
+        <w:t>text template directives</w:t>
+      </w:r>
+      <w:r>
+        <w:t xml:space="preserve"> (@Template, @Assembly, @Import</w:t>
+      </w:r>
+      <w:proofErr w:type="gramStart"/>
+      <w:r>
+        <w:t>)at</w:t>
+      </w:r>
+      <w:proofErr w:type="gramEnd"/>
+      <w:r>
+        <w:t xml:space="preserve"> the start of the file. Leave the @Output and @Include directives.</w:t>
+      </w:r>
+    </w:p>
+    <w:p>
+      <w:pPr>
+        <w:pStyle w:val="ListParagraph"/>
+        <w:numPr>
+          <w:ilvl w:val="0"/>
+          <w:numId w:val="21"/>
+        </w:numPr>
+        <w:ind w:left="1800"/>
+      </w:pPr>
+      <w:r>
+        <w:t>Update</w:t>
+      </w:r>
+      <w:r>
+        <w:t xml:space="preserve"> </w:t>
+      </w:r>
+      <w:r>
+        <w:t>&lt;</w:t>
       </w:r>
       <w:proofErr w:type="spellStart"/>
       <w:r>
-        <w:rPr>
-          <w:rFonts w:ascii="Consolas" w:eastAsia="Times New Roman" w:hAnsi="Consolas" w:cs="Consolas"/>
-          <w:color w:val="000000"/>
-          <w:sz w:val="20"/>
-          <w:szCs w:val="20"/>
-        </w:rPr>
-        <w:t>NuPattern.Authoring.Authoring</w:t>
+        <w:t>SupportedProducts</w:t>
       </w:r>
       <w:proofErr w:type="spellEnd"/>
       <w:r>
-        <w:rPr>
-          <w:rFonts w:ascii="Consolas" w:eastAsia="Times New Roman" w:hAnsi="Consolas" w:cs="Consolas"/>
-          <w:color w:val="000000"/>
-          <w:sz w:val="20"/>
-          <w:szCs w:val="20"/>
-        </w:rPr>
-        <w:t>" #&gt;</w:t>
+        <w:t>&gt; and &lt;</w:t>
+      </w:r>
+      <w:proofErr w:type="spellStart"/>
+      <w:r>
+        <w:t>SupportedFrameworkRuntimeEdition</w:t>
+      </w:r>
+      <w:proofErr w:type="spellEnd"/>
+      <w:r>
+        <w:t>&gt; elements</w:t>
+      </w:r>
+      <w:r>
+        <w:t>:</w:t>
       </w:r>
     </w:p>
     <w:p>
@@ -12339,140 +12321,31 @@
       <w:r>
         <w:rPr>
           <w:rFonts w:ascii="Consolas" w:eastAsia="Times New Roman" w:hAnsi="Consolas" w:cs="Consolas"/>
-          <w:color w:val="000000"/>
+          <w:color w:val="0000FF"/>
           <w:sz w:val="20"/>
           <w:szCs w:val="20"/>
         </w:rPr>
-        <w:t>To:</w:t>
-      </w:r>
-    </w:p>
-    <w:p>
-      <w:pPr>
-        <w:shd w:val="clear" w:color="auto" w:fill="FFFFFF"/>
-        <w:tabs>
-          <w:tab w:val="left" w:pos="916"/>
-          <w:tab w:val="left" w:pos="1832"/>
-          <w:tab w:val="left" w:pos="2748"/>
-          <w:tab w:val="left" w:pos="3664"/>
-          <w:tab w:val="left" w:pos="4580"/>
-          <w:tab w:val="left" w:pos="5496"/>
-          <w:tab w:val="left" w:pos="6412"/>
-          <w:tab w:val="left" w:pos="7328"/>
-          <w:tab w:val="left" w:pos="8244"/>
-          <w:tab w:val="left" w:pos="9160"/>
-          <w:tab w:val="left" w:pos="10076"/>
-          <w:tab w:val="left" w:pos="10992"/>
-          <w:tab w:val="left" w:pos="11908"/>
-          <w:tab w:val="left" w:pos="12824"/>
-          <w:tab w:val="left" w:pos="13740"/>
-          <w:tab w:val="left" w:pos="14656"/>
-        </w:tabs>
-        <w:spacing w:before="0"/>
-        <w:ind w:left="2160"/>
+        <w:t>    &lt;</w:t>
+      </w:r>
+      <w:proofErr w:type="spellStart"/>
+      <w:r>
         <w:rPr>
           <w:rFonts w:ascii="Consolas" w:eastAsia="Times New Roman" w:hAnsi="Consolas" w:cs="Consolas"/>
-          <w:color w:val="000000"/>
+          <w:color w:val="A31515"/>
           <w:sz w:val="20"/>
           <w:szCs w:val="20"/>
         </w:rPr>
-      </w:pPr>
+        <w:t>SupportedProducts</w:t>
+      </w:r>
+      <w:proofErr w:type="spellEnd"/>
       <w:r>
         <w:rPr>
           <w:rFonts w:ascii="Consolas" w:eastAsia="Times New Roman" w:hAnsi="Consolas" w:cs="Consolas"/>
-          <w:color w:val="000000"/>
+          <w:color w:val="0000FF"/>
           <w:sz w:val="20"/>
           <w:szCs w:val="20"/>
         </w:rPr>
-        <w:t>&lt;#@ Assembly Name="NuPattern.Authoring.</w:t>
-      </w:r>
-      <w:r>
-        <w:rPr>
-          <w:rFonts w:ascii="Consolas" w:eastAsia="Times New Roman" w:hAnsi="Consolas" w:cs="Consolas"/>
-          <w:color w:val="000000"/>
-          <w:sz w:val="20"/>
-          <w:szCs w:val="20"/>
-          <w:highlight w:val="yellow"/>
-        </w:rPr>
-        <w:t>PatternToolkit</w:t>
-      </w:r>
-      <w:r>
-        <w:rPr>
-          <w:rFonts w:ascii="Consolas" w:eastAsia="Times New Roman" w:hAnsi="Consolas" w:cs="Consolas"/>
-          <w:color w:val="000000"/>
-          <w:sz w:val="20"/>
-          <w:szCs w:val="20"/>
-        </w:rPr>
-        <w:t>.Automation.dll" #&gt;</w:t>
-      </w:r>
-    </w:p>
-    <w:p>
-      <w:pPr>
-        <w:shd w:val="clear" w:color="auto" w:fill="FFFFFF"/>
-        <w:tabs>
-          <w:tab w:val="left" w:pos="916"/>
-          <w:tab w:val="left" w:pos="1832"/>
-          <w:tab w:val="left" w:pos="2748"/>
-          <w:tab w:val="left" w:pos="3664"/>
-          <w:tab w:val="left" w:pos="4580"/>
-          <w:tab w:val="left" w:pos="5496"/>
-          <w:tab w:val="left" w:pos="6412"/>
-          <w:tab w:val="left" w:pos="7328"/>
-          <w:tab w:val="left" w:pos="8244"/>
-          <w:tab w:val="left" w:pos="9160"/>
-          <w:tab w:val="left" w:pos="10076"/>
-          <w:tab w:val="left" w:pos="10992"/>
-          <w:tab w:val="left" w:pos="11908"/>
-          <w:tab w:val="left" w:pos="12824"/>
-          <w:tab w:val="left" w:pos="13740"/>
-          <w:tab w:val="left" w:pos="14656"/>
-        </w:tabs>
-        <w:spacing w:before="0"/>
-        <w:ind w:left="2160"/>
-        <w:rPr>
-          <w:rFonts w:ascii="Consolas" w:eastAsia="Times New Roman" w:hAnsi="Consolas" w:cs="Consolas"/>
-          <w:color w:val="000000"/>
-          <w:sz w:val="20"/>
-          <w:szCs w:val="20"/>
-        </w:rPr>
-      </w:pPr>
-      <w:r>
-        <w:rPr>
-          <w:rFonts w:ascii="Consolas" w:eastAsia="Times New Roman" w:hAnsi="Consolas" w:cs="Consolas"/>
-          <w:color w:val="000000"/>
-          <w:sz w:val="20"/>
-          <w:szCs w:val="20"/>
-        </w:rPr>
-        <w:t>&lt;#@ Import Namespace="</w:t>
-      </w:r>
-      <w:proofErr w:type="spellStart"/>
-      <w:r>
-        <w:rPr>
-          <w:rFonts w:ascii="Consolas" w:eastAsia="Times New Roman" w:hAnsi="Consolas" w:cs="Consolas"/>
-          <w:color w:val="000000"/>
-          <w:sz w:val="20"/>
-          <w:szCs w:val="20"/>
-        </w:rPr>
-        <w:t>NuPattern.Authoring.</w:t>
-      </w:r>
-      <w:r>
-        <w:rPr>
-          <w:rFonts w:ascii="Consolas" w:eastAsia="Times New Roman" w:hAnsi="Consolas" w:cs="Consolas"/>
-          <w:color w:val="000000"/>
-          <w:sz w:val="20"/>
-          <w:szCs w:val="20"/>
-          <w:highlight w:val="yellow"/>
-        </w:rPr>
-        <w:t>PatternToolkit</w:t>
-      </w:r>
-      <w:proofErr w:type="spellEnd"/>
-      <w:r>
-        <w:rPr>
-          <w:rFonts w:ascii="Consolas" w:eastAsia="Times New Roman" w:hAnsi="Consolas" w:cs="Consolas"/>
-          <w:color w:val="000000"/>
-          <w:sz w:val="20"/>
-          <w:szCs w:val="20"/>
-        </w:rPr>
-        <w:t>" #&gt;</w:t>
+        <w:t>&gt;</w:t>
       </w:r>
     </w:p>
     <w:p>
@@ -12505,2176 +12378,134 @@
           <w:szCs w:val="20"/>
         </w:rPr>
       </w:pPr>
-    </w:p>
-    <w:p>
-      <w:pPr>
-        <w:pStyle w:val="ListParagraph"/>
-        <w:numPr>
-          <w:ilvl w:val="0"/>
-          <w:numId w:val="21"/>
-        </w:numPr>
-        <w:ind w:left="1800"/>
-      </w:pPr>
-      <w:r>
-        <w:t>Change</w:t>
-      </w:r>
-      <w:r>
-        <w:t xml:space="preserve"> </w:t>
-      </w:r>
-      <w:r>
-        <w:t xml:space="preserve">the version of the </w:t>
+      <w:r>
+        <w:rPr>
+          <w:rFonts w:ascii="Consolas" w:eastAsia="Times New Roman" w:hAnsi="Consolas" w:cs="Consolas"/>
+          <w:color w:val="0000FF"/>
+          <w:sz w:val="20"/>
+          <w:szCs w:val="20"/>
+        </w:rPr>
+        <w:t>      &lt;</w:t>
       </w:r>
       <w:proofErr w:type="spellStart"/>
       <w:r>
-        <w:t>SupportedProducts</w:t>
+        <w:rPr>
+          <w:rFonts w:ascii="Consolas" w:eastAsia="Times New Roman" w:hAnsi="Consolas" w:cs="Consolas"/>
+          <w:color w:val="A31515"/>
+          <w:sz w:val="20"/>
+          <w:szCs w:val="20"/>
+        </w:rPr>
+        <w:t>VisualStudio</w:t>
       </w:r>
       <w:proofErr w:type="spellEnd"/>
       <w:r>
-        <w:t>\</w:t>
+        <w:rPr>
+          <w:rFonts w:ascii="Consolas" w:eastAsia="Times New Roman" w:hAnsi="Consolas" w:cs="Consolas"/>
+          <w:color w:val="0000FF"/>
+          <w:sz w:val="20"/>
+          <w:szCs w:val="20"/>
+        </w:rPr>
+        <w:t> </w:t>
+      </w:r>
+      <w:r>
+        <w:rPr>
+          <w:rFonts w:ascii="Consolas" w:eastAsia="Times New Roman" w:hAnsi="Consolas" w:cs="Consolas"/>
+          <w:color w:val="FF0000"/>
+          <w:sz w:val="20"/>
+          <w:szCs w:val="20"/>
+        </w:rPr>
+        <w:t>Version</w:t>
+      </w:r>
+      <w:r>
+        <w:rPr>
+          <w:rFonts w:ascii="Consolas" w:eastAsia="Times New Roman" w:hAnsi="Consolas" w:cs="Consolas"/>
+          <w:color w:val="0000FF"/>
+          <w:sz w:val="20"/>
+          <w:szCs w:val="20"/>
+          <w:highlight w:val="yellow"/>
+        </w:rPr>
+        <w:t>=</w:t>
+      </w:r>
+      <w:r>
+        <w:rPr>
+          <w:rFonts w:ascii="Consolas" w:eastAsia="Times New Roman" w:hAnsi="Consolas" w:cs="Consolas"/>
+          <w:color w:val="000000"/>
+          <w:sz w:val="20"/>
+          <w:szCs w:val="20"/>
+          <w:highlight w:val="yellow"/>
+        </w:rPr>
+        <w:t>"</w:t>
+      </w:r>
+      <w:r>
+        <w:rPr>
+          <w:rFonts w:ascii="Consolas" w:eastAsia="Times New Roman" w:hAnsi="Consolas" w:cs="Consolas"/>
+          <w:color w:val="0000FF"/>
+          <w:sz w:val="20"/>
+          <w:szCs w:val="20"/>
+          <w:highlight w:val="yellow"/>
+        </w:rPr>
+        <w:t>&lt;</w:t>
+      </w:r>
+      <w:r>
+        <w:rPr>
+          <w:rFonts w:ascii="Consolas" w:eastAsia="Times New Roman" w:hAnsi="Consolas" w:cs="Consolas"/>
+          <w:color w:val="000000"/>
+          <w:sz w:val="20"/>
+          <w:szCs w:val="20"/>
+          <w:highlight w:val="yellow"/>
+        </w:rPr>
+        <w:t>#</w:t>
+      </w:r>
+      <w:r>
+        <w:rPr>
+          <w:rFonts w:ascii="Consolas" w:eastAsia="Times New Roman" w:hAnsi="Consolas" w:cs="Consolas"/>
+          <w:color w:val="0000FF"/>
+          <w:sz w:val="20"/>
+          <w:szCs w:val="20"/>
+          <w:highlight w:val="yellow"/>
+        </w:rPr>
+        <w:t>=</w:t>
       </w:r>
       <w:proofErr w:type="spellStart"/>
       <w:r>
-        <w:t>VisualStudio</w:t>
+        <w:rPr>
+          <w:rFonts w:ascii="Consolas" w:eastAsia="Times New Roman" w:hAnsi="Consolas" w:cs="Consolas"/>
+          <w:color w:val="FF0000"/>
+          <w:sz w:val="20"/>
+          <w:szCs w:val="20"/>
+          <w:highlight w:val="yellow"/>
+        </w:rPr>
+        <w:t>supportedVsVersion</w:t>
       </w:r>
       <w:proofErr w:type="spellEnd"/>
       <w:r>
-        <w:t>\@Version attribute:</w:t>
-      </w:r>
-    </w:p>
-    <w:p>
-      <w:pPr>
-        <w:pStyle w:val="ListParagraph"/>
-        <w:numPr>
-          <w:ilvl w:val="2"/>
-          <w:numId w:val="3"/>
-        </w:numPr>
-        <w:ind w:left="2520"/>
-      </w:pPr>
-      <w:r>
-        <w:rPr>
-          <w:b/>
-        </w:rPr>
-        <w:t>VS2012:</w:t>
-      </w:r>
-      <w:r>
-        <w:t xml:space="preserve"> </w:t>
-      </w:r>
-    </w:p>
-    <w:p>
-      <w:pPr>
-        <w:autoSpaceDE w:val="0"/>
-        <w:autoSpaceDN w:val="0"/>
-        <w:adjustRightInd w:val="0"/>
-        <w:spacing w:before="0"/>
-        <w:ind w:left="1080"/>
-        <w:rPr>
-          <w:rFonts w:ascii="Consolas" w:hAnsi="Consolas" w:cs="Consolas"/>
-          <w:color w:val="000000"/>
-          <w:sz w:val="19"/>
-          <w:szCs w:val="19"/>
-          <w:highlight w:val="white"/>
-          <w:lang w:val="en-NZ"/>
-        </w:rPr>
-      </w:pPr>
-      <w:r>
-        <w:rPr>
-          <w:rFonts w:ascii="Consolas" w:hAnsi="Consolas" w:cs="Consolas"/>
-          <w:color w:val="0000FF"/>
-          <w:sz w:val="19"/>
-          <w:szCs w:val="19"/>
-          <w:highlight w:val="white"/>
-          <w:lang w:val="en-NZ"/>
-        </w:rPr>
-        <w:tab/>
-      </w:r>
-      <w:r>
-        <w:rPr>
-          <w:rFonts w:ascii="Consolas" w:hAnsi="Consolas" w:cs="Consolas"/>
-          <w:color w:val="0000FF"/>
-          <w:sz w:val="19"/>
-          <w:szCs w:val="19"/>
-          <w:highlight w:val="white"/>
-          <w:lang w:val="en-NZ"/>
-        </w:rPr>
-        <w:tab/>
-        <w:t>&lt;</w:t>
-      </w:r>
-      <w:proofErr w:type="spellStart"/>
-      <w:r>
-        <w:rPr>
-          <w:rFonts w:ascii="Consolas" w:hAnsi="Consolas" w:cs="Consolas"/>
-          <w:color w:val="A31515"/>
-          <w:sz w:val="19"/>
-          <w:szCs w:val="19"/>
-          <w:highlight w:val="white"/>
-          <w:lang w:val="en-NZ"/>
-        </w:rPr>
-        <w:t>SupportedProducts</w:t>
-      </w:r>
-      <w:proofErr w:type="spellEnd"/>
-      <w:r>
-        <w:rPr>
-          <w:rFonts w:ascii="Consolas" w:hAnsi="Consolas" w:cs="Consolas"/>
-          <w:color w:val="0000FF"/>
-          <w:sz w:val="19"/>
-          <w:szCs w:val="19"/>
-          <w:highlight w:val="white"/>
-          <w:lang w:val="en-NZ"/>
+        <w:rPr>
+          <w:rFonts w:ascii="Consolas" w:eastAsia="Times New Roman" w:hAnsi="Consolas" w:cs="Consolas"/>
+          <w:color w:val="000000"/>
+          <w:sz w:val="20"/>
+          <w:szCs w:val="20"/>
+          <w:highlight w:val="yellow"/>
+        </w:rPr>
+        <w:t>#</w:t>
+      </w:r>
+      <w:r>
+        <w:rPr>
+          <w:rFonts w:ascii="Consolas" w:eastAsia="Times New Roman" w:hAnsi="Consolas" w:cs="Consolas"/>
+          <w:color w:val="0000FF"/>
+          <w:sz w:val="20"/>
+          <w:szCs w:val="20"/>
+          <w:highlight w:val="yellow"/>
         </w:rPr>
         <w:t>&gt;</w:t>
       </w:r>
-    </w:p>
-    <w:p>
-      <w:pPr>
-        <w:autoSpaceDE w:val="0"/>
-        <w:autoSpaceDN w:val="0"/>
-        <w:adjustRightInd w:val="0"/>
-        <w:spacing w:before="0"/>
-        <w:ind w:left="1080"/>
-        <w:rPr>
-          <w:rFonts w:ascii="Consolas" w:hAnsi="Consolas" w:cs="Consolas"/>
-          <w:color w:val="000000"/>
-          <w:sz w:val="19"/>
-          <w:szCs w:val="19"/>
-          <w:highlight w:val="white"/>
-          <w:lang w:val="en-NZ"/>
-        </w:rPr>
-      </w:pPr>
-      <w:r>
-        <w:rPr>
-          <w:rFonts w:ascii="Consolas" w:hAnsi="Consolas" w:cs="Consolas"/>
-          <w:color w:val="0000FF"/>
-          <w:sz w:val="19"/>
-          <w:szCs w:val="19"/>
-          <w:highlight w:val="white"/>
-          <w:lang w:val="en-NZ"/>
-        </w:rPr>
-        <w:tab/>
-      </w:r>
-      <w:r>
-        <w:rPr>
-          <w:rFonts w:ascii="Consolas" w:hAnsi="Consolas" w:cs="Consolas"/>
-          <w:color w:val="0000FF"/>
-          <w:sz w:val="19"/>
-          <w:szCs w:val="19"/>
-          <w:highlight w:val="white"/>
-          <w:lang w:val="en-NZ"/>
-        </w:rPr>
-        <w:tab/>
-      </w:r>
-      <w:r>
-        <w:rPr>
-          <w:rFonts w:ascii="Consolas" w:hAnsi="Consolas" w:cs="Consolas"/>
-          <w:color w:val="0000FF"/>
-          <w:sz w:val="19"/>
-          <w:szCs w:val="19"/>
-          <w:highlight w:val="white"/>
-          <w:lang w:val="en-NZ"/>
-        </w:rPr>
-        <w:tab/>
-        <w:t>&lt;</w:t>
-      </w:r>
-      <w:proofErr w:type="spellStart"/>
-      <w:r>
-        <w:rPr>
-          <w:rFonts w:ascii="Consolas" w:hAnsi="Consolas" w:cs="Consolas"/>
-          <w:color w:val="A31515"/>
-          <w:sz w:val="19"/>
-          <w:szCs w:val="19"/>
-          <w:highlight w:val="white"/>
-          <w:lang w:val="en-NZ"/>
-        </w:rPr>
-        <w:t>VisualStudio</w:t>
-      </w:r>
-      <w:proofErr w:type="spellEnd"/>
-      <w:r>
-        <w:rPr>
-          <w:rFonts w:ascii="Consolas" w:hAnsi="Consolas" w:cs="Consolas"/>
-          <w:color w:val="0000FF"/>
-          <w:sz w:val="19"/>
-          <w:szCs w:val="19"/>
-          <w:highlight w:val="white"/>
-          <w:lang w:val="en-NZ"/>
-        </w:rPr>
-        <w:t xml:space="preserve"> </w:t>
-      </w:r>
-      <w:r>
-        <w:rPr>
-          <w:rFonts w:ascii="Consolas" w:hAnsi="Consolas" w:cs="Consolas"/>
-          <w:color w:val="FF0000"/>
-          <w:sz w:val="19"/>
-          <w:szCs w:val="19"/>
-          <w:highlight w:val="white"/>
-          <w:lang w:val="en-NZ"/>
-        </w:rPr>
-        <w:t>Version</w:t>
-      </w:r>
-      <w:r>
-        <w:rPr>
-          <w:rFonts w:ascii="Consolas" w:hAnsi="Consolas" w:cs="Consolas"/>
-          <w:color w:val="0000FF"/>
-          <w:sz w:val="19"/>
-          <w:szCs w:val="19"/>
-          <w:highlight w:val="white"/>
-          <w:lang w:val="en-NZ"/>
-        </w:rPr>
-        <w:t>=</w:t>
-      </w:r>
-      <w:r>
-        <w:rPr>
-          <w:rFonts w:ascii="Consolas" w:hAnsi="Consolas" w:cs="Consolas"/>
-          <w:color w:val="000000"/>
-          <w:sz w:val="19"/>
-          <w:szCs w:val="19"/>
-          <w:highlight w:val="white"/>
-          <w:lang w:val="en-NZ"/>
-        </w:rPr>
-        <w:t>"</w:t>
-      </w:r>
-      <w:r>
-        <w:rPr>
-          <w:rFonts w:ascii="Consolas" w:hAnsi="Consolas" w:cs="Consolas"/>
-          <w:color w:val="0000FF"/>
-          <w:sz w:val="19"/>
-          <w:szCs w:val="19"/>
-          <w:highlight w:val="yellow"/>
-          <w:lang w:val="en-NZ"/>
-        </w:rPr>
-        <w:t>11.0</w:t>
-      </w:r>
-      <w:r>
-        <w:rPr>
-          <w:rFonts w:ascii="Consolas" w:hAnsi="Consolas" w:cs="Consolas"/>
-          <w:color w:val="000000"/>
-          <w:sz w:val="19"/>
-          <w:szCs w:val="19"/>
-          <w:highlight w:val="white"/>
-          <w:lang w:val="en-NZ"/>
-        </w:rPr>
-        <w:t>"</w:t>
-      </w:r>
-      <w:r>
-        <w:rPr>
-          <w:rFonts w:ascii="Consolas" w:hAnsi="Consolas" w:cs="Consolas"/>
-          <w:color w:val="0000FF"/>
-          <w:sz w:val="19"/>
-          <w:szCs w:val="19"/>
-          <w:highlight w:val="white"/>
-          <w:lang w:val="en-NZ"/>
-        </w:rPr>
-        <w:t>&gt;</w:t>
-      </w:r>
-    </w:p>
-    <w:p>
-      <w:pPr>
-        <w:autoSpaceDE w:val="0"/>
-        <w:autoSpaceDN w:val="0"/>
-        <w:adjustRightInd w:val="0"/>
-        <w:spacing w:before="0"/>
-        <w:ind w:left="1080"/>
-        <w:rPr>
-          <w:rFonts w:ascii="Consolas" w:hAnsi="Consolas" w:cs="Consolas"/>
-          <w:color w:val="000000"/>
-          <w:sz w:val="19"/>
-          <w:szCs w:val="19"/>
-          <w:highlight w:val="white"/>
-          <w:lang w:val="en-NZ"/>
-        </w:rPr>
-      </w:pPr>
-      <w:r>
-        <w:rPr>
-          <w:rFonts w:ascii="Consolas" w:hAnsi="Consolas" w:cs="Consolas"/>
-          <w:color w:val="0000FF"/>
-          <w:sz w:val="19"/>
-          <w:szCs w:val="19"/>
-          <w:highlight w:val="white"/>
-          <w:lang w:val="en-NZ"/>
-        </w:rPr>
-        <w:tab/>
-      </w:r>
-      <w:r>
-        <w:rPr>
-          <w:rFonts w:ascii="Consolas" w:hAnsi="Consolas" w:cs="Consolas"/>
-          <w:color w:val="0000FF"/>
-          <w:sz w:val="19"/>
-          <w:szCs w:val="19"/>
-          <w:highlight w:val="white"/>
-          <w:lang w:val="en-NZ"/>
-        </w:rPr>
-        <w:tab/>
-      </w:r>
-      <w:r>
-        <w:rPr>
-          <w:rFonts w:ascii="Consolas" w:hAnsi="Consolas" w:cs="Consolas"/>
-          <w:color w:val="0000FF"/>
-          <w:sz w:val="19"/>
-          <w:szCs w:val="19"/>
-          <w:highlight w:val="white"/>
-          <w:lang w:val="en-NZ"/>
-        </w:rPr>
-        <w:tab/>
-      </w:r>
-      <w:r>
-        <w:rPr>
-          <w:rFonts w:ascii="Consolas" w:hAnsi="Consolas" w:cs="Consolas"/>
-          <w:color w:val="0000FF"/>
-          <w:sz w:val="19"/>
-          <w:szCs w:val="19"/>
-          <w:highlight w:val="white"/>
-          <w:lang w:val="en-NZ"/>
-        </w:rPr>
-        <w:tab/>
-        <w:t>&lt;</w:t>
-      </w:r>
-      <w:r>
-        <w:rPr>
-          <w:rFonts w:ascii="Consolas" w:hAnsi="Consolas" w:cs="Consolas"/>
-          <w:color w:val="A31515"/>
-          <w:sz w:val="19"/>
-          <w:szCs w:val="19"/>
-          <w:highlight w:val="white"/>
-          <w:lang w:val="en-NZ"/>
-        </w:rPr>
-        <w:t>Edition</w:t>
-      </w:r>
-      <w:r>
-        <w:rPr>
-          <w:rFonts w:ascii="Consolas" w:hAnsi="Consolas" w:cs="Consolas"/>
-          <w:color w:val="0000FF"/>
-          <w:sz w:val="19"/>
-          <w:szCs w:val="19"/>
-          <w:highlight w:val="white"/>
-          <w:lang w:val="en-NZ"/>
-        </w:rPr>
-        <w:t>&gt;</w:t>
-      </w:r>
-      <w:r>
-        <w:rPr>
-          <w:rFonts w:ascii="Consolas" w:hAnsi="Consolas" w:cs="Consolas"/>
-          <w:color w:val="000000"/>
-          <w:sz w:val="19"/>
-          <w:szCs w:val="19"/>
-          <w:highlight w:val="white"/>
-          <w:lang w:val="en-NZ"/>
-        </w:rPr>
-        <w:t>Ultimate</w:t>
-      </w:r>
-      <w:r>
-        <w:rPr>
-          <w:rFonts w:ascii="Consolas" w:hAnsi="Consolas" w:cs="Consolas"/>
-          <w:color w:val="0000FF"/>
-          <w:sz w:val="19"/>
-          <w:szCs w:val="19"/>
-          <w:highlight w:val="white"/>
-          <w:lang w:val="en-NZ"/>
-        </w:rPr>
-        <w:t>&lt;/</w:t>
-      </w:r>
-      <w:r>
-        <w:rPr>
-          <w:rFonts w:ascii="Consolas" w:hAnsi="Consolas" w:cs="Consolas"/>
-          <w:color w:val="A31515"/>
-          <w:sz w:val="19"/>
-          <w:szCs w:val="19"/>
-          <w:highlight w:val="white"/>
-          <w:lang w:val="en-NZ"/>
-        </w:rPr>
-        <w:t>Edition</w:t>
-      </w:r>
-      <w:r>
-        <w:rPr>
-          <w:rFonts w:ascii="Consolas" w:hAnsi="Consolas" w:cs="Consolas"/>
-          <w:color w:val="0000FF"/>
-          <w:sz w:val="19"/>
-          <w:szCs w:val="19"/>
-          <w:highlight w:val="white"/>
-          <w:lang w:val="en-NZ"/>
-        </w:rPr>
-        <w:t>&gt;</w:t>
-      </w:r>
-    </w:p>
-    <w:p>
-      <w:pPr>
-        <w:autoSpaceDE w:val="0"/>
-        <w:autoSpaceDN w:val="0"/>
-        <w:adjustRightInd w:val="0"/>
-        <w:spacing w:before="0"/>
-        <w:ind w:left="1080"/>
-        <w:rPr>
-          <w:rFonts w:ascii="Consolas" w:hAnsi="Consolas" w:cs="Consolas"/>
-          <w:color w:val="000000"/>
-          <w:sz w:val="19"/>
-          <w:szCs w:val="19"/>
-          <w:highlight w:val="white"/>
-          <w:lang w:val="en-NZ"/>
-        </w:rPr>
-      </w:pPr>
-      <w:r>
-        <w:rPr>
-          <w:rFonts w:ascii="Consolas" w:hAnsi="Consolas" w:cs="Consolas"/>
-          <w:color w:val="0000FF"/>
-          <w:sz w:val="19"/>
-          <w:szCs w:val="19"/>
-          <w:highlight w:val="white"/>
-          <w:lang w:val="en-NZ"/>
-        </w:rPr>
-        <w:tab/>
-      </w:r>
-      <w:r>
-        <w:rPr>
-          <w:rFonts w:ascii="Consolas" w:hAnsi="Consolas" w:cs="Consolas"/>
-          <w:color w:val="0000FF"/>
-          <w:sz w:val="19"/>
-          <w:szCs w:val="19"/>
-          <w:highlight w:val="white"/>
-          <w:lang w:val="en-NZ"/>
-        </w:rPr>
-        <w:tab/>
-      </w:r>
-      <w:r>
-        <w:rPr>
-          <w:rFonts w:ascii="Consolas" w:hAnsi="Consolas" w:cs="Consolas"/>
-          <w:color w:val="0000FF"/>
-          <w:sz w:val="19"/>
-          <w:szCs w:val="19"/>
-          <w:highlight w:val="white"/>
-          <w:lang w:val="en-NZ"/>
-        </w:rPr>
-        <w:tab/>
-      </w:r>
-      <w:r>
-        <w:rPr>
-          <w:rFonts w:ascii="Consolas" w:hAnsi="Consolas" w:cs="Consolas"/>
-          <w:color w:val="0000FF"/>
-          <w:sz w:val="19"/>
-          <w:szCs w:val="19"/>
-          <w:highlight w:val="white"/>
-          <w:lang w:val="en-NZ"/>
-        </w:rPr>
-        <w:tab/>
-        <w:t>&lt;</w:t>
-      </w:r>
-      <w:r>
-        <w:rPr>
-          <w:rFonts w:ascii="Consolas" w:hAnsi="Consolas" w:cs="Consolas"/>
-          <w:color w:val="A31515"/>
-          <w:sz w:val="19"/>
-          <w:szCs w:val="19"/>
-          <w:highlight w:val="white"/>
-          <w:lang w:val="en-NZ"/>
-        </w:rPr>
-        <w:t>Edition</w:t>
-      </w:r>
-      <w:r>
-        <w:rPr>
-          <w:rFonts w:ascii="Consolas" w:hAnsi="Consolas" w:cs="Consolas"/>
-          <w:color w:val="0000FF"/>
-          <w:sz w:val="19"/>
-          <w:szCs w:val="19"/>
-          <w:highlight w:val="white"/>
-          <w:lang w:val="en-NZ"/>
-        </w:rPr>
-        <w:t>&gt;</w:t>
-      </w:r>
-      <w:r>
-        <w:rPr>
-          <w:rFonts w:ascii="Consolas" w:hAnsi="Consolas" w:cs="Consolas"/>
-          <w:color w:val="000000"/>
-          <w:sz w:val="19"/>
-          <w:szCs w:val="19"/>
-          <w:highlight w:val="white"/>
-          <w:lang w:val="en-NZ"/>
-        </w:rPr>
-        <w:t>Premium</w:t>
-      </w:r>
-      <w:r>
-        <w:rPr>
-          <w:rFonts w:ascii="Consolas" w:hAnsi="Consolas" w:cs="Consolas"/>
-          <w:color w:val="0000FF"/>
-          <w:sz w:val="19"/>
-          <w:szCs w:val="19"/>
-          <w:highlight w:val="white"/>
-          <w:lang w:val="en-NZ"/>
-        </w:rPr>
-        <w:t>&lt;/</w:t>
-      </w:r>
-      <w:r>
-        <w:rPr>
-          <w:rFonts w:ascii="Consolas" w:hAnsi="Consolas" w:cs="Consolas"/>
-          <w:color w:val="A31515"/>
-          <w:sz w:val="19"/>
-          <w:szCs w:val="19"/>
-          <w:highlight w:val="white"/>
-          <w:lang w:val="en-NZ"/>
-        </w:rPr>
-        <w:t>Edition</w:t>
-      </w:r>
-      <w:r>
-        <w:rPr>
-          <w:rFonts w:ascii="Consolas" w:hAnsi="Consolas" w:cs="Consolas"/>
-          <w:color w:val="0000FF"/>
-          <w:sz w:val="19"/>
-          <w:szCs w:val="19"/>
-          <w:highlight w:val="white"/>
-          <w:lang w:val="en-NZ"/>
-        </w:rPr>
-        <w:t>&gt;</w:t>
-      </w:r>
-    </w:p>
-    <w:p>
-      <w:pPr>
-        <w:autoSpaceDE w:val="0"/>
-        <w:autoSpaceDN w:val="0"/>
-        <w:adjustRightInd w:val="0"/>
-        <w:spacing w:before="0"/>
-        <w:ind w:left="1080"/>
-        <w:rPr>
-          <w:rFonts w:ascii="Consolas" w:hAnsi="Consolas" w:cs="Consolas"/>
-          <w:color w:val="000000"/>
-          <w:sz w:val="19"/>
-          <w:szCs w:val="19"/>
-          <w:highlight w:val="white"/>
-          <w:lang w:val="en-NZ"/>
-        </w:rPr>
-      </w:pPr>
-      <w:r>
-        <w:rPr>
-          <w:rFonts w:ascii="Consolas" w:hAnsi="Consolas" w:cs="Consolas"/>
-          <w:color w:val="0000FF"/>
-          <w:sz w:val="19"/>
-          <w:szCs w:val="19"/>
-          <w:highlight w:val="white"/>
-          <w:lang w:val="en-NZ"/>
-        </w:rPr>
-        <w:tab/>
-      </w:r>
-      <w:r>
-        <w:rPr>
-          <w:rFonts w:ascii="Consolas" w:hAnsi="Consolas" w:cs="Consolas"/>
-          <w:color w:val="0000FF"/>
-          <w:sz w:val="19"/>
-          <w:szCs w:val="19"/>
-          <w:highlight w:val="white"/>
-          <w:lang w:val="en-NZ"/>
-        </w:rPr>
-        <w:tab/>
-      </w:r>
-      <w:r>
-        <w:rPr>
-          <w:rFonts w:ascii="Consolas" w:hAnsi="Consolas" w:cs="Consolas"/>
-          <w:color w:val="0000FF"/>
-          <w:sz w:val="19"/>
-          <w:szCs w:val="19"/>
-          <w:highlight w:val="white"/>
-          <w:lang w:val="en-NZ"/>
-        </w:rPr>
-        <w:tab/>
-      </w:r>
-      <w:r>
-        <w:rPr>
-          <w:rFonts w:ascii="Consolas" w:hAnsi="Consolas" w:cs="Consolas"/>
-          <w:color w:val="0000FF"/>
-          <w:sz w:val="19"/>
-          <w:szCs w:val="19"/>
-          <w:highlight w:val="white"/>
-          <w:lang w:val="en-NZ"/>
-        </w:rPr>
-        <w:tab/>
-        <w:t>&lt;</w:t>
-      </w:r>
-      <w:r>
-        <w:rPr>
-          <w:rFonts w:ascii="Consolas" w:hAnsi="Consolas" w:cs="Consolas"/>
-          <w:color w:val="A31515"/>
-          <w:sz w:val="19"/>
-          <w:szCs w:val="19"/>
-          <w:highlight w:val="white"/>
-          <w:lang w:val="en-NZ"/>
-        </w:rPr>
-        <w:t>Edition</w:t>
-      </w:r>
-      <w:r>
-        <w:rPr>
-          <w:rFonts w:ascii="Consolas" w:hAnsi="Consolas" w:cs="Consolas"/>
-          <w:color w:val="0000FF"/>
-          <w:sz w:val="19"/>
-          <w:szCs w:val="19"/>
-          <w:highlight w:val="white"/>
-          <w:lang w:val="en-NZ"/>
-        </w:rPr>
-        <w:t>&gt;</w:t>
-      </w:r>
-      <w:r>
-        <w:rPr>
-          <w:rFonts w:ascii="Consolas" w:hAnsi="Consolas" w:cs="Consolas"/>
-          <w:color w:val="000000"/>
-          <w:sz w:val="19"/>
-          <w:szCs w:val="19"/>
-          <w:highlight w:val="white"/>
-          <w:lang w:val="en-NZ"/>
-        </w:rPr>
-        <w:t>Pro</w:t>
-      </w:r>
-      <w:r>
-        <w:rPr>
-          <w:rFonts w:ascii="Consolas" w:hAnsi="Consolas" w:cs="Consolas"/>
-          <w:color w:val="0000FF"/>
-          <w:sz w:val="19"/>
-          <w:szCs w:val="19"/>
-          <w:highlight w:val="white"/>
-          <w:lang w:val="en-NZ"/>
-        </w:rPr>
-        <w:t>&lt;/</w:t>
-      </w:r>
-      <w:r>
-        <w:rPr>
-          <w:rFonts w:ascii="Consolas" w:hAnsi="Consolas" w:cs="Consolas"/>
-          <w:color w:val="A31515"/>
-          <w:sz w:val="19"/>
-          <w:szCs w:val="19"/>
-          <w:highlight w:val="white"/>
-          <w:lang w:val="en-NZ"/>
-        </w:rPr>
-        <w:t>Edition</w:t>
-      </w:r>
-      <w:r>
-        <w:rPr>
-          <w:rFonts w:ascii="Consolas" w:hAnsi="Consolas" w:cs="Consolas"/>
-          <w:color w:val="0000FF"/>
-          <w:sz w:val="19"/>
-          <w:szCs w:val="19"/>
-          <w:highlight w:val="white"/>
-          <w:lang w:val="en-NZ"/>
-        </w:rPr>
-        <w:t>&gt;</w:t>
-      </w:r>
-    </w:p>
-    <w:p>
-      <w:pPr>
-        <w:autoSpaceDE w:val="0"/>
-        <w:autoSpaceDN w:val="0"/>
-        <w:adjustRightInd w:val="0"/>
-        <w:spacing w:before="0"/>
-        <w:ind w:left="1080"/>
-        <w:rPr>
-          <w:rFonts w:ascii="Consolas" w:hAnsi="Consolas" w:cs="Consolas"/>
-          <w:color w:val="000000"/>
-          <w:sz w:val="19"/>
-          <w:szCs w:val="19"/>
-          <w:highlight w:val="white"/>
-          <w:lang w:val="en-NZ"/>
-        </w:rPr>
-      </w:pPr>
-      <w:r>
-        <w:rPr>
-          <w:rFonts w:ascii="Consolas" w:hAnsi="Consolas" w:cs="Consolas"/>
-          <w:color w:val="0000FF"/>
-          <w:sz w:val="19"/>
-          <w:szCs w:val="19"/>
-          <w:highlight w:val="white"/>
-          <w:lang w:val="en-NZ"/>
-        </w:rPr>
-        <w:tab/>
-      </w:r>
-      <w:r>
-        <w:rPr>
-          <w:rFonts w:ascii="Consolas" w:hAnsi="Consolas" w:cs="Consolas"/>
-          <w:color w:val="0000FF"/>
-          <w:sz w:val="19"/>
-          <w:szCs w:val="19"/>
-          <w:highlight w:val="white"/>
-          <w:lang w:val="en-NZ"/>
-        </w:rPr>
-        <w:tab/>
-      </w:r>
-      <w:r>
-        <w:rPr>
-          <w:rFonts w:ascii="Consolas" w:hAnsi="Consolas" w:cs="Consolas"/>
-          <w:color w:val="0000FF"/>
-          <w:sz w:val="19"/>
-          <w:szCs w:val="19"/>
-          <w:highlight w:val="white"/>
-          <w:lang w:val="en-NZ"/>
-        </w:rPr>
-        <w:tab/>
-        <w:t>&lt;/</w:t>
-      </w:r>
-      <w:proofErr w:type="spellStart"/>
-      <w:r>
-        <w:rPr>
-          <w:rFonts w:ascii="Consolas" w:hAnsi="Consolas" w:cs="Consolas"/>
-          <w:color w:val="A31515"/>
-          <w:sz w:val="19"/>
-          <w:szCs w:val="19"/>
-          <w:highlight w:val="white"/>
-          <w:lang w:val="en-NZ"/>
-        </w:rPr>
-        <w:t>VisualStudio</w:t>
-      </w:r>
-      <w:proofErr w:type="spellEnd"/>
-      <w:r>
-        <w:rPr>
-          <w:rFonts w:ascii="Consolas" w:hAnsi="Consolas" w:cs="Consolas"/>
-          <w:color w:val="0000FF"/>
-          <w:sz w:val="19"/>
-          <w:szCs w:val="19"/>
-          <w:highlight w:val="white"/>
-          <w:lang w:val="en-NZ"/>
-        </w:rPr>
-        <w:t>&gt;</w:t>
-      </w:r>
-    </w:p>
-    <w:p>
-      <w:pPr>
-        <w:autoSpaceDE w:val="0"/>
-        <w:autoSpaceDN w:val="0"/>
-        <w:adjustRightInd w:val="0"/>
-        <w:spacing w:before="0"/>
-        <w:ind w:left="1080"/>
-        <w:rPr>
-          <w:rFonts w:ascii="Consolas" w:hAnsi="Consolas" w:cs="Consolas"/>
-          <w:color w:val="0000FF"/>
-          <w:sz w:val="19"/>
-          <w:szCs w:val="19"/>
-          <w:lang w:val="en-NZ"/>
-        </w:rPr>
-      </w:pPr>
-      <w:r>
-        <w:rPr>
-          <w:rFonts w:ascii="Consolas" w:hAnsi="Consolas" w:cs="Consolas"/>
-          <w:color w:val="0000FF"/>
-          <w:sz w:val="19"/>
-          <w:szCs w:val="19"/>
-          <w:highlight w:val="white"/>
-          <w:lang w:val="en-NZ"/>
-        </w:rPr>
-        <w:tab/>
-      </w:r>
-      <w:r>
-        <w:rPr>
-          <w:rFonts w:ascii="Consolas" w:hAnsi="Consolas" w:cs="Consolas"/>
-          <w:color w:val="0000FF"/>
-          <w:sz w:val="19"/>
-          <w:szCs w:val="19"/>
-          <w:highlight w:val="white"/>
-          <w:lang w:val="en-NZ"/>
-        </w:rPr>
-        <w:tab/>
-        <w:t>&lt;/</w:t>
-      </w:r>
-      <w:proofErr w:type="spellStart"/>
-      <w:r>
-        <w:rPr>
-          <w:rFonts w:ascii="Consolas" w:hAnsi="Consolas" w:cs="Consolas"/>
-          <w:color w:val="A31515"/>
-          <w:sz w:val="19"/>
-          <w:szCs w:val="19"/>
-          <w:highlight w:val="white"/>
-          <w:lang w:val="en-NZ"/>
-        </w:rPr>
-        <w:t>SupportedProducts</w:t>
-      </w:r>
-      <w:proofErr w:type="spellEnd"/>
-      <w:r>
-        <w:rPr>
-          <w:rFonts w:ascii="Consolas" w:hAnsi="Consolas" w:cs="Consolas"/>
-          <w:color w:val="0000FF"/>
-          <w:sz w:val="19"/>
-          <w:szCs w:val="19"/>
-          <w:highlight w:val="white"/>
-          <w:lang w:val="en-NZ"/>
-        </w:rPr>
-        <w:t>&gt;</w:t>
-      </w:r>
-    </w:p>
-    <w:p>
-      <w:pPr>
-        <w:autoSpaceDE w:val="0"/>
-        <w:autoSpaceDN w:val="0"/>
-        <w:adjustRightInd w:val="0"/>
-        <w:spacing w:before="0"/>
-        <w:ind w:left="2160"/>
+      <w:r>
         <w:rPr>
           <w:rFonts w:ascii="Consolas" w:eastAsia="Times New Roman" w:hAnsi="Consolas" w:cs="Consolas"/>
           <w:color w:val="000000"/>
           <w:sz w:val="20"/>
           <w:szCs w:val="20"/>
         </w:rPr>
-      </w:pPr>
-      <w:r>
-        <w:rPr>
-          <w:rFonts w:ascii="Consolas" w:hAnsi="Consolas" w:cs="Consolas"/>
-          <w:color w:val="0000FF"/>
-          <w:sz w:val="19"/>
-          <w:szCs w:val="19"/>
-          <w:highlight w:val="white"/>
-          <w:lang w:val="en-NZ"/>
-        </w:rPr>
-        <w:t>&lt;</w:t>
-      </w:r>
-      <w:proofErr w:type="spellStart"/>
-      <w:r>
-        <w:rPr>
-          <w:rFonts w:ascii="Consolas" w:hAnsi="Consolas" w:cs="Consolas"/>
-          <w:color w:val="A31515"/>
-          <w:sz w:val="19"/>
-          <w:szCs w:val="19"/>
-          <w:highlight w:val="white"/>
-          <w:lang w:val="en-NZ"/>
-        </w:rPr>
-        <w:t>SupportedFrameworkRuntimeEdition</w:t>
-      </w:r>
-      <w:proofErr w:type="spellEnd"/>
-      <w:r>
-        <w:rPr>
-          <w:rFonts w:ascii="Consolas" w:eastAsia="Times New Roman" w:hAnsi="Consolas" w:cs="Consolas"/>
-          <w:color w:val="000000"/>
-          <w:sz w:val="20"/>
-          <w:szCs w:val="20"/>
-        </w:rPr>
-        <w:t> </w:t>
-      </w:r>
-      <w:proofErr w:type="spellStart"/>
-      <w:r>
-        <w:rPr>
-          <w:rFonts w:ascii="Consolas" w:hAnsi="Consolas" w:cs="Consolas"/>
-          <w:color w:val="FF0000"/>
-          <w:sz w:val="19"/>
-          <w:szCs w:val="19"/>
-          <w:highlight w:val="white"/>
-          <w:lang w:val="en-NZ"/>
-        </w:rPr>
-        <w:t>MinVersion</w:t>
-      </w:r>
-      <w:proofErr w:type="spellEnd"/>
-      <w:r>
-        <w:rPr>
-          <w:rFonts w:ascii="Consolas" w:hAnsi="Consolas" w:cs="Consolas"/>
-          <w:color w:val="0000FF"/>
-          <w:sz w:val="19"/>
-          <w:szCs w:val="19"/>
-          <w:highlight w:val="white"/>
-          <w:lang w:val="en-NZ"/>
-        </w:rPr>
-        <w:t>="4.0" </w:t>
-      </w:r>
-      <w:proofErr w:type="spellStart"/>
-      <w:r>
-        <w:rPr>
-          <w:rFonts w:ascii="Consolas" w:hAnsi="Consolas" w:cs="Consolas"/>
-          <w:color w:val="FF0000"/>
-          <w:sz w:val="19"/>
-          <w:szCs w:val="19"/>
-          <w:highlight w:val="white"/>
-          <w:lang w:val="en-NZ"/>
-        </w:rPr>
-        <w:t>MaxVersion</w:t>
-      </w:r>
-      <w:proofErr w:type="spellEnd"/>
-      <w:r>
-        <w:rPr>
-          <w:rFonts w:ascii="Consolas" w:hAnsi="Consolas" w:cs="Consolas"/>
-          <w:color w:val="0000FF"/>
-          <w:sz w:val="19"/>
-          <w:szCs w:val="19"/>
-          <w:highlight w:val="white"/>
-          <w:lang w:val="en-NZ"/>
-        </w:rPr>
-        <w:t>="</w:t>
-      </w:r>
-      <w:r>
-        <w:rPr>
-          <w:rFonts w:ascii="Consolas" w:hAnsi="Consolas" w:cs="Consolas"/>
-          <w:color w:val="0000FF"/>
-          <w:sz w:val="19"/>
-          <w:szCs w:val="19"/>
-          <w:highlight w:val="yellow"/>
-          <w:lang w:val="en-NZ"/>
-        </w:rPr>
-        <w:t>4.</w:t>
-      </w:r>
-      <w:r>
-        <w:rPr>
-          <w:rFonts w:ascii="Consolas" w:hAnsi="Consolas" w:cs="Consolas"/>
-          <w:color w:val="0000FF"/>
-          <w:sz w:val="19"/>
-          <w:szCs w:val="19"/>
-          <w:highlight w:val="yellow"/>
-          <w:lang w:val="en-NZ"/>
-        </w:rPr>
-        <w:t>5</w:t>
-      </w:r>
-      <w:r>
-        <w:rPr>
-          <w:rFonts w:ascii="Consolas" w:hAnsi="Consolas" w:cs="Consolas"/>
-          <w:color w:val="0000FF"/>
-          <w:sz w:val="19"/>
-          <w:szCs w:val="19"/>
-          <w:highlight w:val="white"/>
-          <w:lang w:val="en-NZ"/>
-        </w:rPr>
-        <w:t>"</w:t>
-      </w:r>
-      <w:r>
-        <w:rPr>
-          <w:rFonts w:ascii="Consolas" w:eastAsia="Times New Roman" w:hAnsi="Consolas" w:cs="Consolas"/>
-          <w:color w:val="000000"/>
-          <w:sz w:val="20"/>
-          <w:szCs w:val="20"/>
-        </w:rPr>
-        <w:t> </w:t>
-      </w:r>
-      <w:r>
-        <w:rPr>
-          <w:rFonts w:ascii="Consolas" w:hAnsi="Consolas" w:cs="Consolas"/>
-          <w:color w:val="0000FF"/>
-          <w:sz w:val="19"/>
-          <w:szCs w:val="19"/>
-          <w:highlight w:val="white"/>
-          <w:lang w:val="en-NZ"/>
-        </w:rPr>
-        <w:t>/&gt;</w:t>
-      </w:r>
-    </w:p>
-    <w:p>
-      <w:pPr>
-        <w:autoSpaceDE w:val="0"/>
-        <w:autoSpaceDN w:val="0"/>
-        <w:adjustRightInd w:val="0"/>
-        <w:spacing w:before="0"/>
-        <w:ind w:left="1080"/>
-      </w:pPr>
-    </w:p>
-    <w:p>
-      <w:pPr>
-        <w:pStyle w:val="ListParagraph"/>
-        <w:numPr>
-          <w:ilvl w:val="0"/>
-          <w:numId w:val="21"/>
-        </w:numPr>
-        <w:ind w:left="1800"/>
-      </w:pPr>
-      <w:r>
-        <w:t>Change the value of the “</w:t>
-      </w:r>
-      <w:proofErr w:type="spellStart"/>
-      <w:r>
-        <w:t>VsixPath</w:t>
-      </w:r>
-      <w:proofErr w:type="spellEnd"/>
-      <w:r>
-        <w:t>” in the reference to ‘Pattern Toolkit Manager’ VSIX:</w:t>
-      </w:r>
-    </w:p>
-    <w:p>
-      <w:pPr>
-        <w:pStyle w:val="ListParagraph"/>
-        <w:numPr>
-          <w:ilvl w:val="1"/>
-          <w:numId w:val="21"/>
-        </w:numPr>
-        <w:ind w:left="2520"/>
-      </w:pPr>
-      <w:r>
-        <w:rPr>
-          <w:b/>
-        </w:rPr>
-        <w:t>VS2010</w:t>
-      </w:r>
-      <w:r>
-        <w:t xml:space="preserve">: </w:t>
-      </w:r>
-    </w:p>
-    <w:p>
-      <w:pPr>
-        <w:autoSpaceDE w:val="0"/>
-        <w:autoSpaceDN w:val="0"/>
-        <w:adjustRightInd w:val="0"/>
-        <w:spacing w:before="0"/>
-        <w:ind w:left="720"/>
-        <w:rPr>
-          <w:rFonts w:ascii="Consolas" w:hAnsi="Consolas" w:cs="Consolas"/>
-          <w:color w:val="000000"/>
-          <w:sz w:val="19"/>
-          <w:szCs w:val="19"/>
-          <w:highlight w:val="white"/>
-          <w:lang w:val="en-NZ"/>
-        </w:rPr>
-      </w:pPr>
-      <w:r>
-        <w:rPr>
-          <w:rFonts w:ascii="Consolas" w:hAnsi="Consolas" w:cs="Consolas"/>
-          <w:color w:val="0000FF"/>
-          <w:sz w:val="19"/>
-          <w:szCs w:val="19"/>
-          <w:highlight w:val="white"/>
-          <w:lang w:val="en-NZ"/>
-        </w:rPr>
-        <w:tab/>
-      </w:r>
-      <w:r>
-        <w:rPr>
-          <w:rFonts w:ascii="Consolas" w:hAnsi="Consolas" w:cs="Consolas"/>
-          <w:color w:val="0000FF"/>
-          <w:sz w:val="19"/>
-          <w:szCs w:val="19"/>
-          <w:highlight w:val="white"/>
-          <w:lang w:val="en-NZ"/>
-        </w:rPr>
-        <w:tab/>
-        <w:t>&lt;</w:t>
-      </w:r>
-      <w:r>
-        <w:rPr>
-          <w:rFonts w:ascii="Consolas" w:hAnsi="Consolas" w:cs="Consolas"/>
-          <w:color w:val="A31515"/>
-          <w:sz w:val="19"/>
-          <w:szCs w:val="19"/>
-          <w:highlight w:val="white"/>
-          <w:lang w:val="en-NZ"/>
-        </w:rPr>
-        <w:t>Reference</w:t>
-      </w:r>
-      <w:r>
-        <w:rPr>
-          <w:rFonts w:ascii="Consolas" w:hAnsi="Consolas" w:cs="Consolas"/>
-          <w:color w:val="0000FF"/>
-          <w:sz w:val="19"/>
-          <w:szCs w:val="19"/>
-          <w:highlight w:val="white"/>
-          <w:lang w:val="en-NZ"/>
-        </w:rPr>
-        <w:t xml:space="preserve"> </w:t>
-      </w:r>
-      <w:r>
-        <w:rPr>
-          <w:rFonts w:ascii="Consolas" w:hAnsi="Consolas" w:cs="Consolas"/>
-          <w:color w:val="FF0000"/>
-          <w:sz w:val="19"/>
-          <w:szCs w:val="19"/>
-          <w:highlight w:val="white"/>
-          <w:lang w:val="en-NZ"/>
-        </w:rPr>
-        <w:t>Id</w:t>
-      </w:r>
-      <w:r>
-        <w:rPr>
-          <w:rFonts w:ascii="Consolas" w:hAnsi="Consolas" w:cs="Consolas"/>
-          <w:color w:val="0000FF"/>
-          <w:sz w:val="19"/>
-          <w:szCs w:val="19"/>
-          <w:highlight w:val="white"/>
-          <w:lang w:val="en-NZ"/>
-        </w:rPr>
-        <w:t>=</w:t>
-      </w:r>
-      <w:r>
-        <w:rPr>
-          <w:rFonts w:ascii="Consolas" w:hAnsi="Consolas" w:cs="Consolas"/>
-          <w:color w:val="000000"/>
-          <w:sz w:val="19"/>
-          <w:szCs w:val="19"/>
-          <w:highlight w:val="white"/>
-          <w:lang w:val="en-NZ"/>
-        </w:rPr>
-        <w:t>"</w:t>
-      </w:r>
-      <w:r>
-        <w:rPr>
-          <w:rFonts w:ascii="Consolas" w:hAnsi="Consolas" w:cs="Consolas"/>
-          <w:color w:val="0000FF"/>
-          <w:sz w:val="19"/>
-          <w:szCs w:val="19"/>
-          <w:lang w:val="en-NZ"/>
-        </w:rPr>
-        <w:t>93373818-600f-414b-8181-3a0cb79fa785</w:t>
-      </w:r>
-      <w:r>
-        <w:rPr>
-          <w:rFonts w:ascii="Consolas" w:hAnsi="Consolas" w:cs="Consolas"/>
-          <w:color w:val="000000"/>
-          <w:sz w:val="19"/>
-          <w:szCs w:val="19"/>
-          <w:highlight w:val="white"/>
-          <w:lang w:val="en-NZ"/>
-        </w:rPr>
-        <w:t>"</w:t>
-      </w:r>
-      <w:r>
-        <w:rPr>
-          <w:rFonts w:ascii="Consolas" w:hAnsi="Consolas" w:cs="Consolas"/>
-          <w:color w:val="0000FF"/>
-          <w:sz w:val="19"/>
-          <w:szCs w:val="19"/>
-          <w:highlight w:val="white"/>
-          <w:lang w:val="en-NZ"/>
-        </w:rPr>
-        <w:t xml:space="preserve"> </w:t>
-      </w:r>
-      <w:proofErr w:type="spellStart"/>
-      <w:r>
-        <w:rPr>
-          <w:rFonts w:ascii="Consolas" w:hAnsi="Consolas" w:cs="Consolas"/>
-          <w:color w:val="FF0000"/>
-          <w:sz w:val="19"/>
-          <w:szCs w:val="19"/>
-          <w:highlight w:val="white"/>
-          <w:lang w:val="en-NZ"/>
-        </w:rPr>
-        <w:t>MinVersion</w:t>
-      </w:r>
-      <w:proofErr w:type="spellEnd"/>
-      <w:r>
-        <w:rPr>
-          <w:rFonts w:ascii="Consolas" w:hAnsi="Consolas" w:cs="Consolas"/>
-          <w:color w:val="0000FF"/>
-          <w:sz w:val="19"/>
-          <w:szCs w:val="19"/>
-          <w:highlight w:val="white"/>
-          <w:lang w:val="en-NZ"/>
-        </w:rPr>
-        <w:t>=</w:t>
-      </w:r>
-      <w:r>
-        <w:rPr>
-          <w:rFonts w:ascii="Consolas" w:hAnsi="Consolas" w:cs="Consolas"/>
-          <w:color w:val="000000"/>
-          <w:sz w:val="19"/>
-          <w:szCs w:val="19"/>
-          <w:highlight w:val="white"/>
-          <w:lang w:val="en-NZ"/>
-        </w:rPr>
-        <w:t>"</w:t>
-      </w:r>
-      <w:r>
-        <w:rPr>
-          <w:rFonts w:ascii="Consolas" w:hAnsi="Consolas" w:cs="Consolas"/>
-          <w:color w:val="0000FF"/>
-          <w:sz w:val="19"/>
-          <w:szCs w:val="19"/>
-          <w:highlight w:val="white"/>
-          <w:lang w:val="en-NZ"/>
-        </w:rPr>
-        <w:t>1.3.20.0</w:t>
-      </w:r>
-      <w:r>
-        <w:rPr>
-          <w:rFonts w:ascii="Consolas" w:hAnsi="Consolas" w:cs="Consolas"/>
-          <w:color w:val="000000"/>
-          <w:sz w:val="19"/>
-          <w:szCs w:val="19"/>
-          <w:highlight w:val="white"/>
-          <w:lang w:val="en-NZ"/>
-        </w:rPr>
-        <w:t>"</w:t>
-      </w:r>
-      <w:r>
-        <w:rPr>
-          <w:rFonts w:ascii="Consolas" w:hAnsi="Consolas" w:cs="Consolas"/>
-          <w:color w:val="0000FF"/>
-          <w:sz w:val="19"/>
-          <w:szCs w:val="19"/>
-          <w:highlight w:val="white"/>
-          <w:lang w:val="en-NZ"/>
-        </w:rPr>
-        <w:t>&gt;</w:t>
-      </w:r>
-    </w:p>
-    <w:p>
-      <w:pPr>
-        <w:autoSpaceDE w:val="0"/>
-        <w:autoSpaceDN w:val="0"/>
-        <w:adjustRightInd w:val="0"/>
-        <w:spacing w:before="0"/>
-        <w:ind w:left="720"/>
-        <w:rPr>
-          <w:rFonts w:ascii="Consolas" w:hAnsi="Consolas" w:cs="Consolas"/>
-          <w:color w:val="000000"/>
-          <w:sz w:val="19"/>
-          <w:szCs w:val="19"/>
-          <w:highlight w:val="white"/>
-          <w:lang w:val="en-NZ"/>
-        </w:rPr>
-      </w:pPr>
-      <w:r>
-        <w:rPr>
-          <w:rFonts w:ascii="Consolas" w:hAnsi="Consolas" w:cs="Consolas"/>
-          <w:color w:val="0000FF"/>
-          <w:sz w:val="19"/>
-          <w:szCs w:val="19"/>
-          <w:highlight w:val="white"/>
-          <w:lang w:val="en-NZ"/>
-        </w:rPr>
-        <w:tab/>
-      </w:r>
-      <w:r>
-        <w:rPr>
-          <w:rFonts w:ascii="Consolas" w:hAnsi="Consolas" w:cs="Consolas"/>
-          <w:color w:val="0000FF"/>
-          <w:sz w:val="19"/>
-          <w:szCs w:val="19"/>
-          <w:highlight w:val="white"/>
-          <w:lang w:val="en-NZ"/>
-        </w:rPr>
-        <w:tab/>
-      </w:r>
-      <w:r>
-        <w:rPr>
-          <w:rFonts w:ascii="Consolas" w:hAnsi="Consolas" w:cs="Consolas"/>
-          <w:color w:val="0000FF"/>
-          <w:sz w:val="19"/>
-          <w:szCs w:val="19"/>
-          <w:highlight w:val="white"/>
-          <w:lang w:val="en-NZ"/>
-        </w:rPr>
-        <w:tab/>
-        <w:t>&lt;</w:t>
-      </w:r>
-      <w:r>
-        <w:rPr>
-          <w:rFonts w:ascii="Consolas" w:hAnsi="Consolas" w:cs="Consolas"/>
-          <w:color w:val="A31515"/>
-          <w:sz w:val="19"/>
-          <w:szCs w:val="19"/>
-          <w:highlight w:val="white"/>
-          <w:lang w:val="en-NZ"/>
-        </w:rPr>
-        <w:t>Name</w:t>
-      </w:r>
-      <w:r>
-        <w:rPr>
-          <w:rFonts w:ascii="Consolas" w:hAnsi="Consolas" w:cs="Consolas"/>
-          <w:color w:val="0000FF"/>
-          <w:sz w:val="19"/>
-          <w:szCs w:val="19"/>
-          <w:highlight w:val="white"/>
-          <w:lang w:val="en-NZ"/>
-        </w:rPr>
-        <w:t>&gt;</w:t>
-      </w:r>
-      <w:r>
-        <w:rPr>
-          <w:rFonts w:ascii="Consolas" w:hAnsi="Consolas" w:cs="Consolas"/>
-          <w:color w:val="0000FF"/>
-          <w:sz w:val="19"/>
-          <w:szCs w:val="19"/>
-          <w:highlight w:val="yellow"/>
-          <w:lang w:val="en-NZ"/>
-        </w:rPr>
-        <w:t>Nu</w:t>
-      </w:r>
-      <w:r>
-        <w:rPr>
-          <w:rFonts w:ascii="Consolas" w:hAnsi="Consolas" w:cs="Consolas"/>
-          <w:color w:val="000000"/>
-          <w:sz w:val="19"/>
-          <w:szCs w:val="19"/>
-          <w:highlight w:val="white"/>
-          <w:lang w:val="en-NZ"/>
-        </w:rPr>
-        <w:t>Pattern Toolkit Manager</w:t>
-      </w:r>
-      <w:r>
-        <w:rPr>
-          <w:rFonts w:ascii="Consolas" w:hAnsi="Consolas" w:cs="Consolas"/>
-          <w:color w:val="0000FF"/>
-          <w:sz w:val="19"/>
-          <w:szCs w:val="19"/>
-          <w:highlight w:val="white"/>
-          <w:lang w:val="en-NZ"/>
-        </w:rPr>
-        <w:t>&lt;/</w:t>
-      </w:r>
-      <w:r>
-        <w:rPr>
-          <w:rFonts w:ascii="Consolas" w:hAnsi="Consolas" w:cs="Consolas"/>
-          <w:color w:val="A31515"/>
-          <w:sz w:val="19"/>
-          <w:szCs w:val="19"/>
-          <w:highlight w:val="white"/>
-          <w:lang w:val="en-NZ"/>
-        </w:rPr>
-        <w:t>Name</w:t>
-      </w:r>
-      <w:r>
-        <w:rPr>
-          <w:rFonts w:ascii="Consolas" w:hAnsi="Consolas" w:cs="Consolas"/>
-          <w:color w:val="0000FF"/>
-          <w:sz w:val="19"/>
-          <w:szCs w:val="19"/>
-          <w:highlight w:val="white"/>
-          <w:lang w:val="en-NZ"/>
-        </w:rPr>
-        <w:t>&gt;</w:t>
-      </w:r>
-    </w:p>
-    <w:p>
-      <w:pPr>
-        <w:autoSpaceDE w:val="0"/>
-        <w:autoSpaceDN w:val="0"/>
-        <w:adjustRightInd w:val="0"/>
-        <w:spacing w:before="0"/>
-        <w:ind w:left="720"/>
-        <w:rPr>
-          <w:rFonts w:ascii="Consolas" w:hAnsi="Consolas" w:cs="Consolas"/>
-          <w:color w:val="000000"/>
-          <w:sz w:val="19"/>
-          <w:szCs w:val="19"/>
-          <w:highlight w:val="white"/>
-          <w:lang w:val="en-NZ"/>
-        </w:rPr>
-      </w:pPr>
-      <w:r>
-        <w:rPr>
-          <w:rFonts w:ascii="Consolas" w:hAnsi="Consolas" w:cs="Consolas"/>
-          <w:color w:val="0000FF"/>
-          <w:sz w:val="19"/>
-          <w:szCs w:val="19"/>
-          <w:highlight w:val="white"/>
-          <w:lang w:val="en-NZ"/>
-        </w:rPr>
-        <w:tab/>
-      </w:r>
-      <w:r>
-        <w:rPr>
-          <w:rFonts w:ascii="Consolas" w:hAnsi="Consolas" w:cs="Consolas"/>
-          <w:color w:val="0000FF"/>
-          <w:sz w:val="19"/>
-          <w:szCs w:val="19"/>
-          <w:highlight w:val="white"/>
-          <w:lang w:val="en-NZ"/>
-        </w:rPr>
-        <w:tab/>
-      </w:r>
-      <w:r>
-        <w:rPr>
-          <w:rFonts w:ascii="Consolas" w:hAnsi="Consolas" w:cs="Consolas"/>
-          <w:color w:val="0000FF"/>
-          <w:sz w:val="19"/>
-          <w:szCs w:val="19"/>
-          <w:highlight w:val="white"/>
-          <w:lang w:val="en-NZ"/>
-        </w:rPr>
-        <w:tab/>
-        <w:t>&lt;</w:t>
-      </w:r>
-      <w:proofErr w:type="spellStart"/>
-      <w:r>
-        <w:rPr>
-          <w:rFonts w:ascii="Consolas" w:hAnsi="Consolas" w:cs="Consolas"/>
-          <w:color w:val="A31515"/>
-          <w:sz w:val="19"/>
-          <w:szCs w:val="19"/>
-          <w:highlight w:val="white"/>
-          <w:lang w:val="en-NZ"/>
-        </w:rPr>
-        <w:t>VsixPath</w:t>
-      </w:r>
-      <w:proofErr w:type="spellEnd"/>
-      <w:r>
-        <w:rPr>
-          <w:rFonts w:ascii="Consolas" w:hAnsi="Consolas" w:cs="Consolas"/>
-          <w:color w:val="0000FF"/>
-          <w:sz w:val="19"/>
-          <w:szCs w:val="19"/>
-          <w:highlight w:val="white"/>
-          <w:lang w:val="en-NZ"/>
-        </w:rPr>
-        <w:t>&gt;</w:t>
-      </w:r>
-      <w:r>
-        <w:rPr>
-          <w:rFonts w:ascii="Consolas" w:hAnsi="Consolas" w:cs="Consolas"/>
-          <w:color w:val="0000FF"/>
-          <w:sz w:val="19"/>
-          <w:szCs w:val="19"/>
-          <w:highlight w:val="yellow"/>
-          <w:lang w:val="en-NZ"/>
-        </w:rPr>
-        <w:t>Nu</w:t>
-      </w:r>
-      <w:r>
-        <w:rPr>
-          <w:rFonts w:ascii="Consolas" w:hAnsi="Consolas" w:cs="Consolas"/>
-          <w:color w:val="000000"/>
-          <w:sz w:val="19"/>
-          <w:szCs w:val="19"/>
-          <w:highlight w:val="white"/>
-          <w:lang w:val="en-NZ"/>
-        </w:rPr>
-        <w:t>PatternToolkitManager</w:t>
-      </w:r>
-      <w:r>
-        <w:rPr>
-          <w:rFonts w:ascii="Consolas" w:hAnsi="Consolas" w:cs="Consolas"/>
-          <w:color w:val="000000"/>
-          <w:sz w:val="19"/>
-          <w:szCs w:val="19"/>
-          <w:highlight w:val="yellow"/>
-          <w:lang w:val="en-NZ"/>
-        </w:rPr>
-        <w:t>.10</w:t>
-      </w:r>
-      <w:r>
-        <w:rPr>
-          <w:rFonts w:ascii="Consolas" w:hAnsi="Consolas" w:cs="Consolas"/>
-          <w:color w:val="000000"/>
-          <w:sz w:val="19"/>
-          <w:szCs w:val="19"/>
-          <w:highlight w:val="yellow"/>
-          <w:lang w:val="en-NZ"/>
-        </w:rPr>
-        <w:t>.0</w:t>
-      </w:r>
-      <w:r>
-        <w:rPr>
-          <w:rFonts w:ascii="Consolas" w:hAnsi="Consolas" w:cs="Consolas"/>
-          <w:color w:val="000000"/>
-          <w:sz w:val="19"/>
-          <w:szCs w:val="19"/>
-          <w:highlight w:val="white"/>
-          <w:lang w:val="en-NZ"/>
-        </w:rPr>
-        <w:t>.vsix</w:t>
-      </w:r>
-      <w:r>
-        <w:rPr>
-          <w:rFonts w:ascii="Consolas" w:hAnsi="Consolas" w:cs="Consolas"/>
-          <w:color w:val="0000FF"/>
-          <w:sz w:val="19"/>
-          <w:szCs w:val="19"/>
-          <w:highlight w:val="white"/>
-          <w:lang w:val="en-NZ"/>
-        </w:rPr>
-        <w:t>&lt;/</w:t>
-      </w:r>
-      <w:proofErr w:type="spellStart"/>
-      <w:r>
-        <w:rPr>
-          <w:rFonts w:ascii="Consolas" w:hAnsi="Consolas" w:cs="Consolas"/>
-          <w:color w:val="A31515"/>
-          <w:sz w:val="19"/>
-          <w:szCs w:val="19"/>
-          <w:highlight w:val="white"/>
-          <w:lang w:val="en-NZ"/>
-        </w:rPr>
-        <w:t>VsixPath</w:t>
-      </w:r>
-      <w:proofErr w:type="spellEnd"/>
-      <w:r>
-        <w:rPr>
-          <w:rFonts w:ascii="Consolas" w:hAnsi="Consolas" w:cs="Consolas"/>
-          <w:color w:val="0000FF"/>
-          <w:sz w:val="19"/>
-          <w:szCs w:val="19"/>
-          <w:highlight w:val="white"/>
-          <w:lang w:val="en-NZ"/>
-        </w:rPr>
-        <w:t>&gt;</w:t>
-      </w:r>
-    </w:p>
-    <w:p>
-      <w:pPr>
-        <w:ind w:left="720"/>
-      </w:pPr>
-      <w:r>
-        <w:rPr>
-          <w:rFonts w:ascii="Consolas" w:hAnsi="Consolas" w:cs="Consolas"/>
-          <w:color w:val="0000FF"/>
-          <w:sz w:val="19"/>
-          <w:szCs w:val="19"/>
-          <w:highlight w:val="white"/>
-          <w:lang w:val="en-NZ"/>
-        </w:rPr>
-        <w:tab/>
-      </w:r>
-      <w:r>
-        <w:rPr>
-          <w:rFonts w:ascii="Consolas" w:hAnsi="Consolas" w:cs="Consolas"/>
-          <w:color w:val="0000FF"/>
-          <w:sz w:val="19"/>
-          <w:szCs w:val="19"/>
-          <w:highlight w:val="white"/>
-          <w:lang w:val="en-NZ"/>
-        </w:rPr>
-        <w:tab/>
-        <w:t>&lt;/</w:t>
-      </w:r>
-      <w:r>
-        <w:rPr>
-          <w:rFonts w:ascii="Consolas" w:hAnsi="Consolas" w:cs="Consolas"/>
-          <w:color w:val="A31515"/>
-          <w:sz w:val="19"/>
-          <w:szCs w:val="19"/>
-          <w:highlight w:val="white"/>
-          <w:lang w:val="en-NZ"/>
-        </w:rPr>
-        <w:t>Reference</w:t>
-      </w:r>
-      <w:r>
-        <w:rPr>
-          <w:rFonts w:ascii="Consolas" w:hAnsi="Consolas" w:cs="Consolas"/>
-          <w:color w:val="0000FF"/>
-          <w:sz w:val="19"/>
-          <w:szCs w:val="19"/>
-          <w:highlight w:val="white"/>
-          <w:lang w:val="en-NZ"/>
-        </w:rPr>
-        <w:t>&gt;</w:t>
-      </w:r>
-    </w:p>
-    <w:p>
-      <w:pPr>
-        <w:pStyle w:val="ListParagraph"/>
-        <w:numPr>
-          <w:ilvl w:val="1"/>
-          <w:numId w:val="21"/>
-        </w:numPr>
-        <w:ind w:left="2520"/>
-      </w:pPr>
-      <w:r>
-        <w:rPr>
-          <w:b/>
-        </w:rPr>
-        <w:t>VS201</w:t>
-      </w:r>
-      <w:r>
-        <w:rPr>
-          <w:b/>
-        </w:rPr>
-        <w:t>2</w:t>
-      </w:r>
-      <w:r>
-        <w:t>:</w:t>
-      </w:r>
-    </w:p>
-    <w:p>
-      <w:pPr>
-        <w:autoSpaceDE w:val="0"/>
-        <w:autoSpaceDN w:val="0"/>
-        <w:adjustRightInd w:val="0"/>
-        <w:spacing w:before="0"/>
-        <w:ind w:left="720"/>
-        <w:rPr>
-          <w:rFonts w:ascii="Consolas" w:hAnsi="Consolas" w:cs="Consolas"/>
-          <w:color w:val="000000"/>
-          <w:sz w:val="19"/>
-          <w:szCs w:val="19"/>
-          <w:highlight w:val="white"/>
-          <w:lang w:val="en-NZ"/>
-        </w:rPr>
-      </w:pPr>
-      <w:r>
-        <w:rPr>
-          <w:rFonts w:ascii="Consolas" w:hAnsi="Consolas" w:cs="Consolas"/>
-          <w:color w:val="0000FF"/>
-          <w:sz w:val="19"/>
-          <w:szCs w:val="19"/>
-          <w:highlight w:val="white"/>
-          <w:lang w:val="en-NZ"/>
-        </w:rPr>
-        <w:lastRenderedPageBreak/>
-        <w:tab/>
-      </w:r>
-      <w:r>
-        <w:rPr>
-          <w:rFonts w:ascii="Consolas" w:hAnsi="Consolas" w:cs="Consolas"/>
-          <w:color w:val="0000FF"/>
-          <w:sz w:val="19"/>
-          <w:szCs w:val="19"/>
-          <w:highlight w:val="white"/>
-          <w:lang w:val="en-NZ"/>
-        </w:rPr>
-        <w:tab/>
-        <w:t>&lt;</w:t>
-      </w:r>
-      <w:r>
-        <w:rPr>
-          <w:rFonts w:ascii="Consolas" w:hAnsi="Consolas" w:cs="Consolas"/>
-          <w:color w:val="A31515"/>
-          <w:sz w:val="19"/>
-          <w:szCs w:val="19"/>
-          <w:highlight w:val="white"/>
-          <w:lang w:val="en-NZ"/>
-        </w:rPr>
-        <w:t>Reference</w:t>
-      </w:r>
-      <w:r>
-        <w:rPr>
-          <w:rFonts w:ascii="Consolas" w:hAnsi="Consolas" w:cs="Consolas"/>
-          <w:color w:val="0000FF"/>
-          <w:sz w:val="19"/>
-          <w:szCs w:val="19"/>
-          <w:highlight w:val="white"/>
-          <w:lang w:val="en-NZ"/>
-        </w:rPr>
-        <w:t xml:space="preserve"> </w:t>
-      </w:r>
-      <w:r>
-        <w:rPr>
-          <w:rFonts w:ascii="Consolas" w:hAnsi="Consolas" w:cs="Consolas"/>
-          <w:color w:val="FF0000"/>
-          <w:sz w:val="19"/>
-          <w:szCs w:val="19"/>
-          <w:highlight w:val="white"/>
-          <w:lang w:val="en-NZ"/>
-        </w:rPr>
-        <w:t>Id</w:t>
-      </w:r>
-      <w:r>
-        <w:rPr>
-          <w:rFonts w:ascii="Consolas" w:hAnsi="Consolas" w:cs="Consolas"/>
-          <w:color w:val="0000FF"/>
-          <w:sz w:val="19"/>
-          <w:szCs w:val="19"/>
-          <w:highlight w:val="white"/>
-          <w:lang w:val="en-NZ"/>
-        </w:rPr>
-        <w:t>=</w:t>
-      </w:r>
-      <w:r>
-        <w:rPr>
-          <w:rFonts w:ascii="Consolas" w:hAnsi="Consolas" w:cs="Consolas"/>
-          <w:color w:val="000000"/>
-          <w:sz w:val="19"/>
-          <w:szCs w:val="19"/>
-          <w:highlight w:val="white"/>
-          <w:lang w:val="en-NZ"/>
-        </w:rPr>
-        <w:t>"</w:t>
-      </w:r>
-      <w:r>
-        <w:rPr>
-          <w:rFonts w:ascii="Consolas" w:hAnsi="Consolas" w:cs="Consolas"/>
-          <w:color w:val="0000FF"/>
-          <w:sz w:val="19"/>
-          <w:szCs w:val="19"/>
-          <w:highlight w:val="yellow"/>
-          <w:lang w:val="en-NZ"/>
-        </w:rPr>
-        <w:t>c869918e-f94e-4e7a-ab25-b076ff4e751b</w:t>
-      </w:r>
-      <w:r>
-        <w:rPr>
-          <w:rFonts w:ascii="Consolas" w:hAnsi="Consolas" w:cs="Consolas"/>
-          <w:color w:val="000000"/>
-          <w:sz w:val="19"/>
-          <w:szCs w:val="19"/>
-          <w:highlight w:val="white"/>
-          <w:lang w:val="en-NZ"/>
-        </w:rPr>
-        <w:t>"</w:t>
-      </w:r>
-      <w:r>
-        <w:rPr>
-          <w:rFonts w:ascii="Consolas" w:hAnsi="Consolas" w:cs="Consolas"/>
-          <w:color w:val="0000FF"/>
-          <w:sz w:val="19"/>
-          <w:szCs w:val="19"/>
-          <w:highlight w:val="white"/>
-          <w:lang w:val="en-NZ"/>
-        </w:rPr>
-        <w:t xml:space="preserve"> </w:t>
-      </w:r>
-      <w:proofErr w:type="spellStart"/>
-      <w:r>
-        <w:rPr>
-          <w:rFonts w:ascii="Consolas" w:hAnsi="Consolas" w:cs="Consolas"/>
-          <w:color w:val="FF0000"/>
-          <w:sz w:val="19"/>
-          <w:szCs w:val="19"/>
-          <w:highlight w:val="white"/>
-          <w:lang w:val="en-NZ"/>
-        </w:rPr>
-        <w:t>MinVersion</w:t>
-      </w:r>
-      <w:proofErr w:type="spellEnd"/>
-      <w:r>
-        <w:rPr>
-          <w:rFonts w:ascii="Consolas" w:hAnsi="Consolas" w:cs="Consolas"/>
-          <w:color w:val="0000FF"/>
-          <w:sz w:val="19"/>
-          <w:szCs w:val="19"/>
-          <w:highlight w:val="white"/>
-          <w:lang w:val="en-NZ"/>
-        </w:rPr>
-        <w:t>=</w:t>
-      </w:r>
-      <w:r>
-        <w:rPr>
-          <w:rFonts w:ascii="Consolas" w:hAnsi="Consolas" w:cs="Consolas"/>
-          <w:color w:val="000000"/>
-          <w:sz w:val="19"/>
-          <w:szCs w:val="19"/>
-          <w:highlight w:val="white"/>
-          <w:lang w:val="en-NZ"/>
-        </w:rPr>
-        <w:t>"</w:t>
-      </w:r>
-      <w:r>
-        <w:rPr>
-          <w:rFonts w:ascii="Consolas" w:hAnsi="Consolas" w:cs="Consolas"/>
-          <w:color w:val="0000FF"/>
-          <w:sz w:val="19"/>
-          <w:szCs w:val="19"/>
-          <w:highlight w:val="white"/>
-          <w:lang w:val="en-NZ"/>
-        </w:rPr>
-        <w:t>1.3.20.0</w:t>
-      </w:r>
-      <w:r>
-        <w:rPr>
-          <w:rFonts w:ascii="Consolas" w:hAnsi="Consolas" w:cs="Consolas"/>
-          <w:color w:val="000000"/>
-          <w:sz w:val="19"/>
-          <w:szCs w:val="19"/>
-          <w:highlight w:val="white"/>
-          <w:lang w:val="en-NZ"/>
-        </w:rPr>
-        <w:t>"</w:t>
-      </w:r>
-      <w:r>
-        <w:rPr>
-          <w:rFonts w:ascii="Consolas" w:hAnsi="Consolas" w:cs="Consolas"/>
-          <w:color w:val="0000FF"/>
-          <w:sz w:val="19"/>
-          <w:szCs w:val="19"/>
-          <w:highlight w:val="white"/>
-          <w:lang w:val="en-NZ"/>
-        </w:rPr>
-        <w:t>&gt;</w:t>
-      </w:r>
-    </w:p>
-    <w:p>
-      <w:pPr>
-        <w:autoSpaceDE w:val="0"/>
-        <w:autoSpaceDN w:val="0"/>
-        <w:adjustRightInd w:val="0"/>
-        <w:spacing w:before="0"/>
-        <w:ind w:left="720"/>
-        <w:rPr>
-          <w:rFonts w:ascii="Consolas" w:hAnsi="Consolas" w:cs="Consolas"/>
-          <w:color w:val="000000"/>
-          <w:sz w:val="19"/>
-          <w:szCs w:val="19"/>
-          <w:highlight w:val="white"/>
-          <w:lang w:val="en-NZ"/>
-        </w:rPr>
-      </w:pPr>
-      <w:r>
-        <w:rPr>
-          <w:rFonts w:ascii="Consolas" w:hAnsi="Consolas" w:cs="Consolas"/>
-          <w:color w:val="0000FF"/>
-          <w:sz w:val="19"/>
-          <w:szCs w:val="19"/>
-          <w:highlight w:val="white"/>
-          <w:lang w:val="en-NZ"/>
-        </w:rPr>
-        <w:tab/>
-      </w:r>
-      <w:r>
-        <w:rPr>
-          <w:rFonts w:ascii="Consolas" w:hAnsi="Consolas" w:cs="Consolas"/>
-          <w:color w:val="0000FF"/>
-          <w:sz w:val="19"/>
-          <w:szCs w:val="19"/>
-          <w:highlight w:val="white"/>
-          <w:lang w:val="en-NZ"/>
-        </w:rPr>
-        <w:tab/>
-      </w:r>
-      <w:r>
-        <w:rPr>
-          <w:rFonts w:ascii="Consolas" w:hAnsi="Consolas" w:cs="Consolas"/>
-          <w:color w:val="0000FF"/>
-          <w:sz w:val="19"/>
-          <w:szCs w:val="19"/>
-          <w:highlight w:val="white"/>
-          <w:lang w:val="en-NZ"/>
-        </w:rPr>
-        <w:tab/>
-        <w:t>&lt;</w:t>
-      </w:r>
-      <w:r>
-        <w:rPr>
-          <w:rFonts w:ascii="Consolas" w:hAnsi="Consolas" w:cs="Consolas"/>
-          <w:color w:val="A31515"/>
-          <w:sz w:val="19"/>
-          <w:szCs w:val="19"/>
-          <w:highlight w:val="white"/>
-          <w:lang w:val="en-NZ"/>
-        </w:rPr>
-        <w:t>Name</w:t>
-      </w:r>
-      <w:r>
-        <w:rPr>
-          <w:rFonts w:ascii="Consolas" w:hAnsi="Consolas" w:cs="Consolas"/>
-          <w:color w:val="0000FF"/>
-          <w:sz w:val="19"/>
-          <w:szCs w:val="19"/>
-          <w:highlight w:val="white"/>
-          <w:lang w:val="en-NZ"/>
-        </w:rPr>
-        <w:t>&gt;</w:t>
-      </w:r>
-      <w:r>
-        <w:rPr>
-          <w:rFonts w:ascii="Consolas" w:hAnsi="Consolas" w:cs="Consolas"/>
-          <w:color w:val="0000FF"/>
-          <w:sz w:val="19"/>
-          <w:szCs w:val="19"/>
-          <w:highlight w:val="yellow"/>
-          <w:lang w:val="en-NZ"/>
-        </w:rPr>
-        <w:t>Nu</w:t>
-      </w:r>
-      <w:r>
-        <w:rPr>
-          <w:rFonts w:ascii="Consolas" w:hAnsi="Consolas" w:cs="Consolas"/>
-          <w:color w:val="000000"/>
-          <w:sz w:val="19"/>
-          <w:szCs w:val="19"/>
-          <w:highlight w:val="white"/>
-          <w:lang w:val="en-NZ"/>
-        </w:rPr>
-        <w:t>Pattern Toolkit Manager</w:t>
-      </w:r>
-      <w:r>
-        <w:rPr>
-          <w:rFonts w:ascii="Consolas" w:hAnsi="Consolas" w:cs="Consolas"/>
-          <w:color w:val="0000FF"/>
-          <w:sz w:val="19"/>
-          <w:szCs w:val="19"/>
-          <w:highlight w:val="white"/>
-          <w:lang w:val="en-NZ"/>
-        </w:rPr>
-        <w:t>&lt;/</w:t>
-      </w:r>
-      <w:r>
-        <w:rPr>
-          <w:rFonts w:ascii="Consolas" w:hAnsi="Consolas" w:cs="Consolas"/>
-          <w:color w:val="A31515"/>
-          <w:sz w:val="19"/>
-          <w:szCs w:val="19"/>
-          <w:highlight w:val="white"/>
-          <w:lang w:val="en-NZ"/>
-        </w:rPr>
-        <w:t>Name</w:t>
-      </w:r>
-      <w:r>
-        <w:rPr>
-          <w:rFonts w:ascii="Consolas" w:hAnsi="Consolas" w:cs="Consolas"/>
-          <w:color w:val="0000FF"/>
-          <w:sz w:val="19"/>
-          <w:szCs w:val="19"/>
-          <w:highlight w:val="white"/>
-          <w:lang w:val="en-NZ"/>
-        </w:rPr>
-        <w:t>&gt;</w:t>
-      </w:r>
-    </w:p>
-    <w:p>
-      <w:pPr>
-        <w:autoSpaceDE w:val="0"/>
-        <w:autoSpaceDN w:val="0"/>
-        <w:adjustRightInd w:val="0"/>
-        <w:spacing w:before="0"/>
-        <w:ind w:left="720"/>
-        <w:rPr>
-          <w:rFonts w:ascii="Consolas" w:hAnsi="Consolas" w:cs="Consolas"/>
-          <w:color w:val="000000"/>
-          <w:sz w:val="19"/>
-          <w:szCs w:val="19"/>
-          <w:highlight w:val="white"/>
-          <w:lang w:val="en-NZ"/>
-        </w:rPr>
-      </w:pPr>
-      <w:r>
-        <w:rPr>
-          <w:rFonts w:ascii="Consolas" w:hAnsi="Consolas" w:cs="Consolas"/>
-          <w:color w:val="0000FF"/>
-          <w:sz w:val="19"/>
-          <w:szCs w:val="19"/>
-          <w:highlight w:val="white"/>
-          <w:lang w:val="en-NZ"/>
-        </w:rPr>
-        <w:tab/>
-      </w:r>
-      <w:r>
-        <w:rPr>
-          <w:rFonts w:ascii="Consolas" w:hAnsi="Consolas" w:cs="Consolas"/>
-          <w:color w:val="0000FF"/>
-          <w:sz w:val="19"/>
-          <w:szCs w:val="19"/>
-          <w:highlight w:val="white"/>
-          <w:lang w:val="en-NZ"/>
-        </w:rPr>
-        <w:tab/>
-      </w:r>
-      <w:r>
-        <w:rPr>
-          <w:rFonts w:ascii="Consolas" w:hAnsi="Consolas" w:cs="Consolas"/>
-          <w:color w:val="0000FF"/>
-          <w:sz w:val="19"/>
-          <w:szCs w:val="19"/>
-          <w:highlight w:val="white"/>
-          <w:lang w:val="en-NZ"/>
-        </w:rPr>
-        <w:tab/>
-        <w:t>&lt;</w:t>
-      </w:r>
-      <w:proofErr w:type="spellStart"/>
-      <w:r>
-        <w:rPr>
-          <w:rFonts w:ascii="Consolas" w:hAnsi="Consolas" w:cs="Consolas"/>
-          <w:color w:val="A31515"/>
-          <w:sz w:val="19"/>
-          <w:szCs w:val="19"/>
-          <w:highlight w:val="white"/>
-          <w:lang w:val="en-NZ"/>
-        </w:rPr>
-        <w:t>VsixPath</w:t>
-      </w:r>
-      <w:proofErr w:type="spellEnd"/>
-      <w:r>
-        <w:rPr>
-          <w:rFonts w:ascii="Consolas" w:hAnsi="Consolas" w:cs="Consolas"/>
-          <w:color w:val="0000FF"/>
-          <w:sz w:val="19"/>
-          <w:szCs w:val="19"/>
-          <w:highlight w:val="white"/>
-          <w:lang w:val="en-NZ"/>
-        </w:rPr>
-        <w:t>&gt;</w:t>
-      </w:r>
-      <w:r>
-        <w:rPr>
-          <w:rFonts w:ascii="Consolas" w:hAnsi="Consolas" w:cs="Consolas"/>
-          <w:color w:val="0000FF"/>
-          <w:sz w:val="19"/>
-          <w:szCs w:val="19"/>
-          <w:highlight w:val="yellow"/>
-          <w:lang w:val="en-NZ"/>
-        </w:rPr>
-        <w:t>Nu</w:t>
-      </w:r>
-      <w:r>
-        <w:rPr>
-          <w:rFonts w:ascii="Consolas" w:hAnsi="Consolas" w:cs="Consolas"/>
-          <w:color w:val="000000"/>
-          <w:sz w:val="19"/>
-          <w:szCs w:val="19"/>
-          <w:highlight w:val="white"/>
-          <w:lang w:val="en-NZ"/>
-        </w:rPr>
-        <w:t>PatternToolkitManager</w:t>
-      </w:r>
-      <w:r>
-        <w:rPr>
-          <w:rFonts w:ascii="Consolas" w:hAnsi="Consolas" w:cs="Consolas"/>
-          <w:color w:val="000000"/>
-          <w:sz w:val="19"/>
-          <w:szCs w:val="19"/>
-          <w:highlight w:val="yellow"/>
-          <w:lang w:val="en-NZ"/>
-        </w:rPr>
-        <w:t>.11.0</w:t>
-      </w:r>
-      <w:r>
-        <w:rPr>
-          <w:rFonts w:ascii="Consolas" w:hAnsi="Consolas" w:cs="Consolas"/>
-          <w:color w:val="000000"/>
-          <w:sz w:val="19"/>
-          <w:szCs w:val="19"/>
-          <w:highlight w:val="white"/>
-          <w:lang w:val="en-NZ"/>
-        </w:rPr>
-        <w:t>.vsix</w:t>
-      </w:r>
-      <w:r>
-        <w:rPr>
-          <w:rFonts w:ascii="Consolas" w:hAnsi="Consolas" w:cs="Consolas"/>
-          <w:color w:val="0000FF"/>
-          <w:sz w:val="19"/>
-          <w:szCs w:val="19"/>
-          <w:highlight w:val="white"/>
-          <w:lang w:val="en-NZ"/>
-        </w:rPr>
-        <w:t>&lt;/</w:t>
-      </w:r>
-      <w:proofErr w:type="spellStart"/>
-      <w:r>
-        <w:rPr>
-          <w:rFonts w:ascii="Consolas" w:hAnsi="Consolas" w:cs="Consolas"/>
-          <w:color w:val="A31515"/>
-          <w:sz w:val="19"/>
-          <w:szCs w:val="19"/>
-          <w:highlight w:val="white"/>
-          <w:lang w:val="en-NZ"/>
-        </w:rPr>
-        <w:t>VsixPath</w:t>
-      </w:r>
-      <w:proofErr w:type="spellEnd"/>
-      <w:r>
-        <w:rPr>
-          <w:rFonts w:ascii="Consolas" w:hAnsi="Consolas" w:cs="Consolas"/>
-          <w:color w:val="0000FF"/>
-          <w:sz w:val="19"/>
-          <w:szCs w:val="19"/>
-          <w:highlight w:val="white"/>
-          <w:lang w:val="en-NZ"/>
-        </w:rPr>
-        <w:t>&gt;</w:t>
-      </w:r>
-    </w:p>
-    <w:p>
-      <w:pPr>
-        <w:ind w:left="720"/>
-      </w:pPr>
-      <w:r>
-        <w:rPr>
-          <w:rFonts w:ascii="Consolas" w:hAnsi="Consolas" w:cs="Consolas"/>
-          <w:color w:val="0000FF"/>
-          <w:sz w:val="19"/>
-          <w:szCs w:val="19"/>
-          <w:highlight w:val="white"/>
-          <w:lang w:val="en-NZ"/>
-        </w:rPr>
-        <w:tab/>
-      </w:r>
-      <w:r>
-        <w:rPr>
-          <w:rFonts w:ascii="Consolas" w:hAnsi="Consolas" w:cs="Consolas"/>
-          <w:color w:val="0000FF"/>
-          <w:sz w:val="19"/>
-          <w:szCs w:val="19"/>
-          <w:highlight w:val="white"/>
-          <w:lang w:val="en-NZ"/>
-        </w:rPr>
-        <w:tab/>
-        <w:t>&lt;/</w:t>
-      </w:r>
-      <w:r>
-        <w:rPr>
-          <w:rFonts w:ascii="Consolas" w:hAnsi="Consolas" w:cs="Consolas"/>
-          <w:color w:val="A31515"/>
-          <w:sz w:val="19"/>
-          <w:szCs w:val="19"/>
-          <w:highlight w:val="white"/>
-          <w:lang w:val="en-NZ"/>
-        </w:rPr>
-        <w:t>Reference</w:t>
-      </w:r>
-      <w:r>
-        <w:rPr>
-          <w:rFonts w:ascii="Consolas" w:hAnsi="Consolas" w:cs="Consolas"/>
-          <w:color w:val="0000FF"/>
-          <w:sz w:val="19"/>
-          <w:szCs w:val="19"/>
-          <w:highlight w:val="white"/>
-          <w:lang w:val="en-NZ"/>
-        </w:rPr>
-        <w:t>&gt;</w:t>
-      </w:r>
-    </w:p>
-    <w:p>
-      <w:pPr>
-        <w:pStyle w:val="Heading4"/>
-      </w:pPr>
-      <w:r>
-        <w:t>All</w:t>
-      </w:r>
-      <w:r>
-        <w:t xml:space="preserve"> Project Template and Item Templates Files (*</w:t>
-      </w:r>
-      <w:r>
-        <w:t>.</w:t>
-      </w:r>
-      <w:proofErr w:type="spellStart"/>
-      <w:r>
-        <w:t>vstemplate</w:t>
-      </w:r>
-      <w:proofErr w:type="spellEnd"/>
-      <w:r>
-        <w:t>)</w:t>
-      </w:r>
-      <w:r>
-        <w:t>:</w:t>
-      </w:r>
-    </w:p>
-    <w:p>
-      <w:pPr>
-        <w:pStyle w:val="ListParagraph"/>
-        <w:numPr>
-          <w:ilvl w:val="1"/>
-          <w:numId w:val="3"/>
-        </w:numPr>
-      </w:pPr>
-      <w:r>
-        <w:t xml:space="preserve">Change the Namespace, </w:t>
-      </w:r>
-      <w:proofErr w:type="spellStart"/>
-      <w:r>
-        <w:t>PublicKeyToken</w:t>
-      </w:r>
-      <w:proofErr w:type="spellEnd"/>
-      <w:r>
-        <w:t>, and add the V</w:t>
-      </w:r>
-      <w:r>
-        <w:t>ersion</w:t>
-      </w:r>
-      <w:r>
-        <w:t xml:space="preserve"> and</w:t>
-      </w:r>
-      <w:r>
-        <w:t xml:space="preserve"> </w:t>
-      </w:r>
-      <w:r>
-        <w:t xml:space="preserve">Culture attributes to </w:t>
-      </w:r>
-      <w:r>
-        <w:rPr>
-          <w:rFonts w:asciiTheme="minorHAnsi" w:hAnsiTheme="minorHAnsi" w:cstheme="minorHAnsi"/>
-        </w:rPr>
-        <w:t xml:space="preserve">all </w:t>
-      </w:r>
-      <w:r>
-        <w:t>&lt;</w:t>
-      </w:r>
-      <w:proofErr w:type="spellStart"/>
-      <w:r>
-        <w:t>WizardExtension</w:t>
-      </w:r>
-      <w:proofErr w:type="spellEnd"/>
-      <w:r>
-        <w:t>&gt;</w:t>
-      </w:r>
-      <w:r>
-        <w:t xml:space="preserve"> </w:t>
-      </w:r>
-      <w:r>
-        <w:t>element</w:t>
-      </w:r>
-      <w:r>
-        <w:t xml:space="preserve">s for assemblies beginning with </w:t>
-      </w:r>
-      <w:r>
-        <w:t>‘</w:t>
-      </w:r>
-      <w:proofErr w:type="spellStart"/>
-      <w:r>
-        <w:t>Microsoft.VisualStudio.Patterning</w:t>
-      </w:r>
-      <w:proofErr w:type="spellEnd"/>
-      <w:r>
-        <w:t>’</w:t>
-      </w:r>
-      <w:r>
-        <w:t xml:space="preserve">. </w:t>
-      </w:r>
-      <w:r>
-        <w:t>e.g.</w:t>
+        <w:t>"&gt;</w:t>
       </w:r>
     </w:p>
     <w:p>
@@ -14714,9 +12545,8 @@
           <w:sz w:val="20"/>
           <w:szCs w:val="20"/>
         </w:rPr>
-        <w:t>  &lt;</w:t>
-      </w:r>
-      <w:proofErr w:type="spellStart"/>
+        <w:t>        &lt;</w:t>
+      </w:r>
       <w:r>
         <w:rPr>
           <w:rFonts w:ascii="Consolas" w:eastAsia="Times New Roman" w:hAnsi="Consolas" w:cs="Consolas"/>
@@ -14724,9 +12554,44 @@
           <w:sz w:val="20"/>
           <w:szCs w:val="20"/>
         </w:rPr>
-        <w:t>WizardExtension</w:t>
-      </w:r>
-      <w:proofErr w:type="spellEnd"/>
+        <w:t>Edition</w:t>
+      </w:r>
+      <w:r>
+        <w:rPr>
+          <w:rFonts w:ascii="Consolas" w:eastAsia="Times New Roman" w:hAnsi="Consolas" w:cs="Consolas"/>
+          <w:color w:val="0000FF"/>
+          <w:sz w:val="20"/>
+          <w:szCs w:val="20"/>
+        </w:rPr>
+        <w:t>&gt;</w:t>
+      </w:r>
+      <w:r>
+        <w:rPr>
+          <w:rFonts w:ascii="Consolas" w:eastAsia="Times New Roman" w:hAnsi="Consolas" w:cs="Consolas"/>
+          <w:color w:val="000000"/>
+          <w:sz w:val="20"/>
+          <w:szCs w:val="20"/>
+        </w:rPr>
+        <w:t>Pro</w:t>
+      </w:r>
+      <w:r>
+        <w:rPr>
+          <w:rFonts w:ascii="Consolas" w:eastAsia="Times New Roman" w:hAnsi="Consolas" w:cs="Consolas"/>
+          <w:color w:val="0000FF"/>
+          <w:sz w:val="20"/>
+          <w:szCs w:val="20"/>
+        </w:rPr>
+        <w:t>&lt;/</w:t>
+      </w:r>
+      <w:r>
+        <w:rPr>
+          <w:rFonts w:ascii="Consolas" w:eastAsia="Times New Roman" w:hAnsi="Consolas" w:cs="Consolas"/>
+          <w:color w:val="A31515"/>
+          <w:sz w:val="20"/>
+          <w:szCs w:val="20"/>
+        </w:rPr>
+        <w:t>Edition</w:t>
+      </w:r>
       <w:r>
         <w:rPr>
           <w:rFonts w:ascii="Consolas" w:eastAsia="Times New Roman" w:hAnsi="Consolas" w:cs="Consolas"/>
@@ -14774,8 +12639,9 @@
           <w:sz w:val="20"/>
           <w:szCs w:val="20"/>
         </w:rPr>
-        <w:t>    &lt;</w:t>
-      </w:r>
+        <w:t>      &lt;/</w:t>
+      </w:r>
+      <w:proofErr w:type="spellStart"/>
       <w:r>
         <w:rPr>
           <w:rFonts w:ascii="Consolas" w:eastAsia="Times New Roman" w:hAnsi="Consolas" w:cs="Consolas"/>
@@ -14783,112 +12649,9 @@
           <w:sz w:val="20"/>
           <w:szCs w:val="20"/>
         </w:rPr>
-        <w:t>Assembly</w:t>
-      </w:r>
-      <w:r>
-        <w:rPr>
-          <w:rFonts w:ascii="Consolas" w:eastAsia="Times New Roman" w:hAnsi="Consolas" w:cs="Consolas"/>
-          <w:color w:val="0000FF"/>
-          <w:sz w:val="20"/>
-          <w:szCs w:val="20"/>
-        </w:rPr>
-        <w:t>&gt;</w:t>
-      </w:r>
-      <w:proofErr w:type="spellStart"/>
-      <w:r>
-        <w:rPr>
-          <w:rFonts w:ascii="Consolas" w:eastAsia="Times New Roman" w:hAnsi="Consolas" w:cs="Consolas"/>
-          <w:color w:val="000000"/>
-          <w:sz w:val="20"/>
-          <w:szCs w:val="20"/>
-          <w:highlight w:val="yellow"/>
-        </w:rPr>
-        <w:t>NuPattern</w:t>
-      </w:r>
-      <w:r>
-        <w:rPr>
-          <w:rFonts w:ascii="Consolas" w:eastAsia="Times New Roman" w:hAnsi="Consolas" w:cs="Consolas"/>
-          <w:color w:val="000000"/>
-          <w:sz w:val="20"/>
-          <w:szCs w:val="20"/>
-        </w:rPr>
-        <w:t>.Library</w:t>
+        <w:t>VisualStudio</w:t>
       </w:r>
       <w:proofErr w:type="spellEnd"/>
-      <w:r>
-        <w:rPr>
-          <w:rFonts w:ascii="Consolas" w:hAnsi="Consolas" w:cs="Consolas"/>
-          <w:color w:val="000000"/>
-          <w:sz w:val="20"/>
-          <w:highlight w:val="yellow"/>
-        </w:rPr>
-        <w:t>, Version=1.3.20.0</w:t>
-      </w:r>
-      <w:r>
-        <w:rPr>
-          <w:rFonts w:ascii="Consolas" w:hAnsi="Consolas" w:cs="Consolas"/>
-          <w:color w:val="000000"/>
-          <w:sz w:val="20"/>
-          <w:highlight w:val="yellow"/>
-        </w:rPr>
-        <w:t>, Culture=neutral,</w:t>
-      </w:r>
-      <w:r>
-        <w:rPr>
-          <w:rFonts w:ascii="Consolas" w:eastAsia="Times New Roman" w:hAnsi="Consolas" w:cs="Consolas"/>
-          <w:color w:val="000000"/>
-          <w:sz w:val="20"/>
-          <w:szCs w:val="20"/>
-        </w:rPr>
-        <w:t> </w:t>
-      </w:r>
-      <w:proofErr w:type="spellStart"/>
-      <w:r>
-        <w:rPr>
-          <w:rFonts w:ascii="Consolas" w:eastAsia="Times New Roman" w:hAnsi="Consolas" w:cs="Consolas"/>
-          <w:color w:val="000000"/>
-          <w:sz w:val="20"/>
-          <w:szCs w:val="20"/>
-        </w:rPr>
-        <w:t>PublicKeyToken</w:t>
-      </w:r>
-      <w:proofErr w:type="spellEnd"/>
-      <w:r>
-        <w:rPr>
-          <w:rFonts w:ascii="Consolas" w:eastAsia="Times New Roman" w:hAnsi="Consolas" w:cs="Consolas"/>
-          <w:color w:val="000000"/>
-          <w:sz w:val="20"/>
-          <w:szCs w:val="20"/>
-        </w:rPr>
-        <w:t>=</w:t>
-      </w:r>
-      <w:r>
-        <w:rPr>
-          <w:rFonts w:ascii="Consolas" w:hAnsi="Consolas" w:cs="Consolas"/>
-          <w:color w:val="000000"/>
-          <w:sz w:val="20"/>
-          <w:highlight w:val="yellow"/>
-        </w:rPr>
-        <w:t>ecdd31353928a4a5</w:t>
-      </w:r>
-      <w:r>
-        <w:rPr>
-          <w:rFonts w:ascii="Consolas" w:eastAsia="Times New Roman" w:hAnsi="Consolas" w:cs="Consolas"/>
-          <w:color w:val="0000FF"/>
-          <w:sz w:val="20"/>
-          <w:szCs w:val="20"/>
-        </w:rPr>
-        <w:t>&lt;/</w:t>
-      </w:r>
-      <w:r>
-        <w:rPr>
-          <w:rFonts w:ascii="Consolas" w:eastAsia="Times New Roman" w:hAnsi="Consolas" w:cs="Consolas"/>
-          <w:color w:val="A31515"/>
-          <w:sz w:val="20"/>
-          <w:szCs w:val="20"/>
-        </w:rPr>
-        <w:t>Assembly</w:t>
-      </w:r>
       <w:r>
         <w:rPr>
           <w:rFonts w:ascii="Consolas" w:eastAsia="Times New Roman" w:hAnsi="Consolas" w:cs="Consolas"/>
@@ -14936,8 +12699,9 @@
           <w:sz w:val="20"/>
           <w:szCs w:val="20"/>
         </w:rPr>
-        <w:t>    &lt;</w:t>
-      </w:r>
+        <w:t>    &lt;/</w:t>
+      </w:r>
+      <w:proofErr w:type="spellStart"/>
       <w:r>
         <w:rPr>
           <w:rFonts w:ascii="Consolas" w:eastAsia="Times New Roman" w:hAnsi="Consolas" w:cs="Consolas"/>
@@ -14945,54 +12709,9 @@
           <w:sz w:val="20"/>
           <w:szCs w:val="20"/>
         </w:rPr>
-        <w:t>FullClassName</w:t>
-      </w:r>
-      <w:r>
-        <w:rPr>
-          <w:rFonts w:ascii="Consolas" w:eastAsia="Times New Roman" w:hAnsi="Consolas" w:cs="Consolas"/>
-          <w:color w:val="0000FF"/>
-          <w:sz w:val="20"/>
-          <w:szCs w:val="20"/>
-        </w:rPr>
-        <w:t>&gt;</w:t>
-      </w:r>
-      <w:r>
-        <w:rPr>
-          <w:rFonts w:ascii="Consolas" w:eastAsia="Times New Roman" w:hAnsi="Consolas" w:cs="Consolas"/>
-          <w:color w:val="000000"/>
-          <w:sz w:val="20"/>
-          <w:szCs w:val="20"/>
-          <w:highlight w:val="yellow"/>
-        </w:rPr>
-        <w:t>NuPattern</w:t>
-      </w:r>
-      <w:r>
-        <w:rPr>
-          <w:rFonts w:ascii="Consolas" w:eastAsia="Times New Roman" w:hAnsi="Consolas" w:cs="Consolas"/>
-          <w:color w:val="000000"/>
-          <w:sz w:val="20"/>
-          <w:szCs w:val="20"/>
-        </w:rPr>
-        <w:t>.Library.Automation.InstantiationTemplateWizard</w:t>
-      </w:r>
-      <w:r>
-        <w:rPr>
-          <w:rFonts w:ascii="Consolas" w:eastAsia="Times New Roman" w:hAnsi="Consolas" w:cs="Consolas"/>
-          <w:color w:val="0000FF"/>
-          <w:sz w:val="20"/>
-          <w:szCs w:val="20"/>
-        </w:rPr>
-        <w:t>&lt;/</w:t>
-      </w:r>
-      <w:r>
-        <w:rPr>
-          <w:rFonts w:ascii="Consolas" w:eastAsia="Times New Roman" w:hAnsi="Consolas" w:cs="Consolas"/>
-          <w:color w:val="A31515"/>
-          <w:sz w:val="20"/>
-          <w:szCs w:val="20"/>
-        </w:rPr>
-        <w:t>FullClassName</w:t>
-      </w:r>
+        <w:t>SupportedProducts</w:t>
+      </w:r>
+      <w:proofErr w:type="spellEnd"/>
       <w:r>
         <w:rPr>
           <w:rFonts w:ascii="Consolas" w:eastAsia="Times New Roman" w:hAnsi="Consolas" w:cs="Consolas"/>
@@ -15040,6 +12759,1308 @@
           <w:sz w:val="20"/>
           <w:szCs w:val="20"/>
         </w:rPr>
+        <w:t>    &lt;</w:t>
+      </w:r>
+      <w:r>
+        <w:rPr>
+          <w:rFonts w:ascii="Consolas" w:eastAsia="Times New Roman" w:hAnsi="Consolas" w:cs="Consolas"/>
+          <w:color w:val="A31515"/>
+          <w:sz w:val="20"/>
+          <w:szCs w:val="20"/>
+        </w:rPr>
+        <w:t>SupportedFrameworkRuntimeEdition</w:t>
+      </w:r>
+      <w:r>
+        <w:rPr>
+          <w:rFonts w:ascii="Consolas" w:eastAsia="Times New Roman" w:hAnsi="Consolas" w:cs="Consolas"/>
+          <w:color w:val="0000FF"/>
+          <w:sz w:val="20"/>
+          <w:szCs w:val="20"/>
+        </w:rPr>
+        <w:t> </w:t>
+      </w:r>
+      <w:r>
+        <w:rPr>
+          <w:rFonts w:ascii="Consolas" w:eastAsia="Times New Roman" w:hAnsi="Consolas" w:cs="Consolas"/>
+          <w:color w:val="FF0000"/>
+          <w:sz w:val="20"/>
+          <w:szCs w:val="20"/>
+        </w:rPr>
+        <w:t>MinVersion</w:t>
+      </w:r>
+      <w:r>
+        <w:rPr>
+          <w:rFonts w:ascii="Consolas" w:eastAsia="Times New Roman" w:hAnsi="Consolas" w:cs="Consolas"/>
+          <w:color w:val="0000FF"/>
+          <w:sz w:val="20"/>
+          <w:szCs w:val="20"/>
+          <w:highlight w:val="yellow"/>
+        </w:rPr>
+        <w:t>=</w:t>
+      </w:r>
+      <w:r>
+        <w:rPr>
+          <w:rFonts w:ascii="Consolas" w:eastAsia="Times New Roman" w:hAnsi="Consolas" w:cs="Consolas"/>
+          <w:color w:val="000000"/>
+          <w:sz w:val="20"/>
+          <w:szCs w:val="20"/>
+          <w:highlight w:val="yellow"/>
+        </w:rPr>
+        <w:t>"</w:t>
+      </w:r>
+      <w:r>
+        <w:rPr>
+          <w:rFonts w:ascii="Consolas" w:eastAsia="Times New Roman" w:hAnsi="Consolas" w:cs="Consolas"/>
+          <w:color w:val="0000FF"/>
+          <w:sz w:val="20"/>
+          <w:szCs w:val="20"/>
+          <w:highlight w:val="yellow"/>
+        </w:rPr>
+        <w:t>&lt;</w:t>
+      </w:r>
+      <w:r>
+        <w:rPr>
+          <w:rFonts w:ascii="Consolas" w:eastAsia="Times New Roman" w:hAnsi="Consolas" w:cs="Consolas"/>
+          <w:color w:val="000000"/>
+          <w:sz w:val="20"/>
+          <w:szCs w:val="20"/>
+          <w:highlight w:val="yellow"/>
+        </w:rPr>
+        <w:t>#</w:t>
+      </w:r>
+      <w:r>
+        <w:rPr>
+          <w:rFonts w:ascii="Consolas" w:eastAsia="Times New Roman" w:hAnsi="Consolas" w:cs="Consolas"/>
+          <w:color w:val="0000FF"/>
+          <w:sz w:val="20"/>
+          <w:szCs w:val="20"/>
+          <w:highlight w:val="yellow"/>
+        </w:rPr>
+        <w:t>=</w:t>
+      </w:r>
+      <w:r>
+        <w:rPr>
+          <w:rFonts w:ascii="Consolas" w:eastAsia="Times New Roman" w:hAnsi="Consolas" w:cs="Consolas"/>
+          <w:color w:val="FF0000"/>
+          <w:sz w:val="20"/>
+          <w:szCs w:val="20"/>
+          <w:highlight w:val="yellow"/>
+        </w:rPr>
+        <w:t>supportedFrxMinVersion</w:t>
+      </w:r>
+      <w:r>
+        <w:rPr>
+          <w:rFonts w:ascii="Consolas" w:eastAsia="Times New Roman" w:hAnsi="Consolas" w:cs="Consolas"/>
+          <w:color w:val="000000"/>
+          <w:sz w:val="20"/>
+          <w:szCs w:val="20"/>
+          <w:highlight w:val="yellow"/>
+        </w:rPr>
+        <w:t>#</w:t>
+      </w:r>
+      <w:r>
+        <w:rPr>
+          <w:rFonts w:ascii="Consolas" w:eastAsia="Times New Roman" w:hAnsi="Consolas" w:cs="Consolas"/>
+          <w:color w:val="0000FF"/>
+          <w:sz w:val="20"/>
+          <w:szCs w:val="20"/>
+          <w:highlight w:val="yellow"/>
+        </w:rPr>
+        <w:t>&gt;</w:t>
+      </w:r>
+      <w:r>
+        <w:rPr>
+          <w:rFonts w:ascii="Consolas" w:eastAsia="Times New Roman" w:hAnsi="Consolas" w:cs="Consolas"/>
+          <w:color w:val="000000"/>
+          <w:sz w:val="20"/>
+          <w:szCs w:val="20"/>
+        </w:rPr>
+        <w:t>" MaxVersion="</w:t>
+      </w:r>
+      <w:r>
+        <w:rPr>
+          <w:rFonts w:ascii="Consolas" w:eastAsia="Times New Roman" w:hAnsi="Consolas" w:cs="Consolas"/>
+          <w:color w:val="0000FF"/>
+          <w:sz w:val="20"/>
+          <w:szCs w:val="20"/>
+          <w:highlight w:val="yellow"/>
+        </w:rPr>
+        <w:t>&lt;</w:t>
+      </w:r>
+      <w:r>
+        <w:rPr>
+          <w:rFonts w:ascii="Consolas" w:eastAsia="Times New Roman" w:hAnsi="Consolas" w:cs="Consolas"/>
+          <w:color w:val="000000"/>
+          <w:sz w:val="20"/>
+          <w:szCs w:val="20"/>
+          <w:highlight w:val="yellow"/>
+        </w:rPr>
+        <w:t>#</w:t>
+      </w:r>
+      <w:r>
+        <w:rPr>
+          <w:rFonts w:ascii="Consolas" w:eastAsia="Times New Roman" w:hAnsi="Consolas" w:cs="Consolas"/>
+          <w:color w:val="0000FF"/>
+          <w:sz w:val="20"/>
+          <w:szCs w:val="20"/>
+          <w:highlight w:val="yellow"/>
+        </w:rPr>
+        <w:t>=</w:t>
+      </w:r>
+      <w:r>
+        <w:rPr>
+          <w:rFonts w:ascii="Consolas" w:eastAsia="Times New Roman" w:hAnsi="Consolas" w:cs="Consolas"/>
+          <w:color w:val="FF0000"/>
+          <w:sz w:val="20"/>
+          <w:szCs w:val="20"/>
+          <w:highlight w:val="yellow"/>
+        </w:rPr>
+        <w:t>supportedFrxMaxVersion</w:t>
+      </w:r>
+      <w:r>
+        <w:rPr>
+          <w:rFonts w:ascii="Consolas" w:eastAsia="Times New Roman" w:hAnsi="Consolas" w:cs="Consolas"/>
+          <w:color w:val="000000"/>
+          <w:sz w:val="20"/>
+          <w:szCs w:val="20"/>
+          <w:highlight w:val="yellow"/>
+        </w:rPr>
+        <w:t>#</w:t>
+      </w:r>
+      <w:r>
+        <w:rPr>
+          <w:rFonts w:ascii="Consolas" w:eastAsia="Times New Roman" w:hAnsi="Consolas" w:cs="Consolas"/>
+          <w:color w:val="0000FF"/>
+          <w:sz w:val="20"/>
+          <w:szCs w:val="20"/>
+          <w:highlight w:val="yellow"/>
+        </w:rPr>
+        <w:t>&gt;</w:t>
+      </w:r>
+      <w:r>
+        <w:rPr>
+          <w:rFonts w:ascii="Consolas" w:eastAsia="Times New Roman" w:hAnsi="Consolas" w:cs="Consolas"/>
+          <w:color w:val="000000"/>
+          <w:sz w:val="20"/>
+          <w:szCs w:val="20"/>
+        </w:rPr>
+        <w:t>"/&gt;</w:t>
+      </w:r>
+    </w:p>
+    <w:p>
+      <w:pPr>
+        <w:autoSpaceDE w:val="0"/>
+        <w:autoSpaceDN w:val="0"/>
+        <w:adjustRightInd w:val="0"/>
+        <w:spacing w:before="0"/>
+        <w:ind w:left="1080"/>
+      </w:pPr>
+    </w:p>
+    <w:p>
+      <w:pPr>
+        <w:pStyle w:val="ListParagraph"/>
+        <w:numPr>
+          <w:ilvl w:val="0"/>
+          <w:numId w:val="21"/>
+        </w:numPr>
+        <w:ind w:left="1800"/>
+      </w:pPr>
+      <w:r>
+        <w:t>Update &lt;R</w:t>
+      </w:r>
+      <w:r>
+        <w:t>eference</w:t>
+      </w:r>
+      <w:r>
+        <w:t>&gt;</w:t>
+      </w:r>
+      <w:r>
+        <w:t xml:space="preserve"> to ‘Pattern Toolkit Manager’ VSIX:</w:t>
+      </w:r>
+    </w:p>
+    <w:p>
+      <w:pPr>
+        <w:shd w:val="clear" w:color="auto" w:fill="FFFFFF"/>
+        <w:tabs>
+          <w:tab w:val="left" w:pos="916"/>
+          <w:tab w:val="left" w:pos="1832"/>
+          <w:tab w:val="left" w:pos="2748"/>
+          <w:tab w:val="left" w:pos="3664"/>
+          <w:tab w:val="left" w:pos="4580"/>
+          <w:tab w:val="left" w:pos="5496"/>
+          <w:tab w:val="left" w:pos="6412"/>
+          <w:tab w:val="left" w:pos="7328"/>
+          <w:tab w:val="left" w:pos="8244"/>
+          <w:tab w:val="left" w:pos="9160"/>
+          <w:tab w:val="left" w:pos="10076"/>
+          <w:tab w:val="left" w:pos="10992"/>
+          <w:tab w:val="left" w:pos="11908"/>
+          <w:tab w:val="left" w:pos="12824"/>
+          <w:tab w:val="left" w:pos="13740"/>
+          <w:tab w:val="left" w:pos="14656"/>
+        </w:tabs>
+        <w:spacing w:before="0"/>
+        <w:ind w:left="1832"/>
+        <w:rPr>
+          <w:rFonts w:ascii="Consolas" w:eastAsia="Times New Roman" w:hAnsi="Consolas" w:cs="Consolas"/>
+          <w:color w:val="000000"/>
+          <w:sz w:val="20"/>
+          <w:szCs w:val="20"/>
+        </w:rPr>
+      </w:pPr>
+      <w:r>
+        <w:rPr>
+          <w:rFonts w:ascii="Consolas" w:eastAsia="Times New Roman" w:hAnsi="Consolas" w:cs="Consolas"/>
+          <w:color w:val="0000FF"/>
+          <w:sz w:val="20"/>
+          <w:szCs w:val="20"/>
+        </w:rPr>
+        <w:tab/>
+      </w:r>
+      <w:r>
+        <w:rPr>
+          <w:rFonts w:ascii="Consolas" w:eastAsia="Times New Roman" w:hAnsi="Consolas" w:cs="Consolas"/>
+          <w:color w:val="0000FF"/>
+          <w:sz w:val="20"/>
+          <w:szCs w:val="20"/>
+        </w:rPr>
+        <w:tab/>
+        <w:t>&lt;</w:t>
+      </w:r>
+      <w:r>
+        <w:rPr>
+          <w:rFonts w:ascii="Consolas" w:eastAsia="Times New Roman" w:hAnsi="Consolas" w:cs="Consolas"/>
+          <w:color w:val="A31515"/>
+          <w:sz w:val="20"/>
+          <w:szCs w:val="20"/>
+        </w:rPr>
+        <w:t>Reference</w:t>
+      </w:r>
+      <w:r>
+        <w:rPr>
+          <w:rFonts w:ascii="Consolas" w:eastAsia="Times New Roman" w:hAnsi="Consolas" w:cs="Consolas"/>
+          <w:color w:val="0000FF"/>
+          <w:sz w:val="20"/>
+          <w:szCs w:val="20"/>
+        </w:rPr>
+        <w:t> </w:t>
+      </w:r>
+      <w:r>
+        <w:rPr>
+          <w:rFonts w:ascii="Consolas" w:eastAsia="Times New Roman" w:hAnsi="Consolas" w:cs="Consolas"/>
+          <w:color w:val="FF0000"/>
+          <w:sz w:val="20"/>
+          <w:szCs w:val="20"/>
+        </w:rPr>
+        <w:t>Id</w:t>
+      </w:r>
+      <w:r>
+        <w:rPr>
+          <w:rFonts w:ascii="Consolas" w:eastAsia="Times New Roman" w:hAnsi="Consolas" w:cs="Consolas"/>
+          <w:color w:val="0000FF"/>
+          <w:sz w:val="20"/>
+          <w:szCs w:val="20"/>
+        </w:rPr>
+        <w:t>=</w:t>
+      </w:r>
+      <w:r>
+        <w:rPr>
+          <w:rFonts w:ascii="Consolas" w:eastAsia="Times New Roman" w:hAnsi="Consolas" w:cs="Consolas"/>
+          <w:color w:val="000000"/>
+          <w:sz w:val="20"/>
+          <w:szCs w:val="20"/>
+        </w:rPr>
+        <w:t>"</w:t>
+      </w:r>
+      <w:r>
+        <w:rPr>
+          <w:rFonts w:ascii="Consolas" w:eastAsia="Times New Roman" w:hAnsi="Consolas" w:cs="Consolas"/>
+          <w:color w:val="0000FF"/>
+          <w:sz w:val="20"/>
+          <w:szCs w:val="20"/>
+          <w:highlight w:val="yellow"/>
+        </w:rPr>
+        <w:t>&lt;</w:t>
+      </w:r>
+      <w:r>
+        <w:rPr>
+          <w:rFonts w:ascii="Consolas" w:eastAsia="Times New Roman" w:hAnsi="Consolas" w:cs="Consolas"/>
+          <w:color w:val="000000"/>
+          <w:sz w:val="20"/>
+          <w:szCs w:val="20"/>
+          <w:highlight w:val="yellow"/>
+        </w:rPr>
+        <w:t>#</w:t>
+      </w:r>
+      <w:r>
+        <w:rPr>
+          <w:rFonts w:ascii="Consolas" w:eastAsia="Times New Roman" w:hAnsi="Consolas" w:cs="Consolas"/>
+          <w:color w:val="0000FF"/>
+          <w:sz w:val="20"/>
+          <w:szCs w:val="20"/>
+          <w:highlight w:val="yellow"/>
+        </w:rPr>
+        <w:t>=</w:t>
+      </w:r>
+      <w:r>
+        <w:rPr>
+          <w:rFonts w:ascii="Consolas" w:eastAsia="Times New Roman" w:hAnsi="Consolas" w:cs="Consolas"/>
+          <w:color w:val="FF0000"/>
+          <w:sz w:val="20"/>
+          <w:szCs w:val="20"/>
+          <w:highlight w:val="yellow"/>
+        </w:rPr>
+        <w:t>managerVsixIdentifier</w:t>
+      </w:r>
+      <w:r>
+        <w:rPr>
+          <w:rFonts w:ascii="Consolas" w:eastAsia="Times New Roman" w:hAnsi="Consolas" w:cs="Consolas"/>
+          <w:color w:val="000000"/>
+          <w:sz w:val="20"/>
+          <w:szCs w:val="20"/>
+          <w:highlight w:val="yellow"/>
+        </w:rPr>
+        <w:t>#</w:t>
+      </w:r>
+      <w:r>
+        <w:rPr>
+          <w:rFonts w:ascii="Consolas" w:eastAsia="Times New Roman" w:hAnsi="Consolas" w:cs="Consolas"/>
+          <w:color w:val="0000FF"/>
+          <w:sz w:val="20"/>
+          <w:szCs w:val="20"/>
+          <w:highlight w:val="yellow"/>
+        </w:rPr>
+        <w:t>&gt;</w:t>
+      </w:r>
+      <w:r>
+        <w:rPr>
+          <w:rFonts w:ascii="Consolas" w:eastAsia="Times New Roman" w:hAnsi="Consolas" w:cs="Consolas"/>
+          <w:color w:val="000000"/>
+          <w:sz w:val="20"/>
+          <w:szCs w:val="20"/>
+        </w:rPr>
+        <w:t>" MinVersion="</w:t>
+      </w:r>
+      <w:r>
+        <w:rPr>
+          <w:rFonts w:ascii="Consolas" w:eastAsia="Times New Roman" w:hAnsi="Consolas" w:cs="Consolas"/>
+          <w:color w:val="0000FF"/>
+          <w:sz w:val="20"/>
+          <w:szCs w:val="20"/>
+          <w:highlight w:val="yellow"/>
+        </w:rPr>
+        <w:t>&lt;</w:t>
+      </w:r>
+      <w:r>
+        <w:rPr>
+          <w:rFonts w:ascii="Consolas" w:eastAsia="Times New Roman" w:hAnsi="Consolas" w:cs="Consolas"/>
+          <w:color w:val="000000"/>
+          <w:sz w:val="20"/>
+          <w:szCs w:val="20"/>
+          <w:highlight w:val="yellow"/>
+        </w:rPr>
+        <w:t>#</w:t>
+      </w:r>
+      <w:r>
+        <w:rPr>
+          <w:rFonts w:ascii="Consolas" w:eastAsia="Times New Roman" w:hAnsi="Consolas" w:cs="Consolas"/>
+          <w:color w:val="0000FF"/>
+          <w:sz w:val="20"/>
+          <w:szCs w:val="20"/>
+          <w:highlight w:val="yellow"/>
+        </w:rPr>
+        <w:t>=</w:t>
+      </w:r>
+      <w:r>
+        <w:rPr>
+          <w:rFonts w:ascii="Consolas" w:eastAsia="Times New Roman" w:hAnsi="Consolas" w:cs="Consolas"/>
+          <w:color w:val="FF0000"/>
+          <w:sz w:val="20"/>
+          <w:szCs w:val="20"/>
+          <w:highlight w:val="yellow"/>
+        </w:rPr>
+        <w:t>managerVsixVersion</w:t>
+      </w:r>
+      <w:r>
+        <w:rPr>
+          <w:rFonts w:ascii="Consolas" w:eastAsia="Times New Roman" w:hAnsi="Consolas" w:cs="Consolas"/>
+          <w:color w:val="000000"/>
+          <w:sz w:val="20"/>
+          <w:szCs w:val="20"/>
+          <w:highlight w:val="yellow"/>
+        </w:rPr>
+        <w:t>#</w:t>
+      </w:r>
+      <w:r>
+        <w:rPr>
+          <w:rFonts w:ascii="Consolas" w:eastAsia="Times New Roman" w:hAnsi="Consolas" w:cs="Consolas"/>
+          <w:color w:val="0000FF"/>
+          <w:sz w:val="20"/>
+          <w:szCs w:val="20"/>
+          <w:highlight w:val="yellow"/>
+        </w:rPr>
+        <w:t>&gt;</w:t>
+      </w:r>
+      <w:r>
+        <w:rPr>
+          <w:rFonts w:ascii="Consolas" w:eastAsia="Times New Roman" w:hAnsi="Consolas" w:cs="Consolas"/>
+          <w:color w:val="000000"/>
+          <w:sz w:val="20"/>
+          <w:szCs w:val="20"/>
+        </w:rPr>
+        <w:t>"&gt;</w:t>
+      </w:r>
+      <w:bookmarkStart w:id="16" w:name="_GoBack"/>
+      <w:bookmarkEnd w:id="16"/>
+    </w:p>
+    <w:p>
+      <w:pPr>
+        <w:shd w:val="clear" w:color="auto" w:fill="FFFFFF"/>
+        <w:tabs>
+          <w:tab w:val="left" w:pos="916"/>
+          <w:tab w:val="left" w:pos="1832"/>
+          <w:tab w:val="left" w:pos="2748"/>
+          <w:tab w:val="left" w:pos="3664"/>
+          <w:tab w:val="left" w:pos="4580"/>
+          <w:tab w:val="left" w:pos="5496"/>
+          <w:tab w:val="left" w:pos="6412"/>
+          <w:tab w:val="left" w:pos="7328"/>
+          <w:tab w:val="left" w:pos="8244"/>
+          <w:tab w:val="left" w:pos="9160"/>
+          <w:tab w:val="left" w:pos="10076"/>
+          <w:tab w:val="left" w:pos="10992"/>
+          <w:tab w:val="left" w:pos="11908"/>
+          <w:tab w:val="left" w:pos="12824"/>
+          <w:tab w:val="left" w:pos="13740"/>
+          <w:tab w:val="left" w:pos="14656"/>
+        </w:tabs>
+        <w:spacing w:before="0"/>
+        <w:ind w:left="1832"/>
+        <w:rPr>
+          <w:rFonts w:ascii="Consolas" w:eastAsia="Times New Roman" w:hAnsi="Consolas" w:cs="Consolas"/>
+          <w:color w:val="000000"/>
+          <w:sz w:val="20"/>
+          <w:szCs w:val="20"/>
+        </w:rPr>
+      </w:pPr>
+      <w:r>
+        <w:rPr>
+          <w:rFonts w:ascii="Consolas" w:eastAsia="Times New Roman" w:hAnsi="Consolas" w:cs="Consolas"/>
+          <w:color w:val="0000FF"/>
+          <w:sz w:val="20"/>
+          <w:szCs w:val="20"/>
+        </w:rPr>
+        <w:t>      &lt;</w:t>
+      </w:r>
+      <w:r>
+        <w:rPr>
+          <w:rFonts w:ascii="Consolas" w:eastAsia="Times New Roman" w:hAnsi="Consolas" w:cs="Consolas"/>
+          <w:color w:val="A31515"/>
+          <w:sz w:val="20"/>
+          <w:szCs w:val="20"/>
+        </w:rPr>
+        <w:t>Name</w:t>
+      </w:r>
+      <w:r>
+        <w:rPr>
+          <w:rFonts w:ascii="Consolas" w:eastAsia="Times New Roman" w:hAnsi="Consolas" w:cs="Consolas"/>
+          <w:color w:val="0000FF"/>
+          <w:sz w:val="20"/>
+          <w:szCs w:val="20"/>
+        </w:rPr>
+        <w:t>&gt;</w:t>
+      </w:r>
+      <w:r>
+        <w:rPr>
+          <w:rFonts w:ascii="Consolas" w:eastAsia="Times New Roman" w:hAnsi="Consolas" w:cs="Consolas"/>
+          <w:color w:val="0000FF"/>
+          <w:sz w:val="20"/>
+          <w:szCs w:val="20"/>
+          <w:highlight w:val="yellow"/>
+        </w:rPr>
+        <w:t>&lt;</w:t>
+      </w:r>
+      <w:r>
+        <w:rPr>
+          <w:rFonts w:ascii="Consolas" w:eastAsia="Times New Roman" w:hAnsi="Consolas" w:cs="Consolas"/>
+          <w:color w:val="000000"/>
+          <w:sz w:val="20"/>
+          <w:szCs w:val="20"/>
+          <w:highlight w:val="yellow"/>
+        </w:rPr>
+        <w:t>#</w:t>
+      </w:r>
+      <w:r>
+        <w:rPr>
+          <w:rFonts w:ascii="Consolas" w:eastAsia="Times New Roman" w:hAnsi="Consolas" w:cs="Consolas"/>
+          <w:color w:val="0000FF"/>
+          <w:sz w:val="20"/>
+          <w:szCs w:val="20"/>
+          <w:highlight w:val="yellow"/>
+        </w:rPr>
+        <w:t>=</w:t>
+      </w:r>
+      <w:proofErr w:type="spellStart"/>
+      <w:r>
+        <w:rPr>
+          <w:rFonts w:ascii="Consolas" w:eastAsia="Times New Roman" w:hAnsi="Consolas" w:cs="Consolas"/>
+          <w:color w:val="FF0000"/>
+          <w:sz w:val="20"/>
+          <w:szCs w:val="20"/>
+          <w:highlight w:val="yellow"/>
+        </w:rPr>
+        <w:t>managerVsixName</w:t>
+      </w:r>
+      <w:proofErr w:type="spellEnd"/>
+      <w:r>
+        <w:rPr>
+          <w:rFonts w:ascii="Consolas" w:eastAsia="Times New Roman" w:hAnsi="Consolas" w:cs="Consolas"/>
+          <w:color w:val="000000"/>
+          <w:sz w:val="20"/>
+          <w:szCs w:val="20"/>
+          <w:highlight w:val="yellow"/>
+        </w:rPr>
+        <w:t>#</w:t>
+      </w:r>
+      <w:r>
+        <w:rPr>
+          <w:rFonts w:ascii="Consolas" w:eastAsia="Times New Roman" w:hAnsi="Consolas" w:cs="Consolas"/>
+          <w:color w:val="0000FF"/>
+          <w:sz w:val="20"/>
+          <w:szCs w:val="20"/>
+          <w:highlight w:val="yellow"/>
+        </w:rPr>
+        <w:t>&gt;</w:t>
+      </w:r>
+      <w:r>
+        <w:rPr>
+          <w:rFonts w:ascii="Consolas" w:eastAsia="Times New Roman" w:hAnsi="Consolas" w:cs="Consolas"/>
+          <w:color w:val="0000FF"/>
+          <w:sz w:val="20"/>
+          <w:szCs w:val="20"/>
+        </w:rPr>
+        <w:t>&lt;/</w:t>
+      </w:r>
+      <w:r>
+        <w:rPr>
+          <w:rFonts w:ascii="Consolas" w:eastAsia="Times New Roman" w:hAnsi="Consolas" w:cs="Consolas"/>
+          <w:color w:val="A31515"/>
+          <w:sz w:val="20"/>
+          <w:szCs w:val="20"/>
+        </w:rPr>
+        <w:t>Name</w:t>
+      </w:r>
+      <w:r>
+        <w:rPr>
+          <w:rFonts w:ascii="Consolas" w:eastAsia="Times New Roman" w:hAnsi="Consolas" w:cs="Consolas"/>
+          <w:color w:val="0000FF"/>
+          <w:sz w:val="20"/>
+          <w:szCs w:val="20"/>
+        </w:rPr>
+        <w:t>&gt;</w:t>
+      </w:r>
+    </w:p>
+    <w:p>
+      <w:pPr>
+        <w:shd w:val="clear" w:color="auto" w:fill="FFFFFF"/>
+        <w:tabs>
+          <w:tab w:val="left" w:pos="916"/>
+          <w:tab w:val="left" w:pos="1832"/>
+          <w:tab w:val="left" w:pos="2748"/>
+          <w:tab w:val="left" w:pos="3664"/>
+          <w:tab w:val="left" w:pos="4580"/>
+          <w:tab w:val="left" w:pos="5496"/>
+          <w:tab w:val="left" w:pos="6412"/>
+          <w:tab w:val="left" w:pos="7328"/>
+          <w:tab w:val="left" w:pos="8244"/>
+          <w:tab w:val="left" w:pos="9160"/>
+          <w:tab w:val="left" w:pos="10076"/>
+          <w:tab w:val="left" w:pos="10992"/>
+          <w:tab w:val="left" w:pos="11908"/>
+          <w:tab w:val="left" w:pos="12824"/>
+          <w:tab w:val="left" w:pos="13740"/>
+          <w:tab w:val="left" w:pos="14656"/>
+        </w:tabs>
+        <w:spacing w:before="0"/>
+        <w:ind w:left="1832"/>
+        <w:rPr>
+          <w:rFonts w:ascii="Consolas" w:eastAsia="Times New Roman" w:hAnsi="Consolas" w:cs="Consolas"/>
+          <w:color w:val="000000"/>
+          <w:sz w:val="20"/>
+          <w:szCs w:val="20"/>
+        </w:rPr>
+      </w:pPr>
+      <w:r>
+        <w:rPr>
+          <w:rFonts w:ascii="Consolas" w:eastAsia="Times New Roman" w:hAnsi="Consolas" w:cs="Consolas"/>
+          <w:color w:val="0000FF"/>
+          <w:sz w:val="20"/>
+          <w:szCs w:val="20"/>
+        </w:rPr>
+        <w:tab/>
+      </w:r>
+      <w:r>
+        <w:rPr>
+          <w:rFonts w:ascii="Consolas" w:eastAsia="Times New Roman" w:hAnsi="Consolas" w:cs="Consolas"/>
+          <w:color w:val="0000FF"/>
+          <w:sz w:val="20"/>
+          <w:szCs w:val="20"/>
+        </w:rPr>
+        <w:tab/>
+      </w:r>
+      <w:r>
+        <w:rPr>
+          <w:rFonts w:ascii="Consolas" w:eastAsia="Times New Roman" w:hAnsi="Consolas" w:cs="Consolas"/>
+          <w:color w:val="0000FF"/>
+          <w:sz w:val="20"/>
+          <w:szCs w:val="20"/>
+        </w:rPr>
+        <w:tab/>
+        <w:t>&lt;</w:t>
+      </w:r>
+      <w:proofErr w:type="spellStart"/>
+      <w:r>
+        <w:rPr>
+          <w:rFonts w:ascii="Consolas" w:eastAsia="Times New Roman" w:hAnsi="Consolas" w:cs="Consolas"/>
+          <w:color w:val="A31515"/>
+          <w:sz w:val="20"/>
+          <w:szCs w:val="20"/>
+        </w:rPr>
+        <w:t>VsixPath</w:t>
+      </w:r>
+      <w:proofErr w:type="spellEnd"/>
+      <w:r>
+        <w:rPr>
+          <w:rFonts w:ascii="Consolas" w:eastAsia="Times New Roman" w:hAnsi="Consolas" w:cs="Consolas"/>
+          <w:color w:val="0000FF"/>
+          <w:sz w:val="20"/>
+          <w:szCs w:val="20"/>
+        </w:rPr>
+        <w:t>&gt;</w:t>
+      </w:r>
+      <w:r>
+        <w:rPr>
+          <w:rFonts w:ascii="Consolas" w:eastAsia="Times New Roman" w:hAnsi="Consolas" w:cs="Consolas"/>
+          <w:color w:val="0000FF"/>
+          <w:sz w:val="20"/>
+          <w:szCs w:val="20"/>
+          <w:highlight w:val="yellow"/>
+        </w:rPr>
+        <w:t>&lt;</w:t>
+      </w:r>
+      <w:r>
+        <w:rPr>
+          <w:rFonts w:ascii="Consolas" w:eastAsia="Times New Roman" w:hAnsi="Consolas" w:cs="Consolas"/>
+          <w:color w:val="000000"/>
+          <w:sz w:val="20"/>
+          <w:szCs w:val="20"/>
+          <w:highlight w:val="yellow"/>
+        </w:rPr>
+        <w:t>#</w:t>
+      </w:r>
+      <w:r>
+        <w:rPr>
+          <w:rFonts w:ascii="Consolas" w:eastAsia="Times New Roman" w:hAnsi="Consolas" w:cs="Consolas"/>
+          <w:color w:val="0000FF"/>
+          <w:sz w:val="20"/>
+          <w:szCs w:val="20"/>
+          <w:highlight w:val="yellow"/>
+        </w:rPr>
+        <w:t>=</w:t>
+      </w:r>
+      <w:proofErr w:type="spellStart"/>
+      <w:r>
+        <w:rPr>
+          <w:rFonts w:ascii="Consolas" w:eastAsia="Times New Roman" w:hAnsi="Consolas" w:cs="Consolas"/>
+          <w:color w:val="FF0000"/>
+          <w:sz w:val="20"/>
+          <w:szCs w:val="20"/>
+          <w:highlight w:val="yellow"/>
+        </w:rPr>
+        <w:t>managerVsixFileName</w:t>
+      </w:r>
+      <w:proofErr w:type="spellEnd"/>
+      <w:r>
+        <w:rPr>
+          <w:rFonts w:ascii="Consolas" w:eastAsia="Times New Roman" w:hAnsi="Consolas" w:cs="Consolas"/>
+          <w:color w:val="000000"/>
+          <w:sz w:val="20"/>
+          <w:szCs w:val="20"/>
+          <w:highlight w:val="yellow"/>
+        </w:rPr>
+        <w:t>#</w:t>
+      </w:r>
+      <w:r>
+        <w:rPr>
+          <w:rFonts w:ascii="Consolas" w:eastAsia="Times New Roman" w:hAnsi="Consolas" w:cs="Consolas"/>
+          <w:color w:val="0000FF"/>
+          <w:sz w:val="20"/>
+          <w:szCs w:val="20"/>
+          <w:highlight w:val="yellow"/>
+        </w:rPr>
+        <w:t>&gt;</w:t>
+      </w:r>
+      <w:r>
+        <w:rPr>
+          <w:rFonts w:ascii="Consolas" w:eastAsia="Times New Roman" w:hAnsi="Consolas" w:cs="Consolas"/>
+          <w:color w:val="0000FF"/>
+          <w:sz w:val="20"/>
+          <w:szCs w:val="20"/>
+        </w:rPr>
+        <w:t>&lt;/</w:t>
+      </w:r>
+      <w:proofErr w:type="spellStart"/>
+      <w:r>
+        <w:rPr>
+          <w:rFonts w:ascii="Consolas" w:eastAsia="Times New Roman" w:hAnsi="Consolas" w:cs="Consolas"/>
+          <w:color w:val="A31515"/>
+          <w:sz w:val="20"/>
+          <w:szCs w:val="20"/>
+        </w:rPr>
+        <w:t>VsixPath</w:t>
+      </w:r>
+      <w:proofErr w:type="spellEnd"/>
+      <w:r>
+        <w:rPr>
+          <w:rFonts w:ascii="Consolas" w:eastAsia="Times New Roman" w:hAnsi="Consolas" w:cs="Consolas"/>
+          <w:color w:val="0000FF"/>
+          <w:sz w:val="20"/>
+          <w:szCs w:val="20"/>
+        </w:rPr>
+        <w:t>&gt;</w:t>
+      </w:r>
+    </w:p>
+    <w:p>
+      <w:pPr>
+        <w:shd w:val="clear" w:color="auto" w:fill="FFFFFF"/>
+        <w:tabs>
+          <w:tab w:val="left" w:pos="916"/>
+          <w:tab w:val="left" w:pos="1832"/>
+          <w:tab w:val="left" w:pos="2748"/>
+          <w:tab w:val="left" w:pos="3664"/>
+          <w:tab w:val="left" w:pos="4580"/>
+          <w:tab w:val="left" w:pos="5496"/>
+          <w:tab w:val="left" w:pos="6412"/>
+          <w:tab w:val="left" w:pos="7328"/>
+          <w:tab w:val="left" w:pos="8244"/>
+          <w:tab w:val="left" w:pos="9160"/>
+          <w:tab w:val="left" w:pos="10076"/>
+          <w:tab w:val="left" w:pos="10992"/>
+          <w:tab w:val="left" w:pos="11908"/>
+          <w:tab w:val="left" w:pos="12824"/>
+          <w:tab w:val="left" w:pos="13740"/>
+          <w:tab w:val="left" w:pos="14656"/>
+        </w:tabs>
+        <w:spacing w:before="0"/>
+        <w:ind w:left="1832"/>
+        <w:rPr>
+          <w:rFonts w:ascii="Consolas" w:eastAsia="Times New Roman" w:hAnsi="Consolas" w:cs="Consolas"/>
+          <w:color w:val="000000"/>
+          <w:sz w:val="20"/>
+          <w:szCs w:val="20"/>
+        </w:rPr>
+      </w:pPr>
+      <w:r>
+        <w:rPr>
+          <w:rFonts w:ascii="Consolas" w:eastAsia="Times New Roman" w:hAnsi="Consolas" w:cs="Consolas"/>
+          <w:color w:val="0000FF"/>
+          <w:sz w:val="20"/>
+          <w:szCs w:val="20"/>
+        </w:rPr>
+        <w:tab/>
+      </w:r>
+      <w:r>
+        <w:rPr>
+          <w:rFonts w:ascii="Consolas" w:eastAsia="Times New Roman" w:hAnsi="Consolas" w:cs="Consolas"/>
+          <w:color w:val="0000FF"/>
+          <w:sz w:val="20"/>
+          <w:szCs w:val="20"/>
+        </w:rPr>
+        <w:tab/>
+        <w:t>&lt;/</w:t>
+      </w:r>
+      <w:r>
+        <w:rPr>
+          <w:rFonts w:ascii="Consolas" w:eastAsia="Times New Roman" w:hAnsi="Consolas" w:cs="Consolas"/>
+          <w:color w:val="A31515"/>
+          <w:sz w:val="20"/>
+          <w:szCs w:val="20"/>
+        </w:rPr>
+        <w:t>Reference</w:t>
+      </w:r>
+      <w:r>
+        <w:rPr>
+          <w:rFonts w:ascii="Consolas" w:eastAsia="Times New Roman" w:hAnsi="Consolas" w:cs="Consolas"/>
+          <w:color w:val="0000FF"/>
+          <w:sz w:val="20"/>
+          <w:szCs w:val="20"/>
+        </w:rPr>
+        <w:t>&gt;</w:t>
+      </w:r>
+    </w:p>
+    <w:p>
+      <w:pPr>
+        <w:pStyle w:val="Heading4"/>
+      </w:pPr>
+      <w:r>
+        <w:t>All</w:t>
+      </w:r>
+      <w:r>
+        <w:t xml:space="preserve"> Project Template and Item Templates Files (*</w:t>
+      </w:r>
+      <w:r>
+        <w:t>.</w:t>
+      </w:r>
+      <w:proofErr w:type="spellStart"/>
+      <w:r>
+        <w:t>vstemplate</w:t>
+      </w:r>
+      <w:proofErr w:type="spellEnd"/>
+      <w:r>
+        <w:t>)</w:t>
+      </w:r>
+      <w:r>
+        <w:t>:</w:t>
+      </w:r>
+    </w:p>
+    <w:p>
+      <w:pPr>
+        <w:pStyle w:val="ListParagraph"/>
+        <w:numPr>
+          <w:ilvl w:val="1"/>
+          <w:numId w:val="3"/>
+        </w:numPr>
+      </w:pPr>
+      <w:r>
+        <w:t xml:space="preserve">Change the Namespace, </w:t>
+      </w:r>
+      <w:proofErr w:type="spellStart"/>
+      <w:r>
+        <w:t>PublicKeyToken</w:t>
+      </w:r>
+      <w:proofErr w:type="spellEnd"/>
+      <w:r>
+        <w:t>, and add the V</w:t>
+      </w:r>
+      <w:r>
+        <w:t>ersion</w:t>
+      </w:r>
+      <w:r>
+        <w:t xml:space="preserve"> and</w:t>
+      </w:r>
+      <w:r>
+        <w:t xml:space="preserve"> </w:t>
+      </w:r>
+      <w:r>
+        <w:t xml:space="preserve">Culture attributes to </w:t>
+      </w:r>
+      <w:r>
+        <w:rPr>
+          <w:rFonts w:asciiTheme="minorHAnsi" w:hAnsiTheme="minorHAnsi" w:cstheme="minorHAnsi"/>
+        </w:rPr>
+        <w:t xml:space="preserve">all </w:t>
+      </w:r>
+      <w:r>
+        <w:t>&lt;</w:t>
+      </w:r>
+      <w:proofErr w:type="spellStart"/>
+      <w:r>
+        <w:t>WizardExtension</w:t>
+      </w:r>
+      <w:proofErr w:type="spellEnd"/>
+      <w:r>
+        <w:t>&gt;</w:t>
+      </w:r>
+      <w:r>
+        <w:t xml:space="preserve"> </w:t>
+      </w:r>
+      <w:r>
+        <w:t>element</w:t>
+      </w:r>
+      <w:r>
+        <w:t xml:space="preserve">s for assemblies beginning with </w:t>
+      </w:r>
+      <w:r>
+        <w:t>‘</w:t>
+      </w:r>
+      <w:proofErr w:type="spellStart"/>
+      <w:r>
+        <w:t>Microsoft.VisualStudio.Patterning</w:t>
+      </w:r>
+      <w:proofErr w:type="spellEnd"/>
+      <w:r>
+        <w:t>’</w:t>
+      </w:r>
+      <w:r>
+        <w:t xml:space="preserve">. </w:t>
+      </w:r>
+      <w:r>
+        <w:t>e.g.</w:t>
+      </w:r>
+    </w:p>
+    <w:p>
+      <w:pPr>
+        <w:shd w:val="clear" w:color="auto" w:fill="FFFFFF"/>
+        <w:tabs>
+          <w:tab w:val="left" w:pos="916"/>
+          <w:tab w:val="left" w:pos="1832"/>
+          <w:tab w:val="left" w:pos="2748"/>
+          <w:tab w:val="left" w:pos="3664"/>
+          <w:tab w:val="left" w:pos="4580"/>
+          <w:tab w:val="left" w:pos="5496"/>
+          <w:tab w:val="left" w:pos="6412"/>
+          <w:tab w:val="left" w:pos="7328"/>
+          <w:tab w:val="left" w:pos="8244"/>
+          <w:tab w:val="left" w:pos="9160"/>
+          <w:tab w:val="left" w:pos="10076"/>
+          <w:tab w:val="left" w:pos="10992"/>
+          <w:tab w:val="left" w:pos="11908"/>
+          <w:tab w:val="left" w:pos="12824"/>
+          <w:tab w:val="left" w:pos="13740"/>
+          <w:tab w:val="left" w:pos="14656"/>
+        </w:tabs>
+        <w:spacing w:before="0"/>
+        <w:ind w:left="1800"/>
+        <w:rPr>
+          <w:rFonts w:ascii="Consolas" w:eastAsia="Times New Roman" w:hAnsi="Consolas" w:cs="Consolas"/>
+          <w:color w:val="000000"/>
+          <w:sz w:val="20"/>
+          <w:szCs w:val="20"/>
+        </w:rPr>
+      </w:pPr>
+      <w:r>
+        <w:rPr>
+          <w:rFonts w:ascii="Consolas" w:eastAsia="Times New Roman" w:hAnsi="Consolas" w:cs="Consolas"/>
+          <w:color w:val="0000FF"/>
+          <w:sz w:val="20"/>
+          <w:szCs w:val="20"/>
+        </w:rPr>
+        <w:t>  &lt;</w:t>
+      </w:r>
+      <w:proofErr w:type="spellStart"/>
+      <w:r>
+        <w:rPr>
+          <w:rFonts w:ascii="Consolas" w:eastAsia="Times New Roman" w:hAnsi="Consolas" w:cs="Consolas"/>
+          <w:color w:val="A31515"/>
+          <w:sz w:val="20"/>
+          <w:szCs w:val="20"/>
+        </w:rPr>
+        <w:t>WizardExtension</w:t>
+      </w:r>
+      <w:proofErr w:type="spellEnd"/>
+      <w:r>
+        <w:rPr>
+          <w:rFonts w:ascii="Consolas" w:eastAsia="Times New Roman" w:hAnsi="Consolas" w:cs="Consolas"/>
+          <w:color w:val="0000FF"/>
+          <w:sz w:val="20"/>
+          <w:szCs w:val="20"/>
+        </w:rPr>
+        <w:t>&gt;</w:t>
+      </w:r>
+    </w:p>
+    <w:p>
+      <w:pPr>
+        <w:shd w:val="clear" w:color="auto" w:fill="FFFFFF"/>
+        <w:tabs>
+          <w:tab w:val="left" w:pos="916"/>
+          <w:tab w:val="left" w:pos="1832"/>
+          <w:tab w:val="left" w:pos="2748"/>
+          <w:tab w:val="left" w:pos="3664"/>
+          <w:tab w:val="left" w:pos="4580"/>
+          <w:tab w:val="left" w:pos="5496"/>
+          <w:tab w:val="left" w:pos="6412"/>
+          <w:tab w:val="left" w:pos="7328"/>
+          <w:tab w:val="left" w:pos="8244"/>
+          <w:tab w:val="left" w:pos="9160"/>
+          <w:tab w:val="left" w:pos="10076"/>
+          <w:tab w:val="left" w:pos="10992"/>
+          <w:tab w:val="left" w:pos="11908"/>
+          <w:tab w:val="left" w:pos="12824"/>
+          <w:tab w:val="left" w:pos="13740"/>
+          <w:tab w:val="left" w:pos="14656"/>
+        </w:tabs>
+        <w:spacing w:before="0"/>
+        <w:ind w:left="1800"/>
+        <w:rPr>
+          <w:rFonts w:ascii="Consolas" w:eastAsia="Times New Roman" w:hAnsi="Consolas" w:cs="Consolas"/>
+          <w:color w:val="000000"/>
+          <w:sz w:val="20"/>
+          <w:szCs w:val="20"/>
+        </w:rPr>
+      </w:pPr>
+      <w:r>
+        <w:rPr>
+          <w:rFonts w:ascii="Consolas" w:eastAsia="Times New Roman" w:hAnsi="Consolas" w:cs="Consolas"/>
+          <w:color w:val="0000FF"/>
+          <w:sz w:val="20"/>
+          <w:szCs w:val="20"/>
+        </w:rPr>
+        <w:t>    &lt;</w:t>
+      </w:r>
+      <w:r>
+        <w:rPr>
+          <w:rFonts w:ascii="Consolas" w:eastAsia="Times New Roman" w:hAnsi="Consolas" w:cs="Consolas"/>
+          <w:color w:val="A31515"/>
+          <w:sz w:val="20"/>
+          <w:szCs w:val="20"/>
+        </w:rPr>
+        <w:t>Assembly</w:t>
+      </w:r>
+      <w:r>
+        <w:rPr>
+          <w:rFonts w:ascii="Consolas" w:eastAsia="Times New Roman" w:hAnsi="Consolas" w:cs="Consolas"/>
+          <w:color w:val="0000FF"/>
+          <w:sz w:val="20"/>
+          <w:szCs w:val="20"/>
+        </w:rPr>
+        <w:t>&gt;</w:t>
+      </w:r>
+      <w:proofErr w:type="spellStart"/>
+      <w:r>
+        <w:rPr>
+          <w:rFonts w:ascii="Consolas" w:eastAsia="Times New Roman" w:hAnsi="Consolas" w:cs="Consolas"/>
+          <w:color w:val="000000"/>
+          <w:sz w:val="20"/>
+          <w:szCs w:val="20"/>
+          <w:highlight w:val="yellow"/>
+        </w:rPr>
+        <w:t>NuPattern</w:t>
+      </w:r>
+      <w:r>
+        <w:rPr>
+          <w:rFonts w:ascii="Consolas" w:eastAsia="Times New Roman" w:hAnsi="Consolas" w:cs="Consolas"/>
+          <w:color w:val="000000"/>
+          <w:sz w:val="20"/>
+          <w:szCs w:val="20"/>
+        </w:rPr>
+        <w:t>.Library</w:t>
+      </w:r>
+      <w:proofErr w:type="spellEnd"/>
+      <w:r>
+        <w:rPr>
+          <w:rFonts w:ascii="Consolas" w:hAnsi="Consolas" w:cs="Consolas"/>
+          <w:color w:val="000000"/>
+          <w:sz w:val="20"/>
+          <w:highlight w:val="yellow"/>
+        </w:rPr>
+        <w:t>, Version=1.3.20.0</w:t>
+      </w:r>
+      <w:r>
+        <w:rPr>
+          <w:rFonts w:ascii="Consolas" w:hAnsi="Consolas" w:cs="Consolas"/>
+          <w:color w:val="000000"/>
+          <w:sz w:val="20"/>
+          <w:highlight w:val="yellow"/>
+        </w:rPr>
+        <w:t>, Culture=neutral,</w:t>
+      </w:r>
+      <w:r>
+        <w:rPr>
+          <w:rFonts w:ascii="Consolas" w:eastAsia="Times New Roman" w:hAnsi="Consolas" w:cs="Consolas"/>
+          <w:color w:val="000000"/>
+          <w:sz w:val="20"/>
+          <w:szCs w:val="20"/>
+        </w:rPr>
+        <w:t> </w:t>
+      </w:r>
+      <w:proofErr w:type="spellStart"/>
+      <w:r>
+        <w:rPr>
+          <w:rFonts w:ascii="Consolas" w:eastAsia="Times New Roman" w:hAnsi="Consolas" w:cs="Consolas"/>
+          <w:color w:val="000000"/>
+          <w:sz w:val="20"/>
+          <w:szCs w:val="20"/>
+        </w:rPr>
+        <w:t>PublicKeyToken</w:t>
+      </w:r>
+      <w:proofErr w:type="spellEnd"/>
+      <w:r>
+        <w:rPr>
+          <w:rFonts w:ascii="Consolas" w:eastAsia="Times New Roman" w:hAnsi="Consolas" w:cs="Consolas"/>
+          <w:color w:val="000000"/>
+          <w:sz w:val="20"/>
+          <w:szCs w:val="20"/>
+        </w:rPr>
+        <w:t>=</w:t>
+      </w:r>
+      <w:r>
+        <w:rPr>
+          <w:rFonts w:ascii="Consolas" w:hAnsi="Consolas" w:cs="Consolas"/>
+          <w:color w:val="000000"/>
+          <w:sz w:val="20"/>
+          <w:highlight w:val="yellow"/>
+        </w:rPr>
+        <w:t>ecdd31353928a4a5</w:t>
+      </w:r>
+      <w:r>
+        <w:rPr>
+          <w:rFonts w:ascii="Consolas" w:eastAsia="Times New Roman" w:hAnsi="Consolas" w:cs="Consolas"/>
+          <w:color w:val="0000FF"/>
+          <w:sz w:val="20"/>
+          <w:szCs w:val="20"/>
+        </w:rPr>
+        <w:t>&lt;/</w:t>
+      </w:r>
+      <w:r>
+        <w:rPr>
+          <w:rFonts w:ascii="Consolas" w:eastAsia="Times New Roman" w:hAnsi="Consolas" w:cs="Consolas"/>
+          <w:color w:val="A31515"/>
+          <w:sz w:val="20"/>
+          <w:szCs w:val="20"/>
+        </w:rPr>
+        <w:t>Assembly</w:t>
+      </w:r>
+      <w:r>
+        <w:rPr>
+          <w:rFonts w:ascii="Consolas" w:eastAsia="Times New Roman" w:hAnsi="Consolas" w:cs="Consolas"/>
+          <w:color w:val="0000FF"/>
+          <w:sz w:val="20"/>
+          <w:szCs w:val="20"/>
+        </w:rPr>
+        <w:t>&gt;</w:t>
+      </w:r>
+    </w:p>
+    <w:p>
+      <w:pPr>
+        <w:shd w:val="clear" w:color="auto" w:fill="FFFFFF"/>
+        <w:tabs>
+          <w:tab w:val="left" w:pos="916"/>
+          <w:tab w:val="left" w:pos="1832"/>
+          <w:tab w:val="left" w:pos="2748"/>
+          <w:tab w:val="left" w:pos="3664"/>
+          <w:tab w:val="left" w:pos="4580"/>
+          <w:tab w:val="left" w:pos="5496"/>
+          <w:tab w:val="left" w:pos="6412"/>
+          <w:tab w:val="left" w:pos="7328"/>
+          <w:tab w:val="left" w:pos="8244"/>
+          <w:tab w:val="left" w:pos="9160"/>
+          <w:tab w:val="left" w:pos="10076"/>
+          <w:tab w:val="left" w:pos="10992"/>
+          <w:tab w:val="left" w:pos="11908"/>
+          <w:tab w:val="left" w:pos="12824"/>
+          <w:tab w:val="left" w:pos="13740"/>
+          <w:tab w:val="left" w:pos="14656"/>
+        </w:tabs>
+        <w:spacing w:before="0"/>
+        <w:ind w:left="1800"/>
+        <w:rPr>
+          <w:rFonts w:ascii="Consolas" w:eastAsia="Times New Roman" w:hAnsi="Consolas" w:cs="Consolas"/>
+          <w:color w:val="000000"/>
+          <w:sz w:val="20"/>
+          <w:szCs w:val="20"/>
+        </w:rPr>
+      </w:pPr>
+      <w:r>
+        <w:rPr>
+          <w:rFonts w:ascii="Consolas" w:eastAsia="Times New Roman" w:hAnsi="Consolas" w:cs="Consolas"/>
+          <w:color w:val="0000FF"/>
+          <w:sz w:val="20"/>
+          <w:szCs w:val="20"/>
+        </w:rPr>
+        <w:t>    &lt;</w:t>
+      </w:r>
+      <w:r>
+        <w:rPr>
+          <w:rFonts w:ascii="Consolas" w:eastAsia="Times New Roman" w:hAnsi="Consolas" w:cs="Consolas"/>
+          <w:color w:val="A31515"/>
+          <w:sz w:val="20"/>
+          <w:szCs w:val="20"/>
+        </w:rPr>
+        <w:t>FullClassName</w:t>
+      </w:r>
+      <w:r>
+        <w:rPr>
+          <w:rFonts w:ascii="Consolas" w:eastAsia="Times New Roman" w:hAnsi="Consolas" w:cs="Consolas"/>
+          <w:color w:val="0000FF"/>
+          <w:sz w:val="20"/>
+          <w:szCs w:val="20"/>
+        </w:rPr>
+        <w:t>&gt;</w:t>
+      </w:r>
+      <w:r>
+        <w:rPr>
+          <w:rFonts w:ascii="Consolas" w:eastAsia="Times New Roman" w:hAnsi="Consolas" w:cs="Consolas"/>
+          <w:color w:val="000000"/>
+          <w:sz w:val="20"/>
+          <w:szCs w:val="20"/>
+          <w:highlight w:val="yellow"/>
+        </w:rPr>
+        <w:t>NuPattern</w:t>
+      </w:r>
+      <w:r>
+        <w:rPr>
+          <w:rFonts w:ascii="Consolas" w:eastAsia="Times New Roman" w:hAnsi="Consolas" w:cs="Consolas"/>
+          <w:color w:val="000000"/>
+          <w:sz w:val="20"/>
+          <w:szCs w:val="20"/>
+        </w:rPr>
+        <w:t>.Library.Automation.InstantiationTemplateWizard</w:t>
+      </w:r>
+      <w:r>
+        <w:rPr>
+          <w:rFonts w:ascii="Consolas" w:eastAsia="Times New Roman" w:hAnsi="Consolas" w:cs="Consolas"/>
+          <w:color w:val="0000FF"/>
+          <w:sz w:val="20"/>
+          <w:szCs w:val="20"/>
+        </w:rPr>
+        <w:t>&lt;/</w:t>
+      </w:r>
+      <w:r>
+        <w:rPr>
+          <w:rFonts w:ascii="Consolas" w:eastAsia="Times New Roman" w:hAnsi="Consolas" w:cs="Consolas"/>
+          <w:color w:val="A31515"/>
+          <w:sz w:val="20"/>
+          <w:szCs w:val="20"/>
+        </w:rPr>
+        <w:t>FullClassName</w:t>
+      </w:r>
+      <w:r>
+        <w:rPr>
+          <w:rFonts w:ascii="Consolas" w:eastAsia="Times New Roman" w:hAnsi="Consolas" w:cs="Consolas"/>
+          <w:color w:val="0000FF"/>
+          <w:sz w:val="20"/>
+          <w:szCs w:val="20"/>
+        </w:rPr>
+        <w:t>&gt;</w:t>
+      </w:r>
+    </w:p>
+    <w:p>
+      <w:pPr>
+        <w:shd w:val="clear" w:color="auto" w:fill="FFFFFF"/>
+        <w:tabs>
+          <w:tab w:val="left" w:pos="916"/>
+          <w:tab w:val="left" w:pos="1832"/>
+          <w:tab w:val="left" w:pos="2748"/>
+          <w:tab w:val="left" w:pos="3664"/>
+          <w:tab w:val="left" w:pos="4580"/>
+          <w:tab w:val="left" w:pos="5496"/>
+          <w:tab w:val="left" w:pos="6412"/>
+          <w:tab w:val="left" w:pos="7328"/>
+          <w:tab w:val="left" w:pos="8244"/>
+          <w:tab w:val="left" w:pos="9160"/>
+          <w:tab w:val="left" w:pos="10076"/>
+          <w:tab w:val="left" w:pos="10992"/>
+          <w:tab w:val="left" w:pos="11908"/>
+          <w:tab w:val="left" w:pos="12824"/>
+          <w:tab w:val="left" w:pos="13740"/>
+          <w:tab w:val="left" w:pos="14656"/>
+        </w:tabs>
+        <w:spacing w:before="0"/>
+        <w:ind w:left="1800"/>
+        <w:rPr>
+          <w:rFonts w:ascii="Consolas" w:eastAsia="Times New Roman" w:hAnsi="Consolas" w:cs="Consolas"/>
+          <w:color w:val="000000"/>
+          <w:sz w:val="20"/>
+          <w:szCs w:val="20"/>
+        </w:rPr>
+      </w:pPr>
+      <w:r>
+        <w:rPr>
+          <w:rFonts w:ascii="Consolas" w:eastAsia="Times New Roman" w:hAnsi="Consolas" w:cs="Consolas"/>
+          <w:color w:val="0000FF"/>
+          <w:sz w:val="20"/>
+          <w:szCs w:val="20"/>
+        </w:rPr>
         <w:t>  &lt;/</w:t>
       </w:r>
       <w:proofErr w:type="spellStart"/>
@@ -15908,7 +14929,6 @@
         </w:rPr>
       </w:pPr>
       <w:r>
-        <w:lastRenderedPageBreak/>
         <w:t>Change all “</w:t>
       </w:r>
       <w:proofErr w:type="spellStart"/>
@@ -16814,6 +15834,7 @@
           <w:sz w:val="20"/>
           <w:szCs w:val="20"/>
         </w:rPr>
+        <w:lastRenderedPageBreak/>
         <w:t>      &lt;</w:t>
       </w:r>
       <w:r>
@@ -17287,7 +16308,23 @@
         <w:t>"</w:t>
       </w:r>
       <w:r>
-        <w:t>$(localappdata)\Microsoft\MSBuild\</w:t>
+        <w:t>$(</w:t>
+      </w:r>
+      <w:proofErr w:type="spellStart"/>
+      <w:r>
+        <w:t>localappdata</w:t>
+      </w:r>
+      <w:proofErr w:type="spellEnd"/>
+      <w:r>
+        <w:t>)\Microsoft\</w:t>
+      </w:r>
+      <w:proofErr w:type="spellStart"/>
+      <w:r>
+        <w:t>MSBuild</w:t>
+      </w:r>
+      <w:proofErr w:type="spellEnd"/>
+      <w:r>
+        <w:t>\</w:t>
       </w:r>
       <w:r>
         <w:rPr>
@@ -17396,7 +16433,23 @@
         <w:t>"</w:t>
       </w:r>
       <w:r>
-        <w:t>$(localappdata)\Microsoft\MSBuild\</w:t>
+        <w:t>$(</w:t>
+      </w:r>
+      <w:proofErr w:type="spellStart"/>
+      <w:r>
+        <w:t>localappdata</w:t>
+      </w:r>
+      <w:proofErr w:type="spellEnd"/>
+      <w:r>
+        <w:t>)\Microsoft\</w:t>
+      </w:r>
+      <w:proofErr w:type="spellStart"/>
+      <w:r>
+        <w:t>MSBuild</w:t>
+      </w:r>
+      <w:proofErr w:type="spellEnd"/>
+      <w:r>
+        <w:t>\</w:t>
       </w:r>
       <w:r>
         <w:rPr>
@@ -21952,6 +21005,24 @@
 </file>
 
 <file path=customXml/item1.xml><?xml version="1.0" encoding="utf-8"?>
+<?mso-contentType ?>
+<FormTemplates xmlns="http://schemas.microsoft.com/sharepoint/v3/contenttype/forms">
+  <Display>DocumentLibraryForm</Display>
+  <Edit>DocumentLibraryForm</Edit>
+  <New>DocumentLibraryForm</New>
+</FormTemplates>
+</file>
+
+<file path=customXml/item2.xml><?xml version="1.0" encoding="utf-8"?>
+<p:properties xmlns:p="http://schemas.microsoft.com/office/2006/metadata/properties" xmlns:xsi="http://www.w3.org/2001/XMLSchema-instance">
+  <documentManagement>
+    <Description0 xmlns="da9c3dc4-e6fb-4089-8e3d-1a07821d8779">Please read these notes before installing v.1.12.15.1 over previous versions of the bits.</Description0>
+    <Archived xmlns="da9c3dc4-e6fb-4089-8e3d-1a07821d8779">false</Archived>
+  </documentManagement>
+</p:properties>
+</file>
+
+<file path=customXml/item3.xml><?xml version="1.0" encoding="utf-8"?>
 <ct:contentTypeSchema xmlns:ct="http://schemas.microsoft.com/office/2006/metadata/contentType" xmlns:ma="http://schemas.microsoft.com/office/2006/metadata/properties/metaAttributes" ct:_="" ma:_="" ma:contentTypeName="Document" ma:contentTypeID="0x010100B657FAE4D5F25B4395DE9206E31ED736" ma:contentTypeVersion="2" ma:contentTypeDescription="Create a new document." ma:contentTypeScope="" ma:versionID="611b520dbd708079050fb7c15998bce2">
   <xsd:schema xmlns:xsd="http://www.w3.org/2001/XMLSchema" xmlns:p="http://schemas.microsoft.com/office/2006/metadata/properties" xmlns:ns2="da9c3dc4-e6fb-4089-8e3d-1a07821d8779" targetNamespace="http://schemas.microsoft.com/office/2006/metadata/properties" ma:root="true" ma:fieldsID="4781228e672b262abbcb4ba5a52b6231" ns2:_="">
     <xsd:import namespace="da9c3dc4-e6fb-4089-8e3d-1a07821d8779"/>
@@ -22017,29 +21088,28 @@
 </ct:contentTypeSchema>
 </file>
 
-<file path=customXml/item2.xml><?xml version="1.0" encoding="utf-8"?>
-<p:properties xmlns:p="http://schemas.microsoft.com/office/2006/metadata/properties" xmlns:xsi="http://www.w3.org/2001/XMLSchema-instance">
-  <documentManagement>
-    <Description0 xmlns="da9c3dc4-e6fb-4089-8e3d-1a07821d8779">Please read these notes before installing v.1.12.15.1 over previous versions of the bits.</Description0>
-    <Archived xmlns="da9c3dc4-e6fb-4089-8e3d-1a07821d8779">false</Archived>
-  </documentManagement>
-</p:properties>
-</file>
-
-<file path=customXml/item3.xml><?xml version="1.0" encoding="utf-8"?>
-<?mso-contentType ?>
-<FormTemplates xmlns="http://schemas.microsoft.com/sharepoint/v3/contenttype/forms">
-  <Display>DocumentLibraryForm</Display>
-  <Edit>DocumentLibraryForm</Edit>
-  <New>DocumentLibraryForm</New>
-</FormTemplates>
-</file>
-
 <file path=customXml/item4.xml><?xml version="1.0" encoding="utf-8"?>
 <b:Sources xmlns:b="http://schemas.openxmlformats.org/officeDocument/2006/bibliography" xmlns="http://schemas.openxmlformats.org/officeDocument/2006/bibliography" SelectedStyle="\APA.XSL" StyleName="APA"/>
 </file>
 
 <file path=customXml/itemProps1.xml><?xml version="1.0" encoding="utf-8"?>
+<ds:datastoreItem xmlns:ds="http://schemas.openxmlformats.org/officeDocument/2006/customXml" ds:itemID="{009AB443-E0F8-4BFD-AF49-7E17831D3C84}">
+  <ds:schemaRefs>
+    <ds:schemaRef ds:uri="http://schemas.microsoft.com/sharepoint/v3/contenttype/forms"/>
+  </ds:schemaRefs>
+</ds:datastoreItem>
+</file>
+
+<file path=customXml/itemProps2.xml><?xml version="1.0" encoding="utf-8"?>
+<ds:datastoreItem xmlns:ds="http://schemas.openxmlformats.org/officeDocument/2006/customXml" ds:itemID="{A7CD0ACA-0EAB-4BD4-8B21-4AE803A2D540}">
+  <ds:schemaRefs>
+    <ds:schemaRef ds:uri="http://schemas.microsoft.com/office/2006/metadata/properties"/>
+    <ds:schemaRef ds:uri="da9c3dc4-e6fb-4089-8e3d-1a07821d8779"/>
+  </ds:schemaRefs>
+</ds:datastoreItem>
+</file>
+
+<file path=customXml/itemProps3.xml><?xml version="1.0" encoding="utf-8"?>
 <ds:datastoreItem xmlns:ds="http://schemas.openxmlformats.org/officeDocument/2006/customXml" ds:itemID="{BF4982B2-263A-40F2-8549-865BFD9AA2A4}">
   <ds:schemaRefs>
     <ds:schemaRef ds:uri="http://schemas.microsoft.com/office/2006/metadata/contentType"/>
@@ -22056,25 +21126,8 @@
 </ds:datastoreItem>
 </file>
 
-<file path=customXml/itemProps2.xml><?xml version="1.0" encoding="utf-8"?>
-<ds:datastoreItem xmlns:ds="http://schemas.openxmlformats.org/officeDocument/2006/customXml" ds:itemID="{A7CD0ACA-0EAB-4BD4-8B21-4AE803A2D540}">
-  <ds:schemaRefs>
-    <ds:schemaRef ds:uri="http://schemas.microsoft.com/office/2006/metadata/properties"/>
-    <ds:schemaRef ds:uri="da9c3dc4-e6fb-4089-8e3d-1a07821d8779"/>
-  </ds:schemaRefs>
-</ds:datastoreItem>
-</file>
-
-<file path=customXml/itemProps3.xml><?xml version="1.0" encoding="utf-8"?>
-<ds:datastoreItem xmlns:ds="http://schemas.openxmlformats.org/officeDocument/2006/customXml" ds:itemID="{009AB443-E0F8-4BFD-AF49-7E17831D3C84}">
-  <ds:schemaRefs>
-    <ds:schemaRef ds:uri="http://schemas.microsoft.com/sharepoint/v3/contenttype/forms"/>
-  </ds:schemaRefs>
-</ds:datastoreItem>
-</file>
-
 <file path=customXml/itemProps4.xml><?xml version="1.0" encoding="utf-8"?>
-<ds:datastoreItem xmlns:ds="http://schemas.openxmlformats.org/officeDocument/2006/customXml" ds:itemID="{C5B8A6F6-806E-47CD-B347-CC3D01DD083B}">
+<ds:datastoreItem xmlns:ds="http://schemas.openxmlformats.org/officeDocument/2006/customXml" ds:itemID="{937E06F0-8F23-48DA-B44D-9D50DD472423}">
   <ds:schemaRefs>
     <ds:schemaRef ds:uri="http://schemas.openxmlformats.org/officeDocument/2006/bibliography"/>
   </ds:schemaRefs>

</xml_diff>

<commit_message>
Updated the XAML namespace
</commit_message>
<xml_diff>
--- a/Docs/Release Notes.docx
+++ b/Docs/Release Notes.docx
@@ -12006,23 +12006,7 @@
         <w:t>"</w:t>
       </w:r>
       <w:r>
-        <w:t>$(</w:t>
-      </w:r>
-      <w:proofErr w:type="spellStart"/>
-      <w:r>
-        <w:t>localappdata</w:t>
-      </w:r>
-      <w:proofErr w:type="spellEnd"/>
-      <w:r>
-        <w:t>)\Microsoft\</w:t>
-      </w:r>
-      <w:proofErr w:type="spellStart"/>
-      <w:r>
-        <w:t>MSBuild</w:t>
-      </w:r>
-      <w:proofErr w:type="spellEnd"/>
-      <w:r>
-        <w:t>\</w:t>
+        <w:t>$(localappdata)\Microsoft\MSBuild\</w:t>
       </w:r>
       <w:r>
         <w:rPr>
@@ -12131,23 +12115,7 @@
         <w:t>"</w:t>
       </w:r>
       <w:r>
-        <w:t>$(</w:t>
-      </w:r>
-      <w:proofErr w:type="spellStart"/>
-      <w:r>
-        <w:t>localappdata</w:t>
-      </w:r>
-      <w:proofErr w:type="spellEnd"/>
-      <w:r>
-        <w:t>)\Microsoft\</w:t>
-      </w:r>
-      <w:proofErr w:type="spellStart"/>
-      <w:r>
-        <w:t>MSBuild</w:t>
-      </w:r>
-      <w:proofErr w:type="spellEnd"/>
-      <w:r>
-        <w:t>\</w:t>
+        <w:t>$(localappdata)\Microsoft\MSBuild\</w:t>
       </w:r>
       <w:r>
         <w:rPr>
@@ -13210,8 +13178,6 @@
         </w:rPr>
         <w:t>"&gt;</w:t>
       </w:r>
-      <w:bookmarkStart w:id="16" w:name="_GoBack"/>
-      <w:bookmarkEnd w:id="16"/>
     </w:p>
     <w:p>
       <w:pPr>
@@ -14094,6 +14060,736 @@
         <w:pStyle w:val="Heading4"/>
       </w:pPr>
       <w:r>
+        <w:t>All</w:t>
+      </w:r>
+      <w:r>
+        <w:t xml:space="preserve"> </w:t>
+      </w:r>
+      <w:r>
+        <w:t>Wizard and Wizard Page</w:t>
+      </w:r>
+      <w:r>
+        <w:t xml:space="preserve"> </w:t>
+      </w:r>
+      <w:r>
+        <w:t xml:space="preserve">XAML </w:t>
+      </w:r>
+      <w:r>
+        <w:t>Files (*</w:t>
+      </w:r>
+      <w:r>
+        <w:t>.</w:t>
+      </w:r>
+      <w:proofErr w:type="spellStart"/>
+      <w:r>
+        <w:t>xaml</w:t>
+      </w:r>
+      <w:proofErr w:type="spellEnd"/>
+      <w:r>
+        <w:t>)</w:t>
+      </w:r>
+      <w:r>
+        <w:t>:</w:t>
+      </w:r>
+    </w:p>
+    <w:p>
+      <w:pPr>
+        <w:pStyle w:val="ListParagraph"/>
+        <w:numPr>
+          <w:ilvl w:val="1"/>
+          <w:numId w:val="3"/>
+        </w:numPr>
+      </w:pPr>
+      <w:r>
+        <w:t xml:space="preserve">In Wizard and </w:t>
+      </w:r>
+      <w:proofErr w:type="spellStart"/>
+      <w:r>
+        <w:t>WizardPage</w:t>
+      </w:r>
+      <w:proofErr w:type="spellEnd"/>
+      <w:r>
+        <w:t xml:space="preserve"> XAML pages, m</w:t>
+      </w:r>
+      <w:r>
+        <w:t>odify the namespace that includes the path ‘/</w:t>
+      </w:r>
+      <w:proofErr w:type="spellStart"/>
+      <w:r>
+        <w:t>visualstudiopatterning</w:t>
+      </w:r>
+      <w:proofErr w:type="spellEnd"/>
+      <w:r>
+        <w:t>/2010/’ at the top of the file</w:t>
+      </w:r>
+      <w:r>
+        <w:t xml:space="preserve">. </w:t>
+      </w:r>
+    </w:p>
+    <w:p>
+      <w:pPr>
+        <w:shd w:val="clear" w:color="auto" w:fill="FFFFFF"/>
+        <w:tabs>
+          <w:tab w:val="left" w:pos="916"/>
+          <w:tab w:val="left" w:pos="1832"/>
+          <w:tab w:val="left" w:pos="2748"/>
+          <w:tab w:val="left" w:pos="3664"/>
+          <w:tab w:val="left" w:pos="4580"/>
+          <w:tab w:val="left" w:pos="5496"/>
+          <w:tab w:val="left" w:pos="6412"/>
+          <w:tab w:val="left" w:pos="7328"/>
+          <w:tab w:val="left" w:pos="8244"/>
+          <w:tab w:val="left" w:pos="9160"/>
+          <w:tab w:val="left" w:pos="10076"/>
+          <w:tab w:val="left" w:pos="10992"/>
+          <w:tab w:val="left" w:pos="11908"/>
+          <w:tab w:val="left" w:pos="12824"/>
+          <w:tab w:val="left" w:pos="13740"/>
+          <w:tab w:val="left" w:pos="14656"/>
+        </w:tabs>
+        <w:spacing w:before="0"/>
+        <w:ind w:left="1800"/>
+        <w:rPr>
+          <w:rFonts w:ascii="Consolas" w:eastAsia="Times New Roman" w:hAnsi="Consolas" w:cs="Consolas"/>
+          <w:color w:val="0000FF"/>
+          <w:sz w:val="20"/>
+          <w:szCs w:val="20"/>
+        </w:rPr>
+      </w:pPr>
+      <w:r>
+        <w:rPr>
+          <w:rFonts w:ascii="Consolas" w:hAnsi="Consolas" w:cs="Consolas"/>
+          <w:color w:val="000000"/>
+          <w:sz w:val="19"/>
+          <w:szCs w:val="19"/>
+          <w:highlight w:val="white"/>
+        </w:rPr>
+        <w:t xml:space="preserve"> </w:t>
+      </w:r>
+      <w:r>
+        <w:rPr>
+          <w:rFonts w:ascii="Consolas" w:hAnsi="Consolas" w:cs="Consolas"/>
+          <w:color w:val="FF0000"/>
+          <w:sz w:val="19"/>
+          <w:szCs w:val="19"/>
+          <w:highlight w:val="white"/>
+        </w:rPr>
+        <w:t xml:space="preserve"> </w:t>
+      </w:r>
+      <w:proofErr w:type="spellStart"/>
+      <w:r>
+        <w:rPr>
+          <w:rFonts w:ascii="Consolas" w:hAnsi="Consolas" w:cs="Consolas"/>
+          <w:color w:val="FF0000"/>
+          <w:sz w:val="19"/>
+          <w:szCs w:val="19"/>
+          <w:highlight w:val="white"/>
+        </w:rPr>
+        <w:t>xmlns</w:t>
+      </w:r>
+      <w:r>
+        <w:rPr>
+          <w:rFonts w:ascii="Consolas" w:hAnsi="Consolas" w:cs="Consolas"/>
+          <w:color w:val="0000FF"/>
+          <w:sz w:val="19"/>
+          <w:szCs w:val="19"/>
+          <w:highlight w:val="white"/>
+        </w:rPr>
+        <w:t>:</w:t>
+      </w:r>
+      <w:r>
+        <w:rPr>
+          <w:rFonts w:ascii="Consolas" w:hAnsi="Consolas" w:cs="Consolas"/>
+          <w:color w:val="FF0000"/>
+          <w:sz w:val="19"/>
+          <w:szCs w:val="19"/>
+          <w:highlight w:val="white"/>
+        </w:rPr>
+        <w:t>p</w:t>
+      </w:r>
+      <w:proofErr w:type="spellEnd"/>
+      <w:r>
+        <w:rPr>
+          <w:rFonts w:ascii="Consolas" w:hAnsi="Consolas" w:cs="Consolas"/>
+          <w:color w:val="0000FF"/>
+          <w:sz w:val="19"/>
+          <w:szCs w:val="19"/>
+          <w:highlight w:val="white"/>
+        </w:rPr>
+        <w:t>="http://schemas.microsoft.com/</w:t>
+      </w:r>
+      <w:r>
+        <w:rPr>
+          <w:rFonts w:ascii="Consolas" w:hAnsi="Consolas" w:cs="Consolas"/>
+          <w:color w:val="0000FF"/>
+          <w:sz w:val="19"/>
+          <w:szCs w:val="19"/>
+          <w:highlight w:val="yellow"/>
+        </w:rPr>
+        <w:t>nupattern/2012</w:t>
+      </w:r>
+      <w:r>
+        <w:rPr>
+          <w:rFonts w:ascii="Consolas" w:hAnsi="Consolas" w:cs="Consolas"/>
+          <w:color w:val="0000FF"/>
+          <w:sz w:val="19"/>
+          <w:szCs w:val="19"/>
+          <w:highlight w:val="white"/>
+        </w:rPr>
+        <w:t>/</w:t>
+      </w:r>
+      <w:proofErr w:type="spellStart"/>
+      <w:r>
+        <w:rPr>
+          <w:rFonts w:ascii="Consolas" w:hAnsi="Consolas" w:cs="Consolas"/>
+          <w:color w:val="0000FF"/>
+          <w:sz w:val="19"/>
+          <w:szCs w:val="19"/>
+          <w:highlight w:val="white"/>
+        </w:rPr>
+        <w:t>xaml</w:t>
+      </w:r>
+      <w:proofErr w:type="spellEnd"/>
+      <w:r>
+        <w:rPr>
+          <w:rFonts w:ascii="Consolas" w:hAnsi="Consolas" w:cs="Consolas"/>
+          <w:color w:val="0000FF"/>
+          <w:sz w:val="19"/>
+          <w:szCs w:val="19"/>
+          <w:highlight w:val="white"/>
+        </w:rPr>
+        <w:t>/"</w:t>
+      </w:r>
+    </w:p>
+    <w:p>
+      <w:pPr>
+        <w:pStyle w:val="ListParagraph"/>
+        <w:numPr>
+          <w:ilvl w:val="1"/>
+          <w:numId w:val="3"/>
+        </w:numPr>
+      </w:pPr>
+      <w:r>
+        <w:t xml:space="preserve">In Wizard </w:t>
+      </w:r>
+      <w:r>
+        <w:t xml:space="preserve">XAML </w:t>
+      </w:r>
+      <w:r>
+        <w:t>pages (only), add the following element as the first child element of the &lt;</w:t>
+      </w:r>
+      <w:proofErr w:type="spellStart"/>
+      <w:r>
+        <w:t>WindowWizard</w:t>
+      </w:r>
+      <w:proofErr w:type="spellEnd"/>
+      <w:r>
+        <w:t>&gt;</w:t>
+      </w:r>
+      <w:r>
+        <w:t>, before the &lt;</w:t>
+      </w:r>
+      <w:proofErr w:type="spellStart"/>
+      <w:r>
+        <w:t>WizardWindow.Pages</w:t>
+      </w:r>
+      <w:proofErr w:type="spellEnd"/>
+      <w:r>
+        <w:t>&gt;</w:t>
+      </w:r>
+      <w:r>
+        <w:t xml:space="preserve"> element:</w:t>
+      </w:r>
+      <w:bookmarkStart w:id="16" w:name="_GoBack"/>
+      <w:bookmarkEnd w:id="16"/>
+    </w:p>
+    <w:p>
+      <w:pPr>
+        <w:autoSpaceDE w:val="0"/>
+        <w:autoSpaceDN w:val="0"/>
+        <w:adjustRightInd w:val="0"/>
+        <w:spacing w:before="0"/>
+        <w:ind w:left="2160"/>
+        <w:rPr>
+          <w:rFonts w:ascii="Consolas" w:hAnsi="Consolas" w:cs="Consolas"/>
+          <w:color w:val="000000"/>
+          <w:sz w:val="19"/>
+          <w:szCs w:val="19"/>
+          <w:highlight w:val="white"/>
+        </w:rPr>
+      </w:pPr>
+      <w:r>
+        <w:rPr>
+          <w:rFonts w:ascii="Consolas" w:hAnsi="Consolas" w:cs="Consolas"/>
+          <w:color w:val="0000FF"/>
+          <w:sz w:val="19"/>
+          <w:szCs w:val="19"/>
+          <w:highlight w:val="white"/>
+        </w:rPr>
+        <w:t>&lt;</w:t>
+      </w:r>
+      <w:proofErr w:type="spellStart"/>
+      <w:proofErr w:type="gramStart"/>
+      <w:r>
+        <w:rPr>
+          <w:rFonts w:ascii="Consolas" w:hAnsi="Consolas" w:cs="Consolas"/>
+          <w:color w:val="A31515"/>
+          <w:sz w:val="19"/>
+          <w:szCs w:val="19"/>
+          <w:highlight w:val="white"/>
+        </w:rPr>
+        <w:t>p</w:t>
+      </w:r>
+      <w:r>
+        <w:rPr>
+          <w:rFonts w:ascii="Consolas" w:hAnsi="Consolas" w:cs="Consolas"/>
+          <w:color w:val="0000FF"/>
+          <w:sz w:val="19"/>
+          <w:szCs w:val="19"/>
+          <w:highlight w:val="white"/>
+        </w:rPr>
+        <w:t>:</w:t>
+      </w:r>
+      <w:proofErr w:type="gramEnd"/>
+      <w:r>
+        <w:rPr>
+          <w:rFonts w:ascii="Consolas" w:hAnsi="Consolas" w:cs="Consolas"/>
+          <w:color w:val="A31515"/>
+          <w:sz w:val="19"/>
+          <w:szCs w:val="19"/>
+          <w:highlight w:val="white"/>
+        </w:rPr>
+        <w:t>WizardWindow.Resources</w:t>
+      </w:r>
+      <w:proofErr w:type="spellEnd"/>
+      <w:r>
+        <w:rPr>
+          <w:rFonts w:ascii="Consolas" w:hAnsi="Consolas" w:cs="Consolas"/>
+          <w:color w:val="0000FF"/>
+          <w:sz w:val="19"/>
+          <w:szCs w:val="19"/>
+          <w:highlight w:val="white"/>
+        </w:rPr>
+        <w:t>&gt;</w:t>
+      </w:r>
+    </w:p>
+    <w:p>
+      <w:pPr>
+        <w:autoSpaceDE w:val="0"/>
+        <w:autoSpaceDN w:val="0"/>
+        <w:adjustRightInd w:val="0"/>
+        <w:spacing w:before="0"/>
+        <w:ind w:left="2160"/>
+        <w:rPr>
+          <w:rFonts w:ascii="Consolas" w:hAnsi="Consolas" w:cs="Consolas"/>
+          <w:color w:val="000000"/>
+          <w:sz w:val="19"/>
+          <w:szCs w:val="19"/>
+          <w:highlight w:val="white"/>
+        </w:rPr>
+      </w:pPr>
+      <w:r>
+        <w:rPr>
+          <w:rFonts w:ascii="Consolas" w:hAnsi="Consolas" w:cs="Consolas"/>
+          <w:color w:val="000000"/>
+          <w:sz w:val="19"/>
+          <w:szCs w:val="19"/>
+          <w:highlight w:val="white"/>
+        </w:rPr>
+        <w:t xml:space="preserve">        </w:t>
+      </w:r>
+      <w:r>
+        <w:rPr>
+          <w:rFonts w:ascii="Consolas" w:hAnsi="Consolas" w:cs="Consolas"/>
+          <w:color w:val="0000FF"/>
+          <w:sz w:val="19"/>
+          <w:szCs w:val="19"/>
+          <w:highlight w:val="white"/>
+        </w:rPr>
+        <w:t>&lt;</w:t>
+      </w:r>
+      <w:proofErr w:type="spellStart"/>
+      <w:r>
+        <w:rPr>
+          <w:rFonts w:ascii="Consolas" w:hAnsi="Consolas" w:cs="Consolas"/>
+          <w:color w:val="A31515"/>
+          <w:sz w:val="19"/>
+          <w:szCs w:val="19"/>
+          <w:highlight w:val="white"/>
+        </w:rPr>
+        <w:t>ResourceDictionary</w:t>
+      </w:r>
+      <w:proofErr w:type="spellEnd"/>
+      <w:r>
+        <w:rPr>
+          <w:rFonts w:ascii="Consolas" w:hAnsi="Consolas" w:cs="Consolas"/>
+          <w:color w:val="0000FF"/>
+          <w:sz w:val="19"/>
+          <w:szCs w:val="19"/>
+          <w:highlight w:val="white"/>
+        </w:rPr>
+        <w:t>&gt;</w:t>
+      </w:r>
+    </w:p>
+    <w:p>
+      <w:pPr>
+        <w:autoSpaceDE w:val="0"/>
+        <w:autoSpaceDN w:val="0"/>
+        <w:adjustRightInd w:val="0"/>
+        <w:spacing w:before="0"/>
+        <w:ind w:left="2160"/>
+        <w:rPr>
+          <w:rFonts w:ascii="Consolas" w:hAnsi="Consolas" w:cs="Consolas"/>
+          <w:color w:val="000000"/>
+          <w:sz w:val="19"/>
+          <w:szCs w:val="19"/>
+          <w:highlight w:val="white"/>
+        </w:rPr>
+      </w:pPr>
+      <w:r>
+        <w:rPr>
+          <w:rFonts w:ascii="Consolas" w:hAnsi="Consolas" w:cs="Consolas"/>
+          <w:color w:val="000000"/>
+          <w:sz w:val="19"/>
+          <w:szCs w:val="19"/>
+          <w:highlight w:val="white"/>
+        </w:rPr>
+        <w:t xml:space="preserve">            </w:t>
+      </w:r>
+      <w:r>
+        <w:rPr>
+          <w:rFonts w:ascii="Consolas" w:hAnsi="Consolas" w:cs="Consolas"/>
+          <w:color w:val="0000FF"/>
+          <w:sz w:val="19"/>
+          <w:szCs w:val="19"/>
+          <w:highlight w:val="white"/>
+        </w:rPr>
+        <w:t>&lt;</w:t>
+      </w:r>
+      <w:proofErr w:type="spellStart"/>
+      <w:r>
+        <w:rPr>
+          <w:rFonts w:ascii="Consolas" w:hAnsi="Consolas" w:cs="Consolas"/>
+          <w:color w:val="A31515"/>
+          <w:sz w:val="19"/>
+          <w:szCs w:val="19"/>
+          <w:highlight w:val="white"/>
+        </w:rPr>
+        <w:t>ResourceDictionary.MergedDictionaries</w:t>
+      </w:r>
+      <w:proofErr w:type="spellEnd"/>
+      <w:r>
+        <w:rPr>
+          <w:rFonts w:ascii="Consolas" w:hAnsi="Consolas" w:cs="Consolas"/>
+          <w:color w:val="0000FF"/>
+          <w:sz w:val="19"/>
+          <w:szCs w:val="19"/>
+          <w:highlight w:val="white"/>
+        </w:rPr>
+        <w:t>&gt;</w:t>
+      </w:r>
+    </w:p>
+    <w:p>
+      <w:pPr>
+        <w:autoSpaceDE w:val="0"/>
+        <w:autoSpaceDN w:val="0"/>
+        <w:adjustRightInd w:val="0"/>
+        <w:spacing w:before="0"/>
+        <w:ind w:left="2160"/>
+        <w:rPr>
+          <w:rFonts w:ascii="Consolas" w:hAnsi="Consolas" w:cs="Consolas"/>
+          <w:color w:val="000000"/>
+          <w:sz w:val="19"/>
+          <w:szCs w:val="19"/>
+          <w:highlight w:val="white"/>
+        </w:rPr>
+      </w:pPr>
+      <w:r>
+        <w:rPr>
+          <w:rFonts w:ascii="Consolas" w:hAnsi="Consolas" w:cs="Consolas"/>
+          <w:color w:val="000000"/>
+          <w:sz w:val="19"/>
+          <w:szCs w:val="19"/>
+          <w:highlight w:val="white"/>
+        </w:rPr>
+        <w:t xml:space="preserve">                </w:t>
+      </w:r>
+      <w:r>
+        <w:rPr>
+          <w:rFonts w:ascii="Consolas" w:hAnsi="Consolas" w:cs="Consolas"/>
+          <w:color w:val="0000FF"/>
+          <w:sz w:val="19"/>
+          <w:szCs w:val="19"/>
+          <w:highlight w:val="white"/>
+        </w:rPr>
+        <w:t>&lt;</w:t>
+      </w:r>
+      <w:proofErr w:type="spellStart"/>
+      <w:r>
+        <w:rPr>
+          <w:rFonts w:ascii="Consolas" w:hAnsi="Consolas" w:cs="Consolas"/>
+          <w:color w:val="A31515"/>
+          <w:sz w:val="19"/>
+          <w:szCs w:val="19"/>
+          <w:highlight w:val="white"/>
+        </w:rPr>
+        <w:t>ResourceDictionary</w:t>
+      </w:r>
+      <w:proofErr w:type="spellEnd"/>
+      <w:r>
+        <w:rPr>
+          <w:rFonts w:ascii="Consolas" w:hAnsi="Consolas" w:cs="Consolas"/>
+          <w:color w:val="FF0000"/>
+          <w:sz w:val="19"/>
+          <w:szCs w:val="19"/>
+          <w:highlight w:val="white"/>
+        </w:rPr>
+        <w:t xml:space="preserve"> Source</w:t>
+      </w:r>
+      <w:r>
+        <w:rPr>
+          <w:rFonts w:ascii="Consolas" w:hAnsi="Consolas" w:cs="Consolas"/>
+          <w:color w:val="0000FF"/>
+          <w:sz w:val="19"/>
+          <w:szCs w:val="19"/>
+          <w:highlight w:val="white"/>
+        </w:rPr>
+        <w:t>="/NuPattern.Common.Presentation;component/Resources/CommonStyles.xaml" /&gt;</w:t>
+      </w:r>
+    </w:p>
+    <w:p>
+      <w:pPr>
+        <w:autoSpaceDE w:val="0"/>
+        <w:autoSpaceDN w:val="0"/>
+        <w:adjustRightInd w:val="0"/>
+        <w:spacing w:before="0"/>
+        <w:ind w:left="2160"/>
+        <w:rPr>
+          <w:rFonts w:ascii="Consolas" w:hAnsi="Consolas" w:cs="Consolas"/>
+          <w:color w:val="000000"/>
+          <w:sz w:val="19"/>
+          <w:szCs w:val="19"/>
+          <w:highlight w:val="white"/>
+        </w:rPr>
+      </w:pPr>
+      <w:r>
+        <w:rPr>
+          <w:rFonts w:ascii="Consolas" w:hAnsi="Consolas" w:cs="Consolas"/>
+          <w:color w:val="000000"/>
+          <w:sz w:val="19"/>
+          <w:szCs w:val="19"/>
+          <w:highlight w:val="white"/>
+        </w:rPr>
+        <w:t xml:space="preserve">            </w:t>
+      </w:r>
+      <w:r>
+        <w:rPr>
+          <w:rFonts w:ascii="Consolas" w:hAnsi="Consolas" w:cs="Consolas"/>
+          <w:color w:val="0000FF"/>
+          <w:sz w:val="19"/>
+          <w:szCs w:val="19"/>
+          <w:highlight w:val="white"/>
+        </w:rPr>
+        <w:t>&lt;/</w:t>
+      </w:r>
+      <w:proofErr w:type="spellStart"/>
+      <w:r>
+        <w:rPr>
+          <w:rFonts w:ascii="Consolas" w:hAnsi="Consolas" w:cs="Consolas"/>
+          <w:color w:val="A31515"/>
+          <w:sz w:val="19"/>
+          <w:szCs w:val="19"/>
+          <w:highlight w:val="white"/>
+        </w:rPr>
+        <w:t>ResourceDictionary.MergedDictionaries</w:t>
+      </w:r>
+      <w:proofErr w:type="spellEnd"/>
+      <w:r>
+        <w:rPr>
+          <w:rFonts w:ascii="Consolas" w:hAnsi="Consolas" w:cs="Consolas"/>
+          <w:color w:val="0000FF"/>
+          <w:sz w:val="19"/>
+          <w:szCs w:val="19"/>
+          <w:highlight w:val="white"/>
+        </w:rPr>
+        <w:t>&gt;</w:t>
+      </w:r>
+    </w:p>
+    <w:p>
+      <w:pPr>
+        <w:autoSpaceDE w:val="0"/>
+        <w:autoSpaceDN w:val="0"/>
+        <w:adjustRightInd w:val="0"/>
+        <w:spacing w:before="0"/>
+        <w:ind w:left="2160"/>
+        <w:rPr>
+          <w:rFonts w:ascii="Consolas" w:hAnsi="Consolas" w:cs="Consolas"/>
+          <w:color w:val="000000"/>
+          <w:sz w:val="19"/>
+          <w:szCs w:val="19"/>
+          <w:highlight w:val="white"/>
+        </w:rPr>
+      </w:pPr>
+      <w:r>
+        <w:rPr>
+          <w:rFonts w:ascii="Consolas" w:hAnsi="Consolas" w:cs="Consolas"/>
+          <w:color w:val="000000"/>
+          <w:sz w:val="19"/>
+          <w:szCs w:val="19"/>
+          <w:highlight w:val="white"/>
+        </w:rPr>
+        <w:t xml:space="preserve">        </w:t>
+      </w:r>
+      <w:r>
+        <w:rPr>
+          <w:rFonts w:ascii="Consolas" w:hAnsi="Consolas" w:cs="Consolas"/>
+          <w:color w:val="0000FF"/>
+          <w:sz w:val="19"/>
+          <w:szCs w:val="19"/>
+          <w:highlight w:val="white"/>
+        </w:rPr>
+        <w:t>&lt;/</w:t>
+      </w:r>
+      <w:proofErr w:type="spellStart"/>
+      <w:r>
+        <w:rPr>
+          <w:rFonts w:ascii="Consolas" w:hAnsi="Consolas" w:cs="Consolas"/>
+          <w:color w:val="A31515"/>
+          <w:sz w:val="19"/>
+          <w:szCs w:val="19"/>
+          <w:highlight w:val="white"/>
+        </w:rPr>
+        <w:t>ResourceDictionary</w:t>
+      </w:r>
+      <w:proofErr w:type="spellEnd"/>
+      <w:r>
+        <w:rPr>
+          <w:rFonts w:ascii="Consolas" w:hAnsi="Consolas" w:cs="Consolas"/>
+          <w:color w:val="0000FF"/>
+          <w:sz w:val="19"/>
+          <w:szCs w:val="19"/>
+          <w:highlight w:val="white"/>
+        </w:rPr>
+        <w:t>&gt;</w:t>
+      </w:r>
+    </w:p>
+    <w:p>
+      <w:pPr>
+        <w:ind w:left="1080"/>
+      </w:pPr>
+      <w:r>
+        <w:rPr>
+          <w:rFonts w:ascii="Consolas" w:hAnsi="Consolas" w:cs="Consolas"/>
+          <w:color w:val="000000"/>
+          <w:sz w:val="19"/>
+          <w:szCs w:val="19"/>
+          <w:highlight w:val="white"/>
+        </w:rPr>
+        <w:t xml:space="preserve">    </w:t>
+      </w:r>
+      <w:r>
+        <w:rPr>
+          <w:rFonts w:ascii="Consolas" w:hAnsi="Consolas" w:cs="Consolas"/>
+          <w:color w:val="000000"/>
+          <w:sz w:val="19"/>
+          <w:szCs w:val="19"/>
+          <w:highlight w:val="white"/>
+        </w:rPr>
+        <w:tab/>
+      </w:r>
+      <w:r>
+        <w:rPr>
+          <w:rFonts w:ascii="Consolas" w:hAnsi="Consolas" w:cs="Consolas"/>
+          <w:color w:val="0000FF"/>
+          <w:sz w:val="19"/>
+          <w:szCs w:val="19"/>
+          <w:highlight w:val="white"/>
+        </w:rPr>
+        <w:t>&lt;/</w:t>
+      </w:r>
+      <w:proofErr w:type="spellStart"/>
+      <w:r>
+        <w:rPr>
+          <w:rFonts w:ascii="Consolas" w:hAnsi="Consolas" w:cs="Consolas"/>
+          <w:color w:val="A31515"/>
+          <w:sz w:val="19"/>
+          <w:szCs w:val="19"/>
+          <w:highlight w:val="white"/>
+        </w:rPr>
+        <w:t>p</w:t>
+      </w:r>
+      <w:proofErr w:type="gramStart"/>
+      <w:r>
+        <w:rPr>
+          <w:rFonts w:ascii="Consolas" w:hAnsi="Consolas" w:cs="Consolas"/>
+          <w:color w:val="0000FF"/>
+          <w:sz w:val="19"/>
+          <w:szCs w:val="19"/>
+          <w:highlight w:val="white"/>
+        </w:rPr>
+        <w:t>:</w:t>
+      </w:r>
+      <w:r>
+        <w:rPr>
+          <w:rFonts w:ascii="Consolas" w:hAnsi="Consolas" w:cs="Consolas"/>
+          <w:color w:val="A31515"/>
+          <w:sz w:val="19"/>
+          <w:szCs w:val="19"/>
+          <w:highlight w:val="white"/>
+        </w:rPr>
+        <w:t>WizardWindow.Resources</w:t>
+      </w:r>
+      <w:proofErr w:type="spellEnd"/>
+      <w:proofErr w:type="gramEnd"/>
+      <w:r>
+        <w:rPr>
+          <w:rFonts w:ascii="Consolas" w:hAnsi="Consolas" w:cs="Consolas"/>
+          <w:color w:val="0000FF"/>
+          <w:sz w:val="19"/>
+          <w:szCs w:val="19"/>
+          <w:highlight w:val="white"/>
+        </w:rPr>
+        <w:t>&gt;</w:t>
+      </w:r>
+      <w:r>
+        <w:t xml:space="preserve"> </w:t>
+      </w:r>
+    </w:p>
+    <w:p>
+      <w:pPr>
+        <w:shd w:val="clear" w:color="auto" w:fill="FFFFFF"/>
+        <w:tabs>
+          <w:tab w:val="left" w:pos="916"/>
+          <w:tab w:val="left" w:pos="1832"/>
+          <w:tab w:val="left" w:pos="2748"/>
+          <w:tab w:val="left" w:pos="3664"/>
+          <w:tab w:val="left" w:pos="4580"/>
+          <w:tab w:val="left" w:pos="5496"/>
+          <w:tab w:val="left" w:pos="6412"/>
+          <w:tab w:val="left" w:pos="7328"/>
+          <w:tab w:val="left" w:pos="8244"/>
+          <w:tab w:val="left" w:pos="9160"/>
+          <w:tab w:val="left" w:pos="10076"/>
+          <w:tab w:val="left" w:pos="10992"/>
+          <w:tab w:val="left" w:pos="11908"/>
+          <w:tab w:val="left" w:pos="12824"/>
+          <w:tab w:val="left" w:pos="13740"/>
+          <w:tab w:val="left" w:pos="14656"/>
+        </w:tabs>
+        <w:spacing w:before="0"/>
+        <w:rPr>
+          <w:rFonts w:ascii="Consolas" w:eastAsia="Times New Roman" w:hAnsi="Consolas" w:cs="Consolas"/>
+          <w:color w:val="000000"/>
+          <w:sz w:val="20"/>
+          <w:szCs w:val="20"/>
+        </w:rPr>
+      </w:pPr>
+    </w:p>
+    <w:p>
+      <w:pPr>
+        <w:pStyle w:val="Heading4"/>
+      </w:pPr>
+      <w:r>
         <w:t>All Project Template Project files (*.</w:t>
       </w:r>
       <w:proofErr w:type="spellStart"/>
@@ -14729,6 +15425,7 @@
           <w:highlight w:val="white"/>
           <w:lang w:val="en-NZ"/>
         </w:rPr>
+        <w:lastRenderedPageBreak/>
         <w:tab/>
       </w:r>
       <w:r>
@@ -15834,7 +16531,6 @@
           <w:sz w:val="20"/>
           <w:szCs w:val="20"/>
         </w:rPr>
-        <w:lastRenderedPageBreak/>
         <w:t>      &lt;</w:t>
       </w:r>
       <w:r>
@@ -16308,23 +17004,7 @@
         <w:t>"</w:t>
       </w:r>
       <w:r>
-        <w:t>$(</w:t>
-      </w:r>
-      <w:proofErr w:type="spellStart"/>
-      <w:r>
-        <w:t>localappdata</w:t>
-      </w:r>
-      <w:proofErr w:type="spellEnd"/>
-      <w:r>
-        <w:t>)\Microsoft\</w:t>
-      </w:r>
-      <w:proofErr w:type="spellStart"/>
-      <w:r>
-        <w:t>MSBuild</w:t>
-      </w:r>
-      <w:proofErr w:type="spellEnd"/>
-      <w:r>
-        <w:t>\</w:t>
+        <w:t>$(localappdata)\Microsoft\MSBuild\</w:t>
       </w:r>
       <w:r>
         <w:rPr>
@@ -16433,23 +17113,7 @@
         <w:t>"</w:t>
       </w:r>
       <w:r>
-        <w:t>$(</w:t>
-      </w:r>
-      <w:proofErr w:type="spellStart"/>
-      <w:r>
-        <w:t>localappdata</w:t>
-      </w:r>
-      <w:proofErr w:type="spellEnd"/>
-      <w:r>
-        <w:t>)\Microsoft\</w:t>
-      </w:r>
-      <w:proofErr w:type="spellStart"/>
-      <w:r>
-        <w:t>MSBuild</w:t>
-      </w:r>
-      <w:proofErr w:type="spellEnd"/>
-      <w:r>
-        <w:t>\</w:t>
+        <w:t>$(localappdata)\Microsoft\MSBuild\</w:t>
       </w:r>
       <w:r>
         <w:rPr>
@@ -21005,24 +21669,6 @@
 </file>
 
 <file path=customXml/item1.xml><?xml version="1.0" encoding="utf-8"?>
-<?mso-contentType ?>
-<FormTemplates xmlns="http://schemas.microsoft.com/sharepoint/v3/contenttype/forms">
-  <Display>DocumentLibraryForm</Display>
-  <Edit>DocumentLibraryForm</Edit>
-  <New>DocumentLibraryForm</New>
-</FormTemplates>
-</file>
-
-<file path=customXml/item2.xml><?xml version="1.0" encoding="utf-8"?>
-<p:properties xmlns:p="http://schemas.microsoft.com/office/2006/metadata/properties" xmlns:xsi="http://www.w3.org/2001/XMLSchema-instance">
-  <documentManagement>
-    <Description0 xmlns="da9c3dc4-e6fb-4089-8e3d-1a07821d8779">Please read these notes before installing v.1.12.15.1 over previous versions of the bits.</Description0>
-    <Archived xmlns="da9c3dc4-e6fb-4089-8e3d-1a07821d8779">false</Archived>
-  </documentManagement>
-</p:properties>
-</file>
-
-<file path=customXml/item3.xml><?xml version="1.0" encoding="utf-8"?>
 <ct:contentTypeSchema xmlns:ct="http://schemas.microsoft.com/office/2006/metadata/contentType" xmlns:ma="http://schemas.microsoft.com/office/2006/metadata/properties/metaAttributes" ct:_="" ma:_="" ma:contentTypeName="Document" ma:contentTypeID="0x010100B657FAE4D5F25B4395DE9206E31ED736" ma:contentTypeVersion="2" ma:contentTypeDescription="Create a new document." ma:contentTypeScope="" ma:versionID="611b520dbd708079050fb7c15998bce2">
   <xsd:schema xmlns:xsd="http://www.w3.org/2001/XMLSchema" xmlns:p="http://schemas.microsoft.com/office/2006/metadata/properties" xmlns:ns2="da9c3dc4-e6fb-4089-8e3d-1a07821d8779" targetNamespace="http://schemas.microsoft.com/office/2006/metadata/properties" ma:root="true" ma:fieldsID="4781228e672b262abbcb4ba5a52b6231" ns2:_="">
     <xsd:import namespace="da9c3dc4-e6fb-4089-8e3d-1a07821d8779"/>
@@ -21088,28 +21734,29 @@
 </ct:contentTypeSchema>
 </file>
 
+<file path=customXml/item2.xml><?xml version="1.0" encoding="utf-8"?>
+<p:properties xmlns:p="http://schemas.microsoft.com/office/2006/metadata/properties" xmlns:xsi="http://www.w3.org/2001/XMLSchema-instance">
+  <documentManagement>
+    <Description0 xmlns="da9c3dc4-e6fb-4089-8e3d-1a07821d8779">Please read these notes before installing v.1.12.15.1 over previous versions of the bits.</Description0>
+    <Archived xmlns="da9c3dc4-e6fb-4089-8e3d-1a07821d8779">false</Archived>
+  </documentManagement>
+</p:properties>
+</file>
+
+<file path=customXml/item3.xml><?xml version="1.0" encoding="utf-8"?>
+<?mso-contentType ?>
+<FormTemplates xmlns="http://schemas.microsoft.com/sharepoint/v3/contenttype/forms">
+  <Display>DocumentLibraryForm</Display>
+  <Edit>DocumentLibraryForm</Edit>
+  <New>DocumentLibraryForm</New>
+</FormTemplates>
+</file>
+
 <file path=customXml/item4.xml><?xml version="1.0" encoding="utf-8"?>
 <b:Sources xmlns:b="http://schemas.openxmlformats.org/officeDocument/2006/bibliography" xmlns="http://schemas.openxmlformats.org/officeDocument/2006/bibliography" SelectedStyle="\APA.XSL" StyleName="APA"/>
 </file>
 
 <file path=customXml/itemProps1.xml><?xml version="1.0" encoding="utf-8"?>
-<ds:datastoreItem xmlns:ds="http://schemas.openxmlformats.org/officeDocument/2006/customXml" ds:itemID="{009AB443-E0F8-4BFD-AF49-7E17831D3C84}">
-  <ds:schemaRefs>
-    <ds:schemaRef ds:uri="http://schemas.microsoft.com/sharepoint/v3/contenttype/forms"/>
-  </ds:schemaRefs>
-</ds:datastoreItem>
-</file>
-
-<file path=customXml/itemProps2.xml><?xml version="1.0" encoding="utf-8"?>
-<ds:datastoreItem xmlns:ds="http://schemas.openxmlformats.org/officeDocument/2006/customXml" ds:itemID="{A7CD0ACA-0EAB-4BD4-8B21-4AE803A2D540}">
-  <ds:schemaRefs>
-    <ds:schemaRef ds:uri="http://schemas.microsoft.com/office/2006/metadata/properties"/>
-    <ds:schemaRef ds:uri="da9c3dc4-e6fb-4089-8e3d-1a07821d8779"/>
-  </ds:schemaRefs>
-</ds:datastoreItem>
-</file>
-
-<file path=customXml/itemProps3.xml><?xml version="1.0" encoding="utf-8"?>
 <ds:datastoreItem xmlns:ds="http://schemas.openxmlformats.org/officeDocument/2006/customXml" ds:itemID="{BF4982B2-263A-40F2-8549-865BFD9AA2A4}">
   <ds:schemaRefs>
     <ds:schemaRef ds:uri="http://schemas.microsoft.com/office/2006/metadata/contentType"/>
@@ -21126,8 +21773,25 @@
 </ds:datastoreItem>
 </file>
 
+<file path=customXml/itemProps2.xml><?xml version="1.0" encoding="utf-8"?>
+<ds:datastoreItem xmlns:ds="http://schemas.openxmlformats.org/officeDocument/2006/customXml" ds:itemID="{A7CD0ACA-0EAB-4BD4-8B21-4AE803A2D540}">
+  <ds:schemaRefs>
+    <ds:schemaRef ds:uri="http://schemas.microsoft.com/office/2006/metadata/properties"/>
+    <ds:schemaRef ds:uri="da9c3dc4-e6fb-4089-8e3d-1a07821d8779"/>
+  </ds:schemaRefs>
+</ds:datastoreItem>
+</file>
+
+<file path=customXml/itemProps3.xml><?xml version="1.0" encoding="utf-8"?>
+<ds:datastoreItem xmlns:ds="http://schemas.openxmlformats.org/officeDocument/2006/customXml" ds:itemID="{009AB443-E0F8-4BFD-AF49-7E17831D3C84}">
+  <ds:schemaRefs>
+    <ds:schemaRef ds:uri="http://schemas.microsoft.com/sharepoint/v3/contenttype/forms"/>
+  </ds:schemaRefs>
+</ds:datastoreItem>
+</file>
+
 <file path=customXml/itemProps4.xml><?xml version="1.0" encoding="utf-8"?>
-<ds:datastoreItem xmlns:ds="http://schemas.openxmlformats.org/officeDocument/2006/customXml" ds:itemID="{937E06F0-8F23-48DA-B44D-9D50DD472423}">
+<ds:datastoreItem xmlns:ds="http://schemas.openxmlformats.org/officeDocument/2006/customXml" ds:itemID="{5F9AAE1B-A9C6-4F9E-AB99-EE2ED9DD579C}">
   <ds:schemaRefs>
     <ds:schemaRef ds:uri="http://schemas.openxmlformats.org/officeDocument/2006/bibliography"/>
   </ds:schemaRefs>

</xml_diff>

<commit_message>
Reverted to single VSIX ID per extension
</commit_message>
<xml_diff>
--- a/Docs/Release Notes.docx
+++ b/Docs/Release Notes.docx
@@ -1106,11 +1106,9 @@
       <w:r>
         <w:t xml:space="preserve">with any </w:t>
       </w:r>
-      <w:proofErr w:type="spellStart"/>
-      <w:r>
-        <w:t>verison</w:t>
-      </w:r>
-      <w:proofErr w:type="spellEnd"/>
+      <w:r>
+        <w:t>version</w:t>
+      </w:r>
       <w:r>
         <w:t xml:space="preserve"> of NuPattern (1.3.20.0 or later)</w:t>
       </w:r>
@@ -3550,11 +3548,9 @@
       <w:r>
         <w:t xml:space="preserve"> However, the channel which NuPattern is being released on (Visual studio Gallery and </w:t>
       </w:r>
-      <w:proofErr w:type="spellStart"/>
-      <w:r>
-        <w:t>Codeplex</w:t>
-      </w:r>
-      <w:proofErr w:type="spellEnd"/>
+      <w:r>
+        <w:t>CodePlex</w:t>
+      </w:r>
       <w:r>
         <w:t xml:space="preserve">) remains the same. </w:t>
       </w:r>
@@ -3668,14 +3664,9 @@
       <w:r>
         <w:t>VSPAT (1.2.19.0 or earlier</w:t>
       </w:r>
-      <w:proofErr w:type="gramStart"/>
-      <w:r>
-        <w:t xml:space="preserve">) </w:t>
-      </w:r>
-      <w:r>
-        <w:t xml:space="preserve"> will</w:t>
-      </w:r>
-      <w:proofErr w:type="gramEnd"/>
+      <w:r>
+        <w:t>) will</w:t>
+      </w:r>
       <w:r>
         <w:t xml:space="preserve"> no longer work correctly if installed alongside toolkits that are built with this version of </w:t>
       </w:r>
@@ -4621,25 +4612,6 @@
     </w:p>
     <w:p>
       <w:pPr>
-        <w:pStyle w:val="ListParagraph"/>
-        <w:numPr>
-          <w:ilvl w:val="1"/>
-          <w:numId w:val="24"/>
-        </w:numPr>
-        <w:ind w:left="2160"/>
-      </w:pPr>
-      <w:r>
-        <w:rPr>
-          <w:b/>
-        </w:rPr>
-        <w:t>VS2010</w:t>
-      </w:r>
-      <w:r>
-        <w:t>:</w:t>
-      </w:r>
-    </w:p>
-    <w:p>
-      <w:pPr>
         <w:pStyle w:val="NormalWeb"/>
         <w:spacing w:before="0" w:beforeAutospacing="0" w:after="0" w:afterAutospacing="0"/>
         <w:ind w:left="2520"/>
@@ -4733,223 +4705,6 @@
           <w:szCs w:val="22"/>
         </w:rPr>
         <w:t>9f6dc301-6f66-4d21-9f9c-b37412b162f6</w:t>
-      </w:r>
-      <w:proofErr w:type="gramStart"/>
-      <w:r>
-        <w:rPr>
-          <w:rFonts w:ascii="Consolas" w:hAnsi="Consolas" w:cs="Consolas"/>
-          <w:color w:val="0070C0"/>
-          <w:sz w:val="20"/>
-          <w:szCs w:val="22"/>
-        </w:rPr>
-        <w:t>:Creating</w:t>
-      </w:r>
-      <w:proofErr w:type="gramEnd"/>
-      <w:r>
-        <w:rPr>
-          <w:rFonts w:ascii="Consolas" w:hAnsi="Consolas" w:cs="Consolas"/>
-          <w:color w:val="0070C0"/>
-          <w:sz w:val="20"/>
-          <w:szCs w:val="22"/>
-        </w:rPr>
-        <w:t xml:space="preserve"> Pattern Toolkits:</w:t>
-      </w:r>
-      <w:r>
-        <w:rPr>
-          <w:rFonts w:ascii="Consolas" w:hAnsi="Consolas" w:cs="Consolas"/>
-          <w:color w:val="0070C0"/>
-          <w:sz w:val="20"/>
-          <w:szCs w:val="22"/>
-          <w:highlight w:val="yellow"/>
-        </w:rPr>
-        <w:t>1.</w:t>
-      </w:r>
-      <w:r>
-        <w:rPr>
-          <w:rFonts w:ascii="Consolas" w:hAnsi="Consolas" w:cs="Consolas"/>
-          <w:color w:val="0070C0"/>
-          <w:sz w:val="20"/>
-          <w:szCs w:val="22"/>
-          <w:highlight w:val="yellow"/>
-        </w:rPr>
-        <w:t>3</w:t>
-      </w:r>
-      <w:r>
-        <w:rPr>
-          <w:rFonts w:ascii="Consolas" w:hAnsi="Consolas" w:cs="Consolas"/>
-          <w:color w:val="0070C0"/>
-          <w:sz w:val="20"/>
-          <w:szCs w:val="22"/>
-          <w:highlight w:val="yellow"/>
-        </w:rPr>
-        <w:t>.</w:t>
-      </w:r>
-      <w:r>
-        <w:rPr>
-          <w:rFonts w:ascii="Consolas" w:hAnsi="Consolas" w:cs="Consolas"/>
-          <w:color w:val="0070C0"/>
-          <w:sz w:val="20"/>
-          <w:szCs w:val="22"/>
-          <w:highlight w:val="yellow"/>
-        </w:rPr>
-        <w:t>20</w:t>
-      </w:r>
-      <w:r>
-        <w:rPr>
-          <w:rFonts w:ascii="Consolas" w:hAnsi="Consolas" w:cs="Consolas"/>
-          <w:color w:val="0070C0"/>
-          <w:sz w:val="20"/>
-          <w:szCs w:val="22"/>
-          <w:highlight w:val="yellow"/>
-        </w:rPr>
-        <w:t>.0</w:t>
-      </w:r>
-    </w:p>
-    <w:p>
-      <w:pPr>
-        <w:pStyle w:val="NormalWeb"/>
-        <w:spacing w:before="0" w:beforeAutospacing="0" w:after="0" w:afterAutospacing="0"/>
-        <w:ind w:left="2520"/>
-        <w:rPr>
-          <w:rFonts w:ascii="Consolas" w:hAnsi="Consolas" w:cs="Consolas"/>
-          <w:color w:val="0070C0"/>
-          <w:sz w:val="20"/>
-          <w:szCs w:val="22"/>
-        </w:rPr>
-      </w:pPr>
-      <w:proofErr w:type="spellStart"/>
-      <w:r>
-        <w:rPr>
-          <w:rFonts w:ascii="Consolas" w:hAnsi="Consolas" w:cs="Consolas"/>
-          <w:color w:val="0070C0"/>
-          <w:sz w:val="20"/>
-          <w:szCs w:val="22"/>
-        </w:rPr>
-        <w:t>EndGlobalSection</w:t>
-      </w:r>
-      <w:proofErr w:type="spellEnd"/>
-    </w:p>
-    <w:p>
-      <w:pPr>
-        <w:pStyle w:val="ListParagraph"/>
-        <w:numPr>
-          <w:ilvl w:val="1"/>
-          <w:numId w:val="24"/>
-        </w:numPr>
-        <w:ind w:left="2160"/>
-      </w:pPr>
-      <w:r>
-        <w:rPr>
-          <w:b/>
-        </w:rPr>
-        <w:t>VS201</w:t>
-      </w:r>
-      <w:r>
-        <w:rPr>
-          <w:b/>
-        </w:rPr>
-        <w:t>2</w:t>
-      </w:r>
-      <w:r>
-        <w:t xml:space="preserve">: </w:t>
-      </w:r>
-    </w:p>
-    <w:p>
-      <w:pPr>
-        <w:pStyle w:val="NormalWeb"/>
-        <w:spacing w:before="0" w:beforeAutospacing="0" w:after="0" w:afterAutospacing="0"/>
-        <w:ind w:left="2520"/>
-        <w:rPr>
-          <w:rFonts w:ascii="Consolas" w:hAnsi="Consolas" w:cs="Consolas"/>
-          <w:color w:val="0070C0"/>
-          <w:sz w:val="20"/>
-          <w:szCs w:val="22"/>
-        </w:rPr>
-      </w:pPr>
-      <w:proofErr w:type="spellStart"/>
-      <w:proofErr w:type="gramStart"/>
-      <w:r>
-        <w:rPr>
-          <w:rFonts w:ascii="Consolas" w:hAnsi="Consolas" w:cs="Consolas"/>
-          <w:color w:val="0070C0"/>
-          <w:sz w:val="20"/>
-          <w:szCs w:val="22"/>
-        </w:rPr>
-        <w:t>GlobalSection</w:t>
-      </w:r>
-      <w:proofErr w:type="spellEnd"/>
-      <w:r>
-        <w:rPr>
-          <w:rFonts w:ascii="Consolas" w:hAnsi="Consolas" w:cs="Consolas"/>
-          <w:color w:val="0070C0"/>
-          <w:sz w:val="20"/>
-          <w:szCs w:val="22"/>
-        </w:rPr>
-        <w:t>(</w:t>
-      </w:r>
-      <w:proofErr w:type="spellStart"/>
-      <w:proofErr w:type="gramEnd"/>
-      <w:r>
-        <w:rPr>
-          <w:rFonts w:ascii="Consolas" w:hAnsi="Consolas" w:cs="Consolas"/>
-          <w:color w:val="0070C0"/>
-          <w:sz w:val="20"/>
-          <w:szCs w:val="22"/>
-        </w:rPr>
-        <w:t>ExtensibilityGlobals</w:t>
-      </w:r>
-      <w:proofErr w:type="spellEnd"/>
-      <w:r>
-        <w:rPr>
-          <w:rFonts w:ascii="Consolas" w:hAnsi="Consolas" w:cs="Consolas"/>
-          <w:color w:val="0070C0"/>
-          <w:sz w:val="20"/>
-          <w:szCs w:val="22"/>
-        </w:rPr>
-        <w:t xml:space="preserve">) = </w:t>
-      </w:r>
-      <w:proofErr w:type="spellStart"/>
-      <w:r>
-        <w:rPr>
-          <w:rFonts w:ascii="Consolas" w:hAnsi="Consolas" w:cs="Consolas"/>
-          <w:color w:val="0070C0"/>
-          <w:sz w:val="20"/>
-          <w:szCs w:val="22"/>
-        </w:rPr>
-        <w:t>postSolution</w:t>
-      </w:r>
-      <w:proofErr w:type="spellEnd"/>
-    </w:p>
-    <w:p>
-      <w:pPr>
-        <w:pStyle w:val="NormalWeb"/>
-        <w:spacing w:before="0" w:beforeAutospacing="0" w:after="0" w:afterAutospacing="0"/>
-        <w:ind w:left="2520"/>
-        <w:rPr>
-          <w:rFonts w:ascii="Consolas" w:hAnsi="Consolas" w:cs="Consolas"/>
-          <w:color w:val="0070C0"/>
-          <w:sz w:val="20"/>
-          <w:szCs w:val="22"/>
-        </w:rPr>
-      </w:pPr>
-      <w:r>
-        <w:rPr>
-          <w:rFonts w:ascii="Consolas" w:hAnsi="Consolas" w:cs="Consolas"/>
-          <w:color w:val="0070C0"/>
-          <w:sz w:val="20"/>
-          <w:szCs w:val="22"/>
-        </w:rPr>
-        <w:t xml:space="preserve">Features = </w:t>
-      </w:r>
-      <w:r>
-        <w:rPr>
-          <w:rFonts w:ascii="Consolas" w:hAnsi="Consolas" w:cs="Consolas"/>
-          <w:color w:val="0070C0"/>
-          <w:sz w:val="20"/>
-          <w:szCs w:val="22"/>
-          <w:highlight w:val="yellow"/>
-        </w:rPr>
-        <w:t>84031a32-b20f-479c-a620-beacd982ea13</w:t>
       </w:r>
       <w:proofErr w:type="gramStart"/>
       <w:r>
@@ -5136,24 +4891,6 @@
     </w:p>
     <w:p>
       <w:pPr>
-        <w:pStyle w:val="ListParagraph"/>
-        <w:numPr>
-          <w:ilvl w:val="2"/>
-          <w:numId w:val="2"/>
-        </w:numPr>
-      </w:pPr>
-      <w:r>
-        <w:rPr>
-          <w:b/>
-        </w:rPr>
-        <w:t>VS2010</w:t>
-      </w:r>
-      <w:r>
-        <w:t>:</w:t>
-      </w:r>
-    </w:p>
-    <w:p>
-      <w:pPr>
         <w:pStyle w:val="HTMLPreformatted"/>
         <w:shd w:val="clear" w:color="auto" w:fill="FFFFFF"/>
         <w:ind w:left="2160"/>
@@ -5167,7 +4904,6 @@
           <w:rFonts w:ascii="Consolas" w:hAnsi="Consolas" w:cs="Consolas"/>
           <w:color w:val="0000FF"/>
         </w:rPr>
-        <w:lastRenderedPageBreak/>
         <w:t>&lt;</w:t>
       </w:r>
       <w:r>
@@ -5257,311 +4993,6 @@
           <w:color w:val="0000FF"/>
         </w:rPr>
         <w:t>9f6dc301-6f66-4d21-9f9c-b37412b162f6</w:t>
-      </w:r>
-      <w:r>
-        <w:rPr>
-          <w:rFonts w:ascii="Consolas" w:hAnsi="Consolas" w:cs="Consolas"/>
-          <w:color w:val="000000"/>
-        </w:rPr>
-        <w:t>"</w:t>
-      </w:r>
-      <w:r>
-        <w:rPr>
-          <w:rFonts w:ascii="Consolas" w:hAnsi="Consolas" w:cs="Consolas"/>
-          <w:color w:val="0000FF"/>
-        </w:rPr>
-        <w:t> </w:t>
-      </w:r>
-      <w:r>
-        <w:rPr>
-          <w:rFonts w:ascii="Consolas" w:hAnsi="Consolas" w:cs="Consolas"/>
-          <w:color w:val="FF0000"/>
-        </w:rPr>
-        <w:t>extensionName</w:t>
-      </w:r>
-      <w:r>
-        <w:rPr>
-          <w:rFonts w:ascii="Consolas" w:hAnsi="Consolas" w:cs="Consolas"/>
-          <w:color w:val="0000FF"/>
-        </w:rPr>
-        <w:t>=</w:t>
-      </w:r>
-      <w:r>
-        <w:rPr>
-          <w:rFonts w:ascii="Consolas" w:hAnsi="Consolas" w:cs="Consolas"/>
-          <w:color w:val="000000"/>
-        </w:rPr>
-        <w:t>"</w:t>
-      </w:r>
-      <w:r>
-        <w:rPr>
-          <w:rFonts w:ascii="Consolas" w:hAnsi="Consolas" w:cs="Consolas"/>
-          <w:color w:val="0000FF"/>
-          <w:highlight w:val="yellow"/>
-        </w:rPr>
-        <w:t>NuPattern</w:t>
-      </w:r>
-      <w:r>
-        <w:rPr>
-          <w:rFonts w:ascii="Consolas" w:hAnsi="Consolas" w:cs="Consolas"/>
-          <w:color w:val="0000FF"/>
-          <w:highlight w:val="yellow"/>
-        </w:rPr>
-        <w:t> </w:t>
-      </w:r>
-      <w:r>
-        <w:rPr>
-          <w:rFonts w:ascii="Consolas" w:hAnsi="Consolas" w:cs="Consolas"/>
-          <w:color w:val="0000FF"/>
-          <w:highlight w:val="yellow"/>
-        </w:rPr>
-        <w:t xml:space="preserve">Toolkit </w:t>
-      </w:r>
-      <w:r>
-        <w:rPr>
-          <w:rFonts w:ascii="Consolas" w:hAnsi="Consolas" w:cs="Consolas"/>
-          <w:color w:val="0000FF"/>
-          <w:highlight w:val="yellow"/>
-        </w:rPr>
-        <w:t>Builder</w:t>
-      </w:r>
-      <w:r>
-        <w:rPr>
-          <w:rFonts w:ascii="Consolas" w:hAnsi="Consolas" w:cs="Consolas"/>
-          <w:color w:val="000000"/>
-        </w:rPr>
-        <w:t>"</w:t>
-      </w:r>
-      <w:r>
-        <w:rPr>
-          <w:rFonts w:ascii="Consolas" w:hAnsi="Consolas" w:cs="Consolas"/>
-          <w:color w:val="0000FF"/>
-        </w:rPr>
-        <w:t xml:space="preserve"> </w:t>
-      </w:r>
-      <w:r>
-        <w:rPr>
-          <w:rFonts w:ascii="Consolas" w:hAnsi="Consolas" w:cs="Consolas"/>
-          <w:color w:val="FF0000"/>
-        </w:rPr>
-        <w:t>author</w:t>
-      </w:r>
-      <w:r>
-        <w:rPr>
-          <w:rFonts w:ascii="Consolas" w:hAnsi="Consolas" w:cs="Consolas"/>
-          <w:color w:val="0000FF"/>
-        </w:rPr>
-        <w:t>=</w:t>
-      </w:r>
-      <w:r>
-        <w:rPr>
-          <w:rFonts w:ascii="Consolas" w:hAnsi="Consolas" w:cs="Consolas"/>
-          <w:color w:val="000000"/>
-        </w:rPr>
-        <w:t>"</w:t>
-      </w:r>
-      <w:r>
-        <w:rPr>
-          <w:rFonts w:ascii="Consolas" w:hAnsi="Consolas" w:cs="Consolas"/>
-          <w:color w:val="0000FF"/>
-          <w:highlight w:val="yellow"/>
-        </w:rPr>
-        <w:t>NuPattern</w:t>
-      </w:r>
-      <w:r>
-        <w:rPr>
-          <w:rFonts w:ascii="Consolas" w:hAnsi="Consolas" w:cs="Consolas"/>
-          <w:color w:val="000000"/>
-        </w:rPr>
-        <w:t>"</w:t>
-      </w:r>
-      <w:r>
-        <w:rPr>
-          <w:rFonts w:ascii="Consolas" w:hAnsi="Consolas" w:cs="Consolas"/>
-          <w:color w:val="0000FF"/>
-        </w:rPr>
-        <w:t> </w:t>
-      </w:r>
-      <w:r>
-        <w:rPr>
-          <w:rFonts w:ascii="Consolas" w:hAnsi="Consolas" w:cs="Consolas"/>
-          <w:color w:val="FF0000"/>
-        </w:rPr>
-        <w:t>version</w:t>
-      </w:r>
-      <w:r>
-        <w:rPr>
-          <w:rFonts w:ascii="Consolas" w:hAnsi="Consolas" w:cs="Consolas"/>
-          <w:color w:val="0000FF"/>
-        </w:rPr>
-        <w:t>=</w:t>
-      </w:r>
-      <w:r>
-        <w:rPr>
-          <w:rFonts w:ascii="Consolas" w:hAnsi="Consolas" w:cs="Consolas"/>
-          <w:color w:val="000000"/>
-        </w:rPr>
-        <w:t>"</w:t>
-      </w:r>
-      <w:r>
-        <w:rPr>
-          <w:rFonts w:ascii="Consolas" w:hAnsi="Consolas" w:cs="Consolas"/>
-          <w:color w:val="0000FF"/>
-          <w:highlight w:val="yellow"/>
-        </w:rPr>
-        <w:t>1.3.20.0</w:t>
-      </w:r>
-      <w:r>
-        <w:rPr>
-          <w:rFonts w:ascii="Consolas" w:hAnsi="Consolas" w:cs="Consolas"/>
-          <w:color w:val="000000"/>
-        </w:rPr>
-        <w:t>"</w:t>
-      </w:r>
-      <w:r>
-        <w:rPr>
-          <w:rFonts w:ascii="Consolas" w:hAnsi="Consolas" w:cs="Consolas"/>
-          <w:color w:val="000000"/>
-        </w:rPr>
-        <w:t xml:space="preserve"> </w:t>
-      </w:r>
-      <w:r>
-        <w:rPr>
-          <w:rFonts w:ascii="Consolas" w:hAnsi="Consolas" w:cs="Consolas"/>
-          <w:color w:val="0000FF"/>
-        </w:rPr>
-        <w:t>&gt;</w:t>
-      </w:r>
-    </w:p>
-    <w:p>
-      <w:pPr>
-        <w:pStyle w:val="ListParagraph"/>
-        <w:numPr>
-          <w:ilvl w:val="2"/>
-          <w:numId w:val="2"/>
-        </w:numPr>
-      </w:pPr>
-      <w:r>
-        <w:rPr>
-          <w:b/>
-        </w:rPr>
-        <w:t>VS201</w:t>
-      </w:r>
-      <w:r>
-        <w:rPr>
-          <w:b/>
-        </w:rPr>
-        <w:t>2</w:t>
-      </w:r>
-      <w:r>
-        <w:t>:</w:t>
-      </w:r>
-    </w:p>
-    <w:p>
-      <w:pPr>
-        <w:pStyle w:val="HTMLPreformatted"/>
-        <w:shd w:val="clear" w:color="auto" w:fill="FFFFFF"/>
-        <w:ind w:left="2160"/>
-        <w:rPr>
-          <w:rFonts w:ascii="Consolas" w:hAnsi="Consolas" w:cs="Consolas"/>
-          <w:color w:val="000000"/>
-        </w:rPr>
-      </w:pPr>
-      <w:r>
-        <w:rPr>
-          <w:rFonts w:ascii="Consolas" w:hAnsi="Consolas" w:cs="Consolas"/>
-          <w:color w:val="0000FF"/>
-        </w:rPr>
-        <w:t>&lt;</w:t>
-      </w:r>
-      <w:r>
-        <w:rPr>
-          <w:rFonts w:ascii="Consolas" w:hAnsi="Consolas" w:cs="Consolas"/>
-          <w:color w:val="A31515"/>
-        </w:rPr>
-        <w:t>product</w:t>
-      </w:r>
-      <w:r>
-        <w:rPr>
-          <w:rFonts w:ascii="Consolas" w:hAnsi="Consolas" w:cs="Consolas"/>
-          <w:color w:val="0000FF"/>
-        </w:rPr>
-        <w:t> </w:t>
-      </w:r>
-      <w:proofErr w:type="spellStart"/>
-      <w:r>
-        <w:rPr>
-          <w:rFonts w:ascii="Consolas" w:hAnsi="Consolas" w:cs="Consolas"/>
-          <w:color w:val="FF0000"/>
-        </w:rPr>
-        <w:t>definitionName</w:t>
-      </w:r>
-      <w:proofErr w:type="spellEnd"/>
-      <w:r>
-        <w:rPr>
-          <w:rFonts w:ascii="Consolas" w:hAnsi="Consolas" w:cs="Consolas"/>
-          <w:color w:val="0000FF"/>
-        </w:rPr>
-        <w:t>=</w:t>
-      </w:r>
-      <w:r>
-        <w:rPr>
-          <w:rFonts w:ascii="Consolas" w:hAnsi="Consolas" w:cs="Consolas"/>
-          <w:color w:val="000000"/>
-        </w:rPr>
-        <w:t>"</w:t>
-      </w:r>
-      <w:proofErr w:type="spellStart"/>
-      <w:r>
-        <w:rPr>
-          <w:rFonts w:ascii="Consolas" w:hAnsi="Consolas" w:cs="Consolas"/>
-          <w:color w:val="0000FF"/>
-        </w:rPr>
-        <w:t>PatternToolkit</w:t>
-      </w:r>
-      <w:proofErr w:type="spellEnd"/>
-      <w:r>
-        <w:rPr>
-          <w:rFonts w:ascii="Consolas" w:hAnsi="Consolas" w:cs="Consolas"/>
-          <w:color w:val="000000"/>
-        </w:rPr>
-        <w:t>"</w:t>
-      </w:r>
-      <w:r>
-        <w:rPr>
-          <w:rFonts w:ascii="Consolas" w:hAnsi="Consolas" w:cs="Consolas"/>
-          <w:color w:val="000000"/>
-        </w:rPr>
-        <w:t xml:space="preserve"> </w:t>
-      </w:r>
-      <w:r>
-        <w:rPr>
-          <w:rFonts w:ascii="Consolas" w:hAnsi="Consolas" w:cs="Consolas"/>
-          <w:color w:val="FF0000"/>
-        </w:rPr>
-        <w:t>extensionId</w:t>
-      </w:r>
-      <w:r>
-        <w:rPr>
-          <w:rFonts w:ascii="Consolas" w:hAnsi="Consolas" w:cs="Consolas"/>
-          <w:color w:val="0000FF"/>
-        </w:rPr>
-        <w:t>=</w:t>
-      </w:r>
-      <w:r>
-        <w:rPr>
-          <w:rFonts w:ascii="Consolas" w:hAnsi="Consolas" w:cs="Consolas"/>
-          <w:color w:val="000000"/>
-        </w:rPr>
-        <w:t>"</w:t>
-      </w:r>
-      <w:r>
-        <w:rPr>
-          <w:rFonts w:ascii="Consolas" w:hAnsi="Consolas" w:cs="Consolas"/>
-          <w:color w:val="0000FF"/>
-          <w:highlight w:val="yellow"/>
-        </w:rPr>
-        <w:t>84031a32-b20f-479c-a620-beacd982ea13</w:t>
       </w:r>
       <w:r>
         <w:rPr>
@@ -5771,24 +5202,6 @@
     </w:p>
     <w:p>
       <w:pPr>
-        <w:pStyle w:val="ListParagraph"/>
-        <w:numPr>
-          <w:ilvl w:val="2"/>
-          <w:numId w:val="2"/>
-        </w:numPr>
-      </w:pPr>
-      <w:r>
-        <w:rPr>
-          <w:b/>
-        </w:rPr>
-        <w:t>VS2010</w:t>
-      </w:r>
-      <w:r>
-        <w:t>:</w:t>
-      </w:r>
-    </w:p>
-    <w:p>
-      <w:pPr>
         <w:pStyle w:val="HTMLPreformatted"/>
         <w:shd w:val="clear" w:color="auto" w:fill="FFFFFF"/>
         <w:ind w:left="2160"/>
@@ -5797,6 +5210,8 @@
           <w:color w:val="000000"/>
         </w:rPr>
       </w:pPr>
+      <w:bookmarkStart w:id="16" w:name="_GoBack"/>
+      <w:bookmarkEnd w:id="16"/>
       <w:r>
         <w:rPr>
           <w:rFonts w:ascii="Consolas" w:hAnsi="Consolas" w:cs="Consolas"/>
@@ -5902,154 +5317,6 @@
           <w:color w:val="0000FF"/>
         </w:rPr>
         <w:t>97bd7ab2-964b-43f1-8a08-be6db68b018b</w:t>
-      </w:r>
-      <w:r>
-        <w:rPr>
-          <w:rFonts w:ascii="Consolas" w:hAnsi="Consolas" w:cs="Consolas"/>
-          <w:color w:val="000000"/>
-        </w:rPr>
-        <w:t>"</w:t>
-      </w:r>
-      <w:r>
-        <w:rPr>
-          <w:rFonts w:ascii="Consolas" w:hAnsi="Consolas" w:cs="Consolas"/>
-          <w:color w:val="0000FF"/>
-        </w:rPr>
-        <w:t>&gt;</w:t>
-      </w:r>
-    </w:p>
-    <w:p>
-      <w:pPr>
-        <w:pStyle w:val="ListParagraph"/>
-        <w:numPr>
-          <w:ilvl w:val="2"/>
-          <w:numId w:val="2"/>
-        </w:numPr>
-      </w:pPr>
-      <w:r>
-        <w:rPr>
-          <w:b/>
-        </w:rPr>
-        <w:t>VS201</w:t>
-      </w:r>
-      <w:r>
-        <w:rPr>
-          <w:b/>
-        </w:rPr>
-        <w:t>2</w:t>
-      </w:r>
-      <w:r>
-        <w:t>:</w:t>
-      </w:r>
-    </w:p>
-    <w:p>
-      <w:pPr>
-        <w:pStyle w:val="HTMLPreformatted"/>
-        <w:shd w:val="clear" w:color="auto" w:fill="FFFFFF"/>
-        <w:ind w:left="2160"/>
-        <w:rPr>
-          <w:rFonts w:ascii="Consolas" w:hAnsi="Consolas" w:cs="Consolas"/>
-          <w:color w:val="000000"/>
-        </w:rPr>
-      </w:pPr>
-      <w:r>
-        <w:rPr>
-          <w:rFonts w:ascii="Consolas" w:hAnsi="Consolas" w:cs="Consolas"/>
-          <w:color w:val="0000FF"/>
-        </w:rPr>
-        <w:t>&lt;</w:t>
-      </w:r>
-      <w:r>
-        <w:rPr>
-          <w:rFonts w:ascii="Consolas" w:hAnsi="Consolas" w:cs="Consolas"/>
-          <w:color w:val="A31515"/>
-        </w:rPr>
-        <w:t>product</w:t>
-      </w:r>
-      <w:r>
-        <w:rPr>
-          <w:rFonts w:ascii="Consolas" w:hAnsi="Consolas" w:cs="Consolas"/>
-          <w:color w:val="0000FF"/>
-        </w:rPr>
-        <w:t> </w:t>
-      </w:r>
-      <w:proofErr w:type="spellStart"/>
-      <w:r>
-        <w:rPr>
-          <w:rFonts w:ascii="Consolas" w:hAnsi="Consolas" w:cs="Consolas"/>
-          <w:color w:val="FF0000"/>
-        </w:rPr>
-        <w:t>definitionName</w:t>
-      </w:r>
-      <w:proofErr w:type="spellEnd"/>
-      <w:r>
-        <w:rPr>
-          <w:rFonts w:ascii="Consolas" w:hAnsi="Consolas" w:cs="Consolas"/>
-          <w:color w:val="0000FF"/>
-        </w:rPr>
-        <w:t>=</w:t>
-      </w:r>
-      <w:r>
-        <w:rPr>
-          <w:rFonts w:ascii="Consolas" w:hAnsi="Consolas" w:cs="Consolas"/>
-          <w:color w:val="000000"/>
-        </w:rPr>
-        <w:t>"</w:t>
-      </w:r>
-      <w:proofErr w:type="spellStart"/>
-      <w:r>
-        <w:rPr>
-          <w:rFonts w:ascii="Consolas" w:hAnsi="Consolas" w:cs="Consolas"/>
-          <w:color w:val="0000FF"/>
-          <w:highlight w:val="yellow"/>
-        </w:rPr>
-        <w:t>PatternToolkitLibrary</w:t>
-      </w:r>
-      <w:proofErr w:type="spellEnd"/>
-      <w:r>
-        <w:rPr>
-          <w:rFonts w:ascii="Consolas" w:hAnsi="Consolas" w:cs="Consolas"/>
-          <w:color w:val="000000"/>
-        </w:rPr>
-        <w:t>"</w:t>
-      </w:r>
-      <w:r>
-        <w:rPr>
-          <w:rFonts w:ascii="Consolas" w:hAnsi="Consolas" w:cs="Consolas"/>
-          <w:color w:val="000000"/>
-        </w:rPr>
-        <w:t xml:space="preserve"> </w:t>
-      </w:r>
-      <w:proofErr w:type="spellStart"/>
-      <w:r>
-        <w:rPr>
-          <w:rFonts w:ascii="Consolas" w:hAnsi="Consolas" w:cs="Consolas"/>
-          <w:color w:val="FF0000"/>
-        </w:rPr>
-        <w:t>extensionId</w:t>
-      </w:r>
-      <w:proofErr w:type="spellEnd"/>
-      <w:r>
-        <w:rPr>
-          <w:rFonts w:ascii="Consolas" w:hAnsi="Consolas" w:cs="Consolas"/>
-          <w:color w:val="0000FF"/>
-        </w:rPr>
-        <w:t>=</w:t>
-      </w:r>
-      <w:r>
-        <w:rPr>
-          <w:rFonts w:ascii="Consolas" w:hAnsi="Consolas" w:cs="Consolas"/>
-          <w:color w:val="000000"/>
-        </w:rPr>
-        <w:t>"</w:t>
-      </w:r>
-      <w:r>
-        <w:rPr>
-          <w:rFonts w:ascii="Consolas" w:hAnsi="Consolas" w:cs="Consolas"/>
-          <w:color w:val="0000FF"/>
-          <w:highlight w:val="yellow"/>
-        </w:rPr>
-        <w:t>080eb0ef-518d-4807-9b5c-aa32d0032e0b</w:t>
       </w:r>
       <w:r>
         <w:rPr>
@@ -12006,7 +11273,23 @@
         <w:t>"</w:t>
       </w:r>
       <w:r>
-        <w:t>$(localappdata)\Microsoft\MSBuild\</w:t>
+        <w:t>$(</w:t>
+      </w:r>
+      <w:proofErr w:type="spellStart"/>
+      <w:r>
+        <w:t>localappdata</w:t>
+      </w:r>
+      <w:proofErr w:type="spellEnd"/>
+      <w:r>
+        <w:t>)\Microsoft\</w:t>
+      </w:r>
+      <w:proofErr w:type="spellStart"/>
+      <w:r>
+        <w:t>MSBuild</w:t>
+      </w:r>
+      <w:proofErr w:type="spellEnd"/>
+      <w:r>
+        <w:t>\</w:t>
       </w:r>
       <w:r>
         <w:rPr>
@@ -12115,7 +11398,23 @@
         <w:t>"</w:t>
       </w:r>
       <w:r>
-        <w:t>$(localappdata)\Microsoft\MSBuild\</w:t>
+        <w:t>$(</w:t>
+      </w:r>
+      <w:proofErr w:type="spellStart"/>
+      <w:r>
+        <w:t>localappdata</w:t>
+      </w:r>
+      <w:proofErr w:type="spellEnd"/>
+      <w:r>
+        <w:t>)\Microsoft\</w:t>
+      </w:r>
+      <w:proofErr w:type="spellStart"/>
+      <w:r>
+        <w:t>MSBuild</w:t>
+      </w:r>
+      <w:proofErr w:type="spellEnd"/>
+      <w:r>
+        <w:t>\</w:t>
       </w:r>
       <w:r>
         <w:rPr>
@@ -14063,19 +13362,7 @@
         <w:t>All</w:t>
       </w:r>
       <w:r>
-        <w:t xml:space="preserve"> </w:t>
-      </w:r>
-      <w:r>
-        <w:t>Wizard and Wizard Page</w:t>
-      </w:r>
-      <w:r>
-        <w:t xml:space="preserve"> </w:t>
-      </w:r>
-      <w:r>
-        <w:t xml:space="preserve">XAML </w:t>
-      </w:r>
-      <w:r>
-        <w:t>Files (*</w:t>
+        <w:t xml:space="preserve"> Wizard and Wizard Page XAML Files (*</w:t>
       </w:r>
       <w:r>
         <w:t>.</w:t>
@@ -14300,8 +13587,6 @@
       <w:r>
         <w:t xml:space="preserve"> element:</w:t>
       </w:r>
-      <w:bookmarkStart w:id="16" w:name="_GoBack"/>
-      <w:bookmarkEnd w:id="16"/>
     </w:p>
     <w:p>
       <w:pPr>
@@ -17004,7 +16289,23 @@
         <w:t>"</w:t>
       </w:r>
       <w:r>
-        <w:t>$(localappdata)\Microsoft\MSBuild\</w:t>
+        <w:t>$(</w:t>
+      </w:r>
+      <w:proofErr w:type="spellStart"/>
+      <w:r>
+        <w:t>localappdata</w:t>
+      </w:r>
+      <w:proofErr w:type="spellEnd"/>
+      <w:r>
+        <w:t>)\Microsoft\</w:t>
+      </w:r>
+      <w:proofErr w:type="spellStart"/>
+      <w:r>
+        <w:t>MSBuild</w:t>
+      </w:r>
+      <w:proofErr w:type="spellEnd"/>
+      <w:r>
+        <w:t>\</w:t>
       </w:r>
       <w:r>
         <w:rPr>
@@ -17113,7 +16414,23 @@
         <w:t>"</w:t>
       </w:r>
       <w:r>
-        <w:t>$(localappdata)\Microsoft\MSBuild\</w:t>
+        <w:t>$(</w:t>
+      </w:r>
+      <w:proofErr w:type="spellStart"/>
+      <w:r>
+        <w:t>localappdata</w:t>
+      </w:r>
+      <w:proofErr w:type="spellEnd"/>
+      <w:r>
+        <w:t>)\Microsoft\</w:t>
+      </w:r>
+      <w:proofErr w:type="spellStart"/>
+      <w:r>
+        <w:t>MSBuild</w:t>
+      </w:r>
+      <w:proofErr w:type="spellEnd"/>
+      <w:r>
+        <w:t>\</w:t>
       </w:r>
       <w:r>
         <w:rPr>
@@ -21669,6 +20986,24 @@
 </file>
 
 <file path=customXml/item1.xml><?xml version="1.0" encoding="utf-8"?>
+<?mso-contentType ?>
+<FormTemplates xmlns="http://schemas.microsoft.com/sharepoint/v3/contenttype/forms">
+  <Display>DocumentLibraryForm</Display>
+  <Edit>DocumentLibraryForm</Edit>
+  <New>DocumentLibraryForm</New>
+</FormTemplates>
+</file>
+
+<file path=customXml/item2.xml><?xml version="1.0" encoding="utf-8"?>
+<p:properties xmlns:p="http://schemas.microsoft.com/office/2006/metadata/properties" xmlns:xsi="http://www.w3.org/2001/XMLSchema-instance">
+  <documentManagement>
+    <Description0 xmlns="da9c3dc4-e6fb-4089-8e3d-1a07821d8779">Please read these notes before installing v.1.12.15.1 over previous versions of the bits.</Description0>
+    <Archived xmlns="da9c3dc4-e6fb-4089-8e3d-1a07821d8779">false</Archived>
+  </documentManagement>
+</p:properties>
+</file>
+
+<file path=customXml/item3.xml><?xml version="1.0" encoding="utf-8"?>
 <ct:contentTypeSchema xmlns:ct="http://schemas.microsoft.com/office/2006/metadata/contentType" xmlns:ma="http://schemas.microsoft.com/office/2006/metadata/properties/metaAttributes" ct:_="" ma:_="" ma:contentTypeName="Document" ma:contentTypeID="0x010100B657FAE4D5F25B4395DE9206E31ED736" ma:contentTypeVersion="2" ma:contentTypeDescription="Create a new document." ma:contentTypeScope="" ma:versionID="611b520dbd708079050fb7c15998bce2">
   <xsd:schema xmlns:xsd="http://www.w3.org/2001/XMLSchema" xmlns:p="http://schemas.microsoft.com/office/2006/metadata/properties" xmlns:ns2="da9c3dc4-e6fb-4089-8e3d-1a07821d8779" targetNamespace="http://schemas.microsoft.com/office/2006/metadata/properties" ma:root="true" ma:fieldsID="4781228e672b262abbcb4ba5a52b6231" ns2:_="">
     <xsd:import namespace="da9c3dc4-e6fb-4089-8e3d-1a07821d8779"/>
@@ -21734,29 +21069,28 @@
 </ct:contentTypeSchema>
 </file>
 
-<file path=customXml/item2.xml><?xml version="1.0" encoding="utf-8"?>
-<p:properties xmlns:p="http://schemas.microsoft.com/office/2006/metadata/properties" xmlns:xsi="http://www.w3.org/2001/XMLSchema-instance">
-  <documentManagement>
-    <Description0 xmlns="da9c3dc4-e6fb-4089-8e3d-1a07821d8779">Please read these notes before installing v.1.12.15.1 over previous versions of the bits.</Description0>
-    <Archived xmlns="da9c3dc4-e6fb-4089-8e3d-1a07821d8779">false</Archived>
-  </documentManagement>
-</p:properties>
-</file>
-
-<file path=customXml/item3.xml><?xml version="1.0" encoding="utf-8"?>
-<?mso-contentType ?>
-<FormTemplates xmlns="http://schemas.microsoft.com/sharepoint/v3/contenttype/forms">
-  <Display>DocumentLibraryForm</Display>
-  <Edit>DocumentLibraryForm</Edit>
-  <New>DocumentLibraryForm</New>
-</FormTemplates>
-</file>
-
 <file path=customXml/item4.xml><?xml version="1.0" encoding="utf-8"?>
 <b:Sources xmlns:b="http://schemas.openxmlformats.org/officeDocument/2006/bibliography" xmlns="http://schemas.openxmlformats.org/officeDocument/2006/bibliography" SelectedStyle="\APA.XSL" StyleName="APA"/>
 </file>
 
 <file path=customXml/itemProps1.xml><?xml version="1.0" encoding="utf-8"?>
+<ds:datastoreItem xmlns:ds="http://schemas.openxmlformats.org/officeDocument/2006/customXml" ds:itemID="{009AB443-E0F8-4BFD-AF49-7E17831D3C84}">
+  <ds:schemaRefs>
+    <ds:schemaRef ds:uri="http://schemas.microsoft.com/sharepoint/v3/contenttype/forms"/>
+  </ds:schemaRefs>
+</ds:datastoreItem>
+</file>
+
+<file path=customXml/itemProps2.xml><?xml version="1.0" encoding="utf-8"?>
+<ds:datastoreItem xmlns:ds="http://schemas.openxmlformats.org/officeDocument/2006/customXml" ds:itemID="{A7CD0ACA-0EAB-4BD4-8B21-4AE803A2D540}">
+  <ds:schemaRefs>
+    <ds:schemaRef ds:uri="http://schemas.microsoft.com/office/2006/metadata/properties"/>
+    <ds:schemaRef ds:uri="da9c3dc4-e6fb-4089-8e3d-1a07821d8779"/>
+  </ds:schemaRefs>
+</ds:datastoreItem>
+</file>
+
+<file path=customXml/itemProps3.xml><?xml version="1.0" encoding="utf-8"?>
 <ds:datastoreItem xmlns:ds="http://schemas.openxmlformats.org/officeDocument/2006/customXml" ds:itemID="{BF4982B2-263A-40F2-8549-865BFD9AA2A4}">
   <ds:schemaRefs>
     <ds:schemaRef ds:uri="http://schemas.microsoft.com/office/2006/metadata/contentType"/>
@@ -21773,25 +21107,8 @@
 </ds:datastoreItem>
 </file>
 
-<file path=customXml/itemProps2.xml><?xml version="1.0" encoding="utf-8"?>
-<ds:datastoreItem xmlns:ds="http://schemas.openxmlformats.org/officeDocument/2006/customXml" ds:itemID="{A7CD0ACA-0EAB-4BD4-8B21-4AE803A2D540}">
-  <ds:schemaRefs>
-    <ds:schemaRef ds:uri="http://schemas.microsoft.com/office/2006/metadata/properties"/>
-    <ds:schemaRef ds:uri="da9c3dc4-e6fb-4089-8e3d-1a07821d8779"/>
-  </ds:schemaRefs>
-</ds:datastoreItem>
-</file>
-
-<file path=customXml/itemProps3.xml><?xml version="1.0" encoding="utf-8"?>
-<ds:datastoreItem xmlns:ds="http://schemas.openxmlformats.org/officeDocument/2006/customXml" ds:itemID="{009AB443-E0F8-4BFD-AF49-7E17831D3C84}">
-  <ds:schemaRefs>
-    <ds:schemaRef ds:uri="http://schemas.microsoft.com/sharepoint/v3/contenttype/forms"/>
-  </ds:schemaRefs>
-</ds:datastoreItem>
-</file>
-
 <file path=customXml/itemProps4.xml><?xml version="1.0" encoding="utf-8"?>
-<ds:datastoreItem xmlns:ds="http://schemas.openxmlformats.org/officeDocument/2006/customXml" ds:itemID="{5F9AAE1B-A9C6-4F9E-AB99-EE2ED9DD579C}">
+<ds:datastoreItem xmlns:ds="http://schemas.openxmlformats.org/officeDocument/2006/customXml" ds:itemID="{669450F0-76B8-4004-83A7-EFD814F81DA5}">
   <ds:schemaRefs>
     <ds:schemaRef ds:uri="http://schemas.openxmlformats.org/officeDocument/2006/bibliography"/>
   </ds:schemaRefs>

</xml_diff>

<commit_message>
Updated release docs to point to release on codeplex
</commit_message>
<xml_diff>
--- a/Docs/Release Notes.docx
+++ b/Docs/Release Notes.docx
@@ -46,54 +46,68 @@
         <w:t>Note</w:t>
       </w:r>
       <w:r>
-        <w:t xml:space="preserve">: These release notes are shipped within updates to NuPattern, and are also made available online at the NuPattern project site: </w:t>
+        <w:t xml:space="preserve">: These release notes are shipped within </w:t>
+      </w:r>
+      <w:r>
+        <w:t>this update</w:t>
+      </w:r>
+      <w:r>
+        <w:t xml:space="preserve"> to NuPattern, and are also made available online at the NuPattern project site: </w:t>
       </w:r>
       <w:hyperlink r:id="rId10" w:history="1">
         <w:r>
           <w:rPr>
             <w:rStyle w:val="Hyperlink"/>
           </w:rPr>
-          <w:t>http://nupattern.codeplex.com/releases</w:t>
+          <w:t>http://nupattern.codeplex.com/releases/view/94069</w:t>
         </w:r>
       </w:hyperlink>
       <w:r>
-        <w:t xml:space="preserve">  </w:t>
+        <w:t xml:space="preserve"> </w:t>
       </w:r>
     </w:p>
     <w:p>
-      <w:r>
-        <w:t>This</w:t>
-      </w:r>
-      <w:r>
-        <w:t xml:space="preserve"> </w:t>
-      </w:r>
-      <w:r>
-        <w:t xml:space="preserve">is a </w:t>
-      </w:r>
-      <w:r>
-        <w:t xml:space="preserve">major </w:t>
-      </w:r>
-      <w:r>
-        <w:t>release</w:t>
-      </w:r>
-      <w:r>
-        <w:t xml:space="preserve"> of </w:t>
-      </w:r>
-      <w:r>
-        <w:t>NuPattern (formerly known as VSPAT). It</w:t>
-      </w:r>
-      <w:r>
-        <w:t xml:space="preserve"> </w:t>
-      </w:r>
-      <w:r>
-        <w:t>is a compatibility release for Visual Studio 2012.</w:t>
-      </w:r>
-      <w:r>
-        <w:t xml:space="preserve"> </w:t>
-      </w:r>
+      <w:pPr>
+        <w:pStyle w:val="Heading1"/>
+      </w:pPr>
+      <w:bookmarkStart w:id="0" w:name="_Toc347755003"/>
+      <w:r>
+        <w:t>Summary</w:t>
+      </w:r>
+      <w:bookmarkEnd w:id="0"/>
     </w:p>
     <w:p>
       <w:r>
+        <w:t>This</w:t>
+      </w:r>
+      <w:r>
+        <w:t xml:space="preserve"> </w:t>
+      </w:r>
+      <w:r>
+        <w:t xml:space="preserve">is a </w:t>
+      </w:r>
+      <w:r>
+        <w:t xml:space="preserve">major </w:t>
+      </w:r>
+      <w:r>
+        <w:t>release</w:t>
+      </w:r>
+      <w:r>
+        <w:t xml:space="preserve"> of </w:t>
+      </w:r>
+      <w:r>
+        <w:t>NuPattern (formerly known as VSPAT). It</w:t>
+      </w:r>
+      <w:r>
+        <w:t xml:space="preserve"> </w:t>
+      </w:r>
+      <w:r>
+        <w:t>is a compatibility release for Visual Studio 2012.</w:t>
+      </w:r>
+      <w:r>
+        <w:t xml:space="preserve"> </w:t>
+      </w:r>
+      <w:r>
         <w:t>Furthermore, t</w:t>
       </w:r>
       <w:r>
@@ -117,16 +131,16 @@
       <w:r>
         <w:t xml:space="preserve">: </w:t>
       </w:r>
-      <w:bookmarkStart w:id="0" w:name="OLE_LINK1"/>
-      <w:bookmarkStart w:id="1" w:name="OLE_LINK2"/>
+      <w:bookmarkStart w:id="1" w:name="OLE_LINK1"/>
+      <w:bookmarkStart w:id="2" w:name="OLE_LINK2"/>
       <w:r>
         <w:rPr>
           <w:b/>
         </w:rPr>
         <w:t>NuPattern</w:t>
       </w:r>
-      <w:bookmarkEnd w:id="0"/>
       <w:bookmarkEnd w:id="1"/>
+      <w:bookmarkEnd w:id="2"/>
       <w:r>
         <w:rPr>
           <w:b/>
@@ -209,23 +223,6 @@
       </w:r>
     </w:p>
     <w:p>
-      <w:r>
-        <w:t>Support for p</w:t>
-      </w:r>
-      <w:r>
-        <w:t xml:space="preserve">revious versions of </w:t>
-      </w:r>
-      <w:r>
-        <w:t>VSPAT will be delivered as updates to new versions</w:t>
-      </w:r>
-      <w:r>
-        <w:t xml:space="preserve"> of NuPattern</w:t>
-      </w:r>
-      <w:r>
-        <w:t>.</w:t>
-      </w:r>
-    </w:p>
-    <w:p>
       <w:pPr>
         <w:pStyle w:val="Important"/>
       </w:pPr>
@@ -238,6 +235,26 @@
       <w:r>
         <w:t xml:space="preserve"> </w:t>
       </w:r>
+      <w:r>
+        <w:t>Support for p</w:t>
+      </w:r>
+      <w:r>
+        <w:t xml:space="preserve">revious versions of </w:t>
+      </w:r>
+      <w:r>
+        <w:t>VSPAT will be delivered as updates to new versions</w:t>
+      </w:r>
+      <w:r>
+        <w:t xml:space="preserve"> of NuPattern</w:t>
+      </w:r>
+      <w:r>
+        <w:t>.</w:t>
+      </w:r>
+    </w:p>
+    <w:p>
+      <w:pPr>
+        <w:pStyle w:val="Important"/>
+      </w:pPr>
       <w:r>
         <w:t>Any existing</w:t>
       </w:r>
@@ -513,7 +530,76 @@
       <w:r>
         <w:fldChar w:fldCharType="separate"/>
       </w:r>
-      <w:hyperlink w:anchor="_Toc345061710" w:history="1">
+      <w:hyperlink w:anchor="_Toc347755003" w:history="1">
+        <w:r>
+          <w:rPr>
+            <w:rStyle w:val="Hyperlink"/>
+            <w:noProof/>
+          </w:rPr>
+          <w:t>Summary</w:t>
+        </w:r>
+        <w:r>
+          <w:rPr>
+            <w:noProof/>
+            <w:webHidden/>
+          </w:rPr>
+          <w:tab/>
+        </w:r>
+        <w:r>
+          <w:rPr>
+            <w:noProof/>
+            <w:webHidden/>
+          </w:rPr>
+          <w:fldChar w:fldCharType="begin"/>
+        </w:r>
+        <w:r>
+          <w:rPr>
+            <w:noProof/>
+            <w:webHidden/>
+          </w:rPr>
+          <w:instrText xml:space="preserve"> PAGEREF _Toc347755003 \h </w:instrText>
+        </w:r>
+        <w:r>
+          <w:rPr>
+            <w:noProof/>
+            <w:webHidden/>
+          </w:rPr>
+        </w:r>
+        <w:r>
+          <w:rPr>
+            <w:noProof/>
+            <w:webHidden/>
+          </w:rPr>
+          <w:fldChar w:fldCharType="separate"/>
+        </w:r>
+        <w:r>
+          <w:rPr>
+            <w:noProof/>
+            <w:webHidden/>
+          </w:rPr>
+          <w:t>1</w:t>
+        </w:r>
+        <w:r>
+          <w:rPr>
+            <w:noProof/>
+            <w:webHidden/>
+          </w:rPr>
+          <w:fldChar w:fldCharType="end"/>
+        </w:r>
+      </w:hyperlink>
+    </w:p>
+    <w:p>
+      <w:pPr>
+        <w:pStyle w:val="TOC1"/>
+        <w:tabs>
+          <w:tab w:val="right" w:leader="dot" w:pos="9350"/>
+        </w:tabs>
+        <w:rPr>
+          <w:rFonts w:asciiTheme="minorHAnsi" w:eastAsiaTheme="minorEastAsia" w:hAnsiTheme="minorHAnsi" w:cstheme="minorBidi"/>
+          <w:noProof/>
+        </w:rPr>
+      </w:pPr>
+      <w:hyperlink w:anchor="_Toc347755004" w:history="1">
         <w:r>
           <w:rPr>
             <w:rStyle w:val="Hyperlink"/>
@@ -540,76 +626,7 @@
             <w:noProof/>
             <w:webHidden/>
           </w:rPr>
-          <w:instrText xml:space="preserve"> PAGEREF _Toc345061710 \h </w:instrText>
-        </w:r>
-        <w:r>
-          <w:rPr>
-            <w:noProof/>
-            <w:webHidden/>
-          </w:rPr>
-        </w:r>
-        <w:r>
-          <w:rPr>
-            <w:noProof/>
-            <w:webHidden/>
-          </w:rPr>
-          <w:fldChar w:fldCharType="separate"/>
-        </w:r>
-        <w:r>
-          <w:rPr>
-            <w:noProof/>
-            <w:webHidden/>
-          </w:rPr>
-          <w:t>2</w:t>
-        </w:r>
-        <w:r>
-          <w:rPr>
-            <w:noProof/>
-            <w:webHidden/>
-          </w:rPr>
-          <w:fldChar w:fldCharType="end"/>
-        </w:r>
-      </w:hyperlink>
-    </w:p>
-    <w:p>
-      <w:pPr>
-        <w:pStyle w:val="TOC1"/>
-        <w:tabs>
-          <w:tab w:val="right" w:leader="dot" w:pos="9350"/>
-        </w:tabs>
-        <w:rPr>
-          <w:rFonts w:asciiTheme="minorHAnsi" w:eastAsiaTheme="minorEastAsia" w:hAnsiTheme="minorHAnsi" w:cstheme="minorBidi"/>
-          <w:noProof/>
-        </w:rPr>
-      </w:pPr>
-      <w:hyperlink w:anchor="_Toc345061711" w:history="1">
-        <w:r>
-          <w:rPr>
-            <w:rStyle w:val="Hyperlink"/>
-            <w:noProof/>
-          </w:rPr>
-          <w:t>Installation Notes</w:t>
-        </w:r>
-        <w:r>
-          <w:rPr>
-            <w:noProof/>
-            <w:webHidden/>
-          </w:rPr>
-          <w:tab/>
-        </w:r>
-        <w:r>
-          <w:rPr>
-            <w:noProof/>
-            <w:webHidden/>
-          </w:rPr>
-          <w:fldChar w:fldCharType="begin"/>
-        </w:r>
-        <w:r>
-          <w:rPr>
-            <w:noProof/>
-            <w:webHidden/>
-          </w:rPr>
-          <w:instrText xml:space="preserve"> PAGEREF _Toc345061711 \h </w:instrText>
+          <w:instrText xml:space="preserve"> PAGEREF _Toc347755004 \h </w:instrText>
         </w:r>
         <w:r>
           <w:rPr>
@@ -651,13 +668,13 @@
           <w:noProof/>
         </w:rPr>
       </w:pPr>
-      <w:hyperlink w:anchor="_Toc345061712" w:history="1">
+      <w:hyperlink w:anchor="_Toc347755005" w:history="1">
         <w:r>
           <w:rPr>
             <w:rStyle w:val="Hyperlink"/>
             <w:noProof/>
           </w:rPr>
-          <w:t>Who Needs to Migrate?</w:t>
+          <w:t>Installation Notes</w:t>
         </w:r>
         <w:r>
           <w:rPr>
@@ -678,7 +695,7 @@
             <w:noProof/>
             <w:webHidden/>
           </w:rPr>
-          <w:instrText xml:space="preserve"> PAGEREF _Toc345061712 \h </w:instrText>
+          <w:instrText xml:space="preserve"> PAGEREF _Toc347755005 \h </w:instrText>
         </w:r>
         <w:r>
           <w:rPr>
@@ -711,7 +728,7 @@
     </w:p>
     <w:p>
       <w:pPr>
-        <w:pStyle w:val="TOC2"/>
+        <w:pStyle w:val="TOC1"/>
         <w:tabs>
           <w:tab w:val="right" w:leader="dot" w:pos="9350"/>
         </w:tabs>
@@ -720,13 +737,13 @@
           <w:noProof/>
         </w:rPr>
       </w:pPr>
-      <w:hyperlink w:anchor="_Toc345061713" w:history="1">
+      <w:hyperlink w:anchor="_Toc347755006" w:history="1">
         <w:r>
           <w:rPr>
             <w:rStyle w:val="Hyperlink"/>
             <w:noProof/>
           </w:rPr>
-          <w:t>Supported Migration Scenarios</w:t>
+          <w:t>Who Needs to Migrate?</w:t>
         </w:r>
         <w:r>
           <w:rPr>
@@ -747,7 +764,7 @@
             <w:noProof/>
             <w:webHidden/>
           </w:rPr>
-          <w:instrText xml:space="preserve"> PAGEREF _Toc345061713 \h </w:instrText>
+          <w:instrText xml:space="preserve"> PAGEREF _Toc347755006 \h </w:instrText>
         </w:r>
         <w:r>
           <w:rPr>
@@ -780,7 +797,7 @@
     </w:p>
     <w:p>
       <w:pPr>
-        <w:pStyle w:val="TOC1"/>
+        <w:pStyle w:val="TOC2"/>
         <w:tabs>
           <w:tab w:val="right" w:leader="dot" w:pos="9350"/>
         </w:tabs>
@@ -789,13 +806,13 @@
           <w:noProof/>
         </w:rPr>
       </w:pPr>
-      <w:hyperlink w:anchor="_Toc345061714" w:history="1">
+      <w:hyperlink w:anchor="_Toc347755007" w:history="1">
         <w:r>
           <w:rPr>
             <w:rStyle w:val="Hyperlink"/>
             <w:noProof/>
           </w:rPr>
-          <w:t>Migration FAQ</w:t>
+          <w:t>Supported Migration Scenarios</w:t>
         </w:r>
         <w:r>
           <w:rPr>
@@ -816,7 +833,7 @@
             <w:noProof/>
             <w:webHidden/>
           </w:rPr>
-          <w:instrText xml:space="preserve"> PAGEREF _Toc345061714 \h </w:instrText>
+          <w:instrText xml:space="preserve"> PAGEREF _Toc347755007 \h </w:instrText>
         </w:r>
         <w:r>
           <w:rPr>
@@ -858,7 +875,76 @@
           <w:noProof/>
         </w:rPr>
       </w:pPr>
-      <w:hyperlink w:anchor="_Toc345061715" w:history="1">
+      <w:hyperlink w:anchor="_Toc347755008" w:history="1">
+        <w:r>
+          <w:rPr>
+            <w:rStyle w:val="Hyperlink"/>
+            <w:noProof/>
+          </w:rPr>
+          <w:t>Migration FAQ</w:t>
+        </w:r>
+        <w:r>
+          <w:rPr>
+            <w:noProof/>
+            <w:webHidden/>
+          </w:rPr>
+          <w:tab/>
+        </w:r>
+        <w:r>
+          <w:rPr>
+            <w:noProof/>
+            <w:webHidden/>
+          </w:rPr>
+          <w:fldChar w:fldCharType="begin"/>
+        </w:r>
+        <w:r>
+          <w:rPr>
+            <w:noProof/>
+            <w:webHidden/>
+          </w:rPr>
+          <w:instrText xml:space="preserve"> PAGEREF _Toc347755008 \h </w:instrText>
+        </w:r>
+        <w:r>
+          <w:rPr>
+            <w:noProof/>
+            <w:webHidden/>
+          </w:rPr>
+        </w:r>
+        <w:r>
+          <w:rPr>
+            <w:noProof/>
+            <w:webHidden/>
+          </w:rPr>
+          <w:fldChar w:fldCharType="separate"/>
+        </w:r>
+        <w:r>
+          <w:rPr>
+            <w:noProof/>
+            <w:webHidden/>
+          </w:rPr>
+          <w:t>7</w:t>
+        </w:r>
+        <w:r>
+          <w:rPr>
+            <w:noProof/>
+            <w:webHidden/>
+          </w:rPr>
+          <w:fldChar w:fldCharType="end"/>
+        </w:r>
+      </w:hyperlink>
+    </w:p>
+    <w:p>
+      <w:pPr>
+        <w:pStyle w:val="TOC1"/>
+        <w:tabs>
+          <w:tab w:val="right" w:leader="dot" w:pos="9350"/>
+        </w:tabs>
+        <w:rPr>
+          <w:rFonts w:asciiTheme="minorHAnsi" w:eastAsiaTheme="minorEastAsia" w:hAnsiTheme="minorHAnsi" w:cstheme="minorBidi"/>
+          <w:noProof/>
+        </w:rPr>
+      </w:pPr>
+      <w:hyperlink w:anchor="_Toc347755009" w:history="1">
         <w:r>
           <w:rPr>
             <w:rStyle w:val="Hyperlink"/>
@@ -885,7 +971,7 @@
             <w:noProof/>
             <w:webHidden/>
           </w:rPr>
-          <w:instrText xml:space="preserve"> PAGEREF _Toc345061715 \h </w:instrText>
+          <w:instrText xml:space="preserve"> PAGEREF _Toc347755009 \h </w:instrText>
         </w:r>
         <w:r>
           <w:rPr>
@@ -905,7 +991,7 @@
             <w:noProof/>
             <w:webHidden/>
           </w:rPr>
-          <w:t>10</w:t>
+          <w:t>12</w:t>
         </w:r>
         <w:r>
           <w:rPr>
@@ -918,6 +1004,7 @@
     </w:p>
     <w:p>
       <w:r>
+        <w:lastRenderedPageBreak/>
         <w:fldChar w:fldCharType="end"/>
       </w:r>
     </w:p>
@@ -941,7 +1028,7 @@
       <w:pPr>
         <w:pStyle w:val="Heading1"/>
       </w:pPr>
-      <w:bookmarkStart w:id="2" w:name="_Toc345061710"/>
+      <w:bookmarkStart w:id="3" w:name="_Toc347755004"/>
       <w:r>
         <w:lastRenderedPageBreak/>
         <w:t>What’s New</w:t>
@@ -952,10 +1039,34 @@
       <w:r>
         <w:t>?</w:t>
       </w:r>
-      <w:bookmarkEnd w:id="2"/>
+      <w:bookmarkEnd w:id="3"/>
       <w:r>
         <w:t xml:space="preserve"> </w:t>
       </w:r>
+    </w:p>
+    <w:p>
+      <w:pPr>
+        <w:pStyle w:val="Note"/>
+      </w:pPr>
+      <w:r>
+        <w:t xml:space="preserve">Note: To see more details for </w:t>
+      </w:r>
+      <w:proofErr w:type="gramStart"/>
+      <w:r>
+        <w:t>What’s</w:t>
+      </w:r>
+      <w:proofErr w:type="gramEnd"/>
+      <w:r>
+        <w:t xml:space="preserve"> New in this release, see the notes at </w:t>
+      </w:r>
+      <w:hyperlink r:id="rId13" w:history="1">
+        <w:r>
+          <w:rPr>
+            <w:rStyle w:val="Hyperlink"/>
+          </w:rPr>
+          <w:t>http://nupattern.codeplex.com/releases/view/94069</w:t>
+        </w:r>
+      </w:hyperlink>
     </w:p>
     <w:p>
       <w:pPr>
@@ -1008,7 +1119,7 @@
         </w:numPr>
       </w:pPr>
       <w:r>
-        <w:t>The look and feel of this release has been updated to support the new themed support in Visual Studio 2012.</w:t>
+        <w:t>The NuPattern project ownership, identity and roadmap have been changed, and this has led to necessary changes in the identity and copyright changes in the installed packages. The license terms have not changed.</w:t>
       </w:r>
     </w:p>
     <w:p>
@@ -1020,16 +1131,7 @@
         </w:numPr>
       </w:pPr>
       <w:r>
-        <w:t xml:space="preserve">The </w:t>
-      </w:r>
-      <w:r>
-        <w:t xml:space="preserve">NuPattern project </w:t>
-      </w:r>
-      <w:r>
-        <w:t>ownership, identity and roadmap have been changed</w:t>
-      </w:r>
-      <w:r>
-        <w:t>, and this has led to necessary changes in the identity and copyright changes in the installed packages. The license terms have not changed.</w:t>
+        <w:t>The look and feel of this release has been updated to support the new themed support in Visual Studio 2012.</w:t>
       </w:r>
     </w:p>
     <w:p>
@@ -1041,13 +1143,61 @@
         </w:numPr>
       </w:pPr>
       <w:r>
-        <w:t>Very minor bug fixes</w:t>
-      </w:r>
-      <w:r>
-        <w:t xml:space="preserve"> have been addressed</w:t>
-      </w:r>
-      <w:r>
-        <w:t xml:space="preserve"> in this release.</w:t>
+        <w:t>Numerous changes have been made to support Visual Studio 2012, and as such p</w:t>
+      </w:r>
+      <w:r>
+        <w:t xml:space="preserve">attern </w:t>
+      </w:r>
+      <w:r>
+        <w:t>t</w:t>
+      </w:r>
+      <w:r>
+        <w:t xml:space="preserve">oolkits that were built with a previous version of </w:t>
+      </w:r>
+      <w:r>
+        <w:t>VSPAT</w:t>
+      </w:r>
+      <w:r>
+        <w:t xml:space="preserve"> </w:t>
+      </w:r>
+      <w:r>
+        <w:t xml:space="preserve">(version 1.2.19.0 or earlier) </w:t>
+      </w:r>
+      <w:r>
+        <w:t xml:space="preserve">are required </w:t>
+      </w:r>
+      <w:r>
+        <w:t xml:space="preserve">to be </w:t>
+      </w:r>
+      <w:r>
+        <w:t xml:space="preserve">migrated and rebuilt </w:t>
+      </w:r>
+      <w:r>
+        <w:t>with this ve</w:t>
+      </w:r>
+      <w:r>
+        <w:t xml:space="preserve">rsion of </w:t>
+      </w:r>
+      <w:r>
+        <w:t xml:space="preserve">NuPattern </w:t>
+      </w:r>
+      <w:r>
+        <w:t xml:space="preserve">(1.3.20.0) </w:t>
+      </w:r>
+      <w:r>
+        <w:t xml:space="preserve">in order to work </w:t>
+      </w:r>
+      <w:r>
+        <w:t xml:space="preserve">with any </w:t>
+      </w:r>
+      <w:r>
+        <w:t>version</w:t>
+      </w:r>
+      <w:r>
+        <w:t xml:space="preserve"> of NuPattern (1.3.20.0 or later)</w:t>
+      </w:r>
+      <w:r>
+        <w:t>.</w:t>
       </w:r>
     </w:p>
     <w:p>
@@ -1059,61 +1209,13 @@
         </w:numPr>
       </w:pPr>
       <w:r>
-        <w:t>Numerous changes have been made to support Visual Studio 2012, and as such p</w:t>
-      </w:r>
-      <w:r>
-        <w:t xml:space="preserve">attern </w:t>
-      </w:r>
-      <w:r>
-        <w:t>t</w:t>
-      </w:r>
-      <w:r>
-        <w:t xml:space="preserve">oolkits that were built with a previous version of </w:t>
-      </w:r>
-      <w:r>
-        <w:t>VSPAT</w:t>
-      </w:r>
-      <w:r>
-        <w:t xml:space="preserve"> </w:t>
-      </w:r>
-      <w:r>
-        <w:t xml:space="preserve">(version 1.2.19.0 or earlier) </w:t>
-      </w:r>
-      <w:r>
-        <w:t xml:space="preserve">are required </w:t>
-      </w:r>
-      <w:r>
-        <w:t xml:space="preserve">to be </w:t>
-      </w:r>
-      <w:r>
-        <w:t xml:space="preserve">migrated and rebuilt </w:t>
-      </w:r>
-      <w:r>
-        <w:t>with this ve</w:t>
-      </w:r>
-      <w:r>
-        <w:t xml:space="preserve">rsion of </w:t>
-      </w:r>
-      <w:r>
-        <w:t xml:space="preserve">NuPattern </w:t>
-      </w:r>
-      <w:r>
-        <w:t xml:space="preserve">(1.3.20.0) </w:t>
-      </w:r>
-      <w:r>
-        <w:t xml:space="preserve">in order to work </w:t>
-      </w:r>
-      <w:r>
-        <w:t xml:space="preserve">with any </w:t>
-      </w:r>
-      <w:r>
-        <w:t>version</w:t>
-      </w:r>
-      <w:r>
-        <w:t xml:space="preserve"> of NuPattern (1.3.20.0 or later)</w:t>
-      </w:r>
-      <w:r>
-        <w:t>.</w:t>
+        <w:t xml:space="preserve">Several </w:t>
+      </w:r>
+      <w:r>
+        <w:t>minor bug fixes</w:t>
+      </w:r>
+      <w:r>
+        <w:t xml:space="preserve"> have been addressed in this release.</w:t>
       </w:r>
     </w:p>
     <w:p>
@@ -1323,7 +1425,12 @@
         <w:t>NuPattern</w:t>
       </w:r>
       <w:r>
-        <w:t xml:space="preserve">, or when installing any toolkit built with this version of </w:t>
+        <w:t>, or when</w:t>
+      </w:r>
+      <w:bookmarkStart w:id="4" w:name="_GoBack"/>
+      <w:bookmarkEnd w:id="4"/>
+      <w:r>
+        <w:t xml:space="preserve"> installing any toolkit built with this version of </w:t>
       </w:r>
       <w:r>
         <w:t>NuPattern</w:t>
@@ -1344,8 +1451,8 @@
           <w:szCs w:val="28"/>
         </w:rPr>
       </w:pPr>
-      <w:bookmarkStart w:id="3" w:name="_Who_Needs_to"/>
-      <w:bookmarkEnd w:id="3"/>
+      <w:bookmarkStart w:id="5" w:name="_Who_Needs_to"/>
+      <w:bookmarkEnd w:id="5"/>
       <w:r>
         <w:br w:type="page"/>
       </w:r>
@@ -1354,14 +1461,14 @@
       <w:pPr>
         <w:pStyle w:val="Heading1"/>
       </w:pPr>
-      <w:bookmarkStart w:id="4" w:name="_Installation_Notes"/>
-      <w:bookmarkStart w:id="5" w:name="_Toc345061711"/>
-      <w:bookmarkEnd w:id="4"/>
+      <w:bookmarkStart w:id="6" w:name="_Installation_Notes"/>
+      <w:bookmarkStart w:id="7" w:name="_Toc347755005"/>
+      <w:bookmarkEnd w:id="6"/>
       <w:r>
         <w:lastRenderedPageBreak/>
         <w:t>Installation Notes</w:t>
       </w:r>
-      <w:bookmarkEnd w:id="5"/>
+      <w:bookmarkEnd w:id="7"/>
     </w:p>
     <w:p>
       <w:r>
@@ -1489,14 +1596,14 @@
       <w:pPr>
         <w:pStyle w:val="Heading1"/>
       </w:pPr>
-      <w:bookmarkStart w:id="6" w:name="_Who_Needs_to_1"/>
-      <w:bookmarkStart w:id="7" w:name="_Toc345061712"/>
-      <w:bookmarkEnd w:id="6"/>
+      <w:bookmarkStart w:id="8" w:name="_Who_Needs_to_1"/>
+      <w:bookmarkStart w:id="9" w:name="_Toc347755006"/>
+      <w:bookmarkEnd w:id="8"/>
       <w:r>
         <w:lastRenderedPageBreak/>
         <w:t>Who Needs to Migrate?</w:t>
       </w:r>
-      <w:bookmarkEnd w:id="7"/>
+      <w:bookmarkEnd w:id="9"/>
     </w:p>
     <w:p>
       <w:r>
@@ -2394,14 +2501,14 @@
       <w:pPr>
         <w:pStyle w:val="Heading2"/>
       </w:pPr>
-      <w:bookmarkStart w:id="8" w:name="_Toc345061713"/>
+      <w:bookmarkStart w:id="10" w:name="_Toc347755007"/>
       <w:r>
         <w:t xml:space="preserve">Supported </w:t>
       </w:r>
       <w:r>
         <w:t>Migration Scenarios</w:t>
       </w:r>
-      <w:bookmarkEnd w:id="8"/>
+      <w:bookmarkEnd w:id="10"/>
     </w:p>
     <w:p>
       <w:r>
@@ -2604,8 +2711,8 @@
       <w:r>
         <w:t>toolkit will never be installed into Visual Studio 2010.</w:t>
       </w:r>
-      <w:bookmarkStart w:id="9" w:name="_Migration_FAQ"/>
-      <w:bookmarkEnd w:id="9"/>
+      <w:bookmarkStart w:id="11" w:name="_Migration_FAQ"/>
+      <w:bookmarkEnd w:id="11"/>
     </w:p>
     <w:p>
       <w:pPr>
@@ -2727,12 +2834,12 @@
       <w:r>
         <w:t>not a documented scenario.</w:t>
       </w:r>
-      <w:bookmarkStart w:id="10" w:name="_Migration_FAQ_1"/>
-      <w:bookmarkEnd w:id="10"/>
+      <w:bookmarkStart w:id="12" w:name="_Migration_FAQ_1"/>
+      <w:bookmarkEnd w:id="12"/>
       <w:r>
         <w:t xml:space="preserve"> Keep up to date with this scenario at the project site: </w:t>
       </w:r>
-      <w:hyperlink r:id="rId13" w:history="1">
+      <w:hyperlink r:id="rId14" w:history="1">
         <w:r>
           <w:rPr>
             <w:rStyle w:val="Hyperlink"/>
@@ -2748,12 +2855,12 @@
       <w:pPr>
         <w:pStyle w:val="Heading1"/>
       </w:pPr>
-      <w:bookmarkStart w:id="11" w:name="_Toc345061714"/>
+      <w:bookmarkStart w:id="13" w:name="_Toc347755008"/>
       <w:r>
         <w:lastRenderedPageBreak/>
         <w:t>Migration FAQ</w:t>
       </w:r>
-      <w:bookmarkEnd w:id="11"/>
+      <w:bookmarkEnd w:id="13"/>
     </w:p>
     <w:p>
       <w:pPr>
@@ -3222,8 +3329,8 @@
       <w:r>
         <w:t>VS2010 and VS2012?</w:t>
       </w:r>
-      <w:bookmarkStart w:id="12" w:name="_Migration_Notes"/>
-      <w:bookmarkEnd w:id="12"/>
+      <w:bookmarkStart w:id="14" w:name="_Migration_Notes"/>
+      <w:bookmarkEnd w:id="14"/>
     </w:p>
     <w:p>
       <w:r>
@@ -3370,7 +3477,7 @@
       <w:r>
         <w:t xml:space="preserve"> Keep up to date with progress on this issue at the project site: </w:t>
       </w:r>
-      <w:hyperlink r:id="rId14" w:history="1">
+      <w:hyperlink r:id="rId15" w:history="1">
         <w:r>
           <w:rPr>
             <w:rStyle w:val="Hyperlink"/>
@@ -3853,7 +3960,7 @@
                     </pic:cNvPicPr>
                   </pic:nvPicPr>
                   <pic:blipFill>
-                    <a:blip r:embed="rId15">
+                    <a:blip r:embed="rId16">
                       <a:extLst>
                         <a:ext uri="{28A0092B-C50C-407E-A947-70E740481C1C}">
                           <a14:useLocalDpi xmlns:a14="http://schemas.microsoft.com/office/drawing/2010/main" val="0"/>
@@ -3946,7 +4053,7 @@
                     </pic:cNvPicPr>
                   </pic:nvPicPr>
                   <pic:blipFill>
-                    <a:blip r:embed="rId16">
+                    <a:blip r:embed="rId17">
                       <a:extLst>
                         <a:ext uri="{28A0092B-C50C-407E-A947-70E740481C1C}">
                           <a14:useLocalDpi xmlns:a14="http://schemas.microsoft.com/office/drawing/2010/main" val="0"/>
@@ -3990,8 +4097,8 @@
           <w:highlight w:val="yellow"/>
         </w:rPr>
       </w:pPr>
-      <w:bookmarkStart w:id="13" w:name="_Migration_Notes:"/>
-      <w:bookmarkEnd w:id="13"/>
+      <w:bookmarkStart w:id="15" w:name="_Migration_Notes:"/>
+      <w:bookmarkEnd w:id="15"/>
       <w:r>
         <w:rPr>
           <w:b/>
@@ -4026,14 +4133,14 @@
       <w:pPr>
         <w:pStyle w:val="Heading1"/>
       </w:pPr>
-      <w:bookmarkStart w:id="14" w:name="_Migration_Notes_1"/>
-      <w:bookmarkStart w:id="15" w:name="_Toc345061715"/>
-      <w:bookmarkEnd w:id="14"/>
+      <w:bookmarkStart w:id="16" w:name="_Migration_Notes_1"/>
+      <w:bookmarkStart w:id="17" w:name="_Toc347755009"/>
+      <w:bookmarkEnd w:id="16"/>
       <w:r>
         <w:lastRenderedPageBreak/>
         <w:t>Migration Notes</w:t>
       </w:r>
-      <w:bookmarkEnd w:id="15"/>
+      <w:bookmarkEnd w:id="17"/>
     </w:p>
     <w:p>
       <w:pPr>
@@ -4417,13 +4524,7 @@
               <w:rPr>
                 <w:color w:val="EEECE1" w:themeColor="background2"/>
               </w:rPr>
-              <w:t>(Optional) If your toolkit solution contains one or more DSL projects (unusual for most pattern toolkit projects</w:t>
-            </w:r>
-            <w:r>
-              <w:rPr>
-                <w:color w:val="EEECE1" w:themeColor="background2"/>
-              </w:rPr>
-              <w:t>)</w:t>
+              <w:t>(Optional) If your toolkit solution contains one or more DSL projects (unusual for most pattern toolkit projects)</w:t>
             </w:r>
           </w:p>
         </w:tc>
@@ -4456,10 +4557,7 @@
           </w:tcPr>
           <w:p>
             <w:r>
-              <w:t>R</w:t>
-            </w:r>
-            <w:r>
-              <w:t xml:space="preserve">ecommend you use the DSL Tool Migration wizard to first convert your DSL projects. Found in: </w:t>
+              <w:t xml:space="preserve">Recommend you use the DSL Tool Migration wizard to first convert your DSL projects. Found in: </w:t>
             </w:r>
             <w:r>
               <w:rPr>
@@ -9384,18 +9482,7 @@
                 <w:highlight w:val="white"/>
                 <w:lang w:val="en-NZ"/>
               </w:rPr>
-              <w:t xml:space="preserve">    </w:t>
-            </w:r>
-            <w:r>
-              <w:rPr>
-                <w:rFonts w:ascii="Consolas" w:hAnsi="Consolas" w:cs="Consolas"/>
-                <w:color w:val="0000FF"/>
-                <w:sz w:val="19"/>
-                <w:szCs w:val="19"/>
-                <w:highlight w:val="white"/>
-                <w:lang w:val="en-NZ"/>
-              </w:rPr>
-              <w:t>&lt;</w:t>
+              <w:t xml:space="preserve">    &lt;</w:t>
             </w:r>
             <w:r>
               <w:rPr>
@@ -11602,19 +11689,7 @@
               <w:rPr>
                 <w:color w:val="EEECE1" w:themeColor="background2"/>
               </w:rPr>
-              <w:t xml:space="preserve">Change the “Import” to the </w:t>
-            </w:r>
-            <w:r>
-              <w:rPr>
-                <w:color w:val="EEECE1" w:themeColor="background2"/>
-              </w:rPr>
-              <w:t>“</w:t>
-            </w:r>
-            <w:r>
-              <w:rPr>
-                <w:color w:val="EEECE1" w:themeColor="background2"/>
-              </w:rPr>
-              <w:t>Microsoft.VisualStudio.Patterning.Authoring.PatternToolkitVersion.targets”:</w:t>
+              <w:t>Change the “Import” to the “Microsoft.VisualStudio.Patterning.Authoring.PatternToolkitVersion.targets”:</w:t>
             </w:r>
           </w:p>
         </w:tc>
@@ -11681,7 +11756,23 @@
               <w:t>"</w:t>
             </w:r>
             <w:r>
-              <w:t>$(localappdata)\Microsoft\MSBuild\</w:t>
+              <w:t>$(</w:t>
+            </w:r>
+            <w:proofErr w:type="spellStart"/>
+            <w:r>
+              <w:t>localappdata</w:t>
+            </w:r>
+            <w:proofErr w:type="spellEnd"/>
+            <w:r>
+              <w:t>)\Microsoft\</w:t>
+            </w:r>
+            <w:proofErr w:type="spellStart"/>
+            <w:r>
+              <w:t>MSBuild</w:t>
+            </w:r>
+            <w:proofErr w:type="spellEnd"/>
+            <w:r>
+              <w:t>\</w:t>
             </w:r>
             <w:r>
               <w:rPr>
@@ -11789,7 +11880,23 @@
               <w:t>"</w:t>
             </w:r>
             <w:r>
-              <w:t>$(localappdata)\Microsoft\MSBuild\</w:t>
+              <w:t>$(</w:t>
+            </w:r>
+            <w:proofErr w:type="spellStart"/>
+            <w:r>
+              <w:t>localappdata</w:t>
+            </w:r>
+            <w:proofErr w:type="spellEnd"/>
+            <w:r>
+              <w:t>)\Microsoft\</w:t>
+            </w:r>
+            <w:proofErr w:type="spellStart"/>
+            <w:r>
+              <w:t>MSBuild</w:t>
+            </w:r>
+            <w:proofErr w:type="spellEnd"/>
+            <w:r>
+              <w:t>\</w:t>
             </w:r>
             <w:r>
               <w:rPr>
@@ -14882,8 +14989,6 @@
       <w:r>
         <w:t>Before opening your pattern toolkit project or solution in Visual Studio.</w:t>
       </w:r>
-      <w:bookmarkStart w:id="16" w:name="_GoBack"/>
-      <w:bookmarkEnd w:id="16"/>
     </w:p>
     <w:p>
       <w:r>
@@ -16796,7 +16901,23 @@
               <w:t>"</w:t>
             </w:r>
             <w:r>
-              <w:t>$(localappdata)\Microsoft\MSBuild\</w:t>
+              <w:t>$(</w:t>
+            </w:r>
+            <w:proofErr w:type="spellStart"/>
+            <w:r>
+              <w:t>localappdata</w:t>
+            </w:r>
+            <w:proofErr w:type="spellEnd"/>
+            <w:r>
+              <w:t>)\Microsoft\</w:t>
+            </w:r>
+            <w:proofErr w:type="spellStart"/>
+            <w:r>
+              <w:t>MSBuild</w:t>
+            </w:r>
+            <w:proofErr w:type="spellEnd"/>
+            <w:r>
+              <w:t>\</w:t>
             </w:r>
             <w:r>
               <w:rPr>
@@ -16904,7 +17025,23 @@
               <w:t>"</w:t>
             </w:r>
             <w:r>
-              <w:t>$(localappdata)\Microsoft\MSBuild\</w:t>
+              <w:t>$(</w:t>
+            </w:r>
+            <w:proofErr w:type="spellStart"/>
+            <w:r>
+              <w:t>localappdata</w:t>
+            </w:r>
+            <w:proofErr w:type="spellEnd"/>
+            <w:r>
+              <w:t>)\Microsoft\</w:t>
+            </w:r>
+            <w:proofErr w:type="spellStart"/>
+            <w:r>
+              <w:t>MSBuild</w:t>
+            </w:r>
+            <w:proofErr w:type="spellEnd"/>
+            <w:r>
+              <w:t>\</w:t>
             </w:r>
             <w:r>
               <w:rPr>
@@ -16919,14 +17056,7 @@
               <w:rPr>
                 <w:highlight w:val="yellow"/>
               </w:rPr>
-              <w:t xml:space="preserve">NuPattern Toolkit Builder </w:t>
-            </w:r>
-            <w:r>
-              <w:rPr>
-                <w:highlight w:val="yellow"/>
-              </w:rPr>
-              <w:lastRenderedPageBreak/>
-              <w:t>VS201</w:t>
+              <w:t>NuPattern Toolkit Builder VS201</w:t>
             </w:r>
             <w:r>
               <w:rPr>
@@ -21955,6 +22085,24 @@
 </file>
 
 <file path=customXml/item1.xml><?xml version="1.0" encoding="utf-8"?>
+<?mso-contentType ?>
+<FormTemplates xmlns="http://schemas.microsoft.com/sharepoint/v3/contenttype/forms">
+  <Display>DocumentLibraryForm</Display>
+  <Edit>DocumentLibraryForm</Edit>
+  <New>DocumentLibraryForm</New>
+</FormTemplates>
+</file>
+
+<file path=customXml/item2.xml><?xml version="1.0" encoding="utf-8"?>
+<p:properties xmlns:p="http://schemas.microsoft.com/office/2006/metadata/properties" xmlns:xsi="http://www.w3.org/2001/XMLSchema-instance">
+  <documentManagement>
+    <Description0 xmlns="da9c3dc4-e6fb-4089-8e3d-1a07821d8779">Please read these notes before installing v.1.12.15.1 over previous versions of the bits.</Description0>
+    <Archived xmlns="da9c3dc4-e6fb-4089-8e3d-1a07821d8779">false</Archived>
+  </documentManagement>
+</p:properties>
+</file>
+
+<file path=customXml/item3.xml><?xml version="1.0" encoding="utf-8"?>
 <ct:contentTypeSchema xmlns:ct="http://schemas.microsoft.com/office/2006/metadata/contentType" xmlns:ma="http://schemas.microsoft.com/office/2006/metadata/properties/metaAttributes" ct:_="" ma:_="" ma:contentTypeName="Document" ma:contentTypeID="0x010100B657FAE4D5F25B4395DE9206E31ED736" ma:contentTypeVersion="2" ma:contentTypeDescription="Create a new document." ma:contentTypeScope="" ma:versionID="611b520dbd708079050fb7c15998bce2">
   <xsd:schema xmlns:xsd="http://www.w3.org/2001/XMLSchema" xmlns:p="http://schemas.microsoft.com/office/2006/metadata/properties" xmlns:ns2="da9c3dc4-e6fb-4089-8e3d-1a07821d8779" targetNamespace="http://schemas.microsoft.com/office/2006/metadata/properties" ma:root="true" ma:fieldsID="4781228e672b262abbcb4ba5a52b6231" ns2:_="">
     <xsd:import namespace="da9c3dc4-e6fb-4089-8e3d-1a07821d8779"/>
@@ -22020,29 +22168,28 @@
 </ct:contentTypeSchema>
 </file>
 
-<file path=customXml/item2.xml><?xml version="1.0" encoding="utf-8"?>
-<p:properties xmlns:p="http://schemas.microsoft.com/office/2006/metadata/properties" xmlns:xsi="http://www.w3.org/2001/XMLSchema-instance">
-  <documentManagement>
-    <Description0 xmlns="da9c3dc4-e6fb-4089-8e3d-1a07821d8779">Please read these notes before installing v.1.12.15.1 over previous versions of the bits.</Description0>
-    <Archived xmlns="da9c3dc4-e6fb-4089-8e3d-1a07821d8779">false</Archived>
-  </documentManagement>
-</p:properties>
-</file>
-
-<file path=customXml/item3.xml><?xml version="1.0" encoding="utf-8"?>
-<?mso-contentType ?>
-<FormTemplates xmlns="http://schemas.microsoft.com/sharepoint/v3/contenttype/forms">
-  <Display>DocumentLibraryForm</Display>
-  <Edit>DocumentLibraryForm</Edit>
-  <New>DocumentLibraryForm</New>
-</FormTemplates>
-</file>
-
 <file path=customXml/item4.xml><?xml version="1.0" encoding="utf-8"?>
 <b:Sources xmlns:b="http://schemas.openxmlformats.org/officeDocument/2006/bibliography" xmlns="http://schemas.openxmlformats.org/officeDocument/2006/bibliography" SelectedStyle="\APA.XSL" StyleName="APA"/>
 </file>
 
 <file path=customXml/itemProps1.xml><?xml version="1.0" encoding="utf-8"?>
+<ds:datastoreItem xmlns:ds="http://schemas.openxmlformats.org/officeDocument/2006/customXml" ds:itemID="{009AB443-E0F8-4BFD-AF49-7E17831D3C84}">
+  <ds:schemaRefs>
+    <ds:schemaRef ds:uri="http://schemas.microsoft.com/sharepoint/v3/contenttype/forms"/>
+  </ds:schemaRefs>
+</ds:datastoreItem>
+</file>
+
+<file path=customXml/itemProps2.xml><?xml version="1.0" encoding="utf-8"?>
+<ds:datastoreItem xmlns:ds="http://schemas.openxmlformats.org/officeDocument/2006/customXml" ds:itemID="{A7CD0ACA-0EAB-4BD4-8B21-4AE803A2D540}">
+  <ds:schemaRefs>
+    <ds:schemaRef ds:uri="http://schemas.microsoft.com/office/2006/metadata/properties"/>
+    <ds:schemaRef ds:uri="da9c3dc4-e6fb-4089-8e3d-1a07821d8779"/>
+  </ds:schemaRefs>
+</ds:datastoreItem>
+</file>
+
+<file path=customXml/itemProps3.xml><?xml version="1.0" encoding="utf-8"?>
 <ds:datastoreItem xmlns:ds="http://schemas.openxmlformats.org/officeDocument/2006/customXml" ds:itemID="{BF4982B2-263A-40F2-8549-865BFD9AA2A4}">
   <ds:schemaRefs>
     <ds:schemaRef ds:uri="http://schemas.microsoft.com/office/2006/metadata/contentType"/>
@@ -22059,25 +22206,8 @@
 </ds:datastoreItem>
 </file>
 
-<file path=customXml/itemProps2.xml><?xml version="1.0" encoding="utf-8"?>
-<ds:datastoreItem xmlns:ds="http://schemas.openxmlformats.org/officeDocument/2006/customXml" ds:itemID="{A7CD0ACA-0EAB-4BD4-8B21-4AE803A2D540}">
-  <ds:schemaRefs>
-    <ds:schemaRef ds:uri="http://schemas.microsoft.com/office/2006/metadata/properties"/>
-    <ds:schemaRef ds:uri="da9c3dc4-e6fb-4089-8e3d-1a07821d8779"/>
-  </ds:schemaRefs>
-</ds:datastoreItem>
-</file>
-
-<file path=customXml/itemProps3.xml><?xml version="1.0" encoding="utf-8"?>
-<ds:datastoreItem xmlns:ds="http://schemas.openxmlformats.org/officeDocument/2006/customXml" ds:itemID="{009AB443-E0F8-4BFD-AF49-7E17831D3C84}">
-  <ds:schemaRefs>
-    <ds:schemaRef ds:uri="http://schemas.microsoft.com/sharepoint/v3/contenttype/forms"/>
-  </ds:schemaRefs>
-</ds:datastoreItem>
-</file>
-
 <file path=customXml/itemProps4.xml><?xml version="1.0" encoding="utf-8"?>
-<ds:datastoreItem xmlns:ds="http://schemas.openxmlformats.org/officeDocument/2006/customXml" ds:itemID="{E4233F79-36BC-4B6B-A5D6-96802E363FE3}">
+<ds:datastoreItem xmlns:ds="http://schemas.openxmlformats.org/officeDocument/2006/customXml" ds:itemID="{5FEDC3B4-0C95-4EB0-AAA3-D623C6E9613C}">
   <ds:schemaRefs>
     <ds:schemaRef ds:uri="http://schemas.openxmlformats.org/officeDocument/2006/bibliography"/>
   </ds:schemaRefs>

</xml_diff>

<commit_message>
Updated all (toolkit controlled) generated files with correct extensions
</commit_message>
<xml_diff>
--- a/Docs/Release Notes.docx
+++ b/Docs/Release Notes.docx
@@ -70,7 +70,7 @@
       <w:pPr>
         <w:pStyle w:val="Heading1"/>
       </w:pPr>
-      <w:bookmarkStart w:id="0" w:name="_Toc347755003"/>
+      <w:bookmarkStart w:id="0" w:name="_Toc347833463"/>
       <w:r>
         <w:t>Summary</w:t>
       </w:r>
@@ -496,17 +496,36 @@
     </w:p>
     <w:p>
       <w:pPr>
-        <w:spacing w:before="240"/>
-        <w:rPr>
-          <w:b/>
-        </w:rPr>
-      </w:pPr>
-      <w:r>
+        <w:spacing w:before="0" w:after="200" w:line="276" w:lineRule="auto"/>
         <w:rPr>
           <w:b/>
           <w:color w:val="4A442A" w:themeColor="background2" w:themeShade="40"/>
           <w:sz w:val="32"/>
         </w:rPr>
+      </w:pPr>
+      <w:r>
+        <w:rPr>
+          <w:b/>
+          <w:color w:val="4A442A" w:themeColor="background2" w:themeShade="40"/>
+          <w:sz w:val="32"/>
+        </w:rPr>
+        <w:br w:type="page"/>
+      </w:r>
+    </w:p>
+    <w:p>
+      <w:pPr>
+        <w:spacing w:before="240"/>
+        <w:rPr>
+          <w:b/>
+        </w:rPr>
+      </w:pPr>
+      <w:r>
+        <w:rPr>
+          <w:b/>
+          <w:color w:val="4A442A" w:themeColor="background2" w:themeShade="40"/>
+          <w:sz w:val="32"/>
+        </w:rPr>
+        <w:lastRenderedPageBreak/>
         <w:t>Document Contents</w:t>
       </w:r>
     </w:p>
@@ -525,68 +544,58 @@
         <w:fldChar w:fldCharType="begin"/>
       </w:r>
       <w:r>
-        <w:instrText xml:space="preserve"> TOC \o "1-2" \h \z \u </w:instrText>
+        <w:instrText xml:space="preserve"> TOC \o "1-3" \u </w:instrText>
       </w:r>
       <w:r>
         <w:fldChar w:fldCharType="separate"/>
       </w:r>
-      <w:hyperlink w:anchor="_Toc347755003" w:history="1">
-        <w:r>
-          <w:rPr>
-            <w:rStyle w:val="Hyperlink"/>
-            <w:noProof/>
-          </w:rPr>
-          <w:t>Summary</w:t>
-        </w:r>
-        <w:r>
-          <w:rPr>
-            <w:noProof/>
-            <w:webHidden/>
-          </w:rPr>
-          <w:tab/>
-        </w:r>
-        <w:r>
-          <w:rPr>
-            <w:noProof/>
-            <w:webHidden/>
-          </w:rPr>
-          <w:fldChar w:fldCharType="begin"/>
-        </w:r>
-        <w:r>
-          <w:rPr>
-            <w:noProof/>
-            <w:webHidden/>
-          </w:rPr>
-          <w:instrText xml:space="preserve"> PAGEREF _Toc347755003 \h </w:instrText>
-        </w:r>
-        <w:r>
-          <w:rPr>
-            <w:noProof/>
-            <w:webHidden/>
-          </w:rPr>
-        </w:r>
-        <w:r>
-          <w:rPr>
-            <w:noProof/>
-            <w:webHidden/>
-          </w:rPr>
-          <w:fldChar w:fldCharType="separate"/>
-        </w:r>
-        <w:r>
-          <w:rPr>
-            <w:noProof/>
-            <w:webHidden/>
-          </w:rPr>
-          <w:t>1</w:t>
-        </w:r>
-        <w:r>
-          <w:rPr>
-            <w:noProof/>
-            <w:webHidden/>
-          </w:rPr>
-          <w:fldChar w:fldCharType="end"/>
-        </w:r>
-      </w:hyperlink>
+      <w:r>
+        <w:rPr>
+          <w:noProof/>
+        </w:rPr>
+        <w:t>Summary</w:t>
+      </w:r>
+      <w:r>
+        <w:rPr>
+          <w:noProof/>
+        </w:rPr>
+        <w:tab/>
+      </w:r>
+      <w:r>
+        <w:rPr>
+          <w:noProof/>
+        </w:rPr>
+        <w:fldChar w:fldCharType="begin"/>
+      </w:r>
+      <w:r>
+        <w:rPr>
+          <w:noProof/>
+        </w:rPr>
+        <w:instrText xml:space="preserve"> PAGEREF _Toc347833463 \h </w:instrText>
+      </w:r>
+      <w:r>
+        <w:rPr>
+          <w:noProof/>
+        </w:rPr>
+      </w:r>
+      <w:r>
+        <w:rPr>
+          <w:noProof/>
+        </w:rPr>
+        <w:fldChar w:fldCharType="separate"/>
+      </w:r>
+      <w:r>
+        <w:rPr>
+          <w:noProof/>
+        </w:rPr>
+        <w:t>1</w:t>
+      </w:r>
+      <w:r>
+        <w:rPr>
+          <w:noProof/>
+        </w:rPr>
+        <w:fldChar w:fldCharType="end"/>
+      </w:r>
     </w:p>
     <w:p>
       <w:pPr>
@@ -599,63 +608,53 @@
           <w:noProof/>
         </w:rPr>
       </w:pPr>
-      <w:hyperlink w:anchor="_Toc347755004" w:history="1">
-        <w:r>
-          <w:rPr>
-            <w:rStyle w:val="Hyperlink"/>
-            <w:noProof/>
-          </w:rPr>
-          <w:t>What’s New In this Release?</w:t>
-        </w:r>
-        <w:r>
-          <w:rPr>
-            <w:noProof/>
-            <w:webHidden/>
-          </w:rPr>
-          <w:tab/>
-        </w:r>
-        <w:r>
-          <w:rPr>
-            <w:noProof/>
-            <w:webHidden/>
-          </w:rPr>
-          <w:fldChar w:fldCharType="begin"/>
-        </w:r>
-        <w:r>
-          <w:rPr>
-            <w:noProof/>
-            <w:webHidden/>
-          </w:rPr>
-          <w:instrText xml:space="preserve"> PAGEREF _Toc347755004 \h </w:instrText>
-        </w:r>
-        <w:r>
-          <w:rPr>
-            <w:noProof/>
-            <w:webHidden/>
-          </w:rPr>
-        </w:r>
-        <w:r>
-          <w:rPr>
-            <w:noProof/>
-            <w:webHidden/>
-          </w:rPr>
-          <w:fldChar w:fldCharType="separate"/>
-        </w:r>
-        <w:r>
-          <w:rPr>
-            <w:noProof/>
-            <w:webHidden/>
-          </w:rPr>
-          <w:t>3</w:t>
-        </w:r>
-        <w:r>
-          <w:rPr>
-            <w:noProof/>
-            <w:webHidden/>
-          </w:rPr>
-          <w:fldChar w:fldCharType="end"/>
-        </w:r>
-      </w:hyperlink>
+      <w:r>
+        <w:rPr>
+          <w:noProof/>
+        </w:rPr>
+        <w:t>What’s New In this Release?</w:t>
+      </w:r>
+      <w:r>
+        <w:rPr>
+          <w:noProof/>
+        </w:rPr>
+        <w:tab/>
+      </w:r>
+      <w:r>
+        <w:rPr>
+          <w:noProof/>
+        </w:rPr>
+        <w:fldChar w:fldCharType="begin"/>
+      </w:r>
+      <w:r>
+        <w:rPr>
+          <w:noProof/>
+        </w:rPr>
+        <w:instrText xml:space="preserve"> PAGEREF _Toc347833464 \h </w:instrText>
+      </w:r>
+      <w:r>
+        <w:rPr>
+          <w:noProof/>
+        </w:rPr>
+      </w:r>
+      <w:r>
+        <w:rPr>
+          <w:noProof/>
+        </w:rPr>
+        <w:fldChar w:fldCharType="separate"/>
+      </w:r>
+      <w:r>
+        <w:rPr>
+          <w:noProof/>
+        </w:rPr>
+        <w:t>3</w:t>
+      </w:r>
+      <w:r>
+        <w:rPr>
+          <w:noProof/>
+        </w:rPr>
+        <w:fldChar w:fldCharType="end"/>
+      </w:r>
     </w:p>
     <w:p>
       <w:pPr>
@@ -668,63 +667,53 @@
           <w:noProof/>
         </w:rPr>
       </w:pPr>
-      <w:hyperlink w:anchor="_Toc347755005" w:history="1">
-        <w:r>
-          <w:rPr>
-            <w:rStyle w:val="Hyperlink"/>
-            <w:noProof/>
-          </w:rPr>
-          <w:t>Installation Notes</w:t>
-        </w:r>
-        <w:r>
-          <w:rPr>
-            <w:noProof/>
-            <w:webHidden/>
-          </w:rPr>
-          <w:tab/>
-        </w:r>
-        <w:r>
-          <w:rPr>
-            <w:noProof/>
-            <w:webHidden/>
-          </w:rPr>
-          <w:fldChar w:fldCharType="begin"/>
-        </w:r>
-        <w:r>
-          <w:rPr>
-            <w:noProof/>
-            <w:webHidden/>
-          </w:rPr>
-          <w:instrText xml:space="preserve"> PAGEREF _Toc347755005 \h </w:instrText>
-        </w:r>
-        <w:r>
-          <w:rPr>
-            <w:noProof/>
-            <w:webHidden/>
-          </w:rPr>
-        </w:r>
-        <w:r>
-          <w:rPr>
-            <w:noProof/>
-            <w:webHidden/>
-          </w:rPr>
-          <w:fldChar w:fldCharType="separate"/>
-        </w:r>
-        <w:r>
-          <w:rPr>
-            <w:noProof/>
-            <w:webHidden/>
-          </w:rPr>
-          <w:t>4</w:t>
-        </w:r>
-        <w:r>
-          <w:rPr>
-            <w:noProof/>
-            <w:webHidden/>
-          </w:rPr>
-          <w:fldChar w:fldCharType="end"/>
-        </w:r>
-      </w:hyperlink>
+      <w:r>
+        <w:rPr>
+          <w:noProof/>
+        </w:rPr>
+        <w:t>Installation Notes</w:t>
+      </w:r>
+      <w:r>
+        <w:rPr>
+          <w:noProof/>
+        </w:rPr>
+        <w:tab/>
+      </w:r>
+      <w:r>
+        <w:rPr>
+          <w:noProof/>
+        </w:rPr>
+        <w:fldChar w:fldCharType="begin"/>
+      </w:r>
+      <w:r>
+        <w:rPr>
+          <w:noProof/>
+        </w:rPr>
+        <w:instrText xml:space="preserve"> PAGEREF _Toc347833465 \h </w:instrText>
+      </w:r>
+      <w:r>
+        <w:rPr>
+          <w:noProof/>
+        </w:rPr>
+      </w:r>
+      <w:r>
+        <w:rPr>
+          <w:noProof/>
+        </w:rPr>
+        <w:fldChar w:fldCharType="separate"/>
+      </w:r>
+      <w:r>
+        <w:rPr>
+          <w:noProof/>
+        </w:rPr>
+        <w:t>4</w:t>
+      </w:r>
+      <w:r>
+        <w:rPr>
+          <w:noProof/>
+        </w:rPr>
+        <w:fldChar w:fldCharType="end"/>
+      </w:r>
     </w:p>
     <w:p>
       <w:pPr>
@@ -737,63 +726,53 @@
           <w:noProof/>
         </w:rPr>
       </w:pPr>
-      <w:hyperlink w:anchor="_Toc347755006" w:history="1">
-        <w:r>
-          <w:rPr>
-            <w:rStyle w:val="Hyperlink"/>
-            <w:noProof/>
-          </w:rPr>
-          <w:t>Who Needs to Migrate?</w:t>
-        </w:r>
-        <w:r>
-          <w:rPr>
-            <w:noProof/>
-            <w:webHidden/>
-          </w:rPr>
-          <w:tab/>
-        </w:r>
-        <w:r>
-          <w:rPr>
-            <w:noProof/>
-            <w:webHidden/>
-          </w:rPr>
-          <w:fldChar w:fldCharType="begin"/>
-        </w:r>
-        <w:r>
-          <w:rPr>
-            <w:noProof/>
-            <w:webHidden/>
-          </w:rPr>
-          <w:instrText xml:space="preserve"> PAGEREF _Toc347755006 \h </w:instrText>
-        </w:r>
-        <w:r>
-          <w:rPr>
-            <w:noProof/>
-            <w:webHidden/>
-          </w:rPr>
-        </w:r>
-        <w:r>
-          <w:rPr>
-            <w:noProof/>
-            <w:webHidden/>
-          </w:rPr>
-          <w:fldChar w:fldCharType="separate"/>
-        </w:r>
-        <w:r>
-          <w:rPr>
-            <w:noProof/>
-            <w:webHidden/>
-          </w:rPr>
-          <w:t>5</w:t>
-        </w:r>
-        <w:r>
-          <w:rPr>
-            <w:noProof/>
-            <w:webHidden/>
-          </w:rPr>
-          <w:fldChar w:fldCharType="end"/>
-        </w:r>
-      </w:hyperlink>
+      <w:r>
+        <w:rPr>
+          <w:noProof/>
+        </w:rPr>
+        <w:t>Who Needs to Migrate?</w:t>
+      </w:r>
+      <w:r>
+        <w:rPr>
+          <w:noProof/>
+        </w:rPr>
+        <w:tab/>
+      </w:r>
+      <w:r>
+        <w:rPr>
+          <w:noProof/>
+        </w:rPr>
+        <w:fldChar w:fldCharType="begin"/>
+      </w:r>
+      <w:r>
+        <w:rPr>
+          <w:noProof/>
+        </w:rPr>
+        <w:instrText xml:space="preserve"> PAGEREF _Toc347833466 \h </w:instrText>
+      </w:r>
+      <w:r>
+        <w:rPr>
+          <w:noProof/>
+        </w:rPr>
+      </w:r>
+      <w:r>
+        <w:rPr>
+          <w:noProof/>
+        </w:rPr>
+        <w:fldChar w:fldCharType="separate"/>
+      </w:r>
+      <w:r>
+        <w:rPr>
+          <w:noProof/>
+        </w:rPr>
+        <w:t>5</w:t>
+      </w:r>
+      <w:r>
+        <w:rPr>
+          <w:noProof/>
+        </w:rPr>
+        <w:fldChar w:fldCharType="end"/>
+      </w:r>
     </w:p>
     <w:p>
       <w:pPr>
@@ -806,63 +785,53 @@
           <w:noProof/>
         </w:rPr>
       </w:pPr>
-      <w:hyperlink w:anchor="_Toc347755007" w:history="1">
-        <w:r>
-          <w:rPr>
-            <w:rStyle w:val="Hyperlink"/>
-            <w:noProof/>
-          </w:rPr>
-          <w:t>Supported Migration Scenarios</w:t>
-        </w:r>
-        <w:r>
-          <w:rPr>
-            <w:noProof/>
-            <w:webHidden/>
-          </w:rPr>
-          <w:tab/>
-        </w:r>
-        <w:r>
-          <w:rPr>
-            <w:noProof/>
-            <w:webHidden/>
-          </w:rPr>
-          <w:fldChar w:fldCharType="begin"/>
-        </w:r>
-        <w:r>
-          <w:rPr>
-            <w:noProof/>
-            <w:webHidden/>
-          </w:rPr>
-          <w:instrText xml:space="preserve"> PAGEREF _Toc347755007 \h </w:instrText>
-        </w:r>
-        <w:r>
-          <w:rPr>
-            <w:noProof/>
-            <w:webHidden/>
-          </w:rPr>
-        </w:r>
-        <w:r>
-          <w:rPr>
-            <w:noProof/>
-            <w:webHidden/>
-          </w:rPr>
-          <w:fldChar w:fldCharType="separate"/>
-        </w:r>
-        <w:r>
-          <w:rPr>
-            <w:noProof/>
-            <w:webHidden/>
-          </w:rPr>
-          <w:t>6</w:t>
-        </w:r>
-        <w:r>
-          <w:rPr>
-            <w:noProof/>
-            <w:webHidden/>
-          </w:rPr>
-          <w:fldChar w:fldCharType="end"/>
-        </w:r>
-      </w:hyperlink>
+      <w:r>
+        <w:rPr>
+          <w:noProof/>
+        </w:rPr>
+        <w:t>Supported Migration Scenarios</w:t>
+      </w:r>
+      <w:r>
+        <w:rPr>
+          <w:noProof/>
+        </w:rPr>
+        <w:tab/>
+      </w:r>
+      <w:r>
+        <w:rPr>
+          <w:noProof/>
+        </w:rPr>
+        <w:fldChar w:fldCharType="begin"/>
+      </w:r>
+      <w:r>
+        <w:rPr>
+          <w:noProof/>
+        </w:rPr>
+        <w:instrText xml:space="preserve"> PAGEREF _Toc347833467 \h </w:instrText>
+      </w:r>
+      <w:r>
+        <w:rPr>
+          <w:noProof/>
+        </w:rPr>
+      </w:r>
+      <w:r>
+        <w:rPr>
+          <w:noProof/>
+        </w:rPr>
+        <w:fldChar w:fldCharType="separate"/>
+      </w:r>
+      <w:r>
+        <w:rPr>
+          <w:noProof/>
+        </w:rPr>
+        <w:t>6</w:t>
+      </w:r>
+      <w:r>
+        <w:rPr>
+          <w:noProof/>
+        </w:rPr>
+        <w:fldChar w:fldCharType="end"/>
+      </w:r>
     </w:p>
     <w:p>
       <w:pPr>
@@ -875,63 +844,525 @@
           <w:noProof/>
         </w:rPr>
       </w:pPr>
-      <w:hyperlink w:anchor="_Toc347755008" w:history="1">
-        <w:r>
-          <w:rPr>
-            <w:rStyle w:val="Hyperlink"/>
-            <w:noProof/>
-          </w:rPr>
-          <w:t>Migration FAQ</w:t>
-        </w:r>
-        <w:r>
-          <w:rPr>
-            <w:noProof/>
-            <w:webHidden/>
-          </w:rPr>
-          <w:tab/>
-        </w:r>
-        <w:r>
-          <w:rPr>
-            <w:noProof/>
-            <w:webHidden/>
-          </w:rPr>
-          <w:fldChar w:fldCharType="begin"/>
-        </w:r>
-        <w:r>
-          <w:rPr>
-            <w:noProof/>
-            <w:webHidden/>
-          </w:rPr>
-          <w:instrText xml:space="preserve"> PAGEREF _Toc347755008 \h </w:instrText>
-        </w:r>
-        <w:r>
-          <w:rPr>
-            <w:noProof/>
-            <w:webHidden/>
-          </w:rPr>
-        </w:r>
-        <w:r>
-          <w:rPr>
-            <w:noProof/>
-            <w:webHidden/>
-          </w:rPr>
-          <w:fldChar w:fldCharType="separate"/>
-        </w:r>
-        <w:r>
-          <w:rPr>
-            <w:noProof/>
-            <w:webHidden/>
-          </w:rPr>
-          <w:t>7</w:t>
-        </w:r>
-        <w:r>
-          <w:rPr>
-            <w:noProof/>
-            <w:webHidden/>
-          </w:rPr>
-          <w:fldChar w:fldCharType="end"/>
-        </w:r>
-      </w:hyperlink>
+      <w:r>
+        <w:rPr>
+          <w:noProof/>
+        </w:rPr>
+        <w:t>Migration FAQ</w:t>
+      </w:r>
+      <w:r>
+        <w:rPr>
+          <w:noProof/>
+        </w:rPr>
+        <w:tab/>
+      </w:r>
+      <w:r>
+        <w:rPr>
+          <w:noProof/>
+        </w:rPr>
+        <w:fldChar w:fldCharType="begin"/>
+      </w:r>
+      <w:r>
+        <w:rPr>
+          <w:noProof/>
+        </w:rPr>
+        <w:instrText xml:space="preserve"> PAGEREF _Toc347833468 \h </w:instrText>
+      </w:r>
+      <w:r>
+        <w:rPr>
+          <w:noProof/>
+        </w:rPr>
+      </w:r>
+      <w:r>
+        <w:rPr>
+          <w:noProof/>
+        </w:rPr>
+        <w:fldChar w:fldCharType="separate"/>
+      </w:r>
+      <w:r>
+        <w:rPr>
+          <w:noProof/>
+        </w:rPr>
+        <w:t>7</w:t>
+      </w:r>
+      <w:r>
+        <w:rPr>
+          <w:noProof/>
+        </w:rPr>
+        <w:fldChar w:fldCharType="end"/>
+      </w:r>
+    </w:p>
+    <w:p>
+      <w:pPr>
+        <w:pStyle w:val="TOC3"/>
+        <w:tabs>
+          <w:tab w:val="right" w:leader="dot" w:pos="9350"/>
+        </w:tabs>
+        <w:rPr>
+          <w:rFonts w:asciiTheme="minorHAnsi" w:eastAsiaTheme="minorEastAsia" w:hAnsiTheme="minorHAnsi" w:cstheme="minorBidi"/>
+          <w:noProof/>
+        </w:rPr>
+      </w:pPr>
+      <w:r>
+        <w:rPr>
+          <w:noProof/>
+        </w:rPr>
+        <w:t>Do existing pattern toolkits that were built with a previous version of VSPAT(1.2.19.0 or earlier) require migration?</w:t>
+      </w:r>
+      <w:r>
+        <w:rPr>
+          <w:noProof/>
+        </w:rPr>
+        <w:tab/>
+      </w:r>
+      <w:r>
+        <w:rPr>
+          <w:noProof/>
+        </w:rPr>
+        <w:fldChar w:fldCharType="begin"/>
+      </w:r>
+      <w:r>
+        <w:rPr>
+          <w:noProof/>
+        </w:rPr>
+        <w:instrText xml:space="preserve"> PAGEREF _Toc347833469 \h </w:instrText>
+      </w:r>
+      <w:r>
+        <w:rPr>
+          <w:noProof/>
+        </w:rPr>
+      </w:r>
+      <w:r>
+        <w:rPr>
+          <w:noProof/>
+        </w:rPr>
+        <w:fldChar w:fldCharType="separate"/>
+      </w:r>
+      <w:r>
+        <w:rPr>
+          <w:noProof/>
+        </w:rPr>
+        <w:t>7</w:t>
+      </w:r>
+      <w:r>
+        <w:rPr>
+          <w:noProof/>
+        </w:rPr>
+        <w:fldChar w:fldCharType="end"/>
+      </w:r>
+    </w:p>
+    <w:p>
+      <w:pPr>
+        <w:pStyle w:val="TOC3"/>
+        <w:tabs>
+          <w:tab w:val="right" w:leader="dot" w:pos="9350"/>
+        </w:tabs>
+        <w:rPr>
+          <w:rFonts w:asciiTheme="minorHAnsi" w:eastAsiaTheme="minorEastAsia" w:hAnsiTheme="minorHAnsi" w:cstheme="minorBidi"/>
+          <w:noProof/>
+        </w:rPr>
+      </w:pPr>
+      <w:r>
+        <w:rPr>
+          <w:noProof/>
+        </w:rPr>
+        <w:t>What happens to existing pattern toolkits built with a previous version of VSPAT (1.2.19.0 or earlier)?</w:t>
+      </w:r>
+      <w:r>
+        <w:rPr>
+          <w:noProof/>
+        </w:rPr>
+        <w:tab/>
+      </w:r>
+      <w:r>
+        <w:rPr>
+          <w:noProof/>
+        </w:rPr>
+        <w:fldChar w:fldCharType="begin"/>
+      </w:r>
+      <w:r>
+        <w:rPr>
+          <w:noProof/>
+        </w:rPr>
+        <w:instrText xml:space="preserve"> PAGEREF _Toc347833470 \h </w:instrText>
+      </w:r>
+      <w:r>
+        <w:rPr>
+          <w:noProof/>
+        </w:rPr>
+      </w:r>
+      <w:r>
+        <w:rPr>
+          <w:noProof/>
+        </w:rPr>
+        <w:fldChar w:fldCharType="separate"/>
+      </w:r>
+      <w:r>
+        <w:rPr>
+          <w:noProof/>
+        </w:rPr>
+        <w:t>7</w:t>
+      </w:r>
+      <w:r>
+        <w:rPr>
+          <w:noProof/>
+        </w:rPr>
+        <w:fldChar w:fldCharType="end"/>
+      </w:r>
+    </w:p>
+    <w:p>
+      <w:pPr>
+        <w:pStyle w:val="TOC3"/>
+        <w:tabs>
+          <w:tab w:val="right" w:leader="dot" w:pos="9350"/>
+        </w:tabs>
+        <w:rPr>
+          <w:rFonts w:asciiTheme="minorHAnsi" w:eastAsiaTheme="minorEastAsia" w:hAnsiTheme="minorHAnsi" w:cstheme="minorBidi"/>
+          <w:noProof/>
+        </w:rPr>
+      </w:pPr>
+      <w:r>
+        <w:rPr>
+          <w:noProof/>
+        </w:rPr>
+        <w:t>Will NuPattern update from the Visual Studio Gallery?</w:t>
+      </w:r>
+      <w:r>
+        <w:rPr>
+          <w:noProof/>
+        </w:rPr>
+        <w:tab/>
+      </w:r>
+      <w:r>
+        <w:rPr>
+          <w:noProof/>
+        </w:rPr>
+        <w:fldChar w:fldCharType="begin"/>
+      </w:r>
+      <w:r>
+        <w:rPr>
+          <w:noProof/>
+        </w:rPr>
+        <w:instrText xml:space="preserve"> PAGEREF _Toc347833471 \h </w:instrText>
+      </w:r>
+      <w:r>
+        <w:rPr>
+          <w:noProof/>
+        </w:rPr>
+      </w:r>
+      <w:r>
+        <w:rPr>
+          <w:noProof/>
+        </w:rPr>
+        <w:fldChar w:fldCharType="separate"/>
+      </w:r>
+      <w:r>
+        <w:rPr>
+          <w:noProof/>
+        </w:rPr>
+        <w:t>7</w:t>
+      </w:r>
+      <w:r>
+        <w:rPr>
+          <w:noProof/>
+        </w:rPr>
+        <w:fldChar w:fldCharType="end"/>
+      </w:r>
+    </w:p>
+    <w:p>
+      <w:pPr>
+        <w:pStyle w:val="TOC3"/>
+        <w:tabs>
+          <w:tab w:val="right" w:leader="dot" w:pos="9350"/>
+        </w:tabs>
+        <w:rPr>
+          <w:rFonts w:asciiTheme="minorHAnsi" w:eastAsiaTheme="minorEastAsia" w:hAnsiTheme="minorHAnsi" w:cstheme="minorBidi"/>
+          <w:noProof/>
+        </w:rPr>
+      </w:pPr>
+      <w:r>
+        <w:rPr>
+          <w:noProof/>
+        </w:rPr>
+        <w:t>Can I target my pattern toolkit to run in Visual Studio 2012?</w:t>
+      </w:r>
+      <w:r>
+        <w:rPr>
+          <w:noProof/>
+        </w:rPr>
+        <w:tab/>
+      </w:r>
+      <w:r>
+        <w:rPr>
+          <w:noProof/>
+        </w:rPr>
+        <w:fldChar w:fldCharType="begin"/>
+      </w:r>
+      <w:r>
+        <w:rPr>
+          <w:noProof/>
+        </w:rPr>
+        <w:instrText xml:space="preserve"> PAGEREF _Toc347833472 \h </w:instrText>
+      </w:r>
+      <w:r>
+        <w:rPr>
+          <w:noProof/>
+        </w:rPr>
+      </w:r>
+      <w:r>
+        <w:rPr>
+          <w:noProof/>
+        </w:rPr>
+        <w:fldChar w:fldCharType="separate"/>
+      </w:r>
+      <w:r>
+        <w:rPr>
+          <w:noProof/>
+        </w:rPr>
+        <w:t>7</w:t>
+      </w:r>
+      <w:r>
+        <w:rPr>
+          <w:noProof/>
+        </w:rPr>
+        <w:fldChar w:fldCharType="end"/>
+      </w:r>
+    </w:p>
+    <w:p>
+      <w:pPr>
+        <w:pStyle w:val="TOC3"/>
+        <w:tabs>
+          <w:tab w:val="right" w:leader="dot" w:pos="9350"/>
+        </w:tabs>
+        <w:rPr>
+          <w:rFonts w:asciiTheme="minorHAnsi" w:eastAsiaTheme="minorEastAsia" w:hAnsiTheme="minorHAnsi" w:cstheme="minorBidi"/>
+          <w:noProof/>
+        </w:rPr>
+      </w:pPr>
+      <w:r>
+        <w:rPr>
+          <w:noProof/>
+        </w:rPr>
+        <w:t>How do I build my pattern toolkit to target both VS2010 and VS2012?</w:t>
+      </w:r>
+      <w:r>
+        <w:rPr>
+          <w:noProof/>
+        </w:rPr>
+        <w:tab/>
+      </w:r>
+      <w:r>
+        <w:rPr>
+          <w:noProof/>
+        </w:rPr>
+        <w:fldChar w:fldCharType="begin"/>
+      </w:r>
+      <w:r>
+        <w:rPr>
+          <w:noProof/>
+        </w:rPr>
+        <w:instrText xml:space="preserve"> PAGEREF _Toc347833473 \h </w:instrText>
+      </w:r>
+      <w:r>
+        <w:rPr>
+          <w:noProof/>
+        </w:rPr>
+      </w:r>
+      <w:r>
+        <w:rPr>
+          <w:noProof/>
+        </w:rPr>
+        <w:fldChar w:fldCharType="separate"/>
+      </w:r>
+      <w:r>
+        <w:rPr>
+          <w:noProof/>
+        </w:rPr>
+        <w:t>8</w:t>
+      </w:r>
+      <w:r>
+        <w:rPr>
+          <w:noProof/>
+        </w:rPr>
+        <w:fldChar w:fldCharType="end"/>
+      </w:r>
+    </w:p>
+    <w:p>
+      <w:pPr>
+        <w:pStyle w:val="TOC3"/>
+        <w:tabs>
+          <w:tab w:val="right" w:leader="dot" w:pos="9350"/>
+        </w:tabs>
+        <w:rPr>
+          <w:rFonts w:asciiTheme="minorHAnsi" w:eastAsiaTheme="minorEastAsia" w:hAnsiTheme="minorHAnsi" w:cstheme="minorBidi"/>
+          <w:noProof/>
+        </w:rPr>
+      </w:pPr>
+      <w:r>
+        <w:rPr>
+          <w:noProof/>
+        </w:rPr>
+        <w:t>Technically, why do we need to migrate pattern toolkits, what has changed in this version?</w:t>
+      </w:r>
+      <w:r>
+        <w:rPr>
+          <w:noProof/>
+        </w:rPr>
+        <w:tab/>
+      </w:r>
+      <w:r>
+        <w:rPr>
+          <w:noProof/>
+        </w:rPr>
+        <w:fldChar w:fldCharType="begin"/>
+      </w:r>
+      <w:r>
+        <w:rPr>
+          <w:noProof/>
+        </w:rPr>
+        <w:instrText xml:space="preserve"> PAGEREF _Toc347833474 \h </w:instrText>
+      </w:r>
+      <w:r>
+        <w:rPr>
+          <w:noProof/>
+        </w:rPr>
+      </w:r>
+      <w:r>
+        <w:rPr>
+          <w:noProof/>
+        </w:rPr>
+        <w:fldChar w:fldCharType="separate"/>
+      </w:r>
+      <w:r>
+        <w:rPr>
+          <w:noProof/>
+        </w:rPr>
+        <w:t>8</w:t>
+      </w:r>
+      <w:r>
+        <w:rPr>
+          <w:noProof/>
+        </w:rPr>
+        <w:fldChar w:fldCharType="end"/>
+      </w:r>
+    </w:p>
+    <w:p>
+      <w:pPr>
+        <w:pStyle w:val="TOC3"/>
+        <w:tabs>
+          <w:tab w:val="right" w:leader="dot" w:pos="9350"/>
+        </w:tabs>
+        <w:rPr>
+          <w:rFonts w:asciiTheme="minorHAnsi" w:eastAsiaTheme="minorEastAsia" w:hAnsiTheme="minorHAnsi" w:cstheme="minorBidi"/>
+          <w:noProof/>
+        </w:rPr>
+      </w:pPr>
+      <w:r>
+        <w:rPr>
+          <w:noProof/>
+        </w:rPr>
+        <w:t>What happens to existing pattern toolkits that already embed the ‘Pattern Toolkit Manager’ from VSPAT 1.2.19.0?</w:t>
+      </w:r>
+      <w:r>
+        <w:rPr>
+          <w:noProof/>
+        </w:rPr>
+        <w:tab/>
+      </w:r>
+      <w:r>
+        <w:rPr>
+          <w:noProof/>
+        </w:rPr>
+        <w:fldChar w:fldCharType="begin"/>
+      </w:r>
+      <w:r>
+        <w:rPr>
+          <w:noProof/>
+        </w:rPr>
+        <w:instrText xml:space="preserve"> PAGEREF _Toc347833475 \h </w:instrText>
+      </w:r>
+      <w:r>
+        <w:rPr>
+          <w:noProof/>
+        </w:rPr>
+      </w:r>
+      <w:r>
+        <w:rPr>
+          <w:noProof/>
+        </w:rPr>
+        <w:fldChar w:fldCharType="separate"/>
+      </w:r>
+      <w:r>
+        <w:rPr>
+          <w:noProof/>
+        </w:rPr>
+        <w:t>10</w:t>
+      </w:r>
+      <w:r>
+        <w:rPr>
+          <w:noProof/>
+        </w:rPr>
+        <w:fldChar w:fldCharType="end"/>
+      </w:r>
+    </w:p>
+    <w:p>
+      <w:pPr>
+        <w:pStyle w:val="TOC3"/>
+        <w:tabs>
+          <w:tab w:val="right" w:leader="dot" w:pos="9350"/>
+        </w:tabs>
+        <w:rPr>
+          <w:rFonts w:asciiTheme="minorHAnsi" w:eastAsiaTheme="minorEastAsia" w:hAnsiTheme="minorHAnsi" w:cstheme="minorBidi"/>
+          <w:noProof/>
+        </w:rPr>
+      </w:pPr>
+      <w:r>
+        <w:rPr>
+          <w:noProof/>
+        </w:rPr>
+        <w:t>What happens if the ‘Feature Extension Runtime’ extension (or ‘Feature Builder Power Tool’ extension are already installed when I install this version of NuPattern?</w:t>
+      </w:r>
+      <w:r>
+        <w:rPr>
+          <w:noProof/>
+        </w:rPr>
+        <w:tab/>
+      </w:r>
+      <w:r>
+        <w:rPr>
+          <w:noProof/>
+        </w:rPr>
+        <w:fldChar w:fldCharType="begin"/>
+      </w:r>
+      <w:r>
+        <w:rPr>
+          <w:noProof/>
+        </w:rPr>
+        <w:instrText xml:space="preserve"> PAGEREF _Toc347833476 \h </w:instrText>
+      </w:r>
+      <w:r>
+        <w:rPr>
+          <w:noProof/>
+        </w:rPr>
+      </w:r>
+      <w:r>
+        <w:rPr>
+          <w:noProof/>
+        </w:rPr>
+        <w:fldChar w:fldCharType="separate"/>
+      </w:r>
+      <w:r>
+        <w:rPr>
+          <w:noProof/>
+        </w:rPr>
+        <w:t>10</w:t>
+      </w:r>
+      <w:r>
+        <w:rPr>
+          <w:noProof/>
+        </w:rPr>
+        <w:fldChar w:fldCharType="end"/>
+      </w:r>
     </w:p>
     <w:p>
       <w:pPr>
@@ -944,73 +1375,292 @@
           <w:noProof/>
         </w:rPr>
       </w:pPr>
-      <w:hyperlink w:anchor="_Toc347755009" w:history="1">
-        <w:r>
-          <w:rPr>
-            <w:rStyle w:val="Hyperlink"/>
-            <w:noProof/>
-          </w:rPr>
-          <w:t>Migration Notes</w:t>
-        </w:r>
-        <w:r>
-          <w:rPr>
-            <w:noProof/>
-            <w:webHidden/>
-          </w:rPr>
-          <w:tab/>
-        </w:r>
-        <w:r>
-          <w:rPr>
-            <w:noProof/>
-            <w:webHidden/>
-          </w:rPr>
-          <w:fldChar w:fldCharType="begin"/>
-        </w:r>
-        <w:r>
-          <w:rPr>
-            <w:noProof/>
-            <w:webHidden/>
-          </w:rPr>
-          <w:instrText xml:space="preserve"> PAGEREF _Toc347755009 \h </w:instrText>
-        </w:r>
-        <w:r>
-          <w:rPr>
-            <w:noProof/>
-            <w:webHidden/>
-          </w:rPr>
-        </w:r>
-        <w:r>
-          <w:rPr>
-            <w:noProof/>
-            <w:webHidden/>
-          </w:rPr>
-          <w:fldChar w:fldCharType="separate"/>
-        </w:r>
-        <w:r>
-          <w:rPr>
-            <w:noProof/>
-            <w:webHidden/>
-          </w:rPr>
-          <w:t>12</w:t>
-        </w:r>
-        <w:r>
-          <w:rPr>
-            <w:noProof/>
-            <w:webHidden/>
-          </w:rPr>
-          <w:fldChar w:fldCharType="end"/>
-        </w:r>
-      </w:hyperlink>
+      <w:r>
+        <w:rPr>
+          <w:noProof/>
+        </w:rPr>
+        <w:t>Migration Notes</w:t>
+      </w:r>
+      <w:r>
+        <w:rPr>
+          <w:noProof/>
+        </w:rPr>
+        <w:tab/>
+      </w:r>
+      <w:r>
+        <w:rPr>
+          <w:noProof/>
+        </w:rPr>
+        <w:fldChar w:fldCharType="begin"/>
+      </w:r>
+      <w:r>
+        <w:rPr>
+          <w:noProof/>
+        </w:rPr>
+        <w:instrText xml:space="preserve"> PAGEREF _Toc347833477 \h </w:instrText>
+      </w:r>
+      <w:r>
+        <w:rPr>
+          <w:noProof/>
+        </w:rPr>
+      </w:r>
+      <w:r>
+        <w:rPr>
+          <w:noProof/>
+        </w:rPr>
+        <w:fldChar w:fldCharType="separate"/>
+      </w:r>
+      <w:r>
+        <w:rPr>
+          <w:noProof/>
+        </w:rPr>
+        <w:t>12</w:t>
+      </w:r>
+      <w:r>
+        <w:rPr>
+          <w:noProof/>
+        </w:rPr>
+        <w:fldChar w:fldCharType="end"/>
+      </w:r>
     </w:p>
     <w:p>
-      <w:r>
-        <w:lastRenderedPageBreak/>
+      <w:pPr>
+        <w:pStyle w:val="TOC3"/>
+        <w:tabs>
+          <w:tab w:val="right" w:leader="dot" w:pos="9350"/>
+        </w:tabs>
+        <w:rPr>
+          <w:rFonts w:asciiTheme="minorHAnsi" w:eastAsiaTheme="minorEastAsia" w:hAnsiTheme="minorHAnsi" w:cstheme="minorBidi"/>
+          <w:noProof/>
+        </w:rPr>
+      </w:pPr>
+      <w:r>
+        <w:rPr>
+          <w:noProof/>
+        </w:rPr>
+        <w:t>Pattern Toolkit Solutions:</w:t>
+      </w:r>
+      <w:r>
+        <w:rPr>
+          <w:noProof/>
+        </w:rPr>
+        <w:tab/>
+      </w:r>
+      <w:r>
+        <w:rPr>
+          <w:noProof/>
+        </w:rPr>
+        <w:fldChar w:fldCharType="begin"/>
+      </w:r>
+      <w:r>
+        <w:rPr>
+          <w:noProof/>
+        </w:rPr>
+        <w:instrText xml:space="preserve"> PAGEREF _Toc347833478 \h </w:instrText>
+      </w:r>
+      <w:r>
+        <w:rPr>
+          <w:noProof/>
+        </w:rPr>
+      </w:r>
+      <w:r>
+        <w:rPr>
+          <w:noProof/>
+        </w:rPr>
+        <w:fldChar w:fldCharType="separate"/>
+      </w:r>
+      <w:r>
+        <w:rPr>
+          <w:noProof/>
+        </w:rPr>
+        <w:t>13</w:t>
+      </w:r>
+      <w:r>
+        <w:rPr>
+          <w:noProof/>
+        </w:rPr>
         <w:fldChar w:fldCharType="end"/>
       </w:r>
     </w:p>
     <w:p>
       <w:pPr>
-        <w:spacing w:before="0" w:after="200" w:line="276" w:lineRule="auto"/>
+        <w:pStyle w:val="TOC3"/>
+        <w:tabs>
+          <w:tab w:val="right" w:leader="dot" w:pos="9350"/>
+        </w:tabs>
+        <w:rPr>
+          <w:rFonts w:asciiTheme="minorHAnsi" w:eastAsiaTheme="minorEastAsia" w:hAnsiTheme="minorHAnsi" w:cstheme="minorBidi"/>
+          <w:noProof/>
+        </w:rPr>
+      </w:pPr>
+      <w:r>
+        <w:rPr>
+          <w:noProof/>
+        </w:rPr>
+        <w:t>Pattern Toolkit Project:</w:t>
+      </w:r>
+      <w:r>
+        <w:rPr>
+          <w:noProof/>
+        </w:rPr>
+        <w:tab/>
+      </w:r>
+      <w:r>
+        <w:rPr>
+          <w:noProof/>
+        </w:rPr>
+        <w:fldChar w:fldCharType="begin"/>
+      </w:r>
+      <w:r>
+        <w:rPr>
+          <w:noProof/>
+        </w:rPr>
+        <w:instrText xml:space="preserve"> PAGEREF _Toc347833479 \h </w:instrText>
+      </w:r>
+      <w:r>
+        <w:rPr>
+          <w:noProof/>
+        </w:rPr>
+      </w:r>
+      <w:r>
+        <w:rPr>
+          <w:noProof/>
+        </w:rPr>
+        <w:fldChar w:fldCharType="separate"/>
+      </w:r>
+      <w:r>
+        <w:rPr>
+          <w:noProof/>
+        </w:rPr>
+        <w:t>15</w:t>
+      </w:r>
+      <w:r>
+        <w:rPr>
+          <w:noProof/>
+        </w:rPr>
+        <w:fldChar w:fldCharType="end"/>
+      </w:r>
+    </w:p>
+    <w:p>
+      <w:pPr>
+        <w:pStyle w:val="TOC3"/>
+        <w:tabs>
+          <w:tab w:val="right" w:leader="dot" w:pos="9350"/>
+        </w:tabs>
+        <w:rPr>
+          <w:rFonts w:asciiTheme="minorHAnsi" w:eastAsiaTheme="minorEastAsia" w:hAnsiTheme="minorHAnsi" w:cstheme="minorBidi"/>
+          <w:noProof/>
+        </w:rPr>
+      </w:pPr>
+      <w:r>
+        <w:rPr>
+          <w:noProof/>
+        </w:rPr>
+        <w:t>Pattern Toolkit Automation Project:</w:t>
+      </w:r>
+      <w:r>
+        <w:rPr>
+          <w:noProof/>
+        </w:rPr>
+        <w:tab/>
+      </w:r>
+      <w:r>
+        <w:rPr>
+          <w:noProof/>
+        </w:rPr>
+        <w:fldChar w:fldCharType="begin"/>
+      </w:r>
+      <w:r>
+        <w:rPr>
+          <w:noProof/>
+        </w:rPr>
+        <w:instrText xml:space="preserve"> PAGEREF _Toc347833480 \h </w:instrText>
+      </w:r>
+      <w:r>
+        <w:rPr>
+          <w:noProof/>
+        </w:rPr>
+      </w:r>
+      <w:r>
+        <w:rPr>
+          <w:noProof/>
+        </w:rPr>
+        <w:fldChar w:fldCharType="separate"/>
+      </w:r>
+      <w:r>
+        <w:rPr>
+          <w:noProof/>
+        </w:rPr>
+        <w:t>20</w:t>
+      </w:r>
+      <w:r>
+        <w:rPr>
+          <w:noProof/>
+        </w:rPr>
+        <w:fldChar w:fldCharType="end"/>
+      </w:r>
+    </w:p>
+    <w:p>
+      <w:pPr>
+        <w:pStyle w:val="TOC3"/>
+        <w:tabs>
+          <w:tab w:val="right" w:leader="dot" w:pos="9350"/>
+        </w:tabs>
+        <w:rPr>
+          <w:rFonts w:asciiTheme="minorHAnsi" w:eastAsiaTheme="minorEastAsia" w:hAnsiTheme="minorHAnsi" w:cstheme="minorBidi"/>
+          <w:noProof/>
+        </w:rPr>
+      </w:pPr>
+      <w:r>
+        <w:rPr>
+          <w:noProof/>
+        </w:rPr>
+        <w:t>Pattern Toolkit Solution</w:t>
+      </w:r>
+      <w:r>
+        <w:rPr>
+          <w:noProof/>
+        </w:rPr>
+        <w:tab/>
+      </w:r>
+      <w:r>
+        <w:rPr>
+          <w:noProof/>
+        </w:rPr>
+        <w:fldChar w:fldCharType="begin"/>
+      </w:r>
+      <w:r>
+        <w:rPr>
+          <w:noProof/>
+        </w:rPr>
+        <w:instrText xml:space="preserve"> PAGEREF _Toc347833481 \h </w:instrText>
+      </w:r>
+      <w:r>
+        <w:rPr>
+          <w:noProof/>
+        </w:rPr>
+      </w:r>
+      <w:r>
+        <w:rPr>
+          <w:noProof/>
+        </w:rPr>
+        <w:fldChar w:fldCharType="separate"/>
+      </w:r>
+      <w:r>
+        <w:rPr>
+          <w:noProof/>
+        </w:rPr>
+        <w:t>21</w:t>
+      </w:r>
+      <w:r>
+        <w:rPr>
+          <w:noProof/>
+        </w:rPr>
+        <w:fldChar w:fldCharType="end"/>
+      </w:r>
+    </w:p>
+    <w:p>
+      <w:pPr>
         <w:rPr>
           <w:rFonts w:asciiTheme="majorHAnsi" w:eastAsiaTheme="majorEastAsia" w:hAnsiTheme="majorHAnsi" w:cstheme="majorBidi"/>
           <w:b/>
@@ -1021,6 +1671,9 @@
         </w:rPr>
       </w:pPr>
       <w:r>
+        <w:fldChar w:fldCharType="end"/>
+      </w:r>
+      <w:r>
         <w:br w:type="page"/>
       </w:r>
     </w:p>
@@ -1028,7 +1681,7 @@
       <w:pPr>
         <w:pStyle w:val="Heading1"/>
       </w:pPr>
-      <w:bookmarkStart w:id="3" w:name="_Toc347755004"/>
+      <w:bookmarkStart w:id="3" w:name="_Toc347833464"/>
       <w:r>
         <w:lastRenderedPageBreak/>
         <w:t>What’s New</w:t>
@@ -1425,12 +2078,7 @@
         <w:t>NuPattern</w:t>
       </w:r>
       <w:r>
-        <w:t>, or when</w:t>
-      </w:r>
-      <w:bookmarkStart w:id="4" w:name="_GoBack"/>
-      <w:bookmarkEnd w:id="4"/>
-      <w:r>
-        <w:t xml:space="preserve"> installing any toolkit built with this version of </w:t>
+        <w:t xml:space="preserve">, or when installing any toolkit built with this version of </w:t>
       </w:r>
       <w:r>
         <w:t>NuPattern</w:t>
@@ -1451,8 +2099,8 @@
           <w:szCs w:val="28"/>
         </w:rPr>
       </w:pPr>
-      <w:bookmarkStart w:id="5" w:name="_Who_Needs_to"/>
-      <w:bookmarkEnd w:id="5"/>
+      <w:bookmarkStart w:id="4" w:name="_Who_Needs_to"/>
+      <w:bookmarkEnd w:id="4"/>
       <w:r>
         <w:br w:type="page"/>
       </w:r>
@@ -1461,14 +2109,14 @@
       <w:pPr>
         <w:pStyle w:val="Heading1"/>
       </w:pPr>
-      <w:bookmarkStart w:id="6" w:name="_Installation_Notes"/>
-      <w:bookmarkStart w:id="7" w:name="_Toc347755005"/>
-      <w:bookmarkEnd w:id="6"/>
+      <w:bookmarkStart w:id="5" w:name="_Installation_Notes"/>
+      <w:bookmarkStart w:id="6" w:name="_Toc347833465"/>
+      <w:bookmarkEnd w:id="5"/>
       <w:r>
         <w:lastRenderedPageBreak/>
         <w:t>Installation Notes</w:t>
       </w:r>
-      <w:bookmarkEnd w:id="7"/>
+      <w:bookmarkEnd w:id="6"/>
     </w:p>
     <w:p>
       <w:r>
@@ -1596,14 +2244,14 @@
       <w:pPr>
         <w:pStyle w:val="Heading1"/>
       </w:pPr>
-      <w:bookmarkStart w:id="8" w:name="_Who_Needs_to_1"/>
-      <w:bookmarkStart w:id="9" w:name="_Toc347755006"/>
-      <w:bookmarkEnd w:id="8"/>
+      <w:bookmarkStart w:id="7" w:name="_Who_Needs_to_1"/>
+      <w:bookmarkStart w:id="8" w:name="_Toc347833466"/>
+      <w:bookmarkEnd w:id="7"/>
       <w:r>
         <w:lastRenderedPageBreak/>
         <w:t>Who Needs to Migrate?</w:t>
       </w:r>
-      <w:bookmarkEnd w:id="9"/>
+      <w:bookmarkEnd w:id="8"/>
     </w:p>
     <w:p>
       <w:r>
@@ -2501,14 +3149,14 @@
       <w:pPr>
         <w:pStyle w:val="Heading2"/>
       </w:pPr>
-      <w:bookmarkStart w:id="10" w:name="_Toc347755007"/>
+      <w:bookmarkStart w:id="9" w:name="_Toc347833467"/>
       <w:r>
         <w:t xml:space="preserve">Supported </w:t>
       </w:r>
       <w:r>
         <w:t>Migration Scenarios</w:t>
       </w:r>
-      <w:bookmarkEnd w:id="10"/>
+      <w:bookmarkEnd w:id="9"/>
     </w:p>
     <w:p>
       <w:r>
@@ -2711,8 +3359,8 @@
       <w:r>
         <w:t>toolkit will never be installed into Visual Studio 2010.</w:t>
       </w:r>
-      <w:bookmarkStart w:id="11" w:name="_Migration_FAQ"/>
-      <w:bookmarkEnd w:id="11"/>
+      <w:bookmarkStart w:id="10" w:name="_Migration_FAQ"/>
+      <w:bookmarkEnd w:id="10"/>
     </w:p>
     <w:p>
       <w:pPr>
@@ -2834,8 +3482,8 @@
       <w:r>
         <w:t>not a documented scenario.</w:t>
       </w:r>
-      <w:bookmarkStart w:id="12" w:name="_Migration_FAQ_1"/>
-      <w:bookmarkEnd w:id="12"/>
+      <w:bookmarkStart w:id="11" w:name="_Migration_FAQ_1"/>
+      <w:bookmarkEnd w:id="11"/>
       <w:r>
         <w:t xml:space="preserve"> Keep up to date with this scenario at the project site: </w:t>
       </w:r>
@@ -2855,17 +3503,18 @@
       <w:pPr>
         <w:pStyle w:val="Heading1"/>
       </w:pPr>
-      <w:bookmarkStart w:id="13" w:name="_Toc347755008"/>
+      <w:bookmarkStart w:id="12" w:name="_Toc347833468"/>
       <w:r>
         <w:lastRenderedPageBreak/>
         <w:t>Migration FAQ</w:t>
       </w:r>
-      <w:bookmarkEnd w:id="13"/>
+      <w:bookmarkEnd w:id="12"/>
     </w:p>
     <w:p>
       <w:pPr>
         <w:pStyle w:val="Heading3"/>
       </w:pPr>
+      <w:bookmarkStart w:id="13" w:name="_Toc347833469"/>
       <w:r>
         <w:t xml:space="preserve">Do existing </w:t>
       </w:r>
@@ -2892,6 +3541,7 @@
       <w:r>
         <w:t>require migration?</w:t>
       </w:r>
+      <w:bookmarkEnd w:id="13"/>
     </w:p>
     <w:p>
       <w:r>
@@ -2947,6 +3597,7 @@
       <w:pPr>
         <w:pStyle w:val="Heading3"/>
       </w:pPr>
+      <w:bookmarkStart w:id="14" w:name="_Toc347833470"/>
       <w:r>
         <w:t>What happens to existing</w:t>
       </w:r>
@@ -2968,6 +3619,7 @@
       <w:r>
         <w:t>?</w:t>
       </w:r>
+      <w:bookmarkEnd w:id="14"/>
     </w:p>
     <w:p>
       <w:r>
@@ -3086,6 +3738,7 @@
       <w:pPr>
         <w:pStyle w:val="Heading3"/>
       </w:pPr>
+      <w:bookmarkStart w:id="15" w:name="_Toc347833471"/>
       <w:r>
         <w:t xml:space="preserve">Will </w:t>
       </w:r>
@@ -3095,6 +3748,7 @@
       <w:r>
         <w:t>update from the Visual Studio Gallery?</w:t>
       </w:r>
+      <w:bookmarkEnd w:id="15"/>
     </w:p>
     <w:p>
       <w:r>
@@ -3183,6 +3837,7 @@
       <w:pPr>
         <w:pStyle w:val="Heading3"/>
       </w:pPr>
+      <w:bookmarkStart w:id="16" w:name="_Toc347833472"/>
       <w:r>
         <w:t xml:space="preserve">Can I target my </w:t>
       </w:r>
@@ -3192,6 +3847,7 @@
       <w:r>
         <w:t>toolkit to run in Visual Studio 2012?</w:t>
       </w:r>
+      <w:bookmarkEnd w:id="16"/>
     </w:p>
     <w:p>
       <w:r>
@@ -3310,6 +3966,7 @@
       <w:pPr>
         <w:pStyle w:val="Heading3"/>
       </w:pPr>
+      <w:bookmarkStart w:id="17" w:name="_Toc347833473"/>
       <w:r>
         <w:lastRenderedPageBreak/>
         <w:t xml:space="preserve">How do I build my </w:t>
@@ -3329,8 +3986,9 @@
       <w:r>
         <w:t>VS2010 and VS2012?</w:t>
       </w:r>
-      <w:bookmarkStart w:id="14" w:name="_Migration_Notes"/>
-      <w:bookmarkEnd w:id="14"/>
+      <w:bookmarkStart w:id="18" w:name="_Migration_Notes"/>
+      <w:bookmarkEnd w:id="17"/>
+      <w:bookmarkEnd w:id="18"/>
     </w:p>
     <w:p>
       <w:r>
@@ -3490,6 +4148,7 @@
       <w:pPr>
         <w:pStyle w:val="Heading3"/>
       </w:pPr>
+      <w:bookmarkStart w:id="19" w:name="_Toc347833474"/>
       <w:r>
         <w:t xml:space="preserve">Technically, why do we need to </w:t>
       </w:r>
@@ -3504,6 +4163,7 @@
       <w:r>
         <w:t xml:space="preserve"> toolkits, what has changed in this version?</w:t>
       </w:r>
+      <w:bookmarkEnd w:id="19"/>
     </w:p>
     <w:p>
       <w:r>
@@ -3798,6 +4458,7 @@
       <w:pPr>
         <w:pStyle w:val="Heading3"/>
       </w:pPr>
+      <w:bookmarkStart w:id="20" w:name="_Toc347833475"/>
       <w:r>
         <w:lastRenderedPageBreak/>
         <w:t xml:space="preserve">What happens to </w:t>
@@ -3829,6 +4490,7 @@
       <w:r>
         <w:t>1.2.19.0?</w:t>
       </w:r>
+      <w:bookmarkEnd w:id="20"/>
     </w:p>
     <w:p>
       <w:r>
@@ -3880,6 +4542,7 @@
       <w:pPr>
         <w:pStyle w:val="Heading3"/>
       </w:pPr>
+      <w:bookmarkStart w:id="21" w:name="_Toc347833476"/>
       <w:r>
         <w:t xml:space="preserve">What happens if </w:t>
       </w:r>
@@ -3904,6 +4567,7 @@
       <w:r>
         <w:t>?</w:t>
       </w:r>
+      <w:bookmarkEnd w:id="21"/>
     </w:p>
     <w:p>
       <w:r>
@@ -4097,8 +4761,8 @@
           <w:highlight w:val="yellow"/>
         </w:rPr>
       </w:pPr>
-      <w:bookmarkStart w:id="15" w:name="_Migration_Notes:"/>
-      <w:bookmarkEnd w:id="15"/>
+      <w:bookmarkStart w:id="22" w:name="_Migration_Notes:"/>
+      <w:bookmarkEnd w:id="22"/>
       <w:r>
         <w:rPr>
           <w:b/>
@@ -4133,14 +4797,14 @@
       <w:pPr>
         <w:pStyle w:val="Heading1"/>
       </w:pPr>
-      <w:bookmarkStart w:id="16" w:name="_Migration_Notes_1"/>
-      <w:bookmarkStart w:id="17" w:name="_Toc347755009"/>
-      <w:bookmarkEnd w:id="16"/>
+      <w:bookmarkStart w:id="23" w:name="_Migration_Notes_1"/>
+      <w:bookmarkStart w:id="24" w:name="_Toc347833477"/>
+      <w:bookmarkEnd w:id="23"/>
       <w:r>
         <w:lastRenderedPageBreak/>
         <w:t>Migration Notes</w:t>
       </w:r>
-      <w:bookmarkEnd w:id="17"/>
+      <w:bookmarkEnd w:id="24"/>
     </w:p>
     <w:p>
       <w:pPr>
@@ -4460,10 +5124,12 @@
       <w:pPr>
         <w:pStyle w:val="Heading3"/>
       </w:pPr>
+      <w:bookmarkStart w:id="25" w:name="_Toc347833478"/>
       <w:r>
         <w:lastRenderedPageBreak/>
         <w:t>Pattern Toolkit Solutions:</w:t>
       </w:r>
+      <w:bookmarkEnd w:id="25"/>
     </w:p>
     <w:p>
       <w:pPr>
@@ -5707,10 +6373,12 @@
       <w:pPr>
         <w:pStyle w:val="Heading3"/>
       </w:pPr>
+      <w:bookmarkStart w:id="26" w:name="_Toc347833479"/>
       <w:r>
         <w:lastRenderedPageBreak/>
         <w:t>Pattern Toolkit Project:</w:t>
       </w:r>
+      <w:bookmarkEnd w:id="26"/>
       <w:r>
         <w:t xml:space="preserve"> </w:t>
       </w:r>
@@ -12036,6 +12704,99 @@
           <w:p>
             <w:r>
               <w:t>Leave the @Output and @Include directives.</w:t>
+            </w:r>
+          </w:p>
+        </w:tc>
+      </w:tr>
+      <w:tr>
+        <w:tc>
+          <w:tcPr>
+            <w:tcW w:w="9576" w:type="dxa"/>
+            <w:gridSpan w:val="2"/>
+          </w:tcPr>
+          <w:p>
+            <w:r>
+              <w:t>Update the ‘Include’ directive to include ‘</w:t>
+            </w:r>
+            <w:proofErr w:type="spellStart"/>
+            <w:r>
+              <w:t>source.extension.gen.ttinclude</w:t>
+            </w:r>
+            <w:proofErr w:type="spellEnd"/>
+            <w:r>
+              <w:t>’ instead of ‘source.include.t4’</w:t>
+            </w:r>
+          </w:p>
+        </w:tc>
+      </w:tr>
+      <w:tr>
+        <w:tc>
+          <w:tcPr>
+            <w:tcW w:w="1098" w:type="dxa"/>
+          </w:tcPr>
+          <w:p>
+            <w:pPr>
+              <w:rPr>
+                <w:b/>
+              </w:rPr>
+            </w:pPr>
+            <w:r>
+              <w:rPr>
+                <w:b/>
+              </w:rPr>
+              <w:t>VS2010,</w:t>
+            </w:r>
+          </w:p>
+          <w:p>
+            <w:pPr>
+              <w:rPr>
+                <w:b/>
+              </w:rPr>
+            </w:pPr>
+            <w:r>
+              <w:rPr>
+                <w:b/>
+              </w:rPr>
+              <w:t>VS2012</w:t>
+            </w:r>
+          </w:p>
+        </w:tc>
+        <w:tc>
+          <w:tcPr>
+            <w:tcW w:w="8478" w:type="dxa"/>
+          </w:tcPr>
+          <w:p>
+            <w:r>
+              <w:rPr>
+                <w:rFonts w:ascii="Consolas" w:hAnsi="Consolas" w:cs="Consolas"/>
+                <w:color w:val="000000"/>
+                <w:sz w:val="19"/>
+                <w:szCs w:val="19"/>
+                <w:highlight w:val="white"/>
+              </w:rPr>
+              <w:t>&lt;#@ Include File="</w:t>
+            </w:r>
+            <w:proofErr w:type="spellStart"/>
+            <w:r>
+              <w:rPr>
+                <w:rFonts w:ascii="Consolas" w:hAnsi="Consolas" w:cs="Consolas"/>
+                <w:color w:val="000000"/>
+                <w:sz w:val="19"/>
+                <w:szCs w:val="19"/>
+                <w:highlight w:val="white"/>
+              </w:rPr>
+              <w:t>source.extension.gen.ttinclude</w:t>
+            </w:r>
+            <w:proofErr w:type="spellEnd"/>
+            <w:r>
+              <w:rPr>
+                <w:rFonts w:ascii="Consolas" w:hAnsi="Consolas" w:cs="Consolas"/>
+                <w:color w:val="000000"/>
+                <w:sz w:val="19"/>
+                <w:szCs w:val="19"/>
+                <w:highlight w:val="white"/>
+              </w:rPr>
+              <w:t>" #&gt;</w:t>
             </w:r>
           </w:p>
         </w:tc>
@@ -13376,6 +14137,7 @@
                 <w:sz w:val="20"/>
                 <w:szCs w:val="20"/>
               </w:rPr>
+              <w:lastRenderedPageBreak/>
               <w:t>&lt;/</w:t>
             </w:r>
             <w:r>
@@ -14934,6 +15696,7 @@
       <w:pPr>
         <w:pStyle w:val="Heading3"/>
       </w:pPr>
+      <w:bookmarkStart w:id="27" w:name="_Toc347833480"/>
       <w:r>
         <w:lastRenderedPageBreak/>
         <w:t xml:space="preserve">Pattern Toolkit </w:t>
@@ -14944,6 +15707,7 @@
       <w:r>
         <w:t>Project:</w:t>
       </w:r>
+      <w:bookmarkEnd w:id="27"/>
       <w:r>
         <w:t xml:space="preserve"> </w:t>
       </w:r>
@@ -17104,14 +17868,38 @@
       <w:pPr>
         <w:pStyle w:val="Heading3"/>
       </w:pPr>
+      <w:bookmarkStart w:id="28" w:name="_Toc347833481"/>
       <w:r>
         <w:lastRenderedPageBreak/>
         <w:t>Pattern Toolkit Solution</w:t>
       </w:r>
+      <w:bookmarkEnd w:id="28"/>
     </w:p>
     <w:p>
-      <w:r>
+      <w:pPr>
+        <w:pStyle w:val="Heading4"/>
+      </w:pPr>
+      <w:r>
+        <w:t>Final Steps</w:t>
+      </w:r>
+    </w:p>
+    <w:p>
+      <w:pPr>
+        <w:rPr>
+          <w:b/>
+        </w:rPr>
+      </w:pPr>
+      <w:r>
+        <w:rPr>
+          <w:b/>
+        </w:rPr>
         <w:t>VS2010, VS2012</w:t>
+      </w:r>
+      <w:r>
+        <w:rPr>
+          <w:b/>
+        </w:rPr>
+        <w:t>:</w:t>
       </w:r>
     </w:p>
     <w:p>
@@ -17129,87 +17917,366 @@
         <w:t>S</w:t>
       </w:r>
       <w:r>
-        <w:t xml:space="preserve">olution and </w:t>
+        <w:t xml:space="preserve">olution </w:t>
+      </w:r>
+      <w:r>
+        <w:t>(</w:t>
+      </w:r>
+      <w:r>
+        <w:t xml:space="preserve">and </w:t>
       </w:r>
       <w:r>
         <w:t xml:space="preserve">all </w:t>
       </w:r>
       <w:r>
         <w:t>Projects</w:t>
+      </w:r>
+      <w:r>
+        <w:t>)</w:t>
       </w:r>
     </w:p>
     <w:p>
       <w:pPr>
         <w:pStyle w:val="ListParagraph"/>
         <w:numPr>
-          <w:ilvl w:val="0"/>
+          <w:ilvl w:val="2"/>
           <w:numId w:val="28"/>
         </w:numPr>
       </w:pPr>
       <w:r>
-        <w:t>Ensure that a</w:t>
-      </w:r>
-      <w:r>
-        <w:t>ny</w:t>
-      </w:r>
-      <w:r>
-        <w:t xml:space="preserve"> </w:t>
-      </w:r>
-      <w:r>
-        <w:t xml:space="preserve">of your own </w:t>
-      </w:r>
-      <w:r>
-        <w:t>Generated Code</w:t>
-      </w:r>
-      <w:r>
-        <w:t xml:space="preserve"> (*.</w:t>
-      </w:r>
-      <w:proofErr w:type="spellStart"/>
-      <w:r>
-        <w:t>tt</w:t>
-      </w:r>
-      <w:proofErr w:type="spellEnd"/>
-      <w:r>
-        <w:t xml:space="preserve"> files)</w:t>
-      </w:r>
-      <w:r>
-        <w:t xml:space="preserve"> in the solution </w:t>
-      </w:r>
-      <w:r>
-        <w:t xml:space="preserve">are </w:t>
-      </w:r>
-      <w:r>
-        <w:t>transformed.</w:t>
+        <w:t>Delete the following generated files:</w:t>
       </w:r>
     </w:p>
     <w:p>
       <w:pPr>
         <w:pStyle w:val="ListParagraph"/>
         <w:numPr>
-          <w:ilvl w:val="0"/>
+          <w:ilvl w:val="4"/>
           <w:numId w:val="28"/>
         </w:numPr>
       </w:pPr>
       <w:r>
-        <w:t>In Solution Builder, i</w:t>
-      </w:r>
-      <w:r>
-        <w:t>f the ‘</w:t>
+        <w:t>&lt;</w:t>
       </w:r>
       <w:proofErr w:type="spellStart"/>
       <w:r>
-        <w:t>TransformOnBuild</w:t>
+        <w:t>ToolkitProject</w:t>
       </w:r>
       <w:proofErr w:type="spellEnd"/>
       <w:r>
-        <w:t>’ property of the ‘Toolkit’ element and ‘Library’ elements (in Solution Builder) are ‘false’, then right-click on those elements and ‘Transform Templates’ manually.</w:t>
+        <w:t>&gt;\</w:t>
+      </w:r>
+      <w:r>
+        <w:t xml:space="preserve">source.include.t4. Note: This file is nested under </w:t>
+      </w:r>
+      <w:r>
+        <w:t>&lt;</w:t>
+      </w:r>
+      <w:proofErr w:type="spellStart"/>
+      <w:r>
+        <w:t>ToolkitProject</w:t>
+      </w:r>
+      <w:proofErr w:type="spellEnd"/>
+      <w:r>
+        <w:t>&gt;\</w:t>
+      </w:r>
+      <w:r>
+        <w:t>source.extension.tt</w:t>
       </w:r>
     </w:p>
     <w:p>
       <w:pPr>
         <w:pStyle w:val="ListParagraph"/>
         <w:numPr>
-          <w:ilvl w:val="0"/>
+          <w:ilvl w:val="3"/>
+          <w:numId w:val="28"/>
+        </w:numPr>
+      </w:pPr>
+      <w:r>
+        <w:t>&lt;</w:t>
+      </w:r>
+      <w:proofErr w:type="spellStart"/>
+      <w:r>
+        <w:t>ToolkitProject</w:t>
+      </w:r>
+      <w:bookmarkStart w:id="29" w:name="_GoBack"/>
+      <w:bookmarkEnd w:id="29"/>
+      <w:proofErr w:type="spellEnd"/>
+      <w:r>
+        <w:t>&gt;\</w:t>
+      </w:r>
+      <w:proofErr w:type="spellStart"/>
+      <w:r>
+        <w:t>GeneratedCode</w:t>
+      </w:r>
+      <w:proofErr w:type="spellEnd"/>
+      <w:r>
+        <w:t>\Guidance\</w:t>
+      </w:r>
+      <w:proofErr w:type="spellStart"/>
+      <w:r>
+        <w:t>GuidanceWorkflow.cs</w:t>
+      </w:r>
+      <w:proofErr w:type="spellEnd"/>
+    </w:p>
+    <w:p>
+      <w:pPr>
+        <w:pStyle w:val="ListParagraph"/>
+        <w:numPr>
+          <w:ilvl w:val="3"/>
+          <w:numId w:val="28"/>
+        </w:numPr>
+      </w:pPr>
+      <w:r>
+        <w:t xml:space="preserve">All files in: </w:t>
+      </w:r>
+      <w:r>
+        <w:t>&lt;ToolkitAutomationProject&gt;\GeneratedCode\&lt;ToolkitProjectName&gt;\*.cs</w:t>
+      </w:r>
+    </w:p>
+    <w:p>
+      <w:pPr>
+        <w:pStyle w:val="ListParagraph"/>
+        <w:numPr>
+          <w:ilvl w:val="2"/>
+          <w:numId w:val="28"/>
+        </w:numPr>
+      </w:pPr>
+      <w:r>
+        <w:t xml:space="preserve">In Solution Builder, if you have </w:t>
+      </w:r>
+      <w:r>
+        <w:t xml:space="preserve">defined </w:t>
+      </w:r>
+      <w:r>
+        <w:t>any toolkit guidance:</w:t>
+      </w:r>
+    </w:p>
+    <w:p>
+      <w:pPr>
+        <w:pStyle w:val="ListParagraph"/>
+        <w:numPr>
+          <w:ilvl w:val="3"/>
+          <w:numId w:val="28"/>
+        </w:numPr>
+      </w:pPr>
+      <w:r>
+        <w:t>Right-click on the ‘</w:t>
+      </w:r>
+      <w:r>
+        <w:t>&lt;</w:t>
+      </w:r>
+      <w:proofErr w:type="spellStart"/>
+      <w:r>
+        <w:t>ToolkitName</w:t>
+      </w:r>
+      <w:proofErr w:type="spellEnd"/>
+      <w:r>
+        <w:t>&gt;</w:t>
+      </w:r>
+      <w:r>
+        <w:t>/Assets/Guidance’ element, and select ‘Build Guidance’</w:t>
+      </w:r>
+    </w:p>
+    <w:p>
+      <w:pPr>
+        <w:pStyle w:val="ListParagraph"/>
+        <w:numPr>
+          <w:ilvl w:val="2"/>
+          <w:numId w:val="28"/>
+        </w:numPr>
+      </w:pPr>
+      <w:r>
+        <w:t>In Solution Builder, if the ‘</w:t>
+      </w:r>
+      <w:proofErr w:type="spellStart"/>
+      <w:r>
+        <w:t>TransformOnBuild</w:t>
+      </w:r>
+      <w:proofErr w:type="spellEnd"/>
+      <w:r>
+        <w:t>’ property of the ‘</w:t>
+      </w:r>
+      <w:r>
+        <w:t>&lt;</w:t>
+      </w:r>
+      <w:proofErr w:type="spellStart"/>
+      <w:r>
+        <w:t>Toolkit</w:t>
+      </w:r>
+      <w:r>
+        <w:t>Name</w:t>
+      </w:r>
+      <w:proofErr w:type="spellEnd"/>
+      <w:r>
+        <w:t>&gt;</w:t>
+      </w:r>
+      <w:r>
+        <w:t>’ element and ‘</w:t>
+      </w:r>
+      <w:r>
+        <w:t>&lt;</w:t>
+      </w:r>
+      <w:proofErr w:type="spellStart"/>
+      <w:r>
+        <w:t>ToolkitName</w:t>
+      </w:r>
+      <w:proofErr w:type="spellEnd"/>
+      <w:r>
+        <w:t>&gt;/Automation/Library</w:t>
+      </w:r>
+      <w:r>
+        <w:t xml:space="preserve">’ elements are </w:t>
+      </w:r>
+      <w:r>
+        <w:t xml:space="preserve">set to </w:t>
+      </w:r>
+      <w:r>
+        <w:t>‘</w:t>
+      </w:r>
+      <w:r>
+        <w:t>Never</w:t>
+      </w:r>
+      <w:r>
+        <w:t>’, then</w:t>
+      </w:r>
+      <w:r>
+        <w:t xml:space="preserve"> manually</w:t>
+      </w:r>
+      <w:r>
+        <w:t>:</w:t>
+      </w:r>
+    </w:p>
+    <w:p>
+      <w:pPr>
+        <w:pStyle w:val="ListParagraph"/>
+        <w:numPr>
+          <w:ilvl w:val="3"/>
+          <w:numId w:val="28"/>
+        </w:numPr>
+      </w:pPr>
+      <w:r>
+        <w:t>Right-click on the ‘</w:t>
+      </w:r>
+      <w:r>
+        <w:t>&lt;</w:t>
+      </w:r>
+      <w:proofErr w:type="spellStart"/>
+      <w:r>
+        <w:t>ToolkitName</w:t>
+      </w:r>
+      <w:proofErr w:type="spellEnd"/>
+      <w:r>
+        <w:t>&gt;</w:t>
+      </w:r>
+      <w:r>
+        <w:t>’ element and ‘Transform Templates’</w:t>
+      </w:r>
+    </w:p>
+    <w:p>
+      <w:pPr>
+        <w:pStyle w:val="ListParagraph"/>
+        <w:numPr>
+          <w:ilvl w:val="3"/>
+          <w:numId w:val="28"/>
+        </w:numPr>
+      </w:pPr>
+      <w:r>
+        <w:t>Right-click on the ‘</w:t>
+      </w:r>
+      <w:r>
+        <w:t>&lt;</w:t>
+      </w:r>
+      <w:proofErr w:type="spellStart"/>
+      <w:r>
+        <w:t>ToolkitName</w:t>
+      </w:r>
+      <w:proofErr w:type="spellEnd"/>
+      <w:r>
+        <w:t>&gt;/Automation/</w:t>
+      </w:r>
+      <w:r>
+        <w:t>Library’ element and ‘Transform Templates’</w:t>
+      </w:r>
+    </w:p>
+    <w:p>
+      <w:pPr>
+        <w:pStyle w:val="ListParagraph"/>
+        <w:numPr>
+          <w:ilvl w:val="3"/>
+          <w:numId w:val="28"/>
+        </w:numPr>
+      </w:pPr>
+      <w:r>
+        <w:t>Right-click on the ‘</w:t>
+      </w:r>
+      <w:r>
+        <w:t>&lt;</w:t>
+      </w:r>
+      <w:proofErr w:type="spellStart"/>
+      <w:r>
+        <w:t>ToolkitName</w:t>
+      </w:r>
+      <w:proofErr w:type="spellEnd"/>
+      <w:r>
+        <w:t>&gt;/</w:t>
+      </w:r>
+      <w:r>
+        <w:t>Toolkit Info’ element and select ‘Transform Toolkit Info’.</w:t>
+      </w:r>
+    </w:p>
+    <w:p>
+      <w:pPr>
+        <w:pStyle w:val="ListParagraph"/>
+        <w:numPr>
+          <w:ilvl w:val="2"/>
+          <w:numId w:val="28"/>
+        </w:numPr>
+      </w:pPr>
+      <w:r>
+        <w:t>In Solution Explorer, if you have any additional g</w:t>
+      </w:r>
+      <w:r>
+        <w:t xml:space="preserve">enerated </w:t>
+      </w:r>
+      <w:r>
+        <w:t>c</w:t>
+      </w:r>
+      <w:r>
+        <w:t>ode</w:t>
+      </w:r>
+      <w:r>
+        <w:t xml:space="preserve"> </w:t>
+      </w:r>
+      <w:r>
+        <w:t xml:space="preserve">files </w:t>
+      </w:r>
+      <w:r>
+        <w:t>(*.</w:t>
+      </w:r>
+      <w:proofErr w:type="spellStart"/>
+      <w:r>
+        <w:t>tt</w:t>
+      </w:r>
+      <w:proofErr w:type="spellEnd"/>
+      <w:r>
+        <w:t xml:space="preserve"> files</w:t>
+      </w:r>
+      <w:r>
+        <w:t xml:space="preserve"> other than ‘source.extension.tt’</w:t>
+      </w:r>
+      <w:r>
+        <w:t>)</w:t>
+      </w:r>
+      <w:r>
+        <w:t>, then transform those manually.</w:t>
+      </w:r>
+    </w:p>
+    <w:p>
+      <w:pPr>
+        <w:pStyle w:val="ListParagraph"/>
+        <w:numPr>
+          <w:ilvl w:val="2"/>
           <w:numId w:val="28"/>
         </w:numPr>
       </w:pPr>
@@ -19822,7 +20889,7 @@
   <w:abstractNum w:abstractNumId="24">
     <w:nsid w:val="6B4F0FF1"/>
     <w:multiLevelType w:val="hybridMultilevel"/>
-    <w:tmpl w:val="6B72929A"/>
+    <w:tmpl w:val="A8EE596C"/>
     <w:lvl w:ilvl="0" w:tplc="14090003">
       <w:start w:val="1"/>
       <w:numFmt w:val="bullet"/>
@@ -19835,7 +20902,7 @@
         <w:rFonts w:ascii="Courier New" w:hAnsi="Courier New" w:cs="Courier New" w:hint="default"/>
       </w:rPr>
     </w:lvl>
-    <w:lvl w:ilvl="1" w:tplc="04090003" w:tentative="1">
+    <w:lvl w:ilvl="1" w:tplc="04090003">
       <w:start w:val="1"/>
       <w:numFmt w:val="bullet"/>
       <w:lvlText w:val="o"/>
@@ -19847,19 +20914,19 @@
         <w:rFonts w:ascii="Courier New" w:hAnsi="Courier New" w:cs="Courier New" w:hint="default"/>
       </w:rPr>
     </w:lvl>
-    <w:lvl w:ilvl="2" w:tplc="04090005" w:tentative="1">
-      <w:start w:val="1"/>
-      <w:numFmt w:val="bullet"/>
-      <w:lvlText w:val=""/>
+    <w:lvl w:ilvl="2" w:tplc="0409000F">
+      <w:start w:val="1"/>
+      <w:numFmt w:val="decimal"/>
+      <w:lvlText w:val="%3."/>
       <w:lvlJc w:val="left"/>
       <w:pPr>
         <w:ind w:left="1080" w:hanging="360"/>
       </w:pPr>
       <w:rPr>
-        <w:rFonts w:ascii="Wingdings" w:hAnsi="Wingdings" w:hint="default"/>
+        <w:rFonts w:hint="default"/>
       </w:rPr>
     </w:lvl>
-    <w:lvl w:ilvl="3" w:tplc="04090001" w:tentative="1">
+    <w:lvl w:ilvl="3" w:tplc="04090001">
       <w:start w:val="1"/>
       <w:numFmt w:val="bullet"/>
       <w:lvlText w:val=""/>
@@ -19871,7 +20938,7 @@
         <w:rFonts w:ascii="Symbol" w:hAnsi="Symbol" w:hint="default"/>
       </w:rPr>
     </w:lvl>
-    <w:lvl w:ilvl="4" w:tplc="04090003" w:tentative="1">
+    <w:lvl w:ilvl="4" w:tplc="04090003">
       <w:start w:val="1"/>
       <w:numFmt w:val="bullet"/>
       <w:lvlText w:val="o"/>
@@ -22207,7 +23274,7 @@
 </file>
 
 <file path=customXml/itemProps4.xml><?xml version="1.0" encoding="utf-8"?>
-<ds:datastoreItem xmlns:ds="http://schemas.openxmlformats.org/officeDocument/2006/customXml" ds:itemID="{5FEDC3B4-0C95-4EB0-AAA3-D623C6E9613C}">
+<ds:datastoreItem xmlns:ds="http://schemas.openxmlformats.org/officeDocument/2006/customXml" ds:itemID="{086EF022-D727-4BB2-B116-019AF37F7F6B}">
   <ds:schemaRefs>
     <ds:schemaRef ds:uri="http://schemas.openxmlformats.org/officeDocument/2006/bibliography"/>
   </ds:schemaRefs>

</xml_diff>

<commit_message>
Fixed project name with spaces issue
</commit_message>
<xml_diff>
--- a/Docs/Release Notes.docx
+++ b/Docs/Release Notes.docx
@@ -6350,11 +6350,6 @@
     </w:tbl>
     <w:p>
       <w:pPr>
-        <w:pStyle w:val="Heading3"/>
-      </w:pPr>
-    </w:p>
-    <w:p>
-      <w:pPr>
         <w:spacing w:before="0" w:after="200" w:line="276" w:lineRule="auto"/>
         <w:rPr>
           <w:rFonts w:asciiTheme="majorHAnsi" w:eastAsiaTheme="majorEastAsia" w:hAnsiTheme="majorHAnsi" w:cstheme="majorBidi"/>
@@ -12424,23 +12419,7 @@
               <w:t>"</w:t>
             </w:r>
             <w:r>
-              <w:t>$(</w:t>
-            </w:r>
-            <w:proofErr w:type="spellStart"/>
-            <w:r>
-              <w:t>localappdata</w:t>
-            </w:r>
-            <w:proofErr w:type="spellEnd"/>
-            <w:r>
-              <w:t>)\Microsoft\</w:t>
-            </w:r>
-            <w:proofErr w:type="spellStart"/>
-            <w:r>
-              <w:t>MSBuild</w:t>
-            </w:r>
-            <w:proofErr w:type="spellEnd"/>
-            <w:r>
-              <w:t>\</w:t>
+              <w:t>$(localappdata)\Microsoft\MSBuild\</w:t>
             </w:r>
             <w:r>
               <w:rPr>
@@ -12548,23 +12527,7 @@
               <w:t>"</w:t>
             </w:r>
             <w:r>
-              <w:t>$(</w:t>
-            </w:r>
-            <w:proofErr w:type="spellStart"/>
-            <w:r>
-              <w:t>localappdata</w:t>
-            </w:r>
-            <w:proofErr w:type="spellEnd"/>
-            <w:r>
-              <w:t>)\Microsoft\</w:t>
-            </w:r>
-            <w:proofErr w:type="spellStart"/>
-            <w:r>
-              <w:t>MSBuild</w:t>
-            </w:r>
-            <w:proofErr w:type="spellEnd"/>
-            <w:r>
-              <w:t>\</w:t>
+              <w:t>$(localappdata)\Microsoft\MSBuild\</w:t>
             </w:r>
             <w:r>
               <w:rPr>
@@ -12659,7 +12622,15 @@
               <w:rPr>
                 <w:color w:val="EEECE1" w:themeColor="background2"/>
               </w:rPr>
-              <w:t xml:space="preserve">(Optional) Remove all text template directives </w:t>
+              <w:t>(Optional) Remove all tex</w:t>
+            </w:r>
+            <w:bookmarkStart w:id="27" w:name="_GoBack"/>
+            <w:bookmarkEnd w:id="27"/>
+            <w:r>
+              <w:rPr>
+                <w:color w:val="EEECE1" w:themeColor="background2"/>
+              </w:rPr>
+              <w:t xml:space="preserve">t template directives </w:t>
             </w:r>
           </w:p>
         </w:tc>
@@ -12713,17 +12684,32 @@
           <w:tcPr>
             <w:tcW w:w="9576" w:type="dxa"/>
             <w:gridSpan w:val="2"/>
+            <w:shd w:val="clear" w:color="auto" w:fill="404040" w:themeFill="text1" w:themeFillTint="BF"/>
           </w:tcPr>
           <w:p>
-            <w:r>
+            <w:pPr>
+              <w:rPr>
+                <w:color w:val="EEECE1" w:themeColor="background2"/>
+              </w:rPr>
+            </w:pPr>
+            <w:r>
+              <w:rPr>
+                <w:color w:val="EEECE1" w:themeColor="background2"/>
+              </w:rPr>
               <w:t>Update the ‘Include’ directive to include ‘</w:t>
             </w:r>
             <w:proofErr w:type="spellStart"/>
             <w:r>
+              <w:rPr>
+                <w:color w:val="EEECE1" w:themeColor="background2"/>
+              </w:rPr>
               <w:t>source.extension.gen.ttinclude</w:t>
             </w:r>
             <w:proofErr w:type="spellEnd"/>
             <w:r>
+              <w:rPr>
+                <w:color w:val="EEECE1" w:themeColor="background2"/>
+              </w:rPr>
               <w:t>’ instead of ‘source.include.t4’</w:t>
             </w:r>
           </w:p>
@@ -13529,6 +13515,23 @@
           </w:p>
         </w:tc>
       </w:tr>
+    </w:tbl>
+    <w:p>
+      <w:r>
+        <w:br w:type="page"/>
+      </w:r>
+    </w:p>
+    <w:tbl>
+      <w:tblPr>
+        <w:tblStyle w:val="TableGrid"/>
+        <w:tblW w:w="0" w:type="auto"/>
+        <w:tblLayout w:type="fixed"/>
+        <w:tblLook w:val="04A0" w:firstRow="1" w:lastRow="0" w:firstColumn="1" w:lastColumn="0" w:noHBand="0" w:noVBand="1"/>
+      </w:tblPr>
+      <w:tblGrid>
+        <w:gridCol w:w="1098"/>
+        <w:gridCol w:w="8478"/>
+      </w:tblGrid>
       <w:tr>
         <w:tc>
           <w:tcPr>
@@ -13546,6 +13549,7 @@
               <w:rPr>
                 <w:color w:val="EEECE1" w:themeColor="background2"/>
               </w:rPr>
+              <w:lastRenderedPageBreak/>
               <w:t>Update &lt;Reference&gt; to ‘Pattern Toolkit Manager’ VSIX:</w:t>
             </w:r>
           </w:p>
@@ -14137,7 +14141,6 @@
                 <w:sz w:val="20"/>
                 <w:szCs w:val="20"/>
               </w:rPr>
-              <w:lastRenderedPageBreak/>
               <w:t>&lt;/</w:t>
             </w:r>
             <w:r>
@@ -14161,12 +14164,724 @@
           </w:p>
         </w:tc>
       </w:tr>
+      <w:tr>
+        <w:tc>
+          <w:tcPr>
+            <w:tcW w:w="9576" w:type="dxa"/>
+            <w:gridSpan w:val="2"/>
+            <w:shd w:val="clear" w:color="auto" w:fill="404040" w:themeFill="text1" w:themeFillTint="BF"/>
+          </w:tcPr>
+          <w:p>
+            <w:pPr>
+              <w:rPr>
+                <w:color w:val="EEECE1" w:themeColor="background2"/>
+              </w:rPr>
+            </w:pPr>
+            <w:r>
+              <w:rPr>
+                <w:color w:val="EEECE1" w:themeColor="background2"/>
+              </w:rPr>
+              <w:t xml:space="preserve">Update </w:t>
+            </w:r>
+            <w:r>
+              <w:rPr>
+                <w:color w:val="EEECE1" w:themeColor="background2"/>
+              </w:rPr>
+              <w:t>&lt;</w:t>
+            </w:r>
+            <w:proofErr w:type="spellStart"/>
+            <w:r>
+              <w:rPr>
+                <w:color w:val="EEECE1" w:themeColor="background2"/>
+              </w:rPr>
+              <w:t>MefComponent</w:t>
+            </w:r>
+            <w:proofErr w:type="spellEnd"/>
+            <w:r>
+              <w:rPr>
+                <w:color w:val="EEECE1" w:themeColor="background2"/>
+              </w:rPr>
+              <w:t>&gt; elements</w:t>
+            </w:r>
+          </w:p>
+        </w:tc>
+      </w:tr>
+      <w:tr>
+        <w:tc>
+          <w:tcPr>
+            <w:tcW w:w="1098" w:type="dxa"/>
+          </w:tcPr>
+          <w:p>
+            <w:pPr>
+              <w:rPr>
+                <w:b/>
+              </w:rPr>
+            </w:pPr>
+            <w:r>
+              <w:rPr>
+                <w:b/>
+              </w:rPr>
+              <w:t>VS2010,</w:t>
+            </w:r>
+          </w:p>
+          <w:p>
+            <w:pPr>
+              <w:rPr>
+                <w:b/>
+              </w:rPr>
+            </w:pPr>
+            <w:r>
+              <w:rPr>
+                <w:b/>
+              </w:rPr>
+              <w:t>VS2012</w:t>
+            </w:r>
+          </w:p>
+        </w:tc>
+        <w:tc>
+          <w:tcPr>
+            <w:tcW w:w="8478" w:type="dxa"/>
+          </w:tcPr>
+          <w:p>
+            <w:pPr>
+              <w:rPr>
+                <w:highlight w:val="white"/>
+              </w:rPr>
+            </w:pPr>
+            <w:r>
+              <w:rPr>
+                <w:highlight w:val="white"/>
+              </w:rPr>
+              <w:t>From:</w:t>
+            </w:r>
+          </w:p>
+          <w:p>
+            <w:pPr>
+              <w:autoSpaceDE w:val="0"/>
+              <w:autoSpaceDN w:val="0"/>
+              <w:adjustRightInd w:val="0"/>
+              <w:spacing w:before="0"/>
+              <w:rPr>
+                <w:rFonts w:ascii="Consolas" w:hAnsi="Consolas" w:cs="Consolas"/>
+                <w:color w:val="000000"/>
+                <w:sz w:val="19"/>
+                <w:szCs w:val="19"/>
+                <w:highlight w:val="white"/>
+              </w:rPr>
+            </w:pPr>
+            <w:r>
+              <w:rPr>
+                <w:rFonts w:ascii="Consolas" w:hAnsi="Consolas" w:cs="Consolas"/>
+                <w:color w:val="0000FF"/>
+                <w:sz w:val="19"/>
+                <w:szCs w:val="19"/>
+                <w:highlight w:val="white"/>
+              </w:rPr>
+              <w:t>&lt;</w:t>
+            </w:r>
+            <w:proofErr w:type="spellStart"/>
+            <w:r>
+              <w:rPr>
+                <w:rFonts w:ascii="Consolas" w:hAnsi="Consolas" w:cs="Consolas"/>
+                <w:color w:val="A31515"/>
+                <w:sz w:val="19"/>
+                <w:szCs w:val="19"/>
+                <w:highlight w:val="white"/>
+              </w:rPr>
+              <w:t>MefComponent</w:t>
+            </w:r>
+            <w:proofErr w:type="spellEnd"/>
+            <w:r>
+              <w:rPr>
+                <w:rFonts w:ascii="Consolas" w:hAnsi="Consolas" w:cs="Consolas"/>
+                <w:color w:val="0000FF"/>
+                <w:sz w:val="19"/>
+                <w:szCs w:val="19"/>
+                <w:highlight w:val="white"/>
+              </w:rPr>
+              <w:t>&gt;</w:t>
+            </w:r>
+            <w:r>
+              <w:rPr>
+                <w:rFonts w:ascii="Consolas" w:hAnsi="Consolas" w:cs="Consolas"/>
+                <w:color w:val="000000"/>
+                <w:sz w:val="19"/>
+                <w:szCs w:val="19"/>
+                <w:highlight w:val="white"/>
+              </w:rPr>
+              <w:t>|</w:t>
+            </w:r>
+            <w:r>
+              <w:rPr>
+                <w:rFonts w:ascii="Consolas" w:hAnsi="Consolas" w:cs="Consolas"/>
+                <w:color w:val="0000FF"/>
+                <w:sz w:val="19"/>
+                <w:szCs w:val="19"/>
+                <w:highlight w:val="white"/>
+              </w:rPr>
+              <w:t>&lt;</w:t>
+            </w:r>
+            <w:r>
+              <w:rPr>
+                <w:rFonts w:ascii="Consolas" w:hAnsi="Consolas" w:cs="Consolas"/>
+                <w:color w:val="000000"/>
+                <w:sz w:val="19"/>
+                <w:szCs w:val="19"/>
+                <w:highlight w:val="white"/>
+              </w:rPr>
+              <w:t>#</w:t>
+            </w:r>
+            <w:r>
+              <w:rPr>
+                <w:rFonts w:ascii="Consolas" w:hAnsi="Consolas" w:cs="Consolas"/>
+                <w:color w:val="0000FF"/>
+                <w:sz w:val="19"/>
+                <w:szCs w:val="19"/>
+                <w:highlight w:val="white"/>
+              </w:rPr>
+              <w:t xml:space="preserve">= </w:t>
+            </w:r>
+            <w:proofErr w:type="spellStart"/>
+            <w:r>
+              <w:rPr>
+                <w:rFonts w:ascii="Consolas" w:hAnsi="Consolas" w:cs="Consolas"/>
+                <w:color w:val="FF0000"/>
+                <w:sz w:val="19"/>
+                <w:szCs w:val="19"/>
+                <w:highlight w:val="white"/>
+              </w:rPr>
+              <w:t>productName</w:t>
+            </w:r>
+            <w:proofErr w:type="spellEnd"/>
+            <w:r>
+              <w:rPr>
+                <w:rFonts w:ascii="Consolas" w:hAnsi="Consolas" w:cs="Consolas"/>
+                <w:color w:val="0000FF"/>
+                <w:sz w:val="19"/>
+                <w:szCs w:val="19"/>
+                <w:highlight w:val="white"/>
+              </w:rPr>
+              <w:t xml:space="preserve"> </w:t>
+            </w:r>
+            <w:r>
+              <w:rPr>
+                <w:rFonts w:ascii="Consolas" w:hAnsi="Consolas" w:cs="Consolas"/>
+                <w:color w:val="000000"/>
+                <w:sz w:val="19"/>
+                <w:szCs w:val="19"/>
+                <w:highlight w:val="white"/>
+              </w:rPr>
+              <w:t>#</w:t>
+            </w:r>
+            <w:r>
+              <w:rPr>
+                <w:rFonts w:ascii="Consolas" w:hAnsi="Consolas" w:cs="Consolas"/>
+                <w:color w:val="0000FF"/>
+                <w:sz w:val="19"/>
+                <w:szCs w:val="19"/>
+                <w:highlight w:val="white"/>
+              </w:rPr>
+              <w:t>&gt;</w:t>
+            </w:r>
+            <w:r>
+              <w:rPr>
+                <w:rFonts w:ascii="Consolas" w:hAnsi="Consolas" w:cs="Consolas"/>
+                <w:color w:val="000000"/>
+                <w:sz w:val="19"/>
+                <w:szCs w:val="19"/>
+                <w:highlight w:val="white"/>
+              </w:rPr>
+              <w:t>|</w:t>
+            </w:r>
+            <w:r>
+              <w:rPr>
+                <w:rFonts w:ascii="Consolas" w:hAnsi="Consolas" w:cs="Consolas"/>
+                <w:color w:val="0000FF"/>
+                <w:sz w:val="19"/>
+                <w:szCs w:val="19"/>
+                <w:highlight w:val="white"/>
+              </w:rPr>
+              <w:t>&lt;/</w:t>
+            </w:r>
+            <w:proofErr w:type="spellStart"/>
+            <w:r>
+              <w:rPr>
+                <w:rFonts w:ascii="Consolas" w:hAnsi="Consolas" w:cs="Consolas"/>
+                <w:color w:val="A31515"/>
+                <w:sz w:val="19"/>
+                <w:szCs w:val="19"/>
+                <w:highlight w:val="white"/>
+              </w:rPr>
+              <w:t>MefComponent</w:t>
+            </w:r>
+            <w:proofErr w:type="spellEnd"/>
+            <w:r>
+              <w:rPr>
+                <w:rFonts w:ascii="Consolas" w:hAnsi="Consolas" w:cs="Consolas"/>
+                <w:color w:val="0000FF"/>
+                <w:sz w:val="19"/>
+                <w:szCs w:val="19"/>
+                <w:highlight w:val="white"/>
+              </w:rPr>
+              <w:t>&gt;</w:t>
+            </w:r>
+          </w:p>
+          <w:p>
+            <w:pPr>
+              <w:autoSpaceDE w:val="0"/>
+              <w:autoSpaceDN w:val="0"/>
+              <w:adjustRightInd w:val="0"/>
+              <w:spacing w:before="0"/>
+              <w:rPr>
+                <w:rFonts w:ascii="Consolas" w:hAnsi="Consolas" w:cs="Consolas"/>
+                <w:color w:val="000000"/>
+                <w:sz w:val="19"/>
+                <w:szCs w:val="19"/>
+                <w:highlight w:val="white"/>
+              </w:rPr>
+            </w:pPr>
+            <w:r>
+              <w:rPr>
+                <w:rFonts w:ascii="Consolas" w:hAnsi="Consolas" w:cs="Consolas"/>
+                <w:color w:val="0000FF"/>
+                <w:sz w:val="19"/>
+                <w:szCs w:val="19"/>
+                <w:highlight w:val="white"/>
+              </w:rPr>
+              <w:t>&lt;</w:t>
+            </w:r>
+            <w:proofErr w:type="spellStart"/>
+            <w:r>
+              <w:rPr>
+                <w:rFonts w:ascii="Consolas" w:hAnsi="Consolas" w:cs="Consolas"/>
+                <w:color w:val="A31515"/>
+                <w:sz w:val="19"/>
+                <w:szCs w:val="19"/>
+                <w:highlight w:val="white"/>
+              </w:rPr>
+              <w:t>MefComponent</w:t>
+            </w:r>
+            <w:proofErr w:type="spellEnd"/>
+            <w:r>
+              <w:rPr>
+                <w:rFonts w:ascii="Consolas" w:hAnsi="Consolas" w:cs="Consolas"/>
+                <w:color w:val="0000FF"/>
+                <w:sz w:val="19"/>
+                <w:szCs w:val="19"/>
+                <w:highlight w:val="white"/>
+              </w:rPr>
+              <w:t>&gt;</w:t>
+            </w:r>
+            <w:r>
+              <w:rPr>
+                <w:rFonts w:ascii="Consolas" w:hAnsi="Consolas" w:cs="Consolas"/>
+                <w:color w:val="000000"/>
+                <w:sz w:val="19"/>
+                <w:szCs w:val="19"/>
+                <w:highlight w:val="white"/>
+              </w:rPr>
+              <w:t>|</w:t>
+            </w:r>
+            <w:r>
+              <w:rPr>
+                <w:rFonts w:ascii="Consolas" w:hAnsi="Consolas" w:cs="Consolas"/>
+                <w:color w:val="0000FF"/>
+                <w:sz w:val="19"/>
+                <w:szCs w:val="19"/>
+                <w:highlight w:val="white"/>
+              </w:rPr>
+              <w:t>&lt;</w:t>
+            </w:r>
+            <w:r>
+              <w:rPr>
+                <w:rFonts w:ascii="Consolas" w:hAnsi="Consolas" w:cs="Consolas"/>
+                <w:color w:val="000000"/>
+                <w:sz w:val="19"/>
+                <w:szCs w:val="19"/>
+                <w:highlight w:val="white"/>
+              </w:rPr>
+              <w:t>#</w:t>
+            </w:r>
+            <w:r>
+              <w:rPr>
+                <w:rFonts w:ascii="Consolas" w:hAnsi="Consolas" w:cs="Consolas"/>
+                <w:color w:val="0000FF"/>
+                <w:sz w:val="19"/>
+                <w:szCs w:val="19"/>
+                <w:highlight w:val="white"/>
+              </w:rPr>
+              <w:t xml:space="preserve">= </w:t>
+            </w:r>
+            <w:proofErr w:type="spellStart"/>
+            <w:r>
+              <w:rPr>
+                <w:rFonts w:ascii="Consolas" w:hAnsi="Consolas" w:cs="Consolas"/>
+                <w:color w:val="FF0000"/>
+                <w:sz w:val="19"/>
+                <w:szCs w:val="19"/>
+                <w:highlight w:val="white"/>
+              </w:rPr>
+              <w:t>productName</w:t>
+            </w:r>
+            <w:proofErr w:type="spellEnd"/>
+            <w:r>
+              <w:rPr>
+                <w:rFonts w:ascii="Consolas" w:hAnsi="Consolas" w:cs="Consolas"/>
+                <w:color w:val="0000FF"/>
+                <w:sz w:val="19"/>
+                <w:szCs w:val="19"/>
+                <w:highlight w:val="white"/>
+              </w:rPr>
+              <w:t xml:space="preserve"> </w:t>
+            </w:r>
+            <w:r>
+              <w:rPr>
+                <w:rFonts w:ascii="Consolas" w:hAnsi="Consolas" w:cs="Consolas"/>
+                <w:color w:val="000000"/>
+                <w:sz w:val="19"/>
+                <w:szCs w:val="19"/>
+                <w:highlight w:val="white"/>
+              </w:rPr>
+              <w:t>#</w:t>
+            </w:r>
+            <w:r>
+              <w:rPr>
+                <w:rFonts w:ascii="Consolas" w:hAnsi="Consolas" w:cs="Consolas"/>
+                <w:color w:val="0000FF"/>
+                <w:sz w:val="19"/>
+                <w:szCs w:val="19"/>
+                <w:highlight w:val="white"/>
+              </w:rPr>
+              <w:t>&gt;.</w:t>
+            </w:r>
+            <w:r>
+              <w:rPr>
+                <w:rFonts w:ascii="Consolas" w:hAnsi="Consolas" w:cs="Consolas"/>
+                <w:color w:val="000000"/>
+                <w:sz w:val="19"/>
+                <w:szCs w:val="19"/>
+                <w:highlight w:val="white"/>
+              </w:rPr>
+              <w:t>Automation|</w:t>
+            </w:r>
+            <w:r>
+              <w:rPr>
+                <w:rFonts w:ascii="Consolas" w:hAnsi="Consolas" w:cs="Consolas"/>
+                <w:color w:val="0000FF"/>
+                <w:sz w:val="19"/>
+                <w:szCs w:val="19"/>
+                <w:highlight w:val="white"/>
+              </w:rPr>
+              <w:t>&lt;/</w:t>
+            </w:r>
+            <w:proofErr w:type="spellStart"/>
+            <w:r>
+              <w:rPr>
+                <w:rFonts w:ascii="Consolas" w:hAnsi="Consolas" w:cs="Consolas"/>
+                <w:color w:val="A31515"/>
+                <w:sz w:val="19"/>
+                <w:szCs w:val="19"/>
+                <w:highlight w:val="white"/>
+              </w:rPr>
+              <w:t>MefComponent</w:t>
+            </w:r>
+            <w:proofErr w:type="spellEnd"/>
+            <w:r>
+              <w:rPr>
+                <w:rFonts w:ascii="Consolas" w:hAnsi="Consolas" w:cs="Consolas"/>
+                <w:color w:val="0000FF"/>
+                <w:sz w:val="19"/>
+                <w:szCs w:val="19"/>
+                <w:highlight w:val="white"/>
+              </w:rPr>
+              <w:t>&gt;</w:t>
+            </w:r>
+          </w:p>
+          <w:p>
+            <w:r>
+              <w:t>To:</w:t>
+            </w:r>
+          </w:p>
+          <w:p>
+            <w:pPr>
+              <w:autoSpaceDE w:val="0"/>
+              <w:autoSpaceDN w:val="0"/>
+              <w:adjustRightInd w:val="0"/>
+              <w:spacing w:before="0"/>
+              <w:rPr>
+                <w:rFonts w:ascii="Consolas" w:hAnsi="Consolas" w:cs="Consolas"/>
+                <w:color w:val="000000"/>
+                <w:sz w:val="19"/>
+                <w:szCs w:val="19"/>
+                <w:highlight w:val="white"/>
+              </w:rPr>
+            </w:pPr>
+            <w:r>
+              <w:rPr>
+                <w:rFonts w:ascii="Consolas" w:hAnsi="Consolas" w:cs="Consolas"/>
+                <w:color w:val="0000FF"/>
+                <w:sz w:val="19"/>
+                <w:szCs w:val="19"/>
+                <w:highlight w:val="white"/>
+              </w:rPr>
+              <w:t>&lt;</w:t>
+            </w:r>
+            <w:proofErr w:type="spellStart"/>
+            <w:r>
+              <w:rPr>
+                <w:rFonts w:ascii="Consolas" w:hAnsi="Consolas" w:cs="Consolas"/>
+                <w:color w:val="A31515"/>
+                <w:sz w:val="19"/>
+                <w:szCs w:val="19"/>
+                <w:highlight w:val="white"/>
+              </w:rPr>
+              <w:t>MefComponent</w:t>
+            </w:r>
+            <w:proofErr w:type="spellEnd"/>
+            <w:r>
+              <w:rPr>
+                <w:rFonts w:ascii="Consolas" w:hAnsi="Consolas" w:cs="Consolas"/>
+                <w:color w:val="0000FF"/>
+                <w:sz w:val="19"/>
+                <w:szCs w:val="19"/>
+                <w:highlight w:val="white"/>
+              </w:rPr>
+              <w:t>&gt;</w:t>
+            </w:r>
+            <w:r>
+              <w:rPr>
+                <w:rFonts w:ascii="Consolas" w:hAnsi="Consolas" w:cs="Consolas"/>
+                <w:color w:val="000000"/>
+                <w:sz w:val="19"/>
+                <w:szCs w:val="19"/>
+                <w:highlight w:val="white"/>
+              </w:rPr>
+              <w:t>|</w:t>
+            </w:r>
+            <w:r>
+              <w:rPr>
+                <w:rFonts w:ascii="Consolas" w:hAnsi="Consolas" w:cs="Consolas"/>
+                <w:color w:val="000000"/>
+                <w:sz w:val="19"/>
+                <w:szCs w:val="19"/>
+                <w:highlight w:val="yellow"/>
+              </w:rPr>
+              <w:t>%</w:t>
+            </w:r>
+            <w:proofErr w:type="spellStart"/>
+            <w:r>
+              <w:rPr>
+                <w:rFonts w:ascii="Consolas" w:hAnsi="Consolas" w:cs="Consolas"/>
+                <w:color w:val="000000"/>
+                <w:sz w:val="19"/>
+                <w:szCs w:val="19"/>
+                <w:highlight w:val="yellow"/>
+              </w:rPr>
+              <w:t>CurrentProject</w:t>
+            </w:r>
+            <w:proofErr w:type="spellEnd"/>
+            <w:r>
+              <w:rPr>
+                <w:rFonts w:ascii="Consolas" w:hAnsi="Consolas" w:cs="Consolas"/>
+                <w:color w:val="000000"/>
+                <w:sz w:val="19"/>
+                <w:szCs w:val="19"/>
+                <w:highlight w:val="yellow"/>
+              </w:rPr>
+              <w:t>%</w:t>
+            </w:r>
+            <w:r>
+              <w:rPr>
+                <w:rFonts w:ascii="Consolas" w:hAnsi="Consolas" w:cs="Consolas"/>
+                <w:color w:val="000000"/>
+                <w:sz w:val="19"/>
+                <w:szCs w:val="19"/>
+                <w:highlight w:val="white"/>
+              </w:rPr>
+              <w:t>|</w:t>
+            </w:r>
+            <w:r>
+              <w:rPr>
+                <w:rFonts w:ascii="Consolas" w:hAnsi="Consolas" w:cs="Consolas"/>
+                <w:color w:val="0000FF"/>
+                <w:sz w:val="19"/>
+                <w:szCs w:val="19"/>
+                <w:highlight w:val="white"/>
+              </w:rPr>
+              <w:t>&lt;/</w:t>
+            </w:r>
+            <w:proofErr w:type="spellStart"/>
+            <w:r>
+              <w:rPr>
+                <w:rFonts w:ascii="Consolas" w:hAnsi="Consolas" w:cs="Consolas"/>
+                <w:color w:val="A31515"/>
+                <w:sz w:val="19"/>
+                <w:szCs w:val="19"/>
+                <w:highlight w:val="white"/>
+              </w:rPr>
+              <w:t>MefComponent</w:t>
+            </w:r>
+            <w:proofErr w:type="spellEnd"/>
+            <w:r>
+              <w:rPr>
+                <w:rFonts w:ascii="Consolas" w:hAnsi="Consolas" w:cs="Consolas"/>
+                <w:color w:val="0000FF"/>
+                <w:sz w:val="19"/>
+                <w:szCs w:val="19"/>
+                <w:highlight w:val="white"/>
+              </w:rPr>
+              <w:t>&gt;</w:t>
+            </w:r>
+          </w:p>
+          <w:p>
+            <w:pPr>
+              <w:shd w:val="clear" w:color="auto" w:fill="FFFFFF"/>
+              <w:tabs>
+                <w:tab w:val="left" w:pos="916"/>
+                <w:tab w:val="left" w:pos="1832"/>
+                <w:tab w:val="left" w:pos="2748"/>
+                <w:tab w:val="left" w:pos="3664"/>
+                <w:tab w:val="left" w:pos="4580"/>
+                <w:tab w:val="left" w:pos="5496"/>
+                <w:tab w:val="left" w:pos="6412"/>
+                <w:tab w:val="left" w:pos="7328"/>
+                <w:tab w:val="left" w:pos="8244"/>
+                <w:tab w:val="left" w:pos="9160"/>
+                <w:tab w:val="left" w:pos="10076"/>
+                <w:tab w:val="left" w:pos="10992"/>
+                <w:tab w:val="left" w:pos="11908"/>
+                <w:tab w:val="left" w:pos="12824"/>
+                <w:tab w:val="left" w:pos="13740"/>
+                <w:tab w:val="left" w:pos="14656"/>
+              </w:tabs>
+              <w:spacing w:before="0"/>
+              <w:rPr>
+                <w:rFonts w:ascii="Consolas" w:hAnsi="Consolas" w:cs="Consolas"/>
+                <w:color w:val="0000FF"/>
+                <w:sz w:val="19"/>
+                <w:szCs w:val="19"/>
+              </w:rPr>
+            </w:pPr>
+            <w:r>
+              <w:rPr>
+                <w:rFonts w:ascii="Consolas" w:hAnsi="Consolas" w:cs="Consolas"/>
+                <w:color w:val="0000FF"/>
+                <w:sz w:val="19"/>
+                <w:szCs w:val="19"/>
+                <w:highlight w:val="white"/>
+              </w:rPr>
+              <w:t>&lt;</w:t>
+            </w:r>
+            <w:proofErr w:type="spellStart"/>
+            <w:r>
+              <w:rPr>
+                <w:rFonts w:ascii="Consolas" w:hAnsi="Consolas" w:cs="Consolas"/>
+                <w:color w:val="A31515"/>
+                <w:sz w:val="19"/>
+                <w:szCs w:val="19"/>
+                <w:highlight w:val="white"/>
+              </w:rPr>
+              <w:t>MefComponent</w:t>
+            </w:r>
+            <w:proofErr w:type="spellEnd"/>
+            <w:r>
+              <w:rPr>
+                <w:rFonts w:ascii="Consolas" w:hAnsi="Consolas" w:cs="Consolas"/>
+                <w:color w:val="0000FF"/>
+                <w:sz w:val="19"/>
+                <w:szCs w:val="19"/>
+                <w:highlight w:val="white"/>
+              </w:rPr>
+              <w:t>&gt;</w:t>
+            </w:r>
+            <w:r>
+              <w:rPr>
+                <w:rFonts w:ascii="Consolas" w:hAnsi="Consolas" w:cs="Consolas"/>
+                <w:color w:val="000000"/>
+                <w:sz w:val="19"/>
+                <w:szCs w:val="19"/>
+                <w:highlight w:val="white"/>
+              </w:rPr>
+              <w:t>|</w:t>
+            </w:r>
+            <w:r>
+              <w:rPr>
+                <w:rFonts w:ascii="Consolas" w:eastAsia="Times New Roman" w:hAnsi="Consolas" w:cs="Consolas"/>
+                <w:color w:val="0000FF"/>
+                <w:sz w:val="20"/>
+                <w:szCs w:val="20"/>
+                <w:highlight w:val="yellow"/>
+              </w:rPr>
+              <w:t>&lt;#=</w:t>
+            </w:r>
+            <w:proofErr w:type="spellStart"/>
+            <w:r>
+              <w:rPr>
+                <w:rFonts w:ascii="Consolas" w:eastAsia="Times New Roman" w:hAnsi="Consolas" w:cs="Consolas"/>
+                <w:color w:val="0000FF"/>
+                <w:sz w:val="20"/>
+                <w:szCs w:val="20"/>
+                <w:highlight w:val="yellow"/>
+              </w:rPr>
+              <w:t>libraryProjectName</w:t>
+            </w:r>
+            <w:proofErr w:type="spellEnd"/>
+            <w:r>
+              <w:rPr>
+                <w:rFonts w:ascii="Consolas" w:eastAsia="Times New Roman" w:hAnsi="Consolas" w:cs="Consolas"/>
+                <w:color w:val="0000FF"/>
+                <w:sz w:val="20"/>
+                <w:szCs w:val="20"/>
+                <w:highlight w:val="yellow"/>
+              </w:rPr>
+              <w:t xml:space="preserve"> #&gt;</w:t>
+            </w:r>
+            <w:r>
+              <w:rPr>
+                <w:rFonts w:ascii="Consolas" w:hAnsi="Consolas" w:cs="Consolas"/>
+                <w:color w:val="000000"/>
+                <w:sz w:val="19"/>
+                <w:szCs w:val="19"/>
+                <w:highlight w:val="white"/>
+              </w:rPr>
+              <w:t>|</w:t>
+            </w:r>
+            <w:r>
+              <w:rPr>
+                <w:rFonts w:ascii="Consolas" w:hAnsi="Consolas" w:cs="Consolas"/>
+                <w:color w:val="0000FF"/>
+                <w:sz w:val="19"/>
+                <w:szCs w:val="19"/>
+                <w:highlight w:val="white"/>
+              </w:rPr>
+              <w:t>&lt;/</w:t>
+            </w:r>
+            <w:proofErr w:type="spellStart"/>
+            <w:r>
+              <w:rPr>
+                <w:rFonts w:ascii="Consolas" w:hAnsi="Consolas" w:cs="Consolas"/>
+                <w:color w:val="A31515"/>
+                <w:sz w:val="19"/>
+                <w:szCs w:val="19"/>
+                <w:highlight w:val="white"/>
+              </w:rPr>
+              <w:t>MefComponent</w:t>
+            </w:r>
+            <w:proofErr w:type="spellEnd"/>
+            <w:r>
+              <w:rPr>
+                <w:rFonts w:ascii="Consolas" w:hAnsi="Consolas" w:cs="Consolas"/>
+                <w:color w:val="0000FF"/>
+                <w:sz w:val="19"/>
+                <w:szCs w:val="19"/>
+                <w:highlight w:val="white"/>
+              </w:rPr>
+              <w:t>&gt;</w:t>
+            </w:r>
+          </w:p>
+        </w:tc>
+      </w:tr>
     </w:tbl>
-    <w:p>
-      <w:pPr>
-        <w:pStyle w:val="Heading4"/>
-      </w:pPr>
-    </w:p>
     <w:p>
       <w:pPr>
         <w:spacing w:before="0" w:after="200" w:line="276" w:lineRule="auto"/>
@@ -14181,16 +14896,12 @@
           <w:u w:val="single"/>
         </w:rPr>
       </w:pPr>
-      <w:r>
-        <w:br w:type="page"/>
-      </w:r>
     </w:p>
     <w:p>
       <w:pPr>
         <w:pStyle w:val="Heading4"/>
       </w:pPr>
       <w:r>
-        <w:lastRenderedPageBreak/>
         <w:t>All</w:t>
       </w:r>
       <w:r>
@@ -15419,7 +16130,31 @@
       <w:pPr>
         <w:pStyle w:val="Heading4"/>
       </w:pPr>
-      <w:r>
+    </w:p>
+    <w:p>
+      <w:pPr>
+        <w:spacing w:before="0" w:after="200" w:line="276" w:lineRule="auto"/>
+        <w:rPr>
+          <w:rFonts w:asciiTheme="majorHAnsi" w:eastAsiaTheme="majorEastAsia" w:hAnsiTheme="majorHAnsi" w:cstheme="majorBidi"/>
+          <w:b/>
+          <w:bCs/>
+          <w:i/>
+          <w:iCs/>
+          <w:color w:val="595959" w:themeColor="text1" w:themeTint="A6"/>
+          <w:sz w:val="24"/>
+          <w:u w:val="single"/>
+        </w:rPr>
+      </w:pPr>
+      <w:r>
+        <w:br w:type="page"/>
+      </w:r>
+    </w:p>
+    <w:p>
+      <w:pPr>
+        <w:pStyle w:val="Heading4"/>
+      </w:pPr>
+      <w:r>
+        <w:lastRenderedPageBreak/>
         <w:t>All Project Template Project files (*.</w:t>
       </w:r>
       <w:proofErr w:type="spellStart"/>
@@ -15675,30 +16410,8 @@
       <w:pPr>
         <w:pStyle w:val="Heading3"/>
       </w:pPr>
-    </w:p>
-    <w:p>
-      <w:pPr>
-        <w:spacing w:before="0" w:after="200" w:line="276" w:lineRule="auto"/>
-        <w:rPr>
-          <w:rFonts w:asciiTheme="majorHAnsi" w:eastAsiaTheme="majorEastAsia" w:hAnsiTheme="majorHAnsi" w:cstheme="majorBidi"/>
-          <w:b/>
-          <w:bCs/>
-          <w:color w:val="943634" w:themeColor="accent2" w:themeShade="BF"/>
-          <w:sz w:val="24"/>
-          <w:u w:val="single"/>
-        </w:rPr>
-      </w:pPr>
-      <w:r>
-        <w:br w:type="page"/>
-      </w:r>
-    </w:p>
-    <w:p>
-      <w:pPr>
-        <w:pStyle w:val="Heading3"/>
-      </w:pPr>
-      <w:bookmarkStart w:id="27" w:name="_Toc347833480"/>
-      <w:r>
-        <w:lastRenderedPageBreak/>
+      <w:bookmarkStart w:id="28" w:name="_Toc347833480"/>
+      <w:r>
         <w:t xml:space="preserve">Pattern Toolkit </w:t>
       </w:r>
       <w:r>
@@ -15707,7 +16420,7 @@
       <w:r>
         <w:t>Project:</w:t>
       </w:r>
-      <w:bookmarkEnd w:id="27"/>
+      <w:bookmarkEnd w:id="28"/>
       <w:r>
         <w:t xml:space="preserve"> </w:t>
       </w:r>
@@ -17443,6 +18156,7 @@
               <w:rPr>
                 <w:color w:val="EEECE1" w:themeColor="background2"/>
               </w:rPr>
+              <w:lastRenderedPageBreak/>
               <w:t>(Optional) Change the value of the “</w:t>
             </w:r>
             <w:proofErr w:type="spellStart"/>
@@ -17665,23 +18379,7 @@
               <w:t>"</w:t>
             </w:r>
             <w:r>
-              <w:t>$(</w:t>
-            </w:r>
-            <w:proofErr w:type="spellStart"/>
-            <w:r>
-              <w:t>localappdata</w:t>
-            </w:r>
-            <w:proofErr w:type="spellEnd"/>
-            <w:r>
-              <w:t>)\Microsoft\</w:t>
-            </w:r>
-            <w:proofErr w:type="spellStart"/>
-            <w:r>
-              <w:t>MSBuild</w:t>
-            </w:r>
-            <w:proofErr w:type="spellEnd"/>
-            <w:r>
-              <w:t>\</w:t>
+              <w:t>$(localappdata)\Microsoft\MSBuild\</w:t>
             </w:r>
             <w:r>
               <w:rPr>
@@ -17789,23 +18487,7 @@
               <w:t>"</w:t>
             </w:r>
             <w:r>
-              <w:t>$(</w:t>
-            </w:r>
-            <w:proofErr w:type="spellStart"/>
-            <w:r>
-              <w:t>localappdata</w:t>
-            </w:r>
-            <w:proofErr w:type="spellEnd"/>
-            <w:r>
-              <w:t>)\Microsoft\</w:t>
-            </w:r>
-            <w:proofErr w:type="spellStart"/>
-            <w:r>
-              <w:t>MSBuild</w:t>
-            </w:r>
-            <w:proofErr w:type="spellEnd"/>
-            <w:r>
-              <w:t>\</w:t>
+              <w:t>$(localappdata)\Microsoft\MSBuild\</w:t>
             </w:r>
             <w:r>
               <w:rPr>
@@ -17868,12 +18550,11 @@
       <w:pPr>
         <w:pStyle w:val="Heading3"/>
       </w:pPr>
-      <w:bookmarkStart w:id="28" w:name="_Toc347833481"/>
-      <w:r>
-        <w:lastRenderedPageBreak/>
+      <w:bookmarkStart w:id="29" w:name="_Toc347833481"/>
+      <w:r>
         <w:t>Pattern Toolkit Solution</w:t>
       </w:r>
-      <w:bookmarkEnd w:id="28"/>
+      <w:bookmarkEnd w:id="29"/>
     </w:p>
     <w:p>
       <w:pPr>
@@ -17964,13 +18645,13 @@
       </w:r>
       <w:proofErr w:type="spellEnd"/>
       <w:r>
-        <w:t>&gt;\</w:t>
-      </w:r>
-      <w:r>
-        <w:t xml:space="preserve">source.include.t4. Note: This file is nested under </w:t>
-      </w:r>
-      <w:r>
-        <w:t>&lt;</w:t>
+        <w:t xml:space="preserve">&gt;\source.include.t4. </w:t>
+      </w:r>
+      <w:r>
+        <w:t>(</w:t>
+      </w:r>
+      <w:r>
+        <w:t>Note: This file is nested under &lt;</w:t>
       </w:r>
       <w:proofErr w:type="spellStart"/>
       <w:r>
@@ -17978,10 +18659,10 @@
       </w:r>
       <w:proofErr w:type="spellEnd"/>
       <w:r>
-        <w:t>&gt;\</w:t>
-      </w:r>
-      <w:r>
-        <w:t>source.extension.tt</w:t>
+        <w:t>&gt;\source.extension.tt</w:t>
+      </w:r>
+      <w:r>
+        <w:t>)</w:t>
       </w:r>
     </w:p>
     <w:p>
@@ -17999,8 +18680,6 @@
       <w:r>
         <w:t>ToolkitProject</w:t>
       </w:r>
-      <w:bookmarkStart w:id="29" w:name="_GoBack"/>
-      <w:bookmarkEnd w:id="29"/>
       <w:proofErr w:type="spellEnd"/>
       <w:r>
         <w:t>&gt;\</w:t>
@@ -23152,24 +23831,6 @@
 </file>
 
 <file path=customXml/item1.xml><?xml version="1.0" encoding="utf-8"?>
-<?mso-contentType ?>
-<FormTemplates xmlns="http://schemas.microsoft.com/sharepoint/v3/contenttype/forms">
-  <Display>DocumentLibraryForm</Display>
-  <Edit>DocumentLibraryForm</Edit>
-  <New>DocumentLibraryForm</New>
-</FormTemplates>
-</file>
-
-<file path=customXml/item2.xml><?xml version="1.0" encoding="utf-8"?>
-<p:properties xmlns:p="http://schemas.microsoft.com/office/2006/metadata/properties" xmlns:xsi="http://www.w3.org/2001/XMLSchema-instance">
-  <documentManagement>
-    <Description0 xmlns="da9c3dc4-e6fb-4089-8e3d-1a07821d8779">Please read these notes before installing v.1.12.15.1 over previous versions of the bits.</Description0>
-    <Archived xmlns="da9c3dc4-e6fb-4089-8e3d-1a07821d8779">false</Archived>
-  </documentManagement>
-</p:properties>
-</file>
-
-<file path=customXml/item3.xml><?xml version="1.0" encoding="utf-8"?>
 <ct:contentTypeSchema xmlns:ct="http://schemas.microsoft.com/office/2006/metadata/contentType" xmlns:ma="http://schemas.microsoft.com/office/2006/metadata/properties/metaAttributes" ct:_="" ma:_="" ma:contentTypeName="Document" ma:contentTypeID="0x010100B657FAE4D5F25B4395DE9206E31ED736" ma:contentTypeVersion="2" ma:contentTypeDescription="Create a new document." ma:contentTypeScope="" ma:versionID="611b520dbd708079050fb7c15998bce2">
   <xsd:schema xmlns:xsd="http://www.w3.org/2001/XMLSchema" xmlns:p="http://schemas.microsoft.com/office/2006/metadata/properties" xmlns:ns2="da9c3dc4-e6fb-4089-8e3d-1a07821d8779" targetNamespace="http://schemas.microsoft.com/office/2006/metadata/properties" ma:root="true" ma:fieldsID="4781228e672b262abbcb4ba5a52b6231" ns2:_="">
     <xsd:import namespace="da9c3dc4-e6fb-4089-8e3d-1a07821d8779"/>
@@ -23235,28 +23896,29 @@
 </ct:contentTypeSchema>
 </file>
 
+<file path=customXml/item2.xml><?xml version="1.0" encoding="utf-8"?>
+<p:properties xmlns:p="http://schemas.microsoft.com/office/2006/metadata/properties" xmlns:xsi="http://www.w3.org/2001/XMLSchema-instance">
+  <documentManagement>
+    <Description0 xmlns="da9c3dc4-e6fb-4089-8e3d-1a07821d8779">Please read these notes before installing v.1.12.15.1 over previous versions of the bits.</Description0>
+    <Archived xmlns="da9c3dc4-e6fb-4089-8e3d-1a07821d8779">false</Archived>
+  </documentManagement>
+</p:properties>
+</file>
+
+<file path=customXml/item3.xml><?xml version="1.0" encoding="utf-8"?>
+<?mso-contentType ?>
+<FormTemplates xmlns="http://schemas.microsoft.com/sharepoint/v3/contenttype/forms">
+  <Display>DocumentLibraryForm</Display>
+  <Edit>DocumentLibraryForm</Edit>
+  <New>DocumentLibraryForm</New>
+</FormTemplates>
+</file>
+
 <file path=customXml/item4.xml><?xml version="1.0" encoding="utf-8"?>
 <b:Sources xmlns:b="http://schemas.openxmlformats.org/officeDocument/2006/bibliography" xmlns="http://schemas.openxmlformats.org/officeDocument/2006/bibliography" SelectedStyle="\APA.XSL" StyleName="APA"/>
 </file>
 
 <file path=customXml/itemProps1.xml><?xml version="1.0" encoding="utf-8"?>
-<ds:datastoreItem xmlns:ds="http://schemas.openxmlformats.org/officeDocument/2006/customXml" ds:itemID="{009AB443-E0F8-4BFD-AF49-7E17831D3C84}">
-  <ds:schemaRefs>
-    <ds:schemaRef ds:uri="http://schemas.microsoft.com/sharepoint/v3/contenttype/forms"/>
-  </ds:schemaRefs>
-</ds:datastoreItem>
-</file>
-
-<file path=customXml/itemProps2.xml><?xml version="1.0" encoding="utf-8"?>
-<ds:datastoreItem xmlns:ds="http://schemas.openxmlformats.org/officeDocument/2006/customXml" ds:itemID="{A7CD0ACA-0EAB-4BD4-8B21-4AE803A2D540}">
-  <ds:schemaRefs>
-    <ds:schemaRef ds:uri="http://schemas.microsoft.com/office/2006/metadata/properties"/>
-    <ds:schemaRef ds:uri="da9c3dc4-e6fb-4089-8e3d-1a07821d8779"/>
-  </ds:schemaRefs>
-</ds:datastoreItem>
-</file>
-
-<file path=customXml/itemProps3.xml><?xml version="1.0" encoding="utf-8"?>
 <ds:datastoreItem xmlns:ds="http://schemas.openxmlformats.org/officeDocument/2006/customXml" ds:itemID="{BF4982B2-263A-40F2-8549-865BFD9AA2A4}">
   <ds:schemaRefs>
     <ds:schemaRef ds:uri="http://schemas.microsoft.com/office/2006/metadata/contentType"/>
@@ -23273,8 +23935,25 @@
 </ds:datastoreItem>
 </file>
 
+<file path=customXml/itemProps2.xml><?xml version="1.0" encoding="utf-8"?>
+<ds:datastoreItem xmlns:ds="http://schemas.openxmlformats.org/officeDocument/2006/customXml" ds:itemID="{A7CD0ACA-0EAB-4BD4-8B21-4AE803A2D540}">
+  <ds:schemaRefs>
+    <ds:schemaRef ds:uri="http://schemas.microsoft.com/office/2006/metadata/properties"/>
+    <ds:schemaRef ds:uri="da9c3dc4-e6fb-4089-8e3d-1a07821d8779"/>
+  </ds:schemaRefs>
+</ds:datastoreItem>
+</file>
+
+<file path=customXml/itemProps3.xml><?xml version="1.0" encoding="utf-8"?>
+<ds:datastoreItem xmlns:ds="http://schemas.openxmlformats.org/officeDocument/2006/customXml" ds:itemID="{009AB443-E0F8-4BFD-AF49-7E17831D3C84}">
+  <ds:schemaRefs>
+    <ds:schemaRef ds:uri="http://schemas.microsoft.com/sharepoint/v3/contenttype/forms"/>
+  </ds:schemaRefs>
+</ds:datastoreItem>
+</file>
+
 <file path=customXml/itemProps4.xml><?xml version="1.0" encoding="utf-8"?>
-<ds:datastoreItem xmlns:ds="http://schemas.openxmlformats.org/officeDocument/2006/customXml" ds:itemID="{086EF022-D727-4BB2-B116-019AF37F7F6B}">
+<ds:datastoreItem xmlns:ds="http://schemas.openxmlformats.org/officeDocument/2006/customXml" ds:itemID="{DB356435-B091-4AF5-B7B6-FDE2D96C9594}">
   <ds:schemaRefs>
     <ds:schemaRef ds:uri="http://schemas.openxmlformats.org/officeDocument/2006/bibliography"/>
   </ds:schemaRefs>

</xml_diff>

<commit_message>
Changed the public assembly signing key
</commit_message>
<xml_diff>
--- a/Docs/Release Notes.docx
+++ b/Docs/Release Notes.docx
@@ -550,8 +550,6 @@
       <w:r>
         <w:fldChar w:fldCharType="separate"/>
       </w:r>
-      <w:bookmarkStart w:id="3" w:name="_GoBack"/>
-      <w:bookmarkEnd w:id="3"/>
       <w:r>
         <w:rPr>
           <w:noProof/>
@@ -1702,7 +1700,7 @@
       <w:pPr>
         <w:pStyle w:val="Heading1"/>
       </w:pPr>
-      <w:bookmarkStart w:id="4" w:name="_Toc352353723"/>
+      <w:bookmarkStart w:id="3" w:name="_Toc352353723"/>
       <w:r>
         <w:lastRenderedPageBreak/>
         <w:t>What’s New</w:t>
@@ -1713,7 +1711,7 @@
       <w:r>
         <w:t>?</w:t>
       </w:r>
-      <w:bookmarkEnd w:id="4"/>
+      <w:bookmarkEnd w:id="3"/>
       <w:r>
         <w:t xml:space="preserve"> </w:t>
       </w:r>
@@ -2120,8 +2118,8 @@
           <w:szCs w:val="28"/>
         </w:rPr>
       </w:pPr>
-      <w:bookmarkStart w:id="5" w:name="_Who_Needs_to"/>
-      <w:bookmarkEnd w:id="5"/>
+      <w:bookmarkStart w:id="4" w:name="_Who_Needs_to"/>
+      <w:bookmarkEnd w:id="4"/>
       <w:r>
         <w:br w:type="page"/>
       </w:r>
@@ -2130,14 +2128,14 @@
       <w:pPr>
         <w:pStyle w:val="Heading1"/>
       </w:pPr>
-      <w:bookmarkStart w:id="6" w:name="_Installation_Notes"/>
-      <w:bookmarkStart w:id="7" w:name="_Toc352353724"/>
-      <w:bookmarkEnd w:id="6"/>
+      <w:bookmarkStart w:id="5" w:name="_Installation_Notes"/>
+      <w:bookmarkStart w:id="6" w:name="_Toc352353724"/>
+      <w:bookmarkEnd w:id="5"/>
       <w:r>
         <w:lastRenderedPageBreak/>
         <w:t>Installation Notes</w:t>
       </w:r>
-      <w:bookmarkEnd w:id="7"/>
+      <w:bookmarkEnd w:id="6"/>
     </w:p>
     <w:p>
       <w:r>
@@ -2265,14 +2263,14 @@
       <w:pPr>
         <w:pStyle w:val="Heading1"/>
       </w:pPr>
-      <w:bookmarkStart w:id="8" w:name="_Who_Needs_to_1"/>
-      <w:bookmarkStart w:id="9" w:name="_Toc352353725"/>
-      <w:bookmarkEnd w:id="8"/>
+      <w:bookmarkStart w:id="7" w:name="_Who_Needs_to_1"/>
+      <w:bookmarkStart w:id="8" w:name="_Toc352353725"/>
+      <w:bookmarkEnd w:id="7"/>
       <w:r>
         <w:lastRenderedPageBreak/>
         <w:t>Who Needs to Migrate?</w:t>
       </w:r>
-      <w:bookmarkEnd w:id="9"/>
+      <w:bookmarkEnd w:id="8"/>
     </w:p>
     <w:p>
       <w:r>
@@ -3170,14 +3168,14 @@
       <w:pPr>
         <w:pStyle w:val="Heading2"/>
       </w:pPr>
-      <w:bookmarkStart w:id="10" w:name="_Toc352353726"/>
+      <w:bookmarkStart w:id="9" w:name="_Toc352353726"/>
       <w:r>
         <w:t xml:space="preserve">Supported </w:t>
       </w:r>
       <w:r>
         <w:t>Migration Scenarios</w:t>
       </w:r>
-      <w:bookmarkEnd w:id="10"/>
+      <w:bookmarkEnd w:id="9"/>
     </w:p>
     <w:p>
       <w:r>
@@ -3380,8 +3378,8 @@
       <w:r>
         <w:t>toolkit will never be installed into Visual Studio 2010.</w:t>
       </w:r>
-      <w:bookmarkStart w:id="11" w:name="_Migration_FAQ"/>
-      <w:bookmarkEnd w:id="11"/>
+      <w:bookmarkStart w:id="10" w:name="_Migration_FAQ"/>
+      <w:bookmarkEnd w:id="10"/>
     </w:p>
     <w:p>
       <w:pPr>
@@ -3503,8 +3501,8 @@
       <w:r>
         <w:t>not a documented scenario.</w:t>
       </w:r>
-      <w:bookmarkStart w:id="12" w:name="_Migration_FAQ_1"/>
-      <w:bookmarkEnd w:id="12"/>
+      <w:bookmarkStart w:id="11" w:name="_Migration_FAQ_1"/>
+      <w:bookmarkEnd w:id="11"/>
       <w:r>
         <w:t xml:space="preserve"> Keep up to date with this scenario at the project site: </w:t>
       </w:r>
@@ -3524,18 +3522,18 @@
       <w:pPr>
         <w:pStyle w:val="Heading1"/>
       </w:pPr>
-      <w:bookmarkStart w:id="13" w:name="_Toc352353727"/>
+      <w:bookmarkStart w:id="12" w:name="_Toc352353727"/>
       <w:r>
         <w:lastRenderedPageBreak/>
         <w:t>Migration FAQ</w:t>
       </w:r>
-      <w:bookmarkEnd w:id="13"/>
+      <w:bookmarkEnd w:id="12"/>
     </w:p>
     <w:p>
       <w:pPr>
         <w:pStyle w:val="Heading3"/>
       </w:pPr>
-      <w:bookmarkStart w:id="14" w:name="_Toc352353728"/>
+      <w:bookmarkStart w:id="13" w:name="_Toc352353728"/>
       <w:r>
         <w:t xml:space="preserve">Do existing </w:t>
       </w:r>
@@ -3562,7 +3560,7 @@
       <w:r>
         <w:t>require migration?</w:t>
       </w:r>
-      <w:bookmarkEnd w:id="14"/>
+      <w:bookmarkEnd w:id="13"/>
     </w:p>
     <w:p>
       <w:r>
@@ -3618,7 +3616,7 @@
       <w:pPr>
         <w:pStyle w:val="Heading3"/>
       </w:pPr>
-      <w:bookmarkStart w:id="15" w:name="_Toc352353729"/>
+      <w:bookmarkStart w:id="14" w:name="_Toc352353729"/>
       <w:r>
         <w:t>What happens to existing</w:t>
       </w:r>
@@ -3640,7 +3638,7 @@
       <w:r>
         <w:t>?</w:t>
       </w:r>
-      <w:bookmarkEnd w:id="15"/>
+      <w:bookmarkEnd w:id="14"/>
     </w:p>
     <w:p>
       <w:r>
@@ -3759,7 +3757,7 @@
       <w:pPr>
         <w:pStyle w:val="Heading3"/>
       </w:pPr>
-      <w:bookmarkStart w:id="16" w:name="_Toc352353730"/>
+      <w:bookmarkStart w:id="15" w:name="_Toc352353730"/>
       <w:r>
         <w:t xml:space="preserve">Will </w:t>
       </w:r>
@@ -3769,7 +3767,7 @@
       <w:r>
         <w:t>update from the Visual Studio Gallery?</w:t>
       </w:r>
-      <w:bookmarkEnd w:id="16"/>
+      <w:bookmarkEnd w:id="15"/>
     </w:p>
     <w:p>
       <w:r>
@@ -3858,7 +3856,7 @@
       <w:pPr>
         <w:pStyle w:val="Heading3"/>
       </w:pPr>
-      <w:bookmarkStart w:id="17" w:name="_Toc352353731"/>
+      <w:bookmarkStart w:id="16" w:name="_Toc352353731"/>
       <w:r>
         <w:t xml:space="preserve">Can I target my </w:t>
       </w:r>
@@ -3868,7 +3866,7 @@
       <w:r>
         <w:t>toolkit to run in Visual Studio 2012?</w:t>
       </w:r>
-      <w:bookmarkEnd w:id="17"/>
+      <w:bookmarkEnd w:id="16"/>
     </w:p>
     <w:p>
       <w:r>
@@ -3987,7 +3985,7 @@
       <w:pPr>
         <w:pStyle w:val="Heading3"/>
       </w:pPr>
-      <w:bookmarkStart w:id="18" w:name="_Toc352353732"/>
+      <w:bookmarkStart w:id="17" w:name="_Toc352353732"/>
       <w:r>
         <w:lastRenderedPageBreak/>
         <w:t xml:space="preserve">How do I build my </w:t>
@@ -4007,9 +4005,9 @@
       <w:r>
         <w:t>VS2010 and VS2012?</w:t>
       </w:r>
-      <w:bookmarkStart w:id="19" w:name="_Migration_Notes"/>
+      <w:bookmarkStart w:id="18" w:name="_Migration_Notes"/>
+      <w:bookmarkEnd w:id="17"/>
       <w:bookmarkEnd w:id="18"/>
-      <w:bookmarkEnd w:id="19"/>
     </w:p>
     <w:p>
       <w:r>
@@ -4169,7 +4167,7 @@
       <w:pPr>
         <w:pStyle w:val="Heading3"/>
       </w:pPr>
-      <w:bookmarkStart w:id="20" w:name="_Toc352353733"/>
+      <w:bookmarkStart w:id="19" w:name="_Toc352353733"/>
       <w:r>
         <w:t xml:space="preserve">Technically, why do we need to </w:t>
       </w:r>
@@ -4184,7 +4182,7 @@
       <w:r>
         <w:t xml:space="preserve"> toolkits, what has changed in this version?</w:t>
       </w:r>
-      <w:bookmarkEnd w:id="20"/>
+      <w:bookmarkEnd w:id="19"/>
     </w:p>
     <w:p>
       <w:r>
@@ -4307,15 +4305,7 @@
         <w:t xml:space="preserve">from Microsoft </w:t>
       </w:r>
       <w:r>
-        <w:t xml:space="preserve">to ‘The </w:t>
-      </w:r>
-      <w:proofErr w:type="spellStart"/>
-      <w:r>
-        <w:t>Outercurve</w:t>
-      </w:r>
-      <w:proofErr w:type="spellEnd"/>
-      <w:r>
-        <w:t xml:space="preserve"> Foundation’ where it benefits from being a supported open source project</w:t>
+        <w:t>to ‘The Outercurve Foundation’ where it benefits from being a supported open source project</w:t>
       </w:r>
       <w:r>
         <w:t xml:space="preserve"> by the community</w:t>
@@ -4487,7 +4477,7 @@
       <w:pPr>
         <w:pStyle w:val="Heading3"/>
       </w:pPr>
-      <w:bookmarkStart w:id="21" w:name="_Toc352353734"/>
+      <w:bookmarkStart w:id="20" w:name="_Toc352353734"/>
       <w:r>
         <w:lastRenderedPageBreak/>
         <w:t xml:space="preserve">What happens to </w:t>
@@ -4519,7 +4509,7 @@
       <w:r>
         <w:t>1.2.19.0?</w:t>
       </w:r>
-      <w:bookmarkEnd w:id="21"/>
+      <w:bookmarkEnd w:id="20"/>
     </w:p>
     <w:p>
       <w:r>
@@ -4571,7 +4561,7 @@
       <w:pPr>
         <w:pStyle w:val="Heading3"/>
       </w:pPr>
-      <w:bookmarkStart w:id="22" w:name="_Toc352353735"/>
+      <w:bookmarkStart w:id="21" w:name="_Toc352353735"/>
       <w:r>
         <w:t xml:space="preserve">What happens if </w:t>
       </w:r>
@@ -4596,7 +4586,7 @@
       <w:r>
         <w:t>?</w:t>
       </w:r>
-      <w:bookmarkEnd w:id="22"/>
+      <w:bookmarkEnd w:id="21"/>
     </w:p>
     <w:p>
       <w:r>
@@ -4792,8 +4782,8 @@
           <w:highlight w:val="yellow"/>
         </w:rPr>
       </w:pPr>
-      <w:bookmarkStart w:id="23" w:name="_Migration_Notes:"/>
-      <w:bookmarkEnd w:id="23"/>
+      <w:bookmarkStart w:id="22" w:name="_Migration_Notes:"/>
+      <w:bookmarkEnd w:id="22"/>
       <w:r>
         <w:rPr>
           <w:b/>
@@ -4828,14 +4818,14 @@
       <w:pPr>
         <w:pStyle w:val="Heading1"/>
       </w:pPr>
-      <w:bookmarkStart w:id="24" w:name="_Migration_Notes_1"/>
-      <w:bookmarkStart w:id="25" w:name="_Toc352353736"/>
-      <w:bookmarkEnd w:id="24"/>
+      <w:bookmarkStart w:id="23" w:name="_Migration_Notes_1"/>
+      <w:bookmarkStart w:id="24" w:name="_Toc352353736"/>
+      <w:bookmarkEnd w:id="23"/>
       <w:r>
         <w:lastRenderedPageBreak/>
         <w:t>Migration Notes</w:t>
       </w:r>
-      <w:bookmarkEnd w:id="25"/>
+      <w:bookmarkEnd w:id="24"/>
     </w:p>
     <w:p>
       <w:pPr>
@@ -5155,12 +5145,12 @@
       <w:pPr>
         <w:pStyle w:val="Heading3"/>
       </w:pPr>
-      <w:bookmarkStart w:id="26" w:name="_Toc352353737"/>
+      <w:bookmarkStart w:id="25" w:name="_Toc352353737"/>
       <w:r>
         <w:lastRenderedPageBreak/>
         <w:t>Pattern Toolkit Solutions:</w:t>
       </w:r>
-      <w:bookmarkEnd w:id="26"/>
+      <w:bookmarkEnd w:id="25"/>
     </w:p>
     <w:p>
       <w:pPr>
@@ -6858,12 +6848,12 @@
       <w:pPr>
         <w:pStyle w:val="Heading3"/>
       </w:pPr>
-      <w:bookmarkStart w:id="27" w:name="_Toc352353738"/>
+      <w:bookmarkStart w:id="26" w:name="_Toc352353738"/>
       <w:r>
         <w:lastRenderedPageBreak/>
         <w:t>Pattern Toolkit Project:</w:t>
       </w:r>
-      <w:bookmarkEnd w:id="27"/>
+      <w:bookmarkEnd w:id="26"/>
       <w:r>
         <w:t xml:space="preserve"> </w:t>
       </w:r>
@@ -16724,7 +16714,7 @@
                 <w:sz w:val="20"/>
                 <w:highlight w:val="yellow"/>
               </w:rPr>
-              <w:t>ecdd31353928a4a5</w:t>
+              <w:t>24c7786d4a8b1a88</w:t>
             </w:r>
             <w:r>
               <w:rPr>
@@ -17211,7 +17201,18 @@
                 <w:szCs w:val="20"/>
                 <w:lang w:val="en-NZ" w:eastAsia="en-NZ"/>
               </w:rPr>
-              <w:t>, Culture=neutral, PublicKeyToken=ecdd31353928a4a5</w:t>
+              <w:t>, Culture=neutral, PublicKeyToken=</w:t>
+            </w:r>
+            <w:r>
+              <w:rPr>
+                <w:rFonts w:ascii="Consolas" w:eastAsia="Times New Roman" w:hAnsi="Consolas" w:cs="Consolas"/>
+                <w:color w:val="000000"/>
+                <w:sz w:val="20"/>
+                <w:szCs w:val="20"/>
+                <w:highlight w:val="yellow"/>
+                <w:lang w:val="en-NZ" w:eastAsia="en-NZ"/>
+              </w:rPr>
+              <w:t>24c7786d4a8b1a88</w:t>
             </w:r>
             <w:r>
               <w:rPr>
@@ -17706,25 +17707,38 @@
               </w:rPr>
               <w:t>, Version=</w:t>
             </w:r>
-            <w:r>
-              <w:rPr>
-                <w:rFonts w:ascii="Consolas" w:eastAsia="Times New Roman" w:hAnsi="Consolas" w:cs="Consolas"/>
-                <w:color w:val="000000"/>
-                <w:sz w:val="20"/>
-                <w:szCs w:val="20"/>
-                <w:lang w:val="en-NZ" w:eastAsia="en-NZ"/>
-              </w:rPr>
-              <w:t>=1.3.20.0</w:t>
-            </w:r>
-            <w:r>
-              <w:rPr>
-                <w:rFonts w:ascii="Consolas" w:eastAsia="Times New Roman" w:hAnsi="Consolas" w:cs="Consolas"/>
-                <w:color w:val="000000"/>
-                <w:sz w:val="20"/>
-                <w:szCs w:val="20"/>
-                <w:lang w:val="en-NZ" w:eastAsia="en-NZ"/>
-              </w:rPr>
-              <w:t>, Culture=neutral, PublicKeyToken=ecdd31353928a4a5</w:t>
+            <w:bookmarkStart w:id="27" w:name="_GoBack"/>
+            <w:bookmarkEnd w:id="27"/>
+            <w:r>
+              <w:rPr>
+                <w:rFonts w:ascii="Consolas" w:eastAsia="Times New Roman" w:hAnsi="Consolas" w:cs="Consolas"/>
+                <w:color w:val="000000"/>
+                <w:sz w:val="20"/>
+                <w:szCs w:val="20"/>
+                <w:lang w:val="en-NZ" w:eastAsia="en-NZ"/>
+              </w:rPr>
+              <w:t>1.3.20.0</w:t>
+            </w:r>
+            <w:r>
+              <w:rPr>
+                <w:rFonts w:ascii="Consolas" w:eastAsia="Times New Roman" w:hAnsi="Consolas" w:cs="Consolas"/>
+                <w:color w:val="000000"/>
+                <w:sz w:val="20"/>
+                <w:szCs w:val="20"/>
+                <w:lang w:val="en-NZ" w:eastAsia="en-NZ"/>
+              </w:rPr>
+              <w:t>, Culture=neutral, PublicKeyToken=</w:t>
+            </w:r>
+            <w:r>
+              <w:rPr>
+                <w:rFonts w:ascii="Consolas" w:eastAsia="Times New Roman" w:hAnsi="Consolas" w:cs="Consolas"/>
+                <w:color w:val="000000"/>
+                <w:sz w:val="20"/>
+                <w:szCs w:val="20"/>
+                <w:highlight w:val="yellow"/>
+                <w:lang w:val="en-NZ" w:eastAsia="en-NZ"/>
+              </w:rPr>
+              <w:t>24c7786d4a8b1a88</w:t>
             </w:r>
             <w:r>
               <w:rPr>
@@ -18036,22 +18050,13 @@
         <w:t>All</w:t>
       </w:r>
       <w:r>
-        <w:t xml:space="preserve"> </w:t>
-      </w:r>
-      <w:r>
-        <w:t xml:space="preserve">Text </w:t>
-      </w:r>
-      <w:r>
-        <w:t>Template Files (*</w:t>
+        <w:t xml:space="preserve"> Text Template Files (*</w:t>
       </w:r>
       <w:r>
         <w:t>.</w:t>
       </w:r>
       <w:r>
-        <w:t>t4</w:t>
-      </w:r>
-      <w:r>
-        <w:t>)</w:t>
+        <w:t>t4)</w:t>
       </w:r>
       <w:r>
         <w:t>:</w:t>
@@ -18214,44 +18219,14 @@
               <w:rPr>
                 <w:color w:val="EEECE1" w:themeColor="background2"/>
               </w:rPr>
-              <w:t xml:space="preserve">Add the &lt;#@ </w:t>
-            </w:r>
+              <w:t>Add the &lt;#@ Import Namespace=“</w:t>
+            </w:r>
+            <w:proofErr w:type="spellStart"/>
             <w:r>
               <w:rPr>
                 <w:color w:val="EEECE1" w:themeColor="background2"/>
               </w:rPr>
-              <w:t>Import</w:t>
-            </w:r>
-            <w:r>
-              <w:rPr>
-                <w:color w:val="EEECE1" w:themeColor="background2"/>
-              </w:rPr>
-              <w:t xml:space="preserve"> </w:t>
-            </w:r>
-            <w:r>
-              <w:rPr>
-                <w:color w:val="EEECE1" w:themeColor="background2"/>
-              </w:rPr>
-              <w:t>Namespace</w:t>
-            </w:r>
-            <w:r>
-              <w:rPr>
-                <w:color w:val="EEECE1" w:themeColor="background2"/>
-              </w:rPr>
-              <w:t>=“</w:t>
-            </w:r>
-            <w:proofErr w:type="spellStart"/>
-            <w:r>
-              <w:rPr>
-                <w:color w:val="EEECE1" w:themeColor="background2"/>
-              </w:rPr>
-              <w:t>NuPattern.</w:t>
-            </w:r>
-            <w:r>
-              <w:rPr>
-                <w:color w:val="EEECE1" w:themeColor="background2"/>
-              </w:rPr>
-              <w:t>Runtime.ToolkitInterface</w:t>
+              <w:t>NuPattern.Runtime.ToolkitInterface</w:t>
             </w:r>
             <w:proofErr w:type="spellEnd"/>
             <w:r>
@@ -28484,24 +28459,6 @@
 </file>
 
 <file path=customXml/item1.xml><?xml version="1.0" encoding="utf-8"?>
-<?mso-contentType ?>
-<FormTemplates xmlns="http://schemas.microsoft.com/sharepoint/v3/contenttype/forms">
-  <Display>DocumentLibraryForm</Display>
-  <Edit>DocumentLibraryForm</Edit>
-  <New>DocumentLibraryForm</New>
-</FormTemplates>
-</file>
-
-<file path=customXml/item2.xml><?xml version="1.0" encoding="utf-8"?>
-<p:properties xmlns:p="http://schemas.microsoft.com/office/2006/metadata/properties" xmlns:xsi="http://www.w3.org/2001/XMLSchema-instance">
-  <documentManagement>
-    <Description0 xmlns="da9c3dc4-e6fb-4089-8e3d-1a07821d8779">Please read these notes before installing v.1.12.15.1 over previous versions of the bits.</Description0>
-    <Archived xmlns="da9c3dc4-e6fb-4089-8e3d-1a07821d8779">false</Archived>
-  </documentManagement>
-</p:properties>
-</file>
-
-<file path=customXml/item3.xml><?xml version="1.0" encoding="utf-8"?>
 <ct:contentTypeSchema xmlns:ct="http://schemas.microsoft.com/office/2006/metadata/contentType" xmlns:ma="http://schemas.microsoft.com/office/2006/metadata/properties/metaAttributes" ct:_="" ma:_="" ma:contentTypeName="Document" ma:contentTypeID="0x010100B657FAE4D5F25B4395DE9206E31ED736" ma:contentTypeVersion="2" ma:contentTypeDescription="Create a new document." ma:contentTypeScope="" ma:versionID="611b520dbd708079050fb7c15998bce2">
   <xsd:schema xmlns:xsd="http://www.w3.org/2001/XMLSchema" xmlns:p="http://schemas.microsoft.com/office/2006/metadata/properties" xmlns:ns2="da9c3dc4-e6fb-4089-8e3d-1a07821d8779" targetNamespace="http://schemas.microsoft.com/office/2006/metadata/properties" ma:root="true" ma:fieldsID="4781228e672b262abbcb4ba5a52b6231" ns2:_="">
     <xsd:import namespace="da9c3dc4-e6fb-4089-8e3d-1a07821d8779"/>
@@ -28567,28 +28524,29 @@
 </ct:contentTypeSchema>
 </file>
 
+<file path=customXml/item2.xml><?xml version="1.0" encoding="utf-8"?>
+<p:properties xmlns:p="http://schemas.microsoft.com/office/2006/metadata/properties" xmlns:xsi="http://www.w3.org/2001/XMLSchema-instance">
+  <documentManagement>
+    <Description0 xmlns="da9c3dc4-e6fb-4089-8e3d-1a07821d8779">Please read these notes before installing v.1.12.15.1 over previous versions of the bits.</Description0>
+    <Archived xmlns="da9c3dc4-e6fb-4089-8e3d-1a07821d8779">false</Archived>
+  </documentManagement>
+</p:properties>
+</file>
+
+<file path=customXml/item3.xml><?xml version="1.0" encoding="utf-8"?>
+<?mso-contentType ?>
+<FormTemplates xmlns="http://schemas.microsoft.com/sharepoint/v3/contenttype/forms">
+  <Display>DocumentLibraryForm</Display>
+  <Edit>DocumentLibraryForm</Edit>
+  <New>DocumentLibraryForm</New>
+</FormTemplates>
+</file>
+
 <file path=customXml/item4.xml><?xml version="1.0" encoding="utf-8"?>
 <b:Sources xmlns:b="http://schemas.openxmlformats.org/officeDocument/2006/bibliography" xmlns="http://schemas.openxmlformats.org/officeDocument/2006/bibliography" SelectedStyle="\APA.XSL" StyleName="APA"/>
 </file>
 
 <file path=customXml/itemProps1.xml><?xml version="1.0" encoding="utf-8"?>
-<ds:datastoreItem xmlns:ds="http://schemas.openxmlformats.org/officeDocument/2006/customXml" ds:itemID="{009AB443-E0F8-4BFD-AF49-7E17831D3C84}">
-  <ds:schemaRefs>
-    <ds:schemaRef ds:uri="http://schemas.microsoft.com/sharepoint/v3/contenttype/forms"/>
-  </ds:schemaRefs>
-</ds:datastoreItem>
-</file>
-
-<file path=customXml/itemProps2.xml><?xml version="1.0" encoding="utf-8"?>
-<ds:datastoreItem xmlns:ds="http://schemas.openxmlformats.org/officeDocument/2006/customXml" ds:itemID="{A7CD0ACA-0EAB-4BD4-8B21-4AE803A2D540}">
-  <ds:schemaRefs>
-    <ds:schemaRef ds:uri="http://schemas.microsoft.com/office/2006/metadata/properties"/>
-    <ds:schemaRef ds:uri="da9c3dc4-e6fb-4089-8e3d-1a07821d8779"/>
-  </ds:schemaRefs>
-</ds:datastoreItem>
-</file>
-
-<file path=customXml/itemProps3.xml><?xml version="1.0" encoding="utf-8"?>
 <ds:datastoreItem xmlns:ds="http://schemas.openxmlformats.org/officeDocument/2006/customXml" ds:itemID="{BF4982B2-263A-40F2-8549-865BFD9AA2A4}">
   <ds:schemaRefs>
     <ds:schemaRef ds:uri="http://schemas.microsoft.com/office/2006/metadata/contentType"/>
@@ -28605,8 +28563,25 @@
 </ds:datastoreItem>
 </file>
 
+<file path=customXml/itemProps2.xml><?xml version="1.0" encoding="utf-8"?>
+<ds:datastoreItem xmlns:ds="http://schemas.openxmlformats.org/officeDocument/2006/customXml" ds:itemID="{A7CD0ACA-0EAB-4BD4-8B21-4AE803A2D540}">
+  <ds:schemaRefs>
+    <ds:schemaRef ds:uri="http://schemas.microsoft.com/office/2006/metadata/properties"/>
+    <ds:schemaRef ds:uri="da9c3dc4-e6fb-4089-8e3d-1a07821d8779"/>
+  </ds:schemaRefs>
+</ds:datastoreItem>
+</file>
+
+<file path=customXml/itemProps3.xml><?xml version="1.0" encoding="utf-8"?>
+<ds:datastoreItem xmlns:ds="http://schemas.openxmlformats.org/officeDocument/2006/customXml" ds:itemID="{009AB443-E0F8-4BFD-AF49-7E17831D3C84}">
+  <ds:schemaRefs>
+    <ds:schemaRef ds:uri="http://schemas.microsoft.com/sharepoint/v3/contenttype/forms"/>
+  </ds:schemaRefs>
+</ds:datastoreItem>
+</file>
+
 <file path=customXml/itemProps4.xml><?xml version="1.0" encoding="utf-8"?>
-<ds:datastoreItem xmlns:ds="http://schemas.openxmlformats.org/officeDocument/2006/customXml" ds:itemID="{C7538201-4E2A-4716-99B9-225F2DCF989B}">
+<ds:datastoreItem xmlns:ds="http://schemas.openxmlformats.org/officeDocument/2006/customXml" ds:itemID="{AE056415-36BE-4425-AA23-ACE93CFBD8D1}">
   <ds:schemaRefs>
     <ds:schemaRef ds:uri="http://schemas.openxmlformats.org/officeDocument/2006/bibliography"/>
   </ds:schemaRefs>

</xml_diff>

<commit_message>
Updated all text templates with changes to version number and assembly
</commit_message>
<xml_diff>
--- a/Docs/Release Notes.docx
+++ b/Docs/Release Notes.docx
@@ -16639,7 +16639,6 @@
               </w:rPr>
               <w:t>&gt;</w:t>
             </w:r>
-            <w:proofErr w:type="spellStart"/>
             <w:r>
               <w:rPr>
                 <w:rFonts w:ascii="Consolas" w:eastAsia="Times New Roman" w:hAnsi="Consolas" w:cs="Consolas"/>
@@ -16648,26 +16647,17 @@
                 <w:szCs w:val="20"/>
                 <w:highlight w:val="yellow"/>
               </w:rPr>
-              <w:t>NuPattern</w:t>
-            </w:r>
-            <w:r>
-              <w:rPr>
-                <w:rFonts w:ascii="Consolas" w:eastAsia="Times New Roman" w:hAnsi="Consolas" w:cs="Consolas"/>
-                <w:color w:val="000000"/>
-                <w:sz w:val="20"/>
-                <w:szCs w:val="20"/>
-              </w:rPr>
-              <w:t>.Library</w:t>
-            </w:r>
-            <w:proofErr w:type="spellEnd"/>
-            <w:r>
-              <w:rPr>
-                <w:rFonts w:ascii="Consolas" w:hAnsi="Consolas" w:cs="Consolas"/>
-                <w:color w:val="000000"/>
-                <w:sz w:val="20"/>
+              <w:t>NuPattern.</w:t>
+            </w:r>
+            <w:r>
+              <w:rPr>
+                <w:rFonts w:ascii="Consolas" w:eastAsia="Times New Roman" w:hAnsi="Consolas" w:cs="Consolas"/>
+                <w:color w:val="000000"/>
+                <w:sz w:val="20"/>
+                <w:szCs w:val="20"/>
                 <w:highlight w:val="yellow"/>
               </w:rPr>
-              <w:t>, Version=1.3.20.0</w:t>
+              <w:t>VisualStudio.TemplateWizards</w:t>
             </w:r>
             <w:r>
               <w:rPr>
@@ -16676,7 +16666,43 @@
                 <w:sz w:val="20"/>
                 <w:highlight w:val="yellow"/>
               </w:rPr>
-              <w:t>, Culture=neutral,</w:t>
+              <w:t>, Version=1.</w:t>
+            </w:r>
+            <w:r>
+              <w:rPr>
+                <w:rFonts w:ascii="Consolas" w:hAnsi="Consolas" w:cs="Consolas"/>
+                <w:color w:val="000000"/>
+                <w:sz w:val="20"/>
+                <w:highlight w:val="yellow"/>
+              </w:rPr>
+              <w:t>0</w:t>
+            </w:r>
+            <w:r>
+              <w:rPr>
+                <w:rFonts w:ascii="Consolas" w:hAnsi="Consolas" w:cs="Consolas"/>
+                <w:color w:val="000000"/>
+                <w:sz w:val="20"/>
+                <w:highlight w:val="yellow"/>
+              </w:rPr>
+              <w:t>.0.0</w:t>
+            </w:r>
+            <w:r>
+              <w:rPr>
+                <w:rFonts w:ascii="Consolas" w:hAnsi="Consolas" w:cs="Consolas"/>
+                <w:color w:val="000000"/>
+                <w:sz w:val="20"/>
+                <w:highlight w:val="yellow"/>
+              </w:rPr>
+              <w:t xml:space="preserve">, </w:t>
+            </w:r>
+            <w:r>
+              <w:rPr>
+                <w:rFonts w:ascii="Consolas" w:hAnsi="Consolas" w:cs="Consolas"/>
+                <w:color w:val="000000"/>
+                <w:sz w:val="20"/>
+                <w:highlight w:val="yellow"/>
+              </w:rPr>
+              <w:t>Culture=neutral,</w:t>
             </w:r>
             <w:r>
               <w:rPr>
@@ -16808,16 +16834,16 @@
                 <w:szCs w:val="20"/>
                 <w:highlight w:val="yellow"/>
               </w:rPr>
-              <w:t>NuPattern</w:t>
-            </w:r>
-            <w:r>
-              <w:rPr>
-                <w:rFonts w:ascii="Consolas" w:eastAsia="Times New Roman" w:hAnsi="Consolas" w:cs="Consolas"/>
-                <w:color w:val="000000"/>
-                <w:sz w:val="20"/>
-                <w:szCs w:val="20"/>
-              </w:rPr>
-              <w:t>.Library.Automation.InstantiationTemplateWizard</w:t>
+              <w:t>NuPattern.VisualStudio.TemplateWizards</w:t>
+            </w:r>
+            <w:r>
+              <w:rPr>
+                <w:rFonts w:ascii="Consolas" w:eastAsia="Times New Roman" w:hAnsi="Consolas" w:cs="Consolas"/>
+                <w:color w:val="000000"/>
+                <w:sz w:val="20"/>
+                <w:szCs w:val="20"/>
+              </w:rPr>
+              <w:t>.InstantiationTemplateWizard</w:t>
             </w:r>
             <w:r>
               <w:rPr>
@@ -16883,7 +16909,7 @@
                 <w:sz w:val="20"/>
                 <w:szCs w:val="20"/>
               </w:rPr>
-              <w:t>  &lt;/</w:t>
+              <w:t>&lt;/</w:t>
             </w:r>
             <w:proofErr w:type="spellStart"/>
             <w:r>
@@ -16931,27 +16957,27 @@
               <w:rPr>
                 <w:color w:val="EEECE1" w:themeColor="background2"/>
               </w:rPr>
-              <w:t xml:space="preserve">&lt;Assembly&gt; </w:t>
-            </w:r>
-            <w:proofErr w:type="gramStart"/>
+              <w:t>&lt;</w:t>
+            </w:r>
+            <w:proofErr w:type="spellStart"/>
             <w:r>
               <w:rPr>
                 <w:color w:val="EEECE1" w:themeColor="background2"/>
               </w:rPr>
-              <w:t>value</w:t>
-            </w:r>
+              <w:t>FullClassName</w:t>
+            </w:r>
+            <w:proofErr w:type="spellEnd"/>
             <w:r>
               <w:rPr>
                 <w:color w:val="EEECE1" w:themeColor="background2"/>
               </w:rPr>
-              <w:t>,</w:t>
-            </w:r>
-            <w:proofErr w:type="gramEnd"/>
+              <w:t xml:space="preserve">&gt; value for </w:t>
+            </w:r>
             <w:r>
               <w:rPr>
                 <w:color w:val="EEECE1" w:themeColor="background2"/>
               </w:rPr>
-              <w:t xml:space="preserve"> and </w:t>
+              <w:t xml:space="preserve">the </w:t>
             </w:r>
             <w:r>
               <w:rPr>
@@ -16964,60 +16990,34 @@
               <w:rPr>
                 <w:color w:val="EEECE1" w:themeColor="background2"/>
               </w:rPr>
-              <w:t>FullClassName</w:t>
+              <w:t>WizardExtension</w:t>
             </w:r>
             <w:proofErr w:type="spellEnd"/>
             <w:r>
               <w:rPr>
                 <w:color w:val="EEECE1" w:themeColor="background2"/>
               </w:rPr>
-              <w:t xml:space="preserve">&gt; value for all </w:t>
+              <w:t>&gt; elements</w:t>
             </w:r>
             <w:r>
               <w:rPr>
                 <w:color w:val="EEECE1" w:themeColor="background2"/>
               </w:rPr>
-              <w:t>&lt;</w:t>
+              <w:t xml:space="preserve"> for the ‘</w:t>
             </w:r>
             <w:proofErr w:type="spellStart"/>
             <w:r>
               <w:rPr>
                 <w:color w:val="EEECE1" w:themeColor="background2"/>
               </w:rPr>
-              <w:t>WizardExtension</w:t>
+              <w:t>ElementReplacementsWizard</w:t>
             </w:r>
             <w:proofErr w:type="spellEnd"/>
             <w:r>
               <w:rPr>
                 <w:color w:val="EEECE1" w:themeColor="background2"/>
               </w:rPr>
-              <w:t>&gt; elements for assemblies beginning with ‘</w:t>
-            </w:r>
-            <w:proofErr w:type="spellStart"/>
-            <w:r>
-              <w:rPr>
-                <w:color w:val="EEECE1" w:themeColor="background2"/>
-              </w:rPr>
-              <w:t>NuPattern</w:t>
-            </w:r>
-            <w:r>
-              <w:rPr>
-                <w:color w:val="EEECE1" w:themeColor="background2"/>
-              </w:rPr>
-              <w:t>.</w:t>
-            </w:r>
-            <w:r>
-              <w:rPr>
-                <w:color w:val="EEECE1" w:themeColor="background2"/>
-              </w:rPr>
-              <w:t>Runtime</w:t>
-            </w:r>
-            <w:proofErr w:type="spellEnd"/>
-            <w:r>
-              <w:rPr>
-                <w:color w:val="EEECE1" w:themeColor="background2"/>
-              </w:rPr>
-              <w:t>’. e.g.</w:t>
+              <w:t>. e.g.</w:t>
             </w:r>
           </w:p>
         </w:tc>
@@ -17033,6 +17033,12 @@
                 <w:b/>
               </w:rPr>
             </w:pPr>
+            <w:r>
+              <w:rPr>
+                <w:b/>
+              </w:rPr>
+              <w:t>VS2010, VS2012</w:t>
+            </w:r>
           </w:p>
         </w:tc>
         <w:tc>
@@ -17140,7 +17146,27 @@
                 <w:szCs w:val="20"/>
                 <w:lang w:val="en-NZ" w:eastAsia="en-NZ"/>
               </w:rPr>
-              <w:t>  &lt;</w:t>
+              <w:t>  </w:t>
+            </w:r>
+            <w:r>
+              <w:rPr>
+                <w:rFonts w:ascii="Consolas" w:eastAsia="Times New Roman" w:hAnsi="Consolas" w:cs="Consolas"/>
+                <w:color w:val="0000FF"/>
+                <w:sz w:val="20"/>
+                <w:szCs w:val="20"/>
+                <w:lang w:val="en-NZ" w:eastAsia="en-NZ"/>
+              </w:rPr>
+              <w:t xml:space="preserve">  </w:t>
+            </w:r>
+            <w:r>
+              <w:rPr>
+                <w:rFonts w:ascii="Consolas" w:eastAsia="Times New Roman" w:hAnsi="Consolas" w:cs="Consolas"/>
+                <w:color w:val="0000FF"/>
+                <w:sz w:val="20"/>
+                <w:szCs w:val="20"/>
+                <w:lang w:val="en-NZ" w:eastAsia="en-NZ"/>
+              </w:rPr>
+              <w:t>&lt;</w:t>
             </w:r>
             <w:r>
               <w:rPr>
@@ -17162,16 +17188,26 @@
               </w:rPr>
               <w:t>&gt;</w:t>
             </w:r>
-            <w:r>
-              <w:rPr>
-                <w:rFonts w:ascii="Consolas" w:eastAsia="Times New Roman" w:hAnsi="Consolas" w:cs="Consolas"/>
-                <w:color w:val="000000"/>
-                <w:sz w:val="20"/>
-                <w:szCs w:val="20"/>
-                <w:highlight w:val="yellow"/>
+            <w:proofErr w:type="spellStart"/>
+            <w:r>
+              <w:rPr>
+                <w:rFonts w:ascii="Consolas" w:eastAsia="Times New Roman" w:hAnsi="Consolas" w:cs="Consolas"/>
+                <w:color w:val="000000"/>
+                <w:sz w:val="20"/>
+                <w:szCs w:val="20"/>
+              </w:rPr>
+              <w:t>NuPattern.VisualStudio.TemplateWizards</w:t>
+            </w:r>
+            <w:proofErr w:type="spellEnd"/>
+            <w:r>
+              <w:rPr>
+                <w:rFonts w:ascii="Consolas" w:eastAsia="Times New Roman" w:hAnsi="Consolas" w:cs="Consolas"/>
+                <w:color w:val="000000"/>
+                <w:sz w:val="20"/>
+                <w:szCs w:val="20"/>
                 <w:lang w:val="en-NZ" w:eastAsia="en-NZ"/>
               </w:rPr>
-              <w:t>NuPattern.VisualStudio</w:t>
+              <w:t>, Version=1.</w:t>
             </w:r>
             <w:r>
               <w:rPr>
@@ -17181,7 +17217,7 @@
                 <w:szCs w:val="20"/>
                 <w:lang w:val="en-NZ" w:eastAsia="en-NZ"/>
               </w:rPr>
-              <w:t>, Version</w:t>
+              <w:t>0</w:t>
             </w:r>
             <w:r>
               <w:rPr>
@@ -17191,28 +17227,7 @@
                 <w:szCs w:val="20"/>
                 <w:lang w:val="en-NZ" w:eastAsia="en-NZ"/>
               </w:rPr>
-              <w:t>=1.3.20.0</w:t>
-            </w:r>
-            <w:r>
-              <w:rPr>
-                <w:rFonts w:ascii="Consolas" w:eastAsia="Times New Roman" w:hAnsi="Consolas" w:cs="Consolas"/>
-                <w:color w:val="000000"/>
-                <w:sz w:val="20"/>
-                <w:szCs w:val="20"/>
-                <w:lang w:val="en-NZ" w:eastAsia="en-NZ"/>
-              </w:rPr>
-              <w:t>, Culture=neutral, PublicKeyToken=</w:t>
-            </w:r>
-            <w:r>
-              <w:rPr>
-                <w:rFonts w:ascii="Consolas" w:eastAsia="Times New Roman" w:hAnsi="Consolas" w:cs="Consolas"/>
-                <w:color w:val="000000"/>
-                <w:sz w:val="20"/>
-                <w:szCs w:val="20"/>
-                <w:highlight w:val="yellow"/>
-                <w:lang w:val="en-NZ" w:eastAsia="en-NZ"/>
-              </w:rPr>
-              <w:t>24c7786d4a8b1a88</w:t>
+              <w:t>.0.0, Culture=neutral, PublicKeyToken=24c7786d4a8b1a88</w:t>
             </w:r>
             <w:r>
               <w:rPr>
@@ -17283,8 +17298,29 @@
                 <w:szCs w:val="20"/>
                 <w:lang w:val="en-NZ" w:eastAsia="en-NZ"/>
               </w:rPr>
-              <w:t>  &lt;</w:t>
-            </w:r>
+              <w:t>  </w:t>
+            </w:r>
+            <w:r>
+              <w:rPr>
+                <w:rFonts w:ascii="Consolas" w:eastAsia="Times New Roman" w:hAnsi="Consolas" w:cs="Consolas"/>
+                <w:color w:val="0000FF"/>
+                <w:sz w:val="20"/>
+                <w:szCs w:val="20"/>
+                <w:lang w:val="en-NZ" w:eastAsia="en-NZ"/>
+              </w:rPr>
+              <w:t xml:space="preserve">  </w:t>
+            </w:r>
+            <w:r>
+              <w:rPr>
+                <w:rFonts w:ascii="Consolas" w:eastAsia="Times New Roman" w:hAnsi="Consolas" w:cs="Consolas"/>
+                <w:color w:val="0000FF"/>
+                <w:sz w:val="20"/>
+                <w:szCs w:val="20"/>
+                <w:lang w:val="en-NZ" w:eastAsia="en-NZ"/>
+              </w:rPr>
+              <w:t>&lt;</w:t>
+            </w:r>
+            <w:proofErr w:type="spellStart"/>
             <w:r>
               <w:rPr>
                 <w:rFonts w:ascii="Consolas" w:eastAsia="Times New Roman" w:hAnsi="Consolas" w:cs="Consolas"/>
@@ -17295,6 +17331,7 @@
               </w:rPr>
               <w:t>FullClassName</w:t>
             </w:r>
+            <w:proofErr w:type="spellEnd"/>
             <w:r>
               <w:rPr>
                 <w:rFonts w:ascii="Consolas" w:eastAsia="Times New Roman" w:hAnsi="Consolas" w:cs="Consolas"/>
@@ -17305,6 +17342,28 @@
               </w:rPr>
               <w:t>&gt;</w:t>
             </w:r>
+            <w:proofErr w:type="spellStart"/>
+            <w:r>
+              <w:rPr>
+                <w:rFonts w:ascii="Consolas" w:eastAsia="Times New Roman" w:hAnsi="Consolas" w:cs="Consolas"/>
+                <w:color w:val="000000"/>
+                <w:sz w:val="20"/>
+                <w:szCs w:val="20"/>
+              </w:rPr>
+              <w:t>NuPattern.VisualStudio.TemplateWizards</w:t>
+            </w:r>
+            <w:proofErr w:type="spellEnd"/>
+            <w:r>
+              <w:rPr>
+                <w:rFonts w:ascii="Consolas" w:eastAsia="Times New Roman" w:hAnsi="Consolas" w:cs="Consolas"/>
+                <w:color w:val="000000"/>
+                <w:sz w:val="20"/>
+                <w:szCs w:val="20"/>
+                <w:lang w:val="en-NZ" w:eastAsia="en-NZ"/>
+              </w:rPr>
+              <w:t>.</w:t>
+            </w:r>
+            <w:proofErr w:type="spellStart"/>
             <w:r>
               <w:rPr>
                 <w:rFonts w:ascii="Consolas" w:eastAsia="Times New Roman" w:hAnsi="Consolas" w:cs="Consolas"/>
@@ -17314,38 +17373,31 @@
                 <w:highlight w:val="yellow"/>
                 <w:lang w:val="en-NZ" w:eastAsia="en-NZ"/>
               </w:rPr>
-              <w:t>NuPattern.VisualStudio.TemplateWizards</w:t>
-            </w:r>
-            <w:r>
-              <w:rPr>
-                <w:rFonts w:ascii="Consolas" w:eastAsia="Times New Roman" w:hAnsi="Consolas" w:cs="Consolas"/>
-                <w:color w:val="000000"/>
+              <w:t>ElementReplacementsTemplateWizard</w:t>
+            </w:r>
+            <w:proofErr w:type="spellEnd"/>
+            <w:r>
+              <w:rPr>
+                <w:rFonts w:ascii="Consolas" w:eastAsia="Times New Roman" w:hAnsi="Consolas" w:cs="Consolas"/>
+                <w:color w:val="0000FF"/>
                 <w:sz w:val="20"/>
                 <w:szCs w:val="20"/>
                 <w:lang w:val="en-NZ" w:eastAsia="en-NZ"/>
               </w:rPr>
-              <w:t>.GuidGeneratorTemplateWizard</w:t>
-            </w:r>
-            <w:r>
-              <w:rPr>
-                <w:rFonts w:ascii="Consolas" w:eastAsia="Times New Roman" w:hAnsi="Consolas" w:cs="Consolas"/>
-                <w:color w:val="0000FF"/>
+              <w:t>&lt;/</w:t>
+            </w:r>
+            <w:proofErr w:type="spellStart"/>
+            <w:r>
+              <w:rPr>
+                <w:rFonts w:ascii="Consolas" w:eastAsia="Times New Roman" w:hAnsi="Consolas" w:cs="Consolas"/>
+                <w:color w:val="A31515"/>
                 <w:sz w:val="20"/>
                 <w:szCs w:val="20"/>
                 <w:lang w:val="en-NZ" w:eastAsia="en-NZ"/>
               </w:rPr>
-              <w:t>&lt;/</w:t>
-            </w:r>
-            <w:r>
-              <w:rPr>
-                <w:rFonts w:ascii="Consolas" w:eastAsia="Times New Roman" w:hAnsi="Consolas" w:cs="Consolas"/>
-                <w:color w:val="A31515"/>
-                <w:sz w:val="20"/>
-                <w:szCs w:val="20"/>
-                <w:lang w:val="en-NZ" w:eastAsia="en-NZ"/>
-              </w:rPr>
               <w:t>FullClassName</w:t>
             </w:r>
+            <w:proofErr w:type="spellEnd"/>
             <w:r>
               <w:rPr>
                 <w:rFonts w:ascii="Consolas" w:eastAsia="Times New Roman" w:hAnsi="Consolas" w:cs="Consolas"/>
@@ -17422,625 +17474,32 @@
           </w:p>
         </w:tc>
       </w:tr>
-      <w:tr>
-        <w:tc>
-          <w:tcPr>
-            <w:tcW w:w="9576" w:type="dxa"/>
-            <w:gridSpan w:val="2"/>
-            <w:shd w:val="clear" w:color="auto" w:fill="404040" w:themeFill="text1" w:themeFillTint="BF"/>
-          </w:tcPr>
-          <w:p>
-            <w:pPr>
-              <w:rPr>
-                <w:color w:val="EEECE1" w:themeColor="background2"/>
-              </w:rPr>
-            </w:pPr>
-            <w:r>
-              <w:rPr>
-                <w:color w:val="EEECE1" w:themeColor="background2"/>
-              </w:rPr>
-              <w:t xml:space="preserve">Change the </w:t>
-            </w:r>
-            <w:r>
-              <w:rPr>
-                <w:color w:val="EEECE1" w:themeColor="background2"/>
-              </w:rPr>
-              <w:t xml:space="preserve">&lt;Assembly&gt; </w:t>
-            </w:r>
-            <w:proofErr w:type="gramStart"/>
-            <w:r>
-              <w:rPr>
-                <w:color w:val="EEECE1" w:themeColor="background2"/>
-              </w:rPr>
-              <w:t>value</w:t>
-            </w:r>
-            <w:r>
-              <w:rPr>
-                <w:color w:val="EEECE1" w:themeColor="background2"/>
-              </w:rPr>
-              <w:t>,</w:t>
-            </w:r>
-            <w:proofErr w:type="gramEnd"/>
-            <w:r>
-              <w:rPr>
-                <w:color w:val="EEECE1" w:themeColor="background2"/>
-              </w:rPr>
-              <w:t xml:space="preserve"> and </w:t>
-            </w:r>
-            <w:r>
-              <w:rPr>
-                <w:color w:val="EEECE1" w:themeColor="background2"/>
-              </w:rPr>
-              <w:t>&lt;</w:t>
-            </w:r>
-            <w:proofErr w:type="spellStart"/>
-            <w:r>
-              <w:rPr>
-                <w:color w:val="EEECE1" w:themeColor="background2"/>
-              </w:rPr>
-              <w:t>FullClassName</w:t>
-            </w:r>
-            <w:proofErr w:type="spellEnd"/>
-            <w:r>
-              <w:rPr>
-                <w:color w:val="EEECE1" w:themeColor="background2"/>
-              </w:rPr>
-              <w:t xml:space="preserve">&gt; value for all </w:t>
-            </w:r>
-            <w:r>
-              <w:rPr>
-                <w:color w:val="EEECE1" w:themeColor="background2"/>
-              </w:rPr>
-              <w:t>&lt;</w:t>
-            </w:r>
-            <w:proofErr w:type="spellStart"/>
-            <w:r>
-              <w:rPr>
-                <w:color w:val="EEECE1" w:themeColor="background2"/>
-              </w:rPr>
-              <w:t>WizardExtension</w:t>
-            </w:r>
-            <w:proofErr w:type="spellEnd"/>
-            <w:r>
-              <w:rPr>
-                <w:color w:val="EEECE1" w:themeColor="background2"/>
-              </w:rPr>
-              <w:t>&gt; elements for assemblies beginning with ‘</w:t>
-            </w:r>
-            <w:proofErr w:type="spellStart"/>
-            <w:r>
-              <w:rPr>
-                <w:color w:val="EEECE1" w:themeColor="background2"/>
-              </w:rPr>
-              <w:t>NuPattern</w:t>
-            </w:r>
-            <w:r>
-              <w:rPr>
-                <w:color w:val="EEECE1" w:themeColor="background2"/>
-              </w:rPr>
-              <w:t>.</w:t>
-            </w:r>
-            <w:r>
-              <w:rPr>
-                <w:color w:val="EEECE1" w:themeColor="background2"/>
-              </w:rPr>
-              <w:t>Library</w:t>
-            </w:r>
-            <w:proofErr w:type="spellEnd"/>
-            <w:r>
-              <w:rPr>
-                <w:color w:val="EEECE1" w:themeColor="background2"/>
-              </w:rPr>
-              <w:t>’. e.g.</w:t>
-            </w:r>
-          </w:p>
-        </w:tc>
-      </w:tr>
-      <w:tr>
-        <w:tc>
-          <w:tcPr>
-            <w:tcW w:w="1098" w:type="dxa"/>
-          </w:tcPr>
-          <w:p>
-            <w:pPr>
-              <w:rPr>
-                <w:b/>
-              </w:rPr>
-            </w:pPr>
-          </w:p>
-        </w:tc>
-        <w:tc>
-          <w:tcPr>
-            <w:tcW w:w="8478" w:type="dxa"/>
-          </w:tcPr>
-          <w:p>
-            <w:pPr>
-              <w:shd w:val="clear" w:color="auto" w:fill="FFFFFF"/>
-              <w:tabs>
-                <w:tab w:val="left" w:pos="916"/>
-                <w:tab w:val="left" w:pos="1832"/>
-                <w:tab w:val="left" w:pos="2748"/>
-                <w:tab w:val="left" w:pos="3664"/>
-                <w:tab w:val="left" w:pos="4580"/>
-                <w:tab w:val="left" w:pos="5496"/>
-                <w:tab w:val="left" w:pos="6412"/>
-                <w:tab w:val="left" w:pos="7328"/>
-                <w:tab w:val="left" w:pos="8244"/>
-                <w:tab w:val="left" w:pos="9160"/>
-                <w:tab w:val="left" w:pos="10076"/>
-                <w:tab w:val="left" w:pos="10992"/>
-                <w:tab w:val="left" w:pos="11908"/>
-                <w:tab w:val="left" w:pos="12824"/>
-                <w:tab w:val="left" w:pos="13740"/>
-                <w:tab w:val="left" w:pos="14656"/>
-              </w:tabs>
-              <w:spacing w:before="0"/>
-              <w:rPr>
-                <w:rFonts w:ascii="Consolas" w:eastAsia="Times New Roman" w:hAnsi="Consolas" w:cs="Consolas"/>
-                <w:color w:val="000000"/>
-                <w:sz w:val="20"/>
-                <w:szCs w:val="20"/>
-                <w:lang w:val="en-NZ" w:eastAsia="en-NZ"/>
-              </w:rPr>
-            </w:pPr>
-            <w:r>
-              <w:rPr>
-                <w:rFonts w:ascii="Consolas" w:eastAsia="Times New Roman" w:hAnsi="Consolas" w:cs="Consolas"/>
-                <w:color w:val="0000FF"/>
-                <w:sz w:val="20"/>
-                <w:szCs w:val="20"/>
-                <w:lang w:val="en-NZ" w:eastAsia="en-NZ"/>
-              </w:rPr>
-              <w:t>&lt;</w:t>
-            </w:r>
-            <w:proofErr w:type="spellStart"/>
-            <w:r>
-              <w:rPr>
-                <w:rFonts w:ascii="Consolas" w:eastAsia="Times New Roman" w:hAnsi="Consolas" w:cs="Consolas"/>
-                <w:color w:val="A31515"/>
-                <w:sz w:val="20"/>
-                <w:szCs w:val="20"/>
-                <w:lang w:val="en-NZ" w:eastAsia="en-NZ"/>
-              </w:rPr>
-              <w:t>WizardExtension</w:t>
-            </w:r>
-            <w:proofErr w:type="spellEnd"/>
-            <w:r>
-              <w:rPr>
-                <w:rFonts w:ascii="Consolas" w:eastAsia="Times New Roman" w:hAnsi="Consolas" w:cs="Consolas"/>
-                <w:color w:val="0000FF"/>
-                <w:sz w:val="20"/>
-                <w:szCs w:val="20"/>
-                <w:lang w:val="en-NZ" w:eastAsia="en-NZ"/>
-              </w:rPr>
-              <w:t>&gt;</w:t>
-            </w:r>
-          </w:p>
-          <w:p>
-            <w:pPr>
-              <w:shd w:val="clear" w:color="auto" w:fill="FFFFFF"/>
-              <w:tabs>
-                <w:tab w:val="left" w:pos="916"/>
-                <w:tab w:val="left" w:pos="1832"/>
-                <w:tab w:val="left" w:pos="2748"/>
-                <w:tab w:val="left" w:pos="3664"/>
-                <w:tab w:val="left" w:pos="4580"/>
-                <w:tab w:val="left" w:pos="5496"/>
-                <w:tab w:val="left" w:pos="6412"/>
-                <w:tab w:val="left" w:pos="7328"/>
-                <w:tab w:val="left" w:pos="8244"/>
-                <w:tab w:val="left" w:pos="9160"/>
-                <w:tab w:val="left" w:pos="10076"/>
-                <w:tab w:val="left" w:pos="10992"/>
-                <w:tab w:val="left" w:pos="11908"/>
-                <w:tab w:val="left" w:pos="12824"/>
-                <w:tab w:val="left" w:pos="13740"/>
-                <w:tab w:val="left" w:pos="14656"/>
-              </w:tabs>
-              <w:spacing w:before="0"/>
-              <w:rPr>
-                <w:rFonts w:ascii="Consolas" w:eastAsia="Times New Roman" w:hAnsi="Consolas" w:cs="Consolas"/>
-                <w:color w:val="000000"/>
-                <w:sz w:val="20"/>
-                <w:szCs w:val="20"/>
-                <w:lang w:val="en-NZ" w:eastAsia="en-NZ"/>
-              </w:rPr>
-            </w:pPr>
-            <w:r>
-              <w:rPr>
-                <w:rFonts w:ascii="Consolas" w:eastAsia="Times New Roman" w:hAnsi="Consolas" w:cs="Consolas"/>
-                <w:color w:val="0000FF"/>
-                <w:sz w:val="20"/>
-                <w:szCs w:val="20"/>
-                <w:lang w:val="en-NZ" w:eastAsia="en-NZ"/>
-              </w:rPr>
-              <w:t>  &lt;</w:t>
-            </w:r>
-            <w:r>
-              <w:rPr>
-                <w:rFonts w:ascii="Consolas" w:eastAsia="Times New Roman" w:hAnsi="Consolas" w:cs="Consolas"/>
-                <w:color w:val="A31515"/>
-                <w:sz w:val="20"/>
-                <w:szCs w:val="20"/>
-                <w:lang w:val="en-NZ" w:eastAsia="en-NZ"/>
-              </w:rPr>
-              <w:t>Assembly</w:t>
-            </w:r>
-            <w:r>
-              <w:rPr>
-                <w:rFonts w:ascii="Consolas" w:eastAsia="Times New Roman" w:hAnsi="Consolas" w:cs="Consolas"/>
-                <w:color w:val="0000FF"/>
-                <w:sz w:val="20"/>
-                <w:szCs w:val="20"/>
-                <w:lang w:val="en-NZ" w:eastAsia="en-NZ"/>
-              </w:rPr>
-              <w:t>&gt;</w:t>
-            </w:r>
-            <w:r>
-              <w:rPr>
-                <w:rFonts w:ascii="Consolas" w:eastAsia="Times New Roman" w:hAnsi="Consolas" w:cs="Consolas"/>
-                <w:color w:val="000000"/>
-                <w:sz w:val="20"/>
-                <w:szCs w:val="20"/>
-                <w:highlight w:val="yellow"/>
-                <w:lang w:val="en-NZ" w:eastAsia="en-NZ"/>
-              </w:rPr>
-              <w:t>NuPattern.</w:t>
-            </w:r>
-            <w:r>
-              <w:rPr>
-                <w:rFonts w:ascii="Consolas" w:eastAsia="Times New Roman" w:hAnsi="Consolas" w:cs="Consolas"/>
-                <w:color w:val="000000"/>
-                <w:sz w:val="20"/>
-                <w:szCs w:val="20"/>
-                <w:lang w:val="en-NZ" w:eastAsia="en-NZ"/>
-              </w:rPr>
-              <w:t>Library</w:t>
-            </w:r>
-            <w:r>
-              <w:rPr>
-                <w:rFonts w:ascii="Consolas" w:eastAsia="Times New Roman" w:hAnsi="Consolas" w:cs="Consolas"/>
-                <w:color w:val="000000"/>
-                <w:sz w:val="20"/>
-                <w:szCs w:val="20"/>
-                <w:lang w:val="en-NZ" w:eastAsia="en-NZ"/>
-              </w:rPr>
-              <w:t>, Version=</w:t>
-            </w:r>
-            <w:bookmarkStart w:id="27" w:name="_GoBack"/>
-            <w:bookmarkEnd w:id="27"/>
-            <w:r>
-              <w:rPr>
-                <w:rFonts w:ascii="Consolas" w:eastAsia="Times New Roman" w:hAnsi="Consolas" w:cs="Consolas"/>
-                <w:color w:val="000000"/>
-                <w:sz w:val="20"/>
-                <w:szCs w:val="20"/>
-                <w:lang w:val="en-NZ" w:eastAsia="en-NZ"/>
-              </w:rPr>
-              <w:t>1.3.20.0</w:t>
-            </w:r>
-            <w:r>
-              <w:rPr>
-                <w:rFonts w:ascii="Consolas" w:eastAsia="Times New Roman" w:hAnsi="Consolas" w:cs="Consolas"/>
-                <w:color w:val="000000"/>
-                <w:sz w:val="20"/>
-                <w:szCs w:val="20"/>
-                <w:lang w:val="en-NZ" w:eastAsia="en-NZ"/>
-              </w:rPr>
-              <w:t>, Culture=neutral, PublicKeyToken=</w:t>
-            </w:r>
-            <w:r>
-              <w:rPr>
-                <w:rFonts w:ascii="Consolas" w:eastAsia="Times New Roman" w:hAnsi="Consolas" w:cs="Consolas"/>
-                <w:color w:val="000000"/>
-                <w:sz w:val="20"/>
-                <w:szCs w:val="20"/>
-                <w:highlight w:val="yellow"/>
-                <w:lang w:val="en-NZ" w:eastAsia="en-NZ"/>
-              </w:rPr>
-              <w:t>24c7786d4a8b1a88</w:t>
-            </w:r>
-            <w:r>
-              <w:rPr>
-                <w:rFonts w:ascii="Consolas" w:eastAsia="Times New Roman" w:hAnsi="Consolas" w:cs="Consolas"/>
-                <w:color w:val="0000FF"/>
-                <w:sz w:val="20"/>
-                <w:szCs w:val="20"/>
-                <w:lang w:val="en-NZ" w:eastAsia="en-NZ"/>
-              </w:rPr>
-              <w:t>&lt;/</w:t>
-            </w:r>
-            <w:r>
-              <w:rPr>
-                <w:rFonts w:ascii="Consolas" w:eastAsia="Times New Roman" w:hAnsi="Consolas" w:cs="Consolas"/>
-                <w:color w:val="A31515"/>
-                <w:sz w:val="20"/>
-                <w:szCs w:val="20"/>
-                <w:lang w:val="en-NZ" w:eastAsia="en-NZ"/>
-              </w:rPr>
-              <w:t>Assembly</w:t>
-            </w:r>
-            <w:r>
-              <w:rPr>
-                <w:rFonts w:ascii="Consolas" w:eastAsia="Times New Roman" w:hAnsi="Consolas" w:cs="Consolas"/>
-                <w:color w:val="0000FF"/>
-                <w:sz w:val="20"/>
-                <w:szCs w:val="20"/>
-                <w:lang w:val="en-NZ" w:eastAsia="en-NZ"/>
-              </w:rPr>
-              <w:t>&gt;</w:t>
-            </w:r>
-          </w:p>
-          <w:p>
-            <w:pPr>
-              <w:shd w:val="clear" w:color="auto" w:fill="FFFFFF"/>
-              <w:tabs>
-                <w:tab w:val="left" w:pos="916"/>
-                <w:tab w:val="left" w:pos="1832"/>
-                <w:tab w:val="left" w:pos="2748"/>
-                <w:tab w:val="left" w:pos="3664"/>
-                <w:tab w:val="left" w:pos="4580"/>
-                <w:tab w:val="left" w:pos="5496"/>
-                <w:tab w:val="left" w:pos="6412"/>
-                <w:tab w:val="left" w:pos="7328"/>
-                <w:tab w:val="left" w:pos="8244"/>
-                <w:tab w:val="left" w:pos="9160"/>
-                <w:tab w:val="left" w:pos="10076"/>
-                <w:tab w:val="left" w:pos="10992"/>
-                <w:tab w:val="left" w:pos="11908"/>
-                <w:tab w:val="left" w:pos="12824"/>
-                <w:tab w:val="left" w:pos="13740"/>
-                <w:tab w:val="left" w:pos="14656"/>
-              </w:tabs>
-              <w:spacing w:before="0"/>
-              <w:rPr>
-                <w:rFonts w:ascii="Consolas" w:eastAsia="Times New Roman" w:hAnsi="Consolas" w:cs="Consolas"/>
-                <w:color w:val="000000"/>
-                <w:sz w:val="20"/>
-                <w:szCs w:val="20"/>
-                <w:lang w:val="en-NZ" w:eastAsia="en-NZ"/>
-              </w:rPr>
-            </w:pPr>
-            <w:r>
-              <w:rPr>
-                <w:rFonts w:ascii="Consolas" w:eastAsia="Times New Roman" w:hAnsi="Consolas" w:cs="Consolas"/>
-                <w:color w:val="0000FF"/>
-                <w:sz w:val="20"/>
-                <w:szCs w:val="20"/>
-                <w:lang w:val="en-NZ" w:eastAsia="en-NZ"/>
-              </w:rPr>
-              <w:t>  &lt;</w:t>
-            </w:r>
-            <w:r>
-              <w:rPr>
-                <w:rFonts w:ascii="Consolas" w:eastAsia="Times New Roman" w:hAnsi="Consolas" w:cs="Consolas"/>
-                <w:color w:val="A31515"/>
-                <w:sz w:val="20"/>
-                <w:szCs w:val="20"/>
-                <w:lang w:val="en-NZ" w:eastAsia="en-NZ"/>
-              </w:rPr>
-              <w:t>FullClassName</w:t>
-            </w:r>
-            <w:r>
-              <w:rPr>
-                <w:rFonts w:ascii="Consolas" w:eastAsia="Times New Roman" w:hAnsi="Consolas" w:cs="Consolas"/>
-                <w:color w:val="0000FF"/>
-                <w:sz w:val="20"/>
-                <w:szCs w:val="20"/>
-                <w:lang w:val="en-NZ" w:eastAsia="en-NZ"/>
-              </w:rPr>
-              <w:t>&gt;</w:t>
-            </w:r>
-            <w:r>
-              <w:rPr>
-                <w:rFonts w:ascii="Consolas" w:eastAsia="Times New Roman" w:hAnsi="Consolas" w:cs="Consolas"/>
-                <w:color w:val="000000"/>
-                <w:sz w:val="20"/>
-                <w:szCs w:val="20"/>
-                <w:highlight w:val="yellow"/>
-                <w:lang w:val="en-NZ" w:eastAsia="en-NZ"/>
-              </w:rPr>
-              <w:t>NuPattern.</w:t>
-            </w:r>
-            <w:r>
-              <w:rPr>
-                <w:rFonts w:ascii="Consolas" w:eastAsia="Times New Roman" w:hAnsi="Consolas" w:cs="Consolas"/>
-                <w:color w:val="000000"/>
-                <w:sz w:val="20"/>
-                <w:szCs w:val="20"/>
-                <w:highlight w:val="yellow"/>
-                <w:lang w:val="en-NZ" w:eastAsia="en-NZ"/>
-              </w:rPr>
-              <w:t>Library</w:t>
-            </w:r>
-            <w:r>
-              <w:rPr>
-                <w:rFonts w:ascii="Consolas" w:eastAsia="Times New Roman" w:hAnsi="Consolas" w:cs="Consolas"/>
-                <w:color w:val="000000"/>
-                <w:sz w:val="20"/>
-                <w:szCs w:val="20"/>
-                <w:highlight w:val="yellow"/>
-                <w:lang w:val="en-NZ" w:eastAsia="en-NZ"/>
-              </w:rPr>
-              <w:t>.TemplateWizards</w:t>
-            </w:r>
-            <w:r>
-              <w:rPr>
-                <w:rFonts w:ascii="Consolas" w:eastAsia="Times New Roman" w:hAnsi="Consolas" w:cs="Consolas"/>
-                <w:color w:val="000000"/>
-                <w:sz w:val="20"/>
-                <w:szCs w:val="20"/>
-                <w:lang w:val="en-NZ" w:eastAsia="en-NZ"/>
-              </w:rPr>
-              <w:t>.</w:t>
-            </w:r>
-            <w:r>
-              <w:rPr>
-                <w:rFonts w:ascii="Consolas" w:eastAsia="Times New Roman" w:hAnsi="Consolas" w:cs="Consolas"/>
-                <w:color w:val="000000"/>
-                <w:sz w:val="20"/>
-                <w:szCs w:val="20"/>
-                <w:lang w:val="en-NZ" w:eastAsia="en-NZ"/>
-              </w:rPr>
-              <w:t>ElementReplacements</w:t>
-            </w:r>
-            <w:r>
-              <w:rPr>
-                <w:rFonts w:ascii="Consolas" w:eastAsia="Times New Roman" w:hAnsi="Consolas" w:cs="Consolas"/>
-                <w:color w:val="000000"/>
-                <w:sz w:val="20"/>
-                <w:szCs w:val="20"/>
-                <w:lang w:val="en-NZ" w:eastAsia="en-NZ"/>
-              </w:rPr>
-              <w:t>Wizard</w:t>
-            </w:r>
-            <w:r>
-              <w:rPr>
-                <w:rFonts w:ascii="Consolas" w:eastAsia="Times New Roman" w:hAnsi="Consolas" w:cs="Consolas"/>
-                <w:color w:val="0000FF"/>
-                <w:sz w:val="20"/>
-                <w:szCs w:val="20"/>
-                <w:lang w:val="en-NZ" w:eastAsia="en-NZ"/>
-              </w:rPr>
-              <w:t>&lt;/</w:t>
-            </w:r>
-            <w:r>
-              <w:rPr>
-                <w:rFonts w:ascii="Consolas" w:eastAsia="Times New Roman" w:hAnsi="Consolas" w:cs="Consolas"/>
-                <w:color w:val="A31515"/>
-                <w:sz w:val="20"/>
-                <w:szCs w:val="20"/>
-                <w:lang w:val="en-NZ" w:eastAsia="en-NZ"/>
-              </w:rPr>
-              <w:t>FullClassName</w:t>
-            </w:r>
-            <w:r>
-              <w:rPr>
-                <w:rFonts w:ascii="Consolas" w:eastAsia="Times New Roman" w:hAnsi="Consolas" w:cs="Consolas"/>
-                <w:color w:val="0000FF"/>
-                <w:sz w:val="20"/>
-                <w:szCs w:val="20"/>
-                <w:lang w:val="en-NZ" w:eastAsia="en-NZ"/>
-              </w:rPr>
-              <w:t>&gt;</w:t>
-            </w:r>
-          </w:p>
-          <w:p>
-            <w:pPr>
-              <w:shd w:val="clear" w:color="auto" w:fill="FFFFFF"/>
-              <w:tabs>
-                <w:tab w:val="left" w:pos="916"/>
-                <w:tab w:val="left" w:pos="1832"/>
-                <w:tab w:val="left" w:pos="2748"/>
-                <w:tab w:val="left" w:pos="3664"/>
-                <w:tab w:val="left" w:pos="4580"/>
-                <w:tab w:val="left" w:pos="5496"/>
-                <w:tab w:val="left" w:pos="6412"/>
-                <w:tab w:val="left" w:pos="7328"/>
-                <w:tab w:val="left" w:pos="8244"/>
-                <w:tab w:val="left" w:pos="9160"/>
-                <w:tab w:val="left" w:pos="10076"/>
-                <w:tab w:val="left" w:pos="10992"/>
-                <w:tab w:val="left" w:pos="11908"/>
-                <w:tab w:val="left" w:pos="12824"/>
-                <w:tab w:val="left" w:pos="13740"/>
-                <w:tab w:val="left" w:pos="14656"/>
-              </w:tabs>
-              <w:spacing w:before="0"/>
-              <w:rPr>
-                <w:rFonts w:ascii="Consolas" w:eastAsia="Times New Roman" w:hAnsi="Consolas" w:cs="Consolas"/>
-                <w:color w:val="000000"/>
-                <w:sz w:val="20"/>
-                <w:szCs w:val="20"/>
-                <w:lang w:val="en-NZ" w:eastAsia="en-NZ"/>
-              </w:rPr>
-            </w:pPr>
-            <w:r>
-              <w:rPr>
-                <w:rFonts w:ascii="Consolas" w:eastAsia="Times New Roman" w:hAnsi="Consolas" w:cs="Consolas"/>
-                <w:color w:val="0000FF"/>
-                <w:sz w:val="20"/>
-                <w:szCs w:val="20"/>
-                <w:lang w:val="en-NZ" w:eastAsia="en-NZ"/>
-              </w:rPr>
-              <w:t>&lt;/</w:t>
-            </w:r>
-            <w:proofErr w:type="spellStart"/>
-            <w:r>
-              <w:rPr>
-                <w:rFonts w:ascii="Consolas" w:eastAsia="Times New Roman" w:hAnsi="Consolas" w:cs="Consolas"/>
-                <w:color w:val="A31515"/>
-                <w:sz w:val="20"/>
-                <w:szCs w:val="20"/>
-                <w:lang w:val="en-NZ" w:eastAsia="en-NZ"/>
-              </w:rPr>
-              <w:t>WizardExtension</w:t>
-            </w:r>
-            <w:proofErr w:type="spellEnd"/>
-            <w:r>
-              <w:rPr>
-                <w:rFonts w:ascii="Consolas" w:eastAsia="Times New Roman" w:hAnsi="Consolas" w:cs="Consolas"/>
-                <w:color w:val="0000FF"/>
-                <w:sz w:val="20"/>
-                <w:szCs w:val="20"/>
-                <w:lang w:val="en-NZ" w:eastAsia="en-NZ"/>
-              </w:rPr>
-              <w:t>&gt;</w:t>
-            </w:r>
-          </w:p>
-        </w:tc>
-      </w:tr>
-      <w:tr>
-        <w:tc>
-          <w:tcPr>
-            <w:tcW w:w="1098" w:type="dxa"/>
-          </w:tcPr>
-          <w:p>
-            <w:pPr>
-              <w:rPr>
-                <w:b/>
-              </w:rPr>
-            </w:pPr>
-          </w:p>
-        </w:tc>
-        <w:tc>
-          <w:tcPr>
-            <w:tcW w:w="8478" w:type="dxa"/>
-          </w:tcPr>
-          <w:p>
-            <w:pPr>
-              <w:shd w:val="clear" w:color="auto" w:fill="FFFFFF"/>
-              <w:tabs>
-                <w:tab w:val="left" w:pos="916"/>
-                <w:tab w:val="left" w:pos="1832"/>
-                <w:tab w:val="left" w:pos="2748"/>
-                <w:tab w:val="left" w:pos="3664"/>
-                <w:tab w:val="left" w:pos="4580"/>
-                <w:tab w:val="left" w:pos="5496"/>
-                <w:tab w:val="left" w:pos="6412"/>
-                <w:tab w:val="left" w:pos="7328"/>
-                <w:tab w:val="left" w:pos="8244"/>
-                <w:tab w:val="left" w:pos="9160"/>
-                <w:tab w:val="left" w:pos="10076"/>
-                <w:tab w:val="left" w:pos="10992"/>
-                <w:tab w:val="left" w:pos="11908"/>
-                <w:tab w:val="left" w:pos="12824"/>
-                <w:tab w:val="left" w:pos="13740"/>
-                <w:tab w:val="left" w:pos="14656"/>
-              </w:tabs>
-              <w:spacing w:before="0"/>
-              <w:rPr>
-                <w:rFonts w:ascii="Consolas" w:eastAsia="Times New Roman" w:hAnsi="Consolas" w:cs="Consolas"/>
-                <w:color w:val="0000FF"/>
-                <w:sz w:val="20"/>
-                <w:szCs w:val="20"/>
-                <w:lang w:val="en-NZ" w:eastAsia="en-NZ"/>
-              </w:rPr>
-            </w:pPr>
-          </w:p>
-        </w:tc>
-      </w:tr>
     </w:tbl>
+    <w:p>
+      <w:pPr>
+        <w:pStyle w:val="Heading4"/>
+      </w:pPr>
+      <w:bookmarkStart w:id="27" w:name="_GoBack"/>
+      <w:bookmarkEnd w:id="27"/>
+    </w:p>
+    <w:p>
+      <w:pPr>
+        <w:spacing w:before="0" w:after="200" w:line="276" w:lineRule="auto"/>
+        <w:rPr>
+          <w:rFonts w:asciiTheme="majorHAnsi" w:eastAsiaTheme="majorEastAsia" w:hAnsiTheme="majorHAnsi" w:cstheme="majorBidi"/>
+          <w:b/>
+          <w:bCs/>
+          <w:i/>
+          <w:iCs/>
+          <w:color w:val="595959" w:themeColor="text1" w:themeTint="A6"/>
+          <w:sz w:val="24"/>
+          <w:u w:val="single"/>
+        </w:rPr>
+      </w:pPr>
+      <w:r>
+        <w:br w:type="page"/>
+      </w:r>
+    </w:p>
     <w:p>
       <w:pPr>
         <w:pStyle w:val="Heading4"/>
@@ -28459,6 +27918,24 @@
 </file>
 
 <file path=customXml/item1.xml><?xml version="1.0" encoding="utf-8"?>
+<?mso-contentType ?>
+<FormTemplates xmlns="http://schemas.microsoft.com/sharepoint/v3/contenttype/forms">
+  <Display>DocumentLibraryForm</Display>
+  <Edit>DocumentLibraryForm</Edit>
+  <New>DocumentLibraryForm</New>
+</FormTemplates>
+</file>
+
+<file path=customXml/item2.xml><?xml version="1.0" encoding="utf-8"?>
+<p:properties xmlns:p="http://schemas.microsoft.com/office/2006/metadata/properties" xmlns:xsi="http://www.w3.org/2001/XMLSchema-instance">
+  <documentManagement>
+    <Description0 xmlns="da9c3dc4-e6fb-4089-8e3d-1a07821d8779">Please read these notes before installing v.1.12.15.1 over previous versions of the bits.</Description0>
+    <Archived xmlns="da9c3dc4-e6fb-4089-8e3d-1a07821d8779">false</Archived>
+  </documentManagement>
+</p:properties>
+</file>
+
+<file path=customXml/item3.xml><?xml version="1.0" encoding="utf-8"?>
 <ct:contentTypeSchema xmlns:ct="http://schemas.microsoft.com/office/2006/metadata/contentType" xmlns:ma="http://schemas.microsoft.com/office/2006/metadata/properties/metaAttributes" ct:_="" ma:_="" ma:contentTypeName="Document" ma:contentTypeID="0x010100B657FAE4D5F25B4395DE9206E31ED736" ma:contentTypeVersion="2" ma:contentTypeDescription="Create a new document." ma:contentTypeScope="" ma:versionID="611b520dbd708079050fb7c15998bce2">
   <xsd:schema xmlns:xsd="http://www.w3.org/2001/XMLSchema" xmlns:p="http://schemas.microsoft.com/office/2006/metadata/properties" xmlns:ns2="da9c3dc4-e6fb-4089-8e3d-1a07821d8779" targetNamespace="http://schemas.microsoft.com/office/2006/metadata/properties" ma:root="true" ma:fieldsID="4781228e672b262abbcb4ba5a52b6231" ns2:_="">
     <xsd:import namespace="da9c3dc4-e6fb-4089-8e3d-1a07821d8779"/>
@@ -28524,29 +28001,28 @@
 </ct:contentTypeSchema>
 </file>
 
-<file path=customXml/item2.xml><?xml version="1.0" encoding="utf-8"?>
-<p:properties xmlns:p="http://schemas.microsoft.com/office/2006/metadata/properties" xmlns:xsi="http://www.w3.org/2001/XMLSchema-instance">
-  <documentManagement>
-    <Description0 xmlns="da9c3dc4-e6fb-4089-8e3d-1a07821d8779">Please read these notes before installing v.1.12.15.1 over previous versions of the bits.</Description0>
-    <Archived xmlns="da9c3dc4-e6fb-4089-8e3d-1a07821d8779">false</Archived>
-  </documentManagement>
-</p:properties>
-</file>
-
-<file path=customXml/item3.xml><?xml version="1.0" encoding="utf-8"?>
-<?mso-contentType ?>
-<FormTemplates xmlns="http://schemas.microsoft.com/sharepoint/v3/contenttype/forms">
-  <Display>DocumentLibraryForm</Display>
-  <Edit>DocumentLibraryForm</Edit>
-  <New>DocumentLibraryForm</New>
-</FormTemplates>
-</file>
-
 <file path=customXml/item4.xml><?xml version="1.0" encoding="utf-8"?>
 <b:Sources xmlns:b="http://schemas.openxmlformats.org/officeDocument/2006/bibliography" xmlns="http://schemas.openxmlformats.org/officeDocument/2006/bibliography" SelectedStyle="\APA.XSL" StyleName="APA"/>
 </file>
 
 <file path=customXml/itemProps1.xml><?xml version="1.0" encoding="utf-8"?>
+<ds:datastoreItem xmlns:ds="http://schemas.openxmlformats.org/officeDocument/2006/customXml" ds:itemID="{009AB443-E0F8-4BFD-AF49-7E17831D3C84}">
+  <ds:schemaRefs>
+    <ds:schemaRef ds:uri="http://schemas.microsoft.com/sharepoint/v3/contenttype/forms"/>
+  </ds:schemaRefs>
+</ds:datastoreItem>
+</file>
+
+<file path=customXml/itemProps2.xml><?xml version="1.0" encoding="utf-8"?>
+<ds:datastoreItem xmlns:ds="http://schemas.openxmlformats.org/officeDocument/2006/customXml" ds:itemID="{A7CD0ACA-0EAB-4BD4-8B21-4AE803A2D540}">
+  <ds:schemaRefs>
+    <ds:schemaRef ds:uri="http://schemas.microsoft.com/office/2006/metadata/properties"/>
+    <ds:schemaRef ds:uri="da9c3dc4-e6fb-4089-8e3d-1a07821d8779"/>
+  </ds:schemaRefs>
+</ds:datastoreItem>
+</file>
+
+<file path=customXml/itemProps3.xml><?xml version="1.0" encoding="utf-8"?>
 <ds:datastoreItem xmlns:ds="http://schemas.openxmlformats.org/officeDocument/2006/customXml" ds:itemID="{BF4982B2-263A-40F2-8549-865BFD9AA2A4}">
   <ds:schemaRefs>
     <ds:schemaRef ds:uri="http://schemas.microsoft.com/office/2006/metadata/contentType"/>
@@ -28563,25 +28039,8 @@
 </ds:datastoreItem>
 </file>
 
-<file path=customXml/itemProps2.xml><?xml version="1.0" encoding="utf-8"?>
-<ds:datastoreItem xmlns:ds="http://schemas.openxmlformats.org/officeDocument/2006/customXml" ds:itemID="{A7CD0ACA-0EAB-4BD4-8B21-4AE803A2D540}">
-  <ds:schemaRefs>
-    <ds:schemaRef ds:uri="http://schemas.microsoft.com/office/2006/metadata/properties"/>
-    <ds:schemaRef ds:uri="da9c3dc4-e6fb-4089-8e3d-1a07821d8779"/>
-  </ds:schemaRefs>
-</ds:datastoreItem>
-</file>
-
-<file path=customXml/itemProps3.xml><?xml version="1.0" encoding="utf-8"?>
-<ds:datastoreItem xmlns:ds="http://schemas.openxmlformats.org/officeDocument/2006/customXml" ds:itemID="{009AB443-E0F8-4BFD-AF49-7E17831D3C84}">
-  <ds:schemaRefs>
-    <ds:schemaRef ds:uri="http://schemas.microsoft.com/sharepoint/v3/contenttype/forms"/>
-  </ds:schemaRefs>
-</ds:datastoreItem>
-</file>
-
 <file path=customXml/itemProps4.xml><?xml version="1.0" encoding="utf-8"?>
-<ds:datastoreItem xmlns:ds="http://schemas.openxmlformats.org/officeDocument/2006/customXml" ds:itemID="{AE056415-36BE-4425-AA23-ACE93CFBD8D1}">
+<ds:datastoreItem xmlns:ds="http://schemas.openxmlformats.org/officeDocument/2006/customXml" ds:itemID="{5EBB2152-08C0-4FCB-93E9-181743E977C6}">
   <ds:schemaRefs>
     <ds:schemaRef ds:uri="http://schemas.openxmlformats.org/officeDocument/2006/bibliography"/>
   </ds:schemaRefs>

</xml_diff>

<commit_message>
Updated codebase to version 1.4.24.0
</commit_message>
<xml_diff>
--- a/Docs/Release Notes.docx
+++ b/Docs/Release Notes.docx
@@ -21,7 +21,7 @@
         <w:t>1.</w:t>
       </w:r>
       <w:r>
-        <w:t>3</w:t>
+        <w:t>4</w:t>
       </w:r>
       <w:r>
         <w:t>.</w:t>
@@ -30,7 +30,7 @@
         <w:t>2</w:t>
       </w:r>
       <w:r>
-        <w:t>2</w:t>
+        <w:t>4</w:t>
       </w:r>
       <w:r>
         <w:t>.</w:t>
@@ -64,7 +64,7 @@
           <w:rPr>
             <w:rStyle w:val="Hyperlink"/>
           </w:rPr>
-          <w:t>https://nupattern.codeplex.com/releases/view/106224</w:t>
+          <w:t>https://nupattern.codeplex.com/releases/view/116693</w:t>
         </w:r>
       </w:hyperlink>
       <w:r>
@@ -78,7 +78,7 @@
       <w:pPr>
         <w:pStyle w:val="Heading1"/>
       </w:pPr>
-      <w:bookmarkStart w:id="1" w:name="_Toc357019861"/>
+      <w:bookmarkStart w:id="1" w:name="_Toc376515428"/>
       <w:r>
         <w:t>Summary</w:t>
       </w:r>
@@ -107,7 +107,19 @@
         <w:t>NuPattern.</w:t>
       </w:r>
       <w:r>
-        <w:t xml:space="preserve"> It fixes some bugs and adds some small features.</w:t>
+        <w:t xml:space="preserve"> It </w:t>
+      </w:r>
+      <w:r>
+        <w:t xml:space="preserve">provides support for </w:t>
+      </w:r>
+      <w:r>
+        <w:t xml:space="preserve">building and running toolkits in </w:t>
+      </w:r>
+      <w:r>
+        <w:t>Visual Studio 2013</w:t>
+      </w:r>
+      <w:r>
+        <w:t>.</w:t>
       </w:r>
       <w:r>
         <w:t xml:space="preserve"> </w:t>
@@ -127,7 +139,10 @@
         <w:t xml:space="preserve"> </w:t>
       </w:r>
       <w:r>
-        <w:t>To upgrade to this release</w:t>
+        <w:t xml:space="preserve">For existing pattern toolkit projects to </w:t>
+      </w:r>
+      <w:r>
+        <w:t>upgrade to this release</w:t>
       </w:r>
       <w:r>
         <w:t xml:space="preserve"> of </w:t>
@@ -139,22 +154,10 @@
         <w:t>,</w:t>
       </w:r>
       <w:r>
-        <w:t xml:space="preserve"> existing Pattern Toolkit projects </w:t>
-      </w:r>
-      <w:r>
-        <w:t xml:space="preserve">are </w:t>
-      </w:r>
-      <w:r>
-        <w:t>require</w:t>
-      </w:r>
-      <w:r>
-        <w:t>d</w:t>
-      </w:r>
-      <w:r>
         <w:t xml:space="preserve"> </w:t>
       </w:r>
       <w:r>
-        <w:t xml:space="preserve">to be </w:t>
+        <w:t xml:space="preserve">they must be </w:t>
       </w:r>
       <w:r>
         <w:t>manual</w:t>
@@ -188,6 +191,9 @@
       </w:r>
       <w:r>
         <w:t>2</w:t>
+      </w:r>
+      <w:r>
+        <w:t>, or Visual Studio 2013</w:t>
       </w:r>
       <w:r>
         <w:t>.</w:t>
@@ -310,7 +316,7 @@
         <w:rPr>
           <w:noProof/>
         </w:rPr>
-        <w:instrText xml:space="preserve"> PAGEREF _Toc357019861 \h </w:instrText>
+        <w:instrText xml:space="preserve"> PAGEREF _Toc376515428 \h </w:instrText>
       </w:r>
       <w:r>
         <w:rPr>
@@ -370,7 +376,7 @@
         <w:rPr>
           <w:noProof/>
         </w:rPr>
-        <w:instrText xml:space="preserve"> PAGEREF _Toc357019862 \h </w:instrText>
+        <w:instrText xml:space="preserve"> PAGEREF _Toc376515429 \h </w:instrText>
       </w:r>
       <w:r>
         <w:rPr>
@@ -430,7 +436,7 @@
         <w:rPr>
           <w:noProof/>
         </w:rPr>
-        <w:instrText xml:space="preserve"> PAGEREF _Toc357019863 \h </w:instrText>
+        <w:instrText xml:space="preserve"> PAGEREF _Toc376515430 \h </w:instrText>
       </w:r>
       <w:r>
         <w:rPr>
@@ -472,7 +478,7 @@
         <w:rPr>
           <w:noProof/>
         </w:rPr>
-        <w:t>Pattern Toolkit Solutions:</w:t>
+        <w:t>Pattern Toolkit Solution</w:t>
       </w:r>
       <w:r>
         <w:rPr>
@@ -490,7 +496,12 @@
         <w:rPr>
           <w:noProof/>
         </w:rPr>
-        <w:instrText xml:space="preserve"> PAGEREF _Toc357019864 \h </w:instrText>
+        <w:instrText xml:space="preserve"> PAGEREF _Toc376515431 \h </w:instrText>
+      </w:r>
+      <w:r>
+        <w:rPr>
+          <w:noProof/>
+        </w:rPr>
       </w:r>
       <w:r>
         <w:rPr>
@@ -500,188 +511,9 @@
       </w:r>
       <w:r>
         <w:rPr>
-          <w:b/>
-          <w:bCs/>
-          <w:noProof/>
-        </w:rPr>
-        <w:t>Error! Bookmark not defined.</w:t>
-      </w:r>
-      <w:r>
-        <w:rPr>
-          <w:noProof/>
-        </w:rPr>
-        <w:fldChar w:fldCharType="end"/>
-      </w:r>
-    </w:p>
-    <w:p>
-      <w:pPr>
-        <w:pStyle w:val="TOC3"/>
-        <w:tabs>
-          <w:tab w:val="right" w:leader="dot" w:pos="9350"/>
-        </w:tabs>
-        <w:rPr>
-          <w:rFonts w:asciiTheme="minorHAnsi" w:eastAsiaTheme="minorEastAsia" w:hAnsiTheme="minorHAnsi" w:cstheme="minorBidi"/>
-          <w:noProof/>
-          <w:lang w:val="en-NZ" w:eastAsia="en-NZ"/>
-        </w:rPr>
-      </w:pPr>
-      <w:r>
-        <w:rPr>
-          <w:noProof/>
-        </w:rPr>
-        <w:t>Pattern Toolkit Project:</w:t>
-      </w:r>
-      <w:r>
-        <w:rPr>
-          <w:noProof/>
-        </w:rPr>
-        <w:tab/>
-      </w:r>
-      <w:r>
-        <w:rPr>
-          <w:noProof/>
-        </w:rPr>
-        <w:fldChar w:fldCharType="begin"/>
-      </w:r>
-      <w:r>
-        <w:rPr>
-          <w:noProof/>
-        </w:rPr>
-        <w:instrText xml:space="preserve"> PAGEREF _Toc357019865 \h </w:instrText>
-      </w:r>
-      <w:r>
-        <w:rPr>
-          <w:noProof/>
-        </w:rPr>
-      </w:r>
-      <w:r>
-        <w:rPr>
-          <w:noProof/>
-        </w:rPr>
-        <w:fldChar w:fldCharType="separate"/>
-      </w:r>
-      <w:r>
-        <w:rPr>
           <w:noProof/>
         </w:rPr>
         <w:t>4</w:t>
-      </w:r>
-      <w:r>
-        <w:rPr>
-          <w:noProof/>
-        </w:rPr>
-        <w:fldChar w:fldCharType="end"/>
-      </w:r>
-    </w:p>
-    <w:p>
-      <w:pPr>
-        <w:pStyle w:val="TOC3"/>
-        <w:tabs>
-          <w:tab w:val="right" w:leader="dot" w:pos="9350"/>
-        </w:tabs>
-        <w:rPr>
-          <w:rFonts w:asciiTheme="minorHAnsi" w:eastAsiaTheme="minorEastAsia" w:hAnsiTheme="minorHAnsi" w:cstheme="minorBidi"/>
-          <w:noProof/>
-          <w:lang w:val="en-NZ" w:eastAsia="en-NZ"/>
-        </w:rPr>
-      </w:pPr>
-      <w:r>
-        <w:rPr>
-          <w:noProof/>
-        </w:rPr>
-        <w:t>Pattern Toolkit Automation Project:</w:t>
-      </w:r>
-      <w:r>
-        <w:rPr>
-          <w:noProof/>
-        </w:rPr>
-        <w:tab/>
-      </w:r>
-      <w:r>
-        <w:rPr>
-          <w:noProof/>
-        </w:rPr>
-        <w:fldChar w:fldCharType="begin"/>
-      </w:r>
-      <w:r>
-        <w:rPr>
-          <w:noProof/>
-        </w:rPr>
-        <w:instrText xml:space="preserve"> PAGEREF _Toc357019866 \h </w:instrText>
-      </w:r>
-      <w:r>
-        <w:rPr>
-          <w:noProof/>
-        </w:rPr>
-        <w:fldChar w:fldCharType="separate"/>
-      </w:r>
-      <w:r>
-        <w:rPr>
-          <w:b/>
-          <w:bCs/>
-          <w:noProof/>
-        </w:rPr>
-        <w:t>Error! Bookmark not defined.</w:t>
-      </w:r>
-      <w:r>
-        <w:rPr>
-          <w:noProof/>
-        </w:rPr>
-        <w:fldChar w:fldCharType="end"/>
-      </w:r>
-    </w:p>
-    <w:p>
-      <w:pPr>
-        <w:pStyle w:val="TOC3"/>
-        <w:tabs>
-          <w:tab w:val="right" w:leader="dot" w:pos="9350"/>
-        </w:tabs>
-        <w:rPr>
-          <w:rFonts w:asciiTheme="minorHAnsi" w:eastAsiaTheme="minorEastAsia" w:hAnsiTheme="minorHAnsi" w:cstheme="minorBidi"/>
-          <w:noProof/>
-          <w:lang w:val="en-NZ" w:eastAsia="en-NZ"/>
-        </w:rPr>
-      </w:pPr>
-      <w:r>
-        <w:rPr>
-          <w:noProof/>
-        </w:rPr>
-        <w:t>Pattern Toolkit Solution</w:t>
-      </w:r>
-      <w:r>
-        <w:rPr>
-          <w:noProof/>
-        </w:rPr>
-        <w:tab/>
-      </w:r>
-      <w:r>
-        <w:rPr>
-          <w:noProof/>
-        </w:rPr>
-        <w:fldChar w:fldCharType="begin"/>
-      </w:r>
-      <w:r>
-        <w:rPr>
-          <w:noProof/>
-        </w:rPr>
-        <w:instrText xml:space="preserve"> PAGEREF _Toc357019867 \h </w:instrText>
-      </w:r>
-      <w:r>
-        <w:rPr>
-          <w:noProof/>
-        </w:rPr>
-      </w:r>
-      <w:r>
-        <w:rPr>
-          <w:noProof/>
-        </w:rPr>
-        <w:fldChar w:fldCharType="separate"/>
-      </w:r>
-      <w:r>
-        <w:rPr>
-          <w:noProof/>
-        </w:rPr>
-        <w:t>5</w:t>
       </w:r>
       <w:r>
         <w:rPr>
@@ -712,7 +544,7 @@
       <w:pPr>
         <w:pStyle w:val="Heading1"/>
       </w:pPr>
-      <w:bookmarkStart w:id="2" w:name="_Toc357019862"/>
+      <w:bookmarkStart w:id="2" w:name="_Toc376515429"/>
       <w:r>
         <w:lastRenderedPageBreak/>
         <w:t>What’s New</w:t>
@@ -748,18 +580,7 @@
           <w:rPr>
             <w:rStyle w:val="Hyperlink"/>
           </w:rPr>
-          <w:t>http://nupattern.codeplex.com/releases/view/106224</w:t>
-        </w:r>
-      </w:hyperlink>
-      <w:r>
-        <w:t xml:space="preserve"> and the </w:t>
-      </w:r>
-      <w:hyperlink r:id="rId14" w:history="1">
-        <w:r>
-          <w:rPr>
-            <w:rStyle w:val="Hyperlink"/>
-          </w:rPr>
-          <w:t>Issue Tracker for this release</w:t>
+          <w:t>http://nupattern.codeplex.com/releases/view/116693</w:t>
         </w:r>
       </w:hyperlink>
       <w:r>
@@ -773,7 +594,7 @@
       <w:bookmarkStart w:id="3" w:name="_Who_Needs_to"/>
       <w:bookmarkStart w:id="4" w:name="_Who_Needs_to_1"/>
       <w:bookmarkStart w:id="5" w:name="_Migration_Notes_1"/>
-      <w:bookmarkStart w:id="6" w:name="_Toc357019863"/>
+      <w:bookmarkStart w:id="6" w:name="_Toc376515430"/>
       <w:bookmarkEnd w:id="3"/>
       <w:bookmarkEnd w:id="4"/>
       <w:bookmarkEnd w:id="5"/>
@@ -893,7 +714,24 @@
         <w:t xml:space="preserve">NuPattern </w:t>
       </w:r>
       <w:r>
-        <w:t>supports both Visual Studio 2010 and Visual Studio 2012</w:t>
+        <w:t xml:space="preserve">supports </w:t>
+      </w:r>
+      <w:proofErr w:type="gramStart"/>
+      <w:r>
+        <w:t>both Visual</w:t>
+      </w:r>
+      <w:proofErr w:type="gramEnd"/>
+      <w:r>
+        <w:t xml:space="preserve"> Studio 2010</w:t>
+      </w:r>
+      <w:r>
+        <w:t xml:space="preserve">, </w:t>
+      </w:r>
+      <w:r>
+        <w:t>Visual Studio 2012</w:t>
+      </w:r>
+      <w:r>
+        <w:t xml:space="preserve"> and Visual Studio 2013</w:t>
       </w:r>
       <w:r>
         <w:t>,</w:t>
@@ -1054,6 +892,33 @@
     </w:p>
     <w:p>
       <w:pPr>
+        <w:pStyle w:val="ListParagraph"/>
+        <w:numPr>
+          <w:ilvl w:val="0"/>
+          <w:numId w:val="14"/>
+        </w:numPr>
+        <w:rPr>
+          <w:b/>
+        </w:rPr>
+      </w:pPr>
+      <w:r>
+        <w:rPr>
+          <w:b/>
+        </w:rPr>
+        <w:t>VS201</w:t>
+      </w:r>
+      <w:r>
+        <w:rPr>
+          <w:b/>
+        </w:rPr>
+        <w:t>3</w:t>
+      </w:r>
+      <w:r>
+        <w:t xml:space="preserve"> – Migration steps specific only to pattern toolkits targeted to Visual Studio 2013</w:t>
+      </w:r>
+    </w:p>
+    <w:p>
+      <w:pPr>
         <w:pStyle w:val="Important"/>
       </w:pPr>
       <w:r>
@@ -1091,470 +956,12 @@
       <w:pPr>
         <w:pStyle w:val="Heading3"/>
       </w:pPr>
-      <w:bookmarkStart w:id="7" w:name="_Toc357019865"/>
-      <w:r>
-        <w:lastRenderedPageBreak/>
-        <w:t>Pattern Toolkit Project:</w:t>
-      </w:r>
-      <w:bookmarkEnd w:id="7"/>
-      <w:r>
-        <w:t xml:space="preserve"> </w:t>
-      </w:r>
-    </w:p>
-    <w:p>
-      <w:pPr>
-        <w:pStyle w:val="Heading4"/>
-      </w:pPr>
-      <w:r>
-        <w:t xml:space="preserve">Toolkit </w:t>
-      </w:r>
-      <w:r>
-        <w:t>Project File (</w:t>
-      </w:r>
-      <w:proofErr w:type="spellStart"/>
-      <w:r>
-        <w:t>csproj</w:t>
-      </w:r>
-      <w:proofErr w:type="spellEnd"/>
-      <w:r>
-        <w:t>):</w:t>
-      </w:r>
-      <w:r>
-        <w:t xml:space="preserve"> </w:t>
-      </w:r>
-    </w:p>
-    <w:tbl>
-      <w:tblPr>
-        <w:tblStyle w:val="TableGrid"/>
-        <w:tblW w:w="0" w:type="auto"/>
-        <w:tblLayout w:type="fixed"/>
-        <w:tblLook w:val="04A0" w:firstRow="1" w:lastRow="0" w:firstColumn="1" w:lastColumn="0" w:noHBand="0" w:noVBand="1"/>
-      </w:tblPr>
-      <w:tblGrid>
-        <w:gridCol w:w="1098"/>
-        <w:gridCol w:w="8478"/>
-      </w:tblGrid>
-      <w:tr>
-        <w:tc>
-          <w:tcPr>
-            <w:tcW w:w="9576" w:type="dxa"/>
-            <w:gridSpan w:val="2"/>
-            <w:shd w:val="clear" w:color="auto" w:fill="404040" w:themeFill="text1" w:themeFillTint="BF"/>
-          </w:tcPr>
-          <w:p>
-            <w:pPr>
-              <w:rPr>
-                <w:color w:val="EEECE1" w:themeColor="background2"/>
-              </w:rPr>
-            </w:pPr>
-            <w:r>
-              <w:rPr>
-                <w:color w:val="EEECE1" w:themeColor="background2"/>
-              </w:rPr>
-              <w:t xml:space="preserve">Create the </w:t>
-            </w:r>
-            <w:proofErr w:type="spellStart"/>
-            <w:r>
-              <w:rPr>
-                <w:color w:val="EEECE1" w:themeColor="background2"/>
-              </w:rPr>
-              <w:t>BindingPath.pkgdef</w:t>
-            </w:r>
-            <w:proofErr w:type="spellEnd"/>
-            <w:r>
-              <w:rPr>
-                <w:color w:val="EEECE1" w:themeColor="background2"/>
-              </w:rPr>
-              <w:t xml:space="preserve"> file</w:t>
-            </w:r>
-          </w:p>
-        </w:tc>
-      </w:tr>
-      <w:tr>
-        <w:tc>
-          <w:tcPr>
-            <w:tcW w:w="1098" w:type="dxa"/>
-          </w:tcPr>
-          <w:p>
-            <w:pPr>
-              <w:rPr>
-                <w:b/>
-              </w:rPr>
-            </w:pPr>
-            <w:r>
-              <w:rPr>
-                <w:b/>
-              </w:rPr>
-              <w:t>VS2010</w:t>
-            </w:r>
-            <w:r>
-              <w:rPr>
-                <w:b/>
-              </w:rPr>
-              <w:t>, VS2012</w:t>
-            </w:r>
-          </w:p>
-        </w:tc>
-        <w:tc>
-          <w:tcPr>
-            <w:tcW w:w="8478" w:type="dxa"/>
-          </w:tcPr>
-          <w:p>
-            <w:pPr>
-              <w:rPr>
-                <w:highlight w:val="white"/>
-              </w:rPr>
-            </w:pPr>
-            <w:r>
-              <w:rPr>
-                <w:highlight w:val="white"/>
-              </w:rPr>
-              <w:t>Create a new text file called ‘</w:t>
-            </w:r>
-            <w:proofErr w:type="spellStart"/>
-            <w:r>
-              <w:t>BindingPath.pkgdef</w:t>
-            </w:r>
-            <w:proofErr w:type="spellEnd"/>
-            <w:r>
-              <w:rPr>
-                <w:highlight w:val="white"/>
-              </w:rPr>
-              <w:t xml:space="preserve">’, and add </w:t>
-            </w:r>
-            <w:r>
-              <w:rPr>
-                <w:highlight w:val="white"/>
-              </w:rPr>
-              <w:t>to it the</w:t>
-            </w:r>
-            <w:r>
-              <w:rPr>
-                <w:highlight w:val="white"/>
-              </w:rPr>
-              <w:t xml:space="preserve"> following contents:</w:t>
-            </w:r>
-          </w:p>
-          <w:p>
-            <w:pPr>
-              <w:shd w:val="clear" w:color="auto" w:fill="BFBFBF" w:themeFill="background1" w:themeFillShade="BF"/>
-            </w:pPr>
-            <w:bookmarkStart w:id="8" w:name="OLE_LINK1"/>
-            <w:r>
-              <w:t>﻿[$</w:t>
-            </w:r>
-            <w:proofErr w:type="spellStart"/>
-            <w:r>
-              <w:t>RootKey</w:t>
-            </w:r>
-            <w:proofErr w:type="spellEnd"/>
-            <w:r>
-              <w:t>$\</w:t>
-            </w:r>
-            <w:proofErr w:type="spellStart"/>
-            <w:r>
-              <w:t>BindingPaths</w:t>
-            </w:r>
-            <w:proofErr w:type="spellEnd"/>
-            <w:r>
-              <w:t>\{</w:t>
-            </w:r>
-            <w:r>
-              <w:t>NEW</w:t>
-            </w:r>
-            <w:r>
-              <w:t>GUID</w:t>
-            </w:r>
-            <w:r>
-              <w:t xml:space="preserve">}] </w:t>
-            </w:r>
-          </w:p>
-          <w:p>
-            <w:pPr>
-              <w:shd w:val="clear" w:color="auto" w:fill="BFBFBF" w:themeFill="background1" w:themeFillShade="BF"/>
-            </w:pPr>
-            <w:r>
-              <w:t>"$</w:t>
-            </w:r>
-            <w:proofErr w:type="spellStart"/>
-            <w:r>
-              <w:t>PackageFolder</w:t>
-            </w:r>
-            <w:proofErr w:type="spellEnd"/>
-            <w:r>
-              <w:t>$"=""</w:t>
-            </w:r>
-          </w:p>
-          <w:bookmarkEnd w:id="8"/>
-          <w:p>
-            <w:pPr>
-              <w:rPr>
-                <w:highlight w:val="white"/>
-              </w:rPr>
-            </w:pPr>
-            <w:r>
-              <w:rPr>
-                <w:highlight w:val="white"/>
-              </w:rPr>
-              <w:t xml:space="preserve">Where </w:t>
-            </w:r>
-            <w:r>
-              <w:rPr>
-                <w:highlight w:val="white"/>
-              </w:rPr>
-              <w:t>NEW</w:t>
-            </w:r>
-            <w:r>
-              <w:rPr>
-                <w:highlight w:val="white"/>
-              </w:rPr>
-              <w:t>GUID</w:t>
-            </w:r>
-            <w:r>
-              <w:rPr>
-                <w:highlight w:val="white"/>
-              </w:rPr>
-              <w:t xml:space="preserve"> is the </w:t>
-            </w:r>
-            <w:r>
-              <w:rPr>
-                <w:highlight w:val="white"/>
-              </w:rPr>
-              <w:t xml:space="preserve">value of a </w:t>
-            </w:r>
-            <w:r>
-              <w:rPr>
-                <w:highlight w:val="white"/>
-              </w:rPr>
-              <w:t xml:space="preserve">new </w:t>
-            </w:r>
-            <w:r>
-              <w:rPr>
-                <w:highlight w:val="white"/>
-              </w:rPr>
-              <w:t>random GUID.</w:t>
-            </w:r>
-          </w:p>
-        </w:tc>
-      </w:tr>
-      <w:tr>
-        <w:tc>
-          <w:tcPr>
-            <w:tcW w:w="1098" w:type="dxa"/>
-          </w:tcPr>
-          <w:p>
-            <w:pPr>
-              <w:rPr>
-                <w:b/>
-              </w:rPr>
-            </w:pPr>
-          </w:p>
-        </w:tc>
-        <w:tc>
-          <w:tcPr>
-            <w:tcW w:w="8478" w:type="dxa"/>
-          </w:tcPr>
-          <w:p>
-            <w:pPr>
-              <w:rPr>
-                <w:highlight w:val="white"/>
-              </w:rPr>
-            </w:pPr>
-            <w:r>
-              <w:rPr>
-                <w:highlight w:val="white"/>
-              </w:rPr>
-              <w:t>In the properties of the new file, set:</w:t>
-            </w:r>
-          </w:p>
-          <w:p>
-            <w:pPr>
-              <w:pStyle w:val="ListParagraph"/>
-              <w:numPr>
-                <w:ilvl w:val="0"/>
-                <w:numId w:val="29"/>
-              </w:numPr>
-              <w:rPr>
-                <w:highlight w:val="white"/>
-              </w:rPr>
-            </w:pPr>
-            <w:r>
-              <w:rPr>
-                <w:highlight w:val="white"/>
-              </w:rPr>
-              <w:t>Build Action = Content</w:t>
-            </w:r>
-          </w:p>
-          <w:p>
-            <w:pPr>
-              <w:pStyle w:val="ListParagraph"/>
-              <w:numPr>
-                <w:ilvl w:val="0"/>
-                <w:numId w:val="29"/>
-              </w:numPr>
-              <w:rPr>
-                <w:highlight w:val="white"/>
-              </w:rPr>
-            </w:pPr>
-            <w:r>
-              <w:rPr>
-                <w:highlight w:val="white"/>
-              </w:rPr>
-              <w:t>Include In VSIX = true</w:t>
-            </w:r>
-          </w:p>
-        </w:tc>
-      </w:tr>
-    </w:tbl>
-    <w:p>
-      <w:pPr>
-        <w:pStyle w:val="Heading4"/>
-      </w:pPr>
-      <w:r>
-        <w:t>Source.extension.tt</w:t>
-      </w:r>
-    </w:p>
-    <w:tbl>
-      <w:tblPr>
-        <w:tblStyle w:val="TableGrid"/>
-        <w:tblW w:w="0" w:type="auto"/>
-        <w:tblLayout w:type="fixed"/>
-        <w:tblLook w:val="04A0" w:firstRow="1" w:lastRow="0" w:firstColumn="1" w:lastColumn="0" w:noHBand="0" w:noVBand="1"/>
-      </w:tblPr>
-      <w:tblGrid>
-        <w:gridCol w:w="1098"/>
-        <w:gridCol w:w="8478"/>
-      </w:tblGrid>
-      <w:tr>
-        <w:tc>
-          <w:tcPr>
-            <w:tcW w:w="9576" w:type="dxa"/>
-            <w:gridSpan w:val="2"/>
-            <w:shd w:val="clear" w:color="auto" w:fill="404040" w:themeFill="text1" w:themeFillTint="BF"/>
-          </w:tcPr>
-          <w:p>
-            <w:pPr>
-              <w:rPr>
-                <w:color w:val="EEECE1" w:themeColor="background2"/>
-              </w:rPr>
-            </w:pPr>
-            <w:r>
-              <w:rPr>
-                <w:color w:val="EEECE1" w:themeColor="background2"/>
-              </w:rPr>
-              <w:t>Add the &lt;</w:t>
-            </w:r>
-            <w:proofErr w:type="spellStart"/>
-            <w:r>
-              <w:rPr>
-                <w:color w:val="EEECE1" w:themeColor="background2"/>
-              </w:rPr>
-              <w:t>VSPackage</w:t>
-            </w:r>
-            <w:proofErr w:type="spellEnd"/>
-            <w:r>
-              <w:rPr>
-                <w:color w:val="EEECE1" w:themeColor="background2"/>
-              </w:rPr>
-              <w:t>&gt; element</w:t>
-            </w:r>
-            <w:r>
-              <w:rPr>
-                <w:color w:val="EEECE1" w:themeColor="background2"/>
-              </w:rPr>
-              <w:t xml:space="preserve"> </w:t>
-            </w:r>
-            <w:r>
-              <w:rPr>
-                <w:color w:val="EEECE1" w:themeColor="background2"/>
-              </w:rPr>
-              <w:t>to the &lt;Content&gt; element.</w:t>
-            </w:r>
-          </w:p>
-        </w:tc>
-      </w:tr>
-      <w:tr>
-        <w:tc>
-          <w:tcPr>
-            <w:tcW w:w="1098" w:type="dxa"/>
-          </w:tcPr>
-          <w:p>
-            <w:pPr>
-              <w:rPr>
-                <w:b/>
-              </w:rPr>
-            </w:pPr>
-            <w:r>
-              <w:rPr>
-                <w:b/>
-              </w:rPr>
-              <w:t>VS2010, VS2012</w:t>
-            </w:r>
-          </w:p>
-        </w:tc>
-        <w:tc>
-          <w:tcPr>
-            <w:tcW w:w="8478" w:type="dxa"/>
-          </w:tcPr>
-          <w:p>
-            <w:bookmarkStart w:id="9" w:name="OLE_LINK2"/>
-            <w:bookmarkStart w:id="10" w:name="OLE_LINK3"/>
-            <w:r>
-              <w:t>&lt;</w:t>
-            </w:r>
-            <w:proofErr w:type="spellStart"/>
-            <w:r>
-              <w:t>VsPackage</w:t>
-            </w:r>
-            <w:proofErr w:type="spellEnd"/>
-            <w:r>
-              <w:t>&gt;</w:t>
-            </w:r>
-            <w:proofErr w:type="spellStart"/>
-            <w:r>
-              <w:t>BindingPath.pkgdef</w:t>
-            </w:r>
-            <w:proofErr w:type="spellEnd"/>
-            <w:r>
-              <w:t>&lt;/</w:t>
-            </w:r>
-            <w:proofErr w:type="spellStart"/>
-            <w:r>
-              <w:t>VsPackage</w:t>
-            </w:r>
-            <w:proofErr w:type="spellEnd"/>
-            <w:r>
-              <w:t>&gt;</w:t>
-            </w:r>
-            <w:bookmarkEnd w:id="9"/>
-            <w:bookmarkEnd w:id="10"/>
-          </w:p>
-        </w:tc>
-      </w:tr>
-    </w:tbl>
-    <w:p>
-      <w:pPr>
-        <w:rPr>
-          <w:rFonts w:asciiTheme="majorHAnsi" w:eastAsiaTheme="majorEastAsia" w:hAnsiTheme="majorHAnsi" w:cstheme="majorBidi"/>
-          <w:color w:val="943634" w:themeColor="accent2" w:themeShade="BF"/>
-          <w:sz w:val="24"/>
-          <w:u w:val="single"/>
-        </w:rPr>
-      </w:pPr>
-      <w:r>
-        <w:br w:type="page"/>
-      </w:r>
-    </w:p>
-    <w:p>
-      <w:pPr>
-        <w:pStyle w:val="Heading3"/>
-      </w:pPr>
-      <w:bookmarkStart w:id="11" w:name="_Toc357019867"/>
+      <w:bookmarkStart w:id="7" w:name="_Toc376515431"/>
       <w:r>
         <w:lastRenderedPageBreak/>
         <w:t>Pattern Toolkit Solution</w:t>
       </w:r>
-      <w:bookmarkEnd w:id="11"/>
+      <w:bookmarkEnd w:id="7"/>
     </w:p>
     <w:p>
       <w:pPr>
@@ -7032,7 +6439,7 @@
 </file>
 
 <file path=customXml/itemProps4.xml><?xml version="1.0" encoding="utf-8"?>
-<ds:datastoreItem xmlns:ds="http://schemas.openxmlformats.org/officeDocument/2006/customXml" ds:itemID="{7F76870E-0252-4E87-ADC5-0E923E35C819}">
+<ds:datastoreItem xmlns:ds="http://schemas.openxmlformats.org/officeDocument/2006/customXml" ds:itemID="{4CA74A42-E7B4-4698-9725-C40AEB506BE2}">
   <ds:schemaRefs>
     <ds:schemaRef ds:uri="http://schemas.openxmlformats.org/officeDocument/2006/bibliography"/>
   </ds:schemaRefs>

</xml_diff>